<commit_message>
proposal ready for rick
</commit_message>
<xml_diff>
--- a/reports/paper/word/dishop_diss_proposal.docx
+++ b/reports/paper/word/dishop_diss_proposal.docx
@@ -89,7 +89,21 @@
           <w:rFonts w:ascii="Times New Roman" w:hAnsi="Times New Roman" w:cs="Times New Roman"/>
           <w:color w:val="000000" w:themeColor="text1"/>
         </w:rPr>
-        <w:t>CAN A RANDOM WALK TAKE YOU AN EXTRA MILE? CHANCE OPPORTUNITIES AS AN ALTERNATIVE EXPLANATION OF FREQUENT CITIZENSHIP</w:t>
+        <w:t xml:space="preserve">CAN A RANDOM WALK TAKE YOU </w:t>
+      </w:r>
+      <w:r>
+        <w:rPr>
+          <w:rFonts w:ascii="Times New Roman" w:hAnsi="Times New Roman" w:cs="Times New Roman"/>
+          <w:color w:val="000000" w:themeColor="text1"/>
+        </w:rPr>
+        <w:t>THE</w:t>
+      </w:r>
+      <w:r>
+        <w:rPr>
+          <w:rFonts w:ascii="Times New Roman" w:hAnsi="Times New Roman" w:cs="Times New Roman"/>
+          <w:color w:val="000000" w:themeColor="text1"/>
+        </w:rPr>
+        <w:t xml:space="preserve"> EXTRA MILE? CHANCE OPPORTUNITIES AS AN ALTERNATIVE EXPLANATION OF FREQUENT CITIZENSHIP</w:t>
       </w:r>
     </w:p>
     <w:p>
@@ -313,7 +327,21 @@
           <w:rFonts w:ascii="Times New Roman" w:hAnsi="Times New Roman" w:cs="Times New Roman"/>
           <w:color w:val="000000" w:themeColor="text1"/>
         </w:rPr>
-        <w:t xml:space="preserve">, high-levels of OCBs are labeled “extra-milers” or “good citizens” in the literature (Li, Zhao, Walter, Zhang, &amp; Yu, 2015; Methot, Lepak, Shipp, &amp; Boswell, 2017), and researchers have identified a number of predictors of this behavior – many of which are individual characteristics. These include prosocial </w:t>
+        <w:t>, high-levels of OCBs are labeled “</w:t>
+      </w:r>
+      <w:r>
+        <w:rPr>
+          <w:rFonts w:ascii="Times New Roman" w:hAnsi="Times New Roman" w:cs="Times New Roman"/>
+          <w:color w:val="000000" w:themeColor="text1"/>
+        </w:rPr>
+        <w:t>good soldiers” or “</w:t>
+      </w:r>
+      <w:r>
+        <w:rPr>
+          <w:rFonts w:ascii="Times New Roman" w:hAnsi="Times New Roman" w:cs="Times New Roman"/>
+          <w:color w:val="000000" w:themeColor="text1"/>
+        </w:rPr>
+        <w:t xml:space="preserve">extra-milers” in the literature (Li, Zhao, Walter, Zhang, &amp; Yu, 2015; Methot, Lepak, Shipp, &amp; Boswell, 2017), and researchers have identified a number of predictors of this behavior – many of which are individual characteristics. These include prosocial </w:t>
       </w:r>
       <w:r>
         <w:rPr>
@@ -455,7 +483,21 @@
           <w:rFonts w:ascii="Times New Roman" w:hAnsi="Times New Roman" w:cs="Times New Roman"/>
           <w:color w:val="000000" w:themeColor="text1"/>
         </w:rPr>
-        <w:t xml:space="preserve">, superior levels of OCBs – one that does not rely on individual characteristics such as motives, attributions, personality, or fairness perceptions. The mechanism, instead, uses (a) opportunities, or signals that an act of assistance can be performed, and (b) chance accumulation, or the notion of randomly assembling components to an existing stock as an employee moves through time. To say that an employee randomly accumulates opportunities is to mean that he or she is confronted with requests, notifications, or prompts that signal to him or her that an act of help can be performed, and each of these successive cases then compiles into his or her existing pool. We show that whenever help requests follow a random accumulation process, then superior, sustained citizenship behaviors by one employee compared to others is not only a possibility but in some cases it is the most likely outcome – it is to be expected. Even when two people have the same level of trust toward others, empathy, or prosocial values, one may have continual, superior helping due to the underlying, random accumulation. Moreover, this result occurs even when the mechanism is identical for every employee. In other words, we show that vastly different observed citizenship does not depend on a unique causal diagram for every employee. The fundamental process – accumulation – is the same, but the manifest complexity leading some individuals to have greater citizenship than others occurs due to the unique gradient one experiences across time. Such an alternative explanation does not necessarily challenge existing </w:t>
+        <w:t xml:space="preserve">, superior levels of OCBs – one that does not rely on individual characteristics such as motives, attributions, personality, or fairness perceptions. The mechanism, instead, uses (a) opportunities, or signals that an act of assistance can be performed, and (b) chance accumulation, or the notion of randomly assembling components to an existing stock as an employee moves through time. To say that an employee randomly accumulates opportunities is to mean that he or she is confronted with requests, notifications, or prompts that signal to him or her that an act of help can be performed, and each of these successive cases then compiles into his or her existing pool. We show that whenever help requests follow a random accumulation process, then superior, sustained citizenship behaviors by one employee compared to others is not only a possibility but in some cases it is the most likely outcome – it is to be expected. Even when two people have the same level of trust toward others, empathy, or prosocial values, one may have continual, superior helping due to the underlying, random accumulation. Moreover, this result occurs even when the mechanism is identical for every employee. In other words, we show that vastly different observed citizenship does not depend on a unique causal diagram for every employee. The fundamental process – accumulation – is the same, but the manifest complexity leading some individuals to have greater citizenship than others occurs </w:t>
+      </w:r>
+      <w:r>
+        <w:rPr>
+          <w:rFonts w:ascii="Times New Roman" w:hAnsi="Times New Roman" w:cs="Times New Roman"/>
+          <w:color w:val="000000" w:themeColor="text1"/>
+        </w:rPr>
+        <w:t xml:space="preserve">is </w:t>
+      </w:r>
+      <w:r>
+        <w:rPr>
+          <w:rFonts w:ascii="Times New Roman" w:hAnsi="Times New Roman" w:cs="Times New Roman"/>
+          <w:color w:val="000000" w:themeColor="text1"/>
+        </w:rPr>
+        <w:t xml:space="preserve">due to the unique gradient one experiences across time. Such an alternative explanation does not necessarily challenge existing </w:t>
       </w:r>
       <w:r>
         <w:rPr>
@@ -559,7 +601,7 @@
           <w:rFonts w:ascii="Times New Roman" w:hAnsi="Times New Roman" w:cs="Times New Roman"/>
           <w:color w:val="000000" w:themeColor="text1"/>
         </w:rPr>
-        <w:t xml:space="preserve">Third, we extend the OCB literature by examining the nature of help requests. When researchers discuss employee citizenship in handbooks (Podsakoff et al., 2018), theory (Bolino, Harvey, &amp; Bachrach, 2012; Organ, 1988), or in empirical articles (Gabriel, Koopman, Rosen, &amp; </w:t>
+        <w:t xml:space="preserve">Third, we extend the OCB literature by examining the nature of help requests. When researchers discuss employee citizenship in handbooks (Podsakoff et al., 2018), theory (Bolino, Harvey, &amp; Bachrach, 2012; Organ, 1988), or empirical articles (Gabriel, Koopman, Rosen, &amp; </w:t>
       </w:r>
       <w:r>
         <w:rPr>
@@ -595,7 +637,21 @@
           <w:rFonts w:ascii="Times New Roman" w:hAnsi="Times New Roman" w:cs="Times New Roman"/>
           <w:color w:val="000000" w:themeColor="text1"/>
         </w:rPr>
-        <w:t>nguez, Enache, Sallan, &amp; Simo, 2013), but requests are part of the definition of at least one major type of citizenship – a type which some authors (Li et al., 2018) have argued should take the forefront of OCB research. Currently, we have many studies on helping but little on the nature of prompts. Our understanding of citizenship, therefore, is incomplete in that we have focused exclusively on one aspect of the definition of citizenship (i.e., the act), and not the other (i.e., the prompt).</w:t>
+        <w:t>nguez, Enache, Sallan, &amp; Simo, 2013), but requests are part of the definition of at least one major type of citizenship – a type which some authors (Li et al., 2018) have argued should take the forefront of OCB research. Currently, we have many studies on helping but little on the nature of prompts. Our understanding of citizenship, therefore, is incomplete in that we have focused exclusively on one aspect of the definition (i.e., the act)</w:t>
+      </w:r>
+      <w:r>
+        <w:rPr>
+          <w:rFonts w:ascii="Times New Roman" w:hAnsi="Times New Roman" w:cs="Times New Roman"/>
+          <w:color w:val="000000" w:themeColor="text1"/>
+        </w:rPr>
+        <w:t xml:space="preserve"> </w:t>
+      </w:r>
+      <w:r>
+        <w:rPr>
+          <w:rFonts w:ascii="Times New Roman" w:hAnsi="Times New Roman" w:cs="Times New Roman"/>
+          <w:color w:val="000000" w:themeColor="text1"/>
+        </w:rPr>
+        <w:t>and not the other (i.e., the prompt).</w:t>
       </w:r>
     </w:p>
     <w:p>
@@ -844,6 +900,13 @@
           <w:color w:val="000000" w:themeColor="text1"/>
         </w:rPr>
         <w:lastRenderedPageBreak/>
+        <w:t xml:space="preserve">that </w:t>
+      </w:r>
+      <w:r>
+        <w:rPr>
+          <w:rFonts w:ascii="Times New Roman" w:hAnsi="Times New Roman" w:cs="Times New Roman"/>
+          <w:color w:val="000000" w:themeColor="text1"/>
+        </w:rPr>
         <w:t xml:space="preserve">they foster are a source of competitive advantage (Bolino et al., 2002; Leana &amp; van Buren, 1999; Nahapiet &amp; Ghoshal, 1998). There are also studies documenting the negative consequences of OCBs, which include reduced in-role performance, depletion and exhaustion, role overload, </w:t>
       </w:r>
       <w:r>
@@ -1136,7 +1199,25 @@
           <w:bCs/>
           <w:color w:val="000000" w:themeColor="text1"/>
         </w:rPr>
-        <w:t>: Extra Milers</w:t>
+        <w:t>:</w:t>
+      </w:r>
+      <w:r>
+        <w:rPr>
+          <w:rFonts w:ascii="Times New Roman" w:hAnsi="Times New Roman" w:cs="Times New Roman"/>
+          <w:b/>
+          <w:bCs/>
+          <w:color w:val="000000" w:themeColor="text1"/>
+        </w:rPr>
+        <w:t xml:space="preserve"> </w:t>
+      </w:r>
+      <w:r>
+        <w:rPr>
+          <w:rFonts w:ascii="Times New Roman" w:hAnsi="Times New Roman" w:cs="Times New Roman"/>
+          <w:b/>
+          <w:bCs/>
+          <w:color w:val="000000" w:themeColor="text1"/>
+        </w:rPr>
+        <w:t>Extra Milers</w:t>
       </w:r>
     </w:p>
     <w:p>
@@ -1226,7 +1307,21 @@
           <w:rFonts w:ascii="Times New Roman" w:hAnsi="Times New Roman" w:cs="Times New Roman"/>
           <w:color w:val="000000" w:themeColor="text1"/>
         </w:rPr>
-        <w:t xml:space="preserve"> recurrent behavior, similar to a coin that appears to fall on heads more so than tails if one were to flip a coin two hundred times. </w:t>
+        <w:t xml:space="preserve"> recurrent behavior, similar to a coin that appears to fall on heads more so than tails if one were to flip </w:t>
+      </w:r>
+      <w:r>
+        <w:rPr>
+          <w:rFonts w:ascii="Times New Roman" w:hAnsi="Times New Roman" w:cs="Times New Roman"/>
+          <w:color w:val="000000" w:themeColor="text1"/>
+        </w:rPr>
+        <w:t>it</w:t>
+      </w:r>
+      <w:r>
+        <w:rPr>
+          <w:rFonts w:ascii="Times New Roman" w:hAnsi="Times New Roman" w:cs="Times New Roman"/>
+          <w:color w:val="000000" w:themeColor="text1"/>
+        </w:rPr>
+        <w:t xml:space="preserve"> two hundred times. </w:t>
       </w:r>
     </w:p>
     <w:p>
@@ -1375,7 +1470,21 @@
           <w:color w:val="000000" w:themeColor="text1"/>
         </w:rPr>
         <w:lastRenderedPageBreak/>
-        <w:t>Many researchers across several scientific disciplines have described the nature of situations and environments. Within this broad area, two ways to think about the environment are relevant for our purposes. The first is as a platform, space, or zone which holds distributed goal-relevant objects. This perspective is consistent with much of Herbert Simon’s writing that emphasized the importance of context for understanding human behavior. Across a number of papers, theories, and normative models (Simon, 1956, 1992) Simon argues that to understand the complex behavior of an agent it is first necessary to understand how goal-relevant objects are distributed around it. Applied to the current paper, this notion embodies the idea that to understand OCBs it is necessary to know how opportunities to assist are distributed about an employee. To make his writing clear, Simon usually described how objects were distributed in space, meaning that an agent was located in a matrix and the distribution was over cells. Here, we extend that idea to a distribution over time. Not only do employees receive help requests from different colleagues, they also receive requests at different moments in time, and requests happen repeatedly as an employee moves from moment to moment. This distribution over time would reflect the average number of requests that the employee would expect to receive at any moment, alongside the expected variability in requests.</w:t>
+        <w:t xml:space="preserve">Many researchers across several scientific disciplines have described the nature of situations and environments. Within this broad area, two ways to think about the environment are relevant for our purposes. The first is as a platform, space, or zone which holds distributed goal-relevant objects. This perspective is consistent with much of Herbert Simon’s writing that emphasized the importance of context for understanding human behavior. Across a number of papers, theories, and normative models (Simon, 1956, 1992) Simon argues that to understand the complex behavior of an agent it is first necessary to understand how goal-relevant objects are distributed around it. Applied to the current paper, this notion embodies the idea that to understand OCBs it is necessary to know how opportunities to assist are distributed about an employee. To make his writing clear, Simon usually described how objects were distributed in space, meaning that an agent was located in a matrix and the distribution was over cells. Here, we extend that idea to a distribution over time. Not only do employees receive help requests from different colleagues, they also receive requests at different moments in time, and </w:t>
+      </w:r>
+      <w:r>
+        <w:rPr>
+          <w:rFonts w:ascii="Times New Roman" w:hAnsi="Times New Roman" w:cs="Times New Roman"/>
+          <w:color w:val="000000" w:themeColor="text1"/>
+        </w:rPr>
+        <w:t xml:space="preserve">the </w:t>
+      </w:r>
+      <w:r>
+        <w:rPr>
+          <w:rFonts w:ascii="Times New Roman" w:hAnsi="Times New Roman" w:cs="Times New Roman"/>
+          <w:color w:val="000000" w:themeColor="text1"/>
+        </w:rPr>
+        <w:t>requests happen repeatedly as an employee moves from moment to moment. This distribution over time would reflect the average number of requests that the employee would expect to receive at any moment, alongside the expected variability in requests.</w:t>
       </w:r>
     </w:p>
     <w:p>
@@ -1519,7 +1628,14 @@
           <w:rFonts w:ascii="Times New Roman" w:hAnsi="Times New Roman" w:cs="Times New Roman"/>
           <w:color w:val="000000" w:themeColor="text1"/>
         </w:rPr>
-        <w:t>A random walk is defined as.</w:t>
+        <w:t>A random walk is defined as</w:t>
+      </w:r>
+      <w:r>
+        <w:rPr>
+          <w:rFonts w:ascii="Times New Roman" w:hAnsi="Times New Roman" w:cs="Times New Roman"/>
+          <w:color w:val="000000" w:themeColor="text1"/>
+        </w:rPr>
+        <w:t>:</w:t>
       </w:r>
     </w:p>
     <w:p>
@@ -2340,7 +2456,21 @@
           <w:rFonts w:ascii="Times New Roman" w:hAnsi="Times New Roman" w:cs="Times New Roman"/>
           <w:color w:val="000000" w:themeColor="text1"/>
         </w:rPr>
-        <w:t>Archival data was used to assess our hypothesis. We scraped data from several different sources on the Internet, each capturing the idea of a help request in a slightly different way. Testing for random walks requires time-series data with many time points (</w:t>
+        <w:t xml:space="preserve">Archival data </w:t>
+      </w:r>
+      <w:r>
+        <w:rPr>
+          <w:rFonts w:ascii="Times New Roman" w:hAnsi="Times New Roman" w:cs="Times New Roman"/>
+          <w:color w:val="000000" w:themeColor="text1"/>
+        </w:rPr>
+        <w:t>were</w:t>
+      </w:r>
+      <w:r>
+        <w:rPr>
+          <w:rFonts w:ascii="Times New Roman" w:hAnsi="Times New Roman" w:cs="Times New Roman"/>
+          <w:color w:val="000000" w:themeColor="text1"/>
+        </w:rPr>
+        <w:t xml:space="preserve"> used to assess our hypothesis. We scraped data from several different sources on the Internet, each capturing the idea of a help request in a slightly different way. Testing for random walks requires time-series data with many time points (</w:t>
       </w:r>
       <m:oMath>
         <m:r>
@@ -2859,7 +2989,7 @@
           <w:rFonts w:ascii="Times New Roman" w:hAnsi="Times New Roman" w:cs="Times New Roman"/>
           <w:color w:val="000000" w:themeColor="text1"/>
         </w:rPr>
-        <w:t xml:space="preserve"> random walks across various platforms. Second, we collected data from several sources because each has its own limitation and strength. Our hope was that we could learn something about help requests in general by taking a broad view across all of the data, even though each has its own unique error. The set as a whole can tell us something about help requests, even if each has a slight weakness.</w:t>
+        <w:t xml:space="preserve"> random walks across various platforms. Second, we collected data from several sources because each has its own limitation and strength. Our hope was that we could learn something about help requests in general by taking a broad view across all of the data, even though each has its own unique error. </w:t>
       </w:r>
       <w:bookmarkStart w:id="6" w:name="analysis"/>
     </w:p>
@@ -2900,7 +3030,21 @@
           <w:rFonts w:ascii="Times New Roman" w:hAnsi="Times New Roman" w:cs="Times New Roman"/>
           <w:color w:val="000000" w:themeColor="text1"/>
         </w:rPr>
-        <w:t xml:space="preserve">All data are structured as time-series such that a single unit is represented over successive time points. In total, there are 13 data sets: 8 from the GitHub repositories, 1 from the first author’s emails, an additional 3 from the PhD student pools, and 1 from the public forum. Each of these time-series represents the stock of help opportunities over time, such that greater values indicate more helping opportunities and lower values indicate fewer helping opportunities. For each data set, hypothesis one is evaluated by assessing whether the series contains a unit root. We use two unit root tests to evaluate our hypothesis. The first, the augmented Dickey-Fuller (ADF; Dickey &amp; Fuller, 1979) test, is the most widely used statistic to evaluate the presence of random walks in time-series data. The null hypothesis of this test is that the data are generated from a random walk, so when the ADF test cannot reject its null our hypothesis is retained. There are also unit root tests in which the null hypothesis is instead the absence of a unit root, and the most well-known test of this second type is the Kwiatkowski, Phillips, Schmidt, Shin, and others (1992) statistic (KPSS). Both tests were administered to evaluate our hypothesis. </w:t>
+        <w:t xml:space="preserve">All data are structured as time-series such that a single unit is represented over successive time points. In total, there are 13 data sets: 8 from the GitHub repositories, 1 from the first author’s emails, an additional 3 from the PhD student pools, and 1 from the public forum. Each of these time-series represents the stock of help opportunities over time, such that greater values indicate more helping opportunities and lower values indicate fewer helping opportunities. </w:t>
+      </w:r>
+      <w:r>
+        <w:rPr>
+          <w:rFonts w:ascii="Times New Roman" w:hAnsi="Times New Roman" w:cs="Times New Roman"/>
+          <w:color w:val="000000" w:themeColor="text1"/>
+        </w:rPr>
+        <w:t xml:space="preserve">[More description after data collection, such as the number of time points per data set]. </w:t>
+      </w:r>
+      <w:r>
+        <w:rPr>
+          <w:rFonts w:ascii="Times New Roman" w:hAnsi="Times New Roman" w:cs="Times New Roman"/>
+          <w:color w:val="000000" w:themeColor="text1"/>
+        </w:rPr>
+        <w:t xml:space="preserve">For each data set, hypothesis one is evaluated by assessing whether the series contains a unit root. We use two unit root tests to evaluate our hypothesis. The first, the augmented Dickey-Fuller (ADF; Dickey &amp; Fuller, 1979) test, is the most widely used statistic to evaluate the presence of random walks in time-series data. The null hypothesis of this test is that the data are generated from a random walk, so when the ADF test cannot reject its null our hypothesis is retained. There are also unit root tests in which the null hypothesis is instead the absence of a unit root, and the most well-known test of this second type is the Kwiatkowski, Phillips, Schmidt, Shin, and others (1992) statistic (KPSS). Both tests were administered to evaluate our hypothesis. Stated simply, if the </w:t>
       </w:r>
       <w:r>
         <w:rPr>
@@ -2908,7 +3052,7 @@
           <w:color w:val="000000" w:themeColor="text1"/>
         </w:rPr>
         <w:lastRenderedPageBreak/>
-        <w:t>Stated simply, if the ADF test cannot reject its null while the KPSS test can, then the data provide evidence in two ways that the series follows a random walk.</w:t>
+        <w:t>ADF test cannot reject its null while the KPSS test can, then the data provide evidence in two ways that the series follows a random walk.</w:t>
       </w:r>
       <w:bookmarkStart w:id="7" w:name="results"/>
     </w:p>
@@ -2948,7 +3092,21 @@
           <w:rFonts w:ascii="Times New Roman" w:hAnsi="Times New Roman" w:cs="Times New Roman"/>
           <w:color w:val="000000" w:themeColor="text1"/>
         </w:rPr>
-        <w:t>[Fill after data collection].</w:t>
+        <w:t>[</w:t>
+      </w:r>
+      <w:r>
+        <w:rPr>
+          <w:rFonts w:ascii="Times New Roman" w:hAnsi="Times New Roman" w:cs="Times New Roman"/>
+          <w:color w:val="000000" w:themeColor="text1"/>
+        </w:rPr>
+        <w:t>Complete</w:t>
+      </w:r>
+      <w:r>
+        <w:rPr>
+          <w:rFonts w:ascii="Times New Roman" w:hAnsi="Times New Roman" w:cs="Times New Roman"/>
+          <w:color w:val="000000" w:themeColor="text1"/>
+        </w:rPr>
+        <w:t xml:space="preserve"> after data collection].</w:t>
       </w:r>
       <w:bookmarkStart w:id="8" w:name="study-1-discussion"/>
     </w:p>
@@ -3150,7 +3308,21 @@
           <w:rFonts w:ascii="Times New Roman" w:hAnsi="Times New Roman" w:cs="Times New Roman"/>
           <w:color w:val="000000" w:themeColor="text1"/>
         </w:rPr>
-        <w:t xml:space="preserve">There are two phrases in the literature that researchers use to describe long-run citizenship: good soldiers and extra milers. Methot et al. (2017) state that good soldiers are people who characteristically engage in higher levels of OCB relative to their colleagues – they have a tendency to help more than others. Similarly, Li et al. (2015) operationalized extra milers as employees who provided the most (as rated by team members) OCBs at a given time point, even though their theoretical definition of extra milers were those who frequently demonstrated this maximum score. How would these ideas manifest? What is implied in how the researchers describe, study, and label this phenomenon is that an extra miler/good soldier is an employee who performs more OCBs than his or her peers and this behavior has some form of consistency. At time </w:t>
+        <w:t xml:space="preserve">There are two phrases in the literature that researchers use to describe long-run citizenship: good soldiers and extra milers. Methot et al. (2017) state that good soldiers are people who characteristically engage in higher levels of OCB relative to their colleagues – they have a tendency to help more than others. Similarly, Li et al. (2015) operationalized extra milers as employees who provided the most (as rated by team members) OCBs at a given time point, even though their theoretical definition </w:t>
+      </w:r>
+      <w:r>
+        <w:rPr>
+          <w:rFonts w:ascii="Times New Roman" w:hAnsi="Times New Roman" w:cs="Times New Roman"/>
+          <w:color w:val="000000" w:themeColor="text1"/>
+        </w:rPr>
+        <w:t>was</w:t>
+      </w:r>
+      <w:r>
+        <w:rPr>
+          <w:rFonts w:ascii="Times New Roman" w:hAnsi="Times New Roman" w:cs="Times New Roman"/>
+          <w:color w:val="000000" w:themeColor="text1"/>
+        </w:rPr>
+        <w:t xml:space="preserve"> those who frequently demonstrated this maximum score. How would these ideas manifest? What is implied in how the researchers describe, study, and label this phenomenon is that an extra miler/good soldier is an employee who performs more OCBs than his or her peers and this behavior has some form of consistency. At time </w:t>
       </w:r>
       <w:r>
         <w:rPr>
@@ -3276,7 +3448,7 @@
           <w:rFonts w:ascii="Times New Roman" w:hAnsi="Times New Roman" w:cs="Times New Roman"/>
           <w:color w:val="000000" w:themeColor="text1"/>
         </w:rPr>
-        <w:t xml:space="preserve">), we focus on density within a time-span rather than consecutive streaks. That is, to be consistent with prior work we focus not on an employee being the top citizen for several steps in a row but on an employee being the top citizen for the greatest amount of time within a set. </w:t>
+        <w:t xml:space="preserve">), we focus on density within a time-span rather than consecutive streaks. That is, to be consistent with prior work we focus not on an employee being the top citizen for several steps in a row but on an employee being the top citizen for the greatest amount of time within a set. Given this lens, our </w:t>
       </w:r>
       <w:r>
         <w:rPr>
@@ -3284,7 +3456,7 @@
           <w:color w:val="000000" w:themeColor="text1"/>
         </w:rPr>
         <w:lastRenderedPageBreak/>
-        <w:t>Given this lens, our goal is to document how manipulating the parameters on help requests changes the extent to which random walks yield extra milers/good soldiers. What types of extra milers emerge when we change the characteristics of the random walks governing how employees receive help opportunities? Our research is the start to creating benchmarks and standards for what is required to label behavior as exceptional.</w:t>
+        <w:t>goal is to document how manipulating the parameters on help requests changes the extent to which random walks yield extra milers/good soldiers. What types of extra milers emerge when we change the characteristics of the random walks governing how employees receive help opportunities? Our research is the start to creating benchmarks and standards for what is required to label behavior as exceptional.</w:t>
       </w:r>
     </w:p>
     <w:p>
@@ -3926,7 +4098,19 @@
         <w:rPr>
           <w:rFonts w:ascii="Times New Roman" w:hAnsi="Times New Roman" w:cs="Times New Roman"/>
         </w:rPr>
-        <w:t xml:space="preserve">. We refer to the employee that provides the most help at a given time the “moment citizen,” which naturally embodies the idea of a single time point. The pattern that we monitor, consistent with the ideas of extra milers and good citizens, is the frequency with which employee </w:t>
+        <w:t xml:space="preserve">. We refer to the employee that provides the most help at a given time the “moment citizen,” which naturally embodies the idea of a single time point. The pattern that we monitor, consistent with the ideas of extra milers and good </w:t>
+      </w:r>
+      <w:r>
+        <w:rPr>
+          <w:rFonts w:ascii="Times New Roman" w:hAnsi="Times New Roman" w:cs="Times New Roman"/>
+        </w:rPr>
+        <w:t>soldiers</w:t>
+      </w:r>
+      <w:r>
+        <w:rPr>
+          <w:rFonts w:ascii="Times New Roman" w:hAnsi="Times New Roman" w:cs="Times New Roman"/>
+        </w:rPr>
+        <w:t xml:space="preserve">, is the frequency with which employee </w:t>
       </w:r>
       <m:oMath>
         <m:sSub>
@@ -4359,7 +4543,7 @@
           <w:rFonts w:ascii="Times New Roman" w:hAnsi="Times New Roman" w:cs="Times New Roman"/>
           <w:color w:val="000000" w:themeColor="text1"/>
         </w:rPr>
-        <w:t xml:space="preserve">Research question 1 examines the extent to which help request random walks yield extra milers as the requests begin to drift. Drift is synonymous with trend, and it refers to a random walk moving in a systematic direction – positive or negative – despite moving stochastically at each time step. Random walks without drift, conversely, move randomly from moment to moment but do not show positive or negative trend (i.e., </w:t>
+        <w:t xml:space="preserve">Research question 1 examines the extent to which help request random walks yield extra milers as the requests begin to drift. Drift is synonymous with trend, and it refers to a random walk moving in a systematic direction – positive or negative – despite moving stochastically at each step. Random walks without drift, conversely, move randomly from moment to moment but do not show positive or negative trend (i.e., </w:t>
       </w:r>
       <m:oMath>
         <m:r>
@@ -4374,7 +4558,7 @@
           <w:rFonts w:ascii="Times New Roman" w:hAnsi="Times New Roman" w:cs="Times New Roman"/>
           <w:color w:val="000000" w:themeColor="text1"/>
         </w:rPr>
-        <w:t xml:space="preserve">) unless cut short due to sampling limitations. The notion of drift is apparent in several theoretical lines of thinking with respect to OCBs. The double reinforcing spiral of trust and OCB (Moorman et al., 2018) suggests that employees mutually reinforce one another’s citizenship through their own actions and perceptions of trust. Over time, more trust begets more OCBs, and less trust begets less OCBs, </w:t>
+        <w:t xml:space="preserve">) unless cut short due to sampling limitations. The notion of drift is apparent in several theoretical lines of thinking with respect to OCBs. The double reinforcing spiral of trust and OCB (Moorman et al., 2018) suggests that employees mutually reinforce one another’s citizenship through their own actions and perceptions of trust. Over time, more trust begets more OCBs, and less trust begets less OCBs, producing a spiral </w:t>
       </w:r>
       <w:r>
         <w:rPr>
@@ -4382,7 +4566,7 @@
           <w:color w:val="000000" w:themeColor="text1"/>
         </w:rPr>
         <w:lastRenderedPageBreak/>
-        <w:t xml:space="preserve">producing a spiral (drift) either in the positive or negative direction. Although this idea was described in the context of helping acts rather than opportunities, it follows naturally that an employee who accumulates trust among his or her colleagues may also experience an increase in help requests, driving drift in the positive direction. For instance, prior research has shown that trust is related to an employee’s propensity to ask for advice (Hofmann, Lei, &amp; Grant, 2009). The circular model of job crafting proposed by Clegg and Spencer (2007) also suggests that opportunities may trend up or down over time. After an employee crafts his or her position, he or she puts herself in a better position to perform his or her task well, be perceived as competent by his or her colleagues, and subsequently receive more opportunities to assist from others. The authors argue that a similar phenomenon may occur but in the negative direction when the employee fails to craft appropriately. Finally, leadership theory suggests that subordinates can experience spirals of abuse when they fail to implement coping strategies in efforts to alter the course of abusive supervision (Wee, Liao, Liu, &amp; Liu, 2017). If this continues over time, abusive managers then perceive the subordinate as an out-group member (Dansereau, Graen, &amp; Haga, 1975; Graen &amp; Schiemann, 1978) which may reduce the number of possible opportunities to assist the subordinate is granted. In each of these cases, OCB opportunities may trend up or down due to any number of reasons. Our simulations examine the implications of this effect. This aspect is also important for statistical reasons. Trends are perhaps the most widely discussed issue leading to spurious inferences in the application of statistical models to time-series data (Braun, Kuljanin, &amp; DeShon, 2013; Kuljanin, Braun, &amp; DeShon, 2011). Across many disciplines, understanding the implications of trending data is a necessary first step because without this knowledge future empirical research evaluating more complicated models with </w:t>
+        <w:t xml:space="preserve">(drift) either in the positive or negative direction. Although this idea was described in the context of helping acts rather than opportunities, it follows naturally that an employee who accumulates trust among his or her colleagues may also experience an increase in help requests, driving drift in the positive direction. For instance, prior research has shown that trust is related to an employee’s propensity to ask for advice (Hofmann, Lei, &amp; Grant, 2009). The circular model of job crafting proposed by Clegg and Spencer (2007) also suggests that opportunities may trend up or down over time. After an employee crafts his or her position, he or she puts herself in a better position to perform his or her task well, be perceived as competent by his or her colleagues, and subsequently receive more opportunities to assist from others. The authors argue that a similar phenomenon may occur but in the negative direction when the employee fails to craft appropriately. Finally, leadership theory suggests that subordinates can experience spirals of abuse when they fail to implement coping strategies in efforts to alter the course of abusive supervision (Wee, Liao, Liu, &amp; Liu, 2017). If this continues over time, abusive managers then perceive the subordinate as an out-group member (Dansereau, Graen, &amp; Haga, 1975; Graen &amp; Schiemann, 1978) which may reduce the number of possible opportunities to assist the subordinate is granted. In each of these cases, OCB opportunities may trend up or down due to any number of reasons. Our simulations examine the implications of this effect. This aspect is also important for statistical reasons. Trends are perhaps the most widely discussed issue leading to spurious inferences in the application of statistical models to time-series data (Braun, Kuljanin, &amp; DeShon, 2013; Kuljanin, Braun, &amp; DeShon, 2011). Across many disciplines, understanding the implications of trending data is a necessary first step because without this knowledge future empirical research evaluating more complicated models with elaborate </w:t>
       </w:r>
       <w:r>
         <w:rPr>
@@ -4390,7 +4574,7 @@
           <w:color w:val="000000" w:themeColor="text1"/>
         </w:rPr>
         <w:lastRenderedPageBreak/>
-        <w:t>elaborate directions of influence across many variables is more likely to find erroneous relationships (Granger, 1980, 1981).</w:t>
+        <w:t>directions of influence across many variables is more likely to find erroneous relationships (Granger, 1980, 1981).</w:t>
       </w:r>
     </w:p>
     <w:p>
@@ -4488,16 +4672,7 @@
           <w:sz w:val="24"/>
           <w:szCs w:val="24"/>
         </w:rPr>
-        <w:t xml:space="preserve"> </w:t>
-      </w:r>
-      <w:r>
-        <w:rPr>
-          <w:rFonts w:ascii="Times New Roman" w:hAnsi="Times New Roman" w:cs="Times New Roman"/>
-          <w:color w:val="000000" w:themeColor="text1"/>
-          <w:sz w:val="24"/>
-          <w:szCs w:val="24"/>
-        </w:rPr>
-        <w:t xml:space="preserve">spends </w:t>
+        <w:t xml:space="preserve"> spends </w:t>
       </w:r>
       <w:r>
         <w:rPr>

</xml_diff>

<commit_message>
rick proposal suggestions 1
</commit_message>
<xml_diff>
--- a/reports/paper/word/dishop_diss_proposal.docx
+++ b/reports/paper/word/dishop_diss_proposal.docx
@@ -30,12 +30,27 @@
           <w:color w:val="000000" w:themeColor="text1"/>
         </w:rPr>
       </w:pPr>
-      <w:r>
-        <w:rPr>
-          <w:rFonts w:ascii="Times New Roman" w:hAnsi="Times New Roman" w:cs="Times New Roman"/>
-          <w:color w:val="000000" w:themeColor="text1"/>
-        </w:rPr>
-        <w:t>A GOOD SOLDIER OR RANDOM EXPOSURE? CHANCE OPPORTUNITIES AS AN ALTERANTIVE EXPLANATION OF FREQUENT CITIZENSHIP</w:t>
+      <w:commentRangeStart w:id="0"/>
+      <w:r>
+        <w:rPr>
+          <w:rFonts w:ascii="Times New Roman" w:hAnsi="Times New Roman" w:cs="Times New Roman"/>
+          <w:color w:val="000000" w:themeColor="text1"/>
+        </w:rPr>
+        <w:t>A</w:t>
+      </w:r>
+      <w:commentRangeEnd w:id="0"/>
+      <w:r>
+        <w:rPr>
+          <w:rStyle w:val="CommentReference"/>
+        </w:rPr>
+        <w:commentReference w:id="0"/>
+      </w:r>
+      <w:r>
+        <w:rPr>
+          <w:rFonts w:ascii="Times New Roman" w:hAnsi="Times New Roman" w:cs="Times New Roman"/>
+          <w:color w:val="000000" w:themeColor="text1"/>
+        </w:rPr>
+        <w:t xml:space="preserve"> GOOD SOLDIER OR RANDOM EXPOSURE? CHANCE OPPORTUNITIES AS AN ALTERANTIVE EXPLANATION OF FREQUENT CITIZENSHIP</w:t>
       </w:r>
     </w:p>
     <w:p>
@@ -139,7 +154,7 @@
           <w:color w:val="000000" w:themeColor="text1"/>
         </w:rPr>
       </w:pPr>
-      <w:hyperlink r:id="rId6" w:history="1">
+      <w:hyperlink r:id="rId10" w:history="1">
         <w:r>
           <w:rPr>
             <w:rStyle w:val="Hyperlink"/>
@@ -806,7 +821,7 @@
         </w:rPr>
         <w:t xml:space="preserve"> what researchers have dubbed extra milers or good soldiers. </w:t>
       </w:r>
-      <w:bookmarkStart w:id="0" w:name="organizational-citizenship-behaviors-ocb"/>
+      <w:bookmarkStart w:id="2" w:name="organizational-citizenship-behaviors-ocb"/>
     </w:p>
     <w:p>
       <w:pPr>
@@ -828,7 +843,7 @@
         </w:rPr>
         <w:t>Organizational Citizenship Behaviors (OCBs)</w:t>
       </w:r>
-      <w:bookmarkEnd w:id="0"/>
+      <w:bookmarkEnd w:id="2"/>
     </w:p>
     <w:p>
       <w:pPr>
@@ -1169,7 +1184,7 @@
         </w:rPr>
         <w:t>. Finally, and perhaps most importantly, it aligns with the purpose of this study, which is to explore the random nature of prompts for help. For all of these reasons, this paper couches itself within the affiliative space of the construct.</w:t>
       </w:r>
-      <w:bookmarkStart w:id="1" w:name="sustained-long-run-citizenship"/>
+      <w:bookmarkStart w:id="3" w:name="sustained-long-run-citizenship"/>
     </w:p>
     <w:p>
       <w:pPr>
@@ -1191,7 +1206,7 @@
         </w:rPr>
         <w:t>Frequent, Exceptional Citizenship</w:t>
       </w:r>
-      <w:bookmarkEnd w:id="1"/>
+      <w:bookmarkEnd w:id="3"/>
       <w:r>
         <w:rPr>
           <w:rFonts w:ascii="Times New Roman" w:hAnsi="Times New Roman" w:cs="Times New Roman"/>
@@ -1398,7 +1413,7 @@
         </w:rPr>
         <w:t>citizenship could be a byproduct of random opportunities. By opportunity, we mean a prompt that signals to an employee that an act of help can be performed, such as an email from a colleague requesting assistance. By random, we mean that help requests follow a mathematical form that incorporates chance. The overarching argument in this paper is that employees may receive help requests in a pattern that mimics a fundamental mathematical process, one that includes randomness, and so in the sections below it is necessary to articulate each aspect of our argument. First, we describe what we mean by help requests or opportunities. Then, we provide one way to specify their mathematical form.</w:t>
       </w:r>
-      <w:bookmarkStart w:id="2" w:name="prompts-opportunities"/>
+      <w:bookmarkStart w:id="4" w:name="prompts-opportunities"/>
     </w:p>
     <w:p>
       <w:pPr>
@@ -1420,7 +1435,7 @@
         </w:rPr>
         <w:t>Prompts &amp; Opportunities</w:t>
       </w:r>
-      <w:bookmarkEnd w:id="2"/>
+      <w:bookmarkEnd w:id="4"/>
     </w:p>
     <w:p>
       <w:pPr>
@@ -1530,7 +1545,7 @@
         </w:rPr>
         <w:t>Across all of these perspectives, the core idea is that there are opportunities scattered about the environment that come and go. The particular form of opportunity that we examine in this study is a help request: a prompt or signal or notification to an employee that an act of assistance can be performed. Consider a few examples: A Professor receives an email from a colleague asking if she can substitute for an undergraduate course; A manager announces that volunteers are needed for an upcoming assignment; A blogger tells his writing collaborator that she is welcome to review and edit his post if she pleases; A statistician witnesses a question posted on a forum about a statistical model relevant to her expertise; A software engineer receives a pull request; An academic receives a note from a graduate student asking for a friendly review of his paper. Moreover, any single agent may experience repeated prompts over the course of a week. On Monday, a Professor may receive an email asking for assistance teaching a class. On Tuesday, she receives two more emails about optional meetings in her department (attending optional meetings is one commonly studied manifestation of OCB). On Wednesday, a former graduate student, who is now a faculty member at a different school, asks for a letter of recommendation. On some days, the Professor has a large stock of help requests, whereas on others she has few, if any. The crux of this paper is that we expect these helping prompts to follow a specific mathematical form, which we specify below.</w:t>
       </w:r>
-      <w:bookmarkStart w:id="3" w:name="accumulating-requests-as-a-random-walk"/>
+      <w:bookmarkStart w:id="5" w:name="accumulating-requests-as-a-random-walk"/>
     </w:p>
     <w:p>
       <w:pPr>
@@ -1551,9 +1566,46 @@
           <w:color w:val="000000" w:themeColor="text1"/>
         </w:rPr>
         <w:lastRenderedPageBreak/>
-        <w:t>Accumulating Requests As a Random Walk</w:t>
-      </w:r>
-      <w:bookmarkEnd w:id="3"/>
+        <w:t xml:space="preserve">Accumulating Requests </w:t>
+      </w:r>
+      <w:proofErr w:type="gramStart"/>
+      <w:r>
+        <w:rPr>
+          <w:rFonts w:ascii="Times New Roman" w:hAnsi="Times New Roman" w:cs="Times New Roman"/>
+          <w:b/>
+          <w:bCs/>
+          <w:color w:val="000000" w:themeColor="text1"/>
+        </w:rPr>
+        <w:t>As</w:t>
+      </w:r>
+      <w:proofErr w:type="gramEnd"/>
+      <w:r>
+        <w:rPr>
+          <w:rFonts w:ascii="Times New Roman" w:hAnsi="Times New Roman" w:cs="Times New Roman"/>
+          <w:b/>
+          <w:bCs/>
+          <w:color w:val="000000" w:themeColor="text1"/>
+        </w:rPr>
+        <w:t xml:space="preserve"> a Random </w:t>
+      </w:r>
+      <w:commentRangeStart w:id="6"/>
+      <w:r>
+        <w:rPr>
+          <w:rFonts w:ascii="Times New Roman" w:hAnsi="Times New Roman" w:cs="Times New Roman"/>
+          <w:b/>
+          <w:bCs/>
+          <w:color w:val="000000" w:themeColor="text1"/>
+        </w:rPr>
+        <w:t>Walk</w:t>
+      </w:r>
+      <w:bookmarkEnd w:id="5"/>
+      <w:commentRangeEnd w:id="6"/>
+      <w:r>
+        <w:rPr>
+          <w:rStyle w:val="CommentReference"/>
+        </w:rPr>
+        <w:commentReference w:id="6"/>
+      </w:r>
     </w:p>
     <w:p>
       <w:pPr>
@@ -2415,7 +2467,7 @@
         </w:rPr>
         <w:t>tudy one, we examine a number of data sources to evaluate whether we can find evidence that help requests follow this stochastic process.</w:t>
       </w:r>
-      <w:bookmarkStart w:id="4" w:name="study-1"/>
+      <w:bookmarkStart w:id="7" w:name="study-1"/>
     </w:p>
     <w:p>
       <w:pPr>
@@ -2430,6 +2482,7 @@
           <w:color w:val="000000" w:themeColor="text1"/>
         </w:rPr>
       </w:pPr>
+      <w:commentRangeStart w:id="8"/>
       <w:r>
         <w:rPr>
           <w:rFonts w:ascii="Times New Roman" w:hAnsi="Times New Roman" w:cs="Times New Roman"/>
@@ -2439,7 +2492,14 @@
         </w:rPr>
         <w:t>Study 1</w:t>
       </w:r>
-      <w:bookmarkEnd w:id="4"/>
+      <w:bookmarkEnd w:id="7"/>
+      <w:commentRangeEnd w:id="8"/>
+      <w:r>
+        <w:rPr>
+          <w:rStyle w:val="CommentReference"/>
+        </w:rPr>
+        <w:commentReference w:id="8"/>
+      </w:r>
     </w:p>
     <w:p>
       <w:pPr>
@@ -2504,7 +2564,7 @@
         </w:rPr>
         <w:t xml:space="preserve"> and that could be used to capture notifications for help.</w:t>
       </w:r>
-      <w:bookmarkStart w:id="5" w:name="data-sources"/>
+      <w:bookmarkStart w:id="9" w:name="data-sources"/>
     </w:p>
     <w:p>
       <w:pPr>
@@ -2526,7 +2586,7 @@
         </w:rPr>
         <w:t>Data Sources</w:t>
       </w:r>
-      <w:bookmarkEnd w:id="5"/>
+      <w:bookmarkEnd w:id="9"/>
     </w:p>
     <w:p>
       <w:pPr>
@@ -2904,7 +2964,7 @@
                     <pic:cNvPicPr/>
                   </pic:nvPicPr>
                   <pic:blipFill>
-                    <a:blip r:embed="rId7" cstate="print">
+                    <a:blip r:embed="rId11" cstate="print">
                       <a:extLst>
                         <a:ext uri="{28A0092B-C50C-407E-A947-70E740481C1C}">
                           <a14:useLocalDpi xmlns:a14="http://schemas.microsoft.com/office/drawing/2010/main" val="0"/>
@@ -2991,7 +3051,7 @@
         </w:rPr>
         <w:t xml:space="preserve"> random walks across various platforms. Second, we collected data from several sources because each has its own limitation and strength. Our hope was that we could learn something about help requests in general by taking a broad view across all of the data, even though each has its own unique error. </w:t>
       </w:r>
-      <w:bookmarkStart w:id="6" w:name="analysis"/>
+      <w:bookmarkStart w:id="10" w:name="analysis"/>
     </w:p>
     <w:p>
       <w:pPr>
@@ -3004,6 +3064,7 @@
           <w:color w:val="000000" w:themeColor="text1"/>
         </w:rPr>
       </w:pPr>
+      <w:commentRangeStart w:id="11"/>
       <w:r>
         <w:rPr>
           <w:rFonts w:ascii="Times New Roman" w:hAnsi="Times New Roman" w:cs="Times New Roman"/>
@@ -3013,8 +3074,15 @@
         </w:rPr>
         <w:t>Analysis</w:t>
       </w:r>
-    </w:p>
-    <w:bookmarkEnd w:id="6"/>
+      <w:commentRangeEnd w:id="11"/>
+      <w:r>
+        <w:rPr>
+          <w:rStyle w:val="CommentReference"/>
+        </w:rPr>
+        <w:commentReference w:id="11"/>
+      </w:r>
+    </w:p>
+    <w:bookmarkEnd w:id="10"/>
     <w:p>
       <w:pPr>
         <w:pStyle w:val="FirstParagraph"/>
@@ -3054,7 +3122,7 @@
         <w:lastRenderedPageBreak/>
         <w:t>ADF test cannot reject its null while the KPSS test can, then the data provide evidence in two ways that the series follows a random walk.</w:t>
       </w:r>
-      <w:bookmarkStart w:id="7" w:name="results"/>
+      <w:bookmarkStart w:id="12" w:name="results"/>
     </w:p>
     <w:p>
       <w:pPr>
@@ -3077,7 +3145,7 @@
         <w:t>Results</w:t>
       </w:r>
     </w:p>
-    <w:bookmarkEnd w:id="7"/>
+    <w:bookmarkEnd w:id="12"/>
     <w:p>
       <w:pPr>
         <w:pStyle w:val="FirstParagraph"/>
@@ -3108,7 +3176,7 @@
         </w:rPr>
         <w:t xml:space="preserve"> after data collection].</w:t>
       </w:r>
-      <w:bookmarkStart w:id="8" w:name="study-1-discussion"/>
+      <w:bookmarkStart w:id="13" w:name="study-1-discussion"/>
     </w:p>
     <w:p>
       <w:pPr>
@@ -3131,7 +3199,7 @@
         <w:t>Study 1 Discussion</w:t>
       </w:r>
     </w:p>
-    <w:bookmarkEnd w:id="8"/>
+    <w:bookmarkEnd w:id="13"/>
     <w:p>
       <w:pPr>
         <w:pStyle w:val="FirstParagraph"/>
@@ -3191,9 +3259,31 @@
           <w:rFonts w:ascii="Times New Roman" w:hAnsi="Times New Roman" w:cs="Times New Roman"/>
           <w:color w:val="000000" w:themeColor="text1"/>
         </w:rPr>
-        <w:t>citizenship. We take this evidence – that help opportunities follow a random walk – as a starting point for our next study.</w:t>
-      </w:r>
-      <w:bookmarkStart w:id="9" w:name="study-2"/>
+        <w:t xml:space="preserve">citizenship. We take this evidence – that help opportunities follow a random walk – as a starting point for our next </w:t>
+      </w:r>
+      <w:commentRangeStart w:id="14"/>
+      <w:r>
+        <w:rPr>
+          <w:rFonts w:ascii="Times New Roman" w:hAnsi="Times New Roman" w:cs="Times New Roman"/>
+          <w:color w:val="000000" w:themeColor="text1"/>
+        </w:rPr>
+        <w:t>study</w:t>
+      </w:r>
+      <w:commentRangeEnd w:id="14"/>
+      <w:r>
+        <w:rPr>
+          <w:rStyle w:val="CommentReference"/>
+        </w:rPr>
+        <w:commentReference w:id="14"/>
+      </w:r>
+      <w:r>
+        <w:rPr>
+          <w:rFonts w:ascii="Times New Roman" w:hAnsi="Times New Roman" w:cs="Times New Roman"/>
+          <w:color w:val="000000" w:themeColor="text1"/>
+        </w:rPr>
+        <w:t>.</w:t>
+      </w:r>
+      <w:bookmarkStart w:id="15" w:name="study-2"/>
     </w:p>
     <w:p>
       <w:pPr>
@@ -3207,6 +3297,7 @@
           <w:color w:val="000000" w:themeColor="text1"/>
         </w:rPr>
       </w:pPr>
+      <w:commentRangeStart w:id="16"/>
       <w:r>
         <w:rPr>
           <w:rFonts w:ascii="Times New Roman" w:hAnsi="Times New Roman" w:cs="Times New Roman"/>
@@ -3214,10 +3305,26 @@
           <w:bCs/>
           <w:color w:val="000000" w:themeColor="text1"/>
         </w:rPr>
-        <w:t>Study 2</w:t>
-      </w:r>
-    </w:p>
-    <w:bookmarkEnd w:id="9"/>
+        <w:t xml:space="preserve">Study </w:t>
+      </w:r>
+      <w:commentRangeEnd w:id="16"/>
+      <w:r>
+        <w:rPr>
+          <w:rStyle w:val="CommentReference"/>
+        </w:rPr>
+        <w:commentReference w:id="16"/>
+      </w:r>
+      <w:r>
+        <w:rPr>
+          <w:rFonts w:ascii="Times New Roman" w:hAnsi="Times New Roman" w:cs="Times New Roman"/>
+          <w:b/>
+          <w:bCs/>
+          <w:color w:val="000000" w:themeColor="text1"/>
+        </w:rPr>
+        <w:t>2</w:t>
+      </w:r>
+    </w:p>
+    <w:bookmarkEnd w:id="15"/>
     <w:p>
       <w:pPr>
         <w:pStyle w:val="FirstParagraph"/>
@@ -3469,12 +3576,20 @@
           <w:color w:val="C00000"/>
         </w:rPr>
       </w:pPr>
+      <w:commentRangeStart w:id="17"/>
       <w:r>
         <w:rPr>
           <w:rFonts w:ascii="Times New Roman" w:hAnsi="Times New Roman" w:cs="Times New Roman"/>
           <w:color w:val="C00000"/>
         </w:rPr>
         <w:t>There are two phrases in the literature that researchers use to describe long-run citizenship: good soldiers and extra milers. Methot et al. (2017) state that good soldiers are people who characteristically engage in higher levels of OCB relative to their colleagues – they have a tendency to help more than others. Similarly, Li et al. (2015) operationalized extra milers as employees who provided the most (as rated by team members) OCBs at a given time point, even though their theoretical definition of extra milers were those who frequently demonstrated this maximum score. How would these ideas manifest? What is implied in how the researchers describe, study, and label this phenomenon is that an extra miler/good soldier is an employee who performs more OCBs than his or her peers and this behavior has some form of consistency. She is the employee that is most likely, at any time point, to provide a greater number of OCBs compared her colleagues. Said differently, if we were to identify the employee who provided the most OCBs at each time point and call that individual the "top citizen," she would receive the top citizen award across the greatest number of time points, leading to the title extra miler/good soldier. Given this lens, our goal is to document how manipulating the parameters on help requests changes the extent to which random walks yield extra milers/good soldiers. What types of extra milers emerge when we change the characteristics of the random walks governing how employees receive help opportunities? Our research is the start to creating benchmarks and standards for what is required to label behavior as exceptional.</w:t>
+      </w:r>
+      <w:commentRangeEnd w:id="17"/>
+      <w:r>
+        <w:rPr>
+          <w:rStyle w:val="CommentReference"/>
+        </w:rPr>
+        <w:commentReference w:id="17"/>
       </w:r>
     </w:p>
     <w:p>
@@ -3537,7 +3652,7 @@
         </w:rPr>
         <w:t>based on different parameters applied to help requests. We use simulations for this study, and the computer models are structured as follows.</w:t>
       </w:r>
-      <w:bookmarkStart w:id="10" w:name="simulation-heuristic"/>
+      <w:bookmarkStart w:id="18" w:name="simulation-heuristic"/>
     </w:p>
     <w:p>
       <w:pPr>
@@ -3557,10 +3672,27 @@
           <w:bCs/>
           <w:color w:val="000000" w:themeColor="text1"/>
         </w:rPr>
-        <w:t>Simulation Heuristic</w:t>
-      </w:r>
-    </w:p>
-    <w:bookmarkEnd w:id="10"/>
+        <w:t xml:space="preserve">Simulation </w:t>
+      </w:r>
+      <w:commentRangeStart w:id="19"/>
+      <w:r>
+        <w:rPr>
+          <w:rFonts w:ascii="Times New Roman" w:hAnsi="Times New Roman" w:cs="Times New Roman"/>
+          <w:b/>
+          <w:bCs/>
+          <w:color w:val="000000" w:themeColor="text1"/>
+        </w:rPr>
+        <w:t>Heuristic</w:t>
+      </w:r>
+      <w:commentRangeEnd w:id="19"/>
+      <w:r>
+        <w:rPr>
+          <w:rStyle w:val="CommentReference"/>
+        </w:rPr>
+        <w:commentReference w:id="19"/>
+      </w:r>
+    </w:p>
+    <w:bookmarkEnd w:id="18"/>
     <w:p>
       <w:pPr>
         <w:pStyle w:val="FirstParagraph"/>
@@ -4309,7 +4441,27 @@
         <w:rPr>
           <w:rFonts w:ascii="Times New Roman" w:hAnsi="Times New Roman" w:cs="Times New Roman"/>
         </w:rPr>
-        <w:t xml:space="preserve"> – questions derived from both theory and crucial statistical properties.</w:t>
+        <w:t xml:space="preserve"> – questions derived from both theory and crucial statistical </w:t>
+      </w:r>
+      <w:commentRangeStart w:id="20"/>
+      <w:r>
+        <w:rPr>
+          <w:rFonts w:ascii="Times New Roman" w:hAnsi="Times New Roman" w:cs="Times New Roman"/>
+        </w:rPr>
+        <w:t>properties</w:t>
+      </w:r>
+      <w:commentRangeEnd w:id="20"/>
+      <w:r>
+        <w:rPr>
+          <w:rStyle w:val="CommentReference"/>
+        </w:rPr>
+        <w:commentReference w:id="20"/>
+      </w:r>
+      <w:r>
+        <w:rPr>
+          <w:rFonts w:ascii="Times New Roman" w:hAnsi="Times New Roman" w:cs="Times New Roman"/>
+        </w:rPr>
+        <w:t>.</w:t>
       </w:r>
     </w:p>
     <w:p>
@@ -4538,12 +4690,49 @@
         <w:spacing w:line="480" w:lineRule="auto"/>
         <w:ind w:firstLine="720"/>
       </w:pPr>
-      <w:r>
-        <w:rPr>
-          <w:rFonts w:ascii="Times New Roman" w:hAnsi="Times New Roman" w:cs="Times New Roman"/>
-          <w:color w:val="000000" w:themeColor="text1"/>
-        </w:rPr>
-        <w:t xml:space="preserve">Research question 1 examines the extent to which help request random walks yield extra milers as the requests begin to drift. Drift is synonymous with trend, and it refers to a random walk moving in a systematic direction – positive or negative – despite moving stochastically at each step. Random walks without drift, conversely, move randomly from moment to moment but do not show positive or negative trend (i.e., </w:t>
+      <w:commentRangeStart w:id="21"/>
+      <w:r>
+        <w:rPr>
+          <w:rFonts w:ascii="Times New Roman" w:hAnsi="Times New Roman" w:cs="Times New Roman"/>
+          <w:color w:val="000000" w:themeColor="text1"/>
+        </w:rPr>
+        <w:t>Research</w:t>
+      </w:r>
+      <w:commentRangeEnd w:id="21"/>
+      <w:r>
+        <w:rPr>
+          <w:rStyle w:val="CommentReference"/>
+        </w:rPr>
+        <w:commentReference w:id="21"/>
+      </w:r>
+      <w:r>
+        <w:rPr>
+          <w:rFonts w:ascii="Times New Roman" w:hAnsi="Times New Roman" w:cs="Times New Roman"/>
+          <w:color w:val="000000" w:themeColor="text1"/>
+        </w:rPr>
+        <w:t xml:space="preserve"> question 1 examines the extent to which help request random walks yield extra milers as the requests begin to drift. Drift is synonymous with trend, and it refers to a random walk moving in a systematic direction – positive or negative – despite moving stochastically at each step. Random walks without drift, conversely, move randomly from moment to moment but do not show positive or negative </w:t>
+      </w:r>
+      <w:commentRangeStart w:id="22"/>
+      <w:r>
+        <w:rPr>
+          <w:rFonts w:ascii="Times New Roman" w:hAnsi="Times New Roman" w:cs="Times New Roman"/>
+          <w:color w:val="000000" w:themeColor="text1"/>
+        </w:rPr>
+        <w:t xml:space="preserve">trend </w:t>
+      </w:r>
+      <w:commentRangeEnd w:id="22"/>
+      <w:r>
+        <w:rPr>
+          <w:rStyle w:val="CommentReference"/>
+        </w:rPr>
+        <w:commentReference w:id="22"/>
+      </w:r>
+      <w:r>
+        <w:rPr>
+          <w:rFonts w:ascii="Times New Roman" w:hAnsi="Times New Roman" w:cs="Times New Roman"/>
+          <w:color w:val="000000" w:themeColor="text1"/>
+        </w:rPr>
+        <w:t xml:space="preserve">(i.e., </w:t>
       </w:r>
       <m:oMath>
         <m:r>
@@ -5151,7 +5340,7 @@
         </w:rPr>
         <w:t xml:space="preserve"> field’s emphasis on collectives. </w:t>
       </w:r>
-      <w:bookmarkStart w:id="11" w:name="analysis-results"/>
+      <w:bookmarkStart w:id="23" w:name="analysis-results"/>
     </w:p>
     <w:p>
       <w:pPr>
@@ -5173,7 +5362,7 @@
         <w:t>Analysis &amp; Results</w:t>
       </w:r>
     </w:p>
-    <w:bookmarkEnd w:id="11"/>
+    <w:bookmarkEnd w:id="23"/>
     <w:p>
       <w:pPr>
         <w:pStyle w:val="FirstParagraph"/>
@@ -5254,6 +5443,7 @@
           <w:rFonts w:ascii="Times New Roman" w:hAnsi="Times New Roman" w:cs="Times New Roman"/>
         </w:rPr>
       </w:pPr>
+      <w:commentRangeStart w:id="24"/>
       <w:r>
         <w:rPr>
           <w:rFonts w:ascii="Times New Roman" w:hAnsi="Times New Roman" w:cs="Times New Roman"/>
@@ -5275,7 +5465,7 @@
                     <pic:cNvPicPr/>
                   </pic:nvPicPr>
                   <pic:blipFill>
-                    <a:blip r:embed="rId8">
+                    <a:blip r:embed="rId12">
                       <a:extLst>
                         <a:ext uri="{28A0092B-C50C-407E-A947-70E740481C1C}">
                           <a14:useLocalDpi xmlns:a14="http://schemas.microsoft.com/office/drawing/2010/main" val="0"/>
@@ -5301,6 +5491,13 @@
           </wp:inline>
         </w:drawing>
       </w:r>
+      <w:commentRangeEnd w:id="24"/>
+      <w:r>
+        <w:rPr>
+          <w:rStyle w:val="CommentReference"/>
+        </w:rPr>
+        <w:commentReference w:id="24"/>
+      </w:r>
     </w:p>
     <w:p>
       <w:pPr>
@@ -5446,7 +5643,7 @@
                     <pic:cNvPicPr/>
                   </pic:nvPicPr>
                   <pic:blipFill>
-                    <a:blip r:embed="rId9">
+                    <a:blip r:embed="rId13">
                       <a:extLst>
                         <a:ext uri="{28A0092B-C50C-407E-A947-70E740481C1C}">
                           <a14:useLocalDpi xmlns:a14="http://schemas.microsoft.com/office/drawing/2010/main" val="0"/>
@@ -5611,7 +5808,7 @@
                     <pic:cNvPicPr/>
                   </pic:nvPicPr>
                   <pic:blipFill>
-                    <a:blip r:embed="rId10">
+                    <a:blip r:embed="rId14">
                       <a:extLst>
                         <a:ext uri="{28A0092B-C50C-407E-A947-70E740481C1C}">
                           <a14:useLocalDpi xmlns:a14="http://schemas.microsoft.com/office/drawing/2010/main" val="0"/>
@@ -5776,7 +5973,7 @@
                     <pic:cNvPicPr/>
                   </pic:nvPicPr>
                   <pic:blipFill>
-                    <a:blip r:embed="rId11">
+                    <a:blip r:embed="rId15">
                       <a:extLst>
                         <a:ext uri="{28A0092B-C50C-407E-A947-70E740481C1C}">
                           <a14:useLocalDpi xmlns:a14="http://schemas.microsoft.com/office/drawing/2010/main" val="0"/>
@@ -5925,7 +6122,7 @@
         </w:rPr>
         <w:br w:type="page"/>
       </w:r>
-      <w:bookmarkStart w:id="12" w:name="references"/>
+      <w:bookmarkStart w:id="25" w:name="references"/>
     </w:p>
     <w:p>
       <w:pPr>
@@ -5953,7 +6150,7 @@
         <w:lastRenderedPageBreak/>
         <w:t>References</w:t>
       </w:r>
-      <w:bookmarkEnd w:id="12"/>
+      <w:bookmarkEnd w:id="25"/>
     </w:p>
     <w:p>
       <w:pPr>
@@ -6047,8 +6244,8 @@
           <w:color w:val="000000" w:themeColor="text1"/>
         </w:rPr>
       </w:pPr>
-      <w:bookmarkStart w:id="13" w:name="ref-bateman_job_1983"/>
-      <w:bookmarkEnd w:id="13"/>
+      <w:bookmarkStart w:id="26" w:name="ref-bateman_job_1983"/>
+      <w:bookmarkEnd w:id="26"/>
       <w:r>
         <w:rPr>
           <w:rFonts w:ascii="Times New Roman" w:hAnsi="Times New Roman" w:cs="Times New Roman"/>
@@ -6165,8 +6362,8 @@
           <w:color w:val="000000" w:themeColor="text1"/>
         </w:rPr>
       </w:pPr>
-      <w:bookmarkStart w:id="14" w:name="ref-beal_episodic_2005"/>
-      <w:bookmarkEnd w:id="14"/>
+      <w:bookmarkStart w:id="27" w:name="ref-beal_episodic_2005"/>
+      <w:bookmarkEnd w:id="27"/>
       <w:r>
         <w:rPr>
           <w:rFonts w:ascii="Times New Roman" w:hAnsi="Times New Roman" w:cs="Times New Roman"/>
@@ -6215,8 +6412,8 @@
           <w:color w:val="000000" w:themeColor="text1"/>
         </w:rPr>
       </w:pPr>
-      <w:bookmarkStart w:id="15" w:name="ref-blumberg1982missing"/>
-      <w:bookmarkEnd w:id="15"/>
+      <w:bookmarkStart w:id="28" w:name="ref-blumberg1982missing"/>
+      <w:bookmarkEnd w:id="28"/>
       <w:r>
         <w:rPr>
           <w:rFonts w:ascii="Times New Roman" w:hAnsi="Times New Roman" w:cs="Times New Roman"/>
@@ -6427,8 +6624,8 @@
           <w:color w:val="000000" w:themeColor="text1"/>
         </w:rPr>
       </w:pPr>
-      <w:bookmarkStart w:id="16" w:name="ref-bolino_citizenship_1999"/>
-      <w:bookmarkEnd w:id="16"/>
+      <w:bookmarkStart w:id="29" w:name="ref-bolino_citizenship_1999"/>
+      <w:bookmarkEnd w:id="29"/>
       <w:r>
         <w:rPr>
           <w:rFonts w:ascii="Times New Roman" w:hAnsi="Times New Roman" w:cs="Times New Roman"/>
@@ -6477,8 +6674,8 @@
           <w:color w:val="000000" w:themeColor="text1"/>
         </w:rPr>
       </w:pPr>
-      <w:bookmarkStart w:id="17" w:name="ref-bolino_self-regulation_2012"/>
-      <w:bookmarkEnd w:id="17"/>
+      <w:bookmarkStart w:id="30" w:name="ref-bolino_self-regulation_2012"/>
+      <w:bookmarkEnd w:id="30"/>
       <w:r>
         <w:rPr>
           <w:rFonts w:ascii="Times New Roman" w:hAnsi="Times New Roman" w:cs="Times New Roman"/>
@@ -6527,8 +6724,8 @@
           <w:color w:val="000000" w:themeColor="text1"/>
         </w:rPr>
       </w:pPr>
-      <w:bookmarkStart w:id="18" w:name="ref-bolino_well_2015"/>
-      <w:bookmarkEnd w:id="18"/>
+      <w:bookmarkStart w:id="31" w:name="ref-bolino_well_2015"/>
+      <w:bookmarkEnd w:id="31"/>
       <w:r>
         <w:rPr>
           <w:rFonts w:ascii="Times New Roman" w:hAnsi="Times New Roman" w:cs="Times New Roman"/>
@@ -6577,8 +6774,8 @@
           <w:color w:val="000000" w:themeColor="text1"/>
         </w:rPr>
       </w:pPr>
-      <w:bookmarkStart w:id="19" w:name="ref-bolino_citizenship_2002"/>
-      <w:bookmarkEnd w:id="19"/>
+      <w:bookmarkStart w:id="32" w:name="ref-bolino_citizenship_2002"/>
+      <w:bookmarkEnd w:id="32"/>
       <w:r>
         <w:rPr>
           <w:rFonts w:ascii="Times New Roman" w:hAnsi="Times New Roman" w:cs="Times New Roman"/>
@@ -6662,8 +6859,8 @@
           <w:color w:val="000000" w:themeColor="text1"/>
         </w:rPr>
       </w:pPr>
-      <w:bookmarkStart w:id="20" w:name="ref-bramson1991asymptotic"/>
-      <w:bookmarkEnd w:id="20"/>
+      <w:bookmarkStart w:id="33" w:name="ref-bramson1991asymptotic"/>
+      <w:bookmarkEnd w:id="33"/>
       <w:r>
         <w:rPr>
           <w:rFonts w:ascii="Times New Roman" w:hAnsi="Times New Roman" w:cs="Times New Roman"/>
@@ -6712,8 +6909,8 @@
           <w:color w:val="000000" w:themeColor="text1"/>
         </w:rPr>
       </w:pPr>
-      <w:bookmarkStart w:id="21" w:name="ref-braun_spurious_2013"/>
-      <w:bookmarkEnd w:id="21"/>
+      <w:bookmarkStart w:id="34" w:name="ref-braun_spurious_2013"/>
+      <w:bookmarkEnd w:id="34"/>
       <w:r>
         <w:rPr>
           <w:rFonts w:ascii="Times New Roman" w:hAnsi="Times New Roman" w:cs="Times New Roman"/>
@@ -6751,7 +6948,7 @@
         </w:rPr>
         <w:t>(2), 302–330. doi:</w:t>
       </w:r>
-      <w:hyperlink r:id="rId12">
+      <w:hyperlink r:id="rId16">
         <w:r>
           <w:rPr>
             <w:rStyle w:val="Hyperlink"/>
@@ -6772,8 +6969,8 @@
           <w:color w:val="000000" w:themeColor="text1"/>
         </w:rPr>
       </w:pPr>
-      <w:bookmarkStart w:id="22" w:name="ref-christian2015dynamic"/>
-      <w:bookmarkEnd w:id="22"/>
+      <w:bookmarkStart w:id="35" w:name="ref-christian2015dynamic"/>
+      <w:bookmarkEnd w:id="35"/>
       <w:r>
         <w:rPr>
           <w:rFonts w:ascii="Times New Roman" w:hAnsi="Times New Roman" w:cs="Times New Roman"/>
@@ -6879,8 +7076,8 @@
         </w:rPr>
         <w:t>(1), 66–102.</w:t>
       </w:r>
-      <w:bookmarkStart w:id="23" w:name="ref-dalal2005meta"/>
-      <w:bookmarkEnd w:id="23"/>
+      <w:bookmarkStart w:id="36" w:name="ref-dalal2005meta"/>
+      <w:bookmarkEnd w:id="36"/>
     </w:p>
     <w:p>
       <w:pPr>
@@ -7031,8 +7228,8 @@
           <w:color w:val="000000" w:themeColor="text1"/>
         </w:rPr>
       </w:pPr>
-      <w:bookmarkStart w:id="24" w:name="ref-dalal_within-person_2009"/>
-      <w:bookmarkEnd w:id="24"/>
+      <w:bookmarkStart w:id="37" w:name="ref-dalal_within-person_2009"/>
+      <w:bookmarkEnd w:id="37"/>
       <w:r>
         <w:rPr>
           <w:rFonts w:ascii="Times New Roman" w:hAnsi="Times New Roman" w:cs="Times New Roman"/>
@@ -7219,8 +7416,8 @@
           <w:color w:val="000000" w:themeColor="text1"/>
         </w:rPr>
       </w:pPr>
-      <w:bookmarkStart w:id="25" w:name="ref-deshon_multivariate_2012"/>
-      <w:bookmarkEnd w:id="25"/>
+      <w:bookmarkStart w:id="38" w:name="ref-deshon_multivariate_2012"/>
+      <w:bookmarkEnd w:id="38"/>
       <w:r>
         <w:rPr>
           <w:rFonts w:ascii="Times New Roman" w:hAnsi="Times New Roman" w:cs="Times New Roman"/>
@@ -7269,8 +7466,8 @@
           <w:color w:val="000000" w:themeColor="text1"/>
         </w:rPr>
       </w:pPr>
-      <w:bookmarkStart w:id="26" w:name="ref-dickey_distribution_1979"/>
-      <w:bookmarkEnd w:id="26"/>
+      <w:bookmarkStart w:id="39" w:name="ref-dickey_distribution_1979"/>
+      <w:bookmarkEnd w:id="39"/>
       <w:r>
         <w:rPr>
           <w:rFonts w:ascii="Times New Roman" w:hAnsi="Times New Roman" w:cs="Times New Roman"/>
@@ -7319,8 +7516,8 @@
           <w:color w:val="000000" w:themeColor="text1"/>
         </w:rPr>
       </w:pPr>
-      <w:bookmarkStart w:id="27" w:name="ref-dishop_simple_2019"/>
-      <w:bookmarkEnd w:id="27"/>
+      <w:bookmarkStart w:id="40" w:name="ref-dishop_simple_2019"/>
+      <w:bookmarkEnd w:id="40"/>
       <w:r>
         <w:rPr>
           <w:rFonts w:ascii="Times New Roman" w:hAnsi="Times New Roman" w:cs="Times New Roman"/>
@@ -7344,8 +7541,8 @@
         </w:rPr>
         <w:t>, 1–16.</w:t>
       </w:r>
-      <w:bookmarkStart w:id="28" w:name="ref-ehrhart2004organizational"/>
-      <w:bookmarkEnd w:id="28"/>
+      <w:bookmarkStart w:id="41" w:name="ref-ehrhart2004organizational"/>
+      <w:bookmarkEnd w:id="41"/>
     </w:p>
     <w:p>
       <w:pPr>
@@ -7610,8 +7807,8 @@
           <w:color w:val="000000" w:themeColor="text1"/>
         </w:rPr>
       </w:pPr>
-      <w:bookmarkStart w:id="29" w:name="ref-fama1995random"/>
-      <w:bookmarkEnd w:id="29"/>
+      <w:bookmarkStart w:id="42" w:name="ref-fama1995random"/>
+      <w:bookmarkEnd w:id="42"/>
       <w:r>
         <w:rPr>
           <w:rFonts w:ascii="Times New Roman" w:hAnsi="Times New Roman" w:cs="Times New Roman"/>
@@ -7660,8 +7857,8 @@
           <w:color w:val="000000" w:themeColor="text1"/>
         </w:rPr>
       </w:pPr>
-      <w:bookmarkStart w:id="30" w:name="ref-gabriel_helping_2018"/>
-      <w:bookmarkEnd w:id="30"/>
+      <w:bookmarkStart w:id="43" w:name="ref-gabriel_helping_2018"/>
+      <w:bookmarkEnd w:id="43"/>
       <w:r>
         <w:rPr>
           <w:rFonts w:ascii="Times New Roman" w:hAnsi="Times New Roman" w:cs="Times New Roman"/>
@@ -7744,8 +7941,8 @@
           <w:color w:val="000000" w:themeColor="text1"/>
         </w:rPr>
       </w:pPr>
-      <w:bookmarkStart w:id="31" w:name="ref-george1992feeling"/>
-      <w:bookmarkEnd w:id="31"/>
+      <w:bookmarkStart w:id="44" w:name="ref-george1992feeling"/>
+      <w:bookmarkEnd w:id="44"/>
       <w:r>
         <w:rPr>
           <w:rFonts w:ascii="Times New Roman" w:hAnsi="Times New Roman" w:cs="Times New Roman"/>
@@ -7794,8 +7991,8 @@
           <w:color w:val="000000" w:themeColor="text1"/>
         </w:rPr>
       </w:pPr>
-      <w:bookmarkStart w:id="32" w:name="ref-glomb_doing_2011"/>
-      <w:bookmarkEnd w:id="32"/>
+      <w:bookmarkStart w:id="45" w:name="ref-glomb_doing_2011"/>
+      <w:bookmarkEnd w:id="45"/>
       <w:r>
         <w:rPr>
           <w:rFonts w:ascii="Times New Roman" w:hAnsi="Times New Roman" w:cs="Times New Roman"/>
@@ -8133,8 +8330,8 @@
           <w:color w:val="000000" w:themeColor="text1"/>
         </w:rPr>
       </w:pPr>
-      <w:bookmarkStart w:id="33" w:name="ref-grant_good_2009"/>
-      <w:bookmarkEnd w:id="33"/>
+      <w:bookmarkStart w:id="46" w:name="ref-grant_good_2009"/>
+      <w:bookmarkEnd w:id="46"/>
       <w:r>
         <w:rPr>
           <w:rFonts w:ascii="Times New Roman" w:hAnsi="Times New Roman" w:cs="Times New Roman"/>
@@ -8183,8 +8380,8 @@
           <w:color w:val="000000" w:themeColor="text1"/>
         </w:rPr>
       </w:pPr>
-      <w:bookmarkStart w:id="34" w:name="ref-hafenbrack_helping_2019"/>
-      <w:bookmarkEnd w:id="34"/>
+      <w:bookmarkStart w:id="47" w:name="ref-hafenbrack_helping_2019"/>
+      <w:bookmarkEnd w:id="47"/>
       <w:r>
         <w:rPr>
           <w:rFonts w:ascii="Times New Roman" w:hAnsi="Times New Roman" w:cs="Times New Roman"/>
@@ -8394,8 +8591,8 @@
           <w:color w:val="000000" w:themeColor="text1"/>
         </w:rPr>
       </w:pPr>
-      <w:bookmarkStart w:id="35" w:name="ref-johnson2014offenders"/>
-      <w:bookmarkEnd w:id="35"/>
+      <w:bookmarkStart w:id="48" w:name="ref-johnson2014offenders"/>
+      <w:bookmarkEnd w:id="48"/>
       <w:r>
         <w:rPr>
           <w:rFonts w:ascii="Times New Roman" w:hAnsi="Times New Roman" w:cs="Times New Roman"/>
@@ -8445,8 +8642,8 @@
           <w:color w:val="000000" w:themeColor="text1"/>
         </w:rPr>
       </w:pPr>
-      <w:bookmarkStart w:id="36" w:name="ref-kenkre1973generalized"/>
-      <w:bookmarkEnd w:id="36"/>
+      <w:bookmarkStart w:id="49" w:name="ref-kenkre1973generalized"/>
+      <w:bookmarkEnd w:id="49"/>
       <w:r>
         <w:rPr>
           <w:rFonts w:ascii="Times New Roman" w:hAnsi="Times New Roman" w:cs="Times New Roman"/>
@@ -8495,8 +8692,8 @@
           <w:color w:val="000000" w:themeColor="text1"/>
         </w:rPr>
       </w:pPr>
-      <w:bookmarkStart w:id="37" w:name="ref-koopman_integrating_2016"/>
-      <w:bookmarkEnd w:id="37"/>
+      <w:bookmarkStart w:id="50" w:name="ref-koopman_integrating_2016"/>
+      <w:bookmarkEnd w:id="50"/>
       <w:r>
         <w:rPr>
           <w:rFonts w:ascii="Times New Roman" w:hAnsi="Times New Roman" w:cs="Times New Roman"/>
@@ -8613,8 +8810,8 @@
           <w:color w:val="000000" w:themeColor="text1"/>
         </w:rPr>
       </w:pPr>
-      <w:bookmarkStart w:id="38" w:name="ref-kot2004stochasticity"/>
-      <w:bookmarkEnd w:id="38"/>
+      <w:bookmarkStart w:id="51" w:name="ref-kot2004stochasticity"/>
+      <w:bookmarkEnd w:id="51"/>
       <w:r>
         <w:rPr>
           <w:rFonts w:ascii="Times New Roman" w:hAnsi="Times New Roman" w:cs="Times New Roman"/>
@@ -8767,8 +8964,8 @@
           <w:color w:val="000000" w:themeColor="text1"/>
         </w:rPr>
       </w:pPr>
-      <w:bookmarkStart w:id="39" w:name="ref-kwiatkowski1992testing"/>
-      <w:bookmarkEnd w:id="39"/>
+      <w:bookmarkStart w:id="52" w:name="ref-kwiatkowski1992testing"/>
+      <w:bookmarkEnd w:id="52"/>
       <w:r>
         <w:rPr>
           <w:rFonts w:ascii="Times New Roman" w:hAnsi="Times New Roman" w:cs="Times New Roman"/>
@@ -8859,8 +9056,8 @@
           <w:color w:val="000000" w:themeColor="text1"/>
         </w:rPr>
       </w:pPr>
-      <w:bookmarkStart w:id="40" w:name="ref-lance_ferris_being_2019"/>
-      <w:bookmarkEnd w:id="40"/>
+      <w:bookmarkStart w:id="53" w:name="ref-lance_ferris_being_2019"/>
+      <w:bookmarkEnd w:id="53"/>
       <w:r>
         <w:rPr>
           <w:rFonts w:ascii="Times New Roman" w:hAnsi="Times New Roman" w:cs="Times New Roman"/>
@@ -8909,8 +9106,8 @@
           <w:color w:val="000000" w:themeColor="text1"/>
         </w:rPr>
       </w:pPr>
-      <w:bookmarkStart w:id="41" w:name="ref-leana_organizational_1999"/>
-      <w:bookmarkEnd w:id="41"/>
+      <w:bookmarkStart w:id="54" w:name="ref-leana_organizational_1999"/>
+      <w:bookmarkEnd w:id="54"/>
       <w:r>
         <w:rPr>
           <w:rFonts w:ascii="Times New Roman" w:hAnsi="Times New Roman" w:cs="Times New Roman"/>
@@ -8948,7 +9145,7 @@
         </w:rPr>
         <w:t>(3), 538. doi:</w:t>
       </w:r>
-      <w:hyperlink r:id="rId13">
+      <w:hyperlink r:id="rId17">
         <w:r>
           <w:rPr>
             <w:rStyle w:val="Hyperlink"/>
@@ -8969,8 +9166,8 @@
           <w:color w:val="000000" w:themeColor="text1"/>
         </w:rPr>
       </w:pPr>
-      <w:bookmarkStart w:id="42" w:name="ref-lee_alternative_1994"/>
-      <w:bookmarkEnd w:id="42"/>
+      <w:bookmarkStart w:id="55" w:name="ref-lee_alternative_1994"/>
+      <w:bookmarkEnd w:id="55"/>
       <w:r>
         <w:rPr>
           <w:rFonts w:ascii="Times New Roman" w:hAnsi="Times New Roman" w:cs="Times New Roman"/>
@@ -9008,7 +9205,7 @@
         </w:rPr>
         <w:t>(1), 51–89. doi:</w:t>
       </w:r>
-      <w:hyperlink r:id="rId14">
+      <w:hyperlink r:id="rId18">
         <w:r>
           <w:rPr>
             <w:rStyle w:val="Hyperlink"/>
@@ -9018,8 +9215,8 @@
           <w:t>10.2307/258835</w:t>
         </w:r>
       </w:hyperlink>
-      <w:bookmarkStart w:id="43" w:name="ref-li_achieving_2015"/>
-      <w:bookmarkEnd w:id="43"/>
+      <w:bookmarkStart w:id="56" w:name="ref-li_achieving_2015"/>
+      <w:bookmarkEnd w:id="56"/>
     </w:p>
     <w:p>
       <w:pPr>
@@ -9171,7 +9368,7 @@
         </w:rPr>
         <w:t>(4), 1025–1039. doi:</w:t>
       </w:r>
-      <w:hyperlink r:id="rId15">
+      <w:hyperlink r:id="rId19">
         <w:r>
           <w:rPr>
             <w:rStyle w:val="Hyperlink"/>
@@ -9192,8 +9389,8 @@
           <w:color w:val="000000" w:themeColor="text1"/>
         </w:rPr>
       </w:pPr>
-      <w:bookmarkStart w:id="44" w:name="ref-lopez2013transformational"/>
-      <w:bookmarkEnd w:id="44"/>
+      <w:bookmarkStart w:id="57" w:name="ref-lopez2013transformational"/>
+      <w:bookmarkEnd w:id="57"/>
       <w:r>
         <w:rPr>
           <w:rFonts w:ascii="Times New Roman" w:hAnsi="Times New Roman" w:cs="Times New Roman"/>
@@ -9326,8 +9523,8 @@
           <w:color w:val="000000" w:themeColor="text1"/>
         </w:rPr>
       </w:pPr>
-      <w:bookmarkStart w:id="45" w:name="ref-mackenzie1991organizational"/>
-      <w:bookmarkEnd w:id="45"/>
+      <w:bookmarkStart w:id="58" w:name="ref-mackenzie1991organizational"/>
+      <w:bookmarkEnd w:id="58"/>
       <w:r>
         <w:rPr>
           <w:rFonts w:ascii="Times New Roman" w:hAnsi="Times New Roman" w:cs="Times New Roman"/>
@@ -9410,8 +9607,8 @@
           <w:color w:val="000000" w:themeColor="text1"/>
         </w:rPr>
       </w:pPr>
-      <w:bookmarkStart w:id="46" w:name="ref-mackenzie1993impact"/>
-      <w:bookmarkEnd w:id="46"/>
+      <w:bookmarkStart w:id="59" w:name="ref-mackenzie1993impact"/>
+      <w:bookmarkEnd w:id="59"/>
       <w:r>
         <w:rPr>
           <w:rFonts w:ascii="Times New Roman" w:hAnsi="Times New Roman" w:cs="Times New Roman"/>
@@ -9460,8 +9657,8 @@
           <w:color w:val="000000" w:themeColor="text1"/>
         </w:rPr>
       </w:pPr>
-      <w:bookmarkStart w:id="47" w:name="ref-matta_not_2020"/>
-      <w:bookmarkEnd w:id="47"/>
+      <w:bookmarkStart w:id="60" w:name="ref-matta_not_2020"/>
+      <w:bookmarkEnd w:id="60"/>
       <w:r>
         <w:rPr>
           <w:rFonts w:ascii="Times New Roman" w:hAnsi="Times New Roman" w:cs="Times New Roman"/>
@@ -9636,7 +9833,7 @@
         </w:rPr>
         <w:t>(3), 274–293. doi:</w:t>
       </w:r>
-      <w:hyperlink r:id="rId16">
+      <w:hyperlink r:id="rId20">
         <w:r>
           <w:rPr>
             <w:rStyle w:val="Hyperlink"/>
@@ -9657,8 +9854,8 @@
           <w:color w:val="000000" w:themeColor="text1"/>
         </w:rPr>
       </w:pPr>
-      <w:bookmarkStart w:id="48" w:name="ref-meglino_considering_2004"/>
-      <w:bookmarkEnd w:id="48"/>
+      <w:bookmarkStart w:id="61" w:name="ref-meglino_considering_2004"/>
+      <w:bookmarkEnd w:id="61"/>
       <w:r>
         <w:rPr>
           <w:rFonts w:ascii="Times New Roman" w:hAnsi="Times New Roman" w:cs="Times New Roman"/>
@@ -9707,8 +9904,8 @@
           <w:color w:val="000000" w:themeColor="text1"/>
         </w:rPr>
       </w:pPr>
-      <w:bookmarkStart w:id="49" w:name="ref-methot_good_2017"/>
-      <w:bookmarkEnd w:id="49"/>
+      <w:bookmarkStart w:id="62" w:name="ref-methot_good_2017"/>
+      <w:bookmarkEnd w:id="62"/>
       <w:r>
         <w:rPr>
           <w:rFonts w:ascii="Times New Roman" w:hAnsi="Times New Roman" w:cs="Times New Roman"/>
@@ -9746,7 +9943,7 @@
         </w:rPr>
         <w:t>(1), 10–31. doi:</w:t>
       </w:r>
-      <w:hyperlink r:id="rId17">
+      <w:hyperlink r:id="rId21">
         <w:r>
           <w:rPr>
             <w:rStyle w:val="Hyperlink"/>
@@ -9767,8 +9964,8 @@
           <w:color w:val="000000" w:themeColor="text1"/>
         </w:rPr>
       </w:pPr>
-      <w:bookmarkStart w:id="50" w:name="ref-mitchell_can_2019"/>
-      <w:bookmarkEnd w:id="50"/>
+      <w:bookmarkStart w:id="63" w:name="ref-mitchell_can_2019"/>
+      <w:bookmarkEnd w:id="63"/>
       <w:r>
         <w:rPr>
           <w:rFonts w:ascii="Times New Roman" w:hAnsi="Times New Roman" w:cs="Times New Roman"/>
@@ -9806,7 +10003,7 @@
         </w:rPr>
         <w:t>(2), 531–552. doi:</w:t>
       </w:r>
-      <w:hyperlink r:id="rId18">
+      <w:hyperlink r:id="rId22">
         <w:r>
           <w:rPr>
             <w:rStyle w:val="Hyperlink"/>
@@ -9827,8 +10024,8 @@
           <w:color w:val="000000" w:themeColor="text1"/>
         </w:rPr>
       </w:pPr>
-      <w:bookmarkStart w:id="51" w:name="ref-motowidlo1994evidence"/>
-      <w:bookmarkEnd w:id="51"/>
+      <w:bookmarkStart w:id="64" w:name="ref-motowidlo1994evidence"/>
+      <w:bookmarkEnd w:id="64"/>
       <w:r>
         <w:rPr>
           <w:rFonts w:ascii="Times New Roman" w:hAnsi="Times New Roman" w:cs="Times New Roman"/>
@@ -9921,8 +10118,8 @@
           <w:color w:val="000000" w:themeColor="text1"/>
         </w:rPr>
       </w:pPr>
-      <w:bookmarkStart w:id="52" w:name="ref-nahapiet_social_1998"/>
-      <w:bookmarkEnd w:id="52"/>
+      <w:bookmarkStart w:id="65" w:name="ref-nahapiet_social_1998"/>
+      <w:bookmarkEnd w:id="65"/>
       <w:r>
         <w:rPr>
           <w:rFonts w:ascii="Times New Roman" w:hAnsi="Times New Roman" w:cs="Times New Roman"/>
@@ -9971,8 +10168,8 @@
           <w:color w:val="000000" w:themeColor="text1"/>
         </w:rPr>
       </w:pPr>
-      <w:bookmarkStart w:id="53" w:name="ref-newman2005measure"/>
-      <w:bookmarkEnd w:id="53"/>
+      <w:bookmarkStart w:id="66" w:name="ref-newman2005measure"/>
+      <w:bookmarkEnd w:id="66"/>
       <w:r>
         <w:rPr>
           <w:rFonts w:ascii="Times New Roman" w:hAnsi="Times New Roman" w:cs="Times New Roman"/>
@@ -10055,8 +10252,8 @@
           <w:color w:val="000000" w:themeColor="text1"/>
         </w:rPr>
       </w:pPr>
-      <w:bookmarkStart w:id="54" w:name="ref-organ_organizational_1988"/>
-      <w:bookmarkEnd w:id="54"/>
+      <w:bookmarkStart w:id="67" w:name="ref-organ_organizational_1988"/>
+      <w:bookmarkEnd w:id="67"/>
       <w:r>
         <w:rPr>
           <w:rFonts w:ascii="Times New Roman" w:hAnsi="Times New Roman" w:cs="Times New Roman"/>
@@ -10147,8 +10344,8 @@
         </w:rPr>
         <w:t xml:space="preserve"> Lexington MA: Lexington Books.</w:t>
       </w:r>
-      <w:bookmarkStart w:id="55" w:name="ref-organ_organizational_2005"/>
-      <w:bookmarkEnd w:id="55"/>
+      <w:bookmarkStart w:id="68" w:name="ref-organ_organizational_2005"/>
+      <w:bookmarkEnd w:id="68"/>
     </w:p>
     <w:p>
       <w:pPr>
@@ -10228,8 +10425,8 @@
           <w:color w:val="000000" w:themeColor="text1"/>
         </w:rPr>
       </w:pPr>
-      <w:bookmarkStart w:id="56" w:name="ref-organ_meta-analytic_1995"/>
-      <w:bookmarkEnd w:id="56"/>
+      <w:bookmarkStart w:id="69" w:name="ref-organ_meta-analytic_1995"/>
+      <w:bookmarkEnd w:id="69"/>
       <w:r>
         <w:rPr>
           <w:rFonts w:ascii="Times New Roman" w:hAnsi="Times New Roman" w:cs="Times New Roman"/>
@@ -10278,8 +10475,8 @@
           <w:color w:val="000000" w:themeColor="text1"/>
         </w:rPr>
       </w:pPr>
-      <w:bookmarkStart w:id="57" w:name="ref-penner_beyond_1997"/>
-      <w:bookmarkEnd w:id="57"/>
+      <w:bookmarkStart w:id="70" w:name="ref-penner_beyond_1997"/>
+      <w:bookmarkEnd w:id="70"/>
       <w:r>
         <w:rPr>
           <w:rFonts w:ascii="Times New Roman" w:hAnsi="Times New Roman" w:cs="Times New Roman"/>
@@ -10351,7 +10548,7 @@
         </w:rPr>
         <w:t>(2), 111–131. doi:</w:t>
       </w:r>
-      <w:hyperlink r:id="rId19">
+      <w:hyperlink r:id="rId23">
         <w:r>
           <w:rPr>
             <w:rStyle w:val="Hyperlink"/>
@@ -10372,8 +10569,8 @@
           <w:color w:val="000000" w:themeColor="text1"/>
         </w:rPr>
       </w:pPr>
-      <w:bookmarkStart w:id="58" w:name="ref-podsakoff_individual-and_2009"/>
-      <w:bookmarkEnd w:id="58"/>
+      <w:bookmarkStart w:id="71" w:name="ref-podsakoff_individual-and_2009"/>
+      <w:bookmarkEnd w:id="71"/>
       <w:r>
         <w:rPr>
           <w:rFonts w:ascii="Times New Roman" w:hAnsi="Times New Roman" w:cs="Times New Roman"/>
@@ -10456,8 +10653,8 @@
           <w:color w:val="000000" w:themeColor="text1"/>
         </w:rPr>
       </w:pPr>
-      <w:bookmarkStart w:id="59" w:name="ref-podsakoff_impact_1997"/>
-      <w:bookmarkEnd w:id="59"/>
+      <w:bookmarkStart w:id="72" w:name="ref-podsakoff_impact_1997"/>
+      <w:bookmarkEnd w:id="72"/>
       <w:r>
         <w:rPr>
           <w:rFonts w:ascii="Times New Roman" w:hAnsi="Times New Roman" w:cs="Times New Roman"/>
@@ -10506,8 +10703,8 @@
           <w:color w:val="000000" w:themeColor="text1"/>
         </w:rPr>
       </w:pPr>
-      <w:bookmarkStart w:id="60" w:name="ref-podsakoff_organizational_2000"/>
-      <w:bookmarkEnd w:id="60"/>
+      <w:bookmarkStart w:id="73" w:name="ref-podsakoff_organizational_2000"/>
+      <w:bookmarkEnd w:id="73"/>
       <w:r>
         <w:rPr>
           <w:rFonts w:ascii="Times New Roman" w:hAnsi="Times New Roman" w:cs="Times New Roman"/>
@@ -10557,8 +10754,8 @@
           <w:color w:val="000000" w:themeColor="text1"/>
         </w:rPr>
       </w:pPr>
-      <w:bookmarkStart w:id="61" w:name="ref-podsakoff_oxford_2018"/>
-      <w:bookmarkEnd w:id="61"/>
+      <w:bookmarkStart w:id="74" w:name="ref-podsakoff_oxford_2018"/>
+      <w:bookmarkEnd w:id="74"/>
       <w:r>
         <w:rPr>
           <w:rFonts w:ascii="Times New Roman" w:hAnsi="Times New Roman" w:cs="Times New Roman"/>
@@ -10592,8 +10789,8 @@
           <w:color w:val="000000" w:themeColor="text1"/>
         </w:rPr>
       </w:pPr>
-      <w:bookmarkStart w:id="62" w:name="ref-polson2012good"/>
-      <w:bookmarkEnd w:id="62"/>
+      <w:bookmarkStart w:id="75" w:name="ref-polson2012good"/>
+      <w:bookmarkEnd w:id="75"/>
       <w:r>
         <w:rPr>
           <w:rFonts w:ascii="Times New Roman" w:hAnsi="Times New Roman" w:cs="Times New Roman"/>
@@ -10642,8 +10839,8 @@
           <w:color w:val="000000" w:themeColor="text1"/>
         </w:rPr>
       </w:pPr>
-      <w:bookmarkStart w:id="63" w:name="ref-randic1980random"/>
-      <w:bookmarkEnd w:id="63"/>
+      <w:bookmarkStart w:id="76" w:name="ref-randic1980random"/>
+      <w:bookmarkEnd w:id="76"/>
       <w:r>
         <w:rPr>
           <w:rFonts w:ascii="Times New Roman" w:hAnsi="Times New Roman" w:cs="Times New Roman"/>
@@ -10692,8 +10889,8 @@
           <w:color w:val="000000" w:themeColor="text1"/>
         </w:rPr>
       </w:pPr>
-      <w:bookmarkStart w:id="64" w:name="ref-schreurs2012weekly"/>
-      <w:bookmarkEnd w:id="64"/>
+      <w:bookmarkStart w:id="77" w:name="ref-schreurs2012weekly"/>
+      <w:bookmarkEnd w:id="77"/>
       <w:r>
         <w:rPr>
           <w:rFonts w:ascii="Times New Roman" w:hAnsi="Times New Roman" w:cs="Times New Roman"/>
@@ -10952,8 +11149,8 @@
           <w:color w:val="000000" w:themeColor="text1"/>
         </w:rPr>
       </w:pPr>
-      <w:bookmarkStart w:id="65" w:name="ref-shang2018note"/>
-      <w:bookmarkEnd w:id="65"/>
+      <w:bookmarkStart w:id="78" w:name="ref-shang2018note"/>
+      <w:bookmarkEnd w:id="78"/>
       <w:r>
         <w:rPr>
           <w:rFonts w:ascii="Times New Roman" w:hAnsi="Times New Roman" w:cs="Times New Roman"/>
@@ -11002,8 +11199,8 @@
           <w:color w:val="000000" w:themeColor="text1"/>
         </w:rPr>
       </w:pPr>
-      <w:bookmarkStart w:id="66" w:name="ref-simon_rational_1956"/>
-      <w:bookmarkEnd w:id="66"/>
+      <w:bookmarkStart w:id="79" w:name="ref-simon_rational_1956"/>
+      <w:bookmarkEnd w:id="79"/>
       <w:r>
         <w:rPr>
           <w:rFonts w:ascii="Times New Roman" w:hAnsi="Times New Roman" w:cs="Times New Roman"/>
@@ -11052,8 +11249,8 @@
           <w:color w:val="000000" w:themeColor="text1"/>
         </w:rPr>
       </w:pPr>
-      <w:bookmarkStart w:id="67" w:name="ref-simon_what_1992"/>
-      <w:bookmarkEnd w:id="67"/>
+      <w:bookmarkStart w:id="80" w:name="ref-simon_what_1992"/>
+      <w:bookmarkEnd w:id="80"/>
       <w:r>
         <w:rPr>
           <w:rFonts w:ascii="Times New Roman" w:hAnsi="Times New Roman" w:cs="Times New Roman"/>
@@ -11102,8 +11299,8 @@
           <w:color w:val="000000" w:themeColor="text1"/>
         </w:rPr>
       </w:pPr>
-      <w:bookmarkStart w:id="68" w:name="ref-sims2014hierarchical"/>
-      <w:bookmarkEnd w:id="68"/>
+      <w:bookmarkStart w:id="81" w:name="ref-sims2014hierarchical"/>
+      <w:bookmarkEnd w:id="81"/>
       <w:r>
         <w:rPr>
           <w:rFonts w:ascii="Times New Roman" w:hAnsi="Times New Roman" w:cs="Times New Roman"/>
@@ -11152,8 +11349,8 @@
           <w:color w:val="000000" w:themeColor="text1"/>
         </w:rPr>
       </w:pPr>
-      <w:bookmarkStart w:id="69" w:name="ref-smith1983organizational"/>
-      <w:bookmarkEnd w:id="69"/>
+      <w:bookmarkStart w:id="82" w:name="ref-smith1983organizational"/>
+      <w:bookmarkEnd w:id="82"/>
       <w:r>
         <w:rPr>
           <w:rFonts w:ascii="Times New Roman" w:hAnsi="Times New Roman" w:cs="Times New Roman"/>
@@ -11202,8 +11399,8 @@
           <w:color w:val="000000" w:themeColor="text1"/>
         </w:rPr>
       </w:pPr>
-      <w:bookmarkStart w:id="70" w:name="ref-spence_understanding_2011"/>
-      <w:bookmarkEnd w:id="70"/>
+      <w:bookmarkStart w:id="83" w:name="ref-spence_understanding_2011"/>
+      <w:bookmarkEnd w:id="83"/>
       <w:r>
         <w:rPr>
           <w:rFonts w:ascii="Times New Roman" w:hAnsi="Times New Roman" w:cs="Times New Roman"/>
@@ -11241,7 +11438,7 @@
         </w:rPr>
         <w:t>(4), 547–571. doi:</w:t>
       </w:r>
-      <w:hyperlink r:id="rId20">
+      <w:hyperlink r:id="rId24">
         <w:r>
           <w:rPr>
             <w:rStyle w:val="Hyperlink"/>
@@ -11262,8 +11459,8 @@
           <w:color w:val="000000" w:themeColor="text1"/>
         </w:rPr>
       </w:pPr>
-      <w:bookmarkStart w:id="71" w:name="ref-stamovlasis2003complexity"/>
-      <w:bookmarkEnd w:id="71"/>
+      <w:bookmarkStart w:id="84" w:name="ref-stamovlasis2003complexity"/>
+      <w:bookmarkEnd w:id="84"/>
       <w:r>
         <w:rPr>
           <w:rFonts w:ascii="Times New Roman" w:hAnsi="Times New Roman" w:cs="Times New Roman"/>
@@ -11312,8 +11509,8 @@
           <w:color w:val="000000" w:themeColor="text1"/>
         </w:rPr>
       </w:pPr>
-      <w:bookmarkStart w:id="72" w:name="ref-stewart2007exploring"/>
-      <w:bookmarkEnd w:id="72"/>
+      <w:bookmarkStart w:id="85" w:name="ref-stewart2007exploring"/>
+      <w:bookmarkEnd w:id="85"/>
       <w:r>
         <w:rPr>
           <w:rFonts w:ascii="Times New Roman" w:hAnsi="Times New Roman" w:cs="Times New Roman"/>
@@ -11363,8 +11560,8 @@
           <w:color w:val="000000" w:themeColor="text1"/>
         </w:rPr>
       </w:pPr>
-      <w:bookmarkStart w:id="73" w:name="ref-van1998helping"/>
-      <w:bookmarkEnd w:id="73"/>
+      <w:bookmarkStart w:id="86" w:name="ref-van1998helping"/>
+      <w:bookmarkEnd w:id="86"/>
       <w:r>
         <w:rPr>
           <w:rFonts w:ascii="Times New Roman" w:hAnsi="Times New Roman" w:cs="Times New Roman"/>
@@ -11515,8 +11712,8 @@
           <w:color w:val="000000" w:themeColor="text1"/>
         </w:rPr>
       </w:pPr>
-      <w:bookmarkStart w:id="74" w:name="ref-van2000effects"/>
-      <w:bookmarkEnd w:id="74"/>
+      <w:bookmarkStart w:id="87" w:name="ref-van2000effects"/>
+      <w:bookmarkEnd w:id="87"/>
       <w:r>
         <w:rPr>
           <w:rFonts w:ascii="Times New Roman" w:hAnsi="Times New Roman" w:cs="Times New Roman"/>
@@ -11565,8 +11762,8 @@
           <w:color w:val="000000" w:themeColor="text1"/>
         </w:rPr>
       </w:pPr>
-      <w:bookmarkStart w:id="75" w:name="ref-wang2019s"/>
-      <w:bookmarkEnd w:id="75"/>
+      <w:bookmarkStart w:id="88" w:name="ref-wang2019s"/>
+      <w:bookmarkEnd w:id="88"/>
       <w:r>
         <w:rPr>
           <w:rFonts w:ascii="Times New Roman" w:hAnsi="Times New Roman" w:cs="Times New Roman"/>
@@ -11711,9 +11908,9 @@
       </w:r>
     </w:p>
     <w:sectPr>
-      <w:headerReference w:type="even" r:id="rId21"/>
-      <w:headerReference w:type="default" r:id="rId22"/>
-      <w:headerReference w:type="first" r:id="rId23"/>
+      <w:headerReference w:type="even" r:id="rId25"/>
+      <w:headerReference w:type="default" r:id="rId26"/>
+      <w:headerReference w:type="first" r:id="rId27"/>
       <w:pgSz w:w="12240" w:h="15840"/>
       <w:pgMar w:top="1440" w:right="1440" w:bottom="1440" w:left="1440" w:header="720" w:footer="720" w:gutter="0"/>
       <w:cols w:space="720"/>
@@ -11722,6 +11919,505 @@
     </w:sectPr>
   </w:body>
 </w:document>
+</file>
+
+<file path=word/comments.xml><?xml version="1.0" encoding="utf-8"?>
+<w:comments xmlns:wpc="http://schemas.microsoft.com/office/word/2010/wordprocessingCanvas" xmlns:cx="http://schemas.microsoft.com/office/drawing/2014/chartex" xmlns:cx1="http://schemas.microsoft.com/office/drawing/2015/9/8/chartex" xmlns:cx2="http://schemas.microsoft.com/office/drawing/2015/10/21/chartex" xmlns:cx3="http://schemas.microsoft.com/office/drawing/2016/5/9/chartex" xmlns:cx4="http://schemas.microsoft.com/office/drawing/2016/5/10/chartex" xmlns:cx5="http://schemas.microsoft.com/office/drawing/2016/5/11/chartex" xmlns:cx6="http://schemas.microsoft.com/office/drawing/2016/5/12/chartex" xmlns:cx7="http://schemas.microsoft.com/office/drawing/2016/5/13/chartex" xmlns:cx8="http://schemas.microsoft.com/office/drawing/2016/5/14/chartex" xmlns:mc="http://schemas.openxmlformats.org/markup-compatibility/2006" xmlns:aink="http://schemas.microsoft.com/office/drawing/2016/ink" xmlns:am3d="http://schemas.microsoft.com/office/drawing/2017/model3d" xmlns:o="urn:schemas-microsoft-com:office:office" xmlns:r="http://schemas.openxmlformats.org/officeDocument/2006/relationships" xmlns:m="http://schemas.openxmlformats.org/officeDocument/2006/math" xmlns:v="urn:schemas-microsoft-com:vml" xmlns:wp14="http://schemas.microsoft.com/office/word/2010/wordprocessingDrawing" xmlns:wp="http://schemas.openxmlformats.org/drawingml/2006/wordprocessingDrawing" xmlns:w10="urn:schemas-microsoft-com:office:word" xmlns:w="http://schemas.openxmlformats.org/wordprocessingml/2006/main" xmlns:w14="http://schemas.microsoft.com/office/word/2010/wordml" xmlns:w15="http://schemas.microsoft.com/office/word/2012/wordml" xmlns:w16cid="http://schemas.microsoft.com/office/word/2016/wordml/cid" xmlns:w16se="http://schemas.microsoft.com/office/word/2015/wordml/symex" xmlns:wpg="http://schemas.microsoft.com/office/word/2010/wordprocessingGroup" xmlns:wpi="http://schemas.microsoft.com/office/word/2010/wordprocessingInk" xmlns:wne="http://schemas.microsoft.com/office/word/2006/wordml" xmlns:wps="http://schemas.microsoft.com/office/word/2010/wordprocessingShape" mc:Ignorable="w14 w15 w16se w16cid wp14">
+  <w:comment w:id="0" w:author="Christopher Dishop" w:date="2020-03-20T11:58:00Z" w:initials="CD">
+    <w:p>
+      <w:pPr>
+        <w:pStyle w:val="CommentText"/>
+      </w:pPr>
+      <w:r>
+        <w:rPr>
+          <w:rStyle w:val="CommentReference"/>
+        </w:rPr>
+        <w:annotationRef/>
+      </w:r>
+      <w:r>
+        <w:t>Big pieces:</w:t>
+      </w:r>
+    </w:p>
+    <w:p>
+      <w:pPr>
+        <w:pStyle w:val="CommentText"/>
+        <w:numPr>
+          <w:ilvl w:val="0"/>
+          <w:numId w:val="2"/>
+        </w:numPr>
+      </w:pPr>
+      <w:r>
+        <w:t>Philosophy of science section</w:t>
+      </w:r>
+    </w:p>
+    <w:p>
+      <w:pPr>
+        <w:pStyle w:val="CommentText"/>
+        <w:numPr>
+          <w:ilvl w:val="0"/>
+          <w:numId w:val="2"/>
+        </w:numPr>
+      </w:pPr>
+      <w:r>
+        <w:t>Pages explaining expected result from simulation</w:t>
+      </w:r>
+    </w:p>
+    <w:p>
+      <w:pPr>
+        <w:pStyle w:val="CommentText"/>
+        <w:numPr>
+          <w:ilvl w:val="0"/>
+          <w:numId w:val="2"/>
+        </w:numPr>
+      </w:pPr>
+      <w:r>
+        <w:t>More proposal like</w:t>
+      </w:r>
+    </w:p>
+    <w:p>
+      <w:pPr>
+        <w:pStyle w:val="CommentText"/>
+        <w:numPr>
+          <w:ilvl w:val="0"/>
+          <w:numId w:val="2"/>
+        </w:numPr>
+      </w:pPr>
+      <w:r>
+        <w:t xml:space="preserve">Transition to research questions. </w:t>
+      </w:r>
+      <w:bookmarkStart w:id="1" w:name="_GoBack"/>
+      <w:bookmarkEnd w:id="1"/>
+    </w:p>
+  </w:comment>
+  <w:comment w:id="6" w:author="Christopher Dishop" w:date="2020-03-20T10:16:00Z" w:initials="CD">
+    <w:p>
+      <w:pPr>
+        <w:pStyle w:val="CommentText"/>
+      </w:pPr>
+      <w:r>
+        <w:rPr>
+          <w:rStyle w:val="CommentReference"/>
+        </w:rPr>
+        <w:annotationRef/>
+      </w:r>
+      <w:r>
+        <w:t>More content on random walks</w:t>
+      </w:r>
+    </w:p>
+    <w:p>
+      <w:pPr>
+        <w:pStyle w:val="CommentText"/>
+      </w:pPr>
+      <w:r>
+        <w:t>Phil of science. Need to distinguish random from meaningful patterns</w:t>
+      </w:r>
+    </w:p>
+    <w:p>
+      <w:pPr>
+        <w:pStyle w:val="CommentText"/>
+      </w:pPr>
+      <w:r>
+        <w:t xml:space="preserve">Random walk is an </w:t>
+      </w:r>
+      <w:proofErr w:type="spellStart"/>
+      <w:r>
+        <w:t>alalog</w:t>
+      </w:r>
+      <w:proofErr w:type="spellEnd"/>
+      <w:r>
+        <w:t xml:space="preserve"> of what we do with science but with stuff over time.</w:t>
+      </w:r>
+    </w:p>
+    <w:p>
+      <w:pPr>
+        <w:pStyle w:val="CommentText"/>
+      </w:pPr>
+      <w:r>
+        <w:t xml:space="preserve">We try to distinguish systematic things from randomness. We do that </w:t>
+      </w:r>
+      <w:proofErr w:type="spellStart"/>
+      <w:r>
+        <w:t>everyday</w:t>
+      </w:r>
+      <w:proofErr w:type="spellEnd"/>
+      <w:r>
+        <w:t xml:space="preserve"> with our stats. This is the </w:t>
+      </w:r>
+      <w:proofErr w:type="spellStart"/>
+      <w:r>
+        <w:t>over time</w:t>
+      </w:r>
+      <w:proofErr w:type="spellEnd"/>
+      <w:r>
+        <w:t xml:space="preserve"> notion</w:t>
+      </w:r>
+    </w:p>
+    <w:p>
+      <w:pPr>
+        <w:pStyle w:val="CommentText"/>
+      </w:pPr>
+    </w:p>
+  </w:comment>
+  <w:comment w:id="8" w:author="Christopher Dishop" w:date="2020-03-20T10:18:00Z" w:initials="CD">
+    <w:p>
+      <w:pPr>
+        <w:pStyle w:val="CommentText"/>
+      </w:pPr>
+      <w:r>
+        <w:rPr>
+          <w:rStyle w:val="CommentReference"/>
+        </w:rPr>
+        <w:annotationRef/>
+      </w:r>
+      <w:r>
+        <w:t>Not as if</w:t>
+      </w:r>
+    </w:p>
+  </w:comment>
+  <w:comment w:id="11" w:author="Christopher Dishop" w:date="2020-03-20T10:24:00Z" w:initials="CD">
+    <w:p>
+      <w:pPr>
+        <w:pStyle w:val="CommentText"/>
+      </w:pPr>
+      <w:r>
+        <w:rPr>
+          <w:rStyle w:val="CommentReference"/>
+        </w:rPr>
+        <w:annotationRef/>
+      </w:r>
+      <w:r>
+        <w:t xml:space="preserve">Fundamental question: how </w:t>
+      </w:r>
+      <w:proofErr w:type="gramStart"/>
+      <w:r>
+        <w:t>do you distinguish</w:t>
+      </w:r>
+      <w:proofErr w:type="gramEnd"/>
+      <w:r>
+        <w:t xml:space="preserve"> reactively responding vs creating opportunities</w:t>
+      </w:r>
+    </w:p>
+  </w:comment>
+  <w:comment w:id="14" w:author="Christopher Dishop" w:date="2020-03-20T10:20:00Z" w:initials="CD">
+    <w:p>
+      <w:pPr>
+        <w:pStyle w:val="CommentText"/>
+      </w:pPr>
+      <w:r>
+        <w:rPr>
+          <w:rStyle w:val="CommentReference"/>
+        </w:rPr>
+        <w:annotationRef/>
+      </w:r>
+      <w:r>
+        <w:t xml:space="preserve">This needs to be a stronger punch. </w:t>
+      </w:r>
+    </w:p>
+  </w:comment>
+  <w:comment w:id="16" w:author="Christopher Dishop" w:date="2020-03-20T10:19:00Z" w:initials="CD">
+    <w:p>
+      <w:pPr>
+        <w:pStyle w:val="CommentText"/>
+      </w:pPr>
+      <w:r>
+        <w:rPr>
+          <w:rStyle w:val="CommentReference"/>
+        </w:rPr>
+        <w:annotationRef/>
+      </w:r>
+      <w:r>
+        <w:t>Study 1 is a test bed for an idea. Particularly here because there is nothing in the literature that would be relevant.</w:t>
+      </w:r>
+    </w:p>
+    <w:p>
+      <w:pPr>
+        <w:pStyle w:val="CommentText"/>
+      </w:pPr>
+    </w:p>
+    <w:p>
+      <w:pPr>
+        <w:pStyle w:val="CommentText"/>
+      </w:pPr>
+      <w:r>
+        <w:t>Study 1 is a proof of concept</w:t>
+      </w:r>
+    </w:p>
+  </w:comment>
+  <w:comment w:id="17" w:author="Christopher Dishop" w:date="2020-03-20T10:31:00Z" w:initials="CD">
+    <w:p>
+      <w:pPr>
+        <w:pStyle w:val="CommentText"/>
+      </w:pPr>
+      <w:r>
+        <w:rPr>
+          <w:rStyle w:val="CommentReference"/>
+        </w:rPr>
+        <w:annotationRef/>
+      </w:r>
+      <w:r>
+        <w:t>cut</w:t>
+      </w:r>
+    </w:p>
+  </w:comment>
+  <w:comment w:id="19" w:author="Christopher Dishop" w:date="2020-03-20T10:39:00Z" w:initials="CD">
+    <w:p>
+      <w:pPr>
+        <w:pStyle w:val="CommentText"/>
+      </w:pPr>
+      <w:r>
+        <w:rPr>
+          <w:rStyle w:val="CommentReference"/>
+        </w:rPr>
+        <w:annotationRef/>
+      </w:r>
+      <w:r>
+        <w:t>how can helping go away</w:t>
+      </w:r>
+    </w:p>
+    <w:p>
+      <w:pPr>
+        <w:pStyle w:val="CommentText"/>
+      </w:pPr>
+    </w:p>
+    <w:p>
+      <w:pPr>
+        <w:pStyle w:val="CommentText"/>
+      </w:pPr>
+      <w:r>
+        <w:t>we are tracking opportunities, which can go up or down. They can go out because help was provided, because the deadline passed, because the target did it his or herself, for whatever reason…</w:t>
+      </w:r>
+    </w:p>
+  </w:comment>
+  <w:comment w:id="20" w:author="Christopher Dishop" w:date="2020-03-20T10:50:00Z" w:initials="CD">
+    <w:p>
+      <w:pPr>
+        <w:pStyle w:val="CommentText"/>
+      </w:pPr>
+      <w:r>
+        <w:rPr>
+          <w:rStyle w:val="CommentReference"/>
+        </w:rPr>
+        <w:annotationRef/>
+      </w:r>
+      <w:r>
+        <w:t xml:space="preserve">I’m presented with the simulation before I know what it is addressing. </w:t>
+      </w:r>
+    </w:p>
+    <w:p>
+      <w:pPr>
+        <w:pStyle w:val="CommentText"/>
+      </w:pPr>
+      <w:r>
+        <w:t xml:space="preserve">Something to think about, but I don’t know what it is relevant to. </w:t>
+      </w:r>
+    </w:p>
+  </w:comment>
+  <w:comment w:id="21" w:author="Christopher Dishop" w:date="2020-03-20T10:46:00Z" w:initials="CD">
+    <w:p>
+      <w:pPr>
+        <w:pStyle w:val="CommentText"/>
+      </w:pPr>
+      <w:r>
+        <w:rPr>
+          <w:rStyle w:val="CommentReference"/>
+        </w:rPr>
+        <w:annotationRef/>
+      </w:r>
+      <w:r>
+        <w:t xml:space="preserve">conceptual justification first, then how it will be represented, then </w:t>
+      </w:r>
+      <w:proofErr w:type="spellStart"/>
+      <w:r>
+        <w:t>rq</w:t>
+      </w:r>
+      <w:proofErr w:type="spellEnd"/>
+      <w:r>
+        <w:t>.</w:t>
+      </w:r>
+    </w:p>
+    <w:p>
+      <w:pPr>
+        <w:pStyle w:val="CommentText"/>
+      </w:pPr>
+    </w:p>
+    <w:p>
+      <w:pPr>
+        <w:pStyle w:val="CommentText"/>
+      </w:pPr>
+      <w:proofErr w:type="gramStart"/>
+      <w:r>
+        <w:t>But,</w:t>
+      </w:r>
+      <w:proofErr w:type="gramEnd"/>
+      <w:r>
+        <w:t xml:space="preserve"> if you have a section on philosophy of science with drift and trend. Then maybe this reads ok.</w:t>
+      </w:r>
+    </w:p>
+    <w:p>
+      <w:pPr>
+        <w:pStyle w:val="CommentText"/>
+      </w:pPr>
+    </w:p>
+    <w:p>
+      <w:pPr>
+        <w:pStyle w:val="CommentText"/>
+      </w:pPr>
+      <w:r>
+        <w:t>Philosophy of science section</w:t>
+      </w:r>
+    </w:p>
+    <w:p>
+      <w:pPr>
+        <w:pStyle w:val="CommentText"/>
+        <w:numPr>
+          <w:ilvl w:val="0"/>
+          <w:numId w:val="1"/>
+        </w:numPr>
+      </w:pPr>
+      <w:r>
+        <w:t xml:space="preserve"> The big idea: separating chance from something systematic</w:t>
+      </w:r>
+    </w:p>
+    <w:p>
+      <w:pPr>
+        <w:pStyle w:val="CommentText"/>
+        <w:numPr>
+          <w:ilvl w:val="0"/>
+          <w:numId w:val="1"/>
+        </w:numPr>
+      </w:pPr>
+      <w:r>
+        <w:t xml:space="preserve"> But </w:t>
+      </w:r>
+      <w:proofErr w:type="gramStart"/>
+      <w:r>
+        <w:t>typically</w:t>
+      </w:r>
+      <w:proofErr w:type="gramEnd"/>
+      <w:r>
+        <w:t xml:space="preserve"> that’s done cross sectionally</w:t>
+      </w:r>
+    </w:p>
+    <w:p>
+      <w:pPr>
+        <w:pStyle w:val="CommentText"/>
+        <w:numPr>
+          <w:ilvl w:val="0"/>
+          <w:numId w:val="1"/>
+        </w:numPr>
+      </w:pPr>
+      <w:r>
+        <w:t xml:space="preserve">When you are doing things across time. What you are doing is making sure it’s different from something that is stochastic. What is a random process over time? A random process over time is a random walk. We need to be able to say that opportunities over time or OCBs are distinguishable from a random walk. </w:t>
+      </w:r>
+    </w:p>
+    <w:p>
+      <w:pPr>
+        <w:pStyle w:val="CommentText"/>
+        <w:numPr>
+          <w:ilvl w:val="0"/>
+          <w:numId w:val="1"/>
+        </w:numPr>
+      </w:pPr>
+      <w:r>
+        <w:t xml:space="preserve">Same criterion as </w:t>
+      </w:r>
+      <w:proofErr w:type="gramStart"/>
+      <w:r>
+        <w:t>cross sectional</w:t>
+      </w:r>
+      <w:proofErr w:type="gramEnd"/>
+      <w:r>
+        <w:t xml:space="preserve"> hypothesis testing, but when you extend it over time it becomes stochastic.</w:t>
+      </w:r>
+    </w:p>
+    <w:p>
+      <w:pPr>
+        <w:pStyle w:val="CommentText"/>
+        <w:numPr>
+          <w:ilvl w:val="0"/>
+          <w:numId w:val="1"/>
+        </w:numPr>
+      </w:pPr>
+      <w:r>
+        <w:t xml:space="preserve">I’m consistent with the philosophy of science, but we don’t think about it in these longitudinal contexts. </w:t>
+      </w:r>
+    </w:p>
+  </w:comment>
+  <w:comment w:id="22" w:author="Christopher Dishop" w:date="2020-03-20T10:42:00Z" w:initials="CD">
+    <w:p>
+      <w:pPr>
+        <w:pStyle w:val="CommentText"/>
+      </w:pPr>
+      <w:r>
+        <w:rPr>
+          <w:rStyle w:val="CommentReference"/>
+        </w:rPr>
+        <w:annotationRef/>
+      </w:r>
+      <w:r>
+        <w:t>drift is the mechanism</w:t>
+      </w:r>
+    </w:p>
+    <w:p>
+      <w:pPr>
+        <w:pStyle w:val="CommentText"/>
+      </w:pPr>
+      <w:r>
+        <w:t>trend is the descriptor</w:t>
+      </w:r>
+    </w:p>
+  </w:comment>
+  <w:comment w:id="24" w:author="Christopher Dishop" w:date="2020-03-20T11:00:00Z" w:initials="CD">
+    <w:p>
+      <w:pPr>
+        <w:pStyle w:val="CommentText"/>
+      </w:pPr>
+      <w:r>
+        <w:rPr>
+          <w:rStyle w:val="CommentReference"/>
+        </w:rPr>
+        <w:annotationRef/>
+      </w:r>
+      <w:r>
+        <w:t>much more on what’s expected here</w:t>
+      </w:r>
+    </w:p>
+  </w:comment>
+</w:comments>
+</file>
+
+<file path=word/commentsExtended.xml><?xml version="1.0" encoding="utf-8"?>
+<w15:commentsEx xmlns:wpc="http://schemas.microsoft.com/office/word/2010/wordprocessingCanvas" xmlns:cx="http://schemas.microsoft.com/office/drawing/2014/chartex" xmlns:cx1="http://schemas.microsoft.com/office/drawing/2015/9/8/chartex" xmlns:cx2="http://schemas.microsoft.com/office/drawing/2015/10/21/chartex" xmlns:cx3="http://schemas.microsoft.com/office/drawing/2016/5/9/chartex" xmlns:cx4="http://schemas.microsoft.com/office/drawing/2016/5/10/chartex" xmlns:cx5="http://schemas.microsoft.com/office/drawing/2016/5/11/chartex" xmlns:cx6="http://schemas.microsoft.com/office/drawing/2016/5/12/chartex" xmlns:cx7="http://schemas.microsoft.com/office/drawing/2016/5/13/chartex" xmlns:cx8="http://schemas.microsoft.com/office/drawing/2016/5/14/chartex" xmlns:mc="http://schemas.openxmlformats.org/markup-compatibility/2006" xmlns:aink="http://schemas.microsoft.com/office/drawing/2016/ink" xmlns:am3d="http://schemas.microsoft.com/office/drawing/2017/model3d" xmlns:o="urn:schemas-microsoft-com:office:office" xmlns:r="http://schemas.openxmlformats.org/officeDocument/2006/relationships" xmlns:m="http://schemas.openxmlformats.org/officeDocument/2006/math" xmlns:v="urn:schemas-microsoft-com:vml" xmlns:wp14="http://schemas.microsoft.com/office/word/2010/wordprocessingDrawing" xmlns:wp="http://schemas.openxmlformats.org/drawingml/2006/wordprocessingDrawing" xmlns:w10="urn:schemas-microsoft-com:office:word" xmlns:w="http://schemas.openxmlformats.org/wordprocessingml/2006/main" xmlns:w14="http://schemas.microsoft.com/office/word/2010/wordml" xmlns:w15="http://schemas.microsoft.com/office/word/2012/wordml" xmlns:w16cid="http://schemas.microsoft.com/office/word/2016/wordml/cid" xmlns:w16se="http://schemas.microsoft.com/office/word/2015/wordml/symex" xmlns:wpg="http://schemas.microsoft.com/office/word/2010/wordprocessingGroup" xmlns:wpi="http://schemas.microsoft.com/office/word/2010/wordprocessingInk" xmlns:wne="http://schemas.microsoft.com/office/word/2006/wordml" xmlns:wps="http://schemas.microsoft.com/office/word/2010/wordprocessingShape" mc:Ignorable="w14 w15 w16se w16cid wp14">
+  <w15:commentEx w15:paraId="169AE2F0" w15:done="0"/>
+  <w15:commentEx w15:paraId="0081D3B7" w15:done="0"/>
+  <w15:commentEx w15:paraId="026CDBDD" w15:done="0"/>
+  <w15:commentEx w15:paraId="5A5C63A7" w15:done="0"/>
+  <w15:commentEx w15:paraId="7E1811CC" w15:done="0"/>
+  <w15:commentEx w15:paraId="243FF8C2" w15:done="0"/>
+  <w15:commentEx w15:paraId="39282F5A" w15:done="0"/>
+  <w15:commentEx w15:paraId="3C9EEBF6" w15:done="0"/>
+  <w15:commentEx w15:paraId="6FAE3A49" w15:done="0"/>
+  <w15:commentEx w15:paraId="7C6DD118" w15:done="0"/>
+  <w15:commentEx w15:paraId="254C97E3" w15:done="0"/>
+  <w15:commentEx w15:paraId="6E54A1EF" w15:done="0"/>
+</w15:commentsEx>
+</file>
+
+<file path=word/commentsIds.xml><?xml version="1.0" encoding="utf-8"?>
+<w16cid:commentsIds xmlns:wpc="http://schemas.microsoft.com/office/word/2010/wordprocessingCanvas" xmlns:cx="http://schemas.microsoft.com/office/drawing/2014/chartex" xmlns:cx1="http://schemas.microsoft.com/office/drawing/2015/9/8/chartex" xmlns:cx2="http://schemas.microsoft.com/office/drawing/2015/10/21/chartex" xmlns:cx3="http://schemas.microsoft.com/office/drawing/2016/5/9/chartex" xmlns:cx4="http://schemas.microsoft.com/office/drawing/2016/5/10/chartex" xmlns:cx5="http://schemas.microsoft.com/office/drawing/2016/5/11/chartex" xmlns:cx6="http://schemas.microsoft.com/office/drawing/2016/5/12/chartex" xmlns:cx7="http://schemas.microsoft.com/office/drawing/2016/5/13/chartex" xmlns:cx8="http://schemas.microsoft.com/office/drawing/2016/5/14/chartex" xmlns:mc="http://schemas.openxmlformats.org/markup-compatibility/2006" xmlns:aink="http://schemas.microsoft.com/office/drawing/2016/ink" xmlns:am3d="http://schemas.microsoft.com/office/drawing/2017/model3d" xmlns:o="urn:schemas-microsoft-com:office:office" xmlns:r="http://schemas.openxmlformats.org/officeDocument/2006/relationships" xmlns:m="http://schemas.openxmlformats.org/officeDocument/2006/math" xmlns:v="urn:schemas-microsoft-com:vml" xmlns:wp14="http://schemas.microsoft.com/office/word/2010/wordprocessingDrawing" xmlns:wp="http://schemas.openxmlformats.org/drawingml/2006/wordprocessingDrawing" xmlns:w10="urn:schemas-microsoft-com:office:word" xmlns:w="http://schemas.openxmlformats.org/wordprocessingml/2006/main" xmlns:w14="http://schemas.microsoft.com/office/word/2010/wordml" xmlns:w15="http://schemas.microsoft.com/office/word/2012/wordml" xmlns:w16cid="http://schemas.microsoft.com/office/word/2016/wordml/cid" xmlns:w16se="http://schemas.microsoft.com/office/word/2015/wordml/symex" xmlns:wpg="http://schemas.microsoft.com/office/word/2010/wordprocessingGroup" xmlns:wpi="http://schemas.microsoft.com/office/word/2010/wordprocessingInk" xmlns:wne="http://schemas.microsoft.com/office/word/2006/wordml" xmlns:wps="http://schemas.microsoft.com/office/word/2010/wordprocessingShape" mc:Ignorable="w14 w15 w16se w16cid wp14">
+  <w16cid:commentId w16cid:paraId="169AE2F0" w16cid:durableId="221F2E4B"/>
+  <w16cid:commentId w16cid:paraId="0081D3B7" w16cid:durableId="221F166F"/>
+  <w16cid:commentId w16cid:paraId="026CDBDD" w16cid:durableId="221F16E2"/>
+  <w16cid:commentId w16cid:paraId="5A5C63A7" w16cid:durableId="221F1869"/>
+  <w16cid:commentId w16cid:paraId="7E1811CC" w16cid:durableId="221F1758"/>
+  <w16cid:commentId w16cid:paraId="243FF8C2" w16cid:durableId="221F171F"/>
+  <w16cid:commentId w16cid:paraId="39282F5A" w16cid:durableId="221F1A1C"/>
+  <w16cid:commentId w16cid:paraId="3C9EEBF6" w16cid:durableId="221F1BDE"/>
+  <w16cid:commentId w16cid:paraId="6FAE3A49" w16cid:durableId="221F1E5D"/>
+  <w16cid:commentId w16cid:paraId="7C6DD118" w16cid:durableId="221F1D95"/>
+  <w16cid:commentId w16cid:paraId="254C97E3" w16cid:durableId="221F1C7A"/>
+  <w16cid:commentId w16cid:paraId="6E54A1EF" w16cid:durableId="221F20C9"/>
+</w16cid:commentsIds>
 </file>
 
 <file path=word/endnotes.xml><?xml version="1.0" encoding="utf-8"?>
@@ -11950,6 +12646,249 @@
     </w:pPr>
   </w:p>
 </w:hdr>
+</file>
+
+<file path=word/numbering.xml><?xml version="1.0" encoding="utf-8"?>
+<w:numbering xmlns:wpc="http://schemas.microsoft.com/office/word/2010/wordprocessingCanvas" xmlns:cx="http://schemas.microsoft.com/office/drawing/2014/chartex" xmlns:cx1="http://schemas.microsoft.com/office/drawing/2015/9/8/chartex" xmlns:cx2="http://schemas.microsoft.com/office/drawing/2015/10/21/chartex" xmlns:cx3="http://schemas.microsoft.com/office/drawing/2016/5/9/chartex" xmlns:cx4="http://schemas.microsoft.com/office/drawing/2016/5/10/chartex" xmlns:cx5="http://schemas.microsoft.com/office/drawing/2016/5/11/chartex" xmlns:cx6="http://schemas.microsoft.com/office/drawing/2016/5/12/chartex" xmlns:cx7="http://schemas.microsoft.com/office/drawing/2016/5/13/chartex" xmlns:cx8="http://schemas.microsoft.com/office/drawing/2016/5/14/chartex" xmlns:mc="http://schemas.openxmlformats.org/markup-compatibility/2006" xmlns:aink="http://schemas.microsoft.com/office/drawing/2016/ink" xmlns:am3d="http://schemas.microsoft.com/office/drawing/2017/model3d" xmlns:o="urn:schemas-microsoft-com:office:office" xmlns:r="http://schemas.openxmlformats.org/officeDocument/2006/relationships" xmlns:m="http://schemas.openxmlformats.org/officeDocument/2006/math" xmlns:v="urn:schemas-microsoft-com:vml" xmlns:wp14="http://schemas.microsoft.com/office/word/2010/wordprocessingDrawing" xmlns:wp="http://schemas.openxmlformats.org/drawingml/2006/wordprocessingDrawing" xmlns:w10="urn:schemas-microsoft-com:office:word" xmlns:w="http://schemas.openxmlformats.org/wordprocessingml/2006/main" xmlns:w14="http://schemas.microsoft.com/office/word/2010/wordml" xmlns:w15="http://schemas.microsoft.com/office/word/2012/wordml" xmlns:w16cid="http://schemas.microsoft.com/office/word/2016/wordml/cid" xmlns:w16se="http://schemas.microsoft.com/office/word/2015/wordml/symex" xmlns:wpg="http://schemas.microsoft.com/office/word/2010/wordprocessingGroup" xmlns:wpi="http://schemas.microsoft.com/office/word/2010/wordprocessingInk" xmlns:wne="http://schemas.microsoft.com/office/word/2006/wordml" xmlns:wps="http://schemas.microsoft.com/office/word/2010/wordprocessingShape" mc:Ignorable="w14 w15 w16se w16cid wp14">
+  <w:abstractNum w:abstractNumId="0" w15:restartNumberingAfterBreak="0">
+    <w:nsid w:val="1C411441"/>
+    <w:multiLevelType w:val="hybridMultilevel"/>
+    <w:tmpl w:val="DCE620E2"/>
+    <w:lvl w:ilvl="0" w:tplc="7378221C">
+      <w:numFmt w:val="bullet"/>
+      <w:lvlText w:val="-"/>
+      <w:lvlJc w:val="left"/>
+      <w:pPr>
+        <w:ind w:left="720" w:hanging="360"/>
+      </w:pPr>
+      <w:rPr>
+        <w:rFonts w:ascii="Calibri" w:eastAsiaTheme="minorHAnsi" w:hAnsi="Calibri" w:cs="Calibri" w:hint="default"/>
+      </w:rPr>
+    </w:lvl>
+    <w:lvl w:ilvl="1" w:tplc="04090003" w:tentative="1">
+      <w:start w:val="1"/>
+      <w:numFmt w:val="bullet"/>
+      <w:lvlText w:val="o"/>
+      <w:lvlJc w:val="left"/>
+      <w:pPr>
+        <w:ind w:left="1440" w:hanging="360"/>
+      </w:pPr>
+      <w:rPr>
+        <w:rFonts w:ascii="Courier New" w:hAnsi="Courier New" w:cs="Courier New" w:hint="default"/>
+      </w:rPr>
+    </w:lvl>
+    <w:lvl w:ilvl="2" w:tplc="04090005" w:tentative="1">
+      <w:start w:val="1"/>
+      <w:numFmt w:val="bullet"/>
+      <w:lvlText w:val=""/>
+      <w:lvlJc w:val="left"/>
+      <w:pPr>
+        <w:ind w:left="2160" w:hanging="360"/>
+      </w:pPr>
+      <w:rPr>
+        <w:rFonts w:ascii="Wingdings" w:hAnsi="Wingdings" w:hint="default"/>
+      </w:rPr>
+    </w:lvl>
+    <w:lvl w:ilvl="3" w:tplc="04090001" w:tentative="1">
+      <w:start w:val="1"/>
+      <w:numFmt w:val="bullet"/>
+      <w:lvlText w:val=""/>
+      <w:lvlJc w:val="left"/>
+      <w:pPr>
+        <w:ind w:left="2880" w:hanging="360"/>
+      </w:pPr>
+      <w:rPr>
+        <w:rFonts w:ascii="Symbol" w:hAnsi="Symbol" w:hint="default"/>
+      </w:rPr>
+    </w:lvl>
+    <w:lvl w:ilvl="4" w:tplc="04090003" w:tentative="1">
+      <w:start w:val="1"/>
+      <w:numFmt w:val="bullet"/>
+      <w:lvlText w:val="o"/>
+      <w:lvlJc w:val="left"/>
+      <w:pPr>
+        <w:ind w:left="3600" w:hanging="360"/>
+      </w:pPr>
+      <w:rPr>
+        <w:rFonts w:ascii="Courier New" w:hAnsi="Courier New" w:cs="Courier New" w:hint="default"/>
+      </w:rPr>
+    </w:lvl>
+    <w:lvl w:ilvl="5" w:tplc="04090005" w:tentative="1">
+      <w:start w:val="1"/>
+      <w:numFmt w:val="bullet"/>
+      <w:lvlText w:val=""/>
+      <w:lvlJc w:val="left"/>
+      <w:pPr>
+        <w:ind w:left="4320" w:hanging="360"/>
+      </w:pPr>
+      <w:rPr>
+        <w:rFonts w:ascii="Wingdings" w:hAnsi="Wingdings" w:hint="default"/>
+      </w:rPr>
+    </w:lvl>
+    <w:lvl w:ilvl="6" w:tplc="04090001" w:tentative="1">
+      <w:start w:val="1"/>
+      <w:numFmt w:val="bullet"/>
+      <w:lvlText w:val=""/>
+      <w:lvlJc w:val="left"/>
+      <w:pPr>
+        <w:ind w:left="5040" w:hanging="360"/>
+      </w:pPr>
+      <w:rPr>
+        <w:rFonts w:ascii="Symbol" w:hAnsi="Symbol" w:hint="default"/>
+      </w:rPr>
+    </w:lvl>
+    <w:lvl w:ilvl="7" w:tplc="04090003" w:tentative="1">
+      <w:start w:val="1"/>
+      <w:numFmt w:val="bullet"/>
+      <w:lvlText w:val="o"/>
+      <w:lvlJc w:val="left"/>
+      <w:pPr>
+        <w:ind w:left="5760" w:hanging="360"/>
+      </w:pPr>
+      <w:rPr>
+        <w:rFonts w:ascii="Courier New" w:hAnsi="Courier New" w:cs="Courier New" w:hint="default"/>
+      </w:rPr>
+    </w:lvl>
+    <w:lvl w:ilvl="8" w:tplc="04090005" w:tentative="1">
+      <w:start w:val="1"/>
+      <w:numFmt w:val="bullet"/>
+      <w:lvlText w:val=""/>
+      <w:lvlJc w:val="left"/>
+      <w:pPr>
+        <w:ind w:left="6480" w:hanging="360"/>
+      </w:pPr>
+      <w:rPr>
+        <w:rFonts w:ascii="Wingdings" w:hAnsi="Wingdings" w:hint="default"/>
+      </w:rPr>
+    </w:lvl>
+  </w:abstractNum>
+  <w:abstractNum w:abstractNumId="1" w15:restartNumberingAfterBreak="0">
+    <w:nsid w:val="65A70F2C"/>
+    <w:multiLevelType w:val="hybridMultilevel"/>
+    <w:tmpl w:val="BBB48D9C"/>
+    <w:lvl w:ilvl="0" w:tplc="90B4DD98">
+      <w:numFmt w:val="bullet"/>
+      <w:lvlText w:val="-"/>
+      <w:lvlJc w:val="left"/>
+      <w:pPr>
+        <w:ind w:left="720" w:hanging="360"/>
+      </w:pPr>
+      <w:rPr>
+        <w:rFonts w:ascii="Calibri" w:eastAsiaTheme="minorHAnsi" w:hAnsi="Calibri" w:cs="Calibri" w:hint="default"/>
+      </w:rPr>
+    </w:lvl>
+    <w:lvl w:ilvl="1" w:tplc="04090003" w:tentative="1">
+      <w:start w:val="1"/>
+      <w:numFmt w:val="bullet"/>
+      <w:lvlText w:val="o"/>
+      <w:lvlJc w:val="left"/>
+      <w:pPr>
+        <w:ind w:left="1440" w:hanging="360"/>
+      </w:pPr>
+      <w:rPr>
+        <w:rFonts w:ascii="Courier New" w:hAnsi="Courier New" w:cs="Courier New" w:hint="default"/>
+      </w:rPr>
+    </w:lvl>
+    <w:lvl w:ilvl="2" w:tplc="04090005" w:tentative="1">
+      <w:start w:val="1"/>
+      <w:numFmt w:val="bullet"/>
+      <w:lvlText w:val=""/>
+      <w:lvlJc w:val="left"/>
+      <w:pPr>
+        <w:ind w:left="2160" w:hanging="360"/>
+      </w:pPr>
+      <w:rPr>
+        <w:rFonts w:ascii="Wingdings" w:hAnsi="Wingdings" w:hint="default"/>
+      </w:rPr>
+    </w:lvl>
+    <w:lvl w:ilvl="3" w:tplc="04090001" w:tentative="1">
+      <w:start w:val="1"/>
+      <w:numFmt w:val="bullet"/>
+      <w:lvlText w:val=""/>
+      <w:lvlJc w:val="left"/>
+      <w:pPr>
+        <w:ind w:left="2880" w:hanging="360"/>
+      </w:pPr>
+      <w:rPr>
+        <w:rFonts w:ascii="Symbol" w:hAnsi="Symbol" w:hint="default"/>
+      </w:rPr>
+    </w:lvl>
+    <w:lvl w:ilvl="4" w:tplc="04090003" w:tentative="1">
+      <w:start w:val="1"/>
+      <w:numFmt w:val="bullet"/>
+      <w:lvlText w:val="o"/>
+      <w:lvlJc w:val="left"/>
+      <w:pPr>
+        <w:ind w:left="3600" w:hanging="360"/>
+      </w:pPr>
+      <w:rPr>
+        <w:rFonts w:ascii="Courier New" w:hAnsi="Courier New" w:cs="Courier New" w:hint="default"/>
+      </w:rPr>
+    </w:lvl>
+    <w:lvl w:ilvl="5" w:tplc="04090005" w:tentative="1">
+      <w:start w:val="1"/>
+      <w:numFmt w:val="bullet"/>
+      <w:lvlText w:val=""/>
+      <w:lvlJc w:val="left"/>
+      <w:pPr>
+        <w:ind w:left="4320" w:hanging="360"/>
+      </w:pPr>
+      <w:rPr>
+        <w:rFonts w:ascii="Wingdings" w:hAnsi="Wingdings" w:hint="default"/>
+      </w:rPr>
+    </w:lvl>
+    <w:lvl w:ilvl="6" w:tplc="04090001" w:tentative="1">
+      <w:start w:val="1"/>
+      <w:numFmt w:val="bullet"/>
+      <w:lvlText w:val=""/>
+      <w:lvlJc w:val="left"/>
+      <w:pPr>
+        <w:ind w:left="5040" w:hanging="360"/>
+      </w:pPr>
+      <w:rPr>
+        <w:rFonts w:ascii="Symbol" w:hAnsi="Symbol" w:hint="default"/>
+      </w:rPr>
+    </w:lvl>
+    <w:lvl w:ilvl="7" w:tplc="04090003" w:tentative="1">
+      <w:start w:val="1"/>
+      <w:numFmt w:val="bullet"/>
+      <w:lvlText w:val="o"/>
+      <w:lvlJc w:val="left"/>
+      <w:pPr>
+        <w:ind w:left="5760" w:hanging="360"/>
+      </w:pPr>
+      <w:rPr>
+        <w:rFonts w:ascii="Courier New" w:hAnsi="Courier New" w:cs="Courier New" w:hint="default"/>
+      </w:rPr>
+    </w:lvl>
+    <w:lvl w:ilvl="8" w:tplc="04090005" w:tentative="1">
+      <w:start w:val="1"/>
+      <w:numFmt w:val="bullet"/>
+      <w:lvlText w:val=""/>
+      <w:lvlJc w:val="left"/>
+      <w:pPr>
+        <w:ind w:left="6480" w:hanging="360"/>
+      </w:pPr>
+      <w:rPr>
+        <w:rFonts w:ascii="Wingdings" w:hAnsi="Wingdings" w:hint="default"/>
+      </w:rPr>
+    </w:lvl>
+  </w:abstractNum>
+  <w:num w:numId="1">
+    <w:abstractNumId w:val="0"/>
+  </w:num>
+  <w:num w:numId="2">
+    <w:abstractNumId w:val="1"/>
+  </w:num>
+</w:numbering>
+</file>
+
+<file path=word/people.xml><?xml version="1.0" encoding="utf-8"?>
+<w15:people xmlns:wpc="http://schemas.microsoft.com/office/word/2010/wordprocessingCanvas" xmlns:cx="http://schemas.microsoft.com/office/drawing/2014/chartex" xmlns:cx1="http://schemas.microsoft.com/office/drawing/2015/9/8/chartex" xmlns:cx2="http://schemas.microsoft.com/office/drawing/2015/10/21/chartex" xmlns:cx3="http://schemas.microsoft.com/office/drawing/2016/5/9/chartex" xmlns:cx4="http://schemas.microsoft.com/office/drawing/2016/5/10/chartex" xmlns:cx5="http://schemas.microsoft.com/office/drawing/2016/5/11/chartex" xmlns:cx6="http://schemas.microsoft.com/office/drawing/2016/5/12/chartex" xmlns:cx7="http://schemas.microsoft.com/office/drawing/2016/5/13/chartex" xmlns:cx8="http://schemas.microsoft.com/office/drawing/2016/5/14/chartex" xmlns:mc="http://schemas.openxmlformats.org/markup-compatibility/2006" xmlns:aink="http://schemas.microsoft.com/office/drawing/2016/ink" xmlns:am3d="http://schemas.microsoft.com/office/drawing/2017/model3d" xmlns:o="urn:schemas-microsoft-com:office:office" xmlns:r="http://schemas.openxmlformats.org/officeDocument/2006/relationships" xmlns:m="http://schemas.openxmlformats.org/officeDocument/2006/math" xmlns:v="urn:schemas-microsoft-com:vml" xmlns:wp14="http://schemas.microsoft.com/office/word/2010/wordprocessingDrawing" xmlns:wp="http://schemas.openxmlformats.org/drawingml/2006/wordprocessingDrawing" xmlns:w10="urn:schemas-microsoft-com:office:word" xmlns:w="http://schemas.openxmlformats.org/wordprocessingml/2006/main" xmlns:w14="http://schemas.microsoft.com/office/word/2010/wordml" xmlns:w15="http://schemas.microsoft.com/office/word/2012/wordml" xmlns:w16cid="http://schemas.microsoft.com/office/word/2016/wordml/cid" xmlns:w16se="http://schemas.microsoft.com/office/word/2015/wordml/symex" xmlns:wpg="http://schemas.microsoft.com/office/word/2010/wordprocessingGroup" xmlns:wpi="http://schemas.microsoft.com/office/word/2010/wordprocessingInk" xmlns:wne="http://schemas.microsoft.com/office/word/2006/wordml" xmlns:wps="http://schemas.microsoft.com/office/word/2010/wordprocessingShape" mc:Ignorable="w14 w15 w16se w16cid wp14">
+  <w15:person w15:author="Christopher Dishop">
+    <w15:presenceInfo w15:providerId="Windows Live" w15:userId="1a78f4041a27880e"/>
+  </w15:person>
+</w15:people>
 </file>
 
 <file path=word/styles.xml><?xml version="1.0" encoding="utf-8"?>
@@ -12582,6 +13521,104 @@
       <w:u w:val="single"/>
     </w:rPr>
   </w:style>
+  <w:style w:type="character" w:styleId="CommentReference">
+    <w:name w:val="annotation reference"/>
+    <w:basedOn w:val="DefaultParagraphFont"/>
+    <w:uiPriority w:val="99"/>
+    <w:semiHidden/>
+    <w:unhideWhenUsed/>
+    <w:rsid w:val="00164CB7"/>
+    <w:rPr>
+      <w:sz w:val="16"/>
+      <w:szCs w:val="16"/>
+    </w:rPr>
+  </w:style>
+  <w:style w:type="paragraph" w:styleId="CommentText">
+    <w:name w:val="annotation text"/>
+    <w:basedOn w:val="Normal"/>
+    <w:link w:val="CommentTextChar"/>
+    <w:uiPriority w:val="99"/>
+    <w:semiHidden/>
+    <w:unhideWhenUsed/>
+    <w:rsid w:val="00164CB7"/>
+    <w:rPr>
+      <w:sz w:val="20"/>
+      <w:szCs w:val="20"/>
+    </w:rPr>
+  </w:style>
+  <w:style w:type="character" w:customStyle="1" w:styleId="CommentTextChar">
+    <w:name w:val="Comment Text Char"/>
+    <w:basedOn w:val="DefaultParagraphFont"/>
+    <w:link w:val="CommentText"/>
+    <w:uiPriority w:val="99"/>
+    <w:semiHidden/>
+    <w:rsid w:val="00164CB7"/>
+    <w:rPr>
+      <w:sz w:val="20"/>
+      <w:szCs w:val="20"/>
+      <w:lang w:val="en"/>
+    </w:rPr>
+  </w:style>
+  <w:style w:type="paragraph" w:styleId="CommentSubject">
+    <w:name w:val="annotation subject"/>
+    <w:basedOn w:val="CommentText"/>
+    <w:next w:val="CommentText"/>
+    <w:link w:val="CommentSubjectChar"/>
+    <w:uiPriority w:val="99"/>
+    <w:semiHidden/>
+    <w:unhideWhenUsed/>
+    <w:rsid w:val="00164CB7"/>
+    <w:rPr>
+      <w:b/>
+      <w:bCs/>
+    </w:rPr>
+  </w:style>
+  <w:style w:type="character" w:customStyle="1" w:styleId="CommentSubjectChar">
+    <w:name w:val="Comment Subject Char"/>
+    <w:basedOn w:val="CommentTextChar"/>
+    <w:link w:val="CommentSubject"/>
+    <w:uiPriority w:val="99"/>
+    <w:semiHidden/>
+    <w:rsid w:val="00164CB7"/>
+    <w:rPr>
+      <w:b/>
+      <w:bCs/>
+      <w:sz w:val="20"/>
+      <w:szCs w:val="20"/>
+      <w:lang w:val="en"/>
+    </w:rPr>
+  </w:style>
+  <w:style w:type="paragraph" w:styleId="BalloonText">
+    <w:name w:val="Balloon Text"/>
+    <w:basedOn w:val="Normal"/>
+    <w:link w:val="BalloonTextChar"/>
+    <w:uiPriority w:val="99"/>
+    <w:semiHidden/>
+    <w:unhideWhenUsed/>
+    <w:rsid w:val="00164CB7"/>
+    <w:pPr>
+      <w:spacing w:after="0"/>
+    </w:pPr>
+    <w:rPr>
+      <w:rFonts w:ascii="Times New Roman" w:hAnsi="Times New Roman" w:cs="Times New Roman"/>
+      <w:sz w:val="18"/>
+      <w:szCs w:val="18"/>
+    </w:rPr>
+  </w:style>
+  <w:style w:type="character" w:customStyle="1" w:styleId="BalloonTextChar">
+    <w:name w:val="Balloon Text Char"/>
+    <w:basedOn w:val="DefaultParagraphFont"/>
+    <w:link w:val="BalloonText"/>
+    <w:uiPriority w:val="99"/>
+    <w:semiHidden/>
+    <w:rsid w:val="00164CB7"/>
+    <w:rPr>
+      <w:rFonts w:ascii="Times New Roman" w:hAnsi="Times New Roman" w:cs="Times New Roman"/>
+      <w:sz w:val="18"/>
+      <w:szCs w:val="18"/>
+      <w:lang w:val="en"/>
+    </w:rPr>
+  </w:style>
 </w:styles>
 </file>
 

</xml_diff>

<commit_message>
proposal ready for committee
</commit_message>
<xml_diff>
--- a/reports/paper/word/dishop_diss_proposal.docx
+++ b/reports/paper/word/dishop_diss_proposal.docx
@@ -410,7 +410,7 @@
           <w:rFonts w:ascii="Times New Roman" w:hAnsi="Times New Roman" w:cs="Times New Roman"/>
           <w:color w:val="000000" w:themeColor="text1"/>
         </w:rPr>
-        <w:t xml:space="preserve">extra-milers” in the literature (Li, Zhao, Walter, Zhang, &amp; Yu, 2015; Methot, Lepak, Shipp, &amp; Boswell, 2017), and researchers have identified a number of predictors of this behavior – many of which are individual characteristics. These include prosocial motives and personality (Bellairs &amp; Halbesleben, 2018; Grant, 2008; Penner, Midili, &amp; Kegelmeyer, 1997), impression management (Grant &amp; Mayer, 2009), one’s propensity to be concerned for others (Meglino &amp; Korsgaard, 2004), job satisfaction, perceived fairness, and organizational commitment (Organ &amp; Ryan, 1995), perceptions of trust (Moorman, Brower, &amp; Grover, 2018), fit (Kristof-Brown, Li, &amp; Schneider, 2018), leader fairness (Piccolog, Buengeler, &amp; Judge, 2018), and interaction quality with colleagues (Bolino, Hsiung, Harvey, &amp; LePine, 2015), how employees appraise goals and pressures to perform (Mitchell, Greenbaum, Vogel, Mawritz, &amp; Keating, 2019), their level of engagement and mindfullness (Hafenbrack et al., 2019; Wang, Law, Zhang, Li, &amp; Liang, 2019), and their perceptions of ostracism (Lance Ferris et al., 2019). Indeed, Bolino (1999) and Bolino, </w:t>
+        <w:t xml:space="preserve">extra-milers” in the literature (Li, Zhao, Walter, Zhang, &amp; Yu, 2015; Methot, Lepak, Shipp, &amp; Boswell, 2017), and researchers have identified a number of predictors of this behavior – many of which are individual characteristics. These include prosocial motives and personality (Bellairs &amp; Halbesleben, 2018; Grant, 2008; Penner, Midili, &amp; Kegelmeyer, 1997), impression management (Grant &amp; Mayer, 2009), one’s propensity to be concerned for others (Meglino &amp; Korsgaard, 2004), job satisfaction, perceived fairness, and organizational commitment (Organ &amp; Ryan, 1995), perceptions of trust (Moorman, Brower, &amp; Grover, 2018), fit (Kristof-Brown, Li, &amp; Schneider, 2018), leader fairness (Piccolog, Buengeler, &amp; Judge, 2018), and interaction quality with colleagues (Bolino, Hsiung, Harvey, &amp; LePine, 2015), how employees appraise goals and pressures to perform (Mitchell, Greenbaum, Vogel, Mawritz, &amp; Keating, 2019), their level of engagement and mindfulness (Hafenbrack et al., 2019; Wang, Law, Zhang, Li, &amp; Liang, 2019), and their perceptions of ostracism (Lance Ferris et al., 2019). Indeed, Bolino (1999) and Bolino, </w:t>
       </w:r>
       <w:r>
         <w:rPr>
@@ -729,7 +729,21 @@
           <w:rFonts w:ascii="Times New Roman" w:hAnsi="Times New Roman" w:cs="Times New Roman"/>
           <w:color w:val="000000" w:themeColor="text1"/>
         </w:rPr>
-        <w:t xml:space="preserve"> challenge an assumption about what creates long-run, exceptional citizenship. To appreciate </w:t>
+        <w:t xml:space="preserve"> challenge an assumption about </w:t>
+      </w:r>
+      <w:r>
+        <w:rPr>
+          <w:rFonts w:ascii="Times New Roman" w:hAnsi="Times New Roman" w:cs="Times New Roman"/>
+          <w:color w:val="000000" w:themeColor="text1"/>
+        </w:rPr>
+        <w:t xml:space="preserve">the stability of long-run citizenship and its presumed antecedents. </w:t>
+      </w:r>
+      <w:r>
+        <w:rPr>
+          <w:rFonts w:ascii="Times New Roman" w:hAnsi="Times New Roman" w:cs="Times New Roman"/>
+          <w:color w:val="000000" w:themeColor="text1"/>
+        </w:rPr>
+        <w:t xml:space="preserve">To appreciate </w:t>
       </w:r>
       <w:r>
         <w:rPr>
@@ -743,7 +757,7 @@
           <w:rFonts w:ascii="Times New Roman" w:hAnsi="Times New Roman" w:cs="Times New Roman"/>
           <w:color w:val="000000" w:themeColor="text1"/>
         </w:rPr>
-        <w:t xml:space="preserve">, it is useful to describe a study by Bolino et al. (2015). These authors examine within-person variance in OCBs, depletion, and motives, and correlate the constructs over time. They motivate their study by arguing that prior research has assumed that people have stable motives and so “good soldiers,” or employees that demonstrate supreme OCB levels compared to their peers, will always be good. They argue that this idea is unfounded and then demonstrate that motives do show systematic within-person variance, and that they predict OCBs. What these </w:t>
+        <w:t xml:space="preserve">, it is useful to describe a study by Bolino et al. (2015). These authors examine within-person variance in OCBs, depletion, and motives, and correlate the constructs over time. They motivate their study by arguing that prior research has assumed that people have stable motives and so “good soldiers,” or employees that demonstrate supreme OCB levels compared to their peers, will always be good. They argue that this idea is unfounded and then demonstrate that motives do show systematic within-person variance, and that they </w:t>
       </w:r>
       <w:r>
         <w:rPr>
@@ -751,7 +765,7 @@
           <w:color w:val="000000" w:themeColor="text1"/>
         </w:rPr>
         <w:lastRenderedPageBreak/>
-        <w:t xml:space="preserve">authors imply is that long-run behavior is unlikely when there is systematic variance in the variables that are assumed to cause OCBs. Said differently, when the causes are unstable (motives), the outcome must be unstable (OCB). This idea, though, contradicts what we know about stochastic processes, particularly the notion that no systematic variance in the cause is required to produce what looks like long-run stability in the outcome (Polson &amp; Scott, 2012). If the cause has no systematic variance, it is still possible (and in some cases extremely likely) that the response process does contain systematic variance in the form of long streaks of exceptional citizenship. </w:t>
+        <w:t xml:space="preserve">predict OCBs. What these authors imply is that long-run behavior is unlikely when there is systematic variance in the variables that are assumed to cause OCBs. Said differently, when the causes are unstable (motives), the outcome must be unstable (OCB). This idea, though, contradicts what we know about stochastic processes, particularly the notion that no systematic variance in the cause is required to produce what looks like long-run stability in the outcome (Polson &amp; Scott, 2012). If the cause has no systematic variance, it is still possible (and in some cases extremely likely) that the response process does contain systematic variance in the form of long streaks of exceptional citizenship. </w:t>
       </w:r>
       <w:r>
         <w:rPr>
@@ -949,7 +963,7 @@
           <w:color w:val="000000" w:themeColor="text1"/>
         </w:rPr>
         <w:lastRenderedPageBreak/>
-        <w:t>distinguishing OCBs from engagement, Newton and LePine (2018) suggest that citizenship is a response to an opportunity – an act that follows a prompt for extra work or a request for information. Similarly, in their chapter distinguishing OCBs from proactive behavior, Li, Frese, and Haider (2018) state that, whereas proactive behavior reflects an employee volunteering help without a prompt, OCBs are actions that occur after a plea for assistance. Not all OCBs are reactions to prompts (e.g., López-Dominguez, Enache, Sallan, &amp; Simo, 2013), but requests are part of the definition of at least one major type of citizenship – a type which some authors (Li et al., 2018) have argued should take the forefront of OCB research. Currently, we have many studies on helping but little on the nature of prompts. Our understanding of citizenship, therefore, is incomplete in that we have focused exclusively on one aspect of the definition (i.e., the act)</w:t>
+        <w:t>distinguishing OCBs from engagement, Newton and LePine (2018) suggest that citizenship is a response to an opportunity – an act that follows a prompt for extra work or a request for information. Similarly, in their chapter distinguishing OCBs from proactive behavior, Li, Frese, and Haider (2018) state that, whereas proactive behavior reflects an employee volunteering help without a prompt, OCBs are actions that occur after a plea for assistance. Not all OCBs are reactions to prompts (e.g., López-Dominguez, Enache, Sallan, &amp; Simo, 2013), but requests are part of the definition of at least one major type of citizenship – a type which some authors (Li et al., 2018) have argued should take the forefront of OCB research. Currently, we have many studies on helping but little on the nature of prompts. Our understanding of citizenship, therefore, is incomplete in that we have focused exclusively on one aspect (i.e., the act)</w:t>
       </w:r>
       <w:r>
         <w:rPr>
@@ -1267,7 +1281,7 @@
           <w:rFonts w:ascii="Times New Roman" w:hAnsi="Times New Roman" w:cs="Times New Roman"/>
           <w:color w:val="000000" w:themeColor="text1"/>
         </w:rPr>
-        <w:t xml:space="preserve">are all patterns that can appear systematic but </w:t>
+        <w:t xml:space="preserve">are all patterns that appear systematic but </w:t>
       </w:r>
       <w:r>
         <w:rPr>
@@ -1618,7 +1632,7 @@
           <w:rFonts w:ascii="Times New Roman" w:hAnsi="Times New Roman" w:cs="Times New Roman"/>
           <w:color w:val="000000" w:themeColor="text1"/>
         </w:rPr>
-        <w:t>). Big Tech companies have also been confronted with the idea that randomness can produce seemingly systematic patterns. When Apple released the "shuffle" function on its early iPods, users complained after hearing songs by the same artist played back-to-back, believing that the function was not actually shuffling at random. According to Steve Jobs, the company then adjusted and made the feature "less random to make it feel more random" (</w:t>
+        <w:t>). Big Tech companies have also been confronted with the idea that randomness can produce seemingly systematic patterns. When Apple released the "shuffle" function on its early iPods users complained after hearing songs by the same artist played back-to-back, believing that the function was not actually shuffling at random. According to Steve Jobs, the company then adjusted and made the feature "less random to make it feel more random" (</w:t>
       </w:r>
       <w:r>
         <w:rPr>
@@ -2773,7 +2787,21 @@
           <w:color w:val="000000" w:themeColor="text1"/>
         </w:rPr>
         <w:lastRenderedPageBreak/>
-        <w:t>field of forces surrounding a person and his or her task that enables or constrains that person’s task performance and that are beyond the person’s direct control” (p. 565), and Stewart and Nandkeolyar (2007) demonstrated that even skilled and motivated workers cannot engage in performance facilitating behavior when their actions are constrained by the environment.</w:t>
+        <w:t>field of forces surrounding a person and his or her task that enables or constrains that person’s task performance and that are beyond the person’s direct control” (p. 565), and Stewart and Nandkeolyar (2007) demonstrate</w:t>
+      </w:r>
+      <w:r>
+        <w:rPr>
+          <w:rFonts w:ascii="Times New Roman" w:hAnsi="Times New Roman" w:cs="Times New Roman"/>
+          <w:color w:val="000000" w:themeColor="text1"/>
+        </w:rPr>
+        <w:t xml:space="preserve"> </w:t>
+      </w:r>
+      <w:r>
+        <w:rPr>
+          <w:rFonts w:ascii="Times New Roman" w:hAnsi="Times New Roman" w:cs="Times New Roman"/>
+          <w:color w:val="000000" w:themeColor="text1"/>
+        </w:rPr>
+        <w:t>that even skilled and motivated workers cannot engage in performance facilitating behavior when their actions are constrained by the environment.</w:t>
       </w:r>
     </w:p>
     <w:p>
@@ -2798,7 +2826,7 @@
           <w:rFonts w:ascii="Times New Roman" w:hAnsi="Times New Roman" w:cs="Times New Roman"/>
           <w:color w:val="000000" w:themeColor="text1"/>
         </w:rPr>
-        <w:t xml:space="preserve">an employee’s environment that can appear or vanish at any moment. </w:t>
+        <w:t xml:space="preserve">an employee’s environment that appear or vanish at any moment. </w:t>
       </w:r>
       <w:r>
         <w:rPr>
@@ -3112,7 +3140,21 @@
           <w:rFonts w:ascii="Times New Roman" w:hAnsi="Times New Roman" w:cs="Times New Roman"/>
           <w:color w:val="000000" w:themeColor="text1"/>
         </w:rPr>
-        <w:t xml:space="preserve"> state can be viewed as a dynamic stock, meaning that the employee has a pool or store of help requests – three, for example – and this number is self-similar such that it carries over from day to day. If the employee receives two help requests today, this number is added to the store of help requests that she had yesterday, creating a total that moves forward into tomorrow. Similarly, when help requests are removed from the pool – which could occur, for instance, after she or someone else provides help and the request is resolved or when a deadline passes and help is no longer required – then it decreases by whatever amount was withdrawn. But removing a request does not drive the pool to zero. Instead, whatever amount was removed is subtracted from the total in such a way that the pool has inertia/memory – the amount changes from where it was at the immediately prior time point, it does not arbitrarily swing to zero. This pattern, one in which an employee handles a dynamic stock of help requests such that prompts are added or removed while the stock retains inertia, </w:t>
+        <w:t xml:space="preserve"> state can be viewed as a dynamic stock, meaning that the employee has a pool or store of help requests – three, for example – and this number is self-similar such that it carries</w:t>
+      </w:r>
+      <w:r>
+        <w:rPr>
+          <w:rFonts w:ascii="Times New Roman" w:hAnsi="Times New Roman" w:cs="Times New Roman"/>
+          <w:color w:val="000000" w:themeColor="text1"/>
+        </w:rPr>
+        <w:t>-</w:t>
+      </w:r>
+      <w:r>
+        <w:rPr>
+          <w:rFonts w:ascii="Times New Roman" w:hAnsi="Times New Roman" w:cs="Times New Roman"/>
+          <w:color w:val="000000" w:themeColor="text1"/>
+        </w:rPr>
+        <w:t xml:space="preserve">over from day to day. If the employee receives two help requests today, this number is added to the store of help requests that she had yesterday, creating a total that moves forward into tomorrow. Similarly, when help requests are removed from the pool – which could occur, for instance, after she or someone else provides help and the request is resolved or when a deadline passes and help is no longer required – then it decreases by whatever amount was withdrawn. But removing a request does not drive the pool to zero. Instead, whatever amount was removed is subtracted from the total in such a way that the pool has inertia/memory – the amount changes from where it was at the immediately prior time point, it does not arbitrarily swing to zero. This pattern, one in which an employee handles a dynamic stock of help requests such that prompts are added or removed while the stock retains inertia, </w:t>
       </w:r>
       <w:r>
         <w:rPr>
@@ -3328,14 +3370,7 @@
           <w:rFonts w:ascii="Times New Roman" w:eastAsiaTheme="minorEastAsia" w:hAnsi="Times New Roman" w:cs="Times New Roman"/>
           <w:color w:val="000000" w:themeColor="text1"/>
         </w:rPr>
-        <w:t xml:space="preserve">   </w:t>
-      </w:r>
-      <w:r>
-        <w:rPr>
-          <w:rFonts w:ascii="Cambria Math" w:eastAsiaTheme="minorEastAsia" w:hAnsi="Cambria Math" w:cs="Times New Roman"/>
-          <w:color w:val="000000" w:themeColor="text1"/>
-        </w:rPr>
-        <w:t>(1)</w:t>
+        <w:t xml:space="preserve">   (1)</w:t>
       </w:r>
     </w:p>
     <w:p>
@@ -3625,6 +3660,7 @@
         <w:pStyle w:val="BodyText"/>
         <w:spacing w:line="480" w:lineRule="auto"/>
         <w:rPr>
+          <w:rFonts w:ascii="Times New Roman" w:hAnsi="Times New Roman" w:cs="Times New Roman"/>
           <w:iCs/>
           <w:color w:val="000000" w:themeColor="text1"/>
         </w:rPr>
@@ -4586,7 +4622,21 @@
           <w:rFonts w:ascii="Times New Roman" w:hAnsi="Times New Roman" w:cs="Times New Roman"/>
           <w:color w:val="000000" w:themeColor="text1"/>
         </w:rPr>
-        <w:t xml:space="preserve">Both are a form of clustering, such that events are seemingly associated because they are near to one another either in space or time. Applied to the current study, these results suggest that randomness in help opportunities could yield differences in OCB patterns across people. Even </w:t>
+        <w:t xml:space="preserve">Both are a form of clustering, such that events are seemingly associated because they are near to one another either in </w:t>
+      </w:r>
+      <w:r>
+        <w:rPr>
+          <w:rFonts w:ascii="Times New Roman" w:hAnsi="Times New Roman" w:cs="Times New Roman"/>
+          <w:color w:val="000000" w:themeColor="text1"/>
+        </w:rPr>
+        <w:t>time or space.</w:t>
+      </w:r>
+      <w:r>
+        <w:rPr>
+          <w:rFonts w:ascii="Times New Roman" w:hAnsi="Times New Roman" w:cs="Times New Roman"/>
+          <w:color w:val="000000" w:themeColor="text1"/>
+        </w:rPr>
+        <w:t xml:space="preserve"> Applied to the current study, these results suggest that randomness in help opportunities could yield differences in OCB patterns across people. Even </w:t>
       </w:r>
       <w:r>
         <w:rPr>
@@ -4682,6 +4732,102 @@
         <w:spacing w:line="480" w:lineRule="auto"/>
         <w:rPr>
           <w:rFonts w:ascii="Times New Roman" w:hAnsi="Times New Roman" w:cs="Times New Roman"/>
+          <w:color w:val="000000" w:themeColor="text1"/>
+        </w:rPr>
+      </w:pPr>
+      <w:r>
+        <w:rPr>
+          <w:rFonts w:ascii="Times New Roman" w:hAnsi="Times New Roman" w:cs="Times New Roman"/>
+          <w:b/>
+          <w:bCs/>
+          <w:color w:val="000000" w:themeColor="text1"/>
+        </w:rPr>
+        <w:tab/>
+      </w:r>
+      <w:r>
+        <w:rPr>
+          <w:rFonts w:ascii="Times New Roman" w:hAnsi="Times New Roman" w:cs="Times New Roman"/>
+          <w:color w:val="000000" w:themeColor="text1"/>
+        </w:rPr>
+        <w:t xml:space="preserve">Note that I am assuming that employees (at least </w:t>
+      </w:r>
+      <w:r>
+        <w:rPr>
+          <w:rFonts w:ascii="Times New Roman" w:hAnsi="Times New Roman" w:cs="Times New Roman"/>
+          <w:color w:val="000000" w:themeColor="text1"/>
+        </w:rPr>
+        <w:t>in part</w:t>
+      </w:r>
+      <w:r>
+        <w:rPr>
+          <w:rFonts w:ascii="Times New Roman" w:hAnsi="Times New Roman" w:cs="Times New Roman"/>
+          <w:color w:val="000000" w:themeColor="text1"/>
+        </w:rPr>
+        <w:t>) act on opportunities. In combination, Hypothesis 1 and 2 suggest that help opportunities follow a chance process</w:t>
+      </w:r>
+      <w:r>
+        <w:rPr>
+          <w:rFonts w:ascii="Times New Roman" w:hAnsi="Times New Roman" w:cs="Times New Roman"/>
+          <w:color w:val="000000" w:themeColor="text1"/>
+        </w:rPr>
+        <w:t xml:space="preserve"> and that this mechanism creates differences in opportunity that can yield sustained, exceptional citizenship. It is an open question whether and under what conditions employees </w:t>
+      </w:r>
+      <w:r>
+        <w:rPr>
+          <w:rFonts w:ascii="Times New Roman" w:hAnsi="Times New Roman" w:cs="Times New Roman"/>
+          <w:color w:val="000000" w:themeColor="text1"/>
+        </w:rPr>
+        <w:t xml:space="preserve">decide to </w:t>
+      </w:r>
+      <w:r>
+        <w:rPr>
+          <w:rFonts w:ascii="Times New Roman" w:hAnsi="Times New Roman" w:cs="Times New Roman"/>
+          <w:color w:val="000000" w:themeColor="text1"/>
+        </w:rPr>
+        <w:t xml:space="preserve">act on opportunities, but in this research </w:t>
+      </w:r>
+      <w:r>
+        <w:rPr>
+          <w:rFonts w:ascii="Times New Roman" w:hAnsi="Times New Roman" w:cs="Times New Roman"/>
+          <w:color w:val="000000" w:themeColor="text1"/>
+        </w:rPr>
+        <w:t xml:space="preserve">it is assumed that they do. My focus is not on decision-making but the connection between chance, opportunities, and a long-run pattern assuming that </w:t>
+      </w:r>
+      <w:r>
+        <w:rPr>
+          <w:rFonts w:ascii="Times New Roman" w:hAnsi="Times New Roman" w:cs="Times New Roman"/>
+          <w:color w:val="000000" w:themeColor="text1"/>
+        </w:rPr>
+        <w:t xml:space="preserve">opportunities </w:t>
+      </w:r>
+      <w:r>
+        <w:rPr>
+          <w:rFonts w:ascii="Times New Roman" w:hAnsi="Times New Roman" w:cs="Times New Roman"/>
+          <w:color w:val="000000" w:themeColor="text1"/>
+        </w:rPr>
+        <w:t xml:space="preserve">are in </w:t>
+      </w:r>
+      <w:r>
+        <w:rPr>
+          <w:rFonts w:ascii="Times New Roman" w:hAnsi="Times New Roman" w:cs="Times New Roman"/>
+          <w:color w:val="000000" w:themeColor="text1"/>
+        </w:rPr>
+        <w:t>part</w:t>
+      </w:r>
+      <w:r>
+        <w:rPr>
+          <w:rFonts w:ascii="Times New Roman" w:hAnsi="Times New Roman" w:cs="Times New Roman"/>
+          <w:color w:val="000000" w:themeColor="text1"/>
+        </w:rPr>
+        <w:t xml:space="preserve"> related to actual help. </w:t>
+      </w:r>
+    </w:p>
+    <w:p>
+      <w:pPr>
+        <w:pStyle w:val="BodyText"/>
+        <w:spacing w:line="480" w:lineRule="auto"/>
+        <w:rPr>
+          <w:rFonts w:ascii="Times New Roman" w:hAnsi="Times New Roman" w:cs="Times New Roman"/>
           <w:b/>
           <w:bCs/>
           <w:color w:val="000000" w:themeColor="text1"/>
@@ -4771,7 +4917,15 @@
           <w:rFonts w:ascii="Times New Roman" w:hAnsi="Times New Roman" w:cs="Times New Roman"/>
           <w:color w:val="000000" w:themeColor="text1"/>
         </w:rPr>
-        <w:t xml:space="preserve">the main idea in this section of the paper is that stochastic help opportunities can yield long-run, exceptional OCBs (Hypothesis 2). But the parameters governing a random walk can take on different values while the trajectory is still fundamentally a random walk – an employee may experience help requests that mimic a random walk but its characteristics (parameters) may differ from his or her colleagues. Below, I use several concepts drawn from a body of different theories to help determine which </w:t>
+        <w:t xml:space="preserve">the main idea in this section of the paper is that stochastic help opportunities can yield long-run, exceptional OCBs (Hypothesis 2). But the parameters governing a random walk can take on different values while the trajectory is still </w:t>
+      </w:r>
+      <w:r>
+        <w:rPr>
+          <w:rFonts w:ascii="Times New Roman" w:hAnsi="Times New Roman" w:cs="Times New Roman"/>
+          <w:color w:val="000000" w:themeColor="text1"/>
+        </w:rPr>
+        <w:lastRenderedPageBreak/>
+        <w:t xml:space="preserve">fundamentally a random walk – an employee may experience help requests that mimic a random walk but its characteristics (parameters) may differ from his or her colleagues. Below, I use several concepts drawn from a body of different theories to determine which </w:t>
       </w:r>
       <w:r>
         <w:rPr>
@@ -4805,7 +4959,6 @@
           <w:bCs/>
           <w:color w:val="000000" w:themeColor="text1"/>
         </w:rPr>
-        <w:lastRenderedPageBreak/>
         <w:t>Spirals</w:t>
       </w:r>
       <w:r>
@@ -4917,7 +5070,15 @@
           <w:rFonts w:ascii="Times New Roman" w:hAnsi="Times New Roman" w:cs="Times New Roman"/>
           <w:color w:val="000000" w:themeColor="text1"/>
         </w:rPr>
-        <w:t xml:space="preserve"> up or down over time. After an employee crafts his or her position, he or she puts herself in a better position to perform his or her task well, be perceived as competent by his or her colleagues, and subsequently receive more opportunities to assist from others. The authors argue that a similar phenomenon may occur but in the negative direction when the employee fails to craft appropriately. Finally, leadership theory suggests that subordinates can experience spirals of abuse when they fail to implement coping strategies in efforts to alter the course of abusive supervision (Wee, Liao, Liu, &amp; Liu, 2017). If this continues over time, abusive managers then perceive the subordinate as an out-group member (Dansereau, Graen, &amp; Haga, 1975; Graen &amp; Schiemann, 1978) which may reduce the number of possible opportunities to assist the subordinate is granted. According to each of these theoretical angles, OCB opportunities may </w:t>
+        <w:t xml:space="preserve"> up or down over time. After an employee crafts his or her position, he or she puts herself in a better position to perform his or her task well, be perceived as competent by his or her colleagues, and subsequently receive more opportunities to assist from others. The authors argue that a similar phenomenon may occur but in the negative direction when the employee fails to craft appropriately. Finally, leadership theory suggests that subordinates can experience spirals of abuse when they fail to implement coping strategies in </w:t>
+      </w:r>
+      <w:r>
+        <w:rPr>
+          <w:rFonts w:ascii="Times New Roman" w:hAnsi="Times New Roman" w:cs="Times New Roman"/>
+          <w:color w:val="000000" w:themeColor="text1"/>
+        </w:rPr>
+        <w:lastRenderedPageBreak/>
+        <w:t xml:space="preserve">efforts to alter the course of abusive supervision (Wee, Liao, Liu, &amp; Liu, 2017). If this continues over time, abusive managers then perceive the subordinate as an out-group member (Dansereau, Graen, &amp; Haga, 1975; Graen &amp; Schiemann, 1978) which may reduce the number of possible opportunities to assist the subordinate is granted. According to each of these theoretical angles, OCB opportunities may </w:t>
       </w:r>
       <w:r>
         <w:rPr>
@@ -4952,15 +5113,7 @@
           <w:rFonts w:ascii="Times New Roman" w:hAnsi="Times New Roman" w:cs="Times New Roman"/>
           <w:color w:val="000000" w:themeColor="text1"/>
         </w:rPr>
-        <w:t xml:space="preserve"> the fundamental </w:t>
-      </w:r>
-      <w:r>
-        <w:rPr>
-          <w:rFonts w:ascii="Times New Roman" w:hAnsi="Times New Roman" w:cs="Times New Roman"/>
-          <w:color w:val="000000" w:themeColor="text1"/>
-        </w:rPr>
-        <w:lastRenderedPageBreak/>
-        <w:t>concept of a random walk</w:t>
+        <w:t xml:space="preserve"> the fundamental concept of a random walk</w:t>
       </w:r>
       <w:r>
         <w:rPr>
@@ -4988,7 +5141,7 @@
           <w:rFonts w:ascii="Times New Roman" w:hAnsi="Times New Roman" w:cs="Times New Roman"/>
           <w:color w:val="000000" w:themeColor="text1"/>
         </w:rPr>
-        <w:t xml:space="preserve">are also important to examine for statistical reasons, as </w:t>
+        <w:t xml:space="preserve">are also important to examine for statistical reasons as </w:t>
       </w:r>
       <w:r>
         <w:rPr>
@@ -5128,6 +5281,7 @@
           <w:bCs/>
           <w:color w:val="000000" w:themeColor="text1"/>
         </w:rPr>
+        <w:lastRenderedPageBreak/>
         <w:t>Inertia.</w:t>
       </w:r>
       <w:r>
@@ -5209,7 +5363,105 @@
           <w:rFonts w:ascii="Times New Roman" w:hAnsi="Times New Roman" w:cs="Times New Roman"/>
           <w:color w:val="000000" w:themeColor="text1"/>
         </w:rPr>
-        <w:t xml:space="preserve">such a situation, help opportunities obtained in a previous period have lasting effects in that they remain relevant at later times. The tension between long-lasting versus immediate effects is prevalent in several theories. Beginning with the former, the theory of cumulative </w:t>
+        <w:t>such a situation, help opportunities obtained in a previous period have lasting effects in that they remain relevant at later times. The tension between long-lasting versus immediate effects is prevalent in several theories. Beginning with the former, the theory of cumulative advantage (Aguinis, O’Boyle, Gonzalez-Mule, &amp; Joo, 2016) suggests that initial advantages</w:t>
+      </w:r>
+      <w:r>
+        <w:rPr>
+          <w:rFonts w:ascii="Times New Roman" w:hAnsi="Times New Roman" w:cs="Times New Roman"/>
+          <w:color w:val="000000" w:themeColor="text1"/>
+        </w:rPr>
+        <w:t xml:space="preserve"> afforded to an employee </w:t>
+      </w:r>
+      <w:r>
+        <w:rPr>
+          <w:rFonts w:ascii="Times New Roman" w:hAnsi="Times New Roman" w:cs="Times New Roman"/>
+          <w:color w:val="000000" w:themeColor="text1"/>
+        </w:rPr>
+        <w:t>because</w:t>
+      </w:r>
+      <w:r>
+        <w:rPr>
+          <w:rFonts w:ascii="Times New Roman" w:hAnsi="Times New Roman" w:cs="Times New Roman"/>
+          <w:color w:val="000000" w:themeColor="text1"/>
+        </w:rPr>
+        <w:t xml:space="preserve"> he or she takes action earlier than others (in response to, say, an OCB opportunity) persist over successive periods. </w:t>
+      </w:r>
+      <w:r>
+        <w:rPr>
+          <w:rFonts w:ascii="Times New Roman" w:hAnsi="Times New Roman" w:cs="Times New Roman"/>
+          <w:color w:val="000000" w:themeColor="text1"/>
+        </w:rPr>
+        <w:t>The mechanisms that create lasting effects are numerous, and they include incumbency advantages (Saloner, Shepard, &amp;</w:t>
+      </w:r>
+      <w:r>
+        <w:rPr>
+          <w:rFonts w:ascii="Times New Roman" w:hAnsi="Times New Roman" w:cs="Times New Roman"/>
+          <w:color w:val="000000" w:themeColor="text1"/>
+        </w:rPr>
+        <w:t xml:space="preserve"> Podolny, 2001), path dependence</w:t>
+      </w:r>
+      <w:r>
+        <w:rPr>
+          <w:rFonts w:ascii="Times New Roman" w:hAnsi="Times New Roman" w:cs="Times New Roman"/>
+          <w:color w:val="000000" w:themeColor="text1"/>
+        </w:rPr>
+        <w:t xml:space="preserve"> (Arthur, 1989), first-mover-effects (Lieberma</w:t>
+      </w:r>
+      <w:r>
+        <w:rPr>
+          <w:rFonts w:ascii="Times New Roman" w:hAnsi="Times New Roman" w:cs="Times New Roman"/>
+          <w:color w:val="000000" w:themeColor="text1"/>
+        </w:rPr>
+        <w:t>n &amp; Montgomery, 1988), switch</w:t>
+      </w:r>
+      <w:r>
+        <w:rPr>
+          <w:rFonts w:ascii="Times New Roman" w:hAnsi="Times New Roman" w:cs="Times New Roman"/>
+          <w:color w:val="000000" w:themeColor="text1"/>
+        </w:rPr>
+        <w:t xml:space="preserve"> costs (Klemperer, 1995), resource development (Nelson &amp; Winter, 1982; Dosi, 1988), lucky early detections (Barney, 1986), productivity multiplicity and ceilings (Aguinis et al., 2016), network effects (Gnutzmann, 2008), and Matthew effects (e.g., Vancouver, Li, Weinhardt, Steel, &amp; Purl, 2016), but the core idea relevant to this research is </w:t>
+      </w:r>
+      <w:r>
+        <w:rPr>
+          <w:rFonts w:ascii="Times New Roman" w:hAnsi="Times New Roman" w:cs="Times New Roman"/>
+          <w:color w:val="000000" w:themeColor="text1"/>
+        </w:rPr>
+        <w:t>that</w:t>
+      </w:r>
+      <w:r>
+        <w:rPr>
+          <w:rFonts w:ascii="Times New Roman" w:hAnsi="Times New Roman" w:cs="Times New Roman"/>
+          <w:color w:val="000000" w:themeColor="text1"/>
+        </w:rPr>
+        <w:t xml:space="preserve"> superior citizenship in current periods is largely driven by accumulated opportunities from previous periods rather than momentary affect, motives, or fairness perceptions. Similarly, Gersick’s punctuated model of equilibrium (1991) suggests that initial conditions persist such that any behaviors resulting from what the environment</w:t>
+      </w:r>
+      <w:r>
+        <w:rPr>
+          <w:rFonts w:ascii="Times New Roman" w:hAnsi="Times New Roman" w:cs="Times New Roman"/>
+          <w:color w:val="000000" w:themeColor="text1"/>
+        </w:rPr>
+        <w:t xml:space="preserve"> initially</w:t>
+      </w:r>
+      <w:r>
+        <w:rPr>
+          <w:rFonts w:ascii="Times New Roman" w:hAnsi="Times New Roman" w:cs="Times New Roman"/>
+          <w:color w:val="000000" w:themeColor="text1"/>
+        </w:rPr>
+        <w:t xml:space="preserve"> affords, such as help requests, continue across time until disturbed by a large enough force so as to break the inertia. Conversely, there are also models that draw attention to immediate effects such that opportunities obtained in the past become less relevant than opportunities obtained in recent periods. An employee may be more likely to react to immediate cues when deadlines change (Schmidt &amp; Dollis, 2009;</w:t>
+      </w:r>
+      <w:r>
+        <w:rPr>
+          <w:rFonts w:ascii="Times New Roman" w:hAnsi="Times New Roman" w:cs="Times New Roman"/>
+          <w:color w:val="000000" w:themeColor="text1"/>
+        </w:rPr>
+        <w:t xml:space="preserve"> Schmidt, Dolis, &amp; Tolli, 2009</w:t>
+      </w:r>
+      <w:r>
+        <w:rPr>
+          <w:rFonts w:ascii="Times New Roman" w:hAnsi="Times New Roman" w:cs="Times New Roman"/>
+          <w:color w:val="000000" w:themeColor="text1"/>
+        </w:rPr>
+        <w:t xml:space="preserve">), </w:t>
       </w:r>
       <w:r>
         <w:rPr>
@@ -5217,113 +5469,7 @@
           <w:color w:val="000000" w:themeColor="text1"/>
         </w:rPr>
         <w:lastRenderedPageBreak/>
-        <w:t>advantage (Aguinis, O’Boyle, Gonzalez-Mule, &amp; Joo, 2016) suggests that initial advantages</w:t>
-      </w:r>
-      <w:r>
-        <w:rPr>
-          <w:rFonts w:ascii="Times New Roman" w:hAnsi="Times New Roman" w:cs="Times New Roman"/>
-          <w:color w:val="000000" w:themeColor="text1"/>
-        </w:rPr>
-        <w:t xml:space="preserve"> afforded to an employee </w:t>
-      </w:r>
-      <w:r>
-        <w:rPr>
-          <w:rFonts w:ascii="Times New Roman" w:hAnsi="Times New Roman" w:cs="Times New Roman"/>
-          <w:color w:val="000000" w:themeColor="text1"/>
-        </w:rPr>
-        <w:t>because</w:t>
-      </w:r>
-      <w:r>
-        <w:rPr>
-          <w:rFonts w:ascii="Times New Roman" w:hAnsi="Times New Roman" w:cs="Times New Roman"/>
-          <w:color w:val="000000" w:themeColor="text1"/>
-        </w:rPr>
-        <w:t xml:space="preserve"> he or she takes action earlier than others (in response to, say, an OCB opportunity) persist over successive periods. </w:t>
-      </w:r>
-      <w:r>
-        <w:rPr>
-          <w:rFonts w:ascii="Times New Roman" w:hAnsi="Times New Roman" w:cs="Times New Roman"/>
-          <w:color w:val="000000" w:themeColor="text1"/>
-        </w:rPr>
-        <w:t>The mechanisms that create lasting effects are numerous, and they include incumbency advantages (Saloner, Shepard, &amp;</w:t>
-      </w:r>
-      <w:r>
-        <w:rPr>
-          <w:rFonts w:ascii="Times New Roman" w:hAnsi="Times New Roman" w:cs="Times New Roman"/>
-          <w:color w:val="000000" w:themeColor="text1"/>
-        </w:rPr>
-        <w:t xml:space="preserve"> Podolny, 2001), path dependence</w:t>
-      </w:r>
-      <w:r>
-        <w:rPr>
-          <w:rFonts w:ascii="Times New Roman" w:hAnsi="Times New Roman" w:cs="Times New Roman"/>
-          <w:color w:val="000000" w:themeColor="text1"/>
-        </w:rPr>
-        <w:t xml:space="preserve"> (Arthur, 1989), first-mover-effects (Lieberma</w:t>
-      </w:r>
-      <w:r>
-        <w:rPr>
-          <w:rFonts w:ascii="Times New Roman" w:hAnsi="Times New Roman" w:cs="Times New Roman"/>
-          <w:color w:val="000000" w:themeColor="text1"/>
-        </w:rPr>
-        <w:t>n &amp; Montgomery, 1988), switch</w:t>
-      </w:r>
-      <w:r>
-        <w:rPr>
-          <w:rFonts w:ascii="Times New Roman" w:hAnsi="Times New Roman" w:cs="Times New Roman"/>
-          <w:color w:val="000000" w:themeColor="text1"/>
-        </w:rPr>
-        <w:t xml:space="preserve"> costs (Klemperer, 1995), resource development (Nelson &amp; Winter, 1982; Dosi, 1988), lucky early detections (Barney, 1986), productivity multiplicity and ceilings (Aguinis et al., 2016), network effects (Gnutzmann, 2008), and Matthew effects (e.g., Vancouver, Li, Weinhardt, Steel, &amp; Purl, 2016), but the core idea relevant to this research is </w:t>
-      </w:r>
-      <w:r>
-        <w:rPr>
-          <w:rFonts w:ascii="Times New Roman" w:hAnsi="Times New Roman" w:cs="Times New Roman"/>
-          <w:color w:val="000000" w:themeColor="text1"/>
-        </w:rPr>
-        <w:t>that</w:t>
-      </w:r>
-      <w:r>
-        <w:rPr>
-          <w:rFonts w:ascii="Times New Roman" w:hAnsi="Times New Roman" w:cs="Times New Roman"/>
-          <w:color w:val="000000" w:themeColor="text1"/>
-        </w:rPr>
-        <w:t xml:space="preserve"> superior citizenship in current periods is largely driven by accumulated opportunities from previous periods rather than momentary affect, motives, or fairness perceptions. Similarly, Gersick’s punctuated model of equilibrium (1991) suggests that initial conditions persist such that any behaviors resulting from what the environment</w:t>
-      </w:r>
-      <w:r>
-        <w:rPr>
-          <w:rFonts w:ascii="Times New Roman" w:hAnsi="Times New Roman" w:cs="Times New Roman"/>
-          <w:color w:val="000000" w:themeColor="text1"/>
-        </w:rPr>
-        <w:t xml:space="preserve"> initially</w:t>
-      </w:r>
-      <w:r>
-        <w:rPr>
-          <w:rFonts w:ascii="Times New Roman" w:hAnsi="Times New Roman" w:cs="Times New Roman"/>
-          <w:color w:val="000000" w:themeColor="text1"/>
-        </w:rPr>
-        <w:t xml:space="preserve"> affords, such as help requests, continue across time until disturbed by a large enough force so as to break the inertia. Conversely, there are also models that draw attention to immediate effects such that opportunities obtained in the past become less relevant than opportunities obtained in recent periods. An employee may be more likely to react to immediate cues when deadlines change (Schmidt &amp; Dollis, 2009;</w:t>
-      </w:r>
-      <w:r>
-        <w:rPr>
-          <w:rFonts w:ascii="Times New Roman" w:hAnsi="Times New Roman" w:cs="Times New Roman"/>
-          <w:color w:val="000000" w:themeColor="text1"/>
-        </w:rPr>
-        <w:t xml:space="preserve"> Schmidt, Dolis, &amp; Tolli, 2009</w:t>
-      </w:r>
-      <w:r>
-        <w:rPr>
-          <w:rFonts w:ascii="Times New Roman" w:hAnsi="Times New Roman" w:cs="Times New Roman"/>
-          <w:color w:val="000000" w:themeColor="text1"/>
-        </w:rPr>
-        <w:t xml:space="preserve">), when the specific and difficult goals in her surroundings are those that relate to her current rather than past behavior (Donovan &amp; Williams, 2003; Donovan &amp; Radosevich, 1998), or when past opportunities become liabilities and are avoided, which may occur due to mechanisms such as span of control (Thiel, Hardy, Peterson, Welsh, &amp; Bonner, 2018). In statistics, the continuity of a variable or the extent to which it persists/has inertia is known as autoregression. Alongside the theoretical arguments above, varying the autoregressive parameter is also important statistically </w:t>
-      </w:r>
-      <w:r>
-        <w:rPr>
-          <w:rFonts w:ascii="Times New Roman" w:hAnsi="Times New Roman" w:cs="Times New Roman"/>
-          <w:color w:val="000000" w:themeColor="text1"/>
-        </w:rPr>
-        <w:lastRenderedPageBreak/>
-        <w:t>because it reveals the implications of changing the underlying effect from a random walk to its sibling stochastic process: white noise. A white noise trajectory is another fundamental stochastic process from probability theory, but the difference is that it moves only according to the error term – it contains no self-similarity from moment to moment. Varying the autoregressive term allows us to waive a microscope over multiple perspectives, from theories of persistence and continuity to those of immediacy and urgency, and from the mathematics of random walks to those of white noise.</w:t>
+        <w:t>when the specific and difficult goals in her surroundings are those that relate to her current rather than past behavior (Donovan &amp; Williams, 2003; Donovan &amp; Radosevich, 1998), or when past opportunities become liabilities and are avoided, which may occur due to mechanisms such as span of control (Thiel, Hardy, Peterson, Welsh, &amp; Bonner, 2018). In statistics, the continuity of a variable or the extent to which it persists/has inertia is known as autoregression. Alongside the theoretical arguments above, varying the autoregressive parameter is also important statistically because it reveals the implications of changing the underlying effect from a random walk to its sibling stochastic process: white noise. A white noise trajectory is another fundamental stochastic process from probability theory, but the difference is that it moves only according to the error term – it contains no self-similarity from moment to moment. Varying the autoregressive term allows us to waive a microscope over multiple perspectives, from theories of persistence and continuity to those of immediacy and urgency, and from the mathematics of random walks to those of white noise.</w:t>
       </w:r>
     </w:p>
     <w:p>
@@ -5424,7 +5570,7 @@
           <w:rFonts w:ascii="Times New Roman" w:hAnsi="Times New Roman" w:cs="Times New Roman"/>
           <w:color w:val="000000" w:themeColor="text1"/>
         </w:rPr>
-        <w:t xml:space="preserve"> published a series of papers on areas such as training (Bell, Tannenbaum, Ford, Noe, &amp; Kraiger, 2017), turnover (Hom, Lee, Shaw, &amp; Hausknecth, 2017), climate and culture (Schneider, Gonzalez-Roma, Ostroff, &amp; West, 2017), work design (Parker, Morgeson, &amp; Johns, 2017), teams (Mathieu, Hollenbeck, van Knippenberg, &amp; Ilgen, 2017), safety (Hofmann, Burke, &amp; Zohar, 2017), and leadership (Lord, Day, Zaccaro, Avolio, &amp; Eagley, 2017), among others, and most identified a strong tendency for research to examine context and the nature of their phenomena embedded in organizational systems. Some of the core topics that have created lasting debates in our field, such as issues of level (Klein, Dansereau, &amp; Hall, </w:t>
+        <w:t xml:space="preserve"> published a series of papers on areas such as training (Bell, Tannenbaum, Ford, Noe, &amp; Kraiger, 2017), turnover (Hom, Lee, Shaw, &amp; Hausknecth, 2017), </w:t>
       </w:r>
       <w:r>
         <w:rPr>
@@ -5432,7 +5578,7 @@
           <w:color w:val="000000" w:themeColor="text1"/>
         </w:rPr>
         <w:lastRenderedPageBreak/>
-        <w:t xml:space="preserve">1994), the unit problem (Freeman, 1980), and the notion of an emergent property being different from its individual parts (Campbell, 1958), arise due to our fundamental focus on collectives. Finally, several reviews (Kozlowski &amp; Ilgen, 2006; Marks, Mathieu, &amp; Zaccaro, 2001; Mathieu, Tannenbaum, Donsbach, &amp; Alliger, 2014) have concluded that much of the work in today’s organizations occurs in the context of teams such that multiple agents operate simultaneously with complex workflows. This effect was therefore important to examine given the field’s emphasis on collectives. </w:t>
+        <w:t xml:space="preserve">climate and culture (Schneider, Gonzalez-Roma, Ostroff, &amp; West, 2017), work design (Parker, Morgeson, &amp; Johns, 2017), teams (Mathieu, Hollenbeck, van Knippenberg, &amp; Ilgen, 2017), safety (Hofmann, Burke, &amp; Zohar, 2017), and leadership (Lord, Day, Zaccaro, Avolio, &amp; Eagley, 2017), among others, and most identified a strong tendency for research to examine context and the nature of their phenomena embedded in organizational systems. Some of the core topics that have created lasting debates in our field, such as issues of level (Klein, Dansereau, &amp; Hall, 1994), the unit problem (Freeman, 1980), and the notion of an emergent property being different from its individual parts (Campbell, 1958), arise due to our fundamental focus on collectives. Finally, several reviews (Kozlowski &amp; Ilgen, 2006; Marks, Mathieu, &amp; Zaccaro, 2001; Mathieu, Tannenbaum, Donsbach, &amp; Alliger, 2014) have concluded that much of the work in today’s organizations occurs in the context of teams such that multiple agents operate simultaneously with complex workflows. This effect was therefore important to examine given the field’s emphasis on collectives. </w:t>
       </w:r>
     </w:p>
     <w:p>
@@ -5648,6 +5794,7 @@
           <w:rFonts w:ascii="Times New Roman" w:hAnsi="Times New Roman" w:cs="Times New Roman"/>
           <w:color w:val="000000" w:themeColor="text1"/>
         </w:rPr>
+        <w:lastRenderedPageBreak/>
         <w:t>The first is to identify randomness</w:t>
       </w:r>
       <w:r>
@@ -5753,15 +5900,7 @@
           <w:rFonts w:ascii="Times New Roman" w:hAnsi="Times New Roman" w:cs="Times New Roman"/>
           <w:color w:val="000000" w:themeColor="text1"/>
         </w:rPr>
-        <w:t xml:space="preserve">in which </w:t>
-      </w:r>
-      <w:r>
-        <w:rPr>
-          <w:rFonts w:ascii="Times New Roman" w:hAnsi="Times New Roman" w:cs="Times New Roman"/>
-          <w:color w:val="000000" w:themeColor="text1"/>
-        </w:rPr>
-        <w:lastRenderedPageBreak/>
-        <w:t>chance opportunities can be manipulated while</w:t>
+        <w:t>in which chance opportunities can be manipulated while</w:t>
       </w:r>
       <w:r>
         <w:rPr>
@@ -5796,7 +5935,21 @@
           <w:rFonts w:ascii="Times New Roman" w:hAnsi="Times New Roman" w:cs="Times New Roman"/>
           <w:color w:val="000000" w:themeColor="text1"/>
         </w:rPr>
-        <w:t xml:space="preserve">In sum, Study 1 finds chance embedded in </w:t>
+        <w:t xml:space="preserve">In sum, Study 1 </w:t>
+      </w:r>
+      <w:r>
+        <w:rPr>
+          <w:rFonts w:ascii="Times New Roman" w:hAnsi="Times New Roman" w:cs="Times New Roman"/>
+          <w:color w:val="000000" w:themeColor="text1"/>
+        </w:rPr>
+        <w:t xml:space="preserve">attempts to </w:t>
+      </w:r>
+      <w:r>
+        <w:rPr>
+          <w:rFonts w:ascii="Times New Roman" w:hAnsi="Times New Roman" w:cs="Times New Roman"/>
+          <w:color w:val="000000" w:themeColor="text1"/>
+        </w:rPr>
+        <w:t xml:space="preserve">find chance embedded in </w:t>
       </w:r>
       <w:r>
         <w:rPr>
@@ -5963,6 +6116,7 @@
           <w:bCs/>
           <w:color w:val="000000" w:themeColor="text1"/>
         </w:rPr>
+        <w:lastRenderedPageBreak/>
         <w:t>Issues on GitHub Repositories - Non-Academic</w:t>
       </w:r>
       <w:r>
@@ -6005,15 +6159,7 @@
           <w:rFonts w:ascii="Times New Roman" w:hAnsi="Times New Roman" w:cs="Times New Roman"/>
           <w:color w:val="000000" w:themeColor="text1"/>
         </w:rPr>
-        <w:t xml:space="preserve">I </w:t>
-      </w:r>
-      <w:r>
-        <w:rPr>
-          <w:rFonts w:ascii="Times New Roman" w:hAnsi="Times New Roman" w:cs="Times New Roman"/>
-          <w:color w:val="000000" w:themeColor="text1"/>
-        </w:rPr>
-        <w:lastRenderedPageBreak/>
-        <w:t>plan to</w:t>
+        <w:t>I plan to</w:t>
       </w:r>
       <w:r>
         <w:rPr>
@@ -6282,6 +6428,7 @@
           <w:bCs/>
           <w:color w:val="000000" w:themeColor="text1"/>
         </w:rPr>
+        <w:lastRenderedPageBreak/>
         <w:t>Issues on GitHub Repositories – Academic</w:t>
       </w:r>
       <w:r>
@@ -6349,7 +6496,6 @@
           <w:rFonts w:ascii="Times New Roman" w:hAnsi="Times New Roman" w:cs="Times New Roman"/>
           <w:color w:val="000000" w:themeColor="text1"/>
         </w:rPr>
-        <w:lastRenderedPageBreak/>
         <w:t xml:space="preserve">One of the repositories </w:t>
       </w:r>
       <w:r>
@@ -6631,7 +6777,15 @@
           <w:rFonts w:ascii="Times New Roman" w:hAnsi="Times New Roman" w:cs="Times New Roman"/>
           <w:color w:val="000000" w:themeColor="text1"/>
         </w:rPr>
-        <w:t xml:space="preserve"> provided with a definition of helping opportunities and several example items used in prior empirical research. They </w:t>
+        <w:t xml:space="preserve"> provided with a definition of helping opportunities and several example </w:t>
+      </w:r>
+      <w:r>
+        <w:rPr>
+          <w:rFonts w:ascii="Times New Roman" w:hAnsi="Times New Roman" w:cs="Times New Roman"/>
+          <w:color w:val="000000" w:themeColor="text1"/>
+        </w:rPr>
+        <w:lastRenderedPageBreak/>
+        <w:t xml:space="preserve">items used in prior empirical research. They </w:t>
       </w:r>
       <w:r>
         <w:rPr>
@@ -6776,7 +6930,6 @@
           <w:bCs/>
           <w:color w:val="000000" w:themeColor="text1"/>
         </w:rPr>
-        <w:lastRenderedPageBreak/>
         <w:t>Student Pools</w:t>
       </w:r>
       <w:r>
@@ -6993,7 +7146,28 @@
           <w:rFonts w:ascii="Times New Roman" w:hAnsi="Times New Roman" w:cs="Times New Roman"/>
           <w:color w:val="000000" w:themeColor="text1"/>
         </w:rPr>
-        <w:t xml:space="preserve">from an online forum. “Psychological Dynamics” is a Facebook group which provides users with a platform to share and discuss news, publications, tools, and other aspects related to psychological research. The community draws researchers from all over the world, and posts are created every day. In this data set, </w:t>
+        <w:t xml:space="preserve">data </w:t>
+      </w:r>
+      <w:r>
+        <w:rPr>
+          <w:rFonts w:ascii="Times New Roman" w:hAnsi="Times New Roman" w:cs="Times New Roman"/>
+          <w:color w:val="000000" w:themeColor="text1"/>
+        </w:rPr>
+        <w:t xml:space="preserve">from an online forum. “Psychological Dynamics” is a Facebook group which provides users with a platform to share and </w:t>
+      </w:r>
+      <w:r>
+        <w:rPr>
+          <w:rFonts w:ascii="Times New Roman" w:hAnsi="Times New Roman" w:cs="Times New Roman"/>
+          <w:color w:val="000000" w:themeColor="text1"/>
+        </w:rPr>
+        <w:t xml:space="preserve">ask questions </w:t>
+      </w:r>
+      <w:r>
+        <w:rPr>
+          <w:rFonts w:ascii="Times New Roman" w:hAnsi="Times New Roman" w:cs="Times New Roman"/>
+          <w:color w:val="000000" w:themeColor="text1"/>
+        </w:rPr>
+        <w:t xml:space="preserve">related to psychological research. The community draws researchers from all over the world, and posts are created every day. In this data set, </w:t>
       </w:r>
       <w:r>
         <w:rPr>
@@ -7093,6 +7267,7 @@
           <w:color w:val="000000" w:themeColor="text1"/>
           <w:lang w:val="en-US"/>
         </w:rPr>
+        <w:lastRenderedPageBreak/>
         <w:drawing>
           <wp:inline distT="0" distB="0" distL="0" distR="0" wp14:anchorId="214F2A5D" wp14:editId="75687972">
             <wp:extent cx="5943600" cy="2409825"/>
@@ -7151,7 +7326,6 @@
           <w:rFonts w:ascii="Times New Roman" w:hAnsi="Times New Roman" w:cs="Times New Roman"/>
           <w:color w:val="000000" w:themeColor="text1"/>
         </w:rPr>
-        <w:lastRenderedPageBreak/>
         <w:t xml:space="preserve">A summary of the data sources is presented in Table 1. </w:t>
       </w:r>
       <w:r>
@@ -7410,7 +7584,15 @@
           <w:rFonts w:ascii="Times New Roman" w:hAnsi="Times New Roman" w:cs="Times New Roman"/>
           <w:color w:val="000000" w:themeColor="text1"/>
         </w:rPr>
-        <w:t xml:space="preserve">The first, the augmented Dickey-Fuller (ADF; Dickey &amp; Fuller, 1979), is the most widely used statistic to evaluate the presence of random walks in time-series data. The null hypothesis of this test is that the data are generated from a random walk, so when the ADF test cannot reject its null </w:t>
+        <w:t xml:space="preserve">The first, the augmented Dickey-Fuller </w:t>
+      </w:r>
+      <w:r>
+        <w:rPr>
+          <w:rFonts w:ascii="Times New Roman" w:hAnsi="Times New Roman" w:cs="Times New Roman"/>
+          <w:color w:val="000000" w:themeColor="text1"/>
+        </w:rPr>
+        <w:lastRenderedPageBreak/>
+        <w:t xml:space="preserve">(ADF; Dickey &amp; Fuller, 1979), is the most widely used statistic to evaluate the presence of random walks in time-series data. The null hypothesis of this test is that the data are generated from a random walk, so when the ADF test cannot reject its null </w:t>
       </w:r>
       <w:r>
         <w:rPr>
@@ -7424,7 +7606,35 @@
           <w:rFonts w:ascii="Times New Roman" w:hAnsi="Times New Roman" w:cs="Times New Roman"/>
           <w:color w:val="000000" w:themeColor="text1"/>
         </w:rPr>
-        <w:t xml:space="preserve">is retained. There are also unit root tests in which the null hypothesis is instead the absence of a unit root, and the most well-known test of this second type is the Kwiatkowski, Phillips, Schmidt, Shin, and others (1992) statistic (KPSS). Both tests </w:t>
+        <w:t>is retained. There are also unit root tests in which the null hypothesis is instead the absence of a unit root, and the most well-known test of this second type is the Kwiatkowski, Phillips, Schmidt,</w:t>
+      </w:r>
+      <w:r>
+        <w:rPr>
+          <w:rFonts w:ascii="Times New Roman" w:hAnsi="Times New Roman" w:cs="Times New Roman"/>
+          <w:color w:val="000000" w:themeColor="text1"/>
+        </w:rPr>
+        <w:t xml:space="preserve"> and </w:t>
+      </w:r>
+      <w:r>
+        <w:rPr>
+          <w:rFonts w:ascii="Times New Roman" w:hAnsi="Times New Roman" w:cs="Times New Roman"/>
+          <w:color w:val="000000" w:themeColor="text1"/>
+        </w:rPr>
+        <w:t>Shin</w:t>
+      </w:r>
+      <w:r>
+        <w:rPr>
+          <w:rFonts w:ascii="Times New Roman" w:hAnsi="Times New Roman" w:cs="Times New Roman"/>
+          <w:color w:val="000000" w:themeColor="text1"/>
+        </w:rPr>
+        <w:t xml:space="preserve"> </w:t>
+      </w:r>
+      <w:r>
+        <w:rPr>
+          <w:rFonts w:ascii="Times New Roman" w:hAnsi="Times New Roman" w:cs="Times New Roman"/>
+          <w:color w:val="000000" w:themeColor="text1"/>
+        </w:rPr>
+        <w:t xml:space="preserve">(1992) statistic (KPSS). Both tests </w:t>
       </w:r>
       <w:r>
         <w:rPr>
@@ -7474,7 +7684,6 @@
           <w:bCs/>
           <w:color w:val="000000" w:themeColor="text1"/>
         </w:rPr>
-        <w:lastRenderedPageBreak/>
         <w:t>Results</w:t>
       </w:r>
     </w:p>
@@ -7491,15 +7700,10 @@
       <w:bookmarkEnd w:id="7"/>
       <w:r>
         <w:rPr>
+          <w:rFonts w:ascii="Times New Roman" w:hAnsi="Times New Roman" w:cs="Times New Roman"/>
           <w:color w:val="000000" w:themeColor="text1"/>
         </w:rPr>
         <w:tab/>
-      </w:r>
-      <w:r>
-        <w:rPr>
-          <w:rFonts w:ascii="Times New Roman" w:hAnsi="Times New Roman" w:cs="Times New Roman"/>
-          <w:color w:val="000000" w:themeColor="text1"/>
-        </w:rPr>
         <w:t>The results I plan to observe are presented in Table 2. For each data source, I will conduct both an ADF and KPSS test. When these two calculations suggest that the series does not contain a unit root, then there is</w:t>
       </w:r>
       <w:r>
@@ -7559,6 +7763,7 @@
           <w:color w:val="000000" w:themeColor="text1"/>
           <w:lang w:val="en-US"/>
         </w:rPr>
+        <w:lastRenderedPageBreak/>
         <w:drawing>
           <wp:inline distT="0" distB="0" distL="0" distR="0" wp14:anchorId="41B4C01F" wp14:editId="6F33730C">
             <wp:extent cx="5943600" cy="3675380"/>
@@ -7668,7 +7873,49 @@
           <w:rFonts w:ascii="Times New Roman" w:hAnsi="Times New Roman" w:cs="Times New Roman"/>
           <w:color w:val="000000" w:themeColor="text1"/>
         </w:rPr>
-        <w:t xml:space="preserve"> such that in several data sets the series can be modeled as random walks</w:t>
+        <w:t xml:space="preserve"> such that </w:t>
+      </w:r>
+      <w:r>
+        <w:rPr>
+          <w:rFonts w:ascii="Times New Roman" w:hAnsi="Times New Roman" w:cs="Times New Roman"/>
+          <w:color w:val="000000" w:themeColor="text1"/>
+        </w:rPr>
+        <w:t>across</w:t>
+      </w:r>
+      <w:r>
+        <w:rPr>
+          <w:rFonts w:ascii="Times New Roman" w:hAnsi="Times New Roman" w:cs="Times New Roman"/>
+          <w:color w:val="000000" w:themeColor="text1"/>
+        </w:rPr>
+        <w:t xml:space="preserve"> several data sets </w:t>
+      </w:r>
+      <w:r>
+        <w:rPr>
+          <w:rFonts w:ascii="Times New Roman" w:hAnsi="Times New Roman" w:cs="Times New Roman"/>
+          <w:color w:val="000000" w:themeColor="text1"/>
+        </w:rPr>
+        <w:t>each</w:t>
+      </w:r>
+      <w:r>
+        <w:rPr>
+          <w:rFonts w:ascii="Times New Roman" w:hAnsi="Times New Roman" w:cs="Times New Roman"/>
+          <w:color w:val="000000" w:themeColor="text1"/>
+        </w:rPr>
+        <w:t xml:space="preserve"> series can be modeled as </w:t>
+      </w:r>
+      <w:r>
+        <w:rPr>
+          <w:rFonts w:ascii="Times New Roman" w:hAnsi="Times New Roman" w:cs="Times New Roman"/>
+          <w:color w:val="000000" w:themeColor="text1"/>
+        </w:rPr>
+        <w:t xml:space="preserve">a </w:t>
+      </w:r>
+      <w:r>
+        <w:rPr>
+          <w:rFonts w:ascii="Times New Roman" w:hAnsi="Times New Roman" w:cs="Times New Roman"/>
+          <w:color w:val="000000" w:themeColor="text1"/>
+        </w:rPr>
+        <w:t>random walk</w:t>
       </w:r>
       <w:r>
         <w:rPr>
@@ -7717,7 +7964,133 @@
           <w:rFonts w:ascii="Times New Roman" w:hAnsi="Times New Roman" w:cs="Times New Roman"/>
           <w:color w:val="000000" w:themeColor="text1"/>
         </w:rPr>
-        <w:t xml:space="preserve">opportunities, a concept with very little prior OCB research to draw from. Having identified </w:t>
+        <w:t xml:space="preserve">opportunities, a concept with very little prior OCB research to draw from. Having identified randomness, it then becomes necessary to ask what it can produce. In </w:t>
+      </w:r>
+      <w:r>
+        <w:rPr>
+          <w:rFonts w:ascii="Times New Roman" w:hAnsi="Times New Roman" w:cs="Times New Roman"/>
+          <w:color w:val="000000" w:themeColor="text1"/>
+        </w:rPr>
+        <w:t>website queries, randomness can produce backlogs to the same server</w:t>
+      </w:r>
+      <w:r>
+        <w:rPr>
+          <w:rFonts w:ascii="Times New Roman" w:hAnsi="Times New Roman" w:cs="Times New Roman"/>
+          <w:color w:val="000000" w:themeColor="text1"/>
+        </w:rPr>
+        <w:t xml:space="preserve"> and crash the site</w:t>
+      </w:r>
+      <w:r>
+        <w:rPr>
+          <w:rFonts w:ascii="Times New Roman" w:hAnsi="Times New Roman" w:cs="Times New Roman"/>
+          <w:color w:val="000000" w:themeColor="text1"/>
+        </w:rPr>
+        <w:t xml:space="preserve"> (</w:t>
+      </w:r>
+      <w:r>
+        <w:rPr>
+          <w:rFonts w:ascii="Times New Roman" w:hAnsi="Times New Roman" w:cs="Times New Roman"/>
+          <w:color w:val="000000" w:themeColor="text1"/>
+        </w:rPr>
+        <w:t>Parker, 2019</w:t>
+      </w:r>
+      <w:r>
+        <w:rPr>
+          <w:rFonts w:ascii="Times New Roman" w:hAnsi="Times New Roman" w:cs="Times New Roman"/>
+          <w:color w:val="000000" w:themeColor="text1"/>
+        </w:rPr>
+        <w:t xml:space="preserve">). In collective behavior, </w:t>
+      </w:r>
+      <w:r>
+        <w:rPr>
+          <w:rFonts w:ascii="Times New Roman" w:hAnsi="Times New Roman" w:cs="Times New Roman"/>
+          <w:color w:val="000000" w:themeColor="text1"/>
+        </w:rPr>
+        <w:t xml:space="preserve">random predictions </w:t>
+      </w:r>
+      <w:r>
+        <w:rPr>
+          <w:rFonts w:ascii="Times New Roman" w:hAnsi="Times New Roman" w:cs="Times New Roman"/>
+          <w:color w:val="000000" w:themeColor="text1"/>
+        </w:rPr>
+        <w:t>can produce an oddly accurate</w:t>
+      </w:r>
+      <w:r>
+        <w:rPr>
+          <w:rFonts w:ascii="Times New Roman" w:hAnsi="Times New Roman" w:cs="Times New Roman"/>
+          <w:color w:val="000000" w:themeColor="text1"/>
+        </w:rPr>
+        <w:t xml:space="preserve"> estimate of a criterion (</w:t>
+      </w:r>
+      <w:r>
+        <w:rPr>
+          <w:rFonts w:ascii="Times New Roman" w:hAnsi="Times New Roman" w:cs="Times New Roman"/>
+          <w:color w:val="000000" w:themeColor="text1"/>
+        </w:rPr>
+        <w:t>Hong &amp; Page, 2008</w:t>
+      </w:r>
+      <w:r>
+        <w:rPr>
+          <w:rFonts w:ascii="Times New Roman" w:hAnsi="Times New Roman" w:cs="Times New Roman"/>
+          <w:color w:val="000000" w:themeColor="text1"/>
+        </w:rPr>
+        <w:t xml:space="preserve">). In evolutionary algorithms, randomness can produce symmetric </w:t>
+      </w:r>
+      <w:r>
+        <w:rPr>
+          <w:rFonts w:ascii="Times New Roman" w:hAnsi="Times New Roman" w:cs="Times New Roman"/>
+          <w:color w:val="000000" w:themeColor="text1"/>
+        </w:rPr>
+        <w:t xml:space="preserve">or blotched </w:t>
+      </w:r>
+      <w:r>
+        <w:rPr>
+          <w:rFonts w:ascii="Times New Roman" w:hAnsi="Times New Roman" w:cs="Times New Roman"/>
+          <w:color w:val="000000" w:themeColor="text1"/>
+        </w:rPr>
+        <w:t>patterns (</w:t>
+      </w:r>
+      <w:r>
+        <w:rPr>
+          <w:rFonts w:ascii="Times New Roman" w:hAnsi="Times New Roman" w:cs="Times New Roman"/>
+          <w:color w:val="000000" w:themeColor="text1"/>
+        </w:rPr>
+        <w:t>Mitchell, 2009; Stewart, 1999</w:t>
+      </w:r>
+      <w:r>
+        <w:rPr>
+          <w:rFonts w:ascii="Times New Roman" w:hAnsi="Times New Roman" w:cs="Times New Roman"/>
+          <w:color w:val="000000" w:themeColor="text1"/>
+        </w:rPr>
+        <w:t>). In sports, randomness can produce winning streaks even for inferior teams (</w:t>
+      </w:r>
+      <w:r>
+        <w:rPr>
+          <w:rFonts w:ascii="Times New Roman" w:hAnsi="Times New Roman" w:cs="Times New Roman"/>
+          <w:color w:val="000000" w:themeColor="text1"/>
+        </w:rPr>
+        <w:t>Mlodinow, 2009</w:t>
+      </w:r>
+      <w:r>
+        <w:rPr>
+          <w:rFonts w:ascii="Times New Roman" w:hAnsi="Times New Roman" w:cs="Times New Roman"/>
+          <w:color w:val="000000" w:themeColor="text1"/>
+        </w:rPr>
+        <w:t>). In experimental design, randomness can remove the effects of unknown confounders (</w:t>
+      </w:r>
+      <w:r>
+        <w:rPr>
+          <w:rFonts w:ascii="Times New Roman" w:hAnsi="Times New Roman" w:cs="Times New Roman"/>
+          <w:color w:val="000000" w:themeColor="text1"/>
+        </w:rPr>
+        <w:t>Fisher, 1925</w:t>
+      </w:r>
+      <w:r>
+        <w:rPr>
+          <w:rFonts w:ascii="Times New Roman" w:hAnsi="Times New Roman" w:cs="Times New Roman"/>
+          <w:color w:val="000000" w:themeColor="text1"/>
+        </w:rPr>
+        <w:t xml:space="preserve">). In spatial arrays, randomness can </w:t>
       </w:r>
       <w:r>
         <w:rPr>
@@ -7725,133 +8098,7 @@
           <w:color w:val="000000" w:themeColor="text1"/>
         </w:rPr>
         <w:lastRenderedPageBreak/>
-        <w:t xml:space="preserve">randomness, it then becomes necessary to ask what it can produce. In </w:t>
-      </w:r>
-      <w:r>
-        <w:rPr>
-          <w:rFonts w:ascii="Times New Roman" w:hAnsi="Times New Roman" w:cs="Times New Roman"/>
-          <w:color w:val="000000" w:themeColor="text1"/>
-        </w:rPr>
-        <w:t>website queries, randomness can produce backlogs to the same server</w:t>
-      </w:r>
-      <w:r>
-        <w:rPr>
-          <w:rFonts w:ascii="Times New Roman" w:hAnsi="Times New Roman" w:cs="Times New Roman"/>
-          <w:color w:val="000000" w:themeColor="text1"/>
-        </w:rPr>
-        <w:t xml:space="preserve"> and crash the site</w:t>
-      </w:r>
-      <w:r>
-        <w:rPr>
-          <w:rFonts w:ascii="Times New Roman" w:hAnsi="Times New Roman" w:cs="Times New Roman"/>
-          <w:color w:val="000000" w:themeColor="text1"/>
-        </w:rPr>
-        <w:t xml:space="preserve"> (</w:t>
-      </w:r>
-      <w:r>
-        <w:rPr>
-          <w:rFonts w:ascii="Times New Roman" w:hAnsi="Times New Roman" w:cs="Times New Roman"/>
-          <w:color w:val="000000" w:themeColor="text1"/>
-        </w:rPr>
-        <w:t>Parker, 2019</w:t>
-      </w:r>
-      <w:r>
-        <w:rPr>
-          <w:rFonts w:ascii="Times New Roman" w:hAnsi="Times New Roman" w:cs="Times New Roman"/>
-          <w:color w:val="000000" w:themeColor="text1"/>
-        </w:rPr>
-        <w:t xml:space="preserve">). In collective behavior, </w:t>
-      </w:r>
-      <w:r>
-        <w:rPr>
-          <w:rFonts w:ascii="Times New Roman" w:hAnsi="Times New Roman" w:cs="Times New Roman"/>
-          <w:color w:val="000000" w:themeColor="text1"/>
-        </w:rPr>
-        <w:t xml:space="preserve">random predictions </w:t>
-      </w:r>
-      <w:r>
-        <w:rPr>
-          <w:rFonts w:ascii="Times New Roman" w:hAnsi="Times New Roman" w:cs="Times New Roman"/>
-          <w:color w:val="000000" w:themeColor="text1"/>
-        </w:rPr>
-        <w:t>can produce an oddly accurate</w:t>
-      </w:r>
-      <w:r>
-        <w:rPr>
-          <w:rFonts w:ascii="Times New Roman" w:hAnsi="Times New Roman" w:cs="Times New Roman"/>
-          <w:color w:val="000000" w:themeColor="text1"/>
-        </w:rPr>
-        <w:t xml:space="preserve"> estimate of a criterion (</w:t>
-      </w:r>
-      <w:r>
-        <w:rPr>
-          <w:rFonts w:ascii="Times New Roman" w:hAnsi="Times New Roman" w:cs="Times New Roman"/>
-          <w:color w:val="000000" w:themeColor="text1"/>
-        </w:rPr>
-        <w:t>Hong &amp; Page, 2008</w:t>
-      </w:r>
-      <w:r>
-        <w:rPr>
-          <w:rFonts w:ascii="Times New Roman" w:hAnsi="Times New Roman" w:cs="Times New Roman"/>
-          <w:color w:val="000000" w:themeColor="text1"/>
-        </w:rPr>
-        <w:t xml:space="preserve">). In evolutionary algorithms, randomness can produce symmetric </w:t>
-      </w:r>
-      <w:r>
-        <w:rPr>
-          <w:rFonts w:ascii="Times New Roman" w:hAnsi="Times New Roman" w:cs="Times New Roman"/>
-          <w:color w:val="000000" w:themeColor="text1"/>
-        </w:rPr>
-        <w:t xml:space="preserve">or blotched </w:t>
-      </w:r>
-      <w:r>
-        <w:rPr>
-          <w:rFonts w:ascii="Times New Roman" w:hAnsi="Times New Roman" w:cs="Times New Roman"/>
-          <w:color w:val="000000" w:themeColor="text1"/>
-        </w:rPr>
-        <w:t>patterns (</w:t>
-      </w:r>
-      <w:r>
-        <w:rPr>
-          <w:rFonts w:ascii="Times New Roman" w:hAnsi="Times New Roman" w:cs="Times New Roman"/>
-          <w:color w:val="000000" w:themeColor="text1"/>
-        </w:rPr>
-        <w:t>Mitchell, 2009; Stewart, 1999</w:t>
-      </w:r>
-      <w:r>
-        <w:rPr>
-          <w:rFonts w:ascii="Times New Roman" w:hAnsi="Times New Roman" w:cs="Times New Roman"/>
-          <w:color w:val="000000" w:themeColor="text1"/>
-        </w:rPr>
-        <w:t>). In sports, randomness can produce winning streaks even for inferior teams (</w:t>
-      </w:r>
-      <w:r>
-        <w:rPr>
-          <w:rFonts w:ascii="Times New Roman" w:hAnsi="Times New Roman" w:cs="Times New Roman"/>
-          <w:color w:val="000000" w:themeColor="text1"/>
-        </w:rPr>
-        <w:t>Mlodinow, 2009</w:t>
-      </w:r>
-      <w:r>
-        <w:rPr>
-          <w:rFonts w:ascii="Times New Roman" w:hAnsi="Times New Roman" w:cs="Times New Roman"/>
-          <w:color w:val="000000" w:themeColor="text1"/>
-        </w:rPr>
-        <w:t>). In experimental design, randomness can remove the effects of unknown confounders (</w:t>
-      </w:r>
-      <w:r>
-        <w:rPr>
-          <w:rFonts w:ascii="Times New Roman" w:hAnsi="Times New Roman" w:cs="Times New Roman"/>
-          <w:color w:val="000000" w:themeColor="text1"/>
-        </w:rPr>
-        <w:t>Fisher, 1925</w:t>
-      </w:r>
-      <w:r>
-        <w:rPr>
-          <w:rFonts w:ascii="Times New Roman" w:hAnsi="Times New Roman" w:cs="Times New Roman"/>
-          <w:color w:val="000000" w:themeColor="text1"/>
-        </w:rPr>
-        <w:t>). In spatial arrays, randomness can produce clusters (</w:t>
+        <w:t>produce clusters (</w:t>
       </w:r>
       <w:r>
         <w:rPr>
@@ -8148,7 +8395,67 @@
           <w:rFonts w:ascii="Times New Roman" w:hAnsi="Times New Roman" w:cs="Times New Roman"/>
           <w:color w:val="000000" w:themeColor="text1"/>
         </w:rPr>
-        <w:t xml:space="preserve">There are two phrases in the literature that researchers use to describe long-run citizenship: good soldiers and extra milers. Methot et al. (2017) state that good soldiers are people who characteristically engage in higher levels of OCB relative to their colleagues – they </w:t>
+        <w:t xml:space="preserve">There are two phrases in the literature that researchers use to describe long-run citizenship: good soldiers and extra milers. Methot et al. (2017) state that good soldiers are people who characteristically engage in higher levels of OCB relative to their colleagues – they have a tendency to help more than others. Similarly, Li et al. (2015) operationalized extra milers as employees who provided the most (as rated by team members) OCBs at a given time point, even though their theoretical definition </w:t>
+      </w:r>
+      <w:r>
+        <w:rPr>
+          <w:rFonts w:ascii="Times New Roman" w:hAnsi="Times New Roman" w:cs="Times New Roman"/>
+          <w:color w:val="000000" w:themeColor="text1"/>
+        </w:rPr>
+        <w:t>was</w:t>
+      </w:r>
+      <w:r>
+        <w:rPr>
+          <w:rFonts w:ascii="Times New Roman" w:hAnsi="Times New Roman" w:cs="Times New Roman"/>
+          <w:color w:val="000000" w:themeColor="text1"/>
+        </w:rPr>
+        <w:t xml:space="preserve"> those who frequently demonstrated this maximum score. How would these ideas manifest</w:t>
+      </w:r>
+      <w:r>
+        <w:rPr>
+          <w:rFonts w:ascii="Times New Roman" w:hAnsi="Times New Roman" w:cs="Times New Roman"/>
+          <w:color w:val="000000" w:themeColor="text1"/>
+        </w:rPr>
+        <w:t xml:space="preserve"> over time</w:t>
+      </w:r>
+      <w:r>
+        <w:rPr>
+          <w:rFonts w:ascii="Times New Roman" w:hAnsi="Times New Roman" w:cs="Times New Roman"/>
+          <w:color w:val="000000" w:themeColor="text1"/>
+        </w:rPr>
+        <w:t xml:space="preserve">? What is implied in how the researchers describe, study, and label this phenomenon is that an extra miler/good soldier is an employee who performs more OCBs than his or her peers and this behavior has some form of consistency. At time </w:t>
+      </w:r>
+      <w:r>
+        <w:rPr>
+          <w:rFonts w:ascii="Times New Roman" w:hAnsi="Times New Roman" w:cs="Times New Roman"/>
+          <w:i/>
+          <w:iCs/>
+          <w:color w:val="000000" w:themeColor="text1"/>
+        </w:rPr>
+        <w:t>t</w:t>
+      </w:r>
+      <w:r>
+        <w:rPr>
+          <w:rFonts w:ascii="Times New Roman" w:hAnsi="Times New Roman" w:cs="Times New Roman"/>
+          <w:color w:val="000000" w:themeColor="text1"/>
+        </w:rPr>
+        <w:t xml:space="preserve">, the individual performs more OCBs than her colleagues, she does so again at time </w:t>
+      </w:r>
+      <w:r>
+        <w:rPr>
+          <w:rFonts w:ascii="Times New Roman" w:hAnsi="Times New Roman" w:cs="Times New Roman"/>
+          <w:i/>
+          <w:iCs/>
+          <w:color w:val="000000" w:themeColor="text1"/>
+        </w:rPr>
+        <w:t>t</w:t>
+      </w:r>
+      <w:r>
+        <w:rPr>
+          <w:rFonts w:ascii="Times New Roman" w:hAnsi="Times New Roman" w:cs="Times New Roman"/>
+          <w:color w:val="000000" w:themeColor="text1"/>
+        </w:rPr>
+        <w:t xml:space="preserve"> + </w:t>
       </w:r>
       <w:r>
         <w:rPr>
@@ -8156,67 +8463,7 @@
           <w:color w:val="000000" w:themeColor="text1"/>
         </w:rPr>
         <w:lastRenderedPageBreak/>
-        <w:t xml:space="preserve">have a tendency to help more than others. Similarly, Li et al. (2015) operationalized extra milers as employees who provided the most (as rated by team members) OCBs at a given time point, even though their theoretical definition </w:t>
-      </w:r>
-      <w:r>
-        <w:rPr>
-          <w:rFonts w:ascii="Times New Roman" w:hAnsi="Times New Roman" w:cs="Times New Roman"/>
-          <w:color w:val="000000" w:themeColor="text1"/>
-        </w:rPr>
-        <w:t>was</w:t>
-      </w:r>
-      <w:r>
-        <w:rPr>
-          <w:rFonts w:ascii="Times New Roman" w:hAnsi="Times New Roman" w:cs="Times New Roman"/>
-          <w:color w:val="000000" w:themeColor="text1"/>
-        </w:rPr>
-        <w:t xml:space="preserve"> those who frequently demonstrated this maximum score. How would these ideas manifest</w:t>
-      </w:r>
-      <w:r>
-        <w:rPr>
-          <w:rFonts w:ascii="Times New Roman" w:hAnsi="Times New Roman" w:cs="Times New Roman"/>
-          <w:color w:val="000000" w:themeColor="text1"/>
-        </w:rPr>
-        <w:t xml:space="preserve"> over time</w:t>
-      </w:r>
-      <w:r>
-        <w:rPr>
-          <w:rFonts w:ascii="Times New Roman" w:hAnsi="Times New Roman" w:cs="Times New Roman"/>
-          <w:color w:val="000000" w:themeColor="text1"/>
-        </w:rPr>
-        <w:t xml:space="preserve">? What is implied in how the researchers describe, study, and label this phenomenon is that an extra miler/good soldier is an employee who performs more OCBs than his or her peers and this behavior has some form of consistency. At time </w:t>
-      </w:r>
-      <w:r>
-        <w:rPr>
-          <w:rFonts w:ascii="Times New Roman" w:hAnsi="Times New Roman" w:cs="Times New Roman"/>
-          <w:i/>
-          <w:iCs/>
-          <w:color w:val="000000" w:themeColor="text1"/>
-        </w:rPr>
-        <w:t>t</w:t>
-      </w:r>
-      <w:r>
-        <w:rPr>
-          <w:rFonts w:ascii="Times New Roman" w:hAnsi="Times New Roman" w:cs="Times New Roman"/>
-          <w:color w:val="000000" w:themeColor="text1"/>
-        </w:rPr>
-        <w:t xml:space="preserve">, the individual performs more OCBs than her colleagues, she does so again at time </w:t>
-      </w:r>
-      <w:r>
-        <w:rPr>
-          <w:rFonts w:ascii="Times New Roman" w:hAnsi="Times New Roman" w:cs="Times New Roman"/>
-          <w:i/>
-          <w:iCs/>
-          <w:color w:val="000000" w:themeColor="text1"/>
-        </w:rPr>
-        <w:t>t</w:t>
-      </w:r>
-      <w:r>
-        <w:rPr>
-          <w:rFonts w:ascii="Times New Roman" w:hAnsi="Times New Roman" w:cs="Times New Roman"/>
-          <w:color w:val="000000" w:themeColor="text1"/>
-        </w:rPr>
-        <w:t xml:space="preserve"> + 1, again at </w:t>
+        <w:t xml:space="preserve">1, again at </w:t>
       </w:r>
       <w:r>
         <w:rPr>
@@ -8412,15 +8659,7 @@
           <w:rFonts w:ascii="Times New Roman" w:hAnsi="Times New Roman" w:cs="Times New Roman"/>
           <w:color w:val="000000" w:themeColor="text1"/>
         </w:rPr>
-        <w:t xml:space="preserve"> Imagine two employees, </w:t>
-      </w:r>
-      <w:r>
-        <w:rPr>
-          <w:rFonts w:ascii="Times New Roman" w:hAnsi="Times New Roman" w:cs="Times New Roman"/>
-          <w:color w:val="000000" w:themeColor="text1"/>
-        </w:rPr>
-        <w:lastRenderedPageBreak/>
-        <w:t xml:space="preserve">each collecting help requests according to a random walk. From </w:t>
+        <w:t xml:space="preserve"> Imagine two employees, each collecting help requests according to a random walk. From </w:t>
       </w:r>
       <m:oMath>
         <m:r>
@@ -8719,7 +8958,15 @@
           <w:rFonts w:ascii="Times New Roman" w:hAnsi="Times New Roman" w:cs="Times New Roman"/>
           <w:color w:val="000000" w:themeColor="text1"/>
         </w:rPr>
-        <w:t xml:space="preserve"> are independently and identically distributed random variables with zero mean and finite variance. This structure exactly mimics the random walks identified in Study one. At any given time, help requests lead to helping such that the employee with the greatest number of opportunities provides the most help. Mathematically, if </w:t>
+        <w:t xml:space="preserve"> are independently and identically distributed random variables with zero mean and finite variance. This structure exactly mimics the random walks identified in Study one. At any given time, help requests lead to helping such that the employee with the greatest </w:t>
+      </w:r>
+      <w:r>
+        <w:rPr>
+          <w:rFonts w:ascii="Times New Roman" w:hAnsi="Times New Roman" w:cs="Times New Roman"/>
+          <w:color w:val="000000" w:themeColor="text1"/>
+        </w:rPr>
+        <w:lastRenderedPageBreak/>
+        <w:t xml:space="preserve">number of opportunities provides the most help. Mathematically, if </w:t>
       </w:r>
       <m:oMath>
         <m:r>
@@ -9271,6 +9518,7 @@
         <w:pStyle w:val="BodyText"/>
         <w:spacing w:line="480" w:lineRule="auto"/>
         <w:rPr>
+          <w:rFonts w:ascii="Times New Roman" w:hAnsi="Times New Roman" w:cs="Times New Roman"/>
           <w:color w:val="000000" w:themeColor="text1"/>
         </w:rPr>
       </w:pPr>
@@ -9285,6 +9533,7 @@
       </w:r>
       <w:r>
         <w:rPr>
+          <w:rFonts w:ascii="Times New Roman" w:hAnsi="Times New Roman" w:cs="Times New Roman"/>
           <w:color w:val="000000" w:themeColor="text1"/>
         </w:rPr>
         <w:tab/>
@@ -9296,65 +9545,121 @@
         <w:spacing w:line="480" w:lineRule="auto"/>
         <w:ind w:firstLine="720"/>
         <w:rPr>
-          <w:color w:val="000000" w:themeColor="text1"/>
-        </w:rPr>
-      </w:pPr>
+          <w:rFonts w:ascii="Times New Roman" w:hAnsi="Times New Roman" w:cs="Times New Roman"/>
+          <w:color w:val="000000" w:themeColor="text1"/>
+        </w:rPr>
+      </w:pPr>
+      <w:r>
+        <w:rPr>
+          <w:rFonts w:ascii="Times New Roman" w:hAnsi="Times New Roman" w:cs="Times New Roman"/>
+          <w:color w:val="000000" w:themeColor="text1"/>
+        </w:rPr>
+        <w:t>The base simulation is designed to embody the core ideas presented in this paper and provide a platform to evaluate Hypothesis 2 and RQs 1, 2, and 3. Before moving forward, it is necessary to articulate how Hypothesis 2 and</w:t>
+      </w:r>
+      <w:r>
+        <w:rPr>
+          <w:rFonts w:ascii="Times New Roman" w:hAnsi="Times New Roman" w:cs="Times New Roman"/>
+          <w:color w:val="000000" w:themeColor="text1"/>
+        </w:rPr>
+        <w:t xml:space="preserve"> the three research questions </w:t>
+      </w:r>
+      <w:r>
+        <w:rPr>
+          <w:rFonts w:ascii="Times New Roman" w:hAnsi="Times New Roman" w:cs="Times New Roman"/>
+          <w:color w:val="000000" w:themeColor="text1"/>
+        </w:rPr>
+        <w:t xml:space="preserve">manifest in the simulation. </w:t>
+      </w:r>
+      <w:r>
+        <w:rPr>
+          <w:rFonts w:ascii="Times New Roman" w:hAnsi="Times New Roman" w:cs="Times New Roman"/>
+          <w:color w:val="000000" w:themeColor="text1"/>
+        </w:rPr>
+        <w:t xml:space="preserve">Hypothesis 2 predicted that when help opportunities follow random walks they can </w:t>
+      </w:r>
+      <w:r>
+        <w:rPr>
+          <w:rFonts w:ascii="Times New Roman" w:hAnsi="Times New Roman" w:cs="Times New Roman"/>
+          <w:color w:val="000000" w:themeColor="text1"/>
+        </w:rPr>
+        <w:t>yield</w:t>
+      </w:r>
+      <w:r>
+        <w:rPr>
+          <w:rFonts w:ascii="Times New Roman" w:hAnsi="Times New Roman" w:cs="Times New Roman"/>
+          <w:color w:val="000000" w:themeColor="text1"/>
+        </w:rPr>
+        <w:t xml:space="preserve"> behavior patterns consistent with extra milers and good soldiers.</w:t>
+      </w:r>
+      <w:r>
+        <w:rPr>
+          <w:rFonts w:ascii="Times New Roman" w:hAnsi="Times New Roman" w:cs="Times New Roman"/>
+          <w:color w:val="000000" w:themeColor="text1"/>
+        </w:rPr>
+        <w:t xml:space="preserve"> </w:t>
+      </w:r>
+      <w:r>
+        <w:rPr>
+          <w:rFonts w:ascii="Times New Roman" w:hAnsi="Times New Roman" w:cs="Times New Roman"/>
+          <w:color w:val="000000" w:themeColor="text1"/>
+        </w:rPr>
+        <w:t xml:space="preserve">This prediction is evaluated by assessing the probability of different values of </w:t>
+      </w:r>
+      <w:r>
+        <w:rPr>
+          <w:rFonts w:ascii="Times New Roman" w:hAnsi="Times New Roman" w:cs="Times New Roman"/>
+          <w:i/>
+          <w:iCs/>
+          <w:color w:val="000000" w:themeColor="text1"/>
+        </w:rPr>
+        <w:t>k</w:t>
+      </w:r>
+      <w:r>
+        <w:rPr>
+          <w:rFonts w:ascii="Times New Roman" w:hAnsi="Times New Roman" w:cs="Times New Roman"/>
+          <w:color w:val="000000" w:themeColor="text1"/>
+        </w:rPr>
+        <w:t xml:space="preserve"> (see expected results for a greater discussion). RQ1 asked how the results change as the random walks begin to drift. This question is evaluated by assessing the probability of different values of </w:t>
+      </w:r>
+      <w:r>
+        <w:rPr>
+          <w:rFonts w:ascii="Times New Roman" w:hAnsi="Times New Roman" w:cs="Times New Roman"/>
+          <w:i/>
+          <w:iCs/>
+          <w:color w:val="000000" w:themeColor="text1"/>
+        </w:rPr>
+        <w:t>k</w:t>
+      </w:r>
+      <w:r>
+        <w:rPr>
+          <w:rFonts w:ascii="Times New Roman" w:hAnsi="Times New Roman" w:cs="Times New Roman"/>
+          <w:color w:val="000000" w:themeColor="text1"/>
+        </w:rPr>
+        <w:t xml:space="preserve"> as </w:t>
+      </w:r>
+      <w:r>
+        <w:rPr>
+          <w:rFonts w:ascii="Times New Roman" w:hAnsi="Times New Roman" w:cs="Times New Roman"/>
+          <w:i/>
+          <w:iCs/>
+          <w:color w:val="000000" w:themeColor="text1"/>
+        </w:rPr>
+        <w:t>B</w:t>
+      </w:r>
+      <w:r>
+        <w:rPr>
+          <w:rFonts w:ascii="Times New Roman" w:hAnsi="Times New Roman" w:cs="Times New Roman"/>
+          <w:color w:val="000000" w:themeColor="text1"/>
+        </w:rPr>
+        <w:t xml:space="preserve"> changes from 0 to 1. RQ2 </w:t>
+      </w:r>
       <w:r>
         <w:rPr>
           <w:rFonts w:ascii="Times New Roman" w:hAnsi="Times New Roman" w:cs="Times New Roman"/>
           <w:color w:val="000000" w:themeColor="text1"/>
         </w:rPr>
         <w:lastRenderedPageBreak/>
-        <w:t>The base simulation is designed to embody the core ideas presented in this paper and provide a platform to evaluate Hypothesis 2 and RQs 1, 2, and 3. Before moving forward, it is necessary to articulate how Hypothesis 2 and</w:t>
-      </w:r>
-      <w:r>
-        <w:rPr>
-          <w:rFonts w:ascii="Times New Roman" w:hAnsi="Times New Roman" w:cs="Times New Roman"/>
-          <w:color w:val="000000" w:themeColor="text1"/>
-        </w:rPr>
-        <w:t xml:space="preserve"> the three research questions </w:t>
-      </w:r>
-      <w:r>
-        <w:rPr>
-          <w:rFonts w:ascii="Times New Roman" w:hAnsi="Times New Roman" w:cs="Times New Roman"/>
-          <w:color w:val="000000" w:themeColor="text1"/>
-        </w:rPr>
-        <w:t xml:space="preserve">manifest in the simulation. </w:t>
-      </w:r>
-      <w:r>
-        <w:rPr>
-          <w:rFonts w:ascii="Times New Roman" w:hAnsi="Times New Roman" w:cs="Times New Roman"/>
-          <w:color w:val="000000" w:themeColor="text1"/>
-        </w:rPr>
-        <w:t xml:space="preserve">Hypothesis 2 predicted that when help opportunities follow random walks they can </w:t>
-      </w:r>
-      <w:r>
-        <w:rPr>
-          <w:rFonts w:ascii="Times New Roman" w:hAnsi="Times New Roman" w:cs="Times New Roman"/>
-          <w:color w:val="000000" w:themeColor="text1"/>
-        </w:rPr>
-        <w:t>yield</w:t>
-      </w:r>
-      <w:r>
-        <w:rPr>
-          <w:rFonts w:ascii="Times New Roman" w:hAnsi="Times New Roman" w:cs="Times New Roman"/>
-          <w:color w:val="000000" w:themeColor="text1"/>
-        </w:rPr>
-        <w:t xml:space="preserve"> behavior patterns consistent with extra milers and good soldiers.</w:t>
-      </w:r>
-      <w:r>
-        <w:rPr>
-          <w:rFonts w:ascii="Times New Roman" w:hAnsi="Times New Roman" w:cs="Times New Roman"/>
-          <w:color w:val="000000" w:themeColor="text1"/>
-        </w:rPr>
-        <w:t xml:space="preserve"> </w:t>
-      </w:r>
-      <w:r>
-        <w:rPr>
-          <w:rFonts w:ascii="Times New Roman" w:hAnsi="Times New Roman" w:cs="Times New Roman"/>
-          <w:color w:val="000000" w:themeColor="text1"/>
-        </w:rPr>
-        <w:t xml:space="preserve">This prediction is evaluated by assessing the probability of different values of </w:t>
+        <w:t xml:space="preserve">asked how the results change as the random walks lose inertia. This question is evaluated by assessing the probability of different values of </w:t>
       </w:r>
       <w:r>
         <w:rPr>
@@ -9370,7 +9675,7 @@
           <w:rFonts w:ascii="Times New Roman" w:hAnsi="Times New Roman" w:cs="Times New Roman"/>
           <w:color w:val="000000" w:themeColor="text1"/>
         </w:rPr>
-        <w:t xml:space="preserve"> (see expected results for a greater discussion). RQ1 asked how the results change as the random walks begin to drift. This question is evaluated by assessing the probability of different values of </w:t>
+        <w:t xml:space="preserve"> as the autoregressive parameter changes from 1 to 0. RQ3 asked how the size of the collective influences the results. This question is evaluated by assessing the probability of different values of </w:t>
       </w:r>
       <w:r>
         <w:rPr>
@@ -9386,59 +9691,12 @@
           <w:rFonts w:ascii="Times New Roman" w:hAnsi="Times New Roman" w:cs="Times New Roman"/>
           <w:color w:val="000000" w:themeColor="text1"/>
         </w:rPr>
-        <w:t xml:space="preserve"> as </w:t>
-      </w:r>
-      <w:r>
-        <w:rPr>
-          <w:rFonts w:ascii="Times New Roman" w:hAnsi="Times New Roman" w:cs="Times New Roman"/>
-          <w:i/>
-          <w:iCs/>
-          <w:color w:val="000000" w:themeColor="text1"/>
-        </w:rPr>
-        <w:t>B</w:t>
-      </w:r>
-      <w:r>
-        <w:rPr>
-          <w:rFonts w:ascii="Times New Roman" w:hAnsi="Times New Roman" w:cs="Times New Roman"/>
-          <w:color w:val="000000" w:themeColor="text1"/>
-        </w:rPr>
-        <w:t xml:space="preserve"> changes from 0 to 1. RQ2 asked how the results change as the random walks lose inertia. This question is evaluated by assessing the probability of different values of </w:t>
-      </w:r>
-      <w:r>
-        <w:rPr>
-          <w:rFonts w:ascii="Times New Roman" w:hAnsi="Times New Roman" w:cs="Times New Roman"/>
-          <w:i/>
-          <w:iCs/>
-          <w:color w:val="000000" w:themeColor="text1"/>
-        </w:rPr>
-        <w:t>k</w:t>
-      </w:r>
-      <w:r>
-        <w:rPr>
-          <w:rFonts w:ascii="Times New Roman" w:hAnsi="Times New Roman" w:cs="Times New Roman"/>
-          <w:color w:val="000000" w:themeColor="text1"/>
-        </w:rPr>
-        <w:t xml:space="preserve"> as the autoregressive parameter changes from 1 to 0. RQ3 asked how the size of the collective influences the results. This question is evaluated by assessing the probability of different values of </w:t>
-      </w:r>
-      <w:r>
-        <w:rPr>
-          <w:rFonts w:ascii="Times New Roman" w:hAnsi="Times New Roman" w:cs="Times New Roman"/>
-          <w:i/>
-          <w:iCs/>
-          <w:color w:val="000000" w:themeColor="text1"/>
-        </w:rPr>
-        <w:t>k</w:t>
-      </w:r>
-      <w:r>
-        <w:rPr>
-          <w:rFonts w:ascii="Times New Roman" w:hAnsi="Times New Roman" w:cs="Times New Roman"/>
-          <w:color w:val="000000" w:themeColor="text1"/>
-        </w:rPr>
         <w:t xml:space="preserve"> as the number of employees in the simulation changes from 2 to 800. </w:t>
       </w:r>
       <w:bookmarkStart w:id="10" w:name="analysis-results"/>
       <w:r>
         <w:rPr>
+          <w:rFonts w:ascii="Times New Roman" w:hAnsi="Times New Roman" w:cs="Times New Roman"/>
           <w:color w:val="000000" w:themeColor="text1"/>
         </w:rPr>
         <w:br w:type="page"/>
@@ -9630,6 +9888,7 @@
         <w:pStyle w:val="BodyText"/>
         <w:jc w:val="center"/>
         <w:rPr>
+          <w:rFonts w:ascii="Times New Roman" w:hAnsi="Times New Roman" w:cs="Times New Roman"/>
           <w:color w:val="000000" w:themeColor="text1"/>
         </w:rPr>
       </w:pPr>
@@ -10154,7 +10413,7 @@
           <w:rFonts w:ascii="Times New Roman" w:hAnsi="Times New Roman" w:cs="Times New Roman"/>
           <w:color w:val="000000" w:themeColor="text1"/>
         </w:rPr>
-        <w:t xml:space="preserve">= 10), no extra miler/good soldier emerges because neither employee spends a majority of the time, relative to the other, contributing exceptional OCBs. </w:t>
+        <w:t xml:space="preserve">= 10), no extra miler/good soldier emerges because neither employee spends a majority of the time, relative to the other, contributing OCBs. </w:t>
       </w:r>
     </w:p>
     <w:p>
@@ -12933,25 +13192,7 @@
           <w:color w:val="000000" w:themeColor="text1"/>
           <w:lang w:val="en-US"/>
         </w:rPr>
-        <w:t xml:space="preserve">Einstein, A. (1905). On the movement of small particles suspended in stationary liquids required by the </w:t>
-      </w:r>
-      <w:proofErr w:type="spellStart"/>
-      <w:r>
-        <w:rPr>
-          <w:rFonts w:ascii="Times New Roman" w:hAnsi="Times New Roman" w:cs="Times New Roman"/>
-          <w:color w:val="000000" w:themeColor="text1"/>
-          <w:lang w:val="en-US"/>
-        </w:rPr>
-        <w:t>molecularkinetic</w:t>
-      </w:r>
-      <w:proofErr w:type="spellEnd"/>
-      <w:r>
-        <w:rPr>
-          <w:rFonts w:ascii="Times New Roman" w:hAnsi="Times New Roman" w:cs="Times New Roman"/>
-          <w:color w:val="000000" w:themeColor="text1"/>
-          <w:lang w:val="en-US"/>
-        </w:rPr>
-        <w:t xml:space="preserve"> theory of heat. </w:t>
+        <w:t>Einstein, A. (1905). On the movement of small particles suspended in stationary liquids required by the molecularkinetic theory of heat. </w:t>
       </w:r>
       <w:r>
         <w:rPr>
@@ -14519,7 +14760,21 @@
           <w:rFonts w:ascii="Times New Roman" w:hAnsi="Times New Roman" w:cs="Times New Roman"/>
           <w:color w:val="000000" w:themeColor="text1"/>
         </w:rPr>
-        <w:t xml:space="preserve">Kwiatkowski, D., Phillips, P. C., Schmidt, P., Shin, Y., &amp; others. (1992). Testing the null hypothesis of stationarity against the alternative of a unit root. </w:t>
+        <w:t xml:space="preserve">Kwiatkowski, D., Phillips, P. C., Schmidt, P., </w:t>
+      </w:r>
+      <w:r>
+        <w:rPr>
+          <w:rFonts w:ascii="Times New Roman" w:hAnsi="Times New Roman" w:cs="Times New Roman"/>
+          <w:color w:val="000000" w:themeColor="text1"/>
+        </w:rPr>
+        <w:t xml:space="preserve">&amp; </w:t>
+      </w:r>
+      <w:r>
+        <w:rPr>
+          <w:rFonts w:ascii="Times New Roman" w:hAnsi="Times New Roman" w:cs="Times New Roman"/>
+          <w:color w:val="000000" w:themeColor="text1"/>
+        </w:rPr>
+        <w:t xml:space="preserve">Shin, Y. (1992). Testing the null hypothesis of stationarity against the alternative of a unit root. </w:t>
       </w:r>
       <w:r>
         <w:rPr>
@@ -14848,114 +15103,18 @@
           <w:color w:val="000000" w:themeColor="text1"/>
           <w:lang w:val="en-US"/>
         </w:rPr>
-        <w:t xml:space="preserve">Lévy, P. (1940). Sur </w:t>
-      </w:r>
-      <w:proofErr w:type="spellStart"/>
-      <w:r>
-        <w:rPr>
-          <w:rFonts w:ascii="Times New Roman" w:hAnsi="Times New Roman" w:cs="Times New Roman"/>
+        <w:t>Lévy, P. (1940). Sur certains processus stochastiques homogènes. </w:t>
+      </w:r>
+      <w:r>
+        <w:rPr>
+          <w:rFonts w:ascii="Times New Roman" w:hAnsi="Times New Roman" w:cs="Times New Roman"/>
+          <w:i/>
+          <w:iCs/>
           <w:color w:val="000000" w:themeColor="text1"/>
           <w:lang w:val="en-US"/>
         </w:rPr>
-        <w:t>certains</w:t>
-      </w:r>
-      <w:proofErr w:type="spellEnd"/>
-      <w:r>
-        <w:rPr>
-          <w:rFonts w:ascii="Times New Roman" w:hAnsi="Times New Roman" w:cs="Times New Roman"/>
-          <w:color w:val="000000" w:themeColor="text1"/>
-          <w:lang w:val="en-US"/>
-        </w:rPr>
-        <w:t xml:space="preserve"> </w:t>
-      </w:r>
-      <w:proofErr w:type="spellStart"/>
-      <w:r>
-        <w:rPr>
-          <w:rFonts w:ascii="Times New Roman" w:hAnsi="Times New Roman" w:cs="Times New Roman"/>
-          <w:color w:val="000000" w:themeColor="text1"/>
-          <w:lang w:val="en-US"/>
-        </w:rPr>
-        <w:t>processus</w:t>
-      </w:r>
-      <w:proofErr w:type="spellEnd"/>
-      <w:r>
-        <w:rPr>
-          <w:rFonts w:ascii="Times New Roman" w:hAnsi="Times New Roman" w:cs="Times New Roman"/>
-          <w:color w:val="000000" w:themeColor="text1"/>
-          <w:lang w:val="en-US"/>
-        </w:rPr>
-        <w:t xml:space="preserve"> </w:t>
-      </w:r>
-      <w:proofErr w:type="spellStart"/>
-      <w:r>
-        <w:rPr>
-          <w:rFonts w:ascii="Times New Roman" w:hAnsi="Times New Roman" w:cs="Times New Roman"/>
-          <w:color w:val="000000" w:themeColor="text1"/>
-          <w:lang w:val="en-US"/>
-        </w:rPr>
-        <w:t>stochastiques</w:t>
-      </w:r>
-      <w:proofErr w:type="spellEnd"/>
-      <w:r>
-        <w:rPr>
-          <w:rFonts w:ascii="Times New Roman" w:hAnsi="Times New Roman" w:cs="Times New Roman"/>
-          <w:color w:val="000000" w:themeColor="text1"/>
-          <w:lang w:val="en-US"/>
-        </w:rPr>
-        <w:t xml:space="preserve"> </w:t>
-      </w:r>
-      <w:proofErr w:type="spellStart"/>
-      <w:r>
-        <w:rPr>
-          <w:rFonts w:ascii="Times New Roman" w:hAnsi="Times New Roman" w:cs="Times New Roman"/>
-          <w:color w:val="000000" w:themeColor="text1"/>
-          <w:lang w:val="en-US"/>
-        </w:rPr>
-        <w:t>homogènes</w:t>
-      </w:r>
-      <w:proofErr w:type="spellEnd"/>
-      <w:r>
-        <w:rPr>
-          <w:rFonts w:ascii="Times New Roman" w:hAnsi="Times New Roman" w:cs="Times New Roman"/>
-          <w:color w:val="000000" w:themeColor="text1"/>
-          <w:lang w:val="en-US"/>
-        </w:rPr>
-        <w:t>. </w:t>
-      </w:r>
-      <w:proofErr w:type="spellStart"/>
-      <w:r>
-        <w:rPr>
-          <w:rFonts w:ascii="Times New Roman" w:hAnsi="Times New Roman" w:cs="Times New Roman"/>
-          <w:i/>
-          <w:iCs/>
-          <w:color w:val="000000" w:themeColor="text1"/>
-          <w:lang w:val="en-US"/>
-        </w:rPr>
-        <w:t>Compositio</w:t>
-      </w:r>
-      <w:proofErr w:type="spellEnd"/>
-      <w:r>
-        <w:rPr>
-          <w:rFonts w:ascii="Times New Roman" w:hAnsi="Times New Roman" w:cs="Times New Roman"/>
-          <w:i/>
-          <w:iCs/>
-          <w:color w:val="000000" w:themeColor="text1"/>
-          <w:lang w:val="en-US"/>
-        </w:rPr>
-        <w:t xml:space="preserve"> </w:t>
-      </w:r>
-      <w:proofErr w:type="spellStart"/>
-      <w:r>
-        <w:rPr>
-          <w:rFonts w:ascii="Times New Roman" w:hAnsi="Times New Roman" w:cs="Times New Roman"/>
-          <w:i/>
-          <w:iCs/>
-          <w:color w:val="000000" w:themeColor="text1"/>
-          <w:lang w:val="en-US"/>
-        </w:rPr>
-        <w:t>mathematica</w:t>
-      </w:r>
-      <w:proofErr w:type="spellEnd"/>
+        <w:t>Compositio mathematica</w:t>
+      </w:r>
       <w:r>
         <w:rPr>
           <w:rFonts w:ascii="Times New Roman" w:hAnsi="Times New Roman" w:cs="Times New Roman"/>
@@ -18052,20 +18211,8 @@
           <w:color w:val="000000" w:themeColor="text1"/>
           <w:lang w:val="en-US"/>
         </w:rPr>
-        <w:t xml:space="preserve">Acta </w:t>
-      </w:r>
-      <w:proofErr w:type="spellStart"/>
-      <w:r>
-        <w:rPr>
-          <w:rFonts w:ascii="Times New Roman" w:hAnsi="Times New Roman" w:cs="Times New Roman"/>
-          <w:i/>
-          <w:iCs/>
-          <w:color w:val="000000" w:themeColor="text1"/>
-          <w:lang w:val="en-US"/>
-        </w:rPr>
-        <w:t>mathematica</w:t>
-      </w:r>
-      <w:proofErr w:type="spellEnd"/>
+        <w:t>Acta mathematica</w:t>
+      </w:r>
       <w:r>
         <w:rPr>
           <w:rFonts w:ascii="Times New Roman" w:hAnsi="Times New Roman" w:cs="Times New Roman"/>

</xml_diff>

<commit_message>
ready for committee proposal
</commit_message>
<xml_diff>
--- a/reports/paper/word/dishop_diss_proposal.docx
+++ b/reports/paper/word/dishop_diss_proposal.docx
@@ -475,7 +475,7 @@
           <w:rFonts w:ascii="Times New Roman" w:hAnsi="Times New Roman" w:cs="Times New Roman"/>
           <w:color w:val="000000" w:themeColor="text1"/>
         </w:rPr>
-        <w:t xml:space="preserve">an alternative, perhaps simpler model to explain frequent, superior levels of OCBs – one that does not rely on individual characteristics such as motives, attributions, personality, or fairness perceptions. The mechanism, instead, uses (a) opportunities, or signals that an act of assistance can be performed, and (b) chance accumulation, or the notion of randomly assembling components to an existing stock as an employee moves through time. To say that an employee randomly accumulates opportunities is to mean that he or she is confronted with requests, notifications, or prompts that signal to him or her that an act of help can be performed, and each of these successive cases then compiles into his or her existing pool. </w:t>
+        <w:t xml:space="preserve">an alternative, perhaps simpler model to explain frequent, superior levels of OCBs – one that does not rely on individual characteristics such as motives, attributions, personality, or fairness perceptions. The mechanism, instead, uses (a) opportunities, or signals that an act of assistance can be performed, and (b) chance accumulation, or the notion of randomly assembling components to an existing stock as an employee moves through time. To say that an employee randomly accumulates opportunities is to mean that he or she is confronted with requests, notifications, or prompts that signal to him or her that an act of help can be performed, and each successive case then compiles into his or her existing pool. </w:t>
       </w:r>
       <w:r>
         <w:rPr>
@@ -2107,7 +2107,21 @@
           <w:color w:val="000000" w:themeColor="text1"/>
         </w:rPr>
         <w:lastRenderedPageBreak/>
-        <w:t>role overload, slower career advancement, and feelings of resentment among peers (Bergeron, 2007; Bergeron, Shipp, Rosen, &amp; Furst, 2013; Bolino et al., 2018; Lennard &amp; Van Dyne, 2018). That said, several researchers claim that OCBs should be thought of as a positive act, which is highlighted in the following quotes:</w:t>
+        <w:t xml:space="preserve">role overload, slower career advancement, and feelings of resentment among peers (Bergeron, 2007; Bergeron, Shipp, Rosen, &amp; Furst, 2013; Bolino et al., 2018; Lennard &amp; Van Dyne, 2018). That said, several researchers claim that </w:t>
+      </w:r>
+      <w:r>
+        <w:rPr>
+          <w:rFonts w:ascii="Times New Roman" w:hAnsi="Times New Roman" w:cs="Times New Roman"/>
+          <w:color w:val="000000" w:themeColor="text1"/>
+        </w:rPr>
+        <w:t>citizenship</w:t>
+      </w:r>
+      <w:r>
+        <w:rPr>
+          <w:rFonts w:ascii="Times New Roman" w:hAnsi="Times New Roman" w:cs="Times New Roman"/>
+          <w:color w:val="000000" w:themeColor="text1"/>
+        </w:rPr>
+        <w:t xml:space="preserve"> should be thought of as a positive act, which is highlighted in the following quotes:</w:t>
       </w:r>
     </w:p>
     <w:p>
@@ -2468,7 +2482,21 @@
           <w:rFonts w:ascii="Times New Roman" w:hAnsi="Times New Roman" w:cs="Times New Roman"/>
           <w:color w:val="000000" w:themeColor="text1"/>
         </w:rPr>
-        <w:t xml:space="preserve"> suggest an alternative: chance opportunities. Just as a series of coin flips could appear to favor heads even though the result was a byproduct of chance, reoccurring citizenship could be a byproduct of random opportunities. By opportunity, </w:t>
+        <w:t xml:space="preserve"> suggest an alternative: chance opportunities. Just as a series of coin flips could appear to favor heads even though the result </w:t>
+      </w:r>
+      <w:r>
+        <w:rPr>
+          <w:rFonts w:ascii="Times New Roman" w:hAnsi="Times New Roman" w:cs="Times New Roman"/>
+          <w:color w:val="000000" w:themeColor="text1"/>
+        </w:rPr>
+        <w:t>is</w:t>
+      </w:r>
+      <w:r>
+        <w:rPr>
+          <w:rFonts w:ascii="Times New Roman" w:hAnsi="Times New Roman" w:cs="Times New Roman"/>
+          <w:color w:val="000000" w:themeColor="text1"/>
+        </w:rPr>
+        <w:t xml:space="preserve"> a byproduct of chance, reoccurring citizenship could be a byproduct of random opportunities. By opportunity, </w:t>
       </w:r>
       <w:r>
         <w:rPr>
@@ -2580,21 +2608,35 @@
           <w:rFonts w:ascii="Times New Roman" w:hAnsi="Times New Roman" w:cs="Times New Roman"/>
           <w:color w:val="000000" w:themeColor="text1"/>
         </w:rPr>
-        <w:t xml:space="preserve"> include (1) employees may receive help requests in a pattern that mimics a fundamental chance process and (2) chance opportunities </w:t>
-      </w:r>
-      <w:r>
-        <w:rPr>
-          <w:rFonts w:ascii="Times New Roman" w:hAnsi="Times New Roman" w:cs="Times New Roman"/>
-          <w:color w:val="000000" w:themeColor="text1"/>
-        </w:rPr>
-        <w:t>can yield</w:t>
-      </w:r>
-      <w:r>
-        <w:rPr>
-          <w:rFonts w:ascii="Times New Roman" w:hAnsi="Times New Roman" w:cs="Times New Roman"/>
-          <w:color w:val="000000" w:themeColor="text1"/>
-        </w:rPr>
-        <w:t xml:space="preserve"> extra milers or good soldiers. </w:t>
+        <w:t xml:space="preserve"> include (1) employees may receive help requests in a pattern that mimics a fundamental chance process and (2) </w:t>
+      </w:r>
+      <w:r>
+        <w:rPr>
+          <w:rFonts w:ascii="Times New Roman" w:hAnsi="Times New Roman" w:cs="Times New Roman"/>
+          <w:color w:val="000000" w:themeColor="text1"/>
+        </w:rPr>
+        <w:t xml:space="preserve">this chance mechanism is capable of yielding extreme differences in </w:t>
+      </w:r>
+      <w:r>
+        <w:rPr>
+          <w:rFonts w:ascii="Times New Roman" w:hAnsi="Times New Roman" w:cs="Times New Roman"/>
+          <w:color w:val="000000" w:themeColor="text1"/>
+        </w:rPr>
+        <w:t>opportunity</w:t>
+      </w:r>
+      <w:r>
+        <w:rPr>
+          <w:rFonts w:ascii="Times New Roman" w:hAnsi="Times New Roman" w:cs="Times New Roman"/>
+          <w:color w:val="000000" w:themeColor="text1"/>
+        </w:rPr>
+        <w:t>, thereby establishing the potential for one individual to appear frequently exceptional</w:t>
+      </w:r>
+      <w:r>
+        <w:rPr>
+          <w:rFonts w:ascii="Times New Roman" w:hAnsi="Times New Roman" w:cs="Times New Roman"/>
+          <w:color w:val="000000" w:themeColor="text1"/>
+        </w:rPr>
+        <w:t xml:space="preserve"> to the extent that opportunities relate to actions.</w:t>
       </w:r>
       <w:bookmarkStart w:id="2" w:name="prompts-opportunities"/>
     </w:p>
@@ -2665,7 +2707,21 @@
           <w:rFonts w:ascii="Times New Roman" w:hAnsi="Times New Roman" w:cs="Times New Roman"/>
           <w:color w:val="000000" w:themeColor="text1"/>
         </w:rPr>
-        <w:t xml:space="preserve">A prompt/request/opportunity is a signal to an employee that an act of help can be performed, and this idea was an important element in the early OCB literature. In their cornerstone paper describing its dimensions, Smith et al. (1983) state that helping occurs after a stimulus, or a signal that “appears to be situational, that is, someone has a problem, needs assistance, or requests a service” (p. 661). Despite this initial emphasis, Ehrhart (2018) points out that there has been little follow-up research on the nature of requests and how they inform what we know about OCBs. That said, there is ample theory elsewhere that describes opportunities more broadly as they reflect aspects of the situation or environment in which an agent is conducting his or her behavior – </w:t>
+        <w:t xml:space="preserve">A prompt/request/opportunity is a signal to an employee that an act of help can be performed, and this idea was an important element in early OCB literature. In their cornerstone paper describing its dimensions, Smith et al. (1983) state that helping occurs after a stimulus, or a signal that “appears to be situational, that is, someone has a problem, needs assistance, or requests a service” (p. 661). Despite this initial emphasis, Ehrhart (2018) points out that there has been little follow-up research on the nature of requests and how they inform what we know about OCBs. That said, there is ample theory elsewhere that describes opportunities more broadly as they reflect aspects of the situation or environment in which an agent </w:t>
+      </w:r>
+      <w:r>
+        <w:rPr>
+          <w:rFonts w:ascii="Times New Roman" w:hAnsi="Times New Roman" w:cs="Times New Roman"/>
+          <w:color w:val="000000" w:themeColor="text1"/>
+        </w:rPr>
+        <w:t>conducts</w:t>
+      </w:r>
+      <w:r>
+        <w:rPr>
+          <w:rFonts w:ascii="Times New Roman" w:hAnsi="Times New Roman" w:cs="Times New Roman"/>
+          <w:color w:val="000000" w:themeColor="text1"/>
+        </w:rPr>
+        <w:t xml:space="preserve"> his or her behavior – </w:t>
       </w:r>
       <w:r>
         <w:rPr>
@@ -2711,15 +2767,8 @@
           <w:rFonts w:ascii="Times New Roman" w:hAnsi="Times New Roman" w:cs="Times New Roman"/>
           <w:color w:val="000000" w:themeColor="text1"/>
         </w:rPr>
-        <w:t xml:space="preserve">Many researchers across several scientific disciplines have described the nature of situations and environments. Within this broad area, two ways to think about the environment are </w:t>
-      </w:r>
-      <w:r>
-        <w:rPr>
-          <w:rFonts w:ascii="Times New Roman" w:hAnsi="Times New Roman" w:cs="Times New Roman"/>
-          <w:color w:val="000000" w:themeColor="text1"/>
-        </w:rPr>
         <w:lastRenderedPageBreak/>
-        <w:t xml:space="preserve">relevant </w:t>
+        <w:t xml:space="preserve">Many researchers across several scientific disciplines have described the nature of situations and environments. Within this broad area, two ways to think about the environment are relevant </w:t>
       </w:r>
       <w:r>
         <w:rPr>
@@ -2779,7 +2828,7 @@
           <w:rFonts w:ascii="Times New Roman" w:hAnsi="Times New Roman" w:cs="Times New Roman"/>
           <w:color w:val="000000" w:themeColor="text1"/>
         </w:rPr>
-        <w:t xml:space="preserve">The second perspective on the environment is as a shock or disturbance that makes opportunities come and go. Random stimuli occur and these factors impinge upon actors, allowing some behaviors and constraining others. This idea is consistent with the notion of shocks in the unfolding model of employee turnover in which discrete events thwart some opportunities and create others (Lee &amp; Mitchell, 1994), to events in affective events theory in which random stimuli cause changes in employee emotion and behavior (Beal, Weiss, Barros, &amp; MacDermid, 2005), and to the environment in Dishop’s goal sampling theory (Dishop, 2019) in which actors are only able to approach goals made available by the situation at any moment in time. Blumberg and Pringle (1982) define opportunities as “the particular configuration of the </w:t>
+        <w:t xml:space="preserve">The second perspective on the environment is as a shock or disturbance that makes opportunities come and go. Random stimuli occur and these factors impinge upon actors, allowing some behaviors and constraining others. This idea is consistent with the notion of shocks in the unfolding model of employee turnover in which discrete events thwart some opportunities and create others (Lee &amp; Mitchell, 1994), to events in affective events theory in which random stimuli cause changes in employee emotion and behavior (Beal, Weiss, Barros, &amp; MacDermid, 2005), and to the environment in Dishop’s goal sampling theory (Dishop, 2019) in </w:t>
       </w:r>
       <w:r>
         <w:rPr>
@@ -2787,7 +2836,7 @@
           <w:color w:val="000000" w:themeColor="text1"/>
         </w:rPr>
         <w:lastRenderedPageBreak/>
-        <w:t>field of forces surrounding a person and his or her task that enables or constrains that person’s task performance and that are beyond the person’s direct control” (p. 565), and Stewart and Nandkeolyar (2007) demonstrate</w:t>
+        <w:t>which actors are only able to approach goals made available by the situation at any moment in time. Blumberg and Pringle (1982) define opportunities as “the particular configuration of the field of forces surrounding a person and his or her task that enables or constrains that person’s task performance and that are beyond the person’s direct control” (p. 565), and Stewart and Nandkeolyar (2007) demonstrate</w:t>
       </w:r>
       <w:r>
         <w:rPr>
@@ -2946,6 +2995,7 @@
           <w:bCs/>
           <w:color w:val="000000" w:themeColor="text1"/>
         </w:rPr>
+        <w:lastRenderedPageBreak/>
         <w:t xml:space="preserve">Accumulating </w:t>
       </w:r>
       <w:r>
@@ -2983,178 +3033,213 @@
           <w:rFonts w:ascii="Times New Roman" w:hAnsi="Times New Roman" w:cs="Times New Roman"/>
           <w:color w:val="000000" w:themeColor="text1"/>
         </w:rPr>
+        <w:t>In probability theory, there is a well-known</w:t>
+      </w:r>
+      <w:r>
+        <w:rPr>
+          <w:rFonts w:ascii="Times New Roman" w:hAnsi="Times New Roman" w:cs="Times New Roman"/>
+          <w:color w:val="000000" w:themeColor="text1"/>
+        </w:rPr>
+        <w:t xml:space="preserve"> way to specify randomness over time. Just as a single event can be random, a series of events that make up a process can be random. </w:t>
+      </w:r>
+      <w:r>
+        <w:rPr>
+          <w:rFonts w:ascii="Times New Roman" w:hAnsi="Times New Roman" w:cs="Times New Roman"/>
+          <w:color w:val="000000" w:themeColor="text1"/>
+        </w:rPr>
+        <w:t xml:space="preserve">Many scientists are familiar with the concept of a null hypothesis in cross-sectional research in which the goal is to show that an observed result, such as a mean difference or regression coefficient, is unlikely due to chance. </w:t>
+      </w:r>
+      <w:r>
+        <w:rPr>
+          <w:rFonts w:ascii="Times New Roman" w:hAnsi="Times New Roman" w:cs="Times New Roman"/>
+          <w:color w:val="000000" w:themeColor="text1"/>
+        </w:rPr>
+        <w:t xml:space="preserve">In the context of </w:t>
+      </w:r>
+      <w:r>
+        <w:rPr>
+          <w:rFonts w:ascii="Times New Roman" w:hAnsi="Times New Roman" w:cs="Times New Roman"/>
+          <w:color w:val="000000" w:themeColor="text1"/>
+        </w:rPr>
+        <w:t xml:space="preserve">events over time, </w:t>
+      </w:r>
+      <w:r>
+        <w:rPr>
+          <w:rFonts w:ascii="Times New Roman" w:hAnsi="Times New Roman" w:cs="Times New Roman"/>
+          <w:color w:val="000000" w:themeColor="text1"/>
+        </w:rPr>
+        <w:t>such as</w:t>
+      </w:r>
+      <w:r>
+        <w:rPr>
+          <w:rFonts w:ascii="Times New Roman" w:hAnsi="Times New Roman" w:cs="Times New Roman"/>
+          <w:color w:val="000000" w:themeColor="text1"/>
+        </w:rPr>
+        <w:t xml:space="preserve"> opportunities, </w:t>
+      </w:r>
+      <w:r>
+        <w:rPr>
+          <w:rFonts w:ascii="Times New Roman" w:hAnsi="Times New Roman" w:cs="Times New Roman"/>
+          <w:color w:val="000000" w:themeColor="text1"/>
+        </w:rPr>
+        <w:t xml:space="preserve">the analog is to separate meaning from a random </w:t>
+      </w:r>
+      <w:r>
+        <w:rPr>
+          <w:rFonts w:ascii="Times New Roman" w:hAnsi="Times New Roman" w:cs="Times New Roman"/>
+          <w:i/>
+          <w:iCs/>
+          <w:color w:val="000000" w:themeColor="text1"/>
+        </w:rPr>
+        <w:t>process</w:t>
+      </w:r>
+      <w:r>
+        <w:rPr>
+          <w:rFonts w:ascii="Times New Roman" w:hAnsi="Times New Roman" w:cs="Times New Roman"/>
+          <w:color w:val="000000" w:themeColor="text1"/>
+        </w:rPr>
+        <w:t xml:space="preserve">, or a trajectory following chance accumulation. </w:t>
+      </w:r>
+      <w:r>
+        <w:rPr>
+          <w:rFonts w:ascii="Times New Roman" w:hAnsi="Times New Roman" w:cs="Times New Roman"/>
+          <w:color w:val="000000" w:themeColor="text1"/>
+        </w:rPr>
+        <w:t>When chance accumulation is identified the series is said to be random (</w:t>
+      </w:r>
+      <w:r>
+        <w:rPr>
+          <w:rFonts w:ascii="Times New Roman" w:hAnsi="Times New Roman" w:cs="Times New Roman"/>
+          <w:color w:val="000000" w:themeColor="text1"/>
+        </w:rPr>
+        <w:t>Chiang, 1980</w:t>
+      </w:r>
+      <w:r>
+        <w:rPr>
+          <w:rFonts w:ascii="Times New Roman" w:hAnsi="Times New Roman" w:cs="Times New Roman"/>
+          <w:color w:val="000000" w:themeColor="text1"/>
+        </w:rPr>
+        <w:t>)</w:t>
+      </w:r>
+      <w:r>
+        <w:rPr>
+          <w:rFonts w:ascii="Times New Roman" w:hAnsi="Times New Roman" w:cs="Times New Roman"/>
+          <w:color w:val="000000" w:themeColor="text1"/>
+        </w:rPr>
+        <w:t xml:space="preserve">. </w:t>
+      </w:r>
+      <w:r>
+        <w:rPr>
+          <w:rFonts w:ascii="Times New Roman" w:hAnsi="Times New Roman" w:cs="Times New Roman"/>
+          <w:color w:val="000000" w:themeColor="text1"/>
+        </w:rPr>
+        <w:t>For some employees</w:t>
+      </w:r>
+      <w:r>
+        <w:rPr>
+          <w:rFonts w:ascii="Times New Roman" w:hAnsi="Times New Roman" w:cs="Times New Roman"/>
+          <w:color w:val="000000" w:themeColor="text1"/>
+        </w:rPr>
+        <w:t>,</w:t>
+      </w:r>
+      <w:r>
+        <w:rPr>
+          <w:rFonts w:ascii="Times New Roman" w:hAnsi="Times New Roman" w:cs="Times New Roman"/>
+          <w:color w:val="000000" w:themeColor="text1"/>
+        </w:rPr>
+        <w:t xml:space="preserve"> </w:t>
+      </w:r>
+      <w:r>
+        <w:rPr>
+          <w:rFonts w:ascii="Times New Roman" w:hAnsi="Times New Roman" w:cs="Times New Roman"/>
+          <w:color w:val="000000" w:themeColor="text1"/>
+        </w:rPr>
+        <w:t>the form by which they receive help requests may in fact mimic</w:t>
+      </w:r>
+      <w:r>
+        <w:rPr>
+          <w:rFonts w:ascii="Times New Roman" w:hAnsi="Times New Roman" w:cs="Times New Roman"/>
+          <w:color w:val="000000" w:themeColor="text1"/>
+        </w:rPr>
+        <w:t xml:space="preserve"> this </w:t>
+      </w:r>
+      <w:r>
+        <w:rPr>
+          <w:rFonts w:ascii="Times New Roman" w:hAnsi="Times New Roman" w:cs="Times New Roman"/>
+          <w:color w:val="000000" w:themeColor="text1"/>
+        </w:rPr>
+        <w:t xml:space="preserve">random trajectory. </w:t>
+      </w:r>
+      <w:r>
+        <w:rPr>
+          <w:rFonts w:ascii="Times New Roman" w:hAnsi="Times New Roman" w:cs="Times New Roman"/>
+          <w:color w:val="000000" w:themeColor="text1"/>
+        </w:rPr>
+        <w:t xml:space="preserve">To see how, consider the following heuristic. </w:t>
+      </w:r>
+      <w:r>
+        <w:rPr>
+          <w:rFonts w:ascii="Times New Roman" w:hAnsi="Times New Roman" w:cs="Times New Roman"/>
+          <w:color w:val="000000" w:themeColor="text1"/>
+        </w:rPr>
+        <w:t xml:space="preserve">Imagine tracking the </w:t>
+      </w:r>
+      <w:r>
+        <w:rPr>
+          <w:rFonts w:ascii="Times New Roman" w:hAnsi="Times New Roman" w:cs="Times New Roman"/>
+          <w:color w:val="000000" w:themeColor="text1"/>
+        </w:rPr>
+        <w:t>number of help requests than an employee receives</w:t>
+      </w:r>
+      <w:r>
+        <w:rPr>
+          <w:rFonts w:ascii="Times New Roman" w:hAnsi="Times New Roman" w:cs="Times New Roman"/>
+          <w:color w:val="000000" w:themeColor="text1"/>
+        </w:rPr>
+        <w:t xml:space="preserve"> over time</w:t>
+      </w:r>
+      <w:r>
+        <w:rPr>
+          <w:rFonts w:ascii="Times New Roman" w:hAnsi="Times New Roman" w:cs="Times New Roman"/>
+          <w:color w:val="000000" w:themeColor="text1"/>
+        </w:rPr>
+        <w:t xml:space="preserve">, with greater values indicating more notifications. </w:t>
+      </w:r>
+      <w:r>
+        <w:rPr>
+          <w:rFonts w:ascii="Times New Roman" w:hAnsi="Times New Roman" w:cs="Times New Roman"/>
+          <w:color w:val="000000" w:themeColor="text1"/>
+        </w:rPr>
+        <w:t>This</w:t>
+      </w:r>
+      <w:r>
+        <w:rPr>
+          <w:rFonts w:ascii="Times New Roman" w:hAnsi="Times New Roman" w:cs="Times New Roman"/>
+          <w:color w:val="000000" w:themeColor="text1"/>
+        </w:rPr>
+        <w:t xml:space="preserve"> state can be viewed as a dynamic stock, meaning that the employee has a pool or store of help requests – three, for example – and this number is self-similar such that it carries</w:t>
+      </w:r>
+      <w:r>
+        <w:rPr>
+          <w:rFonts w:ascii="Times New Roman" w:hAnsi="Times New Roman" w:cs="Times New Roman"/>
+          <w:color w:val="000000" w:themeColor="text1"/>
+        </w:rPr>
+        <w:t>-</w:t>
+      </w:r>
+      <w:r>
+        <w:rPr>
+          <w:rFonts w:ascii="Times New Roman" w:hAnsi="Times New Roman" w:cs="Times New Roman"/>
+          <w:color w:val="000000" w:themeColor="text1"/>
+        </w:rPr>
+        <w:t xml:space="preserve">over from day to day. If the employee receives two help requests today, this number is added to the store of help requests that she had yesterday, creating a total that moves forward into tomorrow. Similarly, when help requests are removed from the pool – which could occur, for instance, after she or someone else provides help and the request is resolved or when a deadline passes and help is no longer required – then it decreases by whatever amount was withdrawn. But removing a request does not drive the pool to zero. Instead, whatever amount was removed is subtracted from the total in such a way that the pool has inertia/memory – the amount changes from where it was at the immediately prior time point, it does not arbitrarily swing to zero. This pattern, one in which an employee handles a dynamic stock of help requests such that prompts are added or </w:t>
+      </w:r>
+      <w:r>
+        <w:rPr>
+          <w:rFonts w:ascii="Times New Roman" w:hAnsi="Times New Roman" w:cs="Times New Roman"/>
+          <w:color w:val="000000" w:themeColor="text1"/>
+        </w:rPr>
         <w:lastRenderedPageBreak/>
-        <w:t>In probability theory, there is a well-known</w:t>
-      </w:r>
-      <w:r>
-        <w:rPr>
-          <w:rFonts w:ascii="Times New Roman" w:hAnsi="Times New Roman" w:cs="Times New Roman"/>
-          <w:color w:val="000000" w:themeColor="text1"/>
-        </w:rPr>
-        <w:t xml:space="preserve"> way to specify randomness over time. Just as a single event can be random, a series of events that make up a process can be random. </w:t>
-      </w:r>
-      <w:r>
-        <w:rPr>
-          <w:rFonts w:ascii="Times New Roman" w:hAnsi="Times New Roman" w:cs="Times New Roman"/>
-          <w:color w:val="000000" w:themeColor="text1"/>
-        </w:rPr>
-        <w:t xml:space="preserve">Many scientists are familiar with the concept of a null hypothesis in cross-sectional research in which the goal is to show that an observed result, such as a mean difference or regression coefficient, is unlikely due to chance. </w:t>
-      </w:r>
-      <w:r>
-        <w:rPr>
-          <w:rFonts w:ascii="Times New Roman" w:hAnsi="Times New Roman" w:cs="Times New Roman"/>
-          <w:color w:val="000000" w:themeColor="text1"/>
-        </w:rPr>
-        <w:t xml:space="preserve">In the context of a series over time, such as opportunities, the analog is to separate meaning from a random </w:t>
-      </w:r>
-      <w:r>
-        <w:rPr>
-          <w:rFonts w:ascii="Times New Roman" w:hAnsi="Times New Roman" w:cs="Times New Roman"/>
-          <w:i/>
-          <w:iCs/>
-          <w:color w:val="000000" w:themeColor="text1"/>
-        </w:rPr>
-        <w:t>process</w:t>
-      </w:r>
-      <w:r>
-        <w:rPr>
-          <w:rFonts w:ascii="Times New Roman" w:hAnsi="Times New Roman" w:cs="Times New Roman"/>
-          <w:color w:val="000000" w:themeColor="text1"/>
-        </w:rPr>
-        <w:t xml:space="preserve">, or a trajectory following chance accumulation. </w:t>
-      </w:r>
-      <w:r>
-        <w:rPr>
-          <w:rFonts w:ascii="Times New Roman" w:hAnsi="Times New Roman" w:cs="Times New Roman"/>
-          <w:color w:val="000000" w:themeColor="text1"/>
-        </w:rPr>
-        <w:t>When chance accumulation is identified, the series is said to be random (</w:t>
-      </w:r>
-      <w:r>
-        <w:rPr>
-          <w:rFonts w:ascii="Times New Roman" w:hAnsi="Times New Roman" w:cs="Times New Roman"/>
-          <w:color w:val="000000" w:themeColor="text1"/>
-        </w:rPr>
-        <w:t>Chiang, 1980</w:t>
-      </w:r>
-      <w:r>
-        <w:rPr>
-          <w:rFonts w:ascii="Times New Roman" w:hAnsi="Times New Roman" w:cs="Times New Roman"/>
-          <w:color w:val="000000" w:themeColor="text1"/>
-        </w:rPr>
-        <w:t>)</w:t>
-      </w:r>
-      <w:r>
-        <w:rPr>
-          <w:rFonts w:ascii="Times New Roman" w:hAnsi="Times New Roman" w:cs="Times New Roman"/>
-          <w:color w:val="000000" w:themeColor="text1"/>
-        </w:rPr>
-        <w:t xml:space="preserve">. </w:t>
-      </w:r>
-      <w:r>
-        <w:rPr>
-          <w:rFonts w:ascii="Times New Roman" w:hAnsi="Times New Roman" w:cs="Times New Roman"/>
-          <w:color w:val="000000" w:themeColor="text1"/>
-        </w:rPr>
-        <w:t>For some employees</w:t>
-      </w:r>
-      <w:r>
-        <w:rPr>
-          <w:rFonts w:ascii="Times New Roman" w:hAnsi="Times New Roman" w:cs="Times New Roman"/>
-          <w:color w:val="000000" w:themeColor="text1"/>
-        </w:rPr>
-        <w:t>,</w:t>
-      </w:r>
-      <w:r>
-        <w:rPr>
-          <w:rFonts w:ascii="Times New Roman" w:hAnsi="Times New Roman" w:cs="Times New Roman"/>
-          <w:color w:val="000000" w:themeColor="text1"/>
-        </w:rPr>
-        <w:t xml:space="preserve"> </w:t>
-      </w:r>
-      <w:r>
-        <w:rPr>
-          <w:rFonts w:ascii="Times New Roman" w:hAnsi="Times New Roman" w:cs="Times New Roman"/>
-          <w:color w:val="000000" w:themeColor="text1"/>
-        </w:rPr>
-        <w:t>the form by which they receive help requests may in fact mimic</w:t>
-      </w:r>
-      <w:r>
-        <w:rPr>
-          <w:rFonts w:ascii="Times New Roman" w:hAnsi="Times New Roman" w:cs="Times New Roman"/>
-          <w:color w:val="000000" w:themeColor="text1"/>
-        </w:rPr>
-        <w:t xml:space="preserve"> this </w:t>
-      </w:r>
-      <w:r>
-        <w:rPr>
-          <w:rFonts w:ascii="Times New Roman" w:hAnsi="Times New Roman" w:cs="Times New Roman"/>
-          <w:color w:val="000000" w:themeColor="text1"/>
-        </w:rPr>
-        <w:t xml:space="preserve">random trajectory. </w:t>
-      </w:r>
-      <w:r>
-        <w:rPr>
-          <w:rFonts w:ascii="Times New Roman" w:hAnsi="Times New Roman" w:cs="Times New Roman"/>
-          <w:color w:val="000000" w:themeColor="text1"/>
-        </w:rPr>
-        <w:t xml:space="preserve">To see how, consider the following heuristic. </w:t>
-      </w:r>
-      <w:r>
-        <w:rPr>
-          <w:rFonts w:ascii="Times New Roman" w:hAnsi="Times New Roman" w:cs="Times New Roman"/>
-          <w:color w:val="000000" w:themeColor="text1"/>
-        </w:rPr>
-        <w:t xml:space="preserve">Imagine tracking the </w:t>
-      </w:r>
-      <w:r>
-        <w:rPr>
-          <w:rFonts w:ascii="Times New Roman" w:hAnsi="Times New Roman" w:cs="Times New Roman"/>
-          <w:color w:val="000000" w:themeColor="text1"/>
-        </w:rPr>
-        <w:t>number of help requests than an employee receives</w:t>
-      </w:r>
-      <w:r>
-        <w:rPr>
-          <w:rFonts w:ascii="Times New Roman" w:hAnsi="Times New Roman" w:cs="Times New Roman"/>
-          <w:color w:val="000000" w:themeColor="text1"/>
-        </w:rPr>
-        <w:t xml:space="preserve"> over time</w:t>
-      </w:r>
-      <w:r>
-        <w:rPr>
-          <w:rFonts w:ascii="Times New Roman" w:hAnsi="Times New Roman" w:cs="Times New Roman"/>
-          <w:color w:val="000000" w:themeColor="text1"/>
-        </w:rPr>
-        <w:t xml:space="preserve">, with greater values indicating more notifications. </w:t>
-      </w:r>
-      <w:r>
-        <w:rPr>
-          <w:rFonts w:ascii="Times New Roman" w:hAnsi="Times New Roman" w:cs="Times New Roman"/>
-          <w:color w:val="000000" w:themeColor="text1"/>
-        </w:rPr>
-        <w:t>This</w:t>
-      </w:r>
-      <w:r>
-        <w:rPr>
-          <w:rFonts w:ascii="Times New Roman" w:hAnsi="Times New Roman" w:cs="Times New Roman"/>
-          <w:color w:val="000000" w:themeColor="text1"/>
-        </w:rPr>
-        <w:t xml:space="preserve"> state can be viewed as a dynamic stock, meaning that the employee has a pool or store of help requests – three, for example – and this number is self-similar such that it carries</w:t>
-      </w:r>
-      <w:r>
-        <w:rPr>
-          <w:rFonts w:ascii="Times New Roman" w:hAnsi="Times New Roman" w:cs="Times New Roman"/>
-          <w:color w:val="000000" w:themeColor="text1"/>
-        </w:rPr>
-        <w:t>-</w:t>
-      </w:r>
-      <w:r>
-        <w:rPr>
-          <w:rFonts w:ascii="Times New Roman" w:hAnsi="Times New Roman" w:cs="Times New Roman"/>
-          <w:color w:val="000000" w:themeColor="text1"/>
-        </w:rPr>
-        <w:t xml:space="preserve">over from day to day. If the employee receives two help requests today, this number is added to the store of help requests that she had yesterday, creating a total that moves forward into tomorrow. Similarly, when help requests are removed from the pool – which could occur, for instance, after she or someone else provides help and the request is resolved or when a deadline passes and help is no longer required – then it decreases by whatever amount was withdrawn. But removing a request does not drive the pool to zero. Instead, whatever amount was removed is subtracted from the total in such a way that the pool has inertia/memory – the amount changes from where it was at the immediately prior time point, it does not arbitrarily swing to zero. This pattern, one in which an employee handles a dynamic stock of help requests such that prompts are added or removed while the stock retains inertia, </w:t>
+        <w:t xml:space="preserve">removed while the stock retains inertia, </w:t>
       </w:r>
       <w:r>
         <w:rPr>
@@ -3186,7 +3271,6 @@
           <w:rFonts w:ascii="Times New Roman" w:hAnsi="Times New Roman" w:cs="Times New Roman"/>
           <w:color w:val="000000" w:themeColor="text1"/>
         </w:rPr>
-        <w:lastRenderedPageBreak/>
         <w:t>Models of random walks have been used in many scientific disciplines ranging from physics, biology, and chemistry (Kenkre, Montroll, &amp; Shlesinger, 1973; Kot, Medlock, Reluga, &amp; Walton, 2004; Randić, 1980) to economics, sociology, and psychology (Alvarez, Atkeson, &amp; Kehoe, 2007; Johnson, 2014; Shang, 2018), helping to understand diverse phenomenon such as memory search (Stamovlasis &amp; Tsaparlis, 2003), particle motion (Bramson &amp; Lebowitz, 1991), network and market behavior (Fama, 1995; Newman, 2005), and animal foraging (Sims et al., 2014).</w:t>
       </w:r>
       <w:r>
@@ -3622,7 +3706,21 @@
           <w:rFonts w:ascii="Times New Roman" w:hAnsi="Times New Roman" w:cs="Times New Roman"/>
           <w:color w:val="000000" w:themeColor="text1"/>
         </w:rPr>
-        <w:t xml:space="preserve"> heuristic of helping prompts above. Although drift and error are involved, the core aspect of a random walk as represented in equation 1 is that the value of </w:t>
+        <w:t xml:space="preserve"> heuristic of helping prompts above. Although drift and error are involved, the core aspect of a random walk as represented in </w:t>
+      </w:r>
+      <w:r>
+        <w:rPr>
+          <w:rFonts w:ascii="Times New Roman" w:hAnsi="Times New Roman" w:cs="Times New Roman"/>
+          <w:color w:val="000000" w:themeColor="text1"/>
+        </w:rPr>
+        <w:t>e</w:t>
+      </w:r>
+      <w:r>
+        <w:rPr>
+          <w:rFonts w:ascii="Times New Roman" w:hAnsi="Times New Roman" w:cs="Times New Roman"/>
+          <w:color w:val="000000" w:themeColor="text1"/>
+        </w:rPr>
+        <w:t xml:space="preserve">quation 1 is that the value of </w:t>
       </w:r>
       <m:oMath>
         <m:r>
@@ -3903,7 +4001,15 @@
           <w:rFonts w:ascii="Times New Roman" w:hAnsi="Times New Roman" w:cs="Times New Roman"/>
           <w:color w:val="000000" w:themeColor="text1"/>
         </w:rPr>
-        <w:t xml:space="preserve"> is a deterministic trend component, and the last term represents an accumulation of error. This second equation reveals that random walks capture the notion of accumulating or adding values to a store/pool over time, which was the second component to </w:t>
+        <w:t xml:space="preserve"> is a deterministic trend component, and the last term represents an accumulation of error. This second equation reveals that random walks capture the notion of accumulating or adding values to a store/pool over time, which was the second </w:t>
+      </w:r>
+      <w:r>
+        <w:rPr>
+          <w:rFonts w:ascii="Times New Roman" w:hAnsi="Times New Roman" w:cs="Times New Roman"/>
+          <w:color w:val="000000" w:themeColor="text1"/>
+        </w:rPr>
+        <w:lastRenderedPageBreak/>
+        <w:t xml:space="preserve">component to </w:t>
       </w:r>
       <w:r>
         <w:rPr>
@@ -3924,15 +4030,7 @@
           <w:rFonts w:ascii="Times New Roman" w:hAnsi="Times New Roman" w:cs="Times New Roman"/>
           <w:color w:val="000000" w:themeColor="text1"/>
         </w:rPr>
-        <w:t xml:space="preserve"> Probability theory suggests that chance takes the </w:t>
-      </w:r>
-      <w:r>
-        <w:rPr>
-          <w:rFonts w:ascii="Times New Roman" w:hAnsi="Times New Roman" w:cs="Times New Roman"/>
-          <w:color w:val="000000" w:themeColor="text1"/>
-        </w:rPr>
-        <w:lastRenderedPageBreak/>
-        <w:t xml:space="preserve">form of a random walk when events happen over time, therefore I predict that help opportunities follow a random walk. </w:t>
+        <w:t xml:space="preserve"> Probability theory suggests that chance takes the form of a random walk when events happen over time, therefore I predict that help opportunities follow a random walk. </w:t>
       </w:r>
     </w:p>
     <w:p>
@@ -4337,7 +4435,7 @@
           <w:rFonts w:ascii="Times New Roman" w:hAnsi="Times New Roman" w:cs="Times New Roman"/>
           <w:color w:val="000000" w:themeColor="text1"/>
         </w:rPr>
-        <w:t xml:space="preserve">many older or long-standing firms tend to have lower rates of failure, such that organizational age negatively </w:t>
+        <w:t>many older or long-</w:t>
       </w:r>
       <w:r>
         <w:rPr>
@@ -4345,7 +4443,7 @@
           <w:color w:val="000000" w:themeColor="text1"/>
         </w:rPr>
         <w:lastRenderedPageBreak/>
-        <w:t>correlate</w:t>
+        <w:t>standing firms have lower rates of failure, such that organizational age negatively correlate</w:t>
       </w:r>
       <w:r>
         <w:rPr>
@@ -4636,7 +4734,7 @@
           <w:rFonts w:ascii="Times New Roman" w:hAnsi="Times New Roman" w:cs="Times New Roman"/>
           <w:color w:val="000000" w:themeColor="text1"/>
         </w:rPr>
-        <w:t xml:space="preserve"> Applied to the current study, these results suggest that randomness in help opportunities could yield differences in OCB patterns across people. Even </w:t>
+        <w:t xml:space="preserve"> Applied to the current study, these results suggest that </w:t>
       </w:r>
       <w:r>
         <w:rPr>
@@ -4644,7 +4742,7 @@
           <w:color w:val="000000" w:themeColor="text1"/>
         </w:rPr>
         <w:lastRenderedPageBreak/>
-        <w:t xml:space="preserve">when two people are identical in character, if both acquire help requests randomly then help itself may cluster such that one frequently exhibits higher levels of OCBs. This pattern, with one person exhibiting sustained, exceptional OCBs, is </w:t>
+        <w:t xml:space="preserve">randomness in help opportunities could yield differences in OCB patterns across people. Even when two people are identical in character, if both acquire help requests randomly then help itself may cluster such that one frequently exhibits higher levels of OCBs. This pattern, with one person exhibiting sustained, exceptional OCBs, is </w:t>
       </w:r>
       <w:r>
         <w:rPr>
@@ -4658,7 +4756,21 @@
           <w:rFonts w:ascii="Times New Roman" w:hAnsi="Times New Roman" w:cs="Times New Roman"/>
           <w:color w:val="000000" w:themeColor="text1"/>
         </w:rPr>
-        <w:t>the notion of an extra miler/good soldier, therefore I predict that randomness on help opportunities can</w:t>
+        <w:t xml:space="preserve">the notion of an extra miler/good soldier, therefore I predict that </w:t>
+      </w:r>
+      <w:r>
+        <w:rPr>
+          <w:rFonts w:ascii="Times New Roman" w:hAnsi="Times New Roman" w:cs="Times New Roman"/>
+          <w:color w:val="000000" w:themeColor="text1"/>
+        </w:rPr>
+        <w:t>random</w:t>
+      </w:r>
+      <w:r>
+        <w:rPr>
+          <w:rFonts w:ascii="Times New Roman" w:hAnsi="Times New Roman" w:cs="Times New Roman"/>
+          <w:color w:val="000000" w:themeColor="text1"/>
+        </w:rPr>
+        <w:t xml:space="preserve"> help opportunities can</w:t>
       </w:r>
       <w:r>
         <w:rPr>
@@ -4723,7 +4835,43 @@
           <w:sz w:val="24"/>
           <w:szCs w:val="24"/>
         </w:rPr>
-        <w:t xml:space="preserve">they can produce helping behaviors in patterns consistent with the notions extra miler and good soldier. </w:t>
+        <w:t xml:space="preserve">they can </w:t>
+      </w:r>
+      <w:r>
+        <w:rPr>
+          <w:rFonts w:ascii="Times New Roman" w:hAnsi="Times New Roman" w:cs="Times New Roman"/>
+          <w:color w:val="000000" w:themeColor="text1"/>
+          <w:sz w:val="24"/>
+          <w:szCs w:val="24"/>
+        </w:rPr>
+        <w:t>yield</w:t>
+      </w:r>
+      <w:r>
+        <w:rPr>
+          <w:rFonts w:ascii="Times New Roman" w:hAnsi="Times New Roman" w:cs="Times New Roman"/>
+          <w:color w:val="000000" w:themeColor="text1"/>
+          <w:sz w:val="24"/>
+          <w:szCs w:val="24"/>
+        </w:rPr>
+        <w:t xml:space="preserve"> helping behaviors in patterns </w:t>
+      </w:r>
+      <w:r>
+        <w:rPr>
+          <w:rFonts w:ascii="Times New Roman" w:hAnsi="Times New Roman" w:cs="Times New Roman"/>
+          <w:color w:val="000000" w:themeColor="text1"/>
+          <w:sz w:val="24"/>
+          <w:szCs w:val="24"/>
+        </w:rPr>
+        <w:t xml:space="preserve">that are </w:t>
+      </w:r>
+      <w:r>
+        <w:rPr>
+          <w:rFonts w:ascii="Times New Roman" w:hAnsi="Times New Roman" w:cs="Times New Roman"/>
+          <w:color w:val="000000" w:themeColor="text1"/>
+          <w:sz w:val="24"/>
+          <w:szCs w:val="24"/>
+        </w:rPr>
+        <w:t xml:space="preserve">consistent with the notions extra miler and good soldier. </w:t>
       </w:r>
     </w:p>
     <w:p>
@@ -4791,35 +4939,14 @@
           <w:rFonts w:ascii="Times New Roman" w:hAnsi="Times New Roman" w:cs="Times New Roman"/>
           <w:color w:val="000000" w:themeColor="text1"/>
         </w:rPr>
-        <w:t xml:space="preserve">it is assumed that they do. My focus is not on decision-making but the connection between chance, opportunities, and a long-run pattern assuming that </w:t>
-      </w:r>
-      <w:r>
-        <w:rPr>
-          <w:rFonts w:ascii="Times New Roman" w:hAnsi="Times New Roman" w:cs="Times New Roman"/>
-          <w:color w:val="000000" w:themeColor="text1"/>
-        </w:rPr>
-        <w:t xml:space="preserve">opportunities </w:t>
-      </w:r>
-      <w:r>
-        <w:rPr>
-          <w:rFonts w:ascii="Times New Roman" w:hAnsi="Times New Roman" w:cs="Times New Roman"/>
-          <w:color w:val="000000" w:themeColor="text1"/>
-        </w:rPr>
-        <w:t xml:space="preserve">are in </w:t>
-      </w:r>
-      <w:r>
-        <w:rPr>
-          <w:rFonts w:ascii="Times New Roman" w:hAnsi="Times New Roman" w:cs="Times New Roman"/>
-          <w:color w:val="000000" w:themeColor="text1"/>
-        </w:rPr>
-        <w:t>part</w:t>
-      </w:r>
-      <w:r>
-        <w:rPr>
-          <w:rFonts w:ascii="Times New Roman" w:hAnsi="Times New Roman" w:cs="Times New Roman"/>
-          <w:color w:val="000000" w:themeColor="text1"/>
-        </w:rPr>
-        <w:t xml:space="preserve"> related to actual help. </w:t>
+        <w:t>it is assumed that they do. My focus is not on decision-making but the connection between chance, opportunities, and a long-run pattern</w:t>
+      </w:r>
+      <w:r>
+        <w:rPr>
+          <w:rFonts w:ascii="Times New Roman" w:hAnsi="Times New Roman" w:cs="Times New Roman"/>
+          <w:color w:val="000000" w:themeColor="text1"/>
+        </w:rPr>
+        <w:t xml:space="preserve">. </w:t>
       </w:r>
     </w:p>
     <w:p>
@@ -4903,7 +5030,7 @@
           <w:rFonts w:ascii="Times New Roman" w:hAnsi="Times New Roman" w:cs="Times New Roman"/>
           <w:color w:val="000000" w:themeColor="text1"/>
         </w:rPr>
-        <w:t xml:space="preserve">With the link between chance and good soldiers specified, it is possible to ask broader questions regarding moderators. In a typical paper, a single theory is described that provides an alternative perspective and suggests additional variables to consider. In this research, I instead describe concepts drawn from several theories that can be used to query how adjusting the nature of random help opportunities informs the results. </w:t>
+        <w:t xml:space="preserve">With the link between chance and good soldiers specified, it is possible to ask broader questions regarding moderators. In a typical paper, a single theory is described that provides an alternative perspective and suggests additional variables to consider. In this research, I instead describe concepts from several theories that can be used to query how adjusting the nature of random opportunities informs the results. </w:t>
       </w:r>
       <w:r>
         <w:rPr>
@@ -4917,7 +5044,35 @@
           <w:rFonts w:ascii="Times New Roman" w:hAnsi="Times New Roman" w:cs="Times New Roman"/>
           <w:color w:val="000000" w:themeColor="text1"/>
         </w:rPr>
-        <w:t xml:space="preserve">the main idea in this section of the paper is that stochastic help opportunities can yield long-run, exceptional OCBs (Hypothesis 2). But the parameters governing a random walk can take on different values while the trajectory is still </w:t>
+        <w:t xml:space="preserve">the main idea in this section of the paper is that stochastic help opportunities </w:t>
+      </w:r>
+      <w:r>
+        <w:rPr>
+          <w:rFonts w:ascii="Times New Roman" w:hAnsi="Times New Roman" w:cs="Times New Roman"/>
+          <w:color w:val="000000" w:themeColor="text1"/>
+        </w:rPr>
+        <w:t>may</w:t>
+      </w:r>
+      <w:r>
+        <w:rPr>
+          <w:rFonts w:ascii="Times New Roman" w:hAnsi="Times New Roman" w:cs="Times New Roman"/>
+          <w:color w:val="000000" w:themeColor="text1"/>
+        </w:rPr>
+        <w:t xml:space="preserve"> yield long-run, exceptional OCBs (Hypothesis 2). But</w:t>
+      </w:r>
+      <w:r>
+        <w:rPr>
+          <w:rFonts w:ascii="Times New Roman" w:hAnsi="Times New Roman" w:cs="Times New Roman"/>
+          <w:color w:val="000000" w:themeColor="text1"/>
+        </w:rPr>
+        <w:t xml:space="preserve"> not every random walk requires identical parameters –</w:t>
+      </w:r>
+      <w:r>
+        <w:rPr>
+          <w:rFonts w:ascii="Times New Roman" w:hAnsi="Times New Roman" w:cs="Times New Roman"/>
+          <w:color w:val="000000" w:themeColor="text1"/>
+        </w:rPr>
+        <w:t xml:space="preserve"> an employee may experience help requests </w:t>
       </w:r>
       <w:r>
         <w:rPr>
@@ -4925,7 +5080,7 @@
           <w:color w:val="000000" w:themeColor="text1"/>
         </w:rPr>
         <w:lastRenderedPageBreak/>
-        <w:t xml:space="preserve">fundamentally a random walk – an employee may experience help requests that mimic a random walk but its characteristics (parameters) may differ from his or her colleagues. Below, I use several concepts drawn from a body of different theories to determine which </w:t>
+        <w:t xml:space="preserve">that mimic a random walk but its characteristics (parameters) may differ from his or her colleagues. Below, I use several concepts drawn from a body of different theories to determine which </w:t>
       </w:r>
       <w:r>
         <w:rPr>
@@ -5070,7 +5225,7 @@
           <w:rFonts w:ascii="Times New Roman" w:hAnsi="Times New Roman" w:cs="Times New Roman"/>
           <w:color w:val="000000" w:themeColor="text1"/>
         </w:rPr>
-        <w:t xml:space="preserve"> up or down over time. After an employee crafts his or her position, he or she puts herself in a better position to perform his or her task well, be perceived as competent by his or her colleagues, and subsequently receive more opportunities to assist from others. The authors argue that a similar phenomenon may occur but in the negative direction when the employee fails to craft appropriately. Finally, leadership theory suggests that subordinates can experience spirals of abuse when they fail to implement coping strategies in </w:t>
+        <w:t xml:space="preserve"> up or down over time. After an employee crafts his or her position, he or she puts herself in a better position to perform his or her task well, be perceived as competent by his or her colleagues, and subsequently receive more opportunities to assist from others. The authors argue that a similar phenomenon may occur but in the negative direction when the employee fails to craft appropriately. Finally, leadership theory suggests that subordinates can experience spirals of abuse when they fail to implement coping strategies in efforts to alter the course of abusive supervision (Wee, Liao, Liu, &amp; Liu, 2017). If this continues </w:t>
       </w:r>
       <w:r>
         <w:rPr>
@@ -5078,7 +5233,51 @@
           <w:color w:val="000000" w:themeColor="text1"/>
         </w:rPr>
         <w:lastRenderedPageBreak/>
-        <w:t xml:space="preserve">efforts to alter the course of abusive supervision (Wee, Liao, Liu, &amp; Liu, 2017). If this continues over time, abusive managers then perceive the subordinate as an out-group member (Dansereau, Graen, &amp; Haga, 1975; Graen &amp; Schiemann, 1978) which may reduce the number of possible opportunities to assist the subordinate is granted. According to each of these theoretical angles, OCB opportunities may </w:t>
+        <w:t xml:space="preserve">over time, abusive managers </w:t>
+      </w:r>
+      <w:r>
+        <w:rPr>
+          <w:rFonts w:ascii="Times New Roman" w:hAnsi="Times New Roman" w:cs="Times New Roman"/>
+          <w:color w:val="000000" w:themeColor="text1"/>
+        </w:rPr>
+        <w:t xml:space="preserve">may </w:t>
+      </w:r>
+      <w:r>
+        <w:rPr>
+          <w:rFonts w:ascii="Times New Roman" w:hAnsi="Times New Roman" w:cs="Times New Roman"/>
+          <w:color w:val="000000" w:themeColor="text1"/>
+        </w:rPr>
+        <w:t xml:space="preserve">then perceive the subordinate as an out-group member (Dansereau, Graen, &amp; Haga, 1975; Graen &amp; </w:t>
+      </w:r>
+      <w:proofErr w:type="spellStart"/>
+      <w:r>
+        <w:rPr>
+          <w:rFonts w:ascii="Times New Roman" w:hAnsi="Times New Roman" w:cs="Times New Roman"/>
+          <w:color w:val="000000" w:themeColor="text1"/>
+        </w:rPr>
+        <w:t>Schiemann</w:t>
+      </w:r>
+      <w:proofErr w:type="spellEnd"/>
+      <w:r>
+        <w:rPr>
+          <w:rFonts w:ascii="Times New Roman" w:hAnsi="Times New Roman" w:cs="Times New Roman"/>
+          <w:color w:val="000000" w:themeColor="text1"/>
+        </w:rPr>
+        <w:t xml:space="preserve">, 1978) </w:t>
+      </w:r>
+      <w:r>
+        <w:rPr>
+          <w:rFonts w:ascii="Times New Roman" w:hAnsi="Times New Roman" w:cs="Times New Roman"/>
+          <w:color w:val="000000" w:themeColor="text1"/>
+        </w:rPr>
+        <w:t xml:space="preserve">and grant the subordinate fewer opportunities. </w:t>
+      </w:r>
+      <w:r>
+        <w:rPr>
+          <w:rFonts w:ascii="Times New Roman" w:hAnsi="Times New Roman" w:cs="Times New Roman"/>
+          <w:color w:val="000000" w:themeColor="text1"/>
+        </w:rPr>
+        <w:t xml:space="preserve">According to each of these theoretical angles, OCB opportunities may </w:t>
       </w:r>
       <w:r>
         <w:rPr>
@@ -5252,7 +5451,7 @@
           <w:sz w:val="24"/>
           <w:szCs w:val="24"/>
         </w:rPr>
-        <w:t xml:space="preserve">To what extent do help opportunities yield </w:t>
+        <w:t xml:space="preserve">To what extent do </w:t>
       </w:r>
       <w:r>
         <w:rPr>
@@ -5261,7 +5460,43 @@
           <w:sz w:val="24"/>
           <w:szCs w:val="24"/>
         </w:rPr>
-        <w:t>patterns consistent with good soldiers as the help opportunities begin to drift?</w:t>
+        <w:t xml:space="preserve">help </w:t>
+      </w:r>
+      <w:r>
+        <w:rPr>
+          <w:rFonts w:ascii="Times New Roman" w:hAnsi="Times New Roman" w:cs="Times New Roman"/>
+          <w:color w:val="000000" w:themeColor="text1"/>
+          <w:sz w:val="24"/>
+          <w:szCs w:val="24"/>
+        </w:rPr>
+        <w:t xml:space="preserve">opportunities yield </w:t>
+      </w:r>
+      <w:r>
+        <w:rPr>
+          <w:rFonts w:ascii="Times New Roman" w:hAnsi="Times New Roman" w:cs="Times New Roman"/>
+          <w:color w:val="000000" w:themeColor="text1"/>
+          <w:sz w:val="24"/>
+          <w:szCs w:val="24"/>
+        </w:rPr>
+        <w:t>good soldiers as t</w:t>
+      </w:r>
+      <w:r>
+        <w:rPr>
+          <w:rFonts w:ascii="Times New Roman" w:hAnsi="Times New Roman" w:cs="Times New Roman"/>
+          <w:color w:val="000000" w:themeColor="text1"/>
+          <w:sz w:val="24"/>
+          <w:szCs w:val="24"/>
+        </w:rPr>
+        <w:t>he opportunities</w:t>
+      </w:r>
+      <w:r>
+        <w:rPr>
+          <w:rFonts w:ascii="Times New Roman" w:hAnsi="Times New Roman" w:cs="Times New Roman"/>
+          <w:color w:val="000000" w:themeColor="text1"/>
+          <w:sz w:val="24"/>
+          <w:szCs w:val="24"/>
+        </w:rPr>
+        <w:t xml:space="preserve"> begin to drift?</w:t>
       </w:r>
     </w:p>
     <w:p>
@@ -5281,49 +5516,49 @@
           <w:bCs/>
           <w:color w:val="000000" w:themeColor="text1"/>
         </w:rPr>
+        <w:t>Inertia.</w:t>
+      </w:r>
+      <w:r>
+        <w:rPr>
+          <w:rFonts w:ascii="Times New Roman" w:hAnsi="Times New Roman" w:cs="Times New Roman"/>
+          <w:color w:val="000000" w:themeColor="text1"/>
+        </w:rPr>
+        <w:t xml:space="preserve"> </w:t>
+      </w:r>
+      <w:r>
+        <w:rPr>
+          <w:rFonts w:ascii="Times New Roman" w:hAnsi="Times New Roman" w:cs="Times New Roman"/>
+          <w:color w:val="000000" w:themeColor="text1"/>
+        </w:rPr>
+        <w:t xml:space="preserve">The second concept, inertia, refers to the extent </w:t>
+      </w:r>
+      <w:r>
+        <w:rPr>
+          <w:rFonts w:ascii="Times New Roman" w:hAnsi="Times New Roman" w:cs="Times New Roman"/>
+          <w:color w:val="000000" w:themeColor="text1"/>
+        </w:rPr>
+        <w:t xml:space="preserve">to which </w:t>
+      </w:r>
+      <w:r>
+        <w:rPr>
+          <w:rFonts w:ascii="Times New Roman" w:hAnsi="Times New Roman" w:cs="Times New Roman"/>
+          <w:color w:val="000000" w:themeColor="text1"/>
+        </w:rPr>
+        <w:t xml:space="preserve">opportunities have long-lasting effects. </w:t>
+      </w:r>
+      <w:r>
+        <w:rPr>
+          <w:rFonts w:ascii="Times New Roman" w:hAnsi="Times New Roman" w:cs="Times New Roman"/>
+          <w:color w:val="000000" w:themeColor="text1"/>
+        </w:rPr>
+        <w:t xml:space="preserve">A default random walk is typically described as having inertia or memory </w:t>
+      </w:r>
+      <w:r>
+        <w:rPr>
+          <w:rFonts w:ascii="Times New Roman" w:hAnsi="Times New Roman" w:cs="Times New Roman"/>
+          <w:color w:val="000000" w:themeColor="text1"/>
+        </w:rPr>
         <w:lastRenderedPageBreak/>
-        <w:t>Inertia.</w:t>
-      </w:r>
-      <w:r>
-        <w:rPr>
-          <w:rFonts w:ascii="Times New Roman" w:hAnsi="Times New Roman" w:cs="Times New Roman"/>
-          <w:color w:val="000000" w:themeColor="text1"/>
-        </w:rPr>
-        <w:t xml:space="preserve"> </w:t>
-      </w:r>
-      <w:r>
-        <w:rPr>
-          <w:rFonts w:ascii="Times New Roman" w:hAnsi="Times New Roman" w:cs="Times New Roman"/>
-          <w:color w:val="000000" w:themeColor="text1"/>
-        </w:rPr>
-        <w:t xml:space="preserve">The second concept, inertia, refers to the extent </w:t>
-      </w:r>
-      <w:r>
-        <w:rPr>
-          <w:rFonts w:ascii="Times New Roman" w:hAnsi="Times New Roman" w:cs="Times New Roman"/>
-          <w:color w:val="000000" w:themeColor="text1"/>
-        </w:rPr>
-        <w:t xml:space="preserve">to which </w:t>
-      </w:r>
-      <w:r>
-        <w:rPr>
-          <w:rFonts w:ascii="Times New Roman" w:hAnsi="Times New Roman" w:cs="Times New Roman"/>
-          <w:color w:val="000000" w:themeColor="text1"/>
-        </w:rPr>
-        <w:t xml:space="preserve">opportunities have long-lasting effects. </w:t>
-      </w:r>
-      <w:r>
-        <w:rPr>
-          <w:rFonts w:ascii="Times New Roman" w:hAnsi="Times New Roman" w:cs="Times New Roman"/>
-          <w:color w:val="000000" w:themeColor="text1"/>
-        </w:rPr>
-        <w:t xml:space="preserve">A default random walk is typically described as having inertia or memory </w:t>
-      </w:r>
-      <w:r>
-        <w:rPr>
-          <w:rFonts w:ascii="Times New Roman" w:hAnsi="Times New Roman" w:cs="Times New Roman"/>
-          <w:color w:val="000000" w:themeColor="text1"/>
-        </w:rPr>
         <w:t xml:space="preserve">such that its value at </w:t>
       </w:r>
       <w:r>
@@ -5384,7 +5619,21 @@
           <w:rFonts w:ascii="Times New Roman" w:hAnsi="Times New Roman" w:cs="Times New Roman"/>
           <w:color w:val="000000" w:themeColor="text1"/>
         </w:rPr>
-        <w:t xml:space="preserve"> he or she takes action earlier than others (in response to, say, an OCB opportunity) persist over successive periods. </w:t>
+        <w:t xml:space="preserve"> he or she takes </w:t>
+      </w:r>
+      <w:r>
+        <w:rPr>
+          <w:rFonts w:ascii="Times New Roman" w:hAnsi="Times New Roman" w:cs="Times New Roman"/>
+          <w:color w:val="000000" w:themeColor="text1"/>
+        </w:rPr>
+        <w:t xml:space="preserve">early </w:t>
+      </w:r>
+      <w:r>
+        <w:rPr>
+          <w:rFonts w:ascii="Times New Roman" w:hAnsi="Times New Roman" w:cs="Times New Roman"/>
+          <w:color w:val="000000" w:themeColor="text1"/>
+        </w:rPr>
+        <w:t xml:space="preserve">action (in response to, say, an OCB opportunity) persist over successive periods. </w:t>
       </w:r>
       <w:r>
         <w:rPr>
@@ -5461,7 +5710,7 @@
           <w:rFonts w:ascii="Times New Roman" w:hAnsi="Times New Roman" w:cs="Times New Roman"/>
           <w:color w:val="000000" w:themeColor="text1"/>
         </w:rPr>
-        <w:t xml:space="preserve">), </w:t>
+        <w:t xml:space="preserve">), when the specific and difficult goals in her surroundings are those that relate to her current rather than past behavior (Donovan &amp; Williams, 2003; Donovan &amp; Radosevich, 1998), or when past </w:t>
       </w:r>
       <w:r>
         <w:rPr>
@@ -5469,7 +5718,7 @@
           <w:color w:val="000000" w:themeColor="text1"/>
         </w:rPr>
         <w:lastRenderedPageBreak/>
-        <w:t>when the specific and difficult goals in her surroundings are those that relate to her current rather than past behavior (Donovan &amp; Williams, 2003; Donovan &amp; Radosevich, 1998), or when past opportunities become liabilities and are avoided, which may occur due to mechanisms such as span of control (Thiel, Hardy, Peterson, Welsh, &amp; Bonner, 2018). In statistics, the continuity of a variable or the extent to which it persists/has inertia is known as autoregression. Alongside the theoretical arguments above, varying the autoregressive parameter is also important statistically because it reveals the implications of changing the underlying effect from a random walk to its sibling stochastic process: white noise. A white noise trajectory is another fundamental stochastic process from probability theory, but the difference is that it moves only according to the error term – it contains no self-similarity from moment to moment. Varying the autoregressive term allows us to waive a microscope over multiple perspectives, from theories of persistence and continuity to those of immediacy and urgency, and from the mathematics of random walks to those of white noise.</w:t>
+        <w:t>opportunities become liabilities and are avoided, which may occur due to mechanisms such as span of control (Thiel, Hardy, Peterson, Welsh, &amp; Bonner, 2018). In statistics, the continuity of a variable or the extent to which it persists/has inertia is known as autoregression. Alongside the theoretical arguments above, varying the autoregressive parameter is also important statistically because it reveals the implications of changing the underlying effect from a random walk to its sibling stochastic process: white noise. A white noise trajectory is another fundamental stochastic process from probability theory, but the difference is that it moves only according to the error term – it contains no self-similarity from moment to moment. Varying the autoregressive term allows us to waive a microscope over multiple perspectives, from theories of persistence and continuity to those of immediacy and urgency, and from the mathematics of random walks to those of white noise.</w:t>
       </w:r>
     </w:p>
     <w:p>
@@ -5511,7 +5760,7 @@
           <w:sz w:val="24"/>
           <w:szCs w:val="24"/>
         </w:rPr>
-        <w:t>To what extent do help opportunities yield patterns consistent with good soldiers as the help opportunities lose autoregression</w:t>
+        <w:t>To what extent do help opportunities yield good soldiers as the opportunities lose autoregression</w:t>
       </w:r>
       <w:r>
         <w:rPr>
@@ -5554,7 +5803,21 @@
           <w:rFonts w:ascii="Times New Roman" w:hAnsi="Times New Roman" w:cs="Times New Roman"/>
           <w:color w:val="000000" w:themeColor="text1"/>
         </w:rPr>
-        <w:t xml:space="preserve">Organizational science has been and continues to be a science focused heavily on differences across people and collectives. Nearly all studies in the organizational literature are multiple unit, meaning that they examine their effects over multiple people, teams, departments, or companies (Scandura &amp; Williams, 2000). Moreover, a persistent theme throughout our literature is the idea that a core aspect of what it means to study organizational science is to focus on effects as they operate in collectives. In its centennial special issue, the </w:t>
+        <w:t xml:space="preserve">Organizational science has been and continues to be a science focused </w:t>
+      </w:r>
+      <w:r>
+        <w:rPr>
+          <w:rFonts w:ascii="Times New Roman" w:hAnsi="Times New Roman" w:cs="Times New Roman"/>
+          <w:color w:val="000000" w:themeColor="text1"/>
+        </w:rPr>
+        <w:t>largely</w:t>
+      </w:r>
+      <w:r>
+        <w:rPr>
+          <w:rFonts w:ascii="Times New Roman" w:hAnsi="Times New Roman" w:cs="Times New Roman"/>
+          <w:color w:val="000000" w:themeColor="text1"/>
+        </w:rPr>
+        <w:t xml:space="preserve"> on differences across people and collectives. Nearly all studies in the organizational literature are multiple unit, meaning that they examine their effects over multiple people, teams, departments, or companies (Scandura &amp; Williams, 2000). Moreover, a persistent theme throughout our literature is the idea that a core aspect of what it means to study organizational science is to focus on effects as they operate in collectives. In its centennial special issue, the </w:t>
       </w:r>
       <w:r>
         <w:rPr>
@@ -5570,7 +5833,7 @@
           <w:rFonts w:ascii="Times New Roman" w:hAnsi="Times New Roman" w:cs="Times New Roman"/>
           <w:color w:val="000000" w:themeColor="text1"/>
         </w:rPr>
-        <w:t xml:space="preserve"> published a series of papers on areas such as training (Bell, Tannenbaum, Ford, Noe, &amp; Kraiger, 2017), turnover (Hom, Lee, Shaw, &amp; Hausknecth, 2017), </w:t>
+        <w:t xml:space="preserve"> published a series of papers on areas such as training (Bell, Tannenbaum, Ford, Noe, &amp; Kraiger, 2017), turnover (Hom, Lee, Shaw, &amp; Hausknecth, 2017), climate and culture (Schneider, Gonzalez-Roma, Ostroff, &amp; West, 2017), work design (Parker, Morgeson, &amp; Johns, 2017), teams (Mathieu, Hollenbeck, van Knippenberg, &amp; Ilgen, 2017), </w:t>
       </w:r>
       <w:r>
         <w:rPr>
@@ -5578,7 +5841,7 @@
           <w:color w:val="000000" w:themeColor="text1"/>
         </w:rPr>
         <w:lastRenderedPageBreak/>
-        <w:t xml:space="preserve">climate and culture (Schneider, Gonzalez-Roma, Ostroff, &amp; West, 2017), work design (Parker, Morgeson, &amp; Johns, 2017), teams (Mathieu, Hollenbeck, van Knippenberg, &amp; Ilgen, 2017), safety (Hofmann, Burke, &amp; Zohar, 2017), and leadership (Lord, Day, Zaccaro, Avolio, &amp; Eagley, 2017), among others, and most identified a strong tendency for research to examine context and the nature of their phenomena embedded in organizational systems. Some of the core topics that have created lasting debates in our field, such as issues of level (Klein, Dansereau, &amp; Hall, 1994), the unit problem (Freeman, 1980), and the notion of an emergent property being different from its individual parts (Campbell, 1958), arise due to our fundamental focus on collectives. Finally, several reviews (Kozlowski &amp; Ilgen, 2006; Marks, Mathieu, &amp; Zaccaro, 2001; Mathieu, Tannenbaum, Donsbach, &amp; Alliger, 2014) have concluded that much of the work in today’s organizations occurs in the context of teams such that multiple agents operate simultaneously with complex workflows. This effect was therefore important to examine given the field’s emphasis on collectives. </w:t>
+        <w:t xml:space="preserve">safety (Hofmann, Burke, &amp; Zohar, 2017), and leadership (Lord, Day, Zaccaro, Avolio, &amp; Eagley, 2017), among others, and most identified a strong tendency for research to examine context and the nature of their phenomena embedded in organizational systems. Some of the core topics that have created lasting debates in our field, such as issues of level (Klein, Dansereau, &amp; Hall, 1994), the unit problem (Freeman, 1980), and the notion of an emergent property being different from its individual parts (Campbell, 1958), arise due to our fundamental focus on collectives. Finally, several reviews (Kozlowski &amp; Ilgen, 2006; Marks, Mathieu, &amp; Zaccaro, 2001; Mathieu, Tannenbaum, Donsbach, &amp; Alliger, 2014) have concluded that much of the work in today’s organizations occurs in the context of teams such that multiple agents operate simultaneously with complex workflows. This effect was therefore important to examine given the field’s emphasis on collectives. </w:t>
       </w:r>
     </w:p>
     <w:p>
@@ -5618,7 +5881,7 @@
           <w:sz w:val="24"/>
           <w:szCs w:val="24"/>
         </w:rPr>
-        <w:t>To what extent do help opportunities yield patterns consistent with good soldiers as the collective increases in size?</w:t>
+        <w:t>To what extent do help opportunities yield good soldiers as the collective increases in size?</w:t>
       </w:r>
     </w:p>
     <w:p>
@@ -5794,57 +6057,94 @@
           <w:rFonts w:ascii="Times New Roman" w:hAnsi="Times New Roman" w:cs="Times New Roman"/>
           <w:color w:val="000000" w:themeColor="text1"/>
         </w:rPr>
+        <w:t>The first is to identify randomness</w:t>
+      </w:r>
+      <w:r>
+        <w:rPr>
+          <w:rFonts w:ascii="Times New Roman" w:hAnsi="Times New Roman" w:cs="Times New Roman"/>
+          <w:color w:val="000000" w:themeColor="text1"/>
+        </w:rPr>
+        <w:t xml:space="preserve"> </w:t>
+      </w:r>
+      <w:r>
+        <w:rPr>
+          <w:rFonts w:ascii="Times New Roman" w:hAnsi="Times New Roman" w:cs="Times New Roman"/>
+          <w:color w:val="000000" w:themeColor="text1"/>
+        </w:rPr>
+        <w:t xml:space="preserve">in </w:t>
+      </w:r>
+      <w:r>
+        <w:rPr>
+          <w:rFonts w:ascii="Times New Roman" w:hAnsi="Times New Roman" w:cs="Times New Roman"/>
+          <w:color w:val="000000" w:themeColor="text1"/>
+        </w:rPr>
+        <w:t>employee help opportunities. Study 1</w:t>
+      </w:r>
+      <w:r>
+        <w:rPr>
+          <w:rFonts w:ascii="Times New Roman" w:hAnsi="Times New Roman" w:cs="Times New Roman"/>
+          <w:color w:val="000000" w:themeColor="text1"/>
+        </w:rPr>
+        <w:t xml:space="preserve"> proposes to</w:t>
+      </w:r>
+      <w:r>
+        <w:rPr>
+          <w:rFonts w:ascii="Times New Roman" w:hAnsi="Times New Roman" w:cs="Times New Roman"/>
+          <w:color w:val="000000" w:themeColor="text1"/>
+        </w:rPr>
+        <w:t xml:space="preserve"> scrape </w:t>
+      </w:r>
+      <w:r>
+        <w:rPr>
+          <w:rFonts w:ascii="Times New Roman" w:hAnsi="Times New Roman" w:cs="Times New Roman"/>
+          <w:color w:val="000000" w:themeColor="text1"/>
+        </w:rPr>
+        <w:t xml:space="preserve">data from </w:t>
+      </w:r>
+      <w:r>
+        <w:rPr>
+          <w:rFonts w:ascii="Times New Roman" w:hAnsi="Times New Roman" w:cs="Times New Roman"/>
+          <w:color w:val="000000" w:themeColor="text1"/>
+        </w:rPr>
+        <w:t xml:space="preserve">several </w:t>
+      </w:r>
+      <w:r>
+        <w:rPr>
+          <w:rFonts w:ascii="Times New Roman" w:hAnsi="Times New Roman" w:cs="Times New Roman"/>
+          <w:color w:val="000000" w:themeColor="text1"/>
+        </w:rPr>
+        <w:t>Internet</w:t>
+      </w:r>
+      <w:r>
+        <w:rPr>
+          <w:rFonts w:ascii="Times New Roman" w:hAnsi="Times New Roman" w:cs="Times New Roman"/>
+          <w:color w:val="000000" w:themeColor="text1"/>
+        </w:rPr>
+        <w:t xml:space="preserve"> sources, each capturing a different operationalization of help </w:t>
+      </w:r>
+      <w:r>
+        <w:rPr>
+          <w:rFonts w:ascii="Times New Roman" w:hAnsi="Times New Roman" w:cs="Times New Roman"/>
+          <w:color w:val="000000" w:themeColor="text1"/>
+        </w:rPr>
         <w:lastRenderedPageBreak/>
-        <w:t>The first is to identify randomness</w:t>
-      </w:r>
-      <w:r>
-        <w:rPr>
-          <w:rFonts w:ascii="Times New Roman" w:hAnsi="Times New Roman" w:cs="Times New Roman"/>
-          <w:color w:val="000000" w:themeColor="text1"/>
-        </w:rPr>
-        <w:t xml:space="preserve"> </w:t>
-      </w:r>
-      <w:r>
-        <w:rPr>
-          <w:rFonts w:ascii="Times New Roman" w:hAnsi="Times New Roman" w:cs="Times New Roman"/>
-          <w:color w:val="000000" w:themeColor="text1"/>
-        </w:rPr>
-        <w:t xml:space="preserve">in </w:t>
-      </w:r>
-      <w:r>
-        <w:rPr>
-          <w:rFonts w:ascii="Times New Roman" w:hAnsi="Times New Roman" w:cs="Times New Roman"/>
-          <w:color w:val="000000" w:themeColor="text1"/>
-        </w:rPr>
-        <w:t xml:space="preserve">employee help opportunities. Study 1 scrapes </w:t>
-      </w:r>
-      <w:r>
-        <w:rPr>
-          <w:rFonts w:ascii="Times New Roman" w:hAnsi="Times New Roman" w:cs="Times New Roman"/>
-          <w:color w:val="000000" w:themeColor="text1"/>
-        </w:rPr>
-        <w:t xml:space="preserve">data from </w:t>
-      </w:r>
-      <w:r>
-        <w:rPr>
-          <w:rFonts w:ascii="Times New Roman" w:hAnsi="Times New Roman" w:cs="Times New Roman"/>
-          <w:color w:val="000000" w:themeColor="text1"/>
-        </w:rPr>
-        <w:t xml:space="preserve">several </w:t>
-      </w:r>
-      <w:r>
-        <w:rPr>
-          <w:rFonts w:ascii="Times New Roman" w:hAnsi="Times New Roman" w:cs="Times New Roman"/>
-          <w:color w:val="000000" w:themeColor="text1"/>
-        </w:rPr>
-        <w:t>Internet</w:t>
-      </w:r>
-      <w:r>
-        <w:rPr>
-          <w:rFonts w:ascii="Times New Roman" w:hAnsi="Times New Roman" w:cs="Times New Roman"/>
-          <w:color w:val="000000" w:themeColor="text1"/>
-        </w:rPr>
-        <w:t xml:space="preserve"> sources, each capturing a different operationalization of help opportunities over time, and evaluates Hypothesis 1 by assessing the extent to which random walks are present in the data. </w:t>
+        <w:t xml:space="preserve">opportunities over </w:t>
+      </w:r>
+      <w:proofErr w:type="gramStart"/>
+      <w:r>
+        <w:rPr>
+          <w:rFonts w:ascii="Times New Roman" w:hAnsi="Times New Roman" w:cs="Times New Roman"/>
+          <w:color w:val="000000" w:themeColor="text1"/>
+        </w:rPr>
+        <w:t>time, and</w:t>
+      </w:r>
+      <w:proofErr w:type="gramEnd"/>
+      <w:r>
+        <w:rPr>
+          <w:rFonts w:ascii="Times New Roman" w:hAnsi="Times New Roman" w:cs="Times New Roman"/>
+          <w:color w:val="000000" w:themeColor="text1"/>
+        </w:rPr>
+        <w:t xml:space="preserve"> evaluate Hypothesis 1 by assessing the extent to which random walks are present in the data. </w:t>
       </w:r>
       <w:r>
         <w:rPr>
@@ -5886,7 +6186,21 @@
           <w:rFonts w:ascii="Times New Roman" w:hAnsi="Times New Roman" w:cs="Times New Roman"/>
           <w:color w:val="000000" w:themeColor="text1"/>
         </w:rPr>
-        <w:t xml:space="preserve">. Having identified chance in Study 1, it is then necessary to assess its implications for this emergent OCB pattern. Study 2 develops a </w:t>
+        <w:t xml:space="preserve">. Having identified chance in Study 1, it is then necessary to assess its implications for this emergent OCB pattern. Study 2 </w:t>
+      </w:r>
+      <w:r>
+        <w:rPr>
+          <w:rFonts w:ascii="Times New Roman" w:hAnsi="Times New Roman" w:cs="Times New Roman"/>
+          <w:color w:val="000000" w:themeColor="text1"/>
+        </w:rPr>
+        <w:t xml:space="preserve">proposes to develop </w:t>
+      </w:r>
+      <w:r>
+        <w:rPr>
+          <w:rFonts w:ascii="Times New Roman" w:hAnsi="Times New Roman" w:cs="Times New Roman"/>
+          <w:color w:val="000000" w:themeColor="text1"/>
+        </w:rPr>
+        <w:t xml:space="preserve">a </w:t>
       </w:r>
       <w:r>
         <w:rPr>
@@ -5921,14 +6235,56 @@
           <w:rFonts w:ascii="Times New Roman" w:hAnsi="Times New Roman" w:cs="Times New Roman"/>
           <w:color w:val="000000" w:themeColor="text1"/>
         </w:rPr>
-        <w:t xml:space="preserve">The simulation is consistent with OCB research, follows the logic specified by prior research on extra milers and good soldiers, and embeds the results of Study 1 into its syntax. </w:t>
-      </w:r>
-      <w:r>
-        <w:rPr>
-          <w:rFonts w:ascii="Times New Roman" w:hAnsi="Times New Roman" w:cs="Times New Roman"/>
-          <w:color w:val="000000" w:themeColor="text1"/>
-        </w:rPr>
-        <w:t xml:space="preserve">Moreover, the simulation is created so that Hypothesis 2 and RQs 1, 2, and 3 have direct analogs in code, with each question reflected in a simulation parameter so that the questions can be explored by manipulating various aspects of the syntax. </w:t>
+        <w:t xml:space="preserve">The simulation </w:t>
+      </w:r>
+      <w:r>
+        <w:rPr>
+          <w:rFonts w:ascii="Times New Roman" w:hAnsi="Times New Roman" w:cs="Times New Roman"/>
+          <w:color w:val="000000" w:themeColor="text1"/>
+        </w:rPr>
+        <w:t>will be</w:t>
+      </w:r>
+      <w:r>
+        <w:rPr>
+          <w:rFonts w:ascii="Times New Roman" w:hAnsi="Times New Roman" w:cs="Times New Roman"/>
+          <w:color w:val="000000" w:themeColor="text1"/>
+        </w:rPr>
+        <w:t xml:space="preserve"> consistent with OCB research, follow the logic specified by prior research on extra milers and good soldiers, and </w:t>
+      </w:r>
+      <w:r>
+        <w:rPr>
+          <w:rFonts w:ascii="Times New Roman" w:hAnsi="Times New Roman" w:cs="Times New Roman"/>
+          <w:color w:val="000000" w:themeColor="text1"/>
+        </w:rPr>
+        <w:t>embed</w:t>
+      </w:r>
+      <w:r>
+        <w:rPr>
+          <w:rFonts w:ascii="Times New Roman" w:hAnsi="Times New Roman" w:cs="Times New Roman"/>
+          <w:color w:val="000000" w:themeColor="text1"/>
+        </w:rPr>
+        <w:t xml:space="preserve"> the results of Study 1 into its syntax. </w:t>
+      </w:r>
+      <w:r>
+        <w:rPr>
+          <w:rFonts w:ascii="Times New Roman" w:hAnsi="Times New Roman" w:cs="Times New Roman"/>
+          <w:color w:val="000000" w:themeColor="text1"/>
+        </w:rPr>
+        <w:t xml:space="preserve">Moreover, the simulation </w:t>
+      </w:r>
+      <w:r>
+        <w:rPr>
+          <w:rFonts w:ascii="Times New Roman" w:hAnsi="Times New Roman" w:cs="Times New Roman"/>
+          <w:color w:val="000000" w:themeColor="text1"/>
+        </w:rPr>
+        <w:t>will be</w:t>
+      </w:r>
+      <w:r>
+        <w:rPr>
+          <w:rFonts w:ascii="Times New Roman" w:hAnsi="Times New Roman" w:cs="Times New Roman"/>
+          <w:color w:val="000000" w:themeColor="text1"/>
+        </w:rPr>
+        <w:t xml:space="preserve"> created so that Hypothesis 2 and RQs 1, 2, and 3 have direct analogs in code, with each question reflected in a simulation parameter so that the questions can be explored by manipulating various aspects of the syntax. </w:t>
       </w:r>
       <w:r>
         <w:rPr>
@@ -5971,6 +6327,13 @@
           <w:color w:val="000000" w:themeColor="text1"/>
         </w:rPr>
         <w:t>in the field, and Study 2 uses this result to create a simulation gauging the extent to which randomness can yield good soldiers</w:t>
+      </w:r>
+      <w:r>
+        <w:rPr>
+          <w:rFonts w:ascii="Times New Roman" w:hAnsi="Times New Roman" w:cs="Times New Roman"/>
+          <w:color w:val="000000" w:themeColor="text1"/>
+        </w:rPr>
+        <w:t>.</w:t>
       </w:r>
     </w:p>
     <w:p>
@@ -6116,29 +6479,36 @@
           <w:bCs/>
           <w:color w:val="000000" w:themeColor="text1"/>
         </w:rPr>
+        <w:t>Issues on GitHub Repositories - Non-Academic</w:t>
+      </w:r>
+      <w:r>
+        <w:rPr>
+          <w:rFonts w:ascii="Times New Roman" w:hAnsi="Times New Roman" w:cs="Times New Roman"/>
+          <w:color w:val="000000" w:themeColor="text1"/>
+        </w:rPr>
+        <w:t xml:space="preserve">. The first set of data </w:t>
+      </w:r>
+      <w:r>
+        <w:rPr>
+          <w:rFonts w:ascii="Times New Roman" w:hAnsi="Times New Roman" w:cs="Times New Roman"/>
+          <w:color w:val="000000" w:themeColor="text1"/>
+        </w:rPr>
+        <w:t>will be</w:t>
+      </w:r>
+      <w:r>
+        <w:rPr>
+          <w:rFonts w:ascii="Times New Roman" w:hAnsi="Times New Roman" w:cs="Times New Roman"/>
+          <w:color w:val="000000" w:themeColor="text1"/>
+        </w:rPr>
+        <w:t xml:space="preserve"> collected from GitHub repositories created by software developers. GitHub is an open source website that </w:t>
+      </w:r>
+      <w:r>
+        <w:rPr>
+          <w:rFonts w:ascii="Times New Roman" w:hAnsi="Times New Roman" w:cs="Times New Roman"/>
+          <w:color w:val="000000" w:themeColor="text1"/>
+        </w:rPr>
         <w:lastRenderedPageBreak/>
-        <w:t>Issues on GitHub Repositories - Non-Academic</w:t>
-      </w:r>
-      <w:r>
-        <w:rPr>
-          <w:rFonts w:ascii="Times New Roman" w:hAnsi="Times New Roman" w:cs="Times New Roman"/>
-          <w:color w:val="000000" w:themeColor="text1"/>
-        </w:rPr>
-        <w:t xml:space="preserve">. The first set of data </w:t>
-      </w:r>
-      <w:r>
-        <w:rPr>
-          <w:rFonts w:ascii="Times New Roman" w:hAnsi="Times New Roman" w:cs="Times New Roman"/>
-          <w:color w:val="000000" w:themeColor="text1"/>
-        </w:rPr>
-        <w:t>will be</w:t>
-      </w:r>
-      <w:r>
-        <w:rPr>
-          <w:rFonts w:ascii="Times New Roman" w:hAnsi="Times New Roman" w:cs="Times New Roman"/>
-          <w:color w:val="000000" w:themeColor="text1"/>
-        </w:rPr>
-        <w:t xml:space="preserve"> collected from GitHub repositories created by software developers. GitHub is an open source website that allows users to store, manage, share, and collaborate on projects (repositories) and, although most use it for code, it can also be used for other types of documents such as Word files. The website contains a variety of features that facilitate transparency, collaboration, and networking on projects</w:t>
+        <w:t>allows users to store, manage, share, and collaborate on projects (repositories) and, although most use it for code, it can also be used for other types of documents such as Word files. The website contains a variety of features that facilitate transparency, collaboration, and networking on projects</w:t>
       </w:r>
       <w:r>
         <w:rPr>
@@ -6290,6 +6660,13 @@
           <w:color w:val="000000" w:themeColor="text1"/>
         </w:rPr>
         <w:t>repeated for another three software developers working in different industries on unrelated projects.</w:t>
+      </w:r>
+      <w:r>
+        <w:rPr>
+          <w:rFonts w:ascii="Times New Roman" w:hAnsi="Times New Roman" w:cs="Times New Roman"/>
+          <w:color w:val="000000" w:themeColor="text1"/>
+        </w:rPr>
+        <w:t xml:space="preserve"> Each developer has anywhere from 500 to several thousand time-stamped issues. </w:t>
       </w:r>
     </w:p>
     <w:p>
@@ -8395,7 +8772,35 @@
           <w:rFonts w:ascii="Times New Roman" w:hAnsi="Times New Roman" w:cs="Times New Roman"/>
           <w:color w:val="000000" w:themeColor="text1"/>
         </w:rPr>
-        <w:t xml:space="preserve">There are two phrases in the literature that researchers use to describe long-run citizenship: good soldiers and extra milers. Methot et al. (2017) state that good soldiers are people who characteristically engage in higher levels of OCB relative to their colleagues – they have a tendency to help more than others. Similarly, Li et al. (2015) operationalized extra milers as employees who provided the most (as rated by team members) OCBs at a given time point, even though their theoretical definition </w:t>
+        <w:t xml:space="preserve">There are two phrases in the literature that researchers use to describe long-run citizenship: good soldiers and extra milers. Methot et al. (2017) state that good soldiers are people who characteristically engage in higher levels of OCB relative to their colleagues – they have a tendency to help more than others. Similarly, Li et al. (2015) </w:t>
+      </w:r>
+      <w:r>
+        <w:rPr>
+          <w:rFonts w:ascii="Times New Roman" w:hAnsi="Times New Roman" w:cs="Times New Roman"/>
+          <w:color w:val="000000" w:themeColor="text1"/>
+        </w:rPr>
+        <w:t>operationalize</w:t>
+      </w:r>
+      <w:r>
+        <w:rPr>
+          <w:rFonts w:ascii="Times New Roman" w:hAnsi="Times New Roman" w:cs="Times New Roman"/>
+          <w:color w:val="000000" w:themeColor="text1"/>
+        </w:rPr>
+        <w:t xml:space="preserve"> extra milers as employees who </w:t>
+      </w:r>
+      <w:r>
+        <w:rPr>
+          <w:rFonts w:ascii="Times New Roman" w:hAnsi="Times New Roman" w:cs="Times New Roman"/>
+          <w:color w:val="000000" w:themeColor="text1"/>
+        </w:rPr>
+        <w:t>provide</w:t>
+      </w:r>
+      <w:r>
+        <w:rPr>
+          <w:rFonts w:ascii="Times New Roman" w:hAnsi="Times New Roman" w:cs="Times New Roman"/>
+          <w:color w:val="000000" w:themeColor="text1"/>
+        </w:rPr>
+        <w:t xml:space="preserve"> the most (as rated by team members) OCBs at a given time point, even though their theoretical definition </w:t>
       </w:r>
       <w:r>
         <w:rPr>
@@ -8423,39 +8828,7 @@
           <w:rFonts w:ascii="Times New Roman" w:hAnsi="Times New Roman" w:cs="Times New Roman"/>
           <w:color w:val="000000" w:themeColor="text1"/>
         </w:rPr>
-        <w:t xml:space="preserve">? What is implied in how the researchers describe, study, and label this phenomenon is that an extra miler/good soldier is an employee who performs more OCBs than his or her peers and this behavior has some form of consistency. At time </w:t>
-      </w:r>
-      <w:r>
-        <w:rPr>
-          <w:rFonts w:ascii="Times New Roman" w:hAnsi="Times New Roman" w:cs="Times New Roman"/>
-          <w:i/>
-          <w:iCs/>
-          <w:color w:val="000000" w:themeColor="text1"/>
-        </w:rPr>
-        <w:t>t</w:t>
-      </w:r>
-      <w:r>
-        <w:rPr>
-          <w:rFonts w:ascii="Times New Roman" w:hAnsi="Times New Roman" w:cs="Times New Roman"/>
-          <w:color w:val="000000" w:themeColor="text1"/>
-        </w:rPr>
-        <w:t xml:space="preserve">, the individual performs more OCBs than her colleagues, she does so again at time </w:t>
-      </w:r>
-      <w:r>
-        <w:rPr>
-          <w:rFonts w:ascii="Times New Roman" w:hAnsi="Times New Roman" w:cs="Times New Roman"/>
-          <w:i/>
-          <w:iCs/>
-          <w:color w:val="000000" w:themeColor="text1"/>
-        </w:rPr>
-        <w:t>t</w:t>
-      </w:r>
-      <w:r>
-        <w:rPr>
-          <w:rFonts w:ascii="Times New Roman" w:hAnsi="Times New Roman" w:cs="Times New Roman"/>
-          <w:color w:val="000000" w:themeColor="text1"/>
-        </w:rPr>
-        <w:t xml:space="preserve"> + </w:t>
+        <w:t xml:space="preserve">? What is implied in how the researchers describe, study, and label this phenomenon is that an extra miler/good soldier is an employee who performs more OCBs than his or her peers and this behavior has some form of consistency. </w:t>
       </w:r>
       <w:r>
         <w:rPr>
@@ -8463,49 +8836,100 @@
           <w:color w:val="000000" w:themeColor="text1"/>
         </w:rPr>
         <w:lastRenderedPageBreak/>
-        <w:t xml:space="preserve">1, again at </w:t>
-      </w:r>
-      <w:r>
-        <w:rPr>
-          <w:rFonts w:ascii="Times New Roman" w:hAnsi="Times New Roman" w:cs="Times New Roman"/>
-          <w:i/>
-          <w:iCs/>
-          <w:color w:val="000000" w:themeColor="text1"/>
-        </w:rPr>
-        <w:t>t</w:t>
-      </w:r>
-      <w:r>
-        <w:rPr>
-          <w:rFonts w:ascii="Times New Roman" w:hAnsi="Times New Roman" w:cs="Times New Roman"/>
-          <w:color w:val="000000" w:themeColor="text1"/>
-        </w:rPr>
-        <w:t xml:space="preserve"> + 2, and this pattern continues until </w:t>
-      </w:r>
-      <w:r>
-        <w:rPr>
-          <w:rFonts w:ascii="Times New Roman" w:hAnsi="Times New Roman" w:cs="Times New Roman"/>
-          <w:i/>
-          <w:iCs/>
-          <w:color w:val="000000" w:themeColor="text1"/>
-        </w:rPr>
-        <w:t>t</w:t>
-      </w:r>
-      <w:r>
-        <w:rPr>
-          <w:rFonts w:ascii="Times New Roman" w:hAnsi="Times New Roman" w:cs="Times New Roman"/>
-          <w:color w:val="000000" w:themeColor="text1"/>
-        </w:rPr>
-        <w:t xml:space="preserve"> + </w:t>
-      </w:r>
-      <w:r>
-        <w:rPr>
-          <w:rFonts w:ascii="Times New Roman" w:hAnsi="Times New Roman" w:cs="Times New Roman"/>
-          <w:i/>
-          <w:iCs/>
-          <w:color w:val="000000" w:themeColor="text1"/>
-        </w:rPr>
-        <w:t>n</w:t>
-      </w:r>
+        <w:t xml:space="preserve">At time </w:t>
+      </w:r>
+      <m:oMath>
+        <m:r>
+          <w:rPr>
+            <w:rFonts w:ascii="Cambria Math" w:hAnsi="Cambria Math" w:cs="Times New Roman"/>
+            <w:color w:val="000000" w:themeColor="text1"/>
+          </w:rPr>
+          <m:t>t</m:t>
+        </m:r>
+      </m:oMath>
+      <w:r>
+        <w:rPr>
+          <w:rFonts w:ascii="Times New Roman" w:hAnsi="Times New Roman" w:cs="Times New Roman"/>
+          <w:color w:val="000000" w:themeColor="text1"/>
+        </w:rPr>
+        <w:t xml:space="preserve"> the individual performs more OCBs than her colleagues, she does so again at time</w:t>
+      </w:r>
+      <w:r>
+        <w:rPr>
+          <w:rFonts w:ascii="Times New Roman" w:hAnsi="Times New Roman" w:cs="Times New Roman"/>
+          <w:color w:val="000000" w:themeColor="text1"/>
+        </w:rPr>
+        <w:t xml:space="preserve"> </w:t>
+      </w:r>
+      <m:oMath>
+        <m:r>
+          <w:rPr>
+            <w:rFonts w:ascii="Cambria Math" w:hAnsi="Cambria Math" w:cs="Times New Roman"/>
+            <w:color w:val="000000" w:themeColor="text1"/>
+          </w:rPr>
+          <m:t>t+1</m:t>
+        </m:r>
+      </m:oMath>
+      <w:r>
+        <w:rPr>
+          <w:rFonts w:ascii="Times New Roman" w:hAnsi="Times New Roman" w:cs="Times New Roman"/>
+          <w:color w:val="000000" w:themeColor="text1"/>
+        </w:rPr>
+        <w:t>, again at</w:t>
+      </w:r>
+      <w:r>
+        <w:rPr>
+          <w:rFonts w:ascii="Times New Roman" w:hAnsi="Times New Roman" w:cs="Times New Roman"/>
+          <w:color w:val="000000" w:themeColor="text1"/>
+        </w:rPr>
+        <w:t xml:space="preserve"> </w:t>
+      </w:r>
+      <m:oMath>
+        <m:r>
+          <w:rPr>
+            <w:rFonts w:ascii="Cambria Math" w:hAnsi="Cambria Math" w:cs="Times New Roman"/>
+            <w:color w:val="000000" w:themeColor="text1"/>
+          </w:rPr>
+          <m:t>t+</m:t>
+        </m:r>
+        <m:r>
+          <w:rPr>
+            <w:rFonts w:ascii="Cambria Math" w:hAnsi="Cambria Math" w:cs="Times New Roman"/>
+            <w:color w:val="000000" w:themeColor="text1"/>
+          </w:rPr>
+          <m:t>2</m:t>
+        </m:r>
+      </m:oMath>
+      <w:r>
+        <w:rPr>
+          <w:rFonts w:ascii="Times New Roman" w:hAnsi="Times New Roman" w:cs="Times New Roman"/>
+          <w:color w:val="000000" w:themeColor="text1"/>
+        </w:rPr>
+        <w:t>, and this pattern continues until</w:t>
+      </w:r>
+      <w:r>
+        <w:rPr>
+          <w:rFonts w:ascii="Times New Roman" w:hAnsi="Times New Roman" w:cs="Times New Roman"/>
+          <w:color w:val="000000" w:themeColor="text1"/>
+        </w:rPr>
+        <w:t xml:space="preserve"> </w:t>
+      </w:r>
+      <m:oMath>
+        <m:r>
+          <w:rPr>
+            <w:rFonts w:ascii="Cambria Math" w:hAnsi="Cambria Math" w:cs="Times New Roman"/>
+            <w:color w:val="000000" w:themeColor="text1"/>
+          </w:rPr>
+          <m:t>t+</m:t>
+        </m:r>
+        <m:r>
+          <w:rPr>
+            <w:rFonts w:ascii="Cambria Math" w:hAnsi="Cambria Math" w:cs="Times New Roman"/>
+            <w:color w:val="000000" w:themeColor="text1"/>
+          </w:rPr>
+          <m:t>n</m:t>
+        </m:r>
+      </m:oMath>
       <w:r>
         <w:rPr>
           <w:rFonts w:ascii="Times New Roman" w:hAnsi="Times New Roman" w:cs="Times New Roman"/>
@@ -8513,15 +8937,15 @@
         </w:rPr>
         <w:t xml:space="preserve">, </w:t>
       </w:r>
-      <w:r>
-        <w:rPr>
-          <w:rFonts w:ascii="Times New Roman" w:hAnsi="Times New Roman" w:cs="Times New Roman"/>
-          <w:i/>
-          <w:iCs/>
-          <w:color w:val="000000" w:themeColor="text1"/>
-        </w:rPr>
-        <w:t>n</w:t>
-      </w:r>
+      <m:oMath>
+        <m:r>
+          <w:rPr>
+            <w:rFonts w:ascii="Cambria Math" w:hAnsi="Cambria Math" w:cs="Times New Roman"/>
+            <w:color w:val="000000" w:themeColor="text1"/>
+          </w:rPr>
+          <m:t>n</m:t>
+        </m:r>
+      </m:oMath>
       <w:r>
         <w:rPr>
           <w:rFonts w:ascii="Times New Roman" w:hAnsi="Times New Roman" w:cs="Times New Roman"/>
@@ -8529,28 +8953,42 @@
         </w:rPr>
         <w:t xml:space="preserve"> being any future time point in which she is outdone by a colleague. The value of </w:t>
       </w:r>
-      <w:r>
-        <w:rPr>
-          <w:rFonts w:ascii="Times New Roman" w:hAnsi="Times New Roman" w:cs="Times New Roman"/>
-          <w:i/>
-          <w:iCs/>
-          <w:color w:val="000000" w:themeColor="text1"/>
-        </w:rPr>
-        <w:t>n</w:t>
-      </w:r>
-      <w:r>
-        <w:rPr>
-          <w:rFonts w:ascii="Times New Roman" w:hAnsi="Times New Roman" w:cs="Times New Roman"/>
-          <w:color w:val="000000" w:themeColor="text1"/>
-        </w:rPr>
-        <w:t xml:space="preserve"> that determines whether a person is labeled as an extra miler or not remains unspecified, as does the number of consecutive “wins” required. Said differently, it is unclear for how long someone must sit as the top citizen to be considered an extra miler/good soldier, and it is also unclear whether the streaks must be consecutive or if someone who is frequently a top citizen but never the top citizen for more than two time points in a row merits the label. Given that researchers use the words “frequency” and “tendency,” respectively, when describing extra milers and good soldiers (Lit et al., 2015; Methot et al., 2017), </w:t>
-      </w:r>
-      <w:r>
-        <w:rPr>
-          <w:rFonts w:ascii="Times New Roman" w:hAnsi="Times New Roman" w:cs="Times New Roman"/>
-          <w:color w:val="000000" w:themeColor="text1"/>
-        </w:rPr>
-        <w:t>this research</w:t>
+      <m:oMath>
+        <m:r>
+          <w:rPr>
+            <w:rFonts w:ascii="Cambria Math" w:hAnsi="Cambria Math" w:cs="Times New Roman"/>
+            <w:color w:val="000000" w:themeColor="text1"/>
+          </w:rPr>
+          <m:t>n</m:t>
+        </m:r>
+      </m:oMath>
+      <w:r>
+        <w:rPr>
+          <w:rFonts w:ascii="Times New Roman" w:hAnsi="Times New Roman" w:cs="Times New Roman"/>
+          <w:color w:val="000000" w:themeColor="text1"/>
+        </w:rPr>
+        <w:t xml:space="preserve"> </w:t>
+      </w:r>
+      <w:r>
+        <w:rPr>
+          <w:rFonts w:ascii="Times New Roman" w:hAnsi="Times New Roman" w:cs="Times New Roman"/>
+          <w:color w:val="000000" w:themeColor="text1"/>
+        </w:rPr>
+        <w:t xml:space="preserve">that determines whether a person is labeled as an extra miler or not remains unspecified, as does the number of consecutive “wins” required. Said differently, it is unclear for how long someone must sit as the top citizen to be considered an extra miler/good soldier, and it is also unclear whether the streaks must be consecutive or if someone who is frequently a top citizen but never the top citizen for more than two time points in a row merits the label. Given that researchers use the words “frequency” and “tendency,” respectively, when describing extra milers and good soldiers (Lit et al., 2015; Methot et al., 2017), </w:t>
+      </w:r>
+      <w:r>
+        <w:rPr>
+          <w:rFonts w:ascii="Times New Roman" w:hAnsi="Times New Roman" w:cs="Times New Roman"/>
+          <w:color w:val="000000" w:themeColor="text1"/>
+        </w:rPr>
+        <w:t xml:space="preserve">this </w:t>
+      </w:r>
+      <w:r>
+        <w:rPr>
+          <w:rFonts w:ascii="Times New Roman" w:hAnsi="Times New Roman" w:cs="Times New Roman"/>
+          <w:color w:val="000000" w:themeColor="text1"/>
+        </w:rPr>
+        <w:t>proposal</w:t>
       </w:r>
       <w:r>
         <w:rPr>
@@ -8958,7 +9396,7 @@
           <w:rFonts w:ascii="Times New Roman" w:hAnsi="Times New Roman" w:cs="Times New Roman"/>
           <w:color w:val="000000" w:themeColor="text1"/>
         </w:rPr>
-        <w:t xml:space="preserve"> are independently and identically distributed random variables with zero mean and finite variance. This structure exactly mimics the random walks identified in Study one. At any given time, help requests lead to helping such that the employee with the greatest </w:t>
+        <w:t xml:space="preserve"> are independently and identically distributed random variables with zero mean and finite variance. This structure exactly mimics the random walks identified in Study </w:t>
       </w:r>
       <w:r>
         <w:rPr>
@@ -8966,7 +9404,7 @@
           <w:color w:val="000000" w:themeColor="text1"/>
         </w:rPr>
         <w:lastRenderedPageBreak/>
-        <w:t xml:space="preserve">number of opportunities provides the most help. Mathematically, if </w:t>
+        <w:t xml:space="preserve">one. At any given time, help requests lead to helping such that the employee with the greatest number of opportunities provides the most help. Mathematically, if </w:t>
       </w:r>
       <m:oMath>
         <m:r>
@@ -9619,7 +10057,15 @@
           <w:rFonts w:ascii="Times New Roman" w:hAnsi="Times New Roman" w:cs="Times New Roman"/>
           <w:color w:val="000000" w:themeColor="text1"/>
         </w:rPr>
-        <w:t xml:space="preserve"> (see expected results for a greater discussion). RQ1 asked how the results change as the random walks begin to drift. This question is evaluated by assessing the probability of different values of </w:t>
+        <w:t xml:space="preserve"> (see expected results for a greater discussion). RQ1 asked how the results change as the random walks begin to drift. This question </w:t>
+      </w:r>
+      <w:r>
+        <w:rPr>
+          <w:rFonts w:ascii="Times New Roman" w:hAnsi="Times New Roman" w:cs="Times New Roman"/>
+          <w:color w:val="000000" w:themeColor="text1"/>
+        </w:rPr>
+        <w:lastRenderedPageBreak/>
+        <w:t xml:space="preserve">is evaluated by assessing the probability of different values of </w:t>
       </w:r>
       <w:r>
         <w:rPr>
@@ -9651,15 +10097,7 @@
           <w:rFonts w:ascii="Times New Roman" w:hAnsi="Times New Roman" w:cs="Times New Roman"/>
           <w:color w:val="000000" w:themeColor="text1"/>
         </w:rPr>
-        <w:t xml:space="preserve"> changes from 0 to 1. RQ2 </w:t>
-      </w:r>
-      <w:r>
-        <w:rPr>
-          <w:rFonts w:ascii="Times New Roman" w:hAnsi="Times New Roman" w:cs="Times New Roman"/>
-          <w:color w:val="000000" w:themeColor="text1"/>
-        </w:rPr>
-        <w:lastRenderedPageBreak/>
-        <w:t xml:space="preserve">asked how the results change as the random walks lose inertia. This question is evaluated by assessing the probability of different values of </w:t>
+        <w:t xml:space="preserve"> changes from 0 to 1. RQ2 asked how the results change as the random walks lose inertia. This question is evaluated by assessing the probability of different values of </w:t>
       </w:r>
       <w:r>
         <w:rPr>
@@ -19771,6 +20209,16 @@
       <w:vertAlign w:val="superscript"/>
     </w:rPr>
   </w:style>
+  <w:style w:type="character" w:styleId="PlaceholderText">
+    <w:name w:val="Placeholder Text"/>
+    <w:basedOn w:val="DefaultParagraphFont"/>
+    <w:uiPriority w:val="99"/>
+    <w:semiHidden/>
+    <w:rsid w:val="00B9346D"/>
+    <w:rPr>
+      <w:color w:val="808080"/>
+    </w:rPr>
+  </w:style>
 </w:styles>
 </file>
 

</xml_diff>

<commit_message>
through simon simple rules model
</commit_message>
<xml_diff>
--- a/reports/paper/word/dishop_diss_proposal.docx
+++ b/reports/paper/word/dishop_diss_proposal.docx
@@ -218,7 +218,21 @@
           <w:rFonts w:ascii="Times New Roman" w:hAnsi="Times New Roman" w:cs="Times New Roman"/>
           <w:color w:val="000000" w:themeColor="text1"/>
         </w:rPr>
-        <w:t xml:space="preserve"> have gone so far as to describe OCBs as a critical lubricant which enhances the social machinery of organizations </w:t>
+        <w:t xml:space="preserve"> have gone so far as to describe OCBs as a critical lubricant </w:t>
+      </w:r>
+      <w:r>
+        <w:rPr>
+          <w:rFonts w:ascii="Times New Roman" w:hAnsi="Times New Roman" w:cs="Times New Roman"/>
+          <w:color w:val="000000" w:themeColor="text1"/>
+        </w:rPr>
+        <w:t>that</w:t>
+      </w:r>
+      <w:r>
+        <w:rPr>
+          <w:rFonts w:ascii="Times New Roman" w:hAnsi="Times New Roman" w:cs="Times New Roman"/>
+          <w:color w:val="000000" w:themeColor="text1"/>
+        </w:rPr>
+        <w:t xml:space="preserve"> enhances the social machinery of organizations </w:t>
       </w:r>
       <w:r>
         <w:rPr>
@@ -345,20 +359,12 @@
           <w:color w:val="000000" w:themeColor="text1"/>
         </w:rPr>
       </w:pPr>
-    </w:p>
-    <w:p>
-      <w:pPr>
-        <w:rPr>
-          <w:rFonts w:ascii="Times New Roman" w:hAnsi="Times New Roman" w:cs="Times New Roman"/>
-          <w:color w:val="000000" w:themeColor="text1"/>
-        </w:rPr>
-      </w:pPr>
-      <w:r>
-        <w:rPr>
-          <w:rFonts w:ascii="Times New Roman" w:hAnsi="Times New Roman" w:cs="Times New Roman"/>
-          <w:color w:val="000000" w:themeColor="text1"/>
-        </w:rPr>
-        <w:t>One topic of recent interest in this literature is a citizenship pattern which has been articulated using phrases such as “extra miler” or “good soldier” (</w:t>
+      <w:r>
+        <w:rPr>
+          <w:rFonts w:ascii="Times New Roman" w:hAnsi="Times New Roman" w:cs="Times New Roman"/>
+          <w:color w:val="000000" w:themeColor="text1"/>
+        </w:rPr>
+        <w:t>One topic of recent interest in this literature is a pattern which has been articulated using phrases such as “extra miler” or “good soldier” (</w:t>
       </w:r>
       <w:r>
         <w:rPr>
@@ -420,7 +426,21 @@
           <w:rFonts w:ascii="Times New Roman" w:hAnsi="Times New Roman" w:cs="Times New Roman"/>
           <w:color w:val="000000" w:themeColor="text1"/>
         </w:rPr>
-        <w:t xml:space="preserve"> et al., (2017), for instance, state that personality traits and prosocial motives are the research-supported causes of this pattern. Stated simply, an extra miler/good soldier exhibits sustained, superior levels of OCBs due to his or her disposition or attitude (e.g., </w:t>
+        <w:t xml:space="preserve"> et al., (2017), for instance, </w:t>
+      </w:r>
+      <w:r>
+        <w:rPr>
+          <w:rFonts w:ascii="Times New Roman" w:hAnsi="Times New Roman" w:cs="Times New Roman"/>
+          <w:color w:val="000000" w:themeColor="text1"/>
+        </w:rPr>
+        <w:t>argue</w:t>
+      </w:r>
+      <w:r>
+        <w:rPr>
+          <w:rFonts w:ascii="Times New Roman" w:hAnsi="Times New Roman" w:cs="Times New Roman"/>
+          <w:color w:val="000000" w:themeColor="text1"/>
+        </w:rPr>
+        <w:t xml:space="preserve"> that personality traits and prosocial motives are the research-supported causes of this pattern. Stated simply, an extra miler/good soldier exhibits sustained, superior levels of OCBs due to his or her disposition or attitude (e.g., </w:t>
       </w:r>
       <w:proofErr w:type="spellStart"/>
       <w:r>
@@ -651,7 +671,21 @@
           <w:rFonts w:ascii="Times New Roman" w:hAnsi="Times New Roman" w:cs="Times New Roman"/>
           <w:color w:val="000000" w:themeColor="text1"/>
         </w:rPr>
-        <w:t>, and Bloodgood (2002) suggest that there is a consensus that OCBs stem from dispositions, motivation, and fairness perceptions.</w:t>
+        <w:t xml:space="preserve">, and Bloodgood (2002) </w:t>
+      </w:r>
+      <w:r>
+        <w:rPr>
+          <w:rFonts w:ascii="Times New Roman" w:hAnsi="Times New Roman" w:cs="Times New Roman"/>
+          <w:color w:val="000000" w:themeColor="text1"/>
+        </w:rPr>
+        <w:t>state</w:t>
+      </w:r>
+      <w:r>
+        <w:rPr>
+          <w:rFonts w:ascii="Times New Roman" w:hAnsi="Times New Roman" w:cs="Times New Roman"/>
+          <w:color w:val="000000" w:themeColor="text1"/>
+        </w:rPr>
+        <w:t xml:space="preserve"> that there is a consensus that OCBs stem from dispositions, motivation, and fairness perceptions.</w:t>
       </w:r>
     </w:p>
     <w:p>
@@ -676,35 +710,34 @@
           <w:color w:val="000000" w:themeColor="text1"/>
         </w:rPr>
       </w:pPr>
-    </w:p>
-    <w:p>
-      <w:pPr>
-        <w:rPr>
-          <w:rFonts w:ascii="Times New Roman" w:hAnsi="Times New Roman" w:cs="Times New Roman"/>
-          <w:color w:val="000000" w:themeColor="text1"/>
-        </w:rPr>
-      </w:pPr>
+      <w:r>
+        <w:rPr>
+          <w:rFonts w:ascii="Times New Roman" w:hAnsi="Times New Roman" w:cs="Times New Roman"/>
+          <w:color w:val="000000" w:themeColor="text1"/>
+        </w:rPr>
+        <w:t xml:space="preserve">Second, but related to the notion of a person by situation interaction, the conversation surrounding extra milers and good soldiers is missing an appreciation of the pleas for help employees receive over time. </w:t>
+      </w:r>
+      <w:r>
+        <w:rPr>
+          <w:rFonts w:ascii="Times New Roman" w:hAnsi="Times New Roman" w:cs="Times New Roman"/>
+          <w:color w:val="000000" w:themeColor="text1"/>
+        </w:rPr>
+        <w:t>In their cornerstone paper describing its dimensions, Smith</w:t>
+      </w:r>
+      <w:r>
+        <w:rPr>
+          <w:rFonts w:ascii="Times New Roman" w:hAnsi="Times New Roman" w:cs="Times New Roman"/>
+          <w:color w:val="000000" w:themeColor="text1"/>
+        </w:rPr>
+        <w:t xml:space="preserve">, Organ, </w:t>
+      </w:r>
       <w:r>
         <w:rPr>
           <w:rFonts w:ascii="Times New Roman" w:hAnsi="Times New Roman" w:cs="Times New Roman"/>
           <w:color w:val="000000" w:themeColor="text1"/>
         </w:rPr>
         <w:lastRenderedPageBreak/>
-        <w:t xml:space="preserve">Second, but related to the notion of a person by situation interaction, the conversation surrounding extra milers and good soldiers is missing an appreciation of the pleas for help employees receive over time. </w:t>
-      </w:r>
-      <w:r>
-        <w:rPr>
-          <w:rFonts w:ascii="Times New Roman" w:hAnsi="Times New Roman" w:cs="Times New Roman"/>
-          <w:color w:val="000000" w:themeColor="text1"/>
-        </w:rPr>
-        <w:t>In their cornerstone paper describing its dimensions, Smith</w:t>
-      </w:r>
-      <w:r>
-        <w:rPr>
-          <w:rFonts w:ascii="Times New Roman" w:hAnsi="Times New Roman" w:cs="Times New Roman"/>
-          <w:color w:val="000000" w:themeColor="text1"/>
-        </w:rPr>
-        <w:t>, Organ, and Near</w:t>
+        <w:t>and Near</w:t>
       </w:r>
       <w:r>
         <w:rPr>
@@ -732,16 +765,292 @@
           <w:rFonts w:ascii="Times New Roman" w:hAnsi="Times New Roman" w:cs="Times New Roman"/>
           <w:color w:val="000000" w:themeColor="text1"/>
         </w:rPr>
-        <w:t xml:space="preserve"> How many requests employees receive over time is necessary to examine for several reasons. It creates a baseline to evaluate whether a given level of help is greater or lower than what was offered by one’s colleagues, has the potential to change whether a given amount of help should merit the label “extra miler” or “good soldier” (the same amount of help looks different if it follows 2 versus 12 requests for assistance), and several authors (Bamberger, 2009; Ehrhart, 2018) argue that most acts of employee cooperation are the result of a request to do so. </w:t>
-      </w:r>
-    </w:p>
-    <w:p>
-      <w:pPr>
-        <w:rPr>
-          <w:rFonts w:ascii="Times New Roman" w:hAnsi="Times New Roman" w:cs="Times New Roman"/>
-          <w:color w:val="000000" w:themeColor="text1"/>
-        </w:rPr>
-      </w:pPr>
+        <w:t xml:space="preserve"> How many requests employees receive over time is necessary to examine for several reasons. It creates a baseline to evaluate whether a given level of help is greater or lower than what was offered by one’s colleagues, has the potential to change whether a given amount of help should merit the label “extra miler” or “good soldier” (the same amount of help looks different if it follows 2 versus 12 requests for assistance), and several authors (Bamberger, 2009; Ehrhart, 2018) argue that most acts of </w:t>
+      </w:r>
+      <w:r>
+        <w:rPr>
+          <w:rFonts w:ascii="Times New Roman" w:hAnsi="Times New Roman" w:cs="Times New Roman"/>
+          <w:color w:val="000000" w:themeColor="text1"/>
+        </w:rPr>
+        <w:t xml:space="preserve">affiliative </w:t>
+      </w:r>
+      <w:r>
+        <w:rPr>
+          <w:rFonts w:ascii="Times New Roman" w:hAnsi="Times New Roman" w:cs="Times New Roman"/>
+          <w:color w:val="000000" w:themeColor="text1"/>
+        </w:rPr>
+        <w:t>citizenship</w:t>
+      </w:r>
+      <w:r>
+        <w:rPr>
+          <w:rFonts w:ascii="Times New Roman" w:hAnsi="Times New Roman" w:cs="Times New Roman"/>
+          <w:color w:val="000000" w:themeColor="text1"/>
+        </w:rPr>
+        <w:t xml:space="preserve"> are the result of a request to do so. </w:t>
+      </w:r>
+    </w:p>
+    <w:p>
+      <w:pPr>
+        <w:ind w:firstLine="720"/>
+        <w:rPr>
+          <w:rFonts w:ascii="Times New Roman" w:hAnsi="Times New Roman" w:cs="Times New Roman"/>
+          <w:color w:val="000000" w:themeColor="text1"/>
+        </w:rPr>
+      </w:pPr>
+      <w:r>
+        <w:rPr>
+          <w:rFonts w:ascii="Times New Roman" w:hAnsi="Times New Roman" w:cs="Times New Roman"/>
+          <w:color w:val="000000" w:themeColor="text1"/>
+        </w:rPr>
+        <w:t>Third, just as</w:t>
+      </w:r>
+      <w:r>
+        <w:rPr>
+          <w:rFonts w:ascii="Times New Roman" w:hAnsi="Times New Roman" w:cs="Times New Roman"/>
+          <w:color w:val="000000" w:themeColor="text1"/>
+        </w:rPr>
+        <w:t xml:space="preserve"> the person-oriented effects occupy the foreground of this research literature, researchers have tended to examine the systematic while neglecting the unsystematic. Moreover, r</w:t>
+      </w:r>
+      <w:r>
+        <w:rPr>
+          <w:rFonts w:ascii="Times New Roman" w:hAnsi="Times New Roman" w:cs="Times New Roman"/>
+          <w:color w:val="000000" w:themeColor="text1"/>
+        </w:rPr>
+        <w:t xml:space="preserve">esearchers sometimes imply that a systematic pattern – extra milers or good soldiers – cannot be produced by unsystematic </w:t>
+      </w:r>
+      <w:r>
+        <w:rPr>
+          <w:rFonts w:ascii="Times New Roman" w:hAnsi="Times New Roman" w:cs="Times New Roman"/>
+          <w:color w:val="000000" w:themeColor="text1"/>
+        </w:rPr>
+        <w:t>causes, an idea that runs counter to the growing research on chance and random processes (</w:t>
+      </w:r>
+      <w:r>
+        <w:rPr>
+          <w:rFonts w:ascii="Times New Roman" w:hAnsi="Times New Roman" w:cs="Times New Roman"/>
+          <w:color w:val="FF0000"/>
+        </w:rPr>
+        <w:t>Lui et al. academy</w:t>
+      </w:r>
+      <w:r>
+        <w:rPr>
+          <w:rFonts w:ascii="Times New Roman" w:hAnsi="Times New Roman" w:cs="Times New Roman"/>
+          <w:color w:val="000000" w:themeColor="text1"/>
+        </w:rPr>
+        <w:t>)</w:t>
+      </w:r>
+      <w:r>
+        <w:rPr>
+          <w:rFonts w:ascii="Times New Roman" w:hAnsi="Times New Roman" w:cs="Times New Roman"/>
+          <w:color w:val="000000" w:themeColor="text1"/>
+        </w:rPr>
+        <w:t>.</w:t>
+      </w:r>
+      <w:r>
+        <w:rPr>
+          <w:rFonts w:ascii="Times New Roman" w:hAnsi="Times New Roman" w:cs="Times New Roman"/>
+          <w:color w:val="000000" w:themeColor="text1"/>
+        </w:rPr>
+        <w:t xml:space="preserve"> </w:t>
+      </w:r>
+      <w:r>
+        <w:rPr>
+          <w:rFonts w:ascii="Times New Roman" w:hAnsi="Times New Roman" w:cs="Times New Roman"/>
+          <w:color w:val="000000" w:themeColor="text1"/>
+        </w:rPr>
+        <w:t xml:space="preserve">To appreciate this assumption, </w:t>
+      </w:r>
+      <w:r>
+        <w:rPr>
+          <w:rFonts w:ascii="Times New Roman" w:hAnsi="Times New Roman" w:cs="Times New Roman"/>
+          <w:color w:val="000000" w:themeColor="text1"/>
+        </w:rPr>
+        <w:t xml:space="preserve">it is useful to describe a study by </w:t>
+      </w:r>
+      <w:proofErr w:type="spellStart"/>
+      <w:r>
+        <w:rPr>
+          <w:rFonts w:ascii="Times New Roman" w:hAnsi="Times New Roman" w:cs="Times New Roman"/>
+          <w:color w:val="000000" w:themeColor="text1"/>
+        </w:rPr>
+        <w:t>Bolino</w:t>
+      </w:r>
+      <w:proofErr w:type="spellEnd"/>
+      <w:r>
+        <w:rPr>
+          <w:rFonts w:ascii="Times New Roman" w:hAnsi="Times New Roman" w:cs="Times New Roman"/>
+          <w:color w:val="000000" w:themeColor="text1"/>
+        </w:rPr>
+        <w:t xml:space="preserve"> et al. (2015). These authors examine within-person variance in OCBs, depletion, and motives, and correlate the constructs over time. They motivate their study by arguing that </w:t>
+      </w:r>
+      <w:r>
+        <w:rPr>
+          <w:rFonts w:ascii="Times New Roman" w:hAnsi="Times New Roman" w:cs="Times New Roman"/>
+          <w:color w:val="000000" w:themeColor="text1"/>
+        </w:rPr>
+        <w:t xml:space="preserve">it is unreasonable to expect (1) motives to be completely stable over time and (2) good soldiers, or employees that exhibit greater OCBs relative to their peers, to always be good. They </w:t>
+      </w:r>
+      <w:r>
+        <w:rPr>
+          <w:rFonts w:ascii="Times New Roman" w:hAnsi="Times New Roman" w:cs="Times New Roman"/>
+          <w:color w:val="000000" w:themeColor="text1"/>
+        </w:rPr>
+        <w:t xml:space="preserve">then </w:t>
+      </w:r>
+      <w:r>
+        <w:rPr>
+          <w:rFonts w:ascii="Times New Roman" w:hAnsi="Times New Roman" w:cs="Times New Roman"/>
+          <w:color w:val="000000" w:themeColor="text1"/>
+        </w:rPr>
+        <w:t xml:space="preserve">demonstrate that motives do show within-person variance and that they predict OCBs. What these authors imply is that </w:t>
+      </w:r>
+      <w:r>
+        <w:rPr>
+          <w:rFonts w:ascii="Times New Roman" w:hAnsi="Times New Roman" w:cs="Times New Roman"/>
+          <w:color w:val="000000" w:themeColor="text1"/>
+        </w:rPr>
+        <w:t xml:space="preserve">sustained, exceptional citizenship (i.e., long-run “streakiness”) </w:t>
+      </w:r>
+      <w:r>
+        <w:rPr>
+          <w:rFonts w:ascii="Times New Roman" w:hAnsi="Times New Roman" w:cs="Times New Roman"/>
+          <w:color w:val="000000" w:themeColor="text1"/>
+        </w:rPr>
+        <w:t xml:space="preserve">is unlikely when there is </w:t>
+      </w:r>
+      <w:r>
+        <w:rPr>
+          <w:rFonts w:ascii="Times New Roman" w:hAnsi="Times New Roman" w:cs="Times New Roman"/>
+          <w:color w:val="000000" w:themeColor="text1"/>
+        </w:rPr>
+        <w:t>within-person instability</w:t>
+      </w:r>
+      <w:r>
+        <w:rPr>
+          <w:rFonts w:ascii="Times New Roman" w:hAnsi="Times New Roman" w:cs="Times New Roman"/>
+          <w:color w:val="000000" w:themeColor="text1"/>
+        </w:rPr>
+        <w:t xml:space="preserve"> in the variables that are assumed to cause OCBs. Said differently, when the causes are unstable (motives), the outcome must be unstable (OCB). This idea, though, contradicts what we know about stochastic</w:t>
+      </w:r>
+      <w:r>
+        <w:rPr>
+          <w:rFonts w:ascii="Times New Roman" w:hAnsi="Times New Roman" w:cs="Times New Roman"/>
+          <w:color w:val="000000" w:themeColor="text1"/>
+        </w:rPr>
+        <w:t xml:space="preserve"> (random)</w:t>
+      </w:r>
+      <w:r>
+        <w:rPr>
+          <w:rFonts w:ascii="Times New Roman" w:hAnsi="Times New Roman" w:cs="Times New Roman"/>
+          <w:color w:val="000000" w:themeColor="text1"/>
+        </w:rPr>
+        <w:t xml:space="preserve"> processes, particularly the notion that no systematic variance in the cause is required to produce what looks like long-run stability in the outcome (Polson &amp; Scott, 2012). If the cause </w:t>
+      </w:r>
+      <w:r>
+        <w:rPr>
+          <w:rFonts w:ascii="Times New Roman" w:hAnsi="Times New Roman" w:cs="Times New Roman"/>
+          <w:color w:val="000000" w:themeColor="text1"/>
+        </w:rPr>
+        <w:t xml:space="preserve">is random and unsystematic, it is still </w:t>
+      </w:r>
+      <w:r>
+        <w:rPr>
+          <w:rFonts w:ascii="Times New Roman" w:hAnsi="Times New Roman" w:cs="Times New Roman"/>
+          <w:color w:val="000000" w:themeColor="text1"/>
+        </w:rPr>
+        <w:t>possible</w:t>
+      </w:r>
+      <w:r>
+        <w:rPr>
+          <w:rFonts w:ascii="Times New Roman" w:hAnsi="Times New Roman" w:cs="Times New Roman"/>
+          <w:color w:val="000000" w:themeColor="text1"/>
+        </w:rPr>
+        <w:t xml:space="preserve"> – </w:t>
+      </w:r>
+      <w:r>
+        <w:rPr>
+          <w:rFonts w:ascii="Times New Roman" w:hAnsi="Times New Roman" w:cs="Times New Roman"/>
+          <w:color w:val="000000" w:themeColor="text1"/>
+        </w:rPr>
+        <w:t>and in some cases extremely likel</w:t>
+      </w:r>
+      <w:r>
+        <w:rPr>
+          <w:rFonts w:ascii="Times New Roman" w:hAnsi="Times New Roman" w:cs="Times New Roman"/>
+          <w:color w:val="000000" w:themeColor="text1"/>
+        </w:rPr>
+        <w:t xml:space="preserve">y – that </w:t>
+      </w:r>
+      <w:r>
+        <w:rPr>
+          <w:rFonts w:ascii="Times New Roman" w:hAnsi="Times New Roman" w:cs="Times New Roman"/>
+          <w:color w:val="000000" w:themeColor="text1"/>
+        </w:rPr>
+        <w:t>the response process contain</w:t>
+      </w:r>
+      <w:r>
+        <w:rPr>
+          <w:rFonts w:ascii="Times New Roman" w:hAnsi="Times New Roman" w:cs="Times New Roman"/>
+          <w:color w:val="000000" w:themeColor="text1"/>
+        </w:rPr>
+        <w:t>s</w:t>
+      </w:r>
+      <w:r>
+        <w:rPr>
+          <w:rFonts w:ascii="Times New Roman" w:hAnsi="Times New Roman" w:cs="Times New Roman"/>
+          <w:color w:val="000000" w:themeColor="text1"/>
+        </w:rPr>
+        <w:t xml:space="preserve"> systematic variance in the form of long</w:t>
+      </w:r>
+      <w:r>
+        <w:rPr>
+          <w:rFonts w:ascii="Times New Roman" w:hAnsi="Times New Roman" w:cs="Times New Roman"/>
+          <w:color w:val="000000" w:themeColor="text1"/>
+        </w:rPr>
+        <w:t xml:space="preserve">-run streaks. What this means for the citizenship literature is that it is necessary to understand the role of randomness because the core idea underlying the notions extra miler and good soldier is that </w:t>
+      </w:r>
+      <w:r>
+        <w:rPr>
+          <w:rFonts w:ascii="Times New Roman" w:hAnsi="Times New Roman" w:cs="Times New Roman"/>
+          <w:color w:val="000000" w:themeColor="text1"/>
+        </w:rPr>
+        <w:t>employee behaviors</w:t>
+      </w:r>
+      <w:r>
+        <w:rPr>
+          <w:rFonts w:ascii="Times New Roman" w:hAnsi="Times New Roman" w:cs="Times New Roman"/>
+          <w:color w:val="000000" w:themeColor="text1"/>
+        </w:rPr>
+        <w:t xml:space="preserve"> exhibit streakiness</w:t>
+      </w:r>
+      <w:r>
+        <w:rPr>
+          <w:rFonts w:ascii="Times New Roman" w:hAnsi="Times New Roman" w:cs="Times New Roman"/>
+          <w:color w:val="000000" w:themeColor="text1"/>
+        </w:rPr>
+        <w:t xml:space="preserve"> – </w:t>
+      </w:r>
+      <w:r>
+        <w:rPr>
+          <w:rFonts w:ascii="Times New Roman" w:hAnsi="Times New Roman" w:cs="Times New Roman"/>
+          <w:color w:val="000000" w:themeColor="text1"/>
+        </w:rPr>
+        <w:t>a pattern which</w:t>
+      </w:r>
+      <w:r>
+        <w:rPr>
+          <w:rFonts w:ascii="Times New Roman" w:hAnsi="Times New Roman" w:cs="Times New Roman"/>
+          <w:color w:val="000000" w:themeColor="text1"/>
+        </w:rPr>
+        <w:t xml:space="preserve"> we know</w:t>
+      </w:r>
+      <w:r>
+        <w:rPr>
+          <w:rFonts w:ascii="Times New Roman" w:hAnsi="Times New Roman" w:cs="Times New Roman"/>
+          <w:color w:val="000000" w:themeColor="text1"/>
+        </w:rPr>
+        <w:t xml:space="preserve"> to be a possible byproduct of chance. </w:t>
+      </w:r>
     </w:p>
     <w:p>
       <w:pPr>
@@ -757,128 +1066,14 @@
           <w:rFonts w:ascii="Times New Roman" w:hAnsi="Times New Roman" w:cs="Times New Roman"/>
           <w:color w:val="000000" w:themeColor="text1"/>
         </w:rPr>
-        <w:t xml:space="preserve">Third, researchers sometimes imply that a systematic pattern – extra milers or good soldiers – cannot be produced by unsystematic effects. To appreciate this assumption, </w:t>
-      </w:r>
-      <w:r>
-        <w:rPr>
-          <w:rFonts w:ascii="Times New Roman" w:hAnsi="Times New Roman" w:cs="Times New Roman"/>
-          <w:color w:val="000000" w:themeColor="text1"/>
-        </w:rPr>
-        <w:t xml:space="preserve">it is useful to describe a study by </w:t>
-      </w:r>
-      <w:proofErr w:type="spellStart"/>
-      <w:r>
-        <w:rPr>
-          <w:rFonts w:ascii="Times New Roman" w:hAnsi="Times New Roman" w:cs="Times New Roman"/>
-          <w:color w:val="000000" w:themeColor="text1"/>
-        </w:rPr>
-        <w:t>Bolino</w:t>
-      </w:r>
-      <w:proofErr w:type="spellEnd"/>
-      <w:r>
-        <w:rPr>
-          <w:rFonts w:ascii="Times New Roman" w:hAnsi="Times New Roman" w:cs="Times New Roman"/>
-          <w:color w:val="000000" w:themeColor="text1"/>
-        </w:rPr>
-        <w:t xml:space="preserve"> et al. (2015). These authors examine within-person variance in OCBs, depletion, and motives, and correlate the constructs over time. They motivate their study by arguing that </w:t>
-      </w:r>
-      <w:r>
-        <w:rPr>
-          <w:rFonts w:ascii="Times New Roman" w:hAnsi="Times New Roman" w:cs="Times New Roman"/>
-          <w:color w:val="000000" w:themeColor="text1"/>
-        </w:rPr>
-        <w:t xml:space="preserve">it is unreasonable to expect (1) motives to be completely stable over time and (2) good soldiers, or employees that exhibit greater OCBs relative to their peers, to always be good. They </w:t>
-      </w:r>
-      <w:r>
-        <w:rPr>
-          <w:rFonts w:ascii="Times New Roman" w:hAnsi="Times New Roman" w:cs="Times New Roman"/>
-          <w:color w:val="000000" w:themeColor="text1"/>
-        </w:rPr>
-        <w:t xml:space="preserve">then </w:t>
-      </w:r>
-      <w:r>
-        <w:rPr>
-          <w:rFonts w:ascii="Times New Roman" w:hAnsi="Times New Roman" w:cs="Times New Roman"/>
-          <w:color w:val="000000" w:themeColor="text1"/>
-        </w:rPr>
-        <w:t>demonstrate that motives do show systematic within-person variance and that they predict OCBs. What these authors imply is that long-run behavior is unlikely when there is systematic variance in the variables that are assumed to cause OCBs. Said differently, when the causes are unstable (motives), the outcome must be unstable (OCB). This idea, though, contradicts what we know about stochastic</w:t>
-      </w:r>
-      <w:r>
-        <w:rPr>
-          <w:rFonts w:ascii="Times New Roman" w:hAnsi="Times New Roman" w:cs="Times New Roman"/>
-          <w:color w:val="000000" w:themeColor="text1"/>
-        </w:rPr>
-        <w:t xml:space="preserve"> (random)</w:t>
-      </w:r>
-      <w:r>
-        <w:rPr>
-          <w:rFonts w:ascii="Times New Roman" w:hAnsi="Times New Roman" w:cs="Times New Roman"/>
-          <w:color w:val="000000" w:themeColor="text1"/>
-        </w:rPr>
-        <w:t xml:space="preserve"> processes, particularly the notion that no systematic variance in the cause is required to produce what looks like long-run stability in the outcome (Polson &amp; Scott, 2012). If the cause </w:t>
-      </w:r>
-      <w:r>
-        <w:rPr>
-          <w:rFonts w:ascii="Times New Roman" w:hAnsi="Times New Roman" w:cs="Times New Roman"/>
-          <w:color w:val="000000" w:themeColor="text1"/>
-        </w:rPr>
-        <w:t xml:space="preserve">is random and unsystematic, it is still </w:t>
-      </w:r>
-      <w:r>
-        <w:rPr>
-          <w:rFonts w:ascii="Times New Roman" w:hAnsi="Times New Roman" w:cs="Times New Roman"/>
-          <w:color w:val="000000" w:themeColor="text1"/>
-        </w:rPr>
-        <w:t>possible (and in some cases extremely likely) that the response process contain</w:t>
-      </w:r>
-      <w:r>
-        <w:rPr>
-          <w:rFonts w:ascii="Times New Roman" w:hAnsi="Times New Roman" w:cs="Times New Roman"/>
-          <w:color w:val="000000" w:themeColor="text1"/>
-        </w:rPr>
-        <w:t>s</w:t>
-      </w:r>
-      <w:r>
-        <w:rPr>
-          <w:rFonts w:ascii="Times New Roman" w:hAnsi="Times New Roman" w:cs="Times New Roman"/>
-          <w:color w:val="000000" w:themeColor="text1"/>
-        </w:rPr>
-        <w:t xml:space="preserve"> systematic variance in the form of long</w:t>
-      </w:r>
-      <w:r>
-        <w:rPr>
-          <w:rFonts w:ascii="Times New Roman" w:hAnsi="Times New Roman" w:cs="Times New Roman"/>
-          <w:color w:val="000000" w:themeColor="text1"/>
-        </w:rPr>
-        <w:t>-run streaks. What this means for the citizenship literature is that it is necessary to understand the role of randomness because the core idea underlying the notions extra miler and good soldier is that helping behaviors exhibit streakiness</w:t>
-      </w:r>
-      <w:r>
-        <w:rPr>
-          <w:rFonts w:ascii="Times New Roman" w:hAnsi="Times New Roman" w:cs="Times New Roman"/>
-          <w:color w:val="000000" w:themeColor="text1"/>
-        </w:rPr>
-        <w:t xml:space="preserve"> – </w:t>
-      </w:r>
-      <w:r>
-        <w:rPr>
-          <w:rFonts w:ascii="Times New Roman" w:hAnsi="Times New Roman" w:cs="Times New Roman"/>
-          <w:color w:val="000000" w:themeColor="text1"/>
-        </w:rPr>
-        <w:t>a pattern which</w:t>
-      </w:r>
-      <w:r>
-        <w:rPr>
-          <w:rFonts w:ascii="Times New Roman" w:hAnsi="Times New Roman" w:cs="Times New Roman"/>
-          <w:color w:val="000000" w:themeColor="text1"/>
-        </w:rPr>
-        <w:t xml:space="preserve"> we know</w:t>
-      </w:r>
-      <w:r>
-        <w:rPr>
-          <w:rFonts w:ascii="Times New Roman" w:hAnsi="Times New Roman" w:cs="Times New Roman"/>
-          <w:color w:val="000000" w:themeColor="text1"/>
-        </w:rPr>
-        <w:t xml:space="preserve"> to be a possible byproduct of chance. </w:t>
+        <w:t xml:space="preserve">The current </w:t>
+      </w:r>
+      <w:r>
+        <w:rPr>
+          <w:rFonts w:ascii="Times New Roman" w:hAnsi="Times New Roman" w:cs="Times New Roman"/>
+          <w:color w:val="000000" w:themeColor="text1"/>
+        </w:rPr>
+        <w:t>research reports (Figure 1) …</w:t>
       </w:r>
     </w:p>
     <w:p>
@@ -895,30 +1090,61 @@
           <w:rFonts w:ascii="Times New Roman" w:hAnsi="Times New Roman" w:cs="Times New Roman"/>
           <w:color w:val="000000" w:themeColor="text1"/>
         </w:rPr>
-        <w:t>The current study</w:t>
-      </w:r>
-    </w:p>
-    <w:p>
-      <w:pPr>
-        <w:rPr>
-          <w:rFonts w:ascii="Times New Roman" w:hAnsi="Times New Roman" w:cs="Times New Roman"/>
-          <w:color w:val="000000" w:themeColor="text1"/>
-        </w:rPr>
-      </w:pPr>
-    </w:p>
-    <w:p>
-      <w:pPr>
-        <w:rPr>
-          <w:rFonts w:ascii="Times New Roman" w:hAnsi="Times New Roman" w:cs="Times New Roman"/>
-          <w:color w:val="000000" w:themeColor="text1"/>
-        </w:rPr>
-      </w:pPr>
-      <w:r>
-        <w:rPr>
-          <w:rFonts w:ascii="Times New Roman" w:hAnsi="Times New Roman" w:cs="Times New Roman"/>
-          <w:color w:val="000000" w:themeColor="text1"/>
-        </w:rPr>
-        <w:t>The current study</w:t>
+        <w:t>The current research addresses these areas by…</w:t>
+      </w:r>
+    </w:p>
+    <w:p>
+      <w:pPr>
+        <w:pStyle w:val="BodyText"/>
+        <w:ind w:firstLine="720"/>
+        <w:rPr>
+          <w:rFonts w:ascii="Times New Roman" w:hAnsi="Times New Roman" w:cs="Times New Roman"/>
+          <w:color w:val="000000" w:themeColor="text1"/>
+        </w:rPr>
+      </w:pPr>
+      <w:r>
+        <w:rPr>
+          <w:rFonts w:ascii="Times New Roman" w:hAnsi="Times New Roman" w:cs="Times New Roman"/>
+          <w:color w:val="000000" w:themeColor="text1"/>
+        </w:rPr>
+        <w:t>To make progress toward these deficiencies, the current research…</w:t>
+      </w:r>
+    </w:p>
+    <w:p>
+      <w:pPr>
+        <w:pStyle w:val="BodyText"/>
+        <w:ind w:firstLine="720"/>
+        <w:rPr>
+          <w:rFonts w:ascii="Times New Roman" w:hAnsi="Times New Roman" w:cs="Times New Roman"/>
+          <w:color w:val="000000" w:themeColor="text1"/>
+        </w:rPr>
+      </w:pPr>
+      <w:r>
+        <w:rPr>
+          <w:rFonts w:ascii="Times New Roman" w:hAnsi="Times New Roman" w:cs="Times New Roman"/>
+          <w:color w:val="000000" w:themeColor="text1"/>
+        </w:rPr>
+        <w:t>What do I do</w:t>
+      </w:r>
+    </w:p>
+    <w:p>
+      <w:pPr>
+        <w:pStyle w:val="BodyText"/>
+        <w:numPr>
+          <w:ilvl w:val="0"/>
+          <w:numId w:val="6"/>
+        </w:numPr>
+        <w:rPr>
+          <w:rFonts w:ascii="Times New Roman" w:hAnsi="Times New Roman" w:cs="Times New Roman"/>
+          <w:color w:val="000000" w:themeColor="text1"/>
+        </w:rPr>
+      </w:pPr>
+      <w:r>
+        <w:rPr>
+          <w:rFonts w:ascii="Times New Roman" w:hAnsi="Times New Roman" w:cs="Times New Roman"/>
+          <w:color w:val="000000" w:themeColor="text1"/>
+        </w:rPr>
+        <w:t xml:space="preserve">What generates extra milers. What are the causes of this behavior pattern? That is the core question. How can that behavior pattern manifest? </w:t>
       </w:r>
     </w:p>
     <w:p>
@@ -1019,6 +1245,500 @@
       <w:pPr>
         <w:rPr>
           <w:rFonts w:ascii="Times New Roman" w:hAnsi="Times New Roman" w:cs="Times New Roman"/>
+          <w:b/>
+          <w:bCs/>
+          <w:color w:val="000000" w:themeColor="text1"/>
+        </w:rPr>
+      </w:pPr>
+      <w:r>
+        <w:rPr>
+          <w:rFonts w:ascii="Times New Roman" w:hAnsi="Times New Roman" w:cs="Times New Roman"/>
+          <w:b/>
+          <w:bCs/>
+          <w:color w:val="000000" w:themeColor="text1"/>
+        </w:rPr>
+        <w:lastRenderedPageBreak/>
+        <w:t>Theoretical Background: Person x Situation Interaction</w:t>
+      </w:r>
+    </w:p>
+    <w:p>
+      <w:pPr>
+        <w:rPr>
+          <w:rFonts w:ascii="Times New Roman" w:hAnsi="Times New Roman" w:cs="Times New Roman"/>
+          <w:color w:val="000000" w:themeColor="text1"/>
+        </w:rPr>
+      </w:pPr>
+      <w:r>
+        <w:rPr>
+          <w:rFonts w:ascii="Times New Roman" w:hAnsi="Times New Roman" w:cs="Times New Roman"/>
+          <w:color w:val="000000" w:themeColor="text1"/>
+        </w:rPr>
+        <w:t xml:space="preserve">Many theories suggest that employee behaviors are the result of a complex interaction between acting agents and </w:t>
+      </w:r>
+      <w:r>
+        <w:rPr>
+          <w:rFonts w:ascii="Times New Roman" w:hAnsi="Times New Roman" w:cs="Times New Roman"/>
+          <w:color w:val="000000" w:themeColor="text1"/>
+        </w:rPr>
+        <w:t>their</w:t>
+      </w:r>
+      <w:r>
+        <w:rPr>
+          <w:rFonts w:ascii="Times New Roman" w:hAnsi="Times New Roman" w:cs="Times New Roman"/>
+          <w:color w:val="000000" w:themeColor="text1"/>
+        </w:rPr>
+        <w:t xml:space="preserve"> </w:t>
+      </w:r>
+      <w:r>
+        <w:rPr>
+          <w:rFonts w:ascii="Times New Roman" w:hAnsi="Times New Roman" w:cs="Times New Roman"/>
+          <w:color w:val="000000" w:themeColor="text1"/>
+        </w:rPr>
+        <w:t>environment</w:t>
+      </w:r>
+      <w:r>
+        <w:rPr>
+          <w:rFonts w:ascii="Times New Roman" w:hAnsi="Times New Roman" w:cs="Times New Roman"/>
+          <w:color w:val="000000" w:themeColor="text1"/>
+        </w:rPr>
+        <w:t>.</w:t>
+      </w:r>
+      <w:r>
+        <w:rPr>
+          <w:rFonts w:ascii="Times New Roman" w:hAnsi="Times New Roman" w:cs="Times New Roman"/>
+          <w:color w:val="000000" w:themeColor="text1"/>
+        </w:rPr>
+        <w:t xml:space="preserve"> Lewin’s (1951) now famous assertion that behavior is a function of both persons and situations led to</w:t>
+      </w:r>
+      <w:r>
+        <w:rPr>
+          <w:rFonts w:ascii="Times New Roman" w:hAnsi="Times New Roman" w:cs="Times New Roman"/>
+          <w:color w:val="000000" w:themeColor="text1"/>
+        </w:rPr>
+        <w:t xml:space="preserve"> a flurry of personality theories examining person by situation interactions (CAPS; trait activation theory; whole trait theory). Murray’s system of needs</w:t>
+      </w:r>
+      <w:r>
+        <w:rPr>
+          <w:rFonts w:ascii="Times New Roman" w:hAnsi="Times New Roman" w:cs="Times New Roman"/>
+          <w:color w:val="000000" w:themeColor="text1"/>
+        </w:rPr>
+        <w:t>, which describes internal (needs) and external (presses) causes of behavior but “above all emphasizes the interaction between the two” (</w:t>
+      </w:r>
+      <w:proofErr w:type="spellStart"/>
+      <w:r>
+        <w:rPr>
+          <w:rFonts w:ascii="Times New Roman" w:hAnsi="Times New Roman" w:cs="Times New Roman"/>
+          <w:color w:val="000000" w:themeColor="text1"/>
+        </w:rPr>
+        <w:t>epstein</w:t>
+      </w:r>
+      <w:proofErr w:type="spellEnd"/>
+      <w:r>
+        <w:rPr>
+          <w:rFonts w:ascii="Times New Roman" w:hAnsi="Times New Roman" w:cs="Times New Roman"/>
+          <w:color w:val="000000" w:themeColor="text1"/>
+        </w:rPr>
+        <w:t>), is the foundation for several need-based models such as self-determination theory (cite). The notion that behavior arises from the combination of one’s tendencies and circumstances is also described in theories of motivation and self-regulation (</w:t>
+      </w:r>
+      <w:proofErr w:type="spellStart"/>
+      <w:r>
+        <w:rPr>
+          <w:rFonts w:ascii="Times New Roman" w:hAnsi="Times New Roman" w:cs="Times New Roman"/>
+          <w:color w:val="000000" w:themeColor="text1"/>
+        </w:rPr>
+        <w:t>Dawis</w:t>
+      </w:r>
+      <w:proofErr w:type="spellEnd"/>
+      <w:r>
+        <w:rPr>
+          <w:rFonts w:ascii="Times New Roman" w:hAnsi="Times New Roman" w:cs="Times New Roman"/>
+          <w:color w:val="000000" w:themeColor="text1"/>
+        </w:rPr>
+        <w:t xml:space="preserve">, 2000 theory of work adjustment; motivated action theory: </w:t>
+      </w:r>
+      <w:proofErr w:type="spellStart"/>
+      <w:r>
+        <w:rPr>
+          <w:rFonts w:ascii="Times New Roman" w:hAnsi="Times New Roman" w:cs="Times New Roman"/>
+          <w:color w:val="000000" w:themeColor="text1"/>
+        </w:rPr>
+        <w:t>deshon</w:t>
+      </w:r>
+      <w:proofErr w:type="spellEnd"/>
+      <w:r>
+        <w:rPr>
+          <w:rFonts w:ascii="Times New Roman" w:hAnsi="Times New Roman" w:cs="Times New Roman"/>
+          <w:color w:val="000000" w:themeColor="text1"/>
+        </w:rPr>
+        <w:t xml:space="preserve"> &amp; Gillespie). In the citizenship literature, </w:t>
+      </w:r>
+      <w:r>
+        <w:rPr>
+          <w:rFonts w:ascii="Times New Roman" w:hAnsi="Times New Roman" w:cs="Times New Roman"/>
+          <w:color w:val="000000" w:themeColor="text1"/>
+        </w:rPr>
+        <w:t xml:space="preserve">researchers have examined person by environment effects but often from the perspective of fit or </w:t>
+      </w:r>
+      <w:proofErr w:type="spellStart"/>
+      <w:r>
+        <w:rPr>
+          <w:rFonts w:ascii="Times New Roman" w:hAnsi="Times New Roman" w:cs="Times New Roman"/>
+          <w:color w:val="000000" w:themeColor="text1"/>
+        </w:rPr>
+        <w:t>compatabiltiy</w:t>
+      </w:r>
+      <w:proofErr w:type="spellEnd"/>
+      <w:r>
+        <w:rPr>
+          <w:rFonts w:ascii="Times New Roman" w:hAnsi="Times New Roman" w:cs="Times New Roman"/>
+          <w:color w:val="000000" w:themeColor="text1"/>
+        </w:rPr>
+        <w:t xml:space="preserve"> such that there is a match between, say, one’s values and those enacted by the organization (</w:t>
+      </w:r>
+      <w:proofErr w:type="spellStart"/>
+      <w:r>
+        <w:rPr>
+          <w:rFonts w:ascii="Times New Roman" w:hAnsi="Times New Roman" w:cs="Times New Roman"/>
+          <w:color w:val="000000" w:themeColor="text1"/>
+        </w:rPr>
+        <w:t>kristof</w:t>
+      </w:r>
+      <w:proofErr w:type="spellEnd"/>
+      <w:r>
+        <w:rPr>
+          <w:rFonts w:ascii="Times New Roman" w:hAnsi="Times New Roman" w:cs="Times New Roman"/>
+          <w:color w:val="000000" w:themeColor="text1"/>
+        </w:rPr>
+        <w:t xml:space="preserve">-brown, li, </w:t>
+      </w:r>
+      <w:proofErr w:type="spellStart"/>
+      <w:r>
+        <w:rPr>
+          <w:rFonts w:ascii="Times New Roman" w:hAnsi="Times New Roman" w:cs="Times New Roman"/>
+          <w:color w:val="000000" w:themeColor="text1"/>
+        </w:rPr>
+        <w:t>schiender</w:t>
+      </w:r>
+      <w:proofErr w:type="spellEnd"/>
+      <w:r>
+        <w:rPr>
+          <w:rFonts w:ascii="Times New Roman" w:hAnsi="Times New Roman" w:cs="Times New Roman"/>
+          <w:color w:val="000000" w:themeColor="text1"/>
+        </w:rPr>
+        <w:t>, 2018).</w:t>
+      </w:r>
+    </w:p>
+    <w:p>
+      <w:pPr>
+        <w:pStyle w:val="BodyText"/>
+        <w:ind w:firstLine="720"/>
+        <w:rPr>
+          <w:rFonts w:ascii="Times New Roman" w:hAnsi="Times New Roman" w:cs="Times New Roman"/>
+          <w:color w:val="000000" w:themeColor="text1"/>
+        </w:rPr>
+      </w:pPr>
+      <w:r>
+        <w:rPr>
+          <w:rFonts w:ascii="Times New Roman" w:hAnsi="Times New Roman" w:cs="Times New Roman"/>
+          <w:color w:val="000000" w:themeColor="text1"/>
+        </w:rPr>
+        <w:t xml:space="preserve">The current research uses Simon’s </w:t>
+      </w:r>
+      <w:r>
+        <w:rPr>
+          <w:rFonts w:ascii="Times New Roman" w:hAnsi="Times New Roman" w:cs="Times New Roman"/>
+          <w:color w:val="000000" w:themeColor="text1"/>
+        </w:rPr>
+        <w:t xml:space="preserve">simple rules model (cite; </w:t>
+      </w:r>
+      <w:proofErr w:type="spellStart"/>
+      <w:r>
+        <w:rPr>
+          <w:rFonts w:ascii="Times New Roman" w:hAnsi="Times New Roman" w:cs="Times New Roman"/>
+          <w:color w:val="000000" w:themeColor="text1"/>
+        </w:rPr>
+        <w:t>deshon</w:t>
+      </w:r>
+      <w:proofErr w:type="spellEnd"/>
+      <w:r>
+        <w:rPr>
+          <w:rFonts w:ascii="Times New Roman" w:hAnsi="Times New Roman" w:cs="Times New Roman"/>
+          <w:color w:val="000000" w:themeColor="text1"/>
+        </w:rPr>
+        <w:t xml:space="preserve"> </w:t>
+      </w:r>
+      <w:proofErr w:type="spellStart"/>
+      <w:r>
+        <w:rPr>
+          <w:rFonts w:ascii="Times New Roman" w:hAnsi="Times New Roman" w:cs="Times New Roman"/>
+          <w:color w:val="000000" w:themeColor="text1"/>
+        </w:rPr>
+        <w:t>rentsch</w:t>
+      </w:r>
+      <w:proofErr w:type="spellEnd"/>
+      <w:r>
+        <w:rPr>
+          <w:rFonts w:ascii="Times New Roman" w:hAnsi="Times New Roman" w:cs="Times New Roman"/>
+          <w:color w:val="000000" w:themeColor="text1"/>
+        </w:rPr>
+        <w:t xml:space="preserve">) </w:t>
+      </w:r>
+      <w:r>
+        <w:rPr>
+          <w:rFonts w:ascii="Times New Roman" w:hAnsi="Times New Roman" w:cs="Times New Roman"/>
+          <w:color w:val="000000" w:themeColor="text1"/>
+        </w:rPr>
+        <w:t>as a theoretical starting point and builds</w:t>
+      </w:r>
+      <w:r>
+        <w:rPr>
+          <w:rFonts w:ascii="Times New Roman" w:hAnsi="Times New Roman" w:cs="Times New Roman"/>
+          <w:color w:val="000000" w:themeColor="text1"/>
+        </w:rPr>
+        <w:t xml:space="preserve"> from his account of </w:t>
+      </w:r>
+      <w:r>
+        <w:rPr>
+          <w:rFonts w:ascii="Times New Roman" w:hAnsi="Times New Roman" w:cs="Times New Roman"/>
+          <w:color w:val="000000" w:themeColor="text1"/>
+        </w:rPr>
+        <w:t xml:space="preserve">the </w:t>
+      </w:r>
+      <w:r>
+        <w:rPr>
+          <w:rFonts w:ascii="Times New Roman" w:hAnsi="Times New Roman" w:cs="Times New Roman"/>
+          <w:color w:val="000000" w:themeColor="text1"/>
+        </w:rPr>
+        <w:t xml:space="preserve">person by situation interaction. </w:t>
+      </w:r>
+      <w:r>
+        <w:rPr>
+          <w:rFonts w:ascii="Times New Roman" w:hAnsi="Times New Roman" w:cs="Times New Roman"/>
+          <w:color w:val="000000" w:themeColor="text1"/>
+        </w:rPr>
+        <w:t xml:space="preserve">Across a number of papers, theories, and normative models (Simon, 1956, 1992) Simon argues that to understand the complex behavior of an agent it is necessary to </w:t>
+      </w:r>
+      <w:r>
+        <w:rPr>
+          <w:rFonts w:ascii="Times New Roman" w:hAnsi="Times New Roman" w:cs="Times New Roman"/>
+          <w:color w:val="000000" w:themeColor="text1"/>
+        </w:rPr>
+        <w:t>describe</w:t>
+      </w:r>
+      <w:r>
+        <w:rPr>
+          <w:rFonts w:ascii="Times New Roman" w:hAnsi="Times New Roman" w:cs="Times New Roman"/>
+          <w:color w:val="000000" w:themeColor="text1"/>
+        </w:rPr>
+        <w:t xml:space="preserve"> (1)</w:t>
+      </w:r>
+      <w:r>
+        <w:rPr>
+          <w:rFonts w:ascii="Times New Roman" w:hAnsi="Times New Roman" w:cs="Times New Roman"/>
+          <w:color w:val="000000" w:themeColor="text1"/>
+        </w:rPr>
+        <w:t xml:space="preserve"> how goal-relevant objects are distributed around it</w:t>
+      </w:r>
+      <w:r>
+        <w:rPr>
+          <w:rFonts w:ascii="Times New Roman" w:hAnsi="Times New Roman" w:cs="Times New Roman"/>
+          <w:color w:val="000000" w:themeColor="text1"/>
+        </w:rPr>
+        <w:t xml:space="preserve"> and (2) </w:t>
+      </w:r>
+      <w:r>
+        <w:rPr>
+          <w:rFonts w:ascii="Times New Roman" w:hAnsi="Times New Roman" w:cs="Times New Roman"/>
+          <w:color w:val="000000" w:themeColor="text1"/>
+        </w:rPr>
+        <w:t xml:space="preserve">the rules </w:t>
+      </w:r>
+      <w:r>
+        <w:rPr>
+          <w:rFonts w:ascii="Times New Roman" w:hAnsi="Times New Roman" w:cs="Times New Roman"/>
+          <w:color w:val="000000" w:themeColor="text1"/>
+        </w:rPr>
+        <w:t>it</w:t>
+      </w:r>
+      <w:r>
+        <w:rPr>
+          <w:rFonts w:ascii="Times New Roman" w:hAnsi="Times New Roman" w:cs="Times New Roman"/>
+          <w:color w:val="000000" w:themeColor="text1"/>
+        </w:rPr>
+        <w:t xml:space="preserve"> use</w:t>
+      </w:r>
+      <w:r>
+        <w:rPr>
+          <w:rFonts w:ascii="Times New Roman" w:hAnsi="Times New Roman" w:cs="Times New Roman"/>
+          <w:color w:val="000000" w:themeColor="text1"/>
+        </w:rPr>
+        <w:t>s</w:t>
+      </w:r>
+      <w:r>
+        <w:rPr>
+          <w:rFonts w:ascii="Times New Roman" w:hAnsi="Times New Roman" w:cs="Times New Roman"/>
+          <w:color w:val="000000" w:themeColor="text1"/>
+        </w:rPr>
+        <w:t xml:space="preserve"> to select courses of action. </w:t>
+      </w:r>
+      <w:r>
+        <w:rPr>
+          <w:rFonts w:ascii="Times New Roman" w:hAnsi="Times New Roman" w:cs="Times New Roman"/>
+          <w:color w:val="000000" w:themeColor="text1"/>
+        </w:rPr>
+        <w:t xml:space="preserve">His framework suggests that the objects employees are confronted with over time combine with action selection to yield a given behavior. The behavior </w:t>
+      </w:r>
+      <w:r>
+        <w:rPr>
+          <w:rFonts w:ascii="Times New Roman" w:hAnsi="Times New Roman" w:cs="Times New Roman"/>
+          <w:color w:val="000000" w:themeColor="text1"/>
+        </w:rPr>
+        <w:t xml:space="preserve">of interest to the current research is the idea of an extra miler (good soldier). According to Simon’s simple rules model, an extra miler – or the behavioral pattern in which an employee is frequently among the top citizens – may arise from the combination of the requests she receives over time asking her for help and how she responds to those requests. Requests for assistance over time (situation) interact with employee responses to those requests (person) to yield the pattern. </w:t>
+      </w:r>
+    </w:p>
+    <w:p>
+      <w:pPr>
+        <w:pStyle w:val="BodyText"/>
+        <w:ind w:firstLine="720"/>
+        <w:rPr>
+          <w:rFonts w:ascii="Times New Roman" w:hAnsi="Times New Roman" w:cs="Times New Roman"/>
+          <w:color w:val="000000" w:themeColor="text1"/>
+        </w:rPr>
+      </w:pPr>
+      <w:r>
+        <w:rPr>
+          <w:rFonts w:ascii="Times New Roman" w:hAnsi="Times New Roman" w:cs="Times New Roman"/>
+          <w:color w:val="000000" w:themeColor="text1"/>
+        </w:rPr>
+        <w:t xml:space="preserve">In the sections below, I articulate situation effects and person effects. </w:t>
+      </w:r>
+    </w:p>
+    <w:p>
+      <w:pPr>
+        <w:rPr>
+          <w:rFonts w:ascii="Times New Roman" w:hAnsi="Times New Roman" w:cs="Times New Roman"/>
+          <w:color w:val="000000" w:themeColor="text1"/>
+        </w:rPr>
+      </w:pPr>
+    </w:p>
+    <w:p>
+      <w:pPr>
+        <w:rPr>
+          <w:rFonts w:ascii="Times New Roman" w:hAnsi="Times New Roman" w:cs="Times New Roman"/>
+          <w:color w:val="000000" w:themeColor="text1"/>
+        </w:rPr>
+      </w:pPr>
+      <w:r>
+        <w:rPr>
+          <w:rFonts w:ascii="Times New Roman" w:hAnsi="Times New Roman" w:cs="Times New Roman"/>
+          <w:color w:val="000000" w:themeColor="text1"/>
+        </w:rPr>
+        <w:t>Situation – Requests Over Time</w:t>
+      </w:r>
+    </w:p>
+    <w:p>
+      <w:pPr>
+        <w:pStyle w:val="BodyText"/>
+        <w:ind w:firstLine="720"/>
+        <w:rPr>
+          <w:rFonts w:ascii="Times New Roman" w:hAnsi="Times New Roman" w:cs="Times New Roman"/>
+          <w:color w:val="000000" w:themeColor="text1"/>
+        </w:rPr>
+      </w:pPr>
+      <w:r>
+        <w:rPr>
+          <w:rFonts w:ascii="Times New Roman" w:hAnsi="Times New Roman" w:cs="Times New Roman"/>
+          <w:color w:val="000000" w:themeColor="text1"/>
+        </w:rPr>
+        <w:t xml:space="preserve">In this research, a request is defined as a notification to an employee that an act of assistance can be performed. </w:t>
+      </w:r>
+      <w:r>
+        <w:rPr>
+          <w:rFonts w:ascii="Times New Roman" w:hAnsi="Times New Roman" w:cs="Times New Roman"/>
+          <w:color w:val="000000" w:themeColor="text1"/>
+        </w:rPr>
+        <w:t>Consider a few examples: A Professor receives an email from a colleague asking if she can substitute for an undergraduate course; A manager announces that volunteers are needed for an upcoming assignment; A blogger tells his writing collaborator that she is welcome to review and edit his post if she pleases; A statistician witnesses a question posted on a forum about a statistical model relevant to her expertise; A software engineer receives a pull request; An academic receives a note from a graduate student asking for a friendly review of his paper. Moreover, any single agent may experience repeated prompts over the course of a week. On Monday, a Professor may receive an email asking for assistance teaching a class. On Tuesday, she receives two more emails about optional meetings in her department (attending optional meetings is one commonly studied indicator of OCB). On Wednesday, a former graduate student, who is now a faculty member at a different school, asks for a letter of recommendation. On some days, the Professor has a large stock of help requests, whereas on others she has few, if any.</w:t>
+      </w:r>
+    </w:p>
+    <w:p>
+      <w:pPr>
+        <w:rPr>
+          <w:rFonts w:ascii="Times New Roman" w:hAnsi="Times New Roman" w:cs="Times New Roman"/>
+          <w:color w:val="000000" w:themeColor="text1"/>
+        </w:rPr>
+      </w:pPr>
+      <w:r>
+        <w:rPr>
+          <w:rFonts w:ascii="Times New Roman" w:hAnsi="Times New Roman" w:cs="Times New Roman"/>
+          <w:color w:val="000000" w:themeColor="text1"/>
+        </w:rPr>
+        <w:lastRenderedPageBreak/>
+        <w:t>Persistence.</w:t>
+      </w:r>
+    </w:p>
+    <w:p>
+      <w:pPr>
+        <w:rPr>
+          <w:rFonts w:ascii="Times New Roman" w:hAnsi="Times New Roman" w:cs="Times New Roman"/>
+          <w:color w:val="000000" w:themeColor="text1"/>
+        </w:rPr>
+      </w:pPr>
+    </w:p>
+    <w:p>
+      <w:pPr>
+        <w:rPr>
+          <w:rFonts w:ascii="Times New Roman" w:hAnsi="Times New Roman" w:cs="Times New Roman"/>
+          <w:color w:val="000000" w:themeColor="text1"/>
+        </w:rPr>
+      </w:pPr>
+      <w:r>
+        <w:rPr>
+          <w:rFonts w:ascii="Times New Roman" w:hAnsi="Times New Roman" w:cs="Times New Roman"/>
+          <w:color w:val="000000" w:themeColor="text1"/>
+        </w:rPr>
+        <w:t>Random.</w:t>
+      </w:r>
+    </w:p>
+    <w:p>
+      <w:pPr>
+        <w:pStyle w:val="ListParagraph"/>
+        <w:numPr>
+          <w:ilvl w:val="0"/>
+          <w:numId w:val="5"/>
+        </w:numPr>
+        <w:rPr>
+          <w:rFonts w:ascii="Times New Roman" w:hAnsi="Times New Roman" w:cs="Times New Roman"/>
+          <w:color w:val="000000" w:themeColor="text1"/>
+        </w:rPr>
+      </w:pPr>
+      <w:r>
+        <w:rPr>
+          <w:rFonts w:ascii="Times New Roman" w:hAnsi="Times New Roman" w:cs="Times New Roman"/>
+          <w:color w:val="000000" w:themeColor="text1"/>
+        </w:rPr>
+        <w:t xml:space="preserve">The end of this section needs to point to </w:t>
+      </w:r>
+      <w:proofErr w:type="spellStart"/>
+      <w:r>
+        <w:rPr>
+          <w:rFonts w:ascii="Times New Roman" w:hAnsi="Times New Roman" w:cs="Times New Roman"/>
+          <w:color w:val="000000" w:themeColor="text1"/>
+        </w:rPr>
+        <w:t>denrell</w:t>
+      </w:r>
+      <w:proofErr w:type="spellEnd"/>
+      <w:r>
+        <w:rPr>
+          <w:rFonts w:ascii="Times New Roman" w:hAnsi="Times New Roman" w:cs="Times New Roman"/>
+          <w:color w:val="000000" w:themeColor="text1"/>
+        </w:rPr>
+        <w:t xml:space="preserve"> and long leads. We know that when randomness is combined with persistence, what you get is heterogeneity in requests. </w:t>
+      </w:r>
+    </w:p>
+    <w:p>
+      <w:pPr>
+        <w:rPr>
+          <w:rFonts w:ascii="Times New Roman" w:hAnsi="Times New Roman" w:cs="Times New Roman"/>
           <w:color w:val="000000" w:themeColor="text1"/>
         </w:rPr>
       </w:pPr>
@@ -1234,6 +1954,7 @@
           <w:rFonts w:ascii="Times New Roman" w:hAnsi="Times New Roman" w:cs="Times New Roman"/>
           <w:color w:val="000000" w:themeColor="text1"/>
         </w:rPr>
+        <w:lastRenderedPageBreak/>
         <w:t>There are two underdeveloped areas regarding the causes of extra milers/good soldiers. The first is revealed by taking the view of the fundamental attribution error (cite) and recognizing that</w:t>
       </w:r>
     </w:p>
@@ -20378,11 +21099,6 @@
         <w:docPartUnique/>
       </w:docPartObj>
     </w:sdtPr>
-    <w:sdtEndPr>
-      <w:rPr>
-        <w:rStyle w:val="PageNumber"/>
-      </w:rPr>
-    </w:sdtEndPr>
     <w:sdtContent>
       <w:p>
         <w:pPr>
@@ -20546,6 +21262,119 @@
 <file path=word/numbering.xml><?xml version="1.0" encoding="utf-8"?>
 <w:numbering xmlns:wpc="http://schemas.microsoft.com/office/word/2010/wordprocessingCanvas" xmlns:cx="http://schemas.microsoft.com/office/drawing/2014/chartex" xmlns:cx1="http://schemas.microsoft.com/office/drawing/2015/9/8/chartex" xmlns:cx2="http://schemas.microsoft.com/office/drawing/2015/10/21/chartex" xmlns:cx3="http://schemas.microsoft.com/office/drawing/2016/5/9/chartex" xmlns:cx4="http://schemas.microsoft.com/office/drawing/2016/5/10/chartex" xmlns:cx5="http://schemas.microsoft.com/office/drawing/2016/5/11/chartex" xmlns:cx6="http://schemas.microsoft.com/office/drawing/2016/5/12/chartex" xmlns:cx7="http://schemas.microsoft.com/office/drawing/2016/5/13/chartex" xmlns:cx8="http://schemas.microsoft.com/office/drawing/2016/5/14/chartex" xmlns:mc="http://schemas.openxmlformats.org/markup-compatibility/2006" xmlns:aink="http://schemas.microsoft.com/office/drawing/2016/ink" xmlns:am3d="http://schemas.microsoft.com/office/drawing/2017/model3d" xmlns:o="urn:schemas-microsoft-com:office:office" xmlns:r="http://schemas.openxmlformats.org/officeDocument/2006/relationships" xmlns:m="http://schemas.openxmlformats.org/officeDocument/2006/math" xmlns:v="urn:schemas-microsoft-com:vml" xmlns:wp14="http://schemas.microsoft.com/office/word/2010/wordprocessingDrawing" xmlns:wp="http://schemas.openxmlformats.org/drawingml/2006/wordprocessingDrawing" xmlns:w10="urn:schemas-microsoft-com:office:word" xmlns:w="http://schemas.openxmlformats.org/wordprocessingml/2006/main" xmlns:w14="http://schemas.microsoft.com/office/word/2010/wordml" xmlns:w15="http://schemas.microsoft.com/office/word/2012/wordml" xmlns:w16cex="http://schemas.microsoft.com/office/word/2018/wordml/cex" xmlns:w16cid="http://schemas.microsoft.com/office/word/2016/wordml/cid" xmlns:w16="http://schemas.microsoft.com/office/word/2018/wordml" xmlns:w16se="http://schemas.microsoft.com/office/word/2015/wordml/symex" xmlns:wpg="http://schemas.microsoft.com/office/word/2010/wordprocessingGroup" xmlns:wpi="http://schemas.microsoft.com/office/word/2010/wordprocessingInk" xmlns:wne="http://schemas.microsoft.com/office/word/2006/wordml" xmlns:wps="http://schemas.microsoft.com/office/word/2010/wordprocessingShape" mc:Ignorable="w14 w15 w16se w16cid w16 w16cex wp14">
   <w:abstractNum w:abstractNumId="0" w15:restartNumberingAfterBreak="0">
+    <w:nsid w:val="0DF65A66"/>
+    <w:multiLevelType w:val="hybridMultilevel"/>
+    <w:tmpl w:val="33722886"/>
+    <w:lvl w:ilvl="0" w:tplc="8E26C384">
+      <w:start w:val="1"/>
+      <w:numFmt w:val="bullet"/>
+      <w:lvlText w:val="-"/>
+      <w:lvlJc w:val="left"/>
+      <w:pPr>
+        <w:ind w:left="720" w:hanging="360"/>
+      </w:pPr>
+      <w:rPr>
+        <w:rFonts w:ascii="Times New Roman" w:eastAsiaTheme="minorHAnsi" w:hAnsi="Times New Roman" w:cs="Times New Roman" w:hint="default"/>
+      </w:rPr>
+    </w:lvl>
+    <w:lvl w:ilvl="1" w:tplc="04090003" w:tentative="1">
+      <w:start w:val="1"/>
+      <w:numFmt w:val="bullet"/>
+      <w:lvlText w:val="o"/>
+      <w:lvlJc w:val="left"/>
+      <w:pPr>
+        <w:ind w:left="1440" w:hanging="360"/>
+      </w:pPr>
+      <w:rPr>
+        <w:rFonts w:ascii="Courier New" w:hAnsi="Courier New" w:cs="Courier New" w:hint="default"/>
+      </w:rPr>
+    </w:lvl>
+    <w:lvl w:ilvl="2" w:tplc="04090005" w:tentative="1">
+      <w:start w:val="1"/>
+      <w:numFmt w:val="bullet"/>
+      <w:lvlText w:val=""/>
+      <w:lvlJc w:val="left"/>
+      <w:pPr>
+        <w:ind w:left="2160" w:hanging="360"/>
+      </w:pPr>
+      <w:rPr>
+        <w:rFonts w:ascii="Wingdings" w:hAnsi="Wingdings" w:hint="default"/>
+      </w:rPr>
+    </w:lvl>
+    <w:lvl w:ilvl="3" w:tplc="04090001" w:tentative="1">
+      <w:start w:val="1"/>
+      <w:numFmt w:val="bullet"/>
+      <w:lvlText w:val=""/>
+      <w:lvlJc w:val="left"/>
+      <w:pPr>
+        <w:ind w:left="2880" w:hanging="360"/>
+      </w:pPr>
+      <w:rPr>
+        <w:rFonts w:ascii="Symbol" w:hAnsi="Symbol" w:hint="default"/>
+      </w:rPr>
+    </w:lvl>
+    <w:lvl w:ilvl="4" w:tplc="04090003" w:tentative="1">
+      <w:start w:val="1"/>
+      <w:numFmt w:val="bullet"/>
+      <w:lvlText w:val="o"/>
+      <w:lvlJc w:val="left"/>
+      <w:pPr>
+        <w:ind w:left="3600" w:hanging="360"/>
+      </w:pPr>
+      <w:rPr>
+        <w:rFonts w:ascii="Courier New" w:hAnsi="Courier New" w:cs="Courier New" w:hint="default"/>
+      </w:rPr>
+    </w:lvl>
+    <w:lvl w:ilvl="5" w:tplc="04090005" w:tentative="1">
+      <w:start w:val="1"/>
+      <w:numFmt w:val="bullet"/>
+      <w:lvlText w:val=""/>
+      <w:lvlJc w:val="left"/>
+      <w:pPr>
+        <w:ind w:left="4320" w:hanging="360"/>
+      </w:pPr>
+      <w:rPr>
+        <w:rFonts w:ascii="Wingdings" w:hAnsi="Wingdings" w:hint="default"/>
+      </w:rPr>
+    </w:lvl>
+    <w:lvl w:ilvl="6" w:tplc="04090001" w:tentative="1">
+      <w:start w:val="1"/>
+      <w:numFmt w:val="bullet"/>
+      <w:lvlText w:val=""/>
+      <w:lvlJc w:val="left"/>
+      <w:pPr>
+        <w:ind w:left="5040" w:hanging="360"/>
+      </w:pPr>
+      <w:rPr>
+        <w:rFonts w:ascii="Symbol" w:hAnsi="Symbol" w:hint="default"/>
+      </w:rPr>
+    </w:lvl>
+    <w:lvl w:ilvl="7" w:tplc="04090003" w:tentative="1">
+      <w:start w:val="1"/>
+      <w:numFmt w:val="bullet"/>
+      <w:lvlText w:val="o"/>
+      <w:lvlJc w:val="left"/>
+      <w:pPr>
+        <w:ind w:left="5760" w:hanging="360"/>
+      </w:pPr>
+      <w:rPr>
+        <w:rFonts w:ascii="Courier New" w:hAnsi="Courier New" w:cs="Courier New" w:hint="default"/>
+      </w:rPr>
+    </w:lvl>
+    <w:lvl w:ilvl="8" w:tplc="04090005" w:tentative="1">
+      <w:start w:val="1"/>
+      <w:numFmt w:val="bullet"/>
+      <w:lvlText w:val=""/>
+      <w:lvlJc w:val="left"/>
+      <w:pPr>
+        <w:ind w:left="6480" w:hanging="360"/>
+      </w:pPr>
+      <w:rPr>
+        <w:rFonts w:ascii="Wingdings" w:hAnsi="Wingdings" w:hint="default"/>
+      </w:rPr>
+    </w:lvl>
+  </w:abstractNum>
+  <w:abstractNum w:abstractNumId="1" w15:restartNumberingAfterBreak="0">
     <w:nsid w:val="1C411441"/>
     <w:multiLevelType w:val="hybridMultilevel"/>
     <w:tmpl w:val="DCE620E2"/>
@@ -20657,7 +21486,7 @@
       </w:rPr>
     </w:lvl>
   </w:abstractNum>
-  <w:abstractNum w:abstractNumId="1" w15:restartNumberingAfterBreak="0">
+  <w:abstractNum w:abstractNumId="2" w15:restartNumberingAfterBreak="0">
     <w:nsid w:val="61F408F7"/>
     <w:multiLevelType w:val="hybridMultilevel"/>
     <w:tmpl w:val="44D2C0E4"/>
@@ -20746,7 +21575,7 @@
       </w:pPr>
     </w:lvl>
   </w:abstractNum>
-  <w:abstractNum w:abstractNumId="2" w15:restartNumberingAfterBreak="0">
+  <w:abstractNum w:abstractNumId="3" w15:restartNumberingAfterBreak="0">
     <w:nsid w:val="65A70F2C"/>
     <w:multiLevelType w:val="hybridMultilevel"/>
     <w:tmpl w:val="BBB48D9C"/>
@@ -20858,7 +21687,7 @@
       </w:rPr>
     </w:lvl>
   </w:abstractNum>
-  <w:abstractNum w:abstractNumId="3" w15:restartNumberingAfterBreak="0">
+  <w:abstractNum w:abstractNumId="4" w15:restartNumberingAfterBreak="0">
     <w:nsid w:val="66576438"/>
     <w:multiLevelType w:val="hybridMultilevel"/>
     <w:tmpl w:val="D7AEE6D8"/>
@@ -20970,17 +21799,136 @@
       </w:rPr>
     </w:lvl>
   </w:abstractNum>
+  <w:abstractNum w:abstractNumId="5" w15:restartNumberingAfterBreak="0">
+    <w:nsid w:val="7D533B38"/>
+    <w:multiLevelType w:val="hybridMultilevel"/>
+    <w:tmpl w:val="750CB9A4"/>
+    <w:lvl w:ilvl="0" w:tplc="D77AFF66">
+      <w:start w:val="1"/>
+      <w:numFmt w:val="bullet"/>
+      <w:lvlText w:val="-"/>
+      <w:lvlJc w:val="left"/>
+      <w:pPr>
+        <w:ind w:left="1080" w:hanging="360"/>
+      </w:pPr>
+      <w:rPr>
+        <w:rFonts w:ascii="Times New Roman" w:eastAsiaTheme="minorHAnsi" w:hAnsi="Times New Roman" w:cs="Times New Roman" w:hint="default"/>
+      </w:rPr>
+    </w:lvl>
+    <w:lvl w:ilvl="1" w:tplc="04090003" w:tentative="1">
+      <w:start w:val="1"/>
+      <w:numFmt w:val="bullet"/>
+      <w:lvlText w:val="o"/>
+      <w:lvlJc w:val="left"/>
+      <w:pPr>
+        <w:ind w:left="1800" w:hanging="360"/>
+      </w:pPr>
+      <w:rPr>
+        <w:rFonts w:ascii="Courier New" w:hAnsi="Courier New" w:cs="Courier New" w:hint="default"/>
+      </w:rPr>
+    </w:lvl>
+    <w:lvl w:ilvl="2" w:tplc="04090005" w:tentative="1">
+      <w:start w:val="1"/>
+      <w:numFmt w:val="bullet"/>
+      <w:lvlText w:val=""/>
+      <w:lvlJc w:val="left"/>
+      <w:pPr>
+        <w:ind w:left="2520" w:hanging="360"/>
+      </w:pPr>
+      <w:rPr>
+        <w:rFonts w:ascii="Wingdings" w:hAnsi="Wingdings" w:hint="default"/>
+      </w:rPr>
+    </w:lvl>
+    <w:lvl w:ilvl="3" w:tplc="04090001" w:tentative="1">
+      <w:start w:val="1"/>
+      <w:numFmt w:val="bullet"/>
+      <w:lvlText w:val=""/>
+      <w:lvlJc w:val="left"/>
+      <w:pPr>
+        <w:ind w:left="3240" w:hanging="360"/>
+      </w:pPr>
+      <w:rPr>
+        <w:rFonts w:ascii="Symbol" w:hAnsi="Symbol" w:hint="default"/>
+      </w:rPr>
+    </w:lvl>
+    <w:lvl w:ilvl="4" w:tplc="04090003" w:tentative="1">
+      <w:start w:val="1"/>
+      <w:numFmt w:val="bullet"/>
+      <w:lvlText w:val="o"/>
+      <w:lvlJc w:val="left"/>
+      <w:pPr>
+        <w:ind w:left="3960" w:hanging="360"/>
+      </w:pPr>
+      <w:rPr>
+        <w:rFonts w:ascii="Courier New" w:hAnsi="Courier New" w:cs="Courier New" w:hint="default"/>
+      </w:rPr>
+    </w:lvl>
+    <w:lvl w:ilvl="5" w:tplc="04090005" w:tentative="1">
+      <w:start w:val="1"/>
+      <w:numFmt w:val="bullet"/>
+      <w:lvlText w:val=""/>
+      <w:lvlJc w:val="left"/>
+      <w:pPr>
+        <w:ind w:left="4680" w:hanging="360"/>
+      </w:pPr>
+      <w:rPr>
+        <w:rFonts w:ascii="Wingdings" w:hAnsi="Wingdings" w:hint="default"/>
+      </w:rPr>
+    </w:lvl>
+    <w:lvl w:ilvl="6" w:tplc="04090001" w:tentative="1">
+      <w:start w:val="1"/>
+      <w:numFmt w:val="bullet"/>
+      <w:lvlText w:val=""/>
+      <w:lvlJc w:val="left"/>
+      <w:pPr>
+        <w:ind w:left="5400" w:hanging="360"/>
+      </w:pPr>
+      <w:rPr>
+        <w:rFonts w:ascii="Symbol" w:hAnsi="Symbol" w:hint="default"/>
+      </w:rPr>
+    </w:lvl>
+    <w:lvl w:ilvl="7" w:tplc="04090003" w:tentative="1">
+      <w:start w:val="1"/>
+      <w:numFmt w:val="bullet"/>
+      <w:lvlText w:val="o"/>
+      <w:lvlJc w:val="left"/>
+      <w:pPr>
+        <w:ind w:left="6120" w:hanging="360"/>
+      </w:pPr>
+      <w:rPr>
+        <w:rFonts w:ascii="Courier New" w:hAnsi="Courier New" w:cs="Courier New" w:hint="default"/>
+      </w:rPr>
+    </w:lvl>
+    <w:lvl w:ilvl="8" w:tplc="04090005" w:tentative="1">
+      <w:start w:val="1"/>
+      <w:numFmt w:val="bullet"/>
+      <w:lvlText w:val=""/>
+      <w:lvlJc w:val="left"/>
+      <w:pPr>
+        <w:ind w:left="6840" w:hanging="360"/>
+      </w:pPr>
+      <w:rPr>
+        <w:rFonts w:ascii="Wingdings" w:hAnsi="Wingdings" w:hint="default"/>
+      </w:rPr>
+    </w:lvl>
+  </w:abstractNum>
   <w:num w:numId="1">
+    <w:abstractNumId w:val="1"/>
+  </w:num>
+  <w:num w:numId="2">
+    <w:abstractNumId w:val="3"/>
+  </w:num>
+  <w:num w:numId="3">
+    <w:abstractNumId w:val="2"/>
+  </w:num>
+  <w:num w:numId="4">
+    <w:abstractNumId w:val="4"/>
+  </w:num>
+  <w:num w:numId="5">
     <w:abstractNumId w:val="0"/>
   </w:num>
-  <w:num w:numId="2">
-    <w:abstractNumId w:val="2"/>
-  </w:num>
-  <w:num w:numId="3">
-    <w:abstractNumId w:val="1"/>
-  </w:num>
-  <w:num w:numId="4">
-    <w:abstractNumId w:val="3"/>
+  <w:num w:numId="6">
+    <w:abstractNumId w:val="5"/>
   </w:num>
 </w:numbering>
 </file>
@@ -21794,6 +22742,17 @@
       <w:color w:val="808080"/>
     </w:rPr>
   </w:style>
+  <w:style w:type="paragraph" w:styleId="ListParagraph">
+    <w:name w:val="List Paragraph"/>
+    <w:basedOn w:val="Normal"/>
+    <w:uiPriority w:val="34"/>
+    <w:qFormat/>
+    <w:rsid w:val="00DC7195"/>
+    <w:pPr>
+      <w:ind w:left="720"/>
+      <w:contextualSpacing/>
+    </w:pPr>
+  </w:style>
 </w:styles>
 </file>
 

</xml_diff>

<commit_message>
putting together ideas for persistence section
</commit_message>
<xml_diff>
--- a/reports/paper/word/dishop_diss_proposal.docx
+++ b/reports/paper/word/dishop_diss_proposal.docx
@@ -1245,6 +1245,22 @@
       <w:pPr>
         <w:rPr>
           <w:rFonts w:ascii="Times New Roman" w:hAnsi="Times New Roman" w:cs="Times New Roman"/>
+          <w:color w:val="000000" w:themeColor="text1"/>
+        </w:rPr>
+      </w:pPr>
+      <w:r>
+        <w:rPr>
+          <w:rFonts w:ascii="Times New Roman" w:hAnsi="Times New Roman" w:cs="Times New Roman"/>
+          <w:color w:val="000000" w:themeColor="text1"/>
+        </w:rPr>
+        <w:lastRenderedPageBreak/>
+        <w:t>an extra miler – or the behavioral pattern in which an employee is frequently among the top citizens – may</w:t>
+      </w:r>
+    </w:p>
+    <w:p>
+      <w:pPr>
+        <w:rPr>
+          <w:rFonts w:ascii="Times New Roman" w:hAnsi="Times New Roman" w:cs="Times New Roman"/>
           <w:b/>
           <w:bCs/>
           <w:color w:val="000000" w:themeColor="text1"/>
@@ -1257,7 +1273,6 @@
           <w:bCs/>
           <w:color w:val="000000" w:themeColor="text1"/>
         </w:rPr>
-        <w:lastRenderedPageBreak/>
         <w:t>Theoretical Background: Person x Situation Interaction</w:t>
       </w:r>
     </w:p>
@@ -1426,6 +1441,37 @@
           <w:color w:val="000000" w:themeColor="text1"/>
         </w:rPr>
         <w:t>, 2018).</w:t>
+      </w:r>
+    </w:p>
+    <w:p>
+      <w:pPr>
+        <w:rPr>
+          <w:rFonts w:ascii="Times New Roman" w:hAnsi="Times New Roman" w:cs="Times New Roman"/>
+          <w:color w:val="000000" w:themeColor="text1"/>
+        </w:rPr>
+      </w:pPr>
+      <w:r>
+        <w:rPr>
+          <w:rFonts w:ascii="Times New Roman" w:hAnsi="Times New Roman" w:cs="Times New Roman"/>
+          <w:color w:val="000000" w:themeColor="text1"/>
+        </w:rPr>
+        <w:t xml:space="preserve">SIMILARLY, IN WORK DESIGN AND PERFORMANCE LITERATURE, Blumberg and Pringle highlight the critical importance of adding opportunity to motivation and ability as key determinants of job performance. The environment can either enable or constrain performance (Johns, 2006; Stewart &amp; </w:t>
+      </w:r>
+      <w:proofErr w:type="spellStart"/>
+      <w:r>
+        <w:rPr>
+          <w:rFonts w:ascii="Times New Roman" w:hAnsi="Times New Roman" w:cs="Times New Roman"/>
+          <w:color w:val="000000" w:themeColor="text1"/>
+        </w:rPr>
+        <w:t>Nandkeolyar</w:t>
+      </w:r>
+      <w:proofErr w:type="spellEnd"/>
+      <w:r>
+        <w:rPr>
+          <w:rFonts w:ascii="Times New Roman" w:hAnsi="Times New Roman" w:cs="Times New Roman"/>
+          <w:color w:val="000000" w:themeColor="text1"/>
+        </w:rPr>
+        <w:t xml:space="preserve">, 2007). </w:t>
       </w:r>
     </w:p>
     <w:p>
@@ -1586,14 +1632,63 @@
           <w:rFonts w:ascii="Times New Roman" w:hAnsi="Times New Roman" w:cs="Times New Roman"/>
           <w:color w:val="000000" w:themeColor="text1"/>
         </w:rPr>
-        <w:t xml:space="preserve">His framework suggests that the objects employees are confronted with over time combine with action selection to yield a given behavior. The behavior </w:t>
-      </w:r>
-      <w:r>
-        <w:rPr>
-          <w:rFonts w:ascii="Times New Roman" w:hAnsi="Times New Roman" w:cs="Times New Roman"/>
-          <w:color w:val="000000" w:themeColor="text1"/>
-        </w:rPr>
-        <w:t xml:space="preserve">of interest to the current research is the idea of an extra miler (good soldier). According to Simon’s simple rules model, an extra miler – or the behavioral pattern in which an employee is frequently among the top citizens – may arise from the combination of the requests she receives over time asking her for help and how she responds to those requests. Requests for assistance over time (situation) interact with employee responses to those requests (person) to yield the pattern. </w:t>
+        <w:t xml:space="preserve">His framework suggests that the objects employees are confronted with over time combine with </w:t>
+      </w:r>
+      <w:r>
+        <w:rPr>
+          <w:rFonts w:ascii="Times New Roman" w:hAnsi="Times New Roman" w:cs="Times New Roman"/>
+          <w:color w:val="000000" w:themeColor="text1"/>
+        </w:rPr>
+        <w:t xml:space="preserve">the mechanisms </w:t>
+      </w:r>
+      <w:r>
+        <w:rPr>
+          <w:rFonts w:ascii="Times New Roman" w:hAnsi="Times New Roman" w:cs="Times New Roman"/>
+          <w:color w:val="000000" w:themeColor="text1"/>
+        </w:rPr>
+        <w:t>they</w:t>
+      </w:r>
+      <w:r>
+        <w:rPr>
+          <w:rFonts w:ascii="Times New Roman" w:hAnsi="Times New Roman" w:cs="Times New Roman"/>
+          <w:color w:val="000000" w:themeColor="text1"/>
+        </w:rPr>
+        <w:t xml:space="preserve"> use to select a response and this combination</w:t>
+      </w:r>
+      <w:r>
+        <w:rPr>
+          <w:rFonts w:ascii="Times New Roman" w:hAnsi="Times New Roman" w:cs="Times New Roman"/>
+          <w:color w:val="000000" w:themeColor="text1"/>
+        </w:rPr>
+        <w:t xml:space="preserve"> yield</w:t>
+      </w:r>
+      <w:r>
+        <w:rPr>
+          <w:rFonts w:ascii="Times New Roman" w:hAnsi="Times New Roman" w:cs="Times New Roman"/>
+          <w:color w:val="000000" w:themeColor="text1"/>
+        </w:rPr>
+        <w:t>s</w:t>
+      </w:r>
+      <w:r>
+        <w:rPr>
+          <w:rFonts w:ascii="Times New Roman" w:hAnsi="Times New Roman" w:cs="Times New Roman"/>
+          <w:color w:val="000000" w:themeColor="text1"/>
+        </w:rPr>
+        <w:t xml:space="preserve"> a given behavior. </w:t>
+      </w:r>
+      <w:r>
+        <w:rPr>
+          <w:rFonts w:ascii="Times New Roman" w:hAnsi="Times New Roman" w:cs="Times New Roman"/>
+          <w:color w:val="000000" w:themeColor="text1"/>
+        </w:rPr>
+        <w:t>The emergent behavior that this study focuses on is the idea of an extra miler (good soldier).</w:t>
+      </w:r>
+      <w:r>
+        <w:rPr>
+          <w:rFonts w:ascii="Times New Roman" w:hAnsi="Times New Roman" w:cs="Times New Roman"/>
+          <w:color w:val="000000" w:themeColor="text1"/>
+        </w:rPr>
+        <w:t xml:space="preserve"> Applying Simon’s framework to affiliative helping, an extra miler may arise from the combination of the requests for help she receives over time and how she responds to those requests. That is, requests for assistance (situation) interact with employee reactions (person) to yield a behavioral pattern (extra milers/good soldiers). </w:t>
       </w:r>
     </w:p>
     <w:p>
@@ -1620,14 +1715,6 @@
           <w:color w:val="000000" w:themeColor="text1"/>
         </w:rPr>
       </w:pPr>
-    </w:p>
-    <w:p>
-      <w:pPr>
-        <w:rPr>
-          <w:rFonts w:ascii="Times New Roman" w:hAnsi="Times New Roman" w:cs="Times New Roman"/>
-          <w:color w:val="000000" w:themeColor="text1"/>
-        </w:rPr>
-      </w:pPr>
       <w:r>
         <w:rPr>
           <w:rFonts w:ascii="Times New Roman" w:hAnsi="Times New Roman" w:cs="Times New Roman"/>
@@ -1657,23 +1744,302 @@
           <w:rFonts w:ascii="Times New Roman" w:hAnsi="Times New Roman" w:cs="Times New Roman"/>
           <w:color w:val="000000" w:themeColor="text1"/>
         </w:rPr>
-        <w:t>Consider a few examples: A Professor receives an email from a colleague asking if she can substitute for an undergraduate course; A manager announces that volunteers are needed for an upcoming assignment; A blogger tells his writing collaborator that she is welcome to review and edit his post if she pleases; A statistician witnesses a question posted on a forum about a statistical model relevant to her expertise; A software engineer receives a pull request; An academic receives a note from a graduate student asking for a friendly review of his paper. Moreover, any single agent may experience repeated prompts over the course of a week. On Monday, a Professor may receive an email asking for assistance teaching a class. On Tuesday, she receives two more emails about optional meetings in her department (attending optional meetings is one commonly studied indicator of OCB). On Wednesday, a former graduate student, who is now a faculty member at a different school, asks for a letter of recommendation. On some days, the Professor has a large stock of help requests, whereas on others she has few, if any.</w:t>
-      </w:r>
-    </w:p>
-    <w:p>
-      <w:pPr>
-        <w:rPr>
-          <w:rFonts w:ascii="Times New Roman" w:hAnsi="Times New Roman" w:cs="Times New Roman"/>
-          <w:color w:val="000000" w:themeColor="text1"/>
-        </w:rPr>
-      </w:pPr>
+        <w:t xml:space="preserve">Consider a few examples: A Professor receives an email from a colleague asking if she can substitute for an undergraduate course; A manager announces that volunteers are needed for an upcoming assignment; A blogger tells his writing collaborator that she is welcome to review and edit his post if she pleases; A statistician witnesses a question posted on a forum about a statistical model relevant to her expertise; A software engineer receives a pull request; An academic receives a note from a graduate student asking for a friendly review of his paper. Moreover, any single agent may experience repeated prompts over the course of a week. On Monday, a Professor may receive an email asking for assistance teaching a </w:t>
+      </w:r>
       <w:r>
         <w:rPr>
           <w:rFonts w:ascii="Times New Roman" w:hAnsi="Times New Roman" w:cs="Times New Roman"/>
           <w:color w:val="000000" w:themeColor="text1"/>
         </w:rPr>
         <w:lastRenderedPageBreak/>
-        <w:t>Persistence.</w:t>
+        <w:t>class. On Tuesday, she receives two more emails about optional meetings in her department (attending optional meetings is one commonly studied indicator of OCB). On Wednesday, a former graduate student, who is now a faculty member at a different school, asks for a letter of recommendation. On some days, the Professor has a large stock of help requests, whereas on others she has few, if any.</w:t>
+      </w:r>
+    </w:p>
+    <w:p>
+      <w:pPr>
+        <w:pStyle w:val="BodyText"/>
+        <w:ind w:firstLine="720"/>
+        <w:rPr>
+          <w:rFonts w:ascii="Times New Roman" w:hAnsi="Times New Roman" w:cs="Times New Roman"/>
+          <w:color w:val="000000" w:themeColor="text1"/>
+        </w:rPr>
+      </w:pPr>
+      <w:r>
+        <w:rPr>
+          <w:rFonts w:ascii="Times New Roman" w:hAnsi="Times New Roman" w:cs="Times New Roman"/>
+          <w:color w:val="000000" w:themeColor="text1"/>
+        </w:rPr>
+        <w:t>This concept is related to ideas elsewhere.</w:t>
+      </w:r>
+    </w:p>
+    <w:p>
+      <w:pPr>
+        <w:pStyle w:val="BodyText"/>
+        <w:ind w:firstLine="720"/>
+        <w:rPr>
+          <w:rFonts w:ascii="Times New Roman" w:hAnsi="Times New Roman" w:cs="Times New Roman"/>
+          <w:color w:val="000000" w:themeColor="text1"/>
+        </w:rPr>
+      </w:pPr>
+      <w:r>
+        <w:rPr>
+          <w:rFonts w:ascii="Times New Roman" w:hAnsi="Times New Roman" w:cs="Times New Roman"/>
+          <w:color w:val="000000" w:themeColor="text1"/>
+        </w:rPr>
+        <w:t>Opportunities in strategy theory</w:t>
+      </w:r>
+    </w:p>
+    <w:p>
+      <w:pPr>
+        <w:pStyle w:val="BodyText"/>
+        <w:ind w:firstLine="720"/>
+        <w:rPr>
+          <w:rFonts w:ascii="Times New Roman" w:hAnsi="Times New Roman" w:cs="Times New Roman"/>
+          <w:color w:val="000000" w:themeColor="text1"/>
+        </w:rPr>
+      </w:pPr>
+      <w:r>
+        <w:rPr>
+          <w:rFonts w:ascii="Times New Roman" w:hAnsi="Times New Roman" w:cs="Times New Roman"/>
+          <w:color w:val="000000" w:themeColor="text1"/>
+        </w:rPr>
+        <w:t>Situation enabling factors</w:t>
+      </w:r>
+    </w:p>
+    <w:p>
+      <w:pPr>
+        <w:pStyle w:val="BodyText"/>
+        <w:ind w:firstLine="720"/>
+        <w:rPr>
+          <w:rFonts w:ascii="Times New Roman" w:hAnsi="Times New Roman" w:cs="Times New Roman"/>
+          <w:color w:val="000000" w:themeColor="text1"/>
+        </w:rPr>
+      </w:pPr>
+      <w:r>
+        <w:rPr>
+          <w:rFonts w:ascii="Times New Roman" w:hAnsi="Times New Roman" w:cs="Times New Roman"/>
+          <w:color w:val="000000" w:themeColor="text1"/>
+        </w:rPr>
+        <w:t xml:space="preserve">shocks in the unfolding model of employee turnover in which discrete events thwart some opportunities and create others (Lee &amp; Mitchell, 1994), to events in affective events theory in which random stimuli cause changes in employee emotion and behavior (Beal, Weiss, Barros, &amp; </w:t>
+      </w:r>
+      <w:proofErr w:type="spellStart"/>
+      <w:r>
+        <w:rPr>
+          <w:rFonts w:ascii="Times New Roman" w:hAnsi="Times New Roman" w:cs="Times New Roman"/>
+          <w:color w:val="000000" w:themeColor="text1"/>
+        </w:rPr>
+        <w:t>MacDermid</w:t>
+      </w:r>
+      <w:proofErr w:type="spellEnd"/>
+      <w:r>
+        <w:rPr>
+          <w:rFonts w:ascii="Times New Roman" w:hAnsi="Times New Roman" w:cs="Times New Roman"/>
+          <w:color w:val="000000" w:themeColor="text1"/>
+        </w:rPr>
+        <w:t xml:space="preserve">, 2005), </w:t>
+      </w:r>
+    </w:p>
+    <w:p>
+      <w:pPr>
+        <w:pStyle w:val="BodyText"/>
+        <w:ind w:firstLine="720"/>
+        <w:rPr>
+          <w:rFonts w:ascii="Times New Roman" w:hAnsi="Times New Roman" w:cs="Times New Roman"/>
+          <w:color w:val="000000" w:themeColor="text1"/>
+        </w:rPr>
+      </w:pPr>
+      <w:r>
+        <w:rPr>
+          <w:rFonts w:ascii="Times New Roman" w:hAnsi="Times New Roman" w:cs="Times New Roman"/>
+          <w:color w:val="000000" w:themeColor="text1"/>
+        </w:rPr>
+        <w:t>What is often missing, though, in these discussions are the requests play out over time.</w:t>
+      </w:r>
+    </w:p>
+    <w:p>
+      <w:pPr>
+        <w:pStyle w:val="BodyText"/>
+        <w:ind w:firstLine="720"/>
+        <w:rPr>
+          <w:rFonts w:ascii="Times New Roman" w:hAnsi="Times New Roman" w:cs="Times New Roman"/>
+          <w:color w:val="000000" w:themeColor="text1"/>
+        </w:rPr>
+      </w:pPr>
+      <w:r>
+        <w:rPr>
+          <w:rFonts w:ascii="Times New Roman" w:hAnsi="Times New Roman" w:cs="Times New Roman"/>
+          <w:color w:val="000000" w:themeColor="text1"/>
+        </w:rPr>
+        <w:t xml:space="preserve">Opportunities in strategy theory and situation enabling factors in S &amp; N. However, neither talk about the dynamics of requests or enablers over time. Necessary aspect here </w:t>
+      </w:r>
+      <w:proofErr w:type="spellStart"/>
+      <w:r>
+        <w:rPr>
+          <w:rFonts w:ascii="Times New Roman" w:hAnsi="Times New Roman" w:cs="Times New Roman"/>
+          <w:color w:val="000000" w:themeColor="text1"/>
+        </w:rPr>
+        <w:t>becaue</w:t>
+      </w:r>
+      <w:proofErr w:type="spellEnd"/>
+      <w:r>
+        <w:rPr>
+          <w:rFonts w:ascii="Times New Roman" w:hAnsi="Times New Roman" w:cs="Times New Roman"/>
+          <w:color w:val="000000" w:themeColor="text1"/>
+        </w:rPr>
+        <w:t xml:space="preserve"> extra milers has to do with frequency. I extend these ideas by</w:t>
+      </w:r>
+      <w:r>
+        <w:rPr>
+          <w:rFonts w:ascii="Times New Roman" w:hAnsi="Times New Roman" w:cs="Times New Roman"/>
+          <w:color w:val="000000" w:themeColor="text1"/>
+        </w:rPr>
+        <w:t xml:space="preserve"> merging them with dynamics and randomness. </w:t>
+      </w:r>
+    </w:p>
+    <w:p>
+      <w:pPr>
+        <w:rPr>
+          <w:rFonts w:ascii="Times New Roman" w:hAnsi="Times New Roman" w:cs="Times New Roman"/>
+          <w:color w:val="000000" w:themeColor="text1"/>
+        </w:rPr>
+      </w:pPr>
+      <w:r>
+        <w:rPr>
+          <w:rFonts w:ascii="Times New Roman" w:hAnsi="Times New Roman" w:cs="Times New Roman"/>
+          <w:b/>
+          <w:bCs/>
+          <w:color w:val="000000" w:themeColor="text1"/>
+        </w:rPr>
+        <w:t>Persistence</w:t>
+      </w:r>
+      <w:r>
+        <w:rPr>
+          <w:rFonts w:ascii="Times New Roman" w:hAnsi="Times New Roman" w:cs="Times New Roman"/>
+          <w:color w:val="000000" w:themeColor="text1"/>
+        </w:rPr>
+        <w:t>.</w:t>
+      </w:r>
+      <w:r>
+        <w:rPr>
+          <w:rFonts w:ascii="Times New Roman" w:hAnsi="Times New Roman" w:cs="Times New Roman"/>
+          <w:color w:val="000000" w:themeColor="text1"/>
+        </w:rPr>
+        <w:t xml:space="preserve"> </w:t>
+      </w:r>
+      <w:r>
+        <w:rPr>
+          <w:rFonts w:ascii="Times New Roman" w:hAnsi="Times New Roman" w:cs="Times New Roman"/>
+          <w:color w:val="000000" w:themeColor="text1"/>
+        </w:rPr>
+        <w:t>The concept of inertia can be used to theorize about…</w:t>
+      </w:r>
+      <w:r>
+        <w:rPr>
+          <w:rFonts w:ascii="Times New Roman" w:hAnsi="Times New Roman" w:cs="Times New Roman"/>
+          <w:color w:val="000000" w:themeColor="text1"/>
+        </w:rPr>
+        <w:t>Theories of opportunity and situation enablers suffer because they do not discuss the fleeting nature…</w:t>
+      </w:r>
+      <w:r>
+        <w:rPr>
+          <w:rFonts w:ascii="Times New Roman" w:hAnsi="Times New Roman" w:cs="Times New Roman"/>
+          <w:color w:val="000000" w:themeColor="text1"/>
+        </w:rPr>
+        <w:t xml:space="preserve">Opportunity in strategy theory and constraint in Stewart and </w:t>
+      </w:r>
+      <w:proofErr w:type="spellStart"/>
+      <w:r>
+        <w:rPr>
+          <w:rFonts w:ascii="Times New Roman" w:hAnsi="Times New Roman" w:cs="Times New Roman"/>
+          <w:color w:val="000000" w:themeColor="text1"/>
+        </w:rPr>
+        <w:t>Nandkeoylar</w:t>
+      </w:r>
+      <w:proofErr w:type="spellEnd"/>
+      <w:r>
+        <w:rPr>
+          <w:rFonts w:ascii="Times New Roman" w:hAnsi="Times New Roman" w:cs="Times New Roman"/>
+          <w:color w:val="000000" w:themeColor="text1"/>
+        </w:rPr>
+        <w:t xml:space="preserve"> framework. I extend these literatures because they do not talk about whether solicitations are fleeting or not. They are described as if they last </w:t>
+      </w:r>
+      <w:proofErr w:type="spellStart"/>
+      <w:r>
+        <w:rPr>
+          <w:rFonts w:ascii="Times New Roman" w:hAnsi="Times New Roman" w:cs="Times New Roman"/>
+          <w:color w:val="000000" w:themeColor="text1"/>
+        </w:rPr>
+        <w:t>foreover</w:t>
+      </w:r>
+      <w:proofErr w:type="spellEnd"/>
+      <w:r>
+        <w:rPr>
+          <w:rFonts w:ascii="Times New Roman" w:hAnsi="Times New Roman" w:cs="Times New Roman"/>
+          <w:color w:val="000000" w:themeColor="text1"/>
+        </w:rPr>
+        <w:t>. I merge these ideas with the core concept of inertia from dynamics (</w:t>
+      </w:r>
+      <w:proofErr w:type="spellStart"/>
+      <w:r>
+        <w:rPr>
+          <w:rFonts w:ascii="Times New Roman" w:hAnsi="Times New Roman" w:cs="Times New Roman"/>
+          <w:color w:val="000000" w:themeColor="text1"/>
+        </w:rPr>
+        <w:t>cronin</w:t>
+      </w:r>
+      <w:proofErr w:type="spellEnd"/>
+      <w:r>
+        <w:rPr>
+          <w:rFonts w:ascii="Times New Roman" w:hAnsi="Times New Roman" w:cs="Times New Roman"/>
+          <w:color w:val="000000" w:themeColor="text1"/>
+        </w:rPr>
+        <w:t xml:space="preserve"> and Vancouver). Explain. </w:t>
+      </w:r>
+    </w:p>
+    <w:p>
+      <w:pPr>
+        <w:rPr>
+          <w:rFonts w:ascii="Times New Roman" w:hAnsi="Times New Roman" w:cs="Times New Roman"/>
+          <w:color w:val="000000" w:themeColor="text1"/>
+        </w:rPr>
+      </w:pPr>
+      <w:r>
+        <w:rPr>
+          <w:rFonts w:ascii="Times New Roman" w:hAnsi="Times New Roman" w:cs="Times New Roman"/>
+          <w:color w:val="000000" w:themeColor="text1"/>
+        </w:rPr>
+        <w:t>Theory of fleeting opportunities. Some opportunities are quick and you miss out. Some remain open for a long time.</w:t>
+      </w:r>
+    </w:p>
+    <w:p>
+      <w:pPr>
+        <w:rPr>
+          <w:rFonts w:ascii="Times New Roman" w:hAnsi="Times New Roman" w:cs="Times New Roman"/>
+          <w:color w:val="000000" w:themeColor="text1"/>
+        </w:rPr>
+      </w:pPr>
+      <w:r>
+        <w:rPr>
+          <w:rFonts w:ascii="Times New Roman" w:hAnsi="Times New Roman" w:cs="Times New Roman"/>
+          <w:color w:val="000000" w:themeColor="text1"/>
+        </w:rPr>
+        <w:t xml:space="preserve">Inertia Vancouver and </w:t>
+      </w:r>
+      <w:proofErr w:type="spellStart"/>
+      <w:r>
+        <w:rPr>
+          <w:rFonts w:ascii="Times New Roman" w:hAnsi="Times New Roman" w:cs="Times New Roman"/>
+          <w:color w:val="000000" w:themeColor="text1"/>
+        </w:rPr>
+        <w:t>cronin</w:t>
+      </w:r>
+      <w:proofErr w:type="spellEnd"/>
+      <w:r>
+        <w:rPr>
+          <w:rFonts w:ascii="Times New Roman" w:hAnsi="Times New Roman" w:cs="Times New Roman"/>
+          <w:color w:val="000000" w:themeColor="text1"/>
+        </w:rPr>
+        <w:t xml:space="preserve">. </w:t>
       </w:r>
     </w:p>
     <w:p>
@@ -1954,122 +2320,122 @@
           <w:rFonts w:ascii="Times New Roman" w:hAnsi="Times New Roman" w:cs="Times New Roman"/>
           <w:color w:val="000000" w:themeColor="text1"/>
         </w:rPr>
+        <w:t>There are two underdeveloped areas regarding the causes of extra milers/good soldiers. The first is revealed by taking the view of the fundamental attribution error (cite) and recognizing that</w:t>
+      </w:r>
+    </w:p>
+    <w:p>
+      <w:pPr>
+        <w:rPr>
+          <w:rFonts w:ascii="Times New Roman" w:hAnsi="Times New Roman" w:cs="Times New Roman"/>
+          <w:color w:val="000000" w:themeColor="text1"/>
+        </w:rPr>
+      </w:pPr>
+    </w:p>
+    <w:p>
+      <w:pPr>
+        <w:rPr>
+          <w:rFonts w:ascii="Times New Roman" w:hAnsi="Times New Roman" w:cs="Times New Roman"/>
+          <w:color w:val="000000" w:themeColor="text1"/>
+        </w:rPr>
+      </w:pPr>
+      <w:r>
+        <w:rPr>
+          <w:rFonts w:ascii="Times New Roman" w:hAnsi="Times New Roman" w:cs="Times New Roman"/>
+          <w:color w:val="000000" w:themeColor="text1"/>
+        </w:rPr>
+        <w:t xml:space="preserve">The second is requests. Which is an aspect of the situation </w:t>
+      </w:r>
+    </w:p>
+    <w:p>
+      <w:pPr>
+        <w:rPr>
+          <w:rFonts w:ascii="Times New Roman" w:hAnsi="Times New Roman" w:cs="Times New Roman"/>
+          <w:color w:val="000000" w:themeColor="text1"/>
+        </w:rPr>
+      </w:pPr>
+    </w:p>
+    <w:p>
+      <w:pPr>
+        <w:rPr>
+          <w:rFonts w:ascii="Times New Roman" w:hAnsi="Times New Roman" w:cs="Times New Roman"/>
+          <w:color w:val="000000" w:themeColor="text1"/>
+        </w:rPr>
+      </w:pPr>
+      <w:r>
+        <w:rPr>
+          <w:rFonts w:ascii="Times New Roman" w:hAnsi="Times New Roman" w:cs="Times New Roman"/>
+          <w:color w:val="000000" w:themeColor="text1"/>
+        </w:rPr>
+        <w:t>The third is that (</w:t>
+      </w:r>
+      <w:proofErr w:type="spellStart"/>
+      <w:r>
+        <w:rPr>
+          <w:rFonts w:ascii="Times New Roman" w:hAnsi="Times New Roman" w:cs="Times New Roman"/>
+          <w:color w:val="000000" w:themeColor="text1"/>
+        </w:rPr>
+        <w:t>bolino</w:t>
+      </w:r>
+      <w:proofErr w:type="spellEnd"/>
+      <w:r>
+        <w:rPr>
+          <w:rFonts w:ascii="Times New Roman" w:hAnsi="Times New Roman" w:cs="Times New Roman"/>
+          <w:color w:val="000000" w:themeColor="text1"/>
+        </w:rPr>
+        <w:t xml:space="preserve"> unsystematic)</w:t>
+      </w:r>
+    </w:p>
+    <w:p>
+      <w:pPr>
+        <w:rPr>
+          <w:rFonts w:ascii="Times New Roman" w:hAnsi="Times New Roman" w:cs="Times New Roman"/>
+          <w:color w:val="000000" w:themeColor="text1"/>
+        </w:rPr>
+      </w:pPr>
+    </w:p>
+    <w:p>
+      <w:pPr>
+        <w:rPr>
+          <w:rFonts w:ascii="Times New Roman" w:hAnsi="Times New Roman" w:cs="Times New Roman"/>
+        </w:rPr>
+      </w:pPr>
+      <w:r>
+        <w:rPr>
+          <w:rFonts w:ascii="Times New Roman" w:hAnsi="Times New Roman" w:cs="Times New Roman"/>
+          <w:color w:val="000000" w:themeColor="text1"/>
+        </w:rPr>
+        <w:t>In light of these issues, this study…</w:t>
+      </w:r>
+    </w:p>
+    <w:p>
+      <w:pPr>
+        <w:rPr>
+          <w:rFonts w:ascii="Times New Roman" w:hAnsi="Times New Roman" w:cs="Times New Roman"/>
+          <w:color w:val="000000" w:themeColor="text1"/>
+        </w:rPr>
+      </w:pPr>
+    </w:p>
+    <w:p>
+      <w:pPr>
+        <w:rPr>
+          <w:rFonts w:ascii="Times New Roman" w:hAnsi="Times New Roman" w:cs="Times New Roman"/>
+          <w:color w:val="000000" w:themeColor="text1"/>
+        </w:rPr>
+      </w:pPr>
+    </w:p>
+    <w:p>
+      <w:pPr>
+        <w:rPr>
+          <w:rFonts w:ascii="Times New Roman" w:hAnsi="Times New Roman" w:cs="Times New Roman"/>
+          <w:color w:val="000000" w:themeColor="text1"/>
+        </w:rPr>
+      </w:pPr>
+      <w:r>
+        <w:rPr>
+          <w:rFonts w:ascii="Times New Roman" w:hAnsi="Times New Roman" w:cs="Times New Roman"/>
+          <w:color w:val="000000" w:themeColor="text1"/>
+        </w:rPr>
         <w:lastRenderedPageBreak/>
-        <w:t>There are two underdeveloped areas regarding the causes of extra milers/good soldiers. The first is revealed by taking the view of the fundamental attribution error (cite) and recognizing that</w:t>
-      </w:r>
-    </w:p>
-    <w:p>
-      <w:pPr>
-        <w:rPr>
-          <w:rFonts w:ascii="Times New Roman" w:hAnsi="Times New Roman" w:cs="Times New Roman"/>
-          <w:color w:val="000000" w:themeColor="text1"/>
-        </w:rPr>
-      </w:pPr>
-    </w:p>
-    <w:p>
-      <w:pPr>
-        <w:rPr>
-          <w:rFonts w:ascii="Times New Roman" w:hAnsi="Times New Roman" w:cs="Times New Roman"/>
-          <w:color w:val="000000" w:themeColor="text1"/>
-        </w:rPr>
-      </w:pPr>
-      <w:r>
-        <w:rPr>
-          <w:rFonts w:ascii="Times New Roman" w:hAnsi="Times New Roman" w:cs="Times New Roman"/>
-          <w:color w:val="000000" w:themeColor="text1"/>
-        </w:rPr>
-        <w:t xml:space="preserve">The second is requests. Which is an aspect of the situation </w:t>
-      </w:r>
-    </w:p>
-    <w:p>
-      <w:pPr>
-        <w:rPr>
-          <w:rFonts w:ascii="Times New Roman" w:hAnsi="Times New Roman" w:cs="Times New Roman"/>
-          <w:color w:val="000000" w:themeColor="text1"/>
-        </w:rPr>
-      </w:pPr>
-    </w:p>
-    <w:p>
-      <w:pPr>
-        <w:rPr>
-          <w:rFonts w:ascii="Times New Roman" w:hAnsi="Times New Roman" w:cs="Times New Roman"/>
-          <w:color w:val="000000" w:themeColor="text1"/>
-        </w:rPr>
-      </w:pPr>
-      <w:r>
-        <w:rPr>
-          <w:rFonts w:ascii="Times New Roman" w:hAnsi="Times New Roman" w:cs="Times New Roman"/>
-          <w:color w:val="000000" w:themeColor="text1"/>
-        </w:rPr>
-        <w:t>The third is that (</w:t>
-      </w:r>
-      <w:proofErr w:type="spellStart"/>
-      <w:r>
-        <w:rPr>
-          <w:rFonts w:ascii="Times New Roman" w:hAnsi="Times New Roman" w:cs="Times New Roman"/>
-          <w:color w:val="000000" w:themeColor="text1"/>
-        </w:rPr>
-        <w:t>bolino</w:t>
-      </w:r>
-      <w:proofErr w:type="spellEnd"/>
-      <w:r>
-        <w:rPr>
-          <w:rFonts w:ascii="Times New Roman" w:hAnsi="Times New Roman" w:cs="Times New Roman"/>
-          <w:color w:val="000000" w:themeColor="text1"/>
-        </w:rPr>
-        <w:t xml:space="preserve"> unsystematic)</w:t>
-      </w:r>
-    </w:p>
-    <w:p>
-      <w:pPr>
-        <w:rPr>
-          <w:rFonts w:ascii="Times New Roman" w:hAnsi="Times New Roman" w:cs="Times New Roman"/>
-          <w:color w:val="000000" w:themeColor="text1"/>
-        </w:rPr>
-      </w:pPr>
-    </w:p>
-    <w:p>
-      <w:pPr>
-        <w:rPr>
-          <w:rFonts w:ascii="Times New Roman" w:hAnsi="Times New Roman" w:cs="Times New Roman"/>
-        </w:rPr>
-      </w:pPr>
-      <w:r>
-        <w:rPr>
-          <w:rFonts w:ascii="Times New Roman" w:hAnsi="Times New Roman" w:cs="Times New Roman"/>
-          <w:color w:val="000000" w:themeColor="text1"/>
-        </w:rPr>
-        <w:t>In light of these issues, this study…</w:t>
-      </w:r>
-    </w:p>
-    <w:p>
-      <w:pPr>
-        <w:rPr>
-          <w:rFonts w:ascii="Times New Roman" w:hAnsi="Times New Roman" w:cs="Times New Roman"/>
-          <w:color w:val="000000" w:themeColor="text1"/>
-        </w:rPr>
-      </w:pPr>
-    </w:p>
-    <w:p>
-      <w:pPr>
-        <w:rPr>
-          <w:rFonts w:ascii="Times New Roman" w:hAnsi="Times New Roman" w:cs="Times New Roman"/>
-          <w:color w:val="000000" w:themeColor="text1"/>
-        </w:rPr>
-      </w:pPr>
-    </w:p>
-    <w:p>
-      <w:pPr>
-        <w:rPr>
-          <w:rFonts w:ascii="Times New Roman" w:hAnsi="Times New Roman" w:cs="Times New Roman"/>
-          <w:color w:val="000000" w:themeColor="text1"/>
-        </w:rPr>
-      </w:pPr>
-      <w:r>
-        <w:rPr>
-          <w:rFonts w:ascii="Times New Roman" w:hAnsi="Times New Roman" w:cs="Times New Roman"/>
-          <w:color w:val="000000" w:themeColor="text1"/>
-        </w:rPr>
         <w:t># just situation by person interaction</w:t>
       </w:r>
     </w:p>
@@ -21099,6 +21465,11 @@
         <w:docPartUnique/>
       </w:docPartObj>
     </w:sdtPr>
+    <w:sdtEndPr>
+      <w:rPr>
+        <w:rStyle w:val="PageNumber"/>
+      </w:rPr>
+    </w:sdtEndPr>
     <w:sdtContent>
       <w:p>
         <w:pPr>

</xml_diff>

<commit_message>
writing through situation, on to person
</commit_message>
<xml_diff>
--- a/reports/paper/word/dishop_diss_proposal.docx
+++ b/reports/paper/word/dishop_diss_proposal.docx
@@ -809,14 +809,42 @@
           <w:rFonts w:ascii="Times New Roman" w:hAnsi="Times New Roman" w:cs="Times New Roman"/>
           <w:color w:val="000000" w:themeColor="text1"/>
         </w:rPr>
-        <w:t xml:space="preserve"> the person-oriented effects occupy the foreground of this research literature, researchers have tended to examine the systematic while neglecting the unsystematic. Moreover, r</w:t>
-      </w:r>
-      <w:r>
-        <w:rPr>
-          <w:rFonts w:ascii="Times New Roman" w:hAnsi="Times New Roman" w:cs="Times New Roman"/>
-          <w:color w:val="000000" w:themeColor="text1"/>
-        </w:rPr>
-        <w:t xml:space="preserve">esearchers sometimes imply that a systematic pattern – extra milers or good soldiers – cannot be produced by unsystematic </w:t>
+        <w:t xml:space="preserve"> the person-oriented effects occupy the foreground of this literature, researchers have tended to examine the systematic while neglecting the unsystematic. Moreover, r</w:t>
+      </w:r>
+      <w:r>
+        <w:rPr>
+          <w:rFonts w:ascii="Times New Roman" w:hAnsi="Times New Roman" w:cs="Times New Roman"/>
+          <w:color w:val="000000" w:themeColor="text1"/>
+        </w:rPr>
+        <w:t>esearchers sometimes imply that systematic pattern</w:t>
+      </w:r>
+      <w:r>
+        <w:rPr>
+          <w:rFonts w:ascii="Times New Roman" w:hAnsi="Times New Roman" w:cs="Times New Roman"/>
+          <w:color w:val="000000" w:themeColor="text1"/>
+        </w:rPr>
+        <w:t>s</w:t>
+      </w:r>
+      <w:r>
+        <w:rPr>
+          <w:rFonts w:ascii="Times New Roman" w:hAnsi="Times New Roman" w:cs="Times New Roman"/>
+          <w:color w:val="000000" w:themeColor="text1"/>
+        </w:rPr>
+        <w:t xml:space="preserve"> – </w:t>
+      </w:r>
+      <w:r>
+        <w:rPr>
+          <w:rFonts w:ascii="Times New Roman" w:hAnsi="Times New Roman" w:cs="Times New Roman"/>
+          <w:color w:val="000000" w:themeColor="text1"/>
+        </w:rPr>
+        <w:t xml:space="preserve">i.e., </w:t>
+      </w:r>
+      <w:r>
+        <w:rPr>
+          <w:rFonts w:ascii="Times New Roman" w:hAnsi="Times New Roman" w:cs="Times New Roman"/>
+          <w:color w:val="000000" w:themeColor="text1"/>
+        </w:rPr>
+        <w:t xml:space="preserve">extra milers or good soldiers – cannot be produced by unsystematic </w:t>
       </w:r>
       <w:r>
         <w:rPr>
@@ -1107,7 +1135,21 @@
           <w:rFonts w:ascii="Times New Roman" w:hAnsi="Times New Roman" w:cs="Times New Roman"/>
           <w:color w:val="000000" w:themeColor="text1"/>
         </w:rPr>
-        <w:t>To make progress toward these deficiencies, the current research…</w:t>
+        <w:t>To make progress toward these deficiencies</w:t>
+      </w:r>
+      <w:r>
+        <w:rPr>
+          <w:rFonts w:ascii="Times New Roman" w:hAnsi="Times New Roman" w:cs="Times New Roman"/>
+          <w:color w:val="000000" w:themeColor="text1"/>
+        </w:rPr>
+        <w:t>/areas</w:t>
+      </w:r>
+      <w:r>
+        <w:rPr>
+          <w:rFonts w:ascii="Times New Roman" w:hAnsi="Times New Roman" w:cs="Times New Roman"/>
+          <w:color w:val="000000" w:themeColor="text1"/>
+        </w:rPr>
+        <w:t>, the current research…</w:t>
       </w:r>
     </w:p>
     <w:p>
@@ -1276,6 +1318,21 @@
       <w:pPr>
         <w:rPr>
           <w:rFonts w:ascii="Times New Roman" w:hAnsi="Times New Roman" w:cs="Times New Roman"/>
+          <w:color w:val="000000" w:themeColor="text1"/>
+        </w:rPr>
+      </w:pPr>
+      <w:r>
+        <w:rPr>
+          <w:rFonts w:ascii="Times New Roman" w:hAnsi="Times New Roman" w:cs="Times New Roman"/>
+          <w:color w:val="000000" w:themeColor="text1"/>
+        </w:rPr>
+        <w:t xml:space="preserve">The key intuition is that two features of how help requests may compile over time -- inertia and randomness – interact with possible ways people respond to their stocks of help requests. </w:t>
+      </w:r>
+    </w:p>
+    <w:p>
+      <w:pPr>
+        <w:rPr>
+          <w:rFonts w:ascii="Times New Roman" w:hAnsi="Times New Roman" w:cs="Times New Roman"/>
           <w:b/>
           <w:bCs/>
           <w:color w:val="000000" w:themeColor="text1"/>
@@ -1368,7 +1425,7 @@
           <w:rFonts w:ascii="Times New Roman" w:hAnsi="Times New Roman" w:cs="Times New Roman"/>
           <w:color w:val="000000" w:themeColor="text1"/>
         </w:rPr>
-        <w:t>), is the foundation for several need-based models such as self-determination theory (cite). The notion that behavior arises from the combination of one’s tendencies and circumstances is also described in theories of motivation and self-regulation (</w:t>
+        <w:t>), is the foundation for several need-based models such as self-determination theory (cite). The notion that behavior arises from the combination of one’s tendencies and circumstances is also described in theories of self-regulation (</w:t>
       </w:r>
       <w:proofErr w:type="spellStart"/>
       <w:r>
@@ -1695,7 +1752,49 @@
           <w:rFonts w:ascii="Times New Roman" w:hAnsi="Times New Roman" w:cs="Times New Roman"/>
           <w:color w:val="000000" w:themeColor="text1"/>
         </w:rPr>
-        <w:t>The emergent behavior that this study focuses on is the idea of an extra miler (good soldier).</w:t>
+        <w:t>The emergent behavior that this study focuses on is the idea of a</w:t>
+      </w:r>
+      <w:r>
+        <w:rPr>
+          <w:rFonts w:ascii="Times New Roman" w:hAnsi="Times New Roman" w:cs="Times New Roman"/>
+          <w:color w:val="000000" w:themeColor="text1"/>
+        </w:rPr>
+        <w:t xml:space="preserve"> good soldier</w:t>
+      </w:r>
+      <w:r>
+        <w:rPr>
+          <w:rFonts w:ascii="Times New Roman" w:hAnsi="Times New Roman" w:cs="Times New Roman"/>
+          <w:color w:val="000000" w:themeColor="text1"/>
+        </w:rPr>
+        <w:t xml:space="preserve"> </w:t>
+      </w:r>
+      <w:r>
+        <w:rPr>
+          <w:rFonts w:ascii="Times New Roman" w:hAnsi="Times New Roman" w:cs="Times New Roman"/>
+          <w:color w:val="000000" w:themeColor="text1"/>
+        </w:rPr>
+        <w:t>(</w:t>
+      </w:r>
+      <w:r>
+        <w:rPr>
+          <w:rFonts w:ascii="Times New Roman" w:hAnsi="Times New Roman" w:cs="Times New Roman"/>
+          <w:color w:val="000000" w:themeColor="text1"/>
+        </w:rPr>
+        <w:t>extra miler</w:t>
+      </w:r>
+      <w:r>
+        <w:rPr>
+          <w:rFonts w:ascii="Times New Roman" w:hAnsi="Times New Roman" w:cs="Times New Roman"/>
+          <w:color w:val="000000" w:themeColor="text1"/>
+        </w:rPr>
+        <w:t>)</w:t>
+      </w:r>
+      <w:r>
+        <w:rPr>
+          <w:rFonts w:ascii="Times New Roman" w:hAnsi="Times New Roman" w:cs="Times New Roman"/>
+          <w:color w:val="000000" w:themeColor="text1"/>
+        </w:rPr>
+        <w:t>.</w:t>
       </w:r>
       <w:r>
         <w:rPr>
@@ -1740,12 +1839,16 @@
       <w:pPr>
         <w:rPr>
           <w:rFonts w:ascii="Times New Roman" w:hAnsi="Times New Roman" w:cs="Times New Roman"/>
-          <w:color w:val="000000" w:themeColor="text1"/>
-        </w:rPr>
-      </w:pPr>
-      <w:r>
-        <w:rPr>
-          <w:rFonts w:ascii="Times New Roman" w:hAnsi="Times New Roman" w:cs="Times New Roman"/>
+          <w:b/>
+          <w:bCs/>
+          <w:color w:val="000000" w:themeColor="text1"/>
+        </w:rPr>
+      </w:pPr>
+      <w:r>
+        <w:rPr>
+          <w:rFonts w:ascii="Times New Roman" w:hAnsi="Times New Roman" w:cs="Times New Roman"/>
+          <w:b/>
+          <w:bCs/>
           <w:color w:val="000000" w:themeColor="text1"/>
         </w:rPr>
         <w:t>Situation – Requests Over Time</w:t>
@@ -1793,7 +1896,7 @@
           <w:rFonts w:ascii="Times New Roman" w:hAnsi="Times New Roman" w:cs="Times New Roman"/>
           <w:color w:val="000000" w:themeColor="text1"/>
         </w:rPr>
-        <w:t xml:space="preserve"> manager that volunteers are needed for an upcoming assignment; A statistician witnesses a question posted on a forum about a statistical model relevant to her expertise; A software engineer receives a pull request; An academic receives a note from a graduate student asking for a friendly review of his paper. Moreover, any single agent may experience repeated prompts over the course of a week. On Monday, a Professor may receive an email asking for assistance teaching a class. On Tuesday, she receives two more emails about optional meetings in her </w:t>
+        <w:t xml:space="preserve"> manager that volunteers are needed for an upcoming assignment; A statistician witnesses a question posted on a forum about a statistical model relevant to her expertise; A software engineer receives a pull request; An academic receives a note from a graduate student asking for </w:t>
       </w:r>
       <w:r>
         <w:rPr>
@@ -1801,7 +1904,7 @@
           <w:color w:val="000000" w:themeColor="text1"/>
         </w:rPr>
         <w:lastRenderedPageBreak/>
-        <w:t>department (attending optional meetings is one commonly studied indicator of OCB). On Wednesday, a former graduate student, who is now a faculty member at a different school, asks for a letter of recommendation. On some days, the Professor has a large stock of help requests, whereas on others she has few, if any.</w:t>
+        <w:t>a friendly review of his paper. Moreover, any single agent may experience repeated prompts over the course of a week. On Monday, a Professor may receive an email asking for assistance teaching a class. On Tuesday, she receives two more emails about optional meetings in her department (attending optional meetings is one commonly studied indicator of OCB). On Wednesday, a former graduate student, who is now a faculty member at a different school, asks for a letter of recommendation. On some days the Professor has a large stock of help requests whereas on others she has few, if any.</w:t>
       </w:r>
     </w:p>
     <w:p>
@@ -1817,7 +1920,14 @@
           <w:rFonts w:ascii="Times New Roman" w:hAnsi="Times New Roman" w:cs="Times New Roman"/>
           <w:color w:val="000000" w:themeColor="text1"/>
         </w:rPr>
-        <w:t xml:space="preserve">This concept is related to ideas elsewhere. </w:t>
+        <w:t>Requests for help are</w:t>
+      </w:r>
+      <w:r>
+        <w:rPr>
+          <w:rFonts w:ascii="Times New Roman" w:hAnsi="Times New Roman" w:cs="Times New Roman"/>
+          <w:color w:val="000000" w:themeColor="text1"/>
+        </w:rPr>
+        <w:t xml:space="preserve"> related to ideas elsewhere. </w:t>
       </w:r>
       <w:proofErr w:type="spellStart"/>
       <w:r>
@@ -1861,14 +1971,28 @@
           <w:rFonts w:ascii="Times New Roman" w:hAnsi="Times New Roman" w:cs="Times New Roman"/>
           <w:color w:val="000000" w:themeColor="text1"/>
         </w:rPr>
-        <w:t xml:space="preserve"> refer to as situation enabling factors. Employee safety behaviors change in response to visible safety reminders</w:t>
-      </w:r>
-      <w:r>
-        <w:rPr>
-          <w:rFonts w:ascii="Times New Roman" w:hAnsi="Times New Roman" w:cs="Times New Roman"/>
-          <w:color w:val="000000" w:themeColor="text1"/>
-        </w:rPr>
-        <w:t xml:space="preserve"> (Komaki)</w:t>
+        <w:t xml:space="preserve"> refer to as situation enabling factors. </w:t>
+      </w:r>
+      <w:r>
+        <w:rPr>
+          <w:rFonts w:ascii="Times New Roman" w:hAnsi="Times New Roman" w:cs="Times New Roman"/>
+          <w:color w:val="000000" w:themeColor="text1"/>
+        </w:rPr>
+        <w:t xml:space="preserve">Safety reminders stimulate </w:t>
+      </w:r>
+      <w:r>
+        <w:rPr>
+          <w:rFonts w:ascii="Times New Roman" w:hAnsi="Times New Roman" w:cs="Times New Roman"/>
+          <w:color w:val="000000" w:themeColor="text1"/>
+        </w:rPr>
+        <w:t xml:space="preserve">safety behaviors </w:t>
+      </w:r>
+      <w:r>
+        <w:rPr>
+          <w:rFonts w:ascii="Times New Roman" w:hAnsi="Times New Roman" w:cs="Times New Roman"/>
+          <w:color w:val="000000" w:themeColor="text1"/>
+        </w:rPr>
+        <w:t>(Komaki)</w:t>
       </w:r>
       <w:r>
         <w:rPr>
@@ -1898,69 +2022,42 @@
           <w:rFonts w:ascii="Times New Roman" w:hAnsi="Times New Roman" w:cs="Times New Roman"/>
           <w:color w:val="000000" w:themeColor="text1"/>
         </w:rPr>
-        <w:t xml:space="preserve"> &amp; Ely, 2010). Prompts are also examined in selection (cite), forensic interviews (cite), and in event-sampling methodology where they are used to improve participant survey responding (cite). What is missing in these other areas that is relevant to the notion of requests for help examined here is a discussion of the features </w:t>
-      </w:r>
-      <w:r>
-        <w:rPr>
-          <w:rFonts w:ascii="Times New Roman" w:hAnsi="Times New Roman" w:cs="Times New Roman"/>
-          <w:color w:val="000000" w:themeColor="text1"/>
-        </w:rPr>
-        <w:t xml:space="preserve">that change the pattern by which requests compile over time. </w:t>
-      </w:r>
-      <w:r>
-        <w:rPr>
-          <w:rFonts w:ascii="Times New Roman" w:hAnsi="Times New Roman" w:cs="Times New Roman"/>
-          <w:color w:val="000000" w:themeColor="text1"/>
-        </w:rPr>
-        <w:t xml:space="preserve">I draw from the literatures of dynamics (Cronin &amp; Vancouver, 2020) and chance (Liu) to reason about these effects. </w:t>
-      </w:r>
-    </w:p>
-    <w:p>
-      <w:pPr>
-        <w:pStyle w:val="BodyText"/>
-        <w:rPr>
-          <w:rFonts w:ascii="Times New Roman" w:hAnsi="Times New Roman" w:cs="Times New Roman"/>
-          <w:color w:val="000000" w:themeColor="text1"/>
-        </w:rPr>
-      </w:pPr>
-      <w:r>
-        <w:rPr>
-          <w:rFonts w:ascii="Times New Roman" w:hAnsi="Times New Roman" w:cs="Times New Roman"/>
-          <w:color w:val="000000" w:themeColor="text1"/>
-        </w:rPr>
-        <w:t>THEY ALSO DON’T TALK ABOUT STOCKS. STOCKS OF PROMPTS.</w:t>
-      </w:r>
-    </w:p>
-    <w:p>
-      <w:pPr>
-        <w:pStyle w:val="BodyText"/>
-        <w:rPr>
-          <w:rFonts w:ascii="Times New Roman" w:hAnsi="Times New Roman" w:cs="Times New Roman"/>
-          <w:color w:val="000000" w:themeColor="text1"/>
-        </w:rPr>
-      </w:pPr>
-      <w:r>
-        <w:rPr>
-          <w:rFonts w:ascii="Times New Roman" w:hAnsi="Times New Roman" w:cs="Times New Roman"/>
-          <w:color w:val="000000" w:themeColor="text1"/>
-        </w:rPr>
-        <w:t>How do these features change the pattern by which someone compiles requests over time?</w:t>
-      </w:r>
-    </w:p>
-    <w:p>
-      <w:pPr>
-        <w:pStyle w:val="BodyText"/>
-        <w:rPr>
-          <w:rFonts w:ascii="Times New Roman" w:hAnsi="Times New Roman" w:cs="Times New Roman"/>
-          <w:color w:val="000000" w:themeColor="text1"/>
-        </w:rPr>
-      </w:pPr>
-      <w:r>
-        <w:rPr>
-          <w:rFonts w:ascii="Times New Roman" w:hAnsi="Times New Roman" w:cs="Times New Roman"/>
-          <w:color w:val="000000" w:themeColor="text1"/>
-        </w:rPr>
-        <w:t>Important because both features have implications for the stock that an employee compiles over time.</w:t>
+        <w:t xml:space="preserve"> &amp; Ely, 2010). Prompts are also examined in selection (cite), forensic interviews (cite), and in event-sampling methodology where they are used to improve participant survey responding (cite). </w:t>
+      </w:r>
+      <w:r>
+        <w:rPr>
+          <w:rFonts w:ascii="Times New Roman" w:hAnsi="Times New Roman" w:cs="Times New Roman"/>
+          <w:color w:val="000000" w:themeColor="text1"/>
+        </w:rPr>
+        <w:t>What is missing in these other areas that becomes relevant as we consider requests over time is a discussion of compiling: an employee’s pool of requests may change or stay the same as she moves through time. Research on dynamics, chance, and probability theory</w:t>
+      </w:r>
+      <w:r>
+        <w:rPr>
+          <w:rFonts w:ascii="Times New Roman" w:hAnsi="Times New Roman" w:cs="Times New Roman"/>
+          <w:color w:val="000000" w:themeColor="text1"/>
+        </w:rPr>
+        <w:t xml:space="preserve"> has</w:t>
+      </w:r>
+      <w:r>
+        <w:rPr>
+          <w:rFonts w:ascii="Times New Roman" w:hAnsi="Times New Roman" w:cs="Times New Roman"/>
+          <w:color w:val="000000" w:themeColor="text1"/>
+        </w:rPr>
+        <w:t xml:space="preserve"> identified two features that influence the size of one’s stock (of anything) and, although these </w:t>
+      </w:r>
+      <w:r>
+        <w:rPr>
+          <w:rFonts w:ascii="Times New Roman" w:hAnsi="Times New Roman" w:cs="Times New Roman"/>
+          <w:color w:val="000000" w:themeColor="text1"/>
+        </w:rPr>
+        <w:t>principles</w:t>
+      </w:r>
+      <w:r>
+        <w:rPr>
+          <w:rFonts w:ascii="Times New Roman" w:hAnsi="Times New Roman" w:cs="Times New Roman"/>
+          <w:color w:val="000000" w:themeColor="text1"/>
+        </w:rPr>
+        <w:t xml:space="preserve"> are well-known in some literatures, they are not often described in the citizenship space. I draw from the literatures of dynamics (Cronin &amp; Vancouver, 2020) and chance (Liu) to describe how two features inform the size of one’s stock of help requests. </w:t>
       </w:r>
     </w:p>
     <w:p>
@@ -2085,7 +2182,7 @@
           <w:rFonts w:ascii="Times New Roman" w:hAnsi="Times New Roman" w:cs="Times New Roman"/>
           <w:color w:val="000000" w:themeColor="text1"/>
         </w:rPr>
-        <w:t xml:space="preserve">the extent to which requests are compiled randomly. </w:t>
+        <w:t xml:space="preserve">the extent to which requests compile randomly. </w:t>
       </w:r>
       <w:r>
         <w:rPr>
@@ -2108,7 +2205,7 @@
           <w:rFonts w:ascii="Times New Roman" w:hAnsi="Times New Roman" w:cs="Times New Roman"/>
           <w:color w:val="000000" w:themeColor="text1"/>
         </w:rPr>
-        <w:t>), and among popular press books (</w:t>
+        <w:t>), and among popular press (</w:t>
       </w:r>
       <w:proofErr w:type="spellStart"/>
       <w:r>
@@ -2156,7 +2253,7 @@
           <w:rFonts w:ascii="Times New Roman" w:hAnsi="Times New Roman" w:cs="Times New Roman"/>
           <w:color w:val="000000" w:themeColor="text1"/>
         </w:rPr>
-        <w:t xml:space="preserve">, LUI, FANG’s framework of chance models. An employee that accumulates requests randomly means that the </w:t>
+        <w:t xml:space="preserve">, LUI, FANG’s framework of chance models. An employee that accumulates requests randomly means that the likelihood of </w:t>
       </w:r>
       <w:r>
         <w:rPr>
@@ -2164,7 +2261,150 @@
           <w:color w:val="000000" w:themeColor="text1"/>
         </w:rPr>
         <w:lastRenderedPageBreak/>
-        <w:t xml:space="preserve">likelihood of receiving another request or having a request removed is drawn from a probability distribution such that both are equally likely. It is a coin-flip whether requests stay or leave. Mathematically, an employee’s stock gains or </w:t>
+        <w:t xml:space="preserve">receiving another request or having a request removed is </w:t>
+      </w:r>
+      <w:r>
+        <w:rPr>
+          <w:rFonts w:ascii="Times New Roman" w:hAnsi="Times New Roman" w:cs="Times New Roman"/>
+          <w:color w:val="000000" w:themeColor="text1"/>
+        </w:rPr>
+        <w:t>a pull</w:t>
+      </w:r>
+      <w:r>
+        <w:rPr>
+          <w:rFonts w:ascii="Times New Roman" w:hAnsi="Times New Roman" w:cs="Times New Roman"/>
+          <w:color w:val="000000" w:themeColor="text1"/>
+        </w:rPr>
+        <w:t xml:space="preserve"> from a probability distribution such that both are equally likely. It is a coin-flip whether requests </w:t>
+      </w:r>
+      <w:r>
+        <w:rPr>
+          <w:rFonts w:ascii="Times New Roman" w:hAnsi="Times New Roman" w:cs="Times New Roman"/>
+          <w:color w:val="000000" w:themeColor="text1"/>
+        </w:rPr>
+        <w:t>join</w:t>
+      </w:r>
+      <w:r>
+        <w:rPr>
+          <w:rFonts w:ascii="Times New Roman" w:hAnsi="Times New Roman" w:cs="Times New Roman"/>
+          <w:color w:val="000000" w:themeColor="text1"/>
+        </w:rPr>
+        <w:t xml:space="preserve"> or leave. Mathematically, an employee’s stock </w:t>
+      </w:r>
+      <w:r>
+        <w:rPr>
+          <w:rFonts w:ascii="Times New Roman" w:hAnsi="Times New Roman" w:cs="Times New Roman"/>
+          <w:color w:val="000000" w:themeColor="text1"/>
+        </w:rPr>
+        <w:t>adds or subtracts</w:t>
+      </w:r>
+      <w:r>
+        <w:rPr>
+          <w:rFonts w:ascii="Times New Roman" w:hAnsi="Times New Roman" w:cs="Times New Roman"/>
+          <w:color w:val="000000" w:themeColor="text1"/>
+        </w:rPr>
+        <w:t xml:space="preserve"> requests </w:t>
+      </w:r>
+      <w:r>
+        <w:rPr>
+          <w:rFonts w:ascii="Times New Roman" w:hAnsi="Times New Roman" w:cs="Times New Roman"/>
+          <w:color w:val="000000" w:themeColor="text1"/>
+        </w:rPr>
+        <w:t xml:space="preserve">based on a draw </w:t>
+      </w:r>
+      <w:r>
+        <w:rPr>
+          <w:rFonts w:ascii="Times New Roman" w:hAnsi="Times New Roman" w:cs="Times New Roman"/>
+          <w:color w:val="000000" w:themeColor="text1"/>
+        </w:rPr>
+        <w:t xml:space="preserve">from a distribution N ~ (0, constant). </w:t>
+      </w:r>
+    </w:p>
+    <w:p>
+      <w:pPr>
+        <w:rPr>
+          <w:rFonts w:ascii="Times New Roman" w:hAnsi="Times New Roman" w:cs="Times New Roman"/>
+          <w:color w:val="000000" w:themeColor="text1"/>
+        </w:rPr>
+      </w:pPr>
+      <w:r>
+        <w:rPr>
+          <w:rFonts w:ascii="Times New Roman" w:hAnsi="Times New Roman" w:cs="Times New Roman"/>
+          <w:color w:val="000000" w:themeColor="text1"/>
+        </w:rPr>
+        <w:t>In combination, inertia and randomness have important implications for the</w:t>
+      </w:r>
+      <w:r>
+        <w:rPr>
+          <w:rFonts w:ascii="Times New Roman" w:hAnsi="Times New Roman" w:cs="Times New Roman"/>
+          <w:color w:val="000000" w:themeColor="text1"/>
+        </w:rPr>
+        <w:t xml:space="preserve"> size of an employee’s </w:t>
+      </w:r>
+      <w:r>
+        <w:rPr>
+          <w:rFonts w:ascii="Times New Roman" w:hAnsi="Times New Roman" w:cs="Times New Roman"/>
+          <w:color w:val="000000" w:themeColor="text1"/>
+        </w:rPr>
+        <w:t>pool</w:t>
+      </w:r>
+      <w:r>
+        <w:rPr>
+          <w:rFonts w:ascii="Times New Roman" w:hAnsi="Times New Roman" w:cs="Times New Roman"/>
+          <w:color w:val="000000" w:themeColor="text1"/>
+        </w:rPr>
+        <w:t xml:space="preserve"> of help requests. </w:t>
+      </w:r>
+      <w:r>
+        <w:rPr>
+          <w:rFonts w:ascii="Times New Roman" w:hAnsi="Times New Roman" w:cs="Times New Roman"/>
+          <w:color w:val="000000" w:themeColor="text1"/>
+        </w:rPr>
+        <w:t>Specifically, if</w:t>
+      </w:r>
+      <w:r>
+        <w:rPr>
+          <w:rFonts w:ascii="Times New Roman" w:hAnsi="Times New Roman" w:cs="Times New Roman"/>
+          <w:color w:val="000000" w:themeColor="text1"/>
+        </w:rPr>
+        <w:t xml:space="preserve"> two employees receive requests with randomness and inertia then the most likely outcome is that one of them will have </w:t>
+      </w:r>
+      <w:r>
+        <w:rPr>
+          <w:rFonts w:ascii="Times New Roman" w:hAnsi="Times New Roman" w:cs="Times New Roman"/>
+          <w:i/>
+          <w:iCs/>
+          <w:color w:val="000000" w:themeColor="text1"/>
+        </w:rPr>
+        <w:t>sustained lead</w:t>
+      </w:r>
+      <w:r>
+        <w:rPr>
+          <w:rFonts w:ascii="Times New Roman" w:hAnsi="Times New Roman" w:cs="Times New Roman"/>
+          <w:color w:val="000000" w:themeColor="text1"/>
+        </w:rPr>
+        <w:t xml:space="preserve">: across any given amount of time one of the employees will always have more requests than the other. Even though both compile requests by the same (random) process, the most probable outcome is not that their requests converge but that they remain heterogeneous in size. One individual will </w:t>
+      </w:r>
+      <w:r>
+        <w:rPr>
+          <w:rFonts w:ascii="Times New Roman" w:hAnsi="Times New Roman" w:cs="Times New Roman"/>
+          <w:color w:val="000000" w:themeColor="text1"/>
+        </w:rPr>
+        <w:t xml:space="preserve">consistently have more requests than the other. </w:t>
+      </w:r>
+      <w:r>
+        <w:rPr>
+          <w:rFonts w:ascii="Times New Roman" w:hAnsi="Times New Roman" w:cs="Times New Roman"/>
+          <w:color w:val="000000" w:themeColor="text1"/>
+        </w:rPr>
+        <w:t>In probability theory, this idea can be expressed using Paul Levy’s arcsine law but it is often referred to as the law of long leads in random walks (Feller, 1968).</w:t>
+      </w:r>
+      <w:r>
+        <w:rPr>
+          <w:rFonts w:ascii="Times New Roman" w:hAnsi="Times New Roman" w:cs="Times New Roman"/>
+          <w:color w:val="000000" w:themeColor="text1"/>
+        </w:rPr>
+        <w:t xml:space="preserve"> </w:t>
       </w:r>
       <w:proofErr w:type="spellStart"/>
       <w:r>
@@ -2172,7 +2412,7 @@
           <w:rFonts w:ascii="Times New Roman" w:hAnsi="Times New Roman" w:cs="Times New Roman"/>
           <w:color w:val="000000" w:themeColor="text1"/>
         </w:rPr>
-        <w:t>looses</w:t>
+        <w:t>Denrell</w:t>
       </w:r>
       <w:proofErr w:type="spellEnd"/>
       <w:r>
@@ -2180,29 +2420,149 @@
           <w:rFonts w:ascii="Times New Roman" w:hAnsi="Times New Roman" w:cs="Times New Roman"/>
           <w:color w:val="000000" w:themeColor="text1"/>
         </w:rPr>
-        <w:t xml:space="preserve"> requests with pulls from a distribution N ~ (0, constant). </w:t>
-      </w:r>
-    </w:p>
-    <w:p>
-      <w:pPr>
-        <w:rPr>
-          <w:rFonts w:ascii="Times New Roman" w:hAnsi="Times New Roman" w:cs="Times New Roman"/>
-          <w:color w:val="000000" w:themeColor="text1"/>
-        </w:rPr>
-      </w:pPr>
-      <w:r>
-        <w:rPr>
-          <w:rFonts w:ascii="Times New Roman" w:hAnsi="Times New Roman" w:cs="Times New Roman"/>
-          <w:color w:val="000000" w:themeColor="text1"/>
-        </w:rPr>
-        <w:t xml:space="preserve">In combination, inertia and randomness have important implications for the stock of requests employee are expected to compile over time. </w:t>
-      </w:r>
-      <w:r>
-        <w:rPr>
-          <w:rFonts w:ascii="Times New Roman" w:hAnsi="Times New Roman" w:cs="Times New Roman"/>
-          <w:color w:val="000000" w:themeColor="text1"/>
-        </w:rPr>
-        <w:t xml:space="preserve">Famous result by </w:t>
+        <w:t xml:space="preserve"> </w:t>
+      </w:r>
+      <w:r>
+        <w:rPr>
+          <w:rFonts w:ascii="Times New Roman" w:hAnsi="Times New Roman" w:cs="Times New Roman"/>
+          <w:color w:val="000000" w:themeColor="text1"/>
+        </w:rPr>
+        <w:t xml:space="preserve">(2004) </w:t>
+      </w:r>
+      <w:r>
+        <w:rPr>
+          <w:rFonts w:ascii="Times New Roman" w:hAnsi="Times New Roman" w:cs="Times New Roman"/>
+          <w:color w:val="000000" w:themeColor="text1"/>
+        </w:rPr>
+        <w:t xml:space="preserve">shows that the outcome also holds in a model with many units (e.g., individuals) focusing on relative positions: among a large sample of employees, the law of long leads suggests that </w:t>
+      </w:r>
+      <w:r>
+        <w:rPr>
+          <w:rFonts w:ascii="Times New Roman" w:hAnsi="Times New Roman" w:cs="Times New Roman"/>
+          <w:color w:val="000000" w:themeColor="text1"/>
+        </w:rPr>
+        <w:t xml:space="preserve">any single individual is most likely to have a help request store </w:t>
+      </w:r>
+      <w:r>
+        <w:rPr>
+          <w:rFonts w:ascii="Times New Roman" w:hAnsi="Times New Roman" w:cs="Times New Roman"/>
+          <w:color w:val="000000" w:themeColor="text1"/>
+        </w:rPr>
+        <w:t xml:space="preserve">that spends most of its time among </w:t>
+      </w:r>
+      <w:r>
+        <w:rPr>
+          <w:rFonts w:ascii="Times New Roman" w:hAnsi="Times New Roman" w:cs="Times New Roman"/>
+          <w:color w:val="000000" w:themeColor="text1"/>
+        </w:rPr>
+        <w:t xml:space="preserve">the largest (or smallest) pools – i.e., </w:t>
+      </w:r>
+      <w:r>
+        <w:rPr>
+          <w:rFonts w:ascii="Times New Roman" w:hAnsi="Times New Roman" w:cs="Times New Roman"/>
+          <w:color w:val="000000" w:themeColor="text1"/>
+        </w:rPr>
+        <w:t xml:space="preserve">help requests are unlikely to change in relative position. Without inertia, however, sustained leads go away. </w:t>
+      </w:r>
+      <w:r>
+        <w:rPr>
+          <w:rFonts w:ascii="Times New Roman" w:hAnsi="Times New Roman" w:cs="Times New Roman"/>
+          <w:color w:val="000000" w:themeColor="text1"/>
+        </w:rPr>
+        <w:t xml:space="preserve">Consistent leads are only expected when trajectories are both stochastic and self-similar. </w:t>
+      </w:r>
+      <w:r>
+        <w:rPr>
+          <w:rFonts w:ascii="Times New Roman" w:hAnsi="Times New Roman" w:cs="Times New Roman"/>
+          <w:color w:val="000000" w:themeColor="text1"/>
+        </w:rPr>
+        <w:t>What this means for the current research is that</w:t>
+      </w:r>
+      <w:r>
+        <w:rPr>
+          <w:rFonts w:ascii="Times New Roman" w:hAnsi="Times New Roman" w:cs="Times New Roman"/>
+          <w:color w:val="000000" w:themeColor="text1"/>
+        </w:rPr>
+        <w:t xml:space="preserve"> </w:t>
+      </w:r>
+      <w:r>
+        <w:rPr>
+          <w:rFonts w:ascii="Times New Roman" w:hAnsi="Times New Roman" w:cs="Times New Roman"/>
+          <w:color w:val="000000" w:themeColor="text1"/>
+        </w:rPr>
+        <w:t xml:space="preserve">help requests accumulating with inertia and </w:t>
+      </w:r>
+      <w:r>
+        <w:rPr>
+          <w:rFonts w:ascii="Times New Roman" w:hAnsi="Times New Roman" w:cs="Times New Roman"/>
+          <w:color w:val="000000" w:themeColor="text1"/>
+        </w:rPr>
+        <w:t xml:space="preserve">randomness </w:t>
+      </w:r>
+      <w:r>
+        <w:rPr>
+          <w:rFonts w:ascii="Times New Roman" w:hAnsi="Times New Roman" w:cs="Times New Roman"/>
+          <w:color w:val="000000" w:themeColor="text1"/>
+        </w:rPr>
+        <w:t xml:space="preserve">produce request stores with sustained lead whereas those without inertia produce no persistence in relative position (Table </w:t>
+      </w:r>
+      <w:r>
+        <w:rPr>
+          <w:rFonts w:ascii="Times New Roman" w:hAnsi="Times New Roman" w:cs="Times New Roman"/>
+          <w:color w:val="000000" w:themeColor="text1"/>
+        </w:rPr>
+        <w:t>2</w:t>
+      </w:r>
+      <w:r>
+        <w:rPr>
+          <w:rFonts w:ascii="Times New Roman" w:hAnsi="Times New Roman" w:cs="Times New Roman"/>
+          <w:color w:val="000000" w:themeColor="text1"/>
+        </w:rPr>
+        <w:t xml:space="preserve">). Said differently, </w:t>
+      </w:r>
+      <w:r>
+        <w:rPr>
+          <w:rFonts w:ascii="Times New Roman" w:hAnsi="Times New Roman" w:cs="Times New Roman"/>
+          <w:color w:val="000000" w:themeColor="text1"/>
+        </w:rPr>
+        <w:t xml:space="preserve">relative ranks remain similar across time under randomness and inertia. </w:t>
+      </w:r>
+    </w:p>
+    <w:p>
+      <w:pPr>
+        <w:rPr>
+          <w:rFonts w:ascii="Times New Roman" w:hAnsi="Times New Roman" w:cs="Times New Roman"/>
+          <w:color w:val="000000" w:themeColor="text1"/>
+        </w:rPr>
+      </w:pPr>
+      <w:r>
+        <w:rPr>
+          <w:rFonts w:ascii="Times New Roman" w:hAnsi="Times New Roman" w:cs="Times New Roman"/>
+          <w:color w:val="000000" w:themeColor="text1"/>
+        </w:rPr>
+        <w:t>[table 2].</w:t>
+      </w:r>
+    </w:p>
+    <w:p>
+      <w:pPr>
+        <w:rPr>
+          <w:rFonts w:ascii="Times New Roman" w:hAnsi="Times New Roman" w:cs="Times New Roman"/>
+          <w:color w:val="000000" w:themeColor="text1"/>
+        </w:rPr>
+      </w:pPr>
+      <w:r>
+        <w:rPr>
+          <w:rFonts w:ascii="Times New Roman" w:hAnsi="Times New Roman" w:cs="Times New Roman"/>
+          <w:color w:val="000000" w:themeColor="text1"/>
+        </w:rPr>
+        <w:t xml:space="preserve">I am not arguing that all employees randomly receive help requests. This research, instead, focuses on a situation (described) by person (not yet described) interaction with randomness as a feature within the situation. This paper does not take the position that randomness must occur, only that chance is a legitimate </w:t>
+      </w:r>
+      <w:r>
+        <w:rPr>
+          <w:rFonts w:ascii="Times New Roman" w:hAnsi="Times New Roman" w:cs="Times New Roman"/>
+          <w:color w:val="000000" w:themeColor="text1"/>
+        </w:rPr>
+        <w:t xml:space="preserve">perspective for the following reasons. First, Lui (cite) and </w:t>
       </w:r>
       <w:proofErr w:type="spellStart"/>
       <w:r>
@@ -2210,7 +2570,7 @@
           <w:rFonts w:ascii="Times New Roman" w:hAnsi="Times New Roman" w:cs="Times New Roman"/>
           <w:color w:val="000000" w:themeColor="text1"/>
         </w:rPr>
-        <w:t>paul</w:t>
+        <w:t>Denrell</w:t>
       </w:r>
       <w:proofErr w:type="spellEnd"/>
       <w:r>
@@ -2218,7 +2578,49 @@
           <w:rFonts w:ascii="Times New Roman" w:hAnsi="Times New Roman" w:cs="Times New Roman"/>
           <w:color w:val="000000" w:themeColor="text1"/>
         </w:rPr>
-        <w:t xml:space="preserve"> levy. Explored in more detail by </w:t>
+        <w:t xml:space="preserve"> Lui suggest that embedding randomness </w:t>
+      </w:r>
+      <w:r>
+        <w:rPr>
+          <w:rFonts w:ascii="Times New Roman" w:hAnsi="Times New Roman" w:cs="Times New Roman"/>
+          <w:color w:val="000000" w:themeColor="text1"/>
+        </w:rPr>
+        <w:t>as a first principle into one’s research model is necessary when the object of study – requests for help in this case – is influenced by many potentially uncontrollable forces. For at least some employees, help requests may come and go not only due to their own efforts but also because of serendipity, luck, or influences that they themselves did not cause (Bandura). Of course, at the fundamental level requests for help may not be random at all. The point here is that given the current state of affairs</w:t>
+      </w:r>
+      <w:r>
+        <w:rPr>
+          <w:rFonts w:ascii="Times New Roman" w:hAnsi="Times New Roman" w:cs="Times New Roman"/>
+          <w:color w:val="000000" w:themeColor="text1"/>
+        </w:rPr>
+        <w:t xml:space="preserve"> in this research area, the level of analysis in this paper, and the many forces influencing whether requests stay or go outside an employee’s own control, </w:t>
+      </w:r>
+      <w:r>
+        <w:rPr>
+          <w:rFonts w:ascii="Times New Roman" w:hAnsi="Times New Roman" w:cs="Times New Roman"/>
+          <w:color w:val="000000" w:themeColor="text1"/>
+        </w:rPr>
+        <w:t xml:space="preserve">randomness is an acceptable perspective. </w:t>
+      </w:r>
+      <w:r>
+        <w:rPr>
+          <w:rFonts w:ascii="Times New Roman" w:hAnsi="Times New Roman" w:cs="Times New Roman"/>
+          <w:color w:val="000000" w:themeColor="text1"/>
+        </w:rPr>
+        <w:t>Second, and perhaps more importantly,</w:t>
+      </w:r>
+      <w:r>
+        <w:rPr>
+          <w:rFonts w:ascii="Times New Roman" w:hAnsi="Times New Roman" w:cs="Times New Roman"/>
+          <w:color w:val="000000" w:themeColor="text1"/>
+        </w:rPr>
+        <w:t xml:space="preserve"> one</w:t>
+      </w:r>
+      <w:r>
+        <w:rPr>
+          <w:rFonts w:ascii="Times New Roman" w:hAnsi="Times New Roman" w:cs="Times New Roman"/>
+          <w:color w:val="000000" w:themeColor="text1"/>
+        </w:rPr>
+        <w:t xml:space="preserve"> critical purpose of this research is to counter the reasoning by </w:t>
       </w:r>
       <w:proofErr w:type="spellStart"/>
       <w:r>
@@ -2226,7 +2628,7 @@
           <w:rFonts w:ascii="Times New Roman" w:hAnsi="Times New Roman" w:cs="Times New Roman"/>
           <w:color w:val="000000" w:themeColor="text1"/>
         </w:rPr>
-        <w:t>denrell</w:t>
+        <w:t>Bolino</w:t>
       </w:r>
       <w:proofErr w:type="spellEnd"/>
       <w:r>
@@ -2234,53 +2636,53 @@
           <w:rFonts w:ascii="Times New Roman" w:hAnsi="Times New Roman" w:cs="Times New Roman"/>
           <w:color w:val="000000" w:themeColor="text1"/>
         </w:rPr>
-        <w:t>.</w:t>
-      </w:r>
-      <w:r>
-        <w:rPr>
-          <w:rFonts w:ascii="Times New Roman" w:hAnsi="Times New Roman" w:cs="Times New Roman"/>
-          <w:color w:val="000000" w:themeColor="text1"/>
-        </w:rPr>
-        <w:t xml:space="preserve"> What this means for the current research is that if employees accumulate requests such that stocks have inertia and randomness then a small group of employees will compile many more requests than others. Even though requests for help come and go randomly, employees will not have similar stores of requests in the long-run. Instead, a small group will compile stocks with many more requests than others. </w:t>
-      </w:r>
-    </w:p>
-    <w:p>
-      <w:pPr>
-        <w:rPr>
-          <w:rFonts w:ascii="Times New Roman" w:hAnsi="Times New Roman" w:cs="Times New Roman"/>
-          <w:color w:val="000000" w:themeColor="text1"/>
-        </w:rPr>
-      </w:pPr>
-      <w:r>
-        <w:rPr>
-          <w:rFonts w:ascii="Times New Roman" w:hAnsi="Times New Roman" w:cs="Times New Roman"/>
-          <w:color w:val="000000" w:themeColor="text1"/>
-        </w:rPr>
-        <w:t xml:space="preserve">Heterogeneity in requests. </w:t>
-      </w:r>
-    </w:p>
-    <w:p>
-      <w:pPr>
-        <w:rPr>
-          <w:rFonts w:ascii="Times New Roman" w:hAnsi="Times New Roman" w:cs="Times New Roman"/>
-          <w:color w:val="000000" w:themeColor="text1"/>
-        </w:rPr>
-      </w:pPr>
-      <w:r>
-        <w:rPr>
-          <w:rFonts w:ascii="Times New Roman" w:hAnsi="Times New Roman" w:cs="Times New Roman"/>
-          <w:color w:val="000000" w:themeColor="text1"/>
-        </w:rPr>
-        <w:t>That is what the situation creates.</w:t>
-      </w:r>
-    </w:p>
-    <w:p>
-      <w:pPr>
-        <w:rPr>
-          <w:rFonts w:ascii="Times New Roman" w:hAnsi="Times New Roman" w:cs="Times New Roman"/>
-          <w:color w:val="000000" w:themeColor="text1"/>
-        </w:rPr>
-      </w:pPr>
+        <w:t xml:space="preserve"> et al. (2015) and demonstrate that</w:t>
+      </w:r>
+      <w:r>
+        <w:rPr>
+          <w:rFonts w:ascii="Times New Roman" w:hAnsi="Times New Roman" w:cs="Times New Roman"/>
+          <w:color w:val="000000" w:themeColor="text1"/>
+        </w:rPr>
+        <w:t xml:space="preserve"> </w:t>
+      </w:r>
+      <w:r>
+        <w:rPr>
+          <w:rFonts w:ascii="Times New Roman" w:hAnsi="Times New Roman" w:cs="Times New Roman"/>
+          <w:i/>
+          <w:iCs/>
+          <w:color w:val="000000" w:themeColor="text1"/>
+        </w:rPr>
+        <w:t xml:space="preserve">unsystematic </w:t>
+      </w:r>
+      <w:r>
+        <w:rPr>
+          <w:rFonts w:ascii="Times New Roman" w:hAnsi="Times New Roman" w:cs="Times New Roman"/>
+          <w:color w:val="000000" w:themeColor="text1"/>
+        </w:rPr>
+        <w:t xml:space="preserve">factors can lead to systematic outcomes. </w:t>
+      </w:r>
+      <w:r>
+        <w:rPr>
+          <w:rFonts w:ascii="Times New Roman" w:hAnsi="Times New Roman" w:cs="Times New Roman"/>
+          <w:color w:val="000000" w:themeColor="text1"/>
+        </w:rPr>
+        <w:t xml:space="preserve">Not that unsystematic factors must always occur, but to change the perspective on how they operate. </w:t>
+      </w:r>
+    </w:p>
+    <w:p>
+      <w:pPr>
+        <w:rPr>
+          <w:rFonts w:ascii="Times New Roman" w:hAnsi="Times New Roman" w:cs="Times New Roman"/>
+          <w:color w:val="000000" w:themeColor="text1"/>
+        </w:rPr>
+      </w:pPr>
+      <w:r>
+        <w:rPr>
+          <w:rFonts w:ascii="Times New Roman" w:hAnsi="Times New Roman" w:cs="Times New Roman"/>
+          <w:color w:val="000000" w:themeColor="text1"/>
+        </w:rPr>
+        <w:t xml:space="preserve">This is what the situation creates. </w:t>
+      </w:r>
       <w:r>
         <w:rPr>
           <w:rFonts w:ascii="Times New Roman" w:hAnsi="Times New Roman" w:cs="Times New Roman"/>
@@ -22921,6 +23323,7 @@
   <w:style w:type="character" w:default="1" w:styleId="DefaultParagraphFont">
     <w:name w:val="Default Paragraph Font"/>
     <w:uiPriority w:val="1"/>
+    <w:semiHidden/>
     <w:unhideWhenUsed/>
   </w:style>
   <w:style w:type="table" w:default="1" w:styleId="TableNormal">

</xml_diff>

<commit_message>
writing better in situation piece
</commit_message>
<xml_diff>
--- a/reports/paper/word/dishop_diss_proposal.docx
+++ b/reports/paper/word/dishop_diss_proposal.docx
@@ -870,7 +870,35 @@
           <w:rFonts w:ascii="Times New Roman" w:hAnsi="Times New Roman" w:cs="Times New Roman"/>
           <w:color w:val="000000" w:themeColor="text1"/>
         </w:rPr>
-        <w:t xml:space="preserve"> How many requests employees receive over time is necessary to examine for several reasons. It creates a baseline </w:t>
+        <w:t xml:space="preserve"> </w:t>
+      </w:r>
+      <w:r>
+        <w:rPr>
+          <w:rFonts w:ascii="Times New Roman" w:hAnsi="Times New Roman" w:cs="Times New Roman"/>
+          <w:color w:val="000000" w:themeColor="text1"/>
+        </w:rPr>
+        <w:t>R</w:t>
+      </w:r>
+      <w:r>
+        <w:rPr>
+          <w:rFonts w:ascii="Times New Roman" w:hAnsi="Times New Roman" w:cs="Times New Roman"/>
+          <w:color w:val="000000" w:themeColor="text1"/>
+        </w:rPr>
+        <w:t xml:space="preserve">equests </w:t>
+      </w:r>
+      <w:r>
+        <w:rPr>
+          <w:rFonts w:ascii="Times New Roman" w:hAnsi="Times New Roman" w:cs="Times New Roman"/>
+          <w:color w:val="000000" w:themeColor="text1"/>
+        </w:rPr>
+        <w:t xml:space="preserve">that </w:t>
+      </w:r>
+      <w:r>
+        <w:rPr>
+          <w:rFonts w:ascii="Times New Roman" w:hAnsi="Times New Roman" w:cs="Times New Roman"/>
+          <w:color w:val="000000" w:themeColor="text1"/>
+        </w:rPr>
+        <w:t xml:space="preserve">employees receive over time is necessary to examine for several reasons. It creates a baseline </w:t>
       </w:r>
       <w:r>
         <w:rPr>
@@ -1871,35 +1899,28 @@
           <w:rFonts w:ascii="Times New Roman" w:hAnsi="Times New Roman" w:cs="Times New Roman"/>
           <w:color w:val="000000" w:themeColor="text1"/>
         </w:rPr>
-        <w:t xml:space="preserve"> use to select a response and this combination</w:t>
-      </w:r>
-      <w:r>
-        <w:rPr>
-          <w:rFonts w:ascii="Times New Roman" w:hAnsi="Times New Roman" w:cs="Times New Roman"/>
-          <w:color w:val="000000" w:themeColor="text1"/>
-        </w:rPr>
-        <w:t xml:space="preserve"> yield</w:t>
-      </w:r>
-      <w:r>
-        <w:rPr>
-          <w:rFonts w:ascii="Times New Roman" w:hAnsi="Times New Roman" w:cs="Times New Roman"/>
-          <w:color w:val="000000" w:themeColor="text1"/>
-        </w:rPr>
-        <w:t>s</w:t>
-      </w:r>
-      <w:r>
-        <w:rPr>
-          <w:rFonts w:ascii="Times New Roman" w:hAnsi="Times New Roman" w:cs="Times New Roman"/>
-          <w:color w:val="000000" w:themeColor="text1"/>
-        </w:rPr>
-        <w:t xml:space="preserve"> a given behavior. </w:t>
-      </w:r>
-      <w:r>
-        <w:rPr>
-          <w:rFonts w:ascii="Times New Roman" w:hAnsi="Times New Roman" w:cs="Times New Roman"/>
-          <w:color w:val="000000" w:themeColor="text1"/>
-        </w:rPr>
-        <w:t>The emergent behavior that this study focuses on is the idea of a</w:t>
+        <w:t xml:space="preserve"> use to select a response </w:t>
+      </w:r>
+      <w:r>
+        <w:rPr>
+          <w:rFonts w:ascii="Times New Roman" w:hAnsi="Times New Roman" w:cs="Times New Roman"/>
+          <w:color w:val="000000" w:themeColor="text1"/>
+        </w:rPr>
+        <w:t>to</w:t>
+      </w:r>
+      <w:r>
+        <w:rPr>
+          <w:rFonts w:ascii="Times New Roman" w:hAnsi="Times New Roman" w:cs="Times New Roman"/>
+          <w:color w:val="000000" w:themeColor="text1"/>
+        </w:rPr>
+        <w:t xml:space="preserve"> yield a given behavior. </w:t>
+      </w:r>
+      <w:r>
+        <w:rPr>
+          <w:rFonts w:ascii="Times New Roman" w:hAnsi="Times New Roman" w:cs="Times New Roman"/>
+          <w:color w:val="000000" w:themeColor="text1"/>
+        </w:rPr>
+        <w:t>The behavior that this study focuses on is the idea of a</w:t>
       </w:r>
       <w:r>
         <w:rPr>
@@ -1962,7 +1983,42 @@
           <w:rFonts w:ascii="Times New Roman" w:hAnsi="Times New Roman" w:cs="Times New Roman"/>
           <w:color w:val="000000" w:themeColor="text1"/>
         </w:rPr>
-        <w:t xml:space="preserve"> an extra miler may arise from the combination of the requests for help she receives over time and how she responds to those requests. That is, requests for assistance (situation) interact with employee reactions (person) to yield a behavioral pattern (extra milers/good soldiers). </w:t>
+        <w:t>, over time,</w:t>
+      </w:r>
+      <w:r>
+        <w:rPr>
+          <w:rFonts w:ascii="Times New Roman" w:hAnsi="Times New Roman" w:cs="Times New Roman"/>
+          <w:color w:val="000000" w:themeColor="text1"/>
+        </w:rPr>
+        <w:t xml:space="preserve"> an</w:t>
+      </w:r>
+      <w:r>
+        <w:rPr>
+          <w:rFonts w:ascii="Times New Roman" w:hAnsi="Times New Roman" w:cs="Times New Roman"/>
+          <w:color w:val="000000" w:themeColor="text1"/>
+        </w:rPr>
+        <w:t xml:space="preserve"> employee exhibiting extra miler behavior may arise </w:t>
+      </w:r>
+      <w:r>
+        <w:rPr>
+          <w:rFonts w:ascii="Times New Roman" w:hAnsi="Times New Roman" w:cs="Times New Roman"/>
+          <w:color w:val="000000" w:themeColor="text1"/>
+        </w:rPr>
+        <w:t xml:space="preserve">from the combination of the requests she receives </w:t>
+      </w:r>
+      <w:r>
+        <w:rPr>
+          <w:rFonts w:ascii="Times New Roman" w:hAnsi="Times New Roman" w:cs="Times New Roman"/>
+          <w:color w:val="000000" w:themeColor="text1"/>
+        </w:rPr>
+        <w:t xml:space="preserve">with her responses to those requests. </w:t>
+      </w:r>
+      <w:r>
+        <w:rPr>
+          <w:rFonts w:ascii="Times New Roman" w:hAnsi="Times New Roman" w:cs="Times New Roman"/>
+          <w:color w:val="000000" w:themeColor="text1"/>
+        </w:rPr>
+        <w:t xml:space="preserve">That is, requests for assistance (situation) interact with employee reactions (person) to yield a behavioral pattern (extra milers/good soldiers). </w:t>
       </w:r>
     </w:p>
     <w:p>
@@ -2002,6 +2058,39 @@
     </w:p>
     <w:p>
       <w:pPr>
+        <w:pStyle w:val="BodyText"/>
+        <w:ind w:firstLine="720"/>
+        <w:rPr>
+          <w:rFonts w:ascii="Times New Roman" w:hAnsi="Times New Roman" w:cs="Times New Roman"/>
+          <w:color w:val="000000" w:themeColor="text1"/>
+        </w:rPr>
+      </w:pPr>
+      <w:r>
+        <w:rPr>
+          <w:rFonts w:ascii="Times New Roman" w:hAnsi="Times New Roman" w:cs="Times New Roman"/>
+          <w:color w:val="000000" w:themeColor="text1"/>
+        </w:rPr>
+        <w:t xml:space="preserve">Recall that another purpose is to counter the reasoning by </w:t>
+      </w:r>
+      <w:proofErr w:type="spellStart"/>
+      <w:r>
+        <w:rPr>
+          <w:rFonts w:ascii="Times New Roman" w:hAnsi="Times New Roman" w:cs="Times New Roman"/>
+          <w:color w:val="000000" w:themeColor="text1"/>
+        </w:rPr>
+        <w:t>bolino</w:t>
+      </w:r>
+      <w:proofErr w:type="spellEnd"/>
+      <w:r>
+        <w:rPr>
+          <w:rFonts w:ascii="Times New Roman" w:hAnsi="Times New Roman" w:cs="Times New Roman"/>
+          <w:color w:val="000000" w:themeColor="text1"/>
+        </w:rPr>
+        <w:t xml:space="preserve"> and suggest that causes need not be systematic. Unsystematic (i.e., random) factors can yield systematic outcomes. </w:t>
+      </w:r>
+    </w:p>
+    <w:p>
+      <w:pPr>
         <w:rPr>
           <w:rFonts w:ascii="Times New Roman" w:hAnsi="Times New Roman" w:cs="Times New Roman"/>
           <w:b/>
@@ -2018,6 +2107,15 @@
         </w:rPr>
         <w:t>Situation – Requests Over Time</w:t>
       </w:r>
+      <w:r>
+        <w:rPr>
+          <w:rFonts w:ascii="Times New Roman" w:hAnsi="Times New Roman" w:cs="Times New Roman"/>
+          <w:b/>
+          <w:bCs/>
+          <w:color w:val="000000" w:themeColor="text1"/>
+        </w:rPr>
+        <w:t xml:space="preserve"> &amp; Sustained Lead</w:t>
+      </w:r>
     </w:p>
     <w:p>
       <w:pPr>
@@ -2195,28 +2293,112 @@
           <w:rFonts w:ascii="Times New Roman" w:hAnsi="Times New Roman" w:cs="Times New Roman"/>
           <w:color w:val="000000" w:themeColor="text1"/>
         </w:rPr>
-        <w:t xml:space="preserve">What is missing in these other areas that becomes relevant as we consider requests over time is a discussion of sustained lead: some employees may consistently receive greater or fewer requests than others. The notion of sustained lead is well-known in other literatures </w:t>
-      </w:r>
-      <w:r>
-        <w:rPr>
-          <w:rFonts w:ascii="Times New Roman" w:hAnsi="Times New Roman" w:cs="Times New Roman"/>
-          <w:color w:val="000000" w:themeColor="text1"/>
-        </w:rPr>
-        <w:t xml:space="preserve">focusing on different kinds of stocks </w:t>
-      </w:r>
-      <w:r>
-        <w:rPr>
-          <w:rFonts w:ascii="Times New Roman" w:hAnsi="Times New Roman" w:cs="Times New Roman"/>
-          <w:color w:val="000000" w:themeColor="text1"/>
-        </w:rPr>
-        <w:t xml:space="preserve">(cites). It has not received attention in the citizenship space because studies do not often capture how requests compile over time (Ehrhart). </w:t>
-      </w:r>
-      <w:r>
-        <w:rPr>
-          <w:rFonts w:ascii="Times New Roman" w:hAnsi="Times New Roman" w:cs="Times New Roman"/>
-          <w:color w:val="000000" w:themeColor="text1"/>
-        </w:rPr>
-        <w:t xml:space="preserve">Considering this longitudinal perspective makes a discussion of sustained lead necessary. An employee’s pool of requests may change or stay the same as she moves through time. Due to this fluidity, the size of her pool may be larger or smaller than her colleagues. Naturally, then, the ranking of pool sizes across employees may or may not remain stable such that employees with more requests at time </w:t>
+        <w:t xml:space="preserve">What is missing in these other areas that becomes relevant as we consider requests over time is a discussion of sustained lead: some employees may consistently receive greater or fewer requests than others. The notion of sustained lead is well-known in literatures </w:t>
+      </w:r>
+      <w:r>
+        <w:rPr>
+          <w:rFonts w:ascii="Times New Roman" w:hAnsi="Times New Roman" w:cs="Times New Roman"/>
+          <w:color w:val="000000" w:themeColor="text1"/>
+        </w:rPr>
+        <w:t xml:space="preserve">focusing on </w:t>
+      </w:r>
+      <w:r>
+        <w:rPr>
+          <w:rFonts w:ascii="Times New Roman" w:hAnsi="Times New Roman" w:cs="Times New Roman"/>
+          <w:color w:val="000000" w:themeColor="text1"/>
+        </w:rPr>
+        <w:t>stocks other than requests</w:t>
+      </w:r>
+      <w:r>
+        <w:rPr>
+          <w:rFonts w:ascii="Times New Roman" w:hAnsi="Times New Roman" w:cs="Times New Roman"/>
+          <w:color w:val="000000" w:themeColor="text1"/>
+        </w:rPr>
+        <w:t xml:space="preserve"> </w:t>
+      </w:r>
+      <w:r>
+        <w:rPr>
+          <w:rFonts w:ascii="Times New Roman" w:hAnsi="Times New Roman" w:cs="Times New Roman"/>
+          <w:color w:val="000000" w:themeColor="text1"/>
+        </w:rPr>
+        <w:t>(</w:t>
+      </w:r>
+      <w:r>
+        <w:rPr>
+          <w:rFonts w:ascii="Times New Roman" w:hAnsi="Times New Roman" w:cs="Times New Roman"/>
+          <w:color w:val="000000" w:themeColor="text1"/>
+        </w:rPr>
+        <w:t>e.g., finance, marketing, mechanics;</w:t>
+      </w:r>
+      <w:r>
+        <w:rPr>
+          <w:rFonts w:ascii="Times New Roman" w:hAnsi="Times New Roman" w:cs="Times New Roman"/>
+          <w:color w:val="000000" w:themeColor="text1"/>
+        </w:rPr>
+        <w:t>). It has not received attention in the citizenship space because studies do not often capture how requests compile over time (Ehrhart)</w:t>
+      </w:r>
+      <w:r>
+        <w:rPr>
+          <w:rFonts w:ascii="Times New Roman" w:hAnsi="Times New Roman" w:cs="Times New Roman"/>
+          <w:color w:val="000000" w:themeColor="text1"/>
+        </w:rPr>
+        <w:t>. Instead, most examine how to appropriately phrase a single, one-time request</w:t>
+      </w:r>
+      <w:r>
+        <w:rPr>
+          <w:rFonts w:ascii="Times New Roman" w:hAnsi="Times New Roman" w:cs="Times New Roman"/>
+          <w:color w:val="000000" w:themeColor="text1"/>
+        </w:rPr>
+        <w:t xml:space="preserve"> (cites), leaving the idea of a request stockpile unspecified. </w:t>
+      </w:r>
+      <w:r>
+        <w:rPr>
+          <w:rFonts w:ascii="Times New Roman" w:hAnsi="Times New Roman" w:cs="Times New Roman"/>
+          <w:color w:val="000000" w:themeColor="text1"/>
+        </w:rPr>
+        <w:t xml:space="preserve">An employee’s pool of requests may change or stay the same as she moves </w:t>
+      </w:r>
+      <w:r>
+        <w:rPr>
+          <w:rFonts w:ascii="Times New Roman" w:hAnsi="Times New Roman" w:cs="Times New Roman"/>
+          <w:color w:val="000000" w:themeColor="text1"/>
+        </w:rPr>
+        <w:t>throughout her week.</w:t>
+      </w:r>
+      <w:r>
+        <w:rPr>
+          <w:rFonts w:ascii="Times New Roman" w:hAnsi="Times New Roman" w:cs="Times New Roman"/>
+          <w:color w:val="000000" w:themeColor="text1"/>
+        </w:rPr>
+        <w:t xml:space="preserve"> Due to this fluidity, the size of her pool may be larger or smaller than her colleagues. </w:t>
+      </w:r>
+      <w:r>
+        <w:rPr>
+          <w:rFonts w:ascii="Times New Roman" w:hAnsi="Times New Roman" w:cs="Times New Roman"/>
+          <w:color w:val="000000" w:themeColor="text1"/>
+        </w:rPr>
+        <w:t>On some days, for instance, she may have more requests than her colleagues. On other days, conversely, she may have fewer</w:t>
+      </w:r>
+      <w:r>
+        <w:rPr>
+          <w:rFonts w:ascii="Times New Roman" w:hAnsi="Times New Roman" w:cs="Times New Roman"/>
+          <w:color w:val="000000" w:themeColor="text1"/>
+        </w:rPr>
+        <w:t xml:space="preserve">. </w:t>
+      </w:r>
+      <w:r>
+        <w:rPr>
+          <w:rFonts w:ascii="Times New Roman" w:hAnsi="Times New Roman" w:cs="Times New Roman"/>
+          <w:color w:val="000000" w:themeColor="text1"/>
+        </w:rPr>
+        <w:t>Sustained lead</w:t>
+      </w:r>
+      <w:r>
+        <w:rPr>
+          <w:rFonts w:ascii="Times New Roman" w:hAnsi="Times New Roman" w:cs="Times New Roman"/>
+          <w:color w:val="000000" w:themeColor="text1"/>
+        </w:rPr>
+        <w:t xml:space="preserve"> refers to a situation in which the rank order of a set of stocks remains stable over time. Applied to help requests, this would mean that employees with the most requests at </w:t>
       </w:r>
       <w:r>
         <w:rPr>
@@ -2232,7 +2414,7 @@
           <w:rFonts w:ascii="Times New Roman" w:hAnsi="Times New Roman" w:cs="Times New Roman"/>
           <w:color w:val="000000" w:themeColor="text1"/>
         </w:rPr>
-        <w:t xml:space="preserve"> are also the employees with more requests at </w:t>
+        <w:t xml:space="preserve"> also tend to be the employees with the most requests at time </w:t>
       </w:r>
       <w:r>
         <w:rPr>
@@ -2264,7 +2446,21 @@
           <w:rFonts w:ascii="Times New Roman" w:hAnsi="Times New Roman" w:cs="Times New Roman"/>
           <w:color w:val="000000" w:themeColor="text1"/>
         </w:rPr>
-        <w:t xml:space="preserve"> + 2, and so on. It does not mean that pools are necessarily large in size, but that relative positions remain (or do not remain) stable. The connection between sustained lead and extra milers/good soldiers is as follows. This phenomenon – if it occurs with requests – creates a situation where some employees continually experience more prompts for help than others. It does not guarantee that they respond with help; but establishes a situation which might trigger an extra miler. Of course, it also depends on how employees respond.</w:t>
+        <w:t xml:space="preserve"> + 2, and so on. </w:t>
+      </w:r>
+      <w:r>
+        <w:rPr>
+          <w:rFonts w:ascii="Times New Roman" w:hAnsi="Times New Roman" w:cs="Times New Roman"/>
+          <w:color w:val="000000" w:themeColor="text1"/>
+        </w:rPr>
+        <w:t>It</w:t>
+      </w:r>
+      <w:r>
+        <w:rPr>
+          <w:rFonts w:ascii="Times New Roman" w:hAnsi="Times New Roman" w:cs="Times New Roman"/>
+          <w:color w:val="000000" w:themeColor="text1"/>
+        </w:rPr>
+        <w:t xml:space="preserve"> captures the stability of relative positions, and it is worth considering for the following reason. If</w:t>
       </w:r>
       <w:r>
         <w:rPr>
@@ -2273,6 +2469,126 @@
         </w:rPr>
         <w:t xml:space="preserve"> </w:t>
       </w:r>
+      <w:r>
+        <w:rPr>
+          <w:rFonts w:ascii="Times New Roman" w:hAnsi="Times New Roman" w:cs="Times New Roman"/>
+          <w:color w:val="000000" w:themeColor="text1"/>
+        </w:rPr>
+        <w:t>sustained lead occurs</w:t>
+      </w:r>
+      <w:r>
+        <w:rPr>
+          <w:rFonts w:ascii="Times New Roman" w:hAnsi="Times New Roman" w:cs="Times New Roman"/>
+          <w:color w:val="000000" w:themeColor="text1"/>
+        </w:rPr>
+        <w:t xml:space="preserve"> with requests</w:t>
+      </w:r>
+      <w:r>
+        <w:rPr>
+          <w:rFonts w:ascii="Times New Roman" w:hAnsi="Times New Roman" w:cs="Times New Roman"/>
+          <w:color w:val="000000" w:themeColor="text1"/>
+        </w:rPr>
+        <w:t xml:space="preserve">, </w:t>
+      </w:r>
+      <w:r>
+        <w:rPr>
+          <w:rFonts w:ascii="Times New Roman" w:hAnsi="Times New Roman" w:cs="Times New Roman"/>
+          <w:color w:val="000000" w:themeColor="text1"/>
+        </w:rPr>
+        <w:t>it</w:t>
+      </w:r>
+      <w:r>
+        <w:rPr>
+          <w:rFonts w:ascii="Times New Roman" w:hAnsi="Times New Roman" w:cs="Times New Roman"/>
+          <w:color w:val="000000" w:themeColor="text1"/>
+        </w:rPr>
+        <w:t xml:space="preserve"> establishes</w:t>
+      </w:r>
+      <w:r>
+        <w:rPr>
+          <w:rFonts w:ascii="Times New Roman" w:hAnsi="Times New Roman" w:cs="Times New Roman"/>
+          <w:color w:val="000000" w:themeColor="text1"/>
+        </w:rPr>
+        <w:t xml:space="preserve"> </w:t>
+      </w:r>
+      <w:r>
+        <w:rPr>
+          <w:rFonts w:ascii="Times New Roman" w:hAnsi="Times New Roman" w:cs="Times New Roman"/>
+          <w:color w:val="000000" w:themeColor="text1"/>
+        </w:rPr>
+        <w:t xml:space="preserve">a </w:t>
+      </w:r>
+      <w:r>
+        <w:rPr>
+          <w:rFonts w:ascii="Times New Roman" w:hAnsi="Times New Roman" w:cs="Times New Roman"/>
+          <w:color w:val="000000" w:themeColor="text1"/>
+        </w:rPr>
+        <w:t xml:space="preserve">situation where some employees continually experience more </w:t>
+      </w:r>
+      <w:r>
+        <w:rPr>
+          <w:rFonts w:ascii="Times New Roman" w:hAnsi="Times New Roman" w:cs="Times New Roman"/>
+          <w:color w:val="000000" w:themeColor="text1"/>
+        </w:rPr>
+        <w:t>requests</w:t>
+      </w:r>
+      <w:r>
+        <w:rPr>
+          <w:rFonts w:ascii="Times New Roman" w:hAnsi="Times New Roman" w:cs="Times New Roman"/>
+          <w:color w:val="000000" w:themeColor="text1"/>
+        </w:rPr>
+        <w:t xml:space="preserve"> than others. </w:t>
+      </w:r>
+      <w:r>
+        <w:rPr>
+          <w:rFonts w:ascii="Times New Roman" w:hAnsi="Times New Roman" w:cs="Times New Roman"/>
+          <w:color w:val="000000" w:themeColor="text1"/>
+        </w:rPr>
+        <w:t xml:space="preserve">It does not guarantee action but </w:t>
+      </w:r>
+      <w:r>
+        <w:rPr>
+          <w:rFonts w:ascii="Times New Roman" w:hAnsi="Times New Roman" w:cs="Times New Roman"/>
+          <w:color w:val="000000" w:themeColor="text1"/>
+        </w:rPr>
+        <w:t xml:space="preserve">creates an environment with unequal opportunity. </w:t>
+      </w:r>
+      <w:r>
+        <w:rPr>
+          <w:rFonts w:ascii="Times New Roman" w:hAnsi="Times New Roman" w:cs="Times New Roman"/>
+          <w:color w:val="000000" w:themeColor="text1"/>
+        </w:rPr>
+        <w:t>Recall that the core idea underlying extra milers/good soldiers is that</w:t>
+      </w:r>
+      <w:r>
+        <w:rPr>
+          <w:rFonts w:ascii="Times New Roman" w:hAnsi="Times New Roman" w:cs="Times New Roman"/>
+          <w:color w:val="000000" w:themeColor="text1"/>
+        </w:rPr>
+        <w:t xml:space="preserve"> some employees repeatedly </w:t>
+      </w:r>
+      <w:r>
+        <w:rPr>
+          <w:rFonts w:ascii="Times New Roman" w:hAnsi="Times New Roman" w:cs="Times New Roman"/>
+          <w:color w:val="000000" w:themeColor="text1"/>
+        </w:rPr>
+        <w:t xml:space="preserve">exhibit more </w:t>
+      </w:r>
+      <w:r>
+        <w:rPr>
+          <w:rFonts w:ascii="Times New Roman" w:hAnsi="Times New Roman" w:cs="Times New Roman"/>
+          <w:color w:val="000000" w:themeColor="text1"/>
+        </w:rPr>
+        <w:lastRenderedPageBreak/>
+        <w:t xml:space="preserve">citizenship than their colleagues. </w:t>
+      </w:r>
+      <w:r>
+        <w:rPr>
+          <w:rFonts w:ascii="Times New Roman" w:hAnsi="Times New Roman" w:cs="Times New Roman"/>
+          <w:color w:val="000000" w:themeColor="text1"/>
+        </w:rPr>
+        <w:t>Sustained lead may be one factor gently pushing in that direction. Of course, it also depends on how employees respond.</w:t>
+      </w:r>
     </w:p>
     <w:p>
       <w:pPr>
@@ -2287,24 +2603,49 @@
           <w:rFonts w:ascii="Times New Roman" w:hAnsi="Times New Roman" w:cs="Times New Roman"/>
           <w:color w:val="000000" w:themeColor="text1"/>
         </w:rPr>
-        <w:t xml:space="preserve">Research on dynamics, chance, and probability theory has identified two features that generate sustained lead and, although they are well-known in some literatures, they are not often described in the citizenship space. I draw from dynamics, chance, and probability theory to describe what they are and how they create sustained leads.  </w:t>
-      </w:r>
-    </w:p>
-    <w:p>
-      <w:pPr>
-        <w:pStyle w:val="BodyText"/>
-        <w:rPr>
-          <w:rFonts w:ascii="Times New Roman" w:hAnsi="Times New Roman" w:cs="Times New Roman"/>
-          <w:color w:val="000000" w:themeColor="text1"/>
-        </w:rPr>
-      </w:pPr>
-      <w:r>
-        <w:rPr>
-          <w:rFonts w:ascii="Times New Roman" w:hAnsi="Times New Roman" w:cs="Times New Roman"/>
-          <w:color w:val="000000" w:themeColor="text1"/>
-        </w:rPr>
-        <w:lastRenderedPageBreak/>
-        <w:t xml:space="preserve">Other things can generate sustained leads. Why am I focused on these two? Because I’m focused on randomness. When you have randomness, you also need inertia. Randomness is sufficient to yield sustained leads if it is also paired with inertia. </w:t>
+        <w:t xml:space="preserve">Simon’s </w:t>
+      </w:r>
+      <w:r>
+        <w:rPr>
+          <w:rFonts w:ascii="Times New Roman" w:hAnsi="Times New Roman" w:cs="Times New Roman"/>
+          <w:color w:val="000000" w:themeColor="text1"/>
+        </w:rPr>
+        <w:t xml:space="preserve">(cite) </w:t>
+      </w:r>
+      <w:r>
+        <w:rPr>
+          <w:rFonts w:ascii="Times New Roman" w:hAnsi="Times New Roman" w:cs="Times New Roman"/>
+          <w:color w:val="000000" w:themeColor="text1"/>
+        </w:rPr>
+        <w:t xml:space="preserve">situation by person framework suggests that the arrangement of objects in a person environment </w:t>
+      </w:r>
+      <w:r>
+        <w:rPr>
+          <w:rFonts w:ascii="Times New Roman" w:hAnsi="Times New Roman" w:cs="Times New Roman"/>
+          <w:color w:val="000000" w:themeColor="text1"/>
+        </w:rPr>
+        <w:t>is one aspect influencing his or her behavior. In this research, I use requests over time and sustained lead to specify this broad idea. To describe when sustained lead occurs, I draw from probability theory (cite) and dynamics (cite). These literatures offer two features that are sufficient to yield sustained lead whenever they occur in tandem</w:t>
+      </w:r>
+      <w:r>
+        <w:rPr>
+          <w:rFonts w:ascii="Times New Roman" w:hAnsi="Times New Roman" w:cs="Times New Roman"/>
+          <w:color w:val="000000" w:themeColor="text1"/>
+        </w:rPr>
+        <w:t xml:space="preserve">. </w:t>
+      </w:r>
+      <w:r>
+        <w:rPr>
+          <w:rFonts w:ascii="Times New Roman" w:hAnsi="Times New Roman" w:cs="Times New Roman"/>
+          <w:color w:val="000000" w:themeColor="text1"/>
+        </w:rPr>
+        <w:t>The features include inertia and randomness.</w:t>
+      </w:r>
+      <w:r>
+        <w:rPr>
+          <w:rFonts w:ascii="Times New Roman" w:hAnsi="Times New Roman" w:cs="Times New Roman"/>
+          <w:color w:val="000000" w:themeColor="text1"/>
+        </w:rPr>
+        <w:t xml:space="preserve"> </w:t>
       </w:r>
     </w:p>
     <w:p>
@@ -2342,42 +2683,7 @@
           <w:rFonts w:ascii="Times New Roman" w:hAnsi="Times New Roman" w:cs="Times New Roman"/>
           <w:color w:val="000000" w:themeColor="text1"/>
         </w:rPr>
-        <w:t xml:space="preserve">The first feature is the </w:t>
-      </w:r>
-      <w:r>
-        <w:rPr>
-          <w:rFonts w:ascii="Times New Roman" w:hAnsi="Times New Roman" w:cs="Times New Roman"/>
-          <w:color w:val="000000" w:themeColor="text1"/>
-        </w:rPr>
-        <w:t>inertia</w:t>
-      </w:r>
-      <w:r>
-        <w:rPr>
-          <w:rFonts w:ascii="Times New Roman" w:hAnsi="Times New Roman" w:cs="Times New Roman"/>
-          <w:color w:val="000000" w:themeColor="text1"/>
-        </w:rPr>
-        <w:t xml:space="preserve"> of </w:t>
-      </w:r>
-      <w:r>
-        <w:rPr>
-          <w:rFonts w:ascii="Times New Roman" w:hAnsi="Times New Roman" w:cs="Times New Roman"/>
-          <w:color w:val="000000" w:themeColor="text1"/>
-        </w:rPr>
-        <w:t>help requests</w:t>
-      </w:r>
-      <w:r>
-        <w:rPr>
-          <w:rFonts w:ascii="Times New Roman" w:hAnsi="Times New Roman" w:cs="Times New Roman"/>
-          <w:color w:val="000000" w:themeColor="text1"/>
-        </w:rPr>
-        <w:t>.</w:t>
-      </w:r>
-      <w:r>
-        <w:rPr>
-          <w:rFonts w:ascii="Times New Roman" w:hAnsi="Times New Roman" w:cs="Times New Roman"/>
-          <w:color w:val="000000" w:themeColor="text1"/>
-        </w:rPr>
-        <w:t xml:space="preserve"> In dynamics, inertia refers to the self-similarity of a variable from one moment to the next (Cronin &amp; Vancouver, 2020). </w:t>
+        <w:t xml:space="preserve">In dynamics, inertia refers to the self-similarity of a variable from one moment to the next (Cronin &amp; Vancouver, 2020). </w:t>
       </w:r>
       <w:r>
         <w:rPr>
@@ -2405,14 +2711,7 @@
           <w:rFonts w:ascii="Times New Roman" w:hAnsi="Times New Roman" w:cs="Times New Roman"/>
           <w:color w:val="000000" w:themeColor="text1"/>
         </w:rPr>
-        <w:t xml:space="preserve"> help requests today, this number is added to the store of requests that she had yesterday, creating a total that moves forward into tomorrow. Similarly, when help requests are removed from the pool – which could occur, for instance, after she or someone else provides help and the request is resolved or when a deadline passes and help is no longer required – then it decreases by whatever amount was withdrawn. But removing a request does not drive the pool to zero. Instead, whatever amount was removed is subtracted from the total in such a way that the pool has inertia/memory – the amount changes from where it was at the immediately prior time point, it does not arbitrarily swing to zero. This pattern, one in which an employee handles a dynamic stock of requests such that prompts are added or removed while the stock retains inertia, </w:t>
-      </w:r>
-      <w:r>
-        <w:rPr>
-          <w:rFonts w:ascii="Times New Roman" w:hAnsi="Times New Roman" w:cs="Times New Roman"/>
-          <w:color w:val="000000" w:themeColor="text1"/>
-        </w:rPr>
-        <w:t xml:space="preserve">has important implications for the size of the expected amount of requests when combined with the next feature: randomness. </w:t>
+        <w:t xml:space="preserve"> help requests today, this number is added to the store of requests that she had yesterday, creating a total that moves forward into tomorrow. Similarly, when help requests are removed from the pool – which could occur, for instance, after she or someone else provides help and the request is resolved or when a deadline passes and help is no longer required – then it decreases by whatever amount was withdrawn. But removing a request does not drive the pool to zero. Instead, whatever amount was removed is subtracted from the total in such a way that the pool has inertia/memory – the amount changes from where it was at the immediately prior time point, it does not arbitrarily swing to zero. </w:t>
       </w:r>
     </w:p>
     <w:p>
@@ -2514,7 +2813,35 @@
           <w:rFonts w:ascii="Times New Roman" w:hAnsi="Times New Roman" w:cs="Times New Roman"/>
           <w:color w:val="000000" w:themeColor="text1"/>
         </w:rPr>
-        <w:t xml:space="preserve">, LUI, FANG’s framework of chance models. An employee that accumulates requests randomly means that the likelihood of receiving another request or having a request removed is </w:t>
+        <w:t xml:space="preserve">, LUI, FANG’s </w:t>
+      </w:r>
+      <w:r>
+        <w:rPr>
+          <w:rFonts w:ascii="Times New Roman" w:hAnsi="Times New Roman" w:cs="Times New Roman"/>
+          <w:color w:val="000000" w:themeColor="text1"/>
+        </w:rPr>
+        <w:t>chance models</w:t>
+      </w:r>
+      <w:r>
+        <w:rPr>
+          <w:rFonts w:ascii="Times New Roman" w:hAnsi="Times New Roman" w:cs="Times New Roman"/>
+          <w:color w:val="000000" w:themeColor="text1"/>
+        </w:rPr>
+        <w:t xml:space="preserve">. An employee that accumulates requests randomly means that the likelihood of receiving </w:t>
+      </w:r>
+      <w:r>
+        <w:rPr>
+          <w:rFonts w:ascii="Times New Roman" w:hAnsi="Times New Roman" w:cs="Times New Roman"/>
+          <w:color w:val="000000" w:themeColor="text1"/>
+        </w:rPr>
+        <w:t>a</w:t>
+      </w:r>
+      <w:r>
+        <w:rPr>
+          <w:rFonts w:ascii="Times New Roman" w:hAnsi="Times New Roman" w:cs="Times New Roman"/>
+          <w:color w:val="000000" w:themeColor="text1"/>
+        </w:rPr>
+        <w:t xml:space="preserve"> request or having a request removed is </w:t>
       </w:r>
       <w:r>
         <w:rPr>
@@ -2580,77 +2907,148 @@
           <w:color w:val="000000" w:themeColor="text1"/>
         </w:rPr>
       </w:pPr>
-    </w:p>
-    <w:p>
-      <w:pPr>
-        <w:rPr>
-          <w:rFonts w:ascii="Times New Roman" w:hAnsi="Times New Roman" w:cs="Times New Roman"/>
-          <w:color w:val="000000" w:themeColor="text1"/>
-        </w:rPr>
-      </w:pPr>
-      <w:r>
-        <w:rPr>
-          <w:rFonts w:ascii="Times New Roman" w:hAnsi="Times New Roman" w:cs="Times New Roman"/>
-          <w:color w:val="000000" w:themeColor="text1"/>
-        </w:rPr>
-        <w:t xml:space="preserve">THESE ARE NOT NECESSARILY THE ONLY </w:t>
-      </w:r>
-      <w:r>
-        <w:rPr>
-          <w:rFonts w:ascii="Times New Roman" w:hAnsi="Times New Roman" w:cs="Times New Roman"/>
-          <w:color w:val="000000" w:themeColor="text1"/>
-        </w:rPr>
-        <w:t>FEATURES THAT GENERATE SUSTAINED LEADS. BUT THEY ARE THE SUFFICIENT, UNSYSTEMATIC FEATURES. One point of this research is…</w:t>
-      </w:r>
-    </w:p>
-    <w:p>
-      <w:pPr>
-        <w:rPr>
-          <w:rFonts w:ascii="Times New Roman" w:hAnsi="Times New Roman" w:cs="Times New Roman"/>
-          <w:color w:val="000000" w:themeColor="text1"/>
-        </w:rPr>
-      </w:pPr>
-      <w:r>
-        <w:rPr>
-          <w:rFonts w:ascii="Times New Roman" w:hAnsi="Times New Roman" w:cs="Times New Roman"/>
-          <w:color w:val="000000" w:themeColor="text1"/>
-        </w:rPr>
-        <w:t>In combination, inertia and randomness have important implications for the</w:t>
-      </w:r>
-      <w:r>
-        <w:rPr>
-          <w:rFonts w:ascii="Times New Roman" w:hAnsi="Times New Roman" w:cs="Times New Roman"/>
-          <w:color w:val="000000" w:themeColor="text1"/>
-        </w:rPr>
-        <w:t xml:space="preserve"> size of an employee’s </w:t>
-      </w:r>
-      <w:r>
-        <w:rPr>
-          <w:rFonts w:ascii="Times New Roman" w:hAnsi="Times New Roman" w:cs="Times New Roman"/>
-          <w:color w:val="000000" w:themeColor="text1"/>
-        </w:rPr>
-        <w:t>pool</w:t>
-      </w:r>
-      <w:r>
-        <w:rPr>
-          <w:rFonts w:ascii="Times New Roman" w:hAnsi="Times New Roman" w:cs="Times New Roman"/>
-          <w:color w:val="000000" w:themeColor="text1"/>
-        </w:rPr>
-        <w:t xml:space="preserve"> of help requests. </w:t>
-      </w:r>
-      <w:r>
-        <w:rPr>
-          <w:rFonts w:ascii="Times New Roman" w:hAnsi="Times New Roman" w:cs="Times New Roman"/>
-          <w:color w:val="000000" w:themeColor="text1"/>
-        </w:rPr>
-        <w:t>Specifically, if</w:t>
-      </w:r>
-      <w:r>
-        <w:rPr>
-          <w:rFonts w:ascii="Times New Roman" w:hAnsi="Times New Roman" w:cs="Times New Roman"/>
-          <w:color w:val="000000" w:themeColor="text1"/>
-        </w:rPr>
-        <w:t xml:space="preserve"> two employees receive requests with randomness and inertia then the most likely outcome is that one of them will have </w:t>
+      <w:r>
+        <w:rPr>
+          <w:rFonts w:ascii="Times New Roman" w:hAnsi="Times New Roman" w:cs="Times New Roman"/>
+          <w:color w:val="000000" w:themeColor="text1"/>
+        </w:rPr>
+        <w:t>Probability theory demonstrates that a set of trajectories (requests over time for multiple employees) exhibiting</w:t>
+      </w:r>
+      <w:r>
+        <w:rPr>
+          <w:rFonts w:ascii="Times New Roman" w:hAnsi="Times New Roman" w:cs="Times New Roman"/>
+          <w:color w:val="000000" w:themeColor="text1"/>
+        </w:rPr>
+        <w:t xml:space="preserve"> both</w:t>
+      </w:r>
+      <w:r>
+        <w:rPr>
+          <w:rFonts w:ascii="Times New Roman" w:hAnsi="Times New Roman" w:cs="Times New Roman"/>
+          <w:color w:val="000000" w:themeColor="text1"/>
+        </w:rPr>
+        <w:t xml:space="preserve"> inertia and randomness</w:t>
+      </w:r>
+      <w:r>
+        <w:rPr>
+          <w:rFonts w:ascii="Times New Roman" w:hAnsi="Times New Roman" w:cs="Times New Roman"/>
+          <w:color w:val="000000" w:themeColor="text1"/>
+        </w:rPr>
+        <w:t xml:space="preserve"> </w:t>
+      </w:r>
+      <w:r>
+        <w:rPr>
+          <w:rFonts w:ascii="Times New Roman" w:hAnsi="Times New Roman" w:cs="Times New Roman"/>
+          <w:color w:val="000000" w:themeColor="text1"/>
+        </w:rPr>
+        <w:t>generate</w:t>
+      </w:r>
+      <w:r>
+        <w:rPr>
+          <w:rFonts w:ascii="Times New Roman" w:hAnsi="Times New Roman" w:cs="Times New Roman"/>
+          <w:color w:val="000000" w:themeColor="text1"/>
+        </w:rPr>
+        <w:t>s</w:t>
+      </w:r>
+      <w:r>
+        <w:rPr>
+          <w:rFonts w:ascii="Times New Roman" w:hAnsi="Times New Roman" w:cs="Times New Roman"/>
+          <w:color w:val="000000" w:themeColor="text1"/>
+        </w:rPr>
+        <w:t xml:space="preserve"> sustained lead.</w:t>
+      </w:r>
+      <w:r>
+        <w:rPr>
+          <w:rFonts w:ascii="Times New Roman" w:hAnsi="Times New Roman" w:cs="Times New Roman"/>
+          <w:color w:val="000000" w:themeColor="text1"/>
+        </w:rPr>
+        <w:t xml:space="preserve"> In simple terms, </w:t>
+      </w:r>
+      <w:r>
+        <w:rPr>
+          <w:rFonts w:ascii="Times New Roman" w:hAnsi="Times New Roman" w:cs="Times New Roman"/>
+          <w:color w:val="000000" w:themeColor="text1"/>
+        </w:rPr>
+        <w:t xml:space="preserve">there is a high probability that </w:t>
+      </w:r>
+      <w:r>
+        <w:rPr>
+          <w:rFonts w:ascii="Times New Roman" w:hAnsi="Times New Roman" w:cs="Times New Roman"/>
+          <w:color w:val="000000" w:themeColor="text1"/>
+        </w:rPr>
+        <w:t xml:space="preserve">one employee </w:t>
+      </w:r>
+      <w:r>
+        <w:rPr>
+          <w:rFonts w:ascii="Times New Roman" w:hAnsi="Times New Roman" w:cs="Times New Roman"/>
+          <w:color w:val="000000" w:themeColor="text1"/>
+        </w:rPr>
+        <w:t xml:space="preserve">will </w:t>
+      </w:r>
+      <w:r>
+        <w:rPr>
+          <w:rFonts w:ascii="Times New Roman" w:hAnsi="Times New Roman" w:cs="Times New Roman"/>
+          <w:color w:val="000000" w:themeColor="text1"/>
+        </w:rPr>
+        <w:t>consistently have more requests than another</w:t>
+      </w:r>
+      <w:r>
+        <w:rPr>
+          <w:rFonts w:ascii="Times New Roman" w:hAnsi="Times New Roman" w:cs="Times New Roman"/>
+          <w:color w:val="000000" w:themeColor="text1"/>
+        </w:rPr>
+        <w:t xml:space="preserve"> if requests compile randomly </w:t>
+      </w:r>
+      <w:r>
+        <w:rPr>
+          <w:rFonts w:ascii="Times New Roman" w:hAnsi="Times New Roman" w:cs="Times New Roman"/>
+          <w:color w:val="000000" w:themeColor="text1"/>
+        </w:rPr>
+        <w:t>with</w:t>
+      </w:r>
+      <w:r>
+        <w:rPr>
+          <w:rFonts w:ascii="Times New Roman" w:hAnsi="Times New Roman" w:cs="Times New Roman"/>
+          <w:color w:val="000000" w:themeColor="text1"/>
+        </w:rPr>
+        <w:t xml:space="preserve"> inertia</w:t>
+      </w:r>
+      <w:r>
+        <w:rPr>
+          <w:rFonts w:ascii="Times New Roman" w:hAnsi="Times New Roman" w:cs="Times New Roman"/>
+          <w:color w:val="000000" w:themeColor="text1"/>
+        </w:rPr>
+        <w:t xml:space="preserve">. If inertia is not present, however, sustained lead does not occur (Table 2). </w:t>
+      </w:r>
+    </w:p>
+    <w:p>
+      <w:pPr>
+        <w:rPr>
+          <w:rFonts w:ascii="Times New Roman" w:hAnsi="Times New Roman" w:cs="Times New Roman"/>
+          <w:color w:val="000000" w:themeColor="text1"/>
+        </w:rPr>
+      </w:pPr>
+      <w:r>
+        <w:rPr>
+          <w:rFonts w:ascii="Times New Roman" w:hAnsi="Times New Roman" w:cs="Times New Roman"/>
+          <w:color w:val="000000" w:themeColor="text1"/>
+        </w:rPr>
+        <w:t xml:space="preserve">There may be other, non-random, causes of sustained lead. The current research couches itself within these two for the following reasons. First, one core purpose of this research is to counter the reasoning by </w:t>
+      </w:r>
+      <w:proofErr w:type="spellStart"/>
+      <w:r>
+        <w:rPr>
+          <w:rFonts w:ascii="Times New Roman" w:hAnsi="Times New Roman" w:cs="Times New Roman"/>
+          <w:color w:val="000000" w:themeColor="text1"/>
+        </w:rPr>
+        <w:t>Bolino</w:t>
+      </w:r>
+      <w:proofErr w:type="spellEnd"/>
+      <w:r>
+        <w:rPr>
+          <w:rFonts w:ascii="Times New Roman" w:hAnsi="Times New Roman" w:cs="Times New Roman"/>
+          <w:color w:val="000000" w:themeColor="text1"/>
+        </w:rPr>
+        <w:t xml:space="preserve"> et al. (2015) and demonstrate that </w:t>
       </w:r>
       <w:r>
         <w:rPr>
@@ -2659,42 +3057,141 @@
           <w:iCs/>
           <w:color w:val="000000" w:themeColor="text1"/>
         </w:rPr>
-        <w:t>sustained lead</w:t>
-      </w:r>
-      <w:r>
-        <w:rPr>
-          <w:rFonts w:ascii="Times New Roman" w:hAnsi="Times New Roman" w:cs="Times New Roman"/>
-          <w:color w:val="000000" w:themeColor="text1"/>
-        </w:rPr>
-        <w:t xml:space="preserve">: across any given amount of time one of the employees will always have more requests than the other. Even though both compile requests by the same (random) process, the most probable outcome is not that their requests converge but that they remain heterogeneous in size. One individual will </w:t>
-      </w:r>
-      <w:r>
-        <w:rPr>
-          <w:rFonts w:ascii="Times New Roman" w:hAnsi="Times New Roman" w:cs="Times New Roman"/>
-          <w:color w:val="000000" w:themeColor="text1"/>
-        </w:rPr>
-        <w:t xml:space="preserve">consistently have more requests than the other. </w:t>
-      </w:r>
-      <w:r>
-        <w:rPr>
-          <w:rFonts w:ascii="Times New Roman" w:hAnsi="Times New Roman" w:cs="Times New Roman"/>
-          <w:color w:val="000000" w:themeColor="text1"/>
-        </w:rPr>
-        <w:t xml:space="preserve">In probability theory, this idea can be expressed using Paul Levy’s arcsine law but it is often referred to as the law of long leads in random </w:t>
-      </w:r>
-      <w:r>
-        <w:rPr>
-          <w:rFonts w:ascii="Times New Roman" w:hAnsi="Times New Roman" w:cs="Times New Roman"/>
-          <w:color w:val="000000" w:themeColor="text1"/>
-        </w:rPr>
-        <w:t>processes</w:t>
-      </w:r>
-      <w:r>
-        <w:rPr>
-          <w:rFonts w:ascii="Times New Roman" w:hAnsi="Times New Roman" w:cs="Times New Roman"/>
-          <w:color w:val="000000" w:themeColor="text1"/>
-        </w:rPr>
-        <w:t xml:space="preserve"> (Feller, 1968).</w:t>
+        <w:t>unsystematic</w:t>
+      </w:r>
+      <w:r>
+        <w:rPr>
+          <w:rFonts w:ascii="Times New Roman" w:hAnsi="Times New Roman" w:cs="Times New Roman"/>
+          <w:color w:val="000000" w:themeColor="text1"/>
+        </w:rPr>
+        <w:t xml:space="preserve"> factors can lead to systematic outcomes. </w:t>
+      </w:r>
+      <w:r>
+        <w:rPr>
+          <w:rFonts w:ascii="Times New Roman" w:hAnsi="Times New Roman" w:cs="Times New Roman"/>
+          <w:color w:val="000000" w:themeColor="text1"/>
+        </w:rPr>
+        <w:t xml:space="preserve">As stated, their research </w:t>
+      </w:r>
+      <w:r>
+        <w:rPr>
+          <w:rFonts w:ascii="Times New Roman" w:hAnsi="Times New Roman" w:cs="Times New Roman"/>
+          <w:color w:val="000000" w:themeColor="text1"/>
+        </w:rPr>
+        <w:t>takes</w:t>
+      </w:r>
+      <w:r>
+        <w:rPr>
+          <w:rFonts w:ascii="Times New Roman" w:hAnsi="Times New Roman" w:cs="Times New Roman"/>
+          <w:color w:val="000000" w:themeColor="text1"/>
+        </w:rPr>
+        <w:t xml:space="preserve"> the perspective that instability in the presumed causes of citizenship implies instability in citizenship itself. The current study suggests that even when an underlying cause of citizenship is unsystematic the observed behavior may still exhibit systematic patterns. </w:t>
+      </w:r>
+      <w:r>
+        <w:rPr>
+          <w:rFonts w:ascii="Times New Roman" w:hAnsi="Times New Roman" w:cs="Times New Roman"/>
+          <w:color w:val="000000" w:themeColor="text1"/>
+        </w:rPr>
+        <w:t>Randomness is the quintessential form of an unsystematic effect, making it necessary to include in order to demonstrate this point.</w:t>
+      </w:r>
+      <w:r>
+        <w:rPr>
+          <w:rFonts w:ascii="Times New Roman" w:hAnsi="Times New Roman" w:cs="Times New Roman"/>
+          <w:color w:val="000000" w:themeColor="text1"/>
+        </w:rPr>
+        <w:t xml:space="preserve"> Second, Bandura</w:t>
+      </w:r>
+      <w:r>
+        <w:rPr>
+          <w:rFonts w:ascii="Times New Roman" w:hAnsi="Times New Roman" w:cs="Times New Roman"/>
+          <w:color w:val="000000" w:themeColor="text1"/>
+        </w:rPr>
+        <w:t xml:space="preserve">’s theory of </w:t>
+      </w:r>
+      <w:r>
+        <w:rPr>
+          <w:rFonts w:ascii="Times New Roman" w:hAnsi="Times New Roman" w:cs="Times New Roman"/>
+          <w:color w:val="000000" w:themeColor="text1"/>
+        </w:rPr>
+        <w:lastRenderedPageBreak/>
+        <w:t>chance factors</w:t>
+      </w:r>
+      <w:r>
+        <w:rPr>
+          <w:rFonts w:ascii="Times New Roman" w:hAnsi="Times New Roman" w:cs="Times New Roman"/>
+          <w:color w:val="000000" w:themeColor="text1"/>
+        </w:rPr>
+        <w:t xml:space="preserve"> (cite) </w:t>
+      </w:r>
+      <w:r>
+        <w:rPr>
+          <w:rFonts w:ascii="Times New Roman" w:hAnsi="Times New Roman" w:cs="Times New Roman"/>
+          <w:color w:val="000000" w:themeColor="text1"/>
+        </w:rPr>
+        <w:t xml:space="preserve">suggests that randomly occurring events often </w:t>
+      </w:r>
+      <w:r>
+        <w:rPr>
+          <w:rFonts w:ascii="Times New Roman" w:hAnsi="Times New Roman" w:cs="Times New Roman"/>
+          <w:color w:val="000000" w:themeColor="text1"/>
+        </w:rPr>
+        <w:t>have</w:t>
+      </w:r>
+      <w:r>
+        <w:rPr>
+          <w:rFonts w:ascii="Times New Roman" w:hAnsi="Times New Roman" w:cs="Times New Roman"/>
+          <w:color w:val="000000" w:themeColor="text1"/>
+        </w:rPr>
+        <w:t xml:space="preserve"> a significant influence on behavior. </w:t>
+      </w:r>
+      <w:r>
+        <w:rPr>
+          <w:rFonts w:ascii="Times New Roman" w:hAnsi="Times New Roman" w:cs="Times New Roman"/>
+          <w:color w:val="000000" w:themeColor="text1"/>
+        </w:rPr>
+        <w:t xml:space="preserve">This sentiment is echoed in several discussions of stochastic processes (cite books). For at least some subset of employees, the requests they receive may </w:t>
+      </w:r>
+      <w:r>
+        <w:rPr>
+          <w:rFonts w:ascii="Times New Roman" w:hAnsi="Times New Roman" w:cs="Times New Roman"/>
+          <w:color w:val="000000" w:themeColor="text1"/>
+        </w:rPr>
+        <w:t xml:space="preserve">follow a random pattern. </w:t>
+      </w:r>
+      <w:r>
+        <w:rPr>
+          <w:rFonts w:ascii="Times New Roman" w:hAnsi="Times New Roman" w:cs="Times New Roman"/>
+          <w:color w:val="000000" w:themeColor="text1"/>
+        </w:rPr>
+        <w:t xml:space="preserve">From a different perspective, Lui </w:t>
+      </w:r>
+      <w:r>
+        <w:rPr>
+          <w:rFonts w:ascii="Times New Roman" w:hAnsi="Times New Roman" w:cs="Times New Roman"/>
+          <w:color w:val="000000" w:themeColor="text1"/>
+        </w:rPr>
+        <w:t>suggest</w:t>
+      </w:r>
+      <w:r>
+        <w:rPr>
+          <w:rFonts w:ascii="Times New Roman" w:hAnsi="Times New Roman" w:cs="Times New Roman"/>
+          <w:color w:val="000000" w:themeColor="text1"/>
+        </w:rPr>
+        <w:t xml:space="preserve"> that</w:t>
+      </w:r>
+      <w:r>
+        <w:rPr>
+          <w:rFonts w:ascii="Times New Roman" w:hAnsi="Times New Roman" w:cs="Times New Roman"/>
+          <w:color w:val="000000" w:themeColor="text1"/>
+        </w:rPr>
+        <w:t>, even when a system is non-random,</w:t>
+      </w:r>
+      <w:r>
+        <w:rPr>
+          <w:rFonts w:ascii="Times New Roman" w:hAnsi="Times New Roman" w:cs="Times New Roman"/>
+          <w:color w:val="000000" w:themeColor="text1"/>
+        </w:rPr>
+        <w:t xml:space="preserve"> embedding randomness as a first principle into one’s research is necessary</w:t>
       </w:r>
       <w:r>
         <w:rPr>
@@ -2703,12 +3200,140 @@
         </w:rPr>
         <w:t xml:space="preserve"> </w:t>
       </w:r>
+      <w:r>
+        <w:rPr>
+          <w:rFonts w:ascii="Times New Roman" w:hAnsi="Times New Roman" w:cs="Times New Roman"/>
+          <w:color w:val="000000" w:themeColor="text1"/>
+        </w:rPr>
+        <w:t>when the object of study – requests for help in this case – is influenced by many potentially uncontrollable forces</w:t>
+      </w:r>
+      <w:r>
+        <w:rPr>
+          <w:rFonts w:ascii="Times New Roman" w:hAnsi="Times New Roman" w:cs="Times New Roman"/>
+          <w:color w:val="000000" w:themeColor="text1"/>
+        </w:rPr>
+        <w:t>.</w:t>
+      </w:r>
+      <w:r>
+        <w:rPr>
+          <w:rFonts w:ascii="Times New Roman" w:hAnsi="Times New Roman" w:cs="Times New Roman"/>
+          <w:color w:val="000000" w:themeColor="text1"/>
+        </w:rPr>
+        <w:t xml:space="preserve"> </w:t>
+      </w:r>
+      <w:r>
+        <w:rPr>
+          <w:rFonts w:ascii="Times New Roman" w:hAnsi="Times New Roman" w:cs="Times New Roman"/>
+          <w:color w:val="000000" w:themeColor="text1"/>
+        </w:rPr>
+        <w:t xml:space="preserve">Help requests may come and go </w:t>
+      </w:r>
+      <w:r>
+        <w:rPr>
+          <w:rFonts w:ascii="Times New Roman" w:hAnsi="Times New Roman" w:cs="Times New Roman"/>
+          <w:color w:val="000000" w:themeColor="text1"/>
+        </w:rPr>
+        <w:t xml:space="preserve">because of serendipity, luck, or influences that </w:t>
+      </w:r>
+      <w:r>
+        <w:rPr>
+          <w:rFonts w:ascii="Times New Roman" w:hAnsi="Times New Roman" w:cs="Times New Roman"/>
+          <w:color w:val="000000" w:themeColor="text1"/>
+        </w:rPr>
+        <w:t>employees</w:t>
+      </w:r>
+      <w:r>
+        <w:rPr>
+          <w:rFonts w:ascii="Times New Roman" w:hAnsi="Times New Roman" w:cs="Times New Roman"/>
+          <w:color w:val="000000" w:themeColor="text1"/>
+        </w:rPr>
+        <w:t xml:space="preserve"> themselves </w:t>
+      </w:r>
+      <w:r>
+        <w:rPr>
+          <w:rFonts w:ascii="Times New Roman" w:hAnsi="Times New Roman" w:cs="Times New Roman"/>
+          <w:color w:val="000000" w:themeColor="text1"/>
+        </w:rPr>
+        <w:t>do</w:t>
+      </w:r>
+      <w:r>
+        <w:rPr>
+          <w:rFonts w:ascii="Times New Roman" w:hAnsi="Times New Roman" w:cs="Times New Roman"/>
+          <w:color w:val="000000" w:themeColor="text1"/>
+        </w:rPr>
+        <w:t xml:space="preserve"> not cause</w:t>
+      </w:r>
+      <w:r>
+        <w:rPr>
+          <w:rFonts w:ascii="Times New Roman" w:hAnsi="Times New Roman" w:cs="Times New Roman"/>
+          <w:color w:val="000000" w:themeColor="text1"/>
+        </w:rPr>
+        <w:t>.</w:t>
+      </w:r>
+      <w:r>
+        <w:rPr>
+          <w:rFonts w:ascii="Times New Roman" w:hAnsi="Times New Roman" w:cs="Times New Roman"/>
+          <w:color w:val="000000" w:themeColor="text1"/>
+        </w:rPr>
+        <w:t xml:space="preserve"> Moreover, the true causes of arrivals and departures may not be random at all. What </w:t>
+      </w:r>
       <w:proofErr w:type="spellStart"/>
       <w:r>
         <w:rPr>
           <w:rFonts w:ascii="Times New Roman" w:hAnsi="Times New Roman" w:cs="Times New Roman"/>
           <w:color w:val="000000" w:themeColor="text1"/>
         </w:rPr>
+        <w:t>lui</w:t>
+      </w:r>
+      <w:proofErr w:type="spellEnd"/>
+      <w:r>
+        <w:rPr>
+          <w:rFonts w:ascii="Times New Roman" w:hAnsi="Times New Roman" w:cs="Times New Roman"/>
+          <w:color w:val="000000" w:themeColor="text1"/>
+        </w:rPr>
+        <w:t xml:space="preserve"> draw attention to is that when </w:t>
+      </w:r>
+      <w:r>
+        <w:rPr>
+          <w:rFonts w:ascii="Times New Roman" w:hAnsi="Times New Roman" w:cs="Times New Roman"/>
+          <w:color w:val="000000" w:themeColor="text1"/>
+        </w:rPr>
+        <w:t xml:space="preserve">many such </w:t>
+      </w:r>
+      <w:r>
+        <w:rPr>
+          <w:rFonts w:ascii="Times New Roman" w:hAnsi="Times New Roman" w:cs="Times New Roman"/>
+          <w:color w:val="000000" w:themeColor="text1"/>
+        </w:rPr>
+        <w:t xml:space="preserve">effects </w:t>
+      </w:r>
+      <w:r>
+        <w:rPr>
+          <w:rFonts w:ascii="Times New Roman" w:hAnsi="Times New Roman" w:cs="Times New Roman"/>
+          <w:color w:val="000000" w:themeColor="text1"/>
+        </w:rPr>
+        <w:t>operate</w:t>
+      </w:r>
+      <w:r>
+        <w:rPr>
+          <w:rFonts w:ascii="Times New Roman" w:hAnsi="Times New Roman" w:cs="Times New Roman"/>
+          <w:color w:val="000000" w:themeColor="text1"/>
+        </w:rPr>
+        <w:t xml:space="preserve"> on a stock, such as help requests, then randomness </w:t>
+      </w:r>
+      <w:r>
+        <w:rPr>
+          <w:rFonts w:ascii="Times New Roman" w:hAnsi="Times New Roman" w:cs="Times New Roman"/>
+          <w:color w:val="000000" w:themeColor="text1"/>
+        </w:rPr>
+        <w:t xml:space="preserve">can be an appropriate perspective because observed data on the stock itself will appear random. Finally, </w:t>
+      </w:r>
+      <w:proofErr w:type="spellStart"/>
+      <w:r>
+        <w:rPr>
+          <w:rFonts w:ascii="Times New Roman" w:hAnsi="Times New Roman" w:cs="Times New Roman"/>
+          <w:color w:val="000000" w:themeColor="text1"/>
+        </w:rPr>
         <w:t>Denrell</w:t>
       </w:r>
       <w:proofErr w:type="spellEnd"/>
@@ -2717,342 +3342,51 @@
           <w:rFonts w:ascii="Times New Roman" w:hAnsi="Times New Roman" w:cs="Times New Roman"/>
           <w:color w:val="000000" w:themeColor="text1"/>
         </w:rPr>
-        <w:t xml:space="preserve"> </w:t>
-      </w:r>
-      <w:r>
-        <w:rPr>
-          <w:rFonts w:ascii="Times New Roman" w:hAnsi="Times New Roman" w:cs="Times New Roman"/>
-          <w:color w:val="000000" w:themeColor="text1"/>
-        </w:rPr>
-        <w:t xml:space="preserve">(2004) </w:t>
-      </w:r>
-      <w:r>
-        <w:rPr>
-          <w:rFonts w:ascii="Times New Roman" w:hAnsi="Times New Roman" w:cs="Times New Roman"/>
-          <w:color w:val="000000" w:themeColor="text1"/>
-        </w:rPr>
-        <w:t xml:space="preserve">shows that the outcome also holds in a model </w:t>
-      </w:r>
-      <w:r>
-        <w:rPr>
-          <w:rFonts w:ascii="Times New Roman" w:hAnsi="Times New Roman" w:cs="Times New Roman"/>
-          <w:color w:val="000000" w:themeColor="text1"/>
-        </w:rPr>
-        <w:lastRenderedPageBreak/>
-        <w:t xml:space="preserve">with many units (e.g., individuals) focusing on relative positions: among a large sample of employees, the law of long leads suggests that </w:t>
-      </w:r>
-      <w:r>
-        <w:rPr>
-          <w:rFonts w:ascii="Times New Roman" w:hAnsi="Times New Roman" w:cs="Times New Roman"/>
-          <w:color w:val="000000" w:themeColor="text1"/>
-        </w:rPr>
-        <w:t xml:space="preserve">any single individual is most likely to have a </w:t>
-      </w:r>
-      <w:r>
-        <w:rPr>
-          <w:rFonts w:ascii="Times New Roman" w:hAnsi="Times New Roman" w:cs="Times New Roman"/>
-          <w:color w:val="000000" w:themeColor="text1"/>
-        </w:rPr>
-        <w:t xml:space="preserve">store of requests </w:t>
-      </w:r>
-      <w:r>
-        <w:rPr>
-          <w:rFonts w:ascii="Times New Roman" w:hAnsi="Times New Roman" w:cs="Times New Roman"/>
-          <w:color w:val="000000" w:themeColor="text1"/>
-        </w:rPr>
-        <w:t xml:space="preserve">that spends most of its time among </w:t>
-      </w:r>
-      <w:r>
-        <w:rPr>
-          <w:rFonts w:ascii="Times New Roman" w:hAnsi="Times New Roman" w:cs="Times New Roman"/>
-          <w:color w:val="000000" w:themeColor="text1"/>
-        </w:rPr>
-        <w:t xml:space="preserve">the largest (or smallest) pools – i.e., </w:t>
-      </w:r>
-      <w:r>
-        <w:rPr>
-          <w:rFonts w:ascii="Times New Roman" w:hAnsi="Times New Roman" w:cs="Times New Roman"/>
-          <w:color w:val="000000" w:themeColor="text1"/>
-        </w:rPr>
-        <w:t xml:space="preserve">help requests are unlikely to change in relative position. Without inertia, however, sustained leads go away. </w:t>
-      </w:r>
-      <w:r>
-        <w:rPr>
-          <w:rFonts w:ascii="Times New Roman" w:hAnsi="Times New Roman" w:cs="Times New Roman"/>
-          <w:color w:val="000000" w:themeColor="text1"/>
-        </w:rPr>
-        <w:t>They</w:t>
-      </w:r>
-      <w:r>
-        <w:rPr>
-          <w:rFonts w:ascii="Times New Roman" w:hAnsi="Times New Roman" w:cs="Times New Roman"/>
-          <w:color w:val="000000" w:themeColor="text1"/>
-        </w:rPr>
-        <w:t xml:space="preserve"> are only expected when trajectories are both stochastic and self-similar. </w:t>
-      </w:r>
-      <w:r>
-        <w:rPr>
-          <w:rFonts w:ascii="Times New Roman" w:hAnsi="Times New Roman" w:cs="Times New Roman"/>
-          <w:color w:val="000000" w:themeColor="text1"/>
-        </w:rPr>
-        <w:t>What this means for the current research is that</w:t>
-      </w:r>
-      <w:r>
-        <w:rPr>
-          <w:rFonts w:ascii="Times New Roman" w:hAnsi="Times New Roman" w:cs="Times New Roman"/>
-          <w:color w:val="000000" w:themeColor="text1"/>
-        </w:rPr>
-        <w:t xml:space="preserve"> </w:t>
-      </w:r>
-      <w:r>
-        <w:rPr>
-          <w:rFonts w:ascii="Times New Roman" w:hAnsi="Times New Roman" w:cs="Times New Roman"/>
-          <w:color w:val="000000" w:themeColor="text1"/>
-        </w:rPr>
-        <w:t xml:space="preserve">help requests accumulating with inertia and </w:t>
-      </w:r>
-      <w:r>
-        <w:rPr>
-          <w:rFonts w:ascii="Times New Roman" w:hAnsi="Times New Roman" w:cs="Times New Roman"/>
-          <w:color w:val="000000" w:themeColor="text1"/>
-        </w:rPr>
-        <w:t xml:space="preserve">randomness </w:t>
-      </w:r>
-      <w:r>
-        <w:rPr>
-          <w:rFonts w:ascii="Times New Roman" w:hAnsi="Times New Roman" w:cs="Times New Roman"/>
-          <w:color w:val="000000" w:themeColor="text1"/>
-        </w:rPr>
-        <w:t xml:space="preserve">produce request stores with sustained lead whereas those without inertia produce no persistence in relative position (Table </w:t>
-      </w:r>
-      <w:r>
-        <w:rPr>
-          <w:rFonts w:ascii="Times New Roman" w:hAnsi="Times New Roman" w:cs="Times New Roman"/>
-          <w:color w:val="000000" w:themeColor="text1"/>
-        </w:rPr>
-        <w:t>2</w:t>
-      </w:r>
-      <w:r>
-        <w:rPr>
-          <w:rFonts w:ascii="Times New Roman" w:hAnsi="Times New Roman" w:cs="Times New Roman"/>
-          <w:color w:val="000000" w:themeColor="text1"/>
-        </w:rPr>
-        <w:t xml:space="preserve">). Said differently, </w:t>
-      </w:r>
-      <w:r>
-        <w:rPr>
-          <w:rFonts w:ascii="Times New Roman" w:hAnsi="Times New Roman" w:cs="Times New Roman"/>
-          <w:color w:val="000000" w:themeColor="text1"/>
-        </w:rPr>
-        <w:t xml:space="preserve">relative ranks remain similar across time under randomness and inertia. </w:t>
-      </w:r>
-    </w:p>
-    <w:p>
-      <w:pPr>
-        <w:rPr>
-          <w:rFonts w:ascii="Times New Roman" w:hAnsi="Times New Roman" w:cs="Times New Roman"/>
-          <w:color w:val="000000" w:themeColor="text1"/>
-        </w:rPr>
-      </w:pPr>
-      <w:r>
-        <w:rPr>
-          <w:rFonts w:ascii="Times New Roman" w:hAnsi="Times New Roman" w:cs="Times New Roman"/>
-          <w:color w:val="000000" w:themeColor="text1"/>
-        </w:rPr>
-        <w:t>[table 2].</w:t>
-      </w:r>
-    </w:p>
-    <w:p>
-      <w:pPr>
-        <w:rPr>
-          <w:rFonts w:ascii="Times New Roman" w:hAnsi="Times New Roman" w:cs="Times New Roman"/>
-          <w:color w:val="000000" w:themeColor="text1"/>
-        </w:rPr>
-      </w:pPr>
-      <w:r>
-        <w:rPr>
-          <w:rFonts w:ascii="Times New Roman" w:hAnsi="Times New Roman" w:cs="Times New Roman"/>
-          <w:color w:val="000000" w:themeColor="text1"/>
-        </w:rPr>
-        <w:t xml:space="preserve">I am not arguing that all employees randomly receive help requests. This research, instead, focuses on a situation (described) by person (not yet described) interaction with randomness as a feature within the situation. This paper does not take the position that randomness must occur, only that chance is a legitimate </w:t>
-      </w:r>
-      <w:r>
-        <w:rPr>
-          <w:rFonts w:ascii="Times New Roman" w:hAnsi="Times New Roman" w:cs="Times New Roman"/>
-          <w:color w:val="000000" w:themeColor="text1"/>
-        </w:rPr>
-        <w:t xml:space="preserve">perspective for the following reasons. First, Lui (cite) and </w:t>
-      </w:r>
-      <w:proofErr w:type="spellStart"/>
-      <w:r>
-        <w:rPr>
-          <w:rFonts w:ascii="Times New Roman" w:hAnsi="Times New Roman" w:cs="Times New Roman"/>
-          <w:color w:val="000000" w:themeColor="text1"/>
-        </w:rPr>
-        <w:t>Denrell</w:t>
-      </w:r>
-      <w:proofErr w:type="spellEnd"/>
-      <w:r>
-        <w:rPr>
-          <w:rFonts w:ascii="Times New Roman" w:hAnsi="Times New Roman" w:cs="Times New Roman"/>
-          <w:color w:val="000000" w:themeColor="text1"/>
-        </w:rPr>
-        <w:t xml:space="preserve"> Lui suggest that embedding randomness </w:t>
-      </w:r>
-      <w:r>
-        <w:rPr>
-          <w:rFonts w:ascii="Times New Roman" w:hAnsi="Times New Roman" w:cs="Times New Roman"/>
-          <w:color w:val="000000" w:themeColor="text1"/>
-        </w:rPr>
-        <w:t xml:space="preserve">as a first principle into one’s research model is necessary when the object of study – requests for help in this case – is influenced by many potentially uncontrollable forces. For at least some employees, help requests may come and go not only due to their own efforts but also because of serendipity, luck, or influences that they themselves did not cause (Bandura). Of course, at </w:t>
-      </w:r>
-      <w:r>
-        <w:rPr>
-          <w:rFonts w:ascii="Times New Roman" w:hAnsi="Times New Roman" w:cs="Times New Roman"/>
-          <w:color w:val="000000" w:themeColor="text1"/>
-        </w:rPr>
-        <w:t>a</w:t>
-      </w:r>
-      <w:r>
-        <w:rPr>
-          <w:rFonts w:ascii="Times New Roman" w:hAnsi="Times New Roman" w:cs="Times New Roman"/>
-          <w:color w:val="000000" w:themeColor="text1"/>
-        </w:rPr>
-        <w:t xml:space="preserve"> fundamental level requests for help may not be random at all. The point here is that given the current state of affairs</w:t>
-      </w:r>
-      <w:r>
-        <w:rPr>
-          <w:rFonts w:ascii="Times New Roman" w:hAnsi="Times New Roman" w:cs="Times New Roman"/>
-          <w:color w:val="000000" w:themeColor="text1"/>
-        </w:rPr>
-        <w:t xml:space="preserve"> in this research area, the level of analysis in this paper, and the many forces influencing whether requests stay or go outside an employee’s own control, </w:t>
-      </w:r>
-      <w:r>
-        <w:rPr>
-          <w:rFonts w:ascii="Times New Roman" w:hAnsi="Times New Roman" w:cs="Times New Roman"/>
-          <w:color w:val="000000" w:themeColor="text1"/>
-        </w:rPr>
-        <w:t xml:space="preserve">randomness is an acceptable perspective. </w:t>
-      </w:r>
-      <w:r>
-        <w:rPr>
-          <w:rFonts w:ascii="Times New Roman" w:hAnsi="Times New Roman" w:cs="Times New Roman"/>
-          <w:color w:val="000000" w:themeColor="text1"/>
-        </w:rPr>
-        <w:t>Second, and perhaps more importantly,</w:t>
-      </w:r>
-      <w:r>
-        <w:rPr>
-          <w:rFonts w:ascii="Times New Roman" w:hAnsi="Times New Roman" w:cs="Times New Roman"/>
-          <w:color w:val="000000" w:themeColor="text1"/>
-        </w:rPr>
-        <w:t xml:space="preserve"> one</w:t>
-      </w:r>
-      <w:r>
-        <w:rPr>
-          <w:rFonts w:ascii="Times New Roman" w:hAnsi="Times New Roman" w:cs="Times New Roman"/>
-          <w:color w:val="000000" w:themeColor="text1"/>
-        </w:rPr>
-        <w:t xml:space="preserve"> purpose of this research is to counter the reasoning by </w:t>
-      </w:r>
-      <w:proofErr w:type="spellStart"/>
-      <w:r>
-        <w:rPr>
-          <w:rFonts w:ascii="Times New Roman" w:hAnsi="Times New Roman" w:cs="Times New Roman"/>
-          <w:color w:val="000000" w:themeColor="text1"/>
-        </w:rPr>
-        <w:t>Bolino</w:t>
-      </w:r>
-      <w:proofErr w:type="spellEnd"/>
-      <w:r>
-        <w:rPr>
-          <w:rFonts w:ascii="Times New Roman" w:hAnsi="Times New Roman" w:cs="Times New Roman"/>
-          <w:color w:val="000000" w:themeColor="text1"/>
-        </w:rPr>
-        <w:t xml:space="preserve"> et al. (2015) and demonstrate that</w:t>
-      </w:r>
-      <w:r>
-        <w:rPr>
-          <w:rFonts w:ascii="Times New Roman" w:hAnsi="Times New Roman" w:cs="Times New Roman"/>
-          <w:color w:val="000000" w:themeColor="text1"/>
-        </w:rPr>
-        <w:t xml:space="preserve"> </w:t>
-      </w:r>
-      <w:r>
-        <w:rPr>
-          <w:rFonts w:ascii="Times New Roman" w:hAnsi="Times New Roman" w:cs="Times New Roman"/>
-          <w:i/>
-          <w:iCs/>
-          <w:color w:val="000000" w:themeColor="text1"/>
-        </w:rPr>
-        <w:t xml:space="preserve">unsystematic </w:t>
-      </w:r>
-      <w:r>
-        <w:rPr>
-          <w:rFonts w:ascii="Times New Roman" w:hAnsi="Times New Roman" w:cs="Times New Roman"/>
-          <w:color w:val="000000" w:themeColor="text1"/>
-        </w:rPr>
-        <w:t>factors can lead to systematic outcomes.</w:t>
-      </w:r>
-      <w:r>
-        <w:rPr>
-          <w:rFonts w:ascii="Times New Roman" w:hAnsi="Times New Roman" w:cs="Times New Roman"/>
-          <w:color w:val="000000" w:themeColor="text1"/>
-        </w:rPr>
-        <w:t xml:space="preserve"> Randomness is the quintessential form of an unsystematic effect, making it necessary to include to demonstrate this point.</w:t>
-      </w:r>
-    </w:p>
-    <w:p>
-      <w:pPr>
-        <w:rPr>
-          <w:rFonts w:ascii="Times New Roman" w:hAnsi="Times New Roman" w:cs="Times New Roman"/>
-          <w:color w:val="000000" w:themeColor="text1"/>
-        </w:rPr>
-      </w:pPr>
-    </w:p>
-    <w:p>
-      <w:pPr>
-        <w:rPr>
-          <w:rFonts w:ascii="Times New Roman" w:hAnsi="Times New Roman" w:cs="Times New Roman"/>
-          <w:color w:val="000000" w:themeColor="text1"/>
-        </w:rPr>
-      </w:pPr>
-      <w:r>
-        <w:rPr>
-          <w:rFonts w:ascii="Times New Roman" w:hAnsi="Times New Roman" w:cs="Times New Roman"/>
-          <w:color w:val="000000" w:themeColor="text1"/>
-        </w:rPr>
-        <w:t>This is what the situation creates.</w:t>
-      </w:r>
-      <w:r>
-        <w:rPr>
-          <w:rFonts w:ascii="Times New Roman" w:hAnsi="Times New Roman" w:cs="Times New Roman"/>
-          <w:color w:val="000000" w:themeColor="text1"/>
-        </w:rPr>
-        <w:t xml:space="preserve"> Employees receiving requests over time. If randomness and inertia are at play, some employees will persistently have more requests than others. If not, requests for help will update over time for employees but there will be no sustained “leader” who consistently receives greater or fewer requests. But these effects only establish a situation. It is of course up to the person to decide how they respond. To make predictions about the existence of extra milers/good soldiers, we need to discuss possible employee actions. </w:t>
-      </w:r>
-      <w:r>
-        <w:rPr>
-          <w:rFonts w:ascii="Times New Roman" w:hAnsi="Times New Roman" w:cs="Times New Roman"/>
-          <w:color w:val="000000" w:themeColor="text1"/>
-        </w:rPr>
-        <w:t xml:space="preserve"> </w:t>
-      </w:r>
-      <w:r>
-        <w:rPr>
-          <w:rFonts w:ascii="Times New Roman" w:hAnsi="Times New Roman" w:cs="Times New Roman"/>
-          <w:color w:val="000000" w:themeColor="text1"/>
-        </w:rPr>
-        <w:t xml:space="preserve">Now, how do people respond? </w:t>
-      </w:r>
-    </w:p>
-    <w:p>
-      <w:pPr>
-        <w:rPr>
-          <w:rFonts w:ascii="Times New Roman" w:hAnsi="Times New Roman" w:cs="Times New Roman"/>
-          <w:color w:val="000000" w:themeColor="text1"/>
-        </w:rPr>
-      </w:pPr>
+        <w:t xml:space="preserve"> (cite) argue that randomness should be the theoretical starting point </w:t>
+      </w:r>
+      <w:r>
+        <w:rPr>
+          <w:rFonts w:ascii="Times New Roman" w:hAnsi="Times New Roman" w:cs="Times New Roman"/>
+          <w:color w:val="000000" w:themeColor="text1"/>
+        </w:rPr>
+        <w:t xml:space="preserve">whenever research examines compiling trajectories in a new domain. </w:t>
+      </w:r>
+      <w:r>
+        <w:rPr>
+          <w:rFonts w:ascii="Times New Roman" w:hAnsi="Times New Roman" w:cs="Times New Roman"/>
+          <w:color w:val="000000" w:themeColor="text1"/>
+        </w:rPr>
+        <w:t>Most research on requests for help focus on a single plea. This research</w:t>
+      </w:r>
+      <w:r>
+        <w:rPr>
+          <w:rFonts w:ascii="Times New Roman" w:hAnsi="Times New Roman" w:cs="Times New Roman"/>
+          <w:color w:val="000000" w:themeColor="text1"/>
+        </w:rPr>
+        <w:t xml:space="preserve">, instead, takes a small step in the direction toward considering requests that compile over time. </w:t>
+      </w:r>
+    </w:p>
+    <w:p>
+      <w:pPr>
+        <w:rPr>
+          <w:rFonts w:ascii="Times New Roman" w:hAnsi="Times New Roman" w:cs="Times New Roman"/>
+          <w:color w:val="000000" w:themeColor="text1"/>
+        </w:rPr>
+      </w:pPr>
+      <w:r>
+        <w:rPr>
+          <w:rFonts w:ascii="Times New Roman" w:hAnsi="Times New Roman" w:cs="Times New Roman"/>
+          <w:color w:val="000000" w:themeColor="text1"/>
+        </w:rPr>
+        <w:t xml:space="preserve">The notion that trajectories with inertia and randomness exhibit sustained lead was originally expressed using Paul Levy’s arcsine law but it is now commonly referred to as the law of long leads in random processes (Feller, 1968). </w:t>
+      </w:r>
+      <w:r>
+        <w:rPr>
+          <w:rFonts w:ascii="Times New Roman" w:hAnsi="Times New Roman" w:cs="Times New Roman"/>
+          <w:color w:val="000000" w:themeColor="text1"/>
+        </w:rPr>
+        <w:t xml:space="preserve">The implications of sustained lead is examined in studies on organizational age (cite), resource accumulation (cite), and firm performance (cite). The current article continues this research by considering requests for help as stocks that may or may not exhibit sustained lead. Of course, to determine whether extra milers/good soldiers arise under these features it is also necessary to describe the person. </w:t>
+      </w:r>
     </w:p>
     <w:p>
       <w:pPr>
@@ -3210,7 +3544,6 @@
           <w:rFonts w:ascii="Times New Roman" w:hAnsi="Times New Roman" w:cs="Times New Roman"/>
           <w:color w:val="000000" w:themeColor="text1"/>
         </w:rPr>
-        <w:lastRenderedPageBreak/>
         <w:t xml:space="preserve">requests. </w:t>
       </w:r>
       <w:r>
@@ -3372,7 +3705,35 @@
           <w:rFonts w:ascii="Times New Roman" w:hAnsi="Times New Roman" w:cs="Times New Roman"/>
           <w:color w:val="000000" w:themeColor="text1"/>
         </w:rPr>
-        <w:t xml:space="preserve">With sustained leads, this type of responding would yield extra milers/good soldiers because the size of the request pool influences how individuals act. An employee with a larger pool of received requests offers greater help than employees with smaller pools and so the situation features that produce differences in request pool size interact with this type of responding to yield the behavior. Without sustained lead (i.e., when requests compile randomly but without inertia), this type of responding would yield similar levels of help across all employees and therefore would not yield extra milers/good soldiers. </w:t>
+        <w:t>With sustained leads, this type of responding would yield extra milers/good soldiers because the size of the request pool influences how individuals act. An employee with a larger pool of received requests offers greater help than employees with smaller pools and so the situation features that produce differences in request</w:t>
+      </w:r>
+      <w:r>
+        <w:rPr>
+          <w:rFonts w:ascii="Times New Roman" w:hAnsi="Times New Roman" w:cs="Times New Roman"/>
+          <w:color w:val="000000" w:themeColor="text1"/>
+        </w:rPr>
+        <w:t>s</w:t>
+      </w:r>
+      <w:r>
+        <w:rPr>
+          <w:rFonts w:ascii="Times New Roman" w:hAnsi="Times New Roman" w:cs="Times New Roman"/>
+          <w:color w:val="000000" w:themeColor="text1"/>
+        </w:rPr>
+        <w:t xml:space="preserve"> interact with this type of responding to yield the behavior. Without sustained lead (i.e., when requests compile randomly but without inertia), this type of responding would yield similar levels of help across all employees and would </w:t>
+      </w:r>
+      <w:r>
+        <w:rPr>
+          <w:rFonts w:ascii="Times New Roman" w:hAnsi="Times New Roman" w:cs="Times New Roman"/>
+          <w:color w:val="000000" w:themeColor="text1"/>
+        </w:rPr>
+        <w:t xml:space="preserve">therefore </w:t>
+      </w:r>
+      <w:r>
+        <w:rPr>
+          <w:rFonts w:ascii="Times New Roman" w:hAnsi="Times New Roman" w:cs="Times New Roman"/>
+          <w:color w:val="000000" w:themeColor="text1"/>
+        </w:rPr>
+        <w:t xml:space="preserve">not yield extra milers/good soldiers. </w:t>
       </w:r>
     </w:p>
     <w:p>
@@ -3389,6 +3750,7 @@
           <w:iCs/>
           <w:color w:val="000000" w:themeColor="text1"/>
         </w:rPr>
+        <w:lastRenderedPageBreak/>
         <w:t>Hypothesis 1</w:t>
       </w:r>
       <w:r>
@@ -3546,7 +3908,21 @@
           <w:rFonts w:ascii="Times New Roman" w:hAnsi="Times New Roman" w:cs="Times New Roman"/>
           <w:color w:val="000000" w:themeColor="text1"/>
         </w:rPr>
-        <w:t>lead to experiences of boredom which can prompt</w:t>
+        <w:t xml:space="preserve">lead to </w:t>
+      </w:r>
+      <w:r>
+        <w:rPr>
+          <w:rFonts w:ascii="Times New Roman" w:hAnsi="Times New Roman" w:cs="Times New Roman"/>
+          <w:color w:val="000000" w:themeColor="text1"/>
+        </w:rPr>
+        <w:t>associative thought</w:t>
+      </w:r>
+      <w:r>
+        <w:rPr>
+          <w:rFonts w:ascii="Times New Roman" w:hAnsi="Times New Roman" w:cs="Times New Roman"/>
+          <w:color w:val="000000" w:themeColor="text1"/>
+        </w:rPr>
+        <w:t xml:space="preserve"> which can prompt</w:t>
       </w:r>
       <w:r>
         <w:rPr>
@@ -3675,15 +4051,7 @@
           <w:rFonts w:ascii="Times New Roman" w:hAnsi="Times New Roman" w:cs="Times New Roman"/>
           <w:color w:val="000000" w:themeColor="text1"/>
         </w:rPr>
-        <w:t xml:space="preserve">the foot-in-the-door (FITD) technique, which is a strategy used to secure compliance. The core idea is that a small request is immediately followed by a larger one so that the target, after being lured by the original request, responds to both. Evidence </w:t>
-      </w:r>
-      <w:r>
-        <w:rPr>
-          <w:rFonts w:ascii="Times New Roman" w:hAnsi="Times New Roman" w:cs="Times New Roman"/>
-          <w:color w:val="000000" w:themeColor="text1"/>
-        </w:rPr>
-        <w:lastRenderedPageBreak/>
-        <w:t xml:space="preserve">for the effectiveness </w:t>
+        <w:t xml:space="preserve">the foot-in-the-door (FITD) technique, which is a strategy used to secure compliance. The core idea is that a small request is immediately followed by a larger one so that the target, after being lured by the original request, responds to both. Evidence for the effectiveness </w:t>
       </w:r>
       <w:r>
         <w:rPr>
@@ -3780,7 +4148,21 @@
           <w:rFonts w:ascii="Times New Roman" w:hAnsi="Times New Roman" w:cs="Times New Roman"/>
           <w:color w:val="000000" w:themeColor="text1"/>
         </w:rPr>
-        <w:t>yield the same outcome with and without sustained leads. Help is based on request pool changes rather than size, so the effect of stable, sustained relative ranks in the size of employee request pools is diminished.</w:t>
+        <w:t xml:space="preserve">yield the same outcome with and without sustained leads. Help is based on request pool changes rather than size, so the effect of stable, sustained relative ranks in the size of employee request pools </w:t>
+      </w:r>
+      <w:r>
+        <w:rPr>
+          <w:rFonts w:ascii="Times New Roman" w:hAnsi="Times New Roman" w:cs="Times New Roman"/>
+          <w:color w:val="000000" w:themeColor="text1"/>
+        </w:rPr>
+        <w:t>would be</w:t>
+      </w:r>
+      <w:r>
+        <w:rPr>
+          <w:rFonts w:ascii="Times New Roman" w:hAnsi="Times New Roman" w:cs="Times New Roman"/>
+          <w:color w:val="000000" w:themeColor="text1"/>
+        </w:rPr>
+        <w:t xml:space="preserve"> diminished.</w:t>
       </w:r>
     </w:p>
     <w:p>
@@ -3904,7 +4286,15 @@
           <w:rFonts w:ascii="Times New Roman" w:hAnsi="Times New Roman" w:cs="Times New Roman"/>
           <w:color w:val="000000" w:themeColor="text1"/>
         </w:rPr>
-        <w:t xml:space="preserve"> sibling compliance strategy to the FITD technique is the door-in-the-face (DITF) technique: start with a</w:t>
+        <w:t xml:space="preserve"> sibling compliance strategy to the FITD technique is the door-in-the-face (DITF) technique: start </w:t>
+      </w:r>
+      <w:r>
+        <w:rPr>
+          <w:rFonts w:ascii="Times New Roman" w:hAnsi="Times New Roman" w:cs="Times New Roman"/>
+          <w:color w:val="000000" w:themeColor="text1"/>
+        </w:rPr>
+        <w:lastRenderedPageBreak/>
+        <w:t>with a</w:t>
       </w:r>
       <w:r>
         <w:rPr>
@@ -3925,21 +4315,14 @@
           <w:rFonts w:ascii="Times New Roman" w:hAnsi="Times New Roman" w:cs="Times New Roman"/>
           <w:color w:val="000000" w:themeColor="text1"/>
         </w:rPr>
-        <w:t>but quickly withdraw and request something smaller. Evidence for this effect is also mixed but somewhat more favorable (cite). In opposition to above, this line of reasoning would suggest that employees offer help when they experience requests being subtracted from their pool.</w:t>
-      </w:r>
-      <w:r>
-        <w:rPr>
-          <w:rFonts w:ascii="Times New Roman" w:hAnsi="Times New Roman" w:cs="Times New Roman"/>
-          <w:color w:val="000000" w:themeColor="text1"/>
-        </w:rPr>
-        <w:t xml:space="preserve"> </w:t>
-      </w:r>
-      <w:r>
-        <w:rPr>
-          <w:rFonts w:ascii="Times New Roman" w:hAnsi="Times New Roman" w:cs="Times New Roman"/>
-          <w:color w:val="000000" w:themeColor="text1"/>
-        </w:rPr>
-        <w:t>But since this response is also based on change rather than size the hypothesized outcome is the same.</w:t>
+        <w:t>but quickly withdraw and request something smaller. Evidence for this effect is also mixed but somewhat more favorable (cite). In opposition to above, this line of reasoning would suggest that employees offer help when they experience requests</w:t>
+      </w:r>
+      <w:r>
+        <w:rPr>
+          <w:rFonts w:ascii="Times New Roman" w:hAnsi="Times New Roman" w:cs="Times New Roman"/>
+          <w:color w:val="000000" w:themeColor="text1"/>
+        </w:rPr>
+        <w:t xml:space="preserve"> leaving rather than arriving from their pool. Under this response, employees react to change rather than size. The hypothesized outcome, therefore, is that good soldiers do not emerge irrespective of randomness and inertia. </w:t>
       </w:r>
     </w:p>
     <w:p>
@@ -4080,7 +4463,7 @@
           <w:rFonts w:ascii="Times New Roman" w:hAnsi="Times New Roman" w:cs="Times New Roman"/>
           <w:color w:val="000000" w:themeColor="text1"/>
         </w:rPr>
-        <w:t xml:space="preserve">to obtain the social approval of others (Deutsch &amp; </w:t>
+        <w:t xml:space="preserve">to obtain social approval (Deutsch &amp; </w:t>
       </w:r>
       <w:proofErr w:type="spellStart"/>
       <w:r>
@@ -4156,7 +4539,21 @@
           <w:rFonts w:ascii="Times New Roman" w:hAnsi="Times New Roman" w:cs="Times New Roman"/>
           <w:color w:val="000000" w:themeColor="text1"/>
         </w:rPr>
-        <w:t xml:space="preserve">offering help in a similar way to what they witness among their colleagues. Research </w:t>
+        <w:t xml:space="preserve">offering help in a similar way to what they witness among their colleagues. </w:t>
+      </w:r>
+      <w:r>
+        <w:rPr>
+          <w:rFonts w:ascii="Times New Roman" w:hAnsi="Times New Roman" w:cs="Times New Roman"/>
+          <w:color w:val="000000" w:themeColor="text1"/>
+        </w:rPr>
+        <w:t>Indeed, r</w:t>
+      </w:r>
+      <w:r>
+        <w:rPr>
+          <w:rFonts w:ascii="Times New Roman" w:hAnsi="Times New Roman" w:cs="Times New Roman"/>
+          <w:color w:val="000000" w:themeColor="text1"/>
+        </w:rPr>
+        <w:t xml:space="preserve">esearch </w:t>
       </w:r>
       <w:r>
         <w:rPr>
@@ -4164,6 +4561,13 @@
           <w:color w:val="000000" w:themeColor="text1"/>
         </w:rPr>
         <w:t xml:space="preserve">suggests that perceived norms and majority tendencies relate to one’s allocation of help (cites). </w:t>
+      </w:r>
+      <w:r>
+        <w:rPr>
+          <w:rFonts w:ascii="Times New Roman" w:hAnsi="Times New Roman" w:cs="Times New Roman"/>
+          <w:color w:val="000000" w:themeColor="text1"/>
+        </w:rPr>
+        <w:t xml:space="preserve">Under this response, employees would try to converge on the level of the help they provide. The hypothesized outcome, then, is that extra milers/good soldiers would not emerge because employees look to others rather than requests to determine their allocation of citizenship. </w:t>
       </w:r>
     </w:p>
     <w:p>
@@ -4256,7 +4660,6 @@
           <w:bCs/>
           <w:color w:val="000000" w:themeColor="text1"/>
         </w:rPr>
-        <w:lastRenderedPageBreak/>
         <w:t>Research Overview</w:t>
       </w:r>
     </w:p>
@@ -23395,11 +23798,6 @@
         <w:docPartUnique/>
       </w:docPartObj>
     </w:sdtPr>
-    <w:sdtEndPr>
-      <w:rPr>
-        <w:rStyle w:val="PageNumber"/>
-      </w:rPr>
-    </w:sdtEndPr>
     <w:sdtContent>
       <w:p>
         <w:pPr>

</xml_diff>

<commit_message>
random vs systematic school of thought
</commit_message>
<xml_diff>
--- a/reports/paper/word/dishop_diss_proposal.docx
+++ b/reports/paper/word/dishop_diss_proposal.docx
@@ -2666,7 +2666,57 @@
           <w:rFonts w:ascii="Times New Roman" w:hAnsi="Times New Roman" w:cs="Times New Roman"/>
           <w:color w:val="000000" w:themeColor="text1"/>
         </w:rPr>
-        <w:t>is one aspect influencing his or her behavior. In this research, I use requests over time and sustained lead to specify this broad idea. To describe when sustained lead occurs, I draw from probability theory (cite) and dynamics (cite). These literatures offer two features that are sufficient to yield sustained lead whenever they occur in tandem</w:t>
+        <w:t xml:space="preserve">is one aspect influencing his or her behavior. In this research, I use requests over time and sustained lead to specify this broad idea. </w:t>
+      </w:r>
+      <w:r>
+        <w:rPr>
+          <w:rFonts w:ascii="Times New Roman" w:hAnsi="Times New Roman" w:cs="Times New Roman"/>
+          <w:color w:val="000000" w:themeColor="text1"/>
+        </w:rPr>
+        <w:t xml:space="preserve">There are two schools of thought on the mechanisms of sustained lead: the random and the systematic. </w:t>
+      </w:r>
+    </w:p>
+    <w:p>
+      <w:pPr>
+        <w:pStyle w:val="BodyText"/>
+        <w:rPr>
+          <w:rFonts w:ascii="Times New Roman" w:hAnsi="Times New Roman" w:cs="Times New Roman"/>
+          <w:i/>
+          <w:iCs/>
+          <w:color w:val="000000" w:themeColor="text1"/>
+        </w:rPr>
+      </w:pPr>
+      <w:r>
+        <w:rPr>
+          <w:rFonts w:ascii="Times New Roman" w:hAnsi="Times New Roman" w:cs="Times New Roman"/>
+          <w:i/>
+          <w:iCs/>
+          <w:color w:val="000000" w:themeColor="text1"/>
+        </w:rPr>
+        <w:t>The Random School of Thought</w:t>
+      </w:r>
+    </w:p>
+    <w:p>
+      <w:pPr>
+        <w:pStyle w:val="BodyText"/>
+        <w:rPr>
+          <w:rFonts w:ascii="Times New Roman" w:hAnsi="Times New Roman" w:cs="Times New Roman"/>
+          <w:color w:val="000000" w:themeColor="text1"/>
+        </w:rPr>
+      </w:pPr>
+      <w:r>
+        <w:rPr>
+          <w:rFonts w:ascii="Times New Roman" w:hAnsi="Times New Roman" w:cs="Times New Roman"/>
+          <w:color w:val="000000" w:themeColor="text1"/>
+        </w:rPr>
+        <w:t xml:space="preserve">Probability theory and stochastics (cites) offer </w:t>
+      </w:r>
+      <w:r>
+        <w:rPr>
+          <w:rFonts w:ascii="Times New Roman" w:hAnsi="Times New Roman" w:cs="Times New Roman"/>
+          <w:color w:val="000000" w:themeColor="text1"/>
+        </w:rPr>
+        <w:t>two features that are sufficient to yield sustained lead whenever they occur in tandem</w:t>
       </w:r>
       <w:r>
         <w:rPr>
@@ -2680,7 +2730,14 @@
           <w:rFonts w:ascii="Times New Roman" w:hAnsi="Times New Roman" w:cs="Times New Roman"/>
           <w:color w:val="000000" w:themeColor="text1"/>
         </w:rPr>
-        <w:t>The features include inertia and randomness.</w:t>
+        <w:t>These</w:t>
+      </w:r>
+      <w:r>
+        <w:rPr>
+          <w:rFonts w:ascii="Times New Roman" w:hAnsi="Times New Roman" w:cs="Times New Roman"/>
+          <w:color w:val="000000" w:themeColor="text1"/>
+        </w:rPr>
+        <w:t xml:space="preserve"> include inertia and randomness.</w:t>
       </w:r>
       <w:r>
         <w:rPr>
@@ -2725,7 +2782,14 @@
           <w:rFonts w:ascii="Times New Roman" w:hAnsi="Times New Roman" w:cs="Times New Roman"/>
           <w:color w:val="000000" w:themeColor="text1"/>
         </w:rPr>
-        <w:t xml:space="preserve">In dynamics, inertia refers to the self-similarity of a variable from one moment to the next (Cronin &amp; Vancouver, 2020). </w:t>
+        <w:t>Inertia</w:t>
+      </w:r>
+      <w:r>
+        <w:rPr>
+          <w:rFonts w:ascii="Times New Roman" w:hAnsi="Times New Roman" w:cs="Times New Roman"/>
+          <w:color w:val="000000" w:themeColor="text1"/>
+        </w:rPr>
+        <w:t xml:space="preserve"> refers to the self-similarity of a variable from one moment to the next (Cronin &amp; Vancouver, 2020). </w:t>
       </w:r>
       <w:r>
         <w:rPr>
@@ -2938,7 +3002,21 @@
           <w:rFonts w:ascii="Times New Roman" w:hAnsi="Times New Roman" w:cs="Times New Roman"/>
           <w:color w:val="000000" w:themeColor="text1"/>
         </w:rPr>
-        <w:t>Probability theory demonstrates that a set of trajectories (requests over time for multiple employees) exhibiting</w:t>
+        <w:t>Probability theory demonstrates that a set of trajectories (</w:t>
+      </w:r>
+      <w:r>
+        <w:rPr>
+          <w:rFonts w:ascii="Times New Roman" w:hAnsi="Times New Roman" w:cs="Times New Roman"/>
+          <w:color w:val="000000" w:themeColor="text1"/>
+        </w:rPr>
+        <w:t xml:space="preserve">e.g., </w:t>
+      </w:r>
+      <w:r>
+        <w:rPr>
+          <w:rFonts w:ascii="Times New Roman" w:hAnsi="Times New Roman" w:cs="Times New Roman"/>
+          <w:color w:val="000000" w:themeColor="text1"/>
+        </w:rPr>
+        <w:t>requests over time for multiple employees) exhibiting</w:t>
       </w:r>
       <w:r>
         <w:rPr>
@@ -3056,9 +3134,33 @@
       <w:r>
         <w:rPr>
           <w:rFonts w:ascii="Times New Roman" w:hAnsi="Times New Roman" w:cs="Times New Roman"/>
-          <w:color w:val="000000" w:themeColor="text1"/>
-        </w:rPr>
-        <w:t xml:space="preserve">There may be other, non-random, causes of sustained lead. The current research couches itself within these two for the following reasons. First, one core purpose of this research is to counter the reasoning by </w:t>
+          <w:i/>
+          <w:iCs/>
+          <w:color w:val="000000" w:themeColor="text1"/>
+        </w:rPr>
+        <w:t>The Systematic School of Thought</w:t>
+      </w:r>
+    </w:p>
+    <w:p>
+      <w:pPr>
+        <w:rPr>
+          <w:rFonts w:ascii="Times New Roman" w:hAnsi="Times New Roman" w:cs="Times New Roman"/>
+          <w:color w:val="000000" w:themeColor="text1"/>
+        </w:rPr>
+      </w:pPr>
+      <w:r>
+        <w:rPr>
+          <w:rFonts w:ascii="Times New Roman" w:hAnsi="Times New Roman" w:cs="Times New Roman"/>
+          <w:color w:val="000000" w:themeColor="text1"/>
+        </w:rPr>
+        <w:t>Other theories offer non-random sources of sustained lead. The t</w:t>
+      </w:r>
+      <w:r>
+        <w:rPr>
+          <w:rFonts w:ascii="Times New Roman" w:hAnsi="Times New Roman" w:cs="Times New Roman"/>
+          <w:color w:val="000000" w:themeColor="text1"/>
+        </w:rPr>
+        <w:t>heory of cumulative advantage (</w:t>
       </w:r>
       <w:proofErr w:type="spellStart"/>
       <w:r>
@@ -3066,6 +3168,331 @@
           <w:rFonts w:ascii="Times New Roman" w:hAnsi="Times New Roman" w:cs="Times New Roman"/>
           <w:color w:val="000000" w:themeColor="text1"/>
         </w:rPr>
+        <w:t>Aguinis</w:t>
+      </w:r>
+      <w:proofErr w:type="spellEnd"/>
+      <w:r>
+        <w:rPr>
+          <w:rFonts w:ascii="Times New Roman" w:hAnsi="Times New Roman" w:cs="Times New Roman"/>
+          <w:color w:val="000000" w:themeColor="text1"/>
+        </w:rPr>
+        <w:t xml:space="preserve">, O’Boyle, Gonzalez-Mule, &amp; </w:t>
+      </w:r>
+      <w:proofErr w:type="spellStart"/>
+      <w:r>
+        <w:rPr>
+          <w:rFonts w:ascii="Times New Roman" w:hAnsi="Times New Roman" w:cs="Times New Roman"/>
+          <w:color w:val="000000" w:themeColor="text1"/>
+        </w:rPr>
+        <w:t>Joo</w:t>
+      </w:r>
+      <w:proofErr w:type="spellEnd"/>
+      <w:r>
+        <w:rPr>
+          <w:rFonts w:ascii="Times New Roman" w:hAnsi="Times New Roman" w:cs="Times New Roman"/>
+          <w:color w:val="000000" w:themeColor="text1"/>
+        </w:rPr>
+        <w:t>, 2016) suggests that</w:t>
+      </w:r>
+      <w:r>
+        <w:rPr>
+          <w:rFonts w:ascii="Times New Roman" w:hAnsi="Times New Roman" w:cs="Times New Roman"/>
+          <w:color w:val="000000" w:themeColor="text1"/>
+        </w:rPr>
+        <w:t xml:space="preserve"> small benefits </w:t>
+      </w:r>
+      <w:r>
+        <w:rPr>
+          <w:rFonts w:ascii="Times New Roman" w:hAnsi="Times New Roman" w:cs="Times New Roman"/>
+          <w:color w:val="000000" w:themeColor="text1"/>
+        </w:rPr>
+        <w:t xml:space="preserve">received during early </w:t>
+      </w:r>
+      <w:r>
+        <w:rPr>
+          <w:rFonts w:ascii="Times New Roman" w:hAnsi="Times New Roman" w:cs="Times New Roman"/>
+          <w:color w:val="000000" w:themeColor="text1"/>
+        </w:rPr>
+        <w:t>periods</w:t>
+      </w:r>
+      <w:r>
+        <w:rPr>
+          <w:rFonts w:ascii="Times New Roman" w:hAnsi="Times New Roman" w:cs="Times New Roman"/>
+          <w:color w:val="000000" w:themeColor="text1"/>
+        </w:rPr>
+        <w:t xml:space="preserve"> fuel </w:t>
+      </w:r>
+      <w:r>
+        <w:rPr>
+          <w:rFonts w:ascii="Times New Roman" w:hAnsi="Times New Roman" w:cs="Times New Roman"/>
+          <w:color w:val="000000" w:themeColor="text1"/>
+        </w:rPr>
+        <w:t xml:space="preserve">large gaps between “haves” and “have nots” at later stages. </w:t>
+      </w:r>
+      <w:r>
+        <w:rPr>
+          <w:rFonts w:ascii="Times New Roman" w:hAnsi="Times New Roman" w:cs="Times New Roman"/>
+          <w:color w:val="000000" w:themeColor="text1"/>
+        </w:rPr>
+        <w:t xml:space="preserve">The mechanisms that create lasting </w:t>
+      </w:r>
+      <w:r>
+        <w:rPr>
+          <w:rFonts w:ascii="Times New Roman" w:hAnsi="Times New Roman" w:cs="Times New Roman"/>
+          <w:color w:val="000000" w:themeColor="text1"/>
+        </w:rPr>
+        <w:t>advantages</w:t>
+      </w:r>
+      <w:r>
+        <w:rPr>
+          <w:rFonts w:ascii="Times New Roman" w:hAnsi="Times New Roman" w:cs="Times New Roman"/>
+          <w:color w:val="000000" w:themeColor="text1"/>
+        </w:rPr>
+        <w:t xml:space="preserve"> are numerous, and they include incumbency </w:t>
+      </w:r>
+      <w:r>
+        <w:rPr>
+          <w:rFonts w:ascii="Times New Roman" w:hAnsi="Times New Roman" w:cs="Times New Roman"/>
+          <w:color w:val="000000" w:themeColor="text1"/>
+        </w:rPr>
+        <w:t>effects</w:t>
+      </w:r>
+      <w:r>
+        <w:rPr>
+          <w:rFonts w:ascii="Times New Roman" w:hAnsi="Times New Roman" w:cs="Times New Roman"/>
+          <w:color w:val="000000" w:themeColor="text1"/>
+        </w:rPr>
+        <w:t xml:space="preserve"> (Saloner, </w:t>
+      </w:r>
+      <w:r>
+        <w:rPr>
+          <w:rFonts w:ascii="Times New Roman" w:hAnsi="Times New Roman" w:cs="Times New Roman"/>
+          <w:color w:val="000000" w:themeColor="text1"/>
+        </w:rPr>
+        <w:lastRenderedPageBreak/>
+        <w:t xml:space="preserve">Shepard, &amp; </w:t>
+      </w:r>
+      <w:proofErr w:type="spellStart"/>
+      <w:r>
+        <w:rPr>
+          <w:rFonts w:ascii="Times New Roman" w:hAnsi="Times New Roman" w:cs="Times New Roman"/>
+          <w:color w:val="000000" w:themeColor="text1"/>
+        </w:rPr>
+        <w:t>Podolny</w:t>
+      </w:r>
+      <w:proofErr w:type="spellEnd"/>
+      <w:r>
+        <w:rPr>
+          <w:rFonts w:ascii="Times New Roman" w:hAnsi="Times New Roman" w:cs="Times New Roman"/>
+          <w:color w:val="000000" w:themeColor="text1"/>
+        </w:rPr>
+        <w:t xml:space="preserve">, 2001), path dependence (Arthur, 1989), first-mover-effects (Lieberman &amp; Montgomery, 1988), switch costs (Klemperer, 1995), resource development (Nelson &amp; Winter, 1982; </w:t>
+      </w:r>
+      <w:proofErr w:type="spellStart"/>
+      <w:r>
+        <w:rPr>
+          <w:rFonts w:ascii="Times New Roman" w:hAnsi="Times New Roman" w:cs="Times New Roman"/>
+          <w:color w:val="000000" w:themeColor="text1"/>
+        </w:rPr>
+        <w:t>Dosi</w:t>
+      </w:r>
+      <w:proofErr w:type="spellEnd"/>
+      <w:r>
+        <w:rPr>
+          <w:rFonts w:ascii="Times New Roman" w:hAnsi="Times New Roman" w:cs="Times New Roman"/>
+          <w:color w:val="000000" w:themeColor="text1"/>
+        </w:rPr>
+        <w:t>, 1988), lucky early detections (Barney, 1986), productivity multiplicity and ceilings (</w:t>
+      </w:r>
+      <w:proofErr w:type="spellStart"/>
+      <w:r>
+        <w:rPr>
+          <w:rFonts w:ascii="Times New Roman" w:hAnsi="Times New Roman" w:cs="Times New Roman"/>
+          <w:color w:val="000000" w:themeColor="text1"/>
+        </w:rPr>
+        <w:t>Aguinis</w:t>
+      </w:r>
+      <w:proofErr w:type="spellEnd"/>
+      <w:r>
+        <w:rPr>
+          <w:rFonts w:ascii="Times New Roman" w:hAnsi="Times New Roman" w:cs="Times New Roman"/>
+          <w:color w:val="000000" w:themeColor="text1"/>
+        </w:rPr>
+        <w:t xml:space="preserve"> et al., 2016), network effects (</w:t>
+      </w:r>
+      <w:proofErr w:type="spellStart"/>
+      <w:r>
+        <w:rPr>
+          <w:rFonts w:ascii="Times New Roman" w:hAnsi="Times New Roman" w:cs="Times New Roman"/>
+          <w:color w:val="000000" w:themeColor="text1"/>
+        </w:rPr>
+        <w:t>Gnutzmann</w:t>
+      </w:r>
+      <w:proofErr w:type="spellEnd"/>
+      <w:r>
+        <w:rPr>
+          <w:rFonts w:ascii="Times New Roman" w:hAnsi="Times New Roman" w:cs="Times New Roman"/>
+          <w:color w:val="000000" w:themeColor="text1"/>
+        </w:rPr>
+        <w:t xml:space="preserve">, 2008), and Matthew effects (e.g., Vancouver, Li, </w:t>
+      </w:r>
+      <w:proofErr w:type="spellStart"/>
+      <w:r>
+        <w:rPr>
+          <w:rFonts w:ascii="Times New Roman" w:hAnsi="Times New Roman" w:cs="Times New Roman"/>
+          <w:color w:val="000000" w:themeColor="text1"/>
+        </w:rPr>
+        <w:t>Weinhardt</w:t>
+      </w:r>
+      <w:proofErr w:type="spellEnd"/>
+      <w:r>
+        <w:rPr>
+          <w:rFonts w:ascii="Times New Roman" w:hAnsi="Times New Roman" w:cs="Times New Roman"/>
+          <w:color w:val="000000" w:themeColor="text1"/>
+        </w:rPr>
+        <w:t>, Steel, &amp; Purl, 2016)</w:t>
+      </w:r>
+      <w:r>
+        <w:rPr>
+          <w:rFonts w:ascii="Times New Roman" w:hAnsi="Times New Roman" w:cs="Times New Roman"/>
+          <w:color w:val="000000" w:themeColor="text1"/>
+        </w:rPr>
+        <w:t xml:space="preserve">. Due to any combination of these features, </w:t>
+      </w:r>
+      <w:r>
+        <w:rPr>
+          <w:rFonts w:ascii="Times New Roman" w:hAnsi="Times New Roman" w:cs="Times New Roman"/>
+          <w:color w:val="000000" w:themeColor="text1"/>
+        </w:rPr>
+        <w:t xml:space="preserve">employees may exhibit sustained differences in their resource pools (such as request for help). </w:t>
+      </w:r>
+      <w:r>
+        <w:rPr>
+          <w:rFonts w:ascii="Times New Roman" w:hAnsi="Times New Roman" w:cs="Times New Roman"/>
+          <w:color w:val="000000" w:themeColor="text1"/>
+        </w:rPr>
+        <w:t>Social capital theory (cites) also captures the idea</w:t>
+      </w:r>
+      <w:r>
+        <w:rPr>
+          <w:rFonts w:ascii="Times New Roman" w:hAnsi="Times New Roman" w:cs="Times New Roman"/>
+          <w:color w:val="000000" w:themeColor="text1"/>
+        </w:rPr>
+        <w:t xml:space="preserve"> of preserved differences in pools</w:t>
+      </w:r>
+      <w:r>
+        <w:rPr>
+          <w:rFonts w:ascii="Times New Roman" w:hAnsi="Times New Roman" w:cs="Times New Roman"/>
+          <w:color w:val="000000" w:themeColor="text1"/>
+        </w:rPr>
+        <w:t xml:space="preserve">. </w:t>
+      </w:r>
+      <w:r>
+        <w:rPr>
+          <w:rFonts w:ascii="Times New Roman" w:hAnsi="Times New Roman" w:cs="Times New Roman"/>
+          <w:color w:val="000000" w:themeColor="text1"/>
+        </w:rPr>
+        <w:t>Some individuals accrue large stores of social capital and are therefore differentially exposed to</w:t>
+      </w:r>
+      <w:r>
+        <w:rPr>
+          <w:rFonts w:ascii="Times New Roman" w:hAnsi="Times New Roman" w:cs="Times New Roman"/>
+          <w:color w:val="000000" w:themeColor="text1"/>
+        </w:rPr>
+        <w:t xml:space="preserve"> a whole host of aspects, some of which include information, social support, direct and indirect contacts, cutting-edge technology, trust, diverse perspectives, and unique communities (cites). </w:t>
+      </w:r>
+      <w:r>
+        <w:rPr>
+          <w:rFonts w:ascii="Times New Roman" w:hAnsi="Times New Roman" w:cs="Times New Roman"/>
+          <w:color w:val="000000" w:themeColor="text1"/>
+        </w:rPr>
+        <w:t xml:space="preserve">Due to this exposure, then, </w:t>
+      </w:r>
+      <w:r>
+        <w:rPr>
+          <w:rFonts w:ascii="Times New Roman" w:hAnsi="Times New Roman" w:cs="Times New Roman"/>
+          <w:color w:val="000000" w:themeColor="text1"/>
+        </w:rPr>
+        <w:t xml:space="preserve">employees that differ in social capital may experience </w:t>
+      </w:r>
+      <w:r>
+        <w:rPr>
+          <w:rFonts w:ascii="Times New Roman" w:hAnsi="Times New Roman" w:cs="Times New Roman"/>
+          <w:color w:val="000000" w:themeColor="text1"/>
+        </w:rPr>
+        <w:t xml:space="preserve">persistent differences in the requests </w:t>
+      </w:r>
+      <w:r>
+        <w:rPr>
+          <w:rFonts w:ascii="Times New Roman" w:hAnsi="Times New Roman" w:cs="Times New Roman"/>
+          <w:color w:val="000000" w:themeColor="text1"/>
+        </w:rPr>
+        <w:t xml:space="preserve">for help </w:t>
+      </w:r>
+      <w:r>
+        <w:rPr>
+          <w:rFonts w:ascii="Times New Roman" w:hAnsi="Times New Roman" w:cs="Times New Roman"/>
+          <w:color w:val="000000" w:themeColor="text1"/>
+        </w:rPr>
+        <w:t>they receive over time</w:t>
+      </w:r>
+      <w:r>
+        <w:rPr>
+          <w:rFonts w:ascii="Times New Roman" w:hAnsi="Times New Roman" w:cs="Times New Roman"/>
+          <w:color w:val="000000" w:themeColor="text1"/>
+        </w:rPr>
+        <w:t xml:space="preserve">. </w:t>
+      </w:r>
+    </w:p>
+    <w:p>
+      <w:pPr>
+        <w:rPr>
+          <w:rFonts w:ascii="Times New Roman" w:hAnsi="Times New Roman" w:cs="Times New Roman"/>
+          <w:color w:val="000000" w:themeColor="text1"/>
+        </w:rPr>
+      </w:pPr>
+    </w:p>
+    <w:p>
+      <w:pPr>
+        <w:rPr>
+          <w:rFonts w:ascii="Times New Roman" w:hAnsi="Times New Roman" w:cs="Times New Roman"/>
+          <w:color w:val="000000" w:themeColor="text1"/>
+        </w:rPr>
+      </w:pPr>
+      <w:r>
+        <w:rPr>
+          <w:rFonts w:ascii="Times New Roman" w:hAnsi="Times New Roman" w:cs="Times New Roman"/>
+          <w:color w:val="000000" w:themeColor="text1"/>
+        </w:rPr>
+        <w:t xml:space="preserve">Although I return to cumulative advantage and social capital in the discussion, this research focuses largely on the random perspective for the following reasons. </w:t>
+      </w:r>
+      <w:r>
+        <w:rPr>
+          <w:rFonts w:ascii="Times New Roman" w:hAnsi="Times New Roman" w:cs="Times New Roman"/>
+          <w:color w:val="000000" w:themeColor="text1"/>
+        </w:rPr>
+        <w:t xml:space="preserve">First, one core purpose of this </w:t>
+      </w:r>
+      <w:r>
+        <w:rPr>
+          <w:rFonts w:ascii="Times New Roman" w:hAnsi="Times New Roman" w:cs="Times New Roman"/>
+          <w:color w:val="000000" w:themeColor="text1"/>
+        </w:rPr>
+        <w:t>study</w:t>
+      </w:r>
+      <w:r>
+        <w:rPr>
+          <w:rFonts w:ascii="Times New Roman" w:hAnsi="Times New Roman" w:cs="Times New Roman"/>
+          <w:color w:val="000000" w:themeColor="text1"/>
+        </w:rPr>
+        <w:t xml:space="preserve"> is to counter the reasoning by </w:t>
+      </w:r>
+      <w:proofErr w:type="spellStart"/>
+      <w:r>
+        <w:rPr>
+          <w:rFonts w:ascii="Times New Roman" w:hAnsi="Times New Roman" w:cs="Times New Roman"/>
+          <w:color w:val="000000" w:themeColor="text1"/>
+        </w:rPr>
         <w:t>Bolino</w:t>
       </w:r>
       <w:proofErr w:type="spellEnd"/>
@@ -3125,301 +3552,385 @@
           <w:rFonts w:ascii="Times New Roman" w:hAnsi="Times New Roman" w:cs="Times New Roman"/>
           <w:color w:val="000000" w:themeColor="text1"/>
         </w:rPr>
-        <w:t xml:space="preserve">’s theory of </w:t>
-      </w:r>
+        <w:t>’s theory of chance factors</w:t>
+      </w:r>
+      <w:r>
+        <w:rPr>
+          <w:rFonts w:ascii="Times New Roman" w:hAnsi="Times New Roman" w:cs="Times New Roman"/>
+          <w:color w:val="000000" w:themeColor="text1"/>
+        </w:rPr>
+        <w:t xml:space="preserve"> (cite) </w:t>
+      </w:r>
+      <w:r>
+        <w:rPr>
+          <w:rFonts w:ascii="Times New Roman" w:hAnsi="Times New Roman" w:cs="Times New Roman"/>
+          <w:color w:val="000000" w:themeColor="text1"/>
+        </w:rPr>
+        <w:t xml:space="preserve">suggests that randomly occurring events often </w:t>
+      </w:r>
+      <w:r>
+        <w:rPr>
+          <w:rFonts w:ascii="Times New Roman" w:hAnsi="Times New Roman" w:cs="Times New Roman"/>
+          <w:color w:val="000000" w:themeColor="text1"/>
+        </w:rPr>
+        <w:t>have</w:t>
+      </w:r>
+      <w:r>
+        <w:rPr>
+          <w:rFonts w:ascii="Times New Roman" w:hAnsi="Times New Roman" w:cs="Times New Roman"/>
+          <w:color w:val="000000" w:themeColor="text1"/>
+        </w:rPr>
+        <w:t xml:space="preserve"> a significant influence on behavior. </w:t>
+      </w:r>
+      <w:r>
+        <w:rPr>
+          <w:rFonts w:ascii="Times New Roman" w:hAnsi="Times New Roman" w:cs="Times New Roman"/>
+          <w:color w:val="000000" w:themeColor="text1"/>
+        </w:rPr>
+        <w:t xml:space="preserve">This sentiment is echoed in several discussions of stochastic processes (cite books). For at least some subset of employees, the requests they receive may </w:t>
+      </w:r>
+      <w:r>
+        <w:rPr>
+          <w:rFonts w:ascii="Times New Roman" w:hAnsi="Times New Roman" w:cs="Times New Roman"/>
+          <w:color w:val="000000" w:themeColor="text1"/>
+        </w:rPr>
+        <w:t xml:space="preserve">follow a random pattern. </w:t>
+      </w:r>
+      <w:r>
+        <w:rPr>
+          <w:rFonts w:ascii="Times New Roman" w:hAnsi="Times New Roman" w:cs="Times New Roman"/>
+          <w:color w:val="000000" w:themeColor="text1"/>
+        </w:rPr>
+        <w:t xml:space="preserve">From a different perspective, Lui </w:t>
+      </w:r>
+      <w:r>
+        <w:rPr>
+          <w:rFonts w:ascii="Times New Roman" w:hAnsi="Times New Roman" w:cs="Times New Roman"/>
+          <w:color w:val="000000" w:themeColor="text1"/>
+        </w:rPr>
+        <w:t>suggest</w:t>
+      </w:r>
+      <w:r>
+        <w:rPr>
+          <w:rFonts w:ascii="Times New Roman" w:hAnsi="Times New Roman" w:cs="Times New Roman"/>
+          <w:color w:val="000000" w:themeColor="text1"/>
+        </w:rPr>
+        <w:t xml:space="preserve"> that</w:t>
+      </w:r>
+      <w:r>
+        <w:rPr>
+          <w:rFonts w:ascii="Times New Roman" w:hAnsi="Times New Roman" w:cs="Times New Roman"/>
+          <w:color w:val="000000" w:themeColor="text1"/>
+        </w:rPr>
+        <w:t>, even when a system is non-random,</w:t>
+      </w:r>
+      <w:r>
+        <w:rPr>
+          <w:rFonts w:ascii="Times New Roman" w:hAnsi="Times New Roman" w:cs="Times New Roman"/>
+          <w:color w:val="000000" w:themeColor="text1"/>
+        </w:rPr>
+        <w:t xml:space="preserve"> embedding randomness as a first principle into one’s research is necessary</w:t>
+      </w:r>
+      <w:r>
+        <w:rPr>
+          <w:rFonts w:ascii="Times New Roman" w:hAnsi="Times New Roman" w:cs="Times New Roman"/>
+          <w:color w:val="000000" w:themeColor="text1"/>
+        </w:rPr>
+        <w:t xml:space="preserve"> </w:t>
+      </w:r>
+      <w:r>
+        <w:rPr>
+          <w:rFonts w:ascii="Times New Roman" w:hAnsi="Times New Roman" w:cs="Times New Roman"/>
+          <w:color w:val="000000" w:themeColor="text1"/>
+        </w:rPr>
+        <w:t>when the object of study – requests for help in this case – is influenced by many potentially uncontrollable forces</w:t>
+      </w:r>
+      <w:r>
+        <w:rPr>
+          <w:rFonts w:ascii="Times New Roman" w:hAnsi="Times New Roman" w:cs="Times New Roman"/>
+          <w:color w:val="000000" w:themeColor="text1"/>
+        </w:rPr>
+        <w:t>.</w:t>
+      </w:r>
+      <w:r>
+        <w:rPr>
+          <w:rFonts w:ascii="Times New Roman" w:hAnsi="Times New Roman" w:cs="Times New Roman"/>
+          <w:color w:val="000000" w:themeColor="text1"/>
+        </w:rPr>
+        <w:t xml:space="preserve"> </w:t>
+      </w:r>
+      <w:r>
+        <w:rPr>
+          <w:rFonts w:ascii="Times New Roman" w:hAnsi="Times New Roman" w:cs="Times New Roman"/>
+          <w:color w:val="000000" w:themeColor="text1"/>
+        </w:rPr>
+        <w:t xml:space="preserve">Help requests may come and go </w:t>
+      </w:r>
+      <w:r>
+        <w:rPr>
+          <w:rFonts w:ascii="Times New Roman" w:hAnsi="Times New Roman" w:cs="Times New Roman"/>
+          <w:color w:val="000000" w:themeColor="text1"/>
+        </w:rPr>
+        <w:t xml:space="preserve">because of serendipity, luck, or influences that </w:t>
+      </w:r>
+      <w:r>
+        <w:rPr>
+          <w:rFonts w:ascii="Times New Roman" w:hAnsi="Times New Roman" w:cs="Times New Roman"/>
+          <w:color w:val="000000" w:themeColor="text1"/>
+        </w:rPr>
+        <w:t>employees</w:t>
+      </w:r>
+      <w:r>
+        <w:rPr>
+          <w:rFonts w:ascii="Times New Roman" w:hAnsi="Times New Roman" w:cs="Times New Roman"/>
+          <w:color w:val="000000" w:themeColor="text1"/>
+        </w:rPr>
+        <w:t xml:space="preserve"> themselves </w:t>
+      </w:r>
+      <w:r>
+        <w:rPr>
+          <w:rFonts w:ascii="Times New Roman" w:hAnsi="Times New Roman" w:cs="Times New Roman"/>
+          <w:color w:val="000000" w:themeColor="text1"/>
+        </w:rPr>
+        <w:t>do</w:t>
+      </w:r>
+      <w:r>
+        <w:rPr>
+          <w:rFonts w:ascii="Times New Roman" w:hAnsi="Times New Roman" w:cs="Times New Roman"/>
+          <w:color w:val="000000" w:themeColor="text1"/>
+        </w:rPr>
+        <w:t xml:space="preserve"> not cause.</w:t>
+      </w:r>
+      <w:r>
+        <w:rPr>
+          <w:rFonts w:ascii="Times New Roman" w:hAnsi="Times New Roman" w:cs="Times New Roman"/>
+          <w:color w:val="000000" w:themeColor="text1"/>
+        </w:rPr>
+        <w:t xml:space="preserve"> Moreover, the true causes of arrivals and departures may not be random at all. What </w:t>
+      </w:r>
+      <w:proofErr w:type="spellStart"/>
+      <w:r>
+        <w:rPr>
+          <w:rFonts w:ascii="Times New Roman" w:hAnsi="Times New Roman" w:cs="Times New Roman"/>
+          <w:color w:val="000000" w:themeColor="text1"/>
+        </w:rPr>
+        <w:t>lui</w:t>
+      </w:r>
+      <w:proofErr w:type="spellEnd"/>
+      <w:r>
+        <w:rPr>
+          <w:rFonts w:ascii="Times New Roman" w:hAnsi="Times New Roman" w:cs="Times New Roman"/>
+          <w:color w:val="000000" w:themeColor="text1"/>
+        </w:rPr>
+        <w:t xml:space="preserve"> draw attention to is that when </w:t>
+      </w:r>
+      <w:r>
+        <w:rPr>
+          <w:rFonts w:ascii="Times New Roman" w:hAnsi="Times New Roman" w:cs="Times New Roman"/>
+          <w:color w:val="000000" w:themeColor="text1"/>
+        </w:rPr>
+        <w:t xml:space="preserve">many such </w:t>
+      </w:r>
+      <w:r>
+        <w:rPr>
+          <w:rFonts w:ascii="Times New Roman" w:hAnsi="Times New Roman" w:cs="Times New Roman"/>
+          <w:color w:val="000000" w:themeColor="text1"/>
+        </w:rPr>
+        <w:t xml:space="preserve">effects </w:t>
+      </w:r>
+      <w:r>
+        <w:rPr>
+          <w:rFonts w:ascii="Times New Roman" w:hAnsi="Times New Roman" w:cs="Times New Roman"/>
+          <w:color w:val="000000" w:themeColor="text1"/>
+        </w:rPr>
+        <w:t>operate</w:t>
+      </w:r>
+      <w:r>
+        <w:rPr>
+          <w:rFonts w:ascii="Times New Roman" w:hAnsi="Times New Roman" w:cs="Times New Roman"/>
+          <w:color w:val="000000" w:themeColor="text1"/>
+        </w:rPr>
+        <w:t xml:space="preserve"> on a stock then randomness </w:t>
+      </w:r>
+      <w:r>
+        <w:rPr>
+          <w:rFonts w:ascii="Times New Roman" w:hAnsi="Times New Roman" w:cs="Times New Roman"/>
+          <w:color w:val="000000" w:themeColor="text1"/>
+        </w:rPr>
+        <w:t xml:space="preserve">can be an appropriate perspective because observed data on the stock itself will appear random. </w:t>
+      </w:r>
+      <w:r>
+        <w:rPr>
+          <w:rFonts w:ascii="Times New Roman" w:hAnsi="Times New Roman" w:cs="Times New Roman"/>
+          <w:color w:val="000000" w:themeColor="text1"/>
+        </w:rPr>
+        <w:t>Fourth</w:t>
+      </w:r>
+      <w:r>
+        <w:rPr>
+          <w:rFonts w:ascii="Times New Roman" w:hAnsi="Times New Roman" w:cs="Times New Roman"/>
+          <w:color w:val="000000" w:themeColor="text1"/>
+        </w:rPr>
+        <w:t xml:space="preserve">, </w:t>
+      </w:r>
+      <w:proofErr w:type="spellStart"/>
+      <w:r>
+        <w:rPr>
+          <w:rFonts w:ascii="Times New Roman" w:hAnsi="Times New Roman" w:cs="Times New Roman"/>
+          <w:color w:val="000000" w:themeColor="text1"/>
+        </w:rPr>
+        <w:t>Denrell</w:t>
+      </w:r>
+      <w:proofErr w:type="spellEnd"/>
+      <w:r>
+        <w:rPr>
+          <w:rFonts w:ascii="Times New Roman" w:hAnsi="Times New Roman" w:cs="Times New Roman"/>
+          <w:color w:val="000000" w:themeColor="text1"/>
+        </w:rPr>
+        <w:t xml:space="preserve"> (cite) argue that randomness should be the theoretical starting point </w:t>
+      </w:r>
+      <w:r>
+        <w:rPr>
+          <w:rFonts w:ascii="Times New Roman" w:hAnsi="Times New Roman" w:cs="Times New Roman"/>
+          <w:color w:val="000000" w:themeColor="text1"/>
+        </w:rPr>
+        <w:t xml:space="preserve">whenever research examines compiling trajectories in a new domain. </w:t>
+      </w:r>
+      <w:r>
+        <w:rPr>
+          <w:rFonts w:ascii="Times New Roman" w:hAnsi="Times New Roman" w:cs="Times New Roman"/>
+          <w:color w:val="000000" w:themeColor="text1"/>
+        </w:rPr>
+        <w:t>Most research on requests for help focus on a single plea. This research</w:t>
+      </w:r>
+      <w:r>
+        <w:rPr>
+          <w:rFonts w:ascii="Times New Roman" w:hAnsi="Times New Roman" w:cs="Times New Roman"/>
+          <w:color w:val="000000" w:themeColor="text1"/>
+        </w:rPr>
+        <w:t xml:space="preserve">, instead, takes a small step in the direction toward considering requests that compile over time. </w:t>
+      </w:r>
+      <w:r>
+        <w:rPr>
+          <w:rFonts w:ascii="Times New Roman" w:hAnsi="Times New Roman" w:cs="Times New Roman"/>
+          <w:color w:val="000000" w:themeColor="text1"/>
+        </w:rPr>
+        <w:t xml:space="preserve">Following </w:t>
+      </w:r>
+      <w:proofErr w:type="spellStart"/>
+      <w:r>
+        <w:rPr>
+          <w:rFonts w:ascii="Times New Roman" w:hAnsi="Times New Roman" w:cs="Times New Roman"/>
+          <w:color w:val="000000" w:themeColor="text1"/>
+        </w:rPr>
+        <w:t>Denrell</w:t>
+      </w:r>
+      <w:proofErr w:type="spellEnd"/>
+      <w:r>
+        <w:rPr>
+          <w:rFonts w:ascii="Times New Roman" w:hAnsi="Times New Roman" w:cs="Times New Roman"/>
+          <w:color w:val="000000" w:themeColor="text1"/>
+        </w:rPr>
+        <w:t xml:space="preserve"> et al.’s (2015) recommendation, I start with </w:t>
+      </w:r>
+      <w:r>
+        <w:rPr>
+          <w:rFonts w:ascii="Times New Roman" w:hAnsi="Times New Roman" w:cs="Times New Roman"/>
+          <w:color w:val="000000" w:themeColor="text1"/>
+        </w:rPr>
+        <w:t xml:space="preserve">randomness because little research exists on request stockpiling over time. </w:t>
+      </w:r>
+    </w:p>
+    <w:p>
+      <w:pPr>
+        <w:rPr>
+          <w:rFonts w:ascii="Times New Roman" w:hAnsi="Times New Roman" w:cs="Times New Roman"/>
+          <w:color w:val="000000" w:themeColor="text1"/>
+        </w:rPr>
+      </w:pPr>
+      <w:r>
+        <w:rPr>
+          <w:rFonts w:ascii="Times New Roman" w:hAnsi="Times New Roman" w:cs="Times New Roman"/>
+          <w:color w:val="000000" w:themeColor="text1"/>
+        </w:rPr>
+        <w:t xml:space="preserve">The last reason is perhaps the most important. </w:t>
+      </w:r>
+      <w:r>
+        <w:rPr>
+          <w:rFonts w:ascii="Times New Roman" w:hAnsi="Times New Roman" w:cs="Times New Roman"/>
+          <w:color w:val="000000" w:themeColor="text1"/>
+        </w:rPr>
+        <w:t xml:space="preserve">Although the random versus systematic schools of thought differ in what they attribute TO THE CAUSES OF SUSTAINED LEAD, they lead to </w:t>
+      </w:r>
+      <w:proofErr w:type="spellStart"/>
+      <w:r>
+        <w:rPr>
+          <w:rFonts w:ascii="Times New Roman" w:hAnsi="Times New Roman" w:cs="Times New Roman"/>
+          <w:color w:val="000000" w:themeColor="text1"/>
+        </w:rPr>
+        <w:t>identicial</w:t>
+      </w:r>
+      <w:proofErr w:type="spellEnd"/>
+      <w:r>
+        <w:rPr>
+          <w:rFonts w:ascii="Times New Roman" w:hAnsi="Times New Roman" w:cs="Times New Roman"/>
+          <w:color w:val="000000" w:themeColor="text1"/>
+        </w:rPr>
+        <w:t xml:space="preserve"> predictions. I’ll show this later. More than simply, “there’s more than one theory to suggest X.” It suggests that randomness must be ruled out in this kind of research. A theoretical </w:t>
+      </w:r>
+      <w:proofErr w:type="spellStart"/>
+      <w:r>
+        <w:rPr>
+          <w:rFonts w:ascii="Times New Roman" w:hAnsi="Times New Roman" w:cs="Times New Roman"/>
+          <w:color w:val="000000" w:themeColor="text1"/>
+        </w:rPr>
+        <w:t xml:space="preserve">implication. </w:t>
+      </w:r>
+      <w:proofErr w:type="spellEnd"/>
+      <w:r>
+        <w:rPr>
+          <w:rFonts w:ascii="Times New Roman" w:hAnsi="Times New Roman" w:cs="Times New Roman"/>
+          <w:color w:val="000000" w:themeColor="text1"/>
+        </w:rPr>
+        <w:t xml:space="preserve">essentially </w:t>
+      </w:r>
+      <w:proofErr w:type="spellStart"/>
+      <w:r>
+        <w:rPr>
+          <w:rFonts w:ascii="Times New Roman" w:hAnsi="Times New Roman" w:cs="Times New Roman"/>
+          <w:color w:val="000000" w:themeColor="text1"/>
+        </w:rPr>
+        <w:t>identicial</w:t>
+      </w:r>
+      <w:proofErr w:type="spellEnd"/>
+      <w:r>
+        <w:rPr>
+          <w:rFonts w:ascii="Times New Roman" w:hAnsi="Times New Roman" w:cs="Times New Roman"/>
+          <w:color w:val="000000" w:themeColor="text1"/>
+        </w:rPr>
+        <w:t xml:space="preserve"> predictions </w:t>
+      </w:r>
+      <w:r>
+        <w:rPr>
+          <w:rFonts w:ascii="Times New Roman" w:hAnsi="Times New Roman" w:cs="Times New Roman"/>
+          <w:color w:val="000000" w:themeColor="text1"/>
+        </w:rPr>
+        <w:t xml:space="preserve">THEY ARE CONSISTENT at a given level of analysis. </w:t>
+      </w:r>
+    </w:p>
+    <w:p>
+      <w:pPr>
+        <w:rPr>
+          <w:rFonts w:ascii="Times New Roman" w:hAnsi="Times New Roman" w:cs="Times New Roman"/>
+          <w:color w:val="000000" w:themeColor="text1"/>
+        </w:rPr>
+      </w:pPr>
       <w:r>
         <w:rPr>
           <w:rFonts w:ascii="Times New Roman" w:hAnsi="Times New Roman" w:cs="Times New Roman"/>
           <w:color w:val="000000" w:themeColor="text1"/>
         </w:rPr>
         <w:lastRenderedPageBreak/>
-        <w:t>chance factors</w:t>
-      </w:r>
-      <w:r>
-        <w:rPr>
-          <w:rFonts w:ascii="Times New Roman" w:hAnsi="Times New Roman" w:cs="Times New Roman"/>
-          <w:color w:val="000000" w:themeColor="text1"/>
-        </w:rPr>
-        <w:t xml:space="preserve"> (cite) </w:t>
-      </w:r>
-      <w:r>
-        <w:rPr>
-          <w:rFonts w:ascii="Times New Roman" w:hAnsi="Times New Roman" w:cs="Times New Roman"/>
-          <w:color w:val="000000" w:themeColor="text1"/>
-        </w:rPr>
-        <w:t xml:space="preserve">suggests that randomly occurring events often </w:t>
-      </w:r>
-      <w:r>
-        <w:rPr>
-          <w:rFonts w:ascii="Times New Roman" w:hAnsi="Times New Roman" w:cs="Times New Roman"/>
-          <w:color w:val="000000" w:themeColor="text1"/>
-        </w:rPr>
-        <w:t>have</w:t>
-      </w:r>
-      <w:r>
-        <w:rPr>
-          <w:rFonts w:ascii="Times New Roman" w:hAnsi="Times New Roman" w:cs="Times New Roman"/>
-          <w:color w:val="000000" w:themeColor="text1"/>
-        </w:rPr>
-        <w:t xml:space="preserve"> a significant influence on behavior. </w:t>
-      </w:r>
-      <w:r>
-        <w:rPr>
-          <w:rFonts w:ascii="Times New Roman" w:hAnsi="Times New Roman" w:cs="Times New Roman"/>
-          <w:color w:val="000000" w:themeColor="text1"/>
-        </w:rPr>
-        <w:t xml:space="preserve">This sentiment is echoed in several discussions of stochastic processes (cite books). For at least some subset of employees, the requests they receive may </w:t>
-      </w:r>
-      <w:r>
-        <w:rPr>
-          <w:rFonts w:ascii="Times New Roman" w:hAnsi="Times New Roman" w:cs="Times New Roman"/>
-          <w:color w:val="000000" w:themeColor="text1"/>
-        </w:rPr>
-        <w:t xml:space="preserve">follow a random pattern. </w:t>
-      </w:r>
-      <w:r>
-        <w:rPr>
-          <w:rFonts w:ascii="Times New Roman" w:hAnsi="Times New Roman" w:cs="Times New Roman"/>
-          <w:color w:val="000000" w:themeColor="text1"/>
-        </w:rPr>
-        <w:t xml:space="preserve">From a different perspective, Lui </w:t>
-      </w:r>
-      <w:r>
-        <w:rPr>
-          <w:rFonts w:ascii="Times New Roman" w:hAnsi="Times New Roman" w:cs="Times New Roman"/>
-          <w:color w:val="000000" w:themeColor="text1"/>
-        </w:rPr>
-        <w:t>suggest</w:t>
-      </w:r>
-      <w:r>
-        <w:rPr>
-          <w:rFonts w:ascii="Times New Roman" w:hAnsi="Times New Roman" w:cs="Times New Roman"/>
-          <w:color w:val="000000" w:themeColor="text1"/>
-        </w:rPr>
-        <w:t xml:space="preserve"> that</w:t>
-      </w:r>
-      <w:r>
-        <w:rPr>
-          <w:rFonts w:ascii="Times New Roman" w:hAnsi="Times New Roman" w:cs="Times New Roman"/>
-          <w:color w:val="000000" w:themeColor="text1"/>
-        </w:rPr>
-        <w:t>, even when a system is non-random,</w:t>
-      </w:r>
-      <w:r>
-        <w:rPr>
-          <w:rFonts w:ascii="Times New Roman" w:hAnsi="Times New Roman" w:cs="Times New Roman"/>
-          <w:color w:val="000000" w:themeColor="text1"/>
-        </w:rPr>
-        <w:t xml:space="preserve"> embedding randomness as a first principle into one’s research is necessary</w:t>
-      </w:r>
-      <w:r>
-        <w:rPr>
-          <w:rFonts w:ascii="Times New Roman" w:hAnsi="Times New Roman" w:cs="Times New Roman"/>
-          <w:color w:val="000000" w:themeColor="text1"/>
-        </w:rPr>
-        <w:t xml:space="preserve"> </w:t>
-      </w:r>
-      <w:r>
-        <w:rPr>
-          <w:rFonts w:ascii="Times New Roman" w:hAnsi="Times New Roman" w:cs="Times New Roman"/>
-          <w:color w:val="000000" w:themeColor="text1"/>
-        </w:rPr>
-        <w:t>when the object of study – requests for help in this case – is influenced by many potentially uncontrollable forces</w:t>
-      </w:r>
-      <w:r>
-        <w:rPr>
-          <w:rFonts w:ascii="Times New Roman" w:hAnsi="Times New Roman" w:cs="Times New Roman"/>
-          <w:color w:val="000000" w:themeColor="text1"/>
-        </w:rPr>
-        <w:t>.</w:t>
-      </w:r>
-      <w:r>
-        <w:rPr>
-          <w:rFonts w:ascii="Times New Roman" w:hAnsi="Times New Roman" w:cs="Times New Roman"/>
-          <w:color w:val="000000" w:themeColor="text1"/>
-        </w:rPr>
-        <w:t xml:space="preserve"> </w:t>
-      </w:r>
-      <w:r>
-        <w:rPr>
-          <w:rFonts w:ascii="Times New Roman" w:hAnsi="Times New Roman" w:cs="Times New Roman"/>
-          <w:color w:val="000000" w:themeColor="text1"/>
-        </w:rPr>
-        <w:t xml:space="preserve">Help requests may come and go </w:t>
-      </w:r>
-      <w:r>
-        <w:rPr>
-          <w:rFonts w:ascii="Times New Roman" w:hAnsi="Times New Roman" w:cs="Times New Roman"/>
-          <w:color w:val="000000" w:themeColor="text1"/>
-        </w:rPr>
-        <w:t xml:space="preserve">because of serendipity, luck, or influences that </w:t>
-      </w:r>
-      <w:r>
-        <w:rPr>
-          <w:rFonts w:ascii="Times New Roman" w:hAnsi="Times New Roman" w:cs="Times New Roman"/>
-          <w:color w:val="000000" w:themeColor="text1"/>
-        </w:rPr>
-        <w:t>employees</w:t>
-      </w:r>
-      <w:r>
-        <w:rPr>
-          <w:rFonts w:ascii="Times New Roman" w:hAnsi="Times New Roman" w:cs="Times New Roman"/>
-          <w:color w:val="000000" w:themeColor="text1"/>
-        </w:rPr>
-        <w:t xml:space="preserve"> themselves </w:t>
-      </w:r>
-      <w:r>
-        <w:rPr>
-          <w:rFonts w:ascii="Times New Roman" w:hAnsi="Times New Roman" w:cs="Times New Roman"/>
-          <w:color w:val="000000" w:themeColor="text1"/>
-        </w:rPr>
-        <w:t>do</w:t>
-      </w:r>
-      <w:r>
-        <w:rPr>
-          <w:rFonts w:ascii="Times New Roman" w:hAnsi="Times New Roman" w:cs="Times New Roman"/>
-          <w:color w:val="000000" w:themeColor="text1"/>
-        </w:rPr>
-        <w:t xml:space="preserve"> not cause.</w:t>
-      </w:r>
-      <w:r>
-        <w:rPr>
-          <w:rFonts w:ascii="Times New Roman" w:hAnsi="Times New Roman" w:cs="Times New Roman"/>
-          <w:color w:val="000000" w:themeColor="text1"/>
-        </w:rPr>
-        <w:t xml:space="preserve"> Moreover, the true causes of arrivals and departures may not be random at all. What </w:t>
-      </w:r>
-      <w:proofErr w:type="spellStart"/>
-      <w:r>
-        <w:rPr>
-          <w:rFonts w:ascii="Times New Roman" w:hAnsi="Times New Roman" w:cs="Times New Roman"/>
-          <w:color w:val="000000" w:themeColor="text1"/>
-        </w:rPr>
-        <w:t>lui</w:t>
-      </w:r>
-      <w:proofErr w:type="spellEnd"/>
-      <w:r>
-        <w:rPr>
-          <w:rFonts w:ascii="Times New Roman" w:hAnsi="Times New Roman" w:cs="Times New Roman"/>
-          <w:color w:val="000000" w:themeColor="text1"/>
-        </w:rPr>
-        <w:t xml:space="preserve"> draw attention to is that when </w:t>
-      </w:r>
-      <w:r>
-        <w:rPr>
-          <w:rFonts w:ascii="Times New Roman" w:hAnsi="Times New Roman" w:cs="Times New Roman"/>
-          <w:color w:val="000000" w:themeColor="text1"/>
-        </w:rPr>
-        <w:t xml:space="preserve">many such </w:t>
-      </w:r>
-      <w:r>
-        <w:rPr>
-          <w:rFonts w:ascii="Times New Roman" w:hAnsi="Times New Roman" w:cs="Times New Roman"/>
-          <w:color w:val="000000" w:themeColor="text1"/>
-        </w:rPr>
-        <w:t xml:space="preserve">effects </w:t>
-      </w:r>
-      <w:r>
-        <w:rPr>
-          <w:rFonts w:ascii="Times New Roman" w:hAnsi="Times New Roman" w:cs="Times New Roman"/>
-          <w:color w:val="000000" w:themeColor="text1"/>
-        </w:rPr>
-        <w:t>operate</w:t>
-      </w:r>
-      <w:r>
-        <w:rPr>
-          <w:rFonts w:ascii="Times New Roman" w:hAnsi="Times New Roman" w:cs="Times New Roman"/>
-          <w:color w:val="000000" w:themeColor="text1"/>
-        </w:rPr>
-        <w:t xml:space="preserve"> on a stock then randomness </w:t>
-      </w:r>
-      <w:r>
-        <w:rPr>
-          <w:rFonts w:ascii="Times New Roman" w:hAnsi="Times New Roman" w:cs="Times New Roman"/>
-          <w:color w:val="000000" w:themeColor="text1"/>
-        </w:rPr>
-        <w:t xml:space="preserve">can be an appropriate perspective because observed data on the stock itself will appear random. Finally, </w:t>
-      </w:r>
-      <w:proofErr w:type="spellStart"/>
-      <w:r>
-        <w:rPr>
-          <w:rFonts w:ascii="Times New Roman" w:hAnsi="Times New Roman" w:cs="Times New Roman"/>
-          <w:color w:val="000000" w:themeColor="text1"/>
-        </w:rPr>
-        <w:t>Denrell</w:t>
-      </w:r>
-      <w:proofErr w:type="spellEnd"/>
-      <w:r>
-        <w:rPr>
-          <w:rFonts w:ascii="Times New Roman" w:hAnsi="Times New Roman" w:cs="Times New Roman"/>
-          <w:color w:val="000000" w:themeColor="text1"/>
-        </w:rPr>
-        <w:t xml:space="preserve"> (cite) argue that randomness should be the theoretical starting point </w:t>
-      </w:r>
-      <w:r>
-        <w:rPr>
-          <w:rFonts w:ascii="Times New Roman" w:hAnsi="Times New Roman" w:cs="Times New Roman"/>
-          <w:color w:val="000000" w:themeColor="text1"/>
-        </w:rPr>
-        <w:t xml:space="preserve">whenever research examines compiling trajectories in a new domain. </w:t>
-      </w:r>
-      <w:r>
-        <w:rPr>
-          <w:rFonts w:ascii="Times New Roman" w:hAnsi="Times New Roman" w:cs="Times New Roman"/>
-          <w:color w:val="000000" w:themeColor="text1"/>
-        </w:rPr>
-        <w:t>Most research on requests for help focus on a single plea. This research</w:t>
-      </w:r>
-      <w:r>
-        <w:rPr>
-          <w:rFonts w:ascii="Times New Roman" w:hAnsi="Times New Roman" w:cs="Times New Roman"/>
-          <w:color w:val="000000" w:themeColor="text1"/>
-        </w:rPr>
-        <w:t xml:space="preserve">, instead, takes a small step in the direction toward considering requests that compile over time. </w:t>
-      </w:r>
-      <w:r>
-        <w:rPr>
-          <w:rFonts w:ascii="Times New Roman" w:hAnsi="Times New Roman" w:cs="Times New Roman"/>
-          <w:color w:val="000000" w:themeColor="text1"/>
-        </w:rPr>
-        <w:t xml:space="preserve">Following </w:t>
-      </w:r>
-      <w:proofErr w:type="spellStart"/>
-      <w:r>
-        <w:rPr>
-          <w:rFonts w:ascii="Times New Roman" w:hAnsi="Times New Roman" w:cs="Times New Roman"/>
-          <w:color w:val="000000" w:themeColor="text1"/>
-        </w:rPr>
-        <w:t>Denrell</w:t>
-      </w:r>
-      <w:proofErr w:type="spellEnd"/>
-      <w:r>
-        <w:rPr>
-          <w:rFonts w:ascii="Times New Roman" w:hAnsi="Times New Roman" w:cs="Times New Roman"/>
-          <w:color w:val="000000" w:themeColor="text1"/>
-        </w:rPr>
-        <w:t xml:space="preserve"> et al.’s (2015) recommendation, I start with </w:t>
-      </w:r>
-      <w:r>
-        <w:rPr>
-          <w:rFonts w:ascii="Times New Roman" w:hAnsi="Times New Roman" w:cs="Times New Roman"/>
-          <w:color w:val="000000" w:themeColor="text1"/>
-        </w:rPr>
-        <w:t xml:space="preserve">randomness because little research exists on request stockpiling over time. </w:t>
-      </w:r>
-    </w:p>
-    <w:p>
-      <w:pPr>
-        <w:rPr>
-          <w:rFonts w:ascii="Times New Roman" w:hAnsi="Times New Roman" w:cs="Times New Roman"/>
-          <w:color w:val="000000" w:themeColor="text1"/>
-        </w:rPr>
-      </w:pPr>
-      <w:r>
-        <w:rPr>
-          <w:rFonts w:ascii="Times New Roman" w:hAnsi="Times New Roman" w:cs="Times New Roman"/>
-          <w:color w:val="000000" w:themeColor="text1"/>
-        </w:rPr>
         <w:t>The notion that trajectories with inertia and randomness exhibit sustained lead was originally expressed using Paul Levy’s arcsine law</w:t>
       </w:r>
       <w:r>
@@ -3455,7 +3966,21 @@
           <w:rFonts w:ascii="Times New Roman" w:hAnsi="Times New Roman" w:cs="Times New Roman"/>
           <w:color w:val="000000" w:themeColor="text1"/>
         </w:rPr>
-        <w:t xml:space="preserve"> examined in studies on organizational age (cite), resource accumulation (cite), and firm performance (cite). The current article continues this research by considering requests for help as stocks that may or may not exhibit sustained lead. Of course, to determine whether extra milers/good soldiers arise under these features it is also necessary to describe the person. </w:t>
+        <w:t xml:space="preserve"> examined in studies on organizational age (cite), resource accumulation (cite), and firm performance (cite). The current article continues this research by considering requests for help as stocks that</w:t>
+      </w:r>
+      <w:r>
+        <w:rPr>
+          <w:rFonts w:ascii="Times New Roman" w:hAnsi="Times New Roman" w:cs="Times New Roman"/>
+          <w:color w:val="000000" w:themeColor="text1"/>
+        </w:rPr>
+        <w:t xml:space="preserve"> may rise or fall over time, potentially exhibiting sustained lead. </w:t>
+      </w:r>
+      <w:r>
+        <w:rPr>
+          <w:rFonts w:ascii="Times New Roman" w:hAnsi="Times New Roman" w:cs="Times New Roman"/>
+          <w:color w:val="000000" w:themeColor="text1"/>
+        </w:rPr>
+        <w:t xml:space="preserve">Of course, to determine whether extra milers/good soldiers arise it is also necessary to describe the person. </w:t>
       </w:r>
     </w:p>
     <w:p>
@@ -3869,7 +4394,6 @@
           <w:iCs/>
           <w:color w:val="000000" w:themeColor="text1"/>
         </w:rPr>
-        <w:lastRenderedPageBreak/>
         <w:t>Hypothesis 1</w:t>
       </w:r>
       <w:r>
@@ -3902,6 +4426,30 @@
           <w:color w:val="000000" w:themeColor="text1"/>
         </w:rPr>
         <w:t>: If requests compile with randomness but not inertia and employees offer greater help when they have many rather than few requests then good soldiers do not emerge.</w:t>
+      </w:r>
+    </w:p>
+    <w:p>
+      <w:pPr>
+        <w:rPr>
+          <w:rFonts w:ascii="Times New Roman" w:hAnsi="Times New Roman" w:cs="Times New Roman"/>
+          <w:color w:val="000000" w:themeColor="text1"/>
+        </w:rPr>
+      </w:pPr>
+      <w:r>
+        <w:rPr>
+          <w:rFonts w:ascii="Times New Roman" w:hAnsi="Times New Roman" w:cs="Times New Roman"/>
+          <w:i/>
+          <w:iCs/>
+          <w:color w:val="000000" w:themeColor="text1"/>
+        </w:rPr>
+        <w:t xml:space="preserve">Prediction from the systematic school of thought: </w:t>
+      </w:r>
+      <w:r>
+        <w:rPr>
+          <w:rFonts w:ascii="Times New Roman" w:hAnsi="Times New Roman" w:cs="Times New Roman"/>
+          <w:color w:val="000000" w:themeColor="text1"/>
+        </w:rPr>
+        <w:t xml:space="preserve">identical to hypothesis 1. </w:t>
       </w:r>
     </w:p>
     <w:p>
@@ -4041,7 +4589,15 @@
           <w:rFonts w:ascii="Times New Roman" w:hAnsi="Times New Roman" w:cs="Times New Roman"/>
           <w:color w:val="000000" w:themeColor="text1"/>
         </w:rPr>
-        <w:t xml:space="preserve"> which can prompt</w:t>
+        <w:t xml:space="preserve"> which can </w:t>
+      </w:r>
+      <w:r>
+        <w:rPr>
+          <w:rFonts w:ascii="Times New Roman" w:hAnsi="Times New Roman" w:cs="Times New Roman"/>
+          <w:color w:val="000000" w:themeColor="text1"/>
+        </w:rPr>
+        <w:lastRenderedPageBreak/>
+        <w:t>prompt</w:t>
       </w:r>
       <w:r>
         <w:rPr>
@@ -4136,6 +4692,30 @@
           <w:color w:val="000000" w:themeColor="text1"/>
         </w:rPr>
         <w:t>: If requests compile with randomness but not inertia and employees offer greater help when they have few rather than many requests then good soldiers do not emerge.</w:t>
+      </w:r>
+    </w:p>
+    <w:p>
+      <w:pPr>
+        <w:rPr>
+          <w:rFonts w:ascii="Times New Roman" w:hAnsi="Times New Roman" w:cs="Times New Roman"/>
+          <w:color w:val="000000" w:themeColor="text1"/>
+        </w:rPr>
+      </w:pPr>
+      <w:r>
+        <w:rPr>
+          <w:rFonts w:ascii="Times New Roman" w:hAnsi="Times New Roman" w:cs="Times New Roman"/>
+          <w:i/>
+          <w:iCs/>
+          <w:color w:val="000000" w:themeColor="text1"/>
+        </w:rPr>
+        <w:t xml:space="preserve">Prediction from the systematic school of thought: </w:t>
+      </w:r>
+      <w:r>
+        <w:rPr>
+          <w:rFonts w:ascii="Times New Roman" w:hAnsi="Times New Roman" w:cs="Times New Roman"/>
+          <w:color w:val="000000" w:themeColor="text1"/>
+        </w:rPr>
+        <w:t xml:space="preserve">identical to hypothesis 3. </w:t>
       </w:r>
     </w:p>
     <w:p>
@@ -4335,44 +4915,75 @@
       <w:pPr>
         <w:rPr>
           <w:rFonts w:ascii="Times New Roman" w:hAnsi="Times New Roman" w:cs="Times New Roman"/>
+          <w:color w:val="000000" w:themeColor="text1"/>
+        </w:rPr>
+      </w:pPr>
+      <w:r>
+        <w:rPr>
+          <w:rFonts w:ascii="Times New Roman" w:hAnsi="Times New Roman" w:cs="Times New Roman"/>
+          <w:i/>
+          <w:iCs/>
+          <w:color w:val="000000" w:themeColor="text1"/>
+        </w:rPr>
+        <w:t xml:space="preserve">Hypothesis </w:t>
+      </w:r>
+      <w:r>
+        <w:rPr>
+          <w:rFonts w:ascii="Times New Roman" w:hAnsi="Times New Roman" w:cs="Times New Roman"/>
+          <w:i/>
+          <w:iCs/>
+          <w:color w:val="000000" w:themeColor="text1"/>
+        </w:rPr>
+        <w:t>6</w:t>
+      </w:r>
+      <w:r>
+        <w:rPr>
+          <w:rFonts w:ascii="Times New Roman" w:hAnsi="Times New Roman" w:cs="Times New Roman"/>
+          <w:color w:val="000000" w:themeColor="text1"/>
+        </w:rPr>
+        <w:t>: If requests compile with randomness but not inertia and employees offer greater help when they experience an influx of requests then good soldiers do not emerge.</w:t>
+      </w:r>
+    </w:p>
+    <w:p>
+      <w:pPr>
+        <w:rPr>
+          <w:rFonts w:ascii="Times New Roman" w:hAnsi="Times New Roman" w:cs="Times New Roman"/>
+          <w:color w:val="000000" w:themeColor="text1"/>
+        </w:rPr>
+      </w:pPr>
+      <w:r>
+        <w:rPr>
+          <w:rFonts w:ascii="Times New Roman" w:hAnsi="Times New Roman" w:cs="Times New Roman"/>
+          <w:i/>
+          <w:iCs/>
+          <w:color w:val="000000" w:themeColor="text1"/>
+        </w:rPr>
+        <w:t xml:space="preserve">Prediction from the systematic school of thought: </w:t>
+      </w:r>
+      <w:r>
+        <w:rPr>
+          <w:rFonts w:ascii="Times New Roman" w:hAnsi="Times New Roman" w:cs="Times New Roman"/>
+          <w:color w:val="000000" w:themeColor="text1"/>
+        </w:rPr>
+        <w:t xml:space="preserve">identical to hypothesis 5. </w:t>
+      </w:r>
+    </w:p>
+    <w:p>
+      <w:pPr>
+        <w:rPr>
+          <w:rFonts w:ascii="Times New Roman" w:hAnsi="Times New Roman" w:cs="Times New Roman"/>
+          <w:color w:val="000000" w:themeColor="text1"/>
+        </w:rPr>
+      </w:pPr>
+      <w:r>
+        <w:rPr>
+          <w:rFonts w:ascii="Times New Roman" w:hAnsi="Times New Roman" w:cs="Times New Roman"/>
           <w:b/>
           <w:bCs/>
           <w:color w:val="000000" w:themeColor="text1"/>
         </w:rPr>
-      </w:pPr>
-      <w:r>
-        <w:rPr>
-          <w:rFonts w:ascii="Times New Roman" w:hAnsi="Times New Roman" w:cs="Times New Roman"/>
-          <w:i/>
-          <w:iCs/>
-          <w:color w:val="000000" w:themeColor="text1"/>
-        </w:rPr>
-        <w:t xml:space="preserve">Hypothesis </w:t>
-      </w:r>
-      <w:r>
-        <w:rPr>
-          <w:rFonts w:ascii="Times New Roman" w:hAnsi="Times New Roman" w:cs="Times New Roman"/>
-          <w:i/>
-          <w:iCs/>
-          <w:color w:val="000000" w:themeColor="text1"/>
-        </w:rPr>
-        <w:t>6</w:t>
-      </w:r>
-      <w:r>
-        <w:rPr>
-          <w:rFonts w:ascii="Times New Roman" w:hAnsi="Times New Roman" w:cs="Times New Roman"/>
-          <w:color w:val="000000" w:themeColor="text1"/>
-        </w:rPr>
-        <w:t>: If requests compile with randomness but not inertia and employees offer greater help when they experience an influx of requests then good soldiers do not emerge.</w:t>
-      </w:r>
-    </w:p>
-    <w:p>
-      <w:pPr>
-        <w:rPr>
-          <w:rFonts w:ascii="Times New Roman" w:hAnsi="Times New Roman" w:cs="Times New Roman"/>
-          <w:color w:val="000000" w:themeColor="text1"/>
-        </w:rPr>
-      </w:pPr>
+        <w:t xml:space="preserve">Respond to </w:t>
+      </w:r>
       <w:r>
         <w:rPr>
           <w:rFonts w:ascii="Times New Roman" w:hAnsi="Times New Roman" w:cs="Times New Roman"/>
@@ -4380,7 +4991,7 @@
           <w:bCs/>
           <w:color w:val="000000" w:themeColor="text1"/>
         </w:rPr>
-        <w:t xml:space="preserve">Respond to </w:t>
+        <w:t>Outflow</w:t>
       </w:r>
       <w:r>
         <w:rPr>
@@ -4389,8 +5000,198 @@
           <w:bCs/>
           <w:color w:val="000000" w:themeColor="text1"/>
         </w:rPr>
-        <w:t>Outflow</w:t>
-      </w:r>
+        <w:t>.</w:t>
+      </w:r>
+      <w:r>
+        <w:rPr>
+          <w:rFonts w:ascii="Times New Roman" w:hAnsi="Times New Roman" w:cs="Times New Roman"/>
+          <w:color w:val="000000" w:themeColor="text1"/>
+        </w:rPr>
+        <w:t xml:space="preserve"> </w:t>
+      </w:r>
+      <w:r>
+        <w:rPr>
+          <w:rFonts w:ascii="Times New Roman" w:hAnsi="Times New Roman" w:cs="Times New Roman"/>
+          <w:color w:val="000000" w:themeColor="text1"/>
+        </w:rPr>
+        <w:t>The alternative is that employees offer help when requests exit. The</w:t>
+      </w:r>
+      <w:r>
+        <w:rPr>
+          <w:rFonts w:ascii="Times New Roman" w:hAnsi="Times New Roman" w:cs="Times New Roman"/>
+          <w:color w:val="000000" w:themeColor="text1"/>
+        </w:rPr>
+        <w:t xml:space="preserve"> sibling compliance strategy to the FITD technique is the door-in-the-face (DITF) technique: start with a</w:t>
+      </w:r>
+      <w:r>
+        <w:rPr>
+          <w:rFonts w:ascii="Times New Roman" w:hAnsi="Times New Roman" w:cs="Times New Roman"/>
+          <w:color w:val="000000" w:themeColor="text1"/>
+        </w:rPr>
+        <w:t xml:space="preserve"> </w:t>
+      </w:r>
+      <w:r>
+        <w:rPr>
+          <w:rFonts w:ascii="Times New Roman" w:hAnsi="Times New Roman" w:cs="Times New Roman"/>
+          <w:color w:val="000000" w:themeColor="text1"/>
+        </w:rPr>
+        <w:t xml:space="preserve">large request </w:t>
+      </w:r>
+      <w:r>
+        <w:rPr>
+          <w:rFonts w:ascii="Times New Roman" w:hAnsi="Times New Roman" w:cs="Times New Roman"/>
+          <w:color w:val="000000" w:themeColor="text1"/>
+        </w:rPr>
+        <w:t xml:space="preserve">but quickly withdraw and request something smaller. Evidence for this effect is also mixed but somewhat more favorable (cite). </w:t>
+      </w:r>
+      <w:r>
+        <w:rPr>
+          <w:rFonts w:ascii="Times New Roman" w:hAnsi="Times New Roman" w:cs="Times New Roman"/>
+          <w:color w:val="000000" w:themeColor="text1"/>
+        </w:rPr>
+        <w:t xml:space="preserve">This technique suggests that </w:t>
+      </w:r>
+      <w:r>
+        <w:rPr>
+          <w:rFonts w:ascii="Times New Roman" w:hAnsi="Times New Roman" w:cs="Times New Roman"/>
+          <w:color w:val="000000" w:themeColor="text1"/>
+        </w:rPr>
+        <w:t>employees</w:t>
+      </w:r>
+      <w:r>
+        <w:rPr>
+          <w:rFonts w:ascii="Times New Roman" w:hAnsi="Times New Roman" w:cs="Times New Roman"/>
+          <w:color w:val="000000" w:themeColor="text1"/>
+        </w:rPr>
+        <w:t xml:space="preserve"> may</w:t>
+      </w:r>
+      <w:r>
+        <w:rPr>
+          <w:rFonts w:ascii="Times New Roman" w:hAnsi="Times New Roman" w:cs="Times New Roman"/>
+          <w:color w:val="000000" w:themeColor="text1"/>
+        </w:rPr>
+        <w:t xml:space="preserve"> offer help when they experience requests</w:t>
+      </w:r>
+      <w:r>
+        <w:rPr>
+          <w:rFonts w:ascii="Times New Roman" w:hAnsi="Times New Roman" w:cs="Times New Roman"/>
+          <w:color w:val="000000" w:themeColor="text1"/>
+        </w:rPr>
+        <w:t xml:space="preserve"> leaving rather than arriving from their pool. Under this response, employees </w:t>
+      </w:r>
+      <w:r>
+        <w:rPr>
+          <w:rFonts w:ascii="Times New Roman" w:hAnsi="Times New Roman" w:cs="Times New Roman"/>
+          <w:color w:val="000000" w:themeColor="text1"/>
+        </w:rPr>
+        <w:t xml:space="preserve">again </w:t>
+      </w:r>
+      <w:r>
+        <w:rPr>
+          <w:rFonts w:ascii="Times New Roman" w:hAnsi="Times New Roman" w:cs="Times New Roman"/>
+          <w:color w:val="000000" w:themeColor="text1"/>
+        </w:rPr>
+        <w:t xml:space="preserve">react to change rather than size. The hypothesized outcome, therefore, is that good soldiers do not emerge irrespective of randomness and inertia. </w:t>
+      </w:r>
+    </w:p>
+    <w:p>
+      <w:pPr>
+        <w:rPr>
+          <w:rFonts w:ascii="Times New Roman" w:hAnsi="Times New Roman" w:cs="Times New Roman"/>
+          <w:color w:val="000000" w:themeColor="text1"/>
+        </w:rPr>
+      </w:pPr>
+      <w:r>
+        <w:rPr>
+          <w:rFonts w:ascii="Times New Roman" w:hAnsi="Times New Roman" w:cs="Times New Roman"/>
+          <w:i/>
+          <w:iCs/>
+          <w:color w:val="000000" w:themeColor="text1"/>
+        </w:rPr>
+        <w:t xml:space="preserve">Hypothesis </w:t>
+      </w:r>
+      <w:r>
+        <w:rPr>
+          <w:rFonts w:ascii="Times New Roman" w:hAnsi="Times New Roman" w:cs="Times New Roman"/>
+          <w:i/>
+          <w:iCs/>
+          <w:color w:val="000000" w:themeColor="text1"/>
+        </w:rPr>
+        <w:t>7</w:t>
+      </w:r>
+      <w:r>
+        <w:rPr>
+          <w:rFonts w:ascii="Times New Roman" w:hAnsi="Times New Roman" w:cs="Times New Roman"/>
+          <w:color w:val="000000" w:themeColor="text1"/>
+        </w:rPr>
+        <w:t xml:space="preserve">: If requests compile with randomness and inertia and employees offer greater help when they experience an outflow of requests then good soldiers do not emerge. </w:t>
+      </w:r>
+    </w:p>
+    <w:p>
+      <w:pPr>
+        <w:rPr>
+          <w:rFonts w:ascii="Times New Roman" w:hAnsi="Times New Roman" w:cs="Times New Roman"/>
+          <w:color w:val="000000" w:themeColor="text1"/>
+        </w:rPr>
+      </w:pPr>
+      <w:r>
+        <w:rPr>
+          <w:rFonts w:ascii="Times New Roman" w:hAnsi="Times New Roman" w:cs="Times New Roman"/>
+          <w:i/>
+          <w:iCs/>
+          <w:color w:val="000000" w:themeColor="text1"/>
+        </w:rPr>
+        <w:lastRenderedPageBreak/>
+        <w:t xml:space="preserve">Hypothesis </w:t>
+      </w:r>
+      <w:r>
+        <w:rPr>
+          <w:rFonts w:ascii="Times New Roman" w:hAnsi="Times New Roman" w:cs="Times New Roman"/>
+          <w:i/>
+          <w:iCs/>
+          <w:color w:val="000000" w:themeColor="text1"/>
+        </w:rPr>
+        <w:t>8</w:t>
+      </w:r>
+      <w:r>
+        <w:rPr>
+          <w:rFonts w:ascii="Times New Roman" w:hAnsi="Times New Roman" w:cs="Times New Roman"/>
+          <w:color w:val="000000" w:themeColor="text1"/>
+        </w:rPr>
+        <w:t>: If requests compile with randomness but not inertia and employees offer greater help when they experience an outflow of requests then good soldiers do not emerge.</w:t>
+      </w:r>
+    </w:p>
+    <w:p>
+      <w:pPr>
+        <w:rPr>
+          <w:rFonts w:ascii="Times New Roman" w:hAnsi="Times New Roman" w:cs="Times New Roman"/>
+          <w:color w:val="000000" w:themeColor="text1"/>
+        </w:rPr>
+      </w:pPr>
+      <w:r>
+        <w:rPr>
+          <w:rFonts w:ascii="Times New Roman" w:hAnsi="Times New Roman" w:cs="Times New Roman"/>
+          <w:i/>
+          <w:iCs/>
+          <w:color w:val="000000" w:themeColor="text1"/>
+        </w:rPr>
+        <w:t xml:space="preserve">Prediction from the systematic school of thought: </w:t>
+      </w:r>
+      <w:r>
+        <w:rPr>
+          <w:rFonts w:ascii="Times New Roman" w:hAnsi="Times New Roman" w:cs="Times New Roman"/>
+          <w:color w:val="000000" w:themeColor="text1"/>
+        </w:rPr>
+        <w:t xml:space="preserve">identical to hypothesis 7. </w:t>
+      </w:r>
+    </w:p>
+    <w:p>
+      <w:pPr>
+        <w:rPr>
+          <w:rFonts w:ascii="Times New Roman" w:hAnsi="Times New Roman" w:cs="Times New Roman"/>
+          <w:color w:val="000000" w:themeColor="text1"/>
+        </w:rPr>
+      </w:pPr>
       <w:r>
         <w:rPr>
           <w:rFonts w:ascii="Times New Roman" w:hAnsi="Times New Roman" w:cs="Times New Roman"/>
@@ -4398,106 +5199,181 @@
           <w:bCs/>
           <w:color w:val="000000" w:themeColor="text1"/>
         </w:rPr>
-        <w:t>.</w:t>
-      </w:r>
-      <w:r>
-        <w:rPr>
-          <w:rFonts w:ascii="Times New Roman" w:hAnsi="Times New Roman" w:cs="Times New Roman"/>
-          <w:color w:val="000000" w:themeColor="text1"/>
-        </w:rPr>
-        <w:t xml:space="preserve"> </w:t>
-      </w:r>
-      <w:r>
-        <w:rPr>
-          <w:rFonts w:ascii="Times New Roman" w:hAnsi="Times New Roman" w:cs="Times New Roman"/>
-          <w:color w:val="000000" w:themeColor="text1"/>
-        </w:rPr>
-        <w:t>The alternative is that employees offer help when requests exit. The</w:t>
-      </w:r>
-      <w:r>
-        <w:rPr>
-          <w:rFonts w:ascii="Times New Roman" w:hAnsi="Times New Roman" w:cs="Times New Roman"/>
-          <w:color w:val="000000" w:themeColor="text1"/>
-        </w:rPr>
-        <w:t xml:space="preserve"> sibling compliance strategy to the FITD technique is the door-in-the-face (DITF) technique: start </w:t>
-      </w:r>
-      <w:r>
-        <w:rPr>
-          <w:rFonts w:ascii="Times New Roman" w:hAnsi="Times New Roman" w:cs="Times New Roman"/>
-          <w:color w:val="000000" w:themeColor="text1"/>
-        </w:rPr>
-        <w:lastRenderedPageBreak/>
-        <w:t>with a</w:t>
-      </w:r>
-      <w:r>
-        <w:rPr>
-          <w:rFonts w:ascii="Times New Roman" w:hAnsi="Times New Roman" w:cs="Times New Roman"/>
-          <w:color w:val="000000" w:themeColor="text1"/>
-        </w:rPr>
-        <w:t xml:space="preserve"> </w:t>
-      </w:r>
-      <w:r>
-        <w:rPr>
-          <w:rFonts w:ascii="Times New Roman" w:hAnsi="Times New Roman" w:cs="Times New Roman"/>
-          <w:color w:val="000000" w:themeColor="text1"/>
-        </w:rPr>
-        <w:t xml:space="preserve">large request </w:t>
-      </w:r>
-      <w:r>
-        <w:rPr>
-          <w:rFonts w:ascii="Times New Roman" w:hAnsi="Times New Roman" w:cs="Times New Roman"/>
-          <w:color w:val="000000" w:themeColor="text1"/>
-        </w:rPr>
-        <w:t xml:space="preserve">but quickly withdraw and request something smaller. Evidence for this effect is also mixed but somewhat more favorable (cite). </w:t>
-      </w:r>
-      <w:r>
-        <w:rPr>
-          <w:rFonts w:ascii="Times New Roman" w:hAnsi="Times New Roman" w:cs="Times New Roman"/>
-          <w:color w:val="000000" w:themeColor="text1"/>
-        </w:rPr>
-        <w:t xml:space="preserve">This technique suggests that </w:t>
-      </w:r>
-      <w:r>
-        <w:rPr>
-          <w:rFonts w:ascii="Times New Roman" w:hAnsi="Times New Roman" w:cs="Times New Roman"/>
-          <w:color w:val="000000" w:themeColor="text1"/>
-        </w:rPr>
-        <w:t>employees</w:t>
-      </w:r>
-      <w:r>
-        <w:rPr>
-          <w:rFonts w:ascii="Times New Roman" w:hAnsi="Times New Roman" w:cs="Times New Roman"/>
-          <w:color w:val="000000" w:themeColor="text1"/>
-        </w:rPr>
-        <w:t xml:space="preserve"> may</w:t>
-      </w:r>
-      <w:r>
-        <w:rPr>
-          <w:rFonts w:ascii="Times New Roman" w:hAnsi="Times New Roman" w:cs="Times New Roman"/>
-          <w:color w:val="000000" w:themeColor="text1"/>
-        </w:rPr>
-        <w:t xml:space="preserve"> offer help when they experience requests</w:t>
-      </w:r>
-      <w:r>
-        <w:rPr>
-          <w:rFonts w:ascii="Times New Roman" w:hAnsi="Times New Roman" w:cs="Times New Roman"/>
-          <w:color w:val="000000" w:themeColor="text1"/>
-        </w:rPr>
-        <w:t xml:space="preserve"> leaving rather than arriving from their pool. Under this response, employees </w:t>
-      </w:r>
-      <w:r>
-        <w:rPr>
-          <w:rFonts w:ascii="Times New Roman" w:hAnsi="Times New Roman" w:cs="Times New Roman"/>
-          <w:color w:val="000000" w:themeColor="text1"/>
-        </w:rPr>
-        <w:t xml:space="preserve">again </w:t>
-      </w:r>
-      <w:r>
-        <w:rPr>
-          <w:rFonts w:ascii="Times New Roman" w:hAnsi="Times New Roman" w:cs="Times New Roman"/>
-          <w:color w:val="000000" w:themeColor="text1"/>
-        </w:rPr>
-        <w:t xml:space="preserve">react to change rather than size. The hypothesized outcome, therefore, is that good soldiers do not emerge irrespective of randomness and inertia. </w:t>
+        <w:t xml:space="preserve">Norm Conformity. </w:t>
+      </w:r>
+      <w:r>
+        <w:rPr>
+          <w:rFonts w:ascii="Times New Roman" w:hAnsi="Times New Roman" w:cs="Times New Roman"/>
+          <w:color w:val="000000" w:themeColor="text1"/>
+        </w:rPr>
+        <w:t>A final</w:t>
+      </w:r>
+      <w:r>
+        <w:rPr>
+          <w:rFonts w:ascii="Times New Roman" w:hAnsi="Times New Roman" w:cs="Times New Roman"/>
+          <w:color w:val="000000" w:themeColor="text1"/>
+        </w:rPr>
+        <w:t xml:space="preserve"> possibility is that employees </w:t>
+      </w:r>
+      <w:r>
+        <w:rPr>
+          <w:rFonts w:ascii="Times New Roman" w:hAnsi="Times New Roman" w:cs="Times New Roman"/>
+          <w:color w:val="000000" w:themeColor="text1"/>
+        </w:rPr>
+        <w:t xml:space="preserve">look to their colleagues to determine how much help to provide. </w:t>
+      </w:r>
+      <w:r>
+        <w:rPr>
+          <w:rFonts w:ascii="Times New Roman" w:hAnsi="Times New Roman" w:cs="Times New Roman"/>
+          <w:color w:val="000000" w:themeColor="text1"/>
+        </w:rPr>
+        <w:t xml:space="preserve">Research on conformity suggests that people often change their behavior to match the responses of others (Cialdini). They </w:t>
+      </w:r>
+      <w:r>
+        <w:rPr>
+          <w:rFonts w:ascii="Times New Roman" w:hAnsi="Times New Roman" w:cs="Times New Roman"/>
+          <w:color w:val="000000" w:themeColor="text1"/>
+        </w:rPr>
+        <w:t xml:space="preserve">do </w:t>
+      </w:r>
+      <w:r>
+        <w:rPr>
+          <w:rFonts w:ascii="Times New Roman" w:hAnsi="Times New Roman" w:cs="Times New Roman"/>
+          <w:color w:val="000000" w:themeColor="text1"/>
+        </w:rPr>
+        <w:t xml:space="preserve">so because they desire to form an accurate interpretation of reality and behave </w:t>
+      </w:r>
+      <w:r>
+        <w:rPr>
+          <w:rFonts w:ascii="Times New Roman" w:hAnsi="Times New Roman" w:cs="Times New Roman"/>
+          <w:color w:val="000000" w:themeColor="text1"/>
+        </w:rPr>
+        <w:t xml:space="preserve">accordingly () or </w:t>
+      </w:r>
+      <w:r>
+        <w:rPr>
+          <w:rFonts w:ascii="Times New Roman" w:hAnsi="Times New Roman" w:cs="Times New Roman"/>
+          <w:color w:val="000000" w:themeColor="text1"/>
+        </w:rPr>
+        <w:t xml:space="preserve">to obtain social approval (Deutsch &amp; </w:t>
+      </w:r>
+      <w:proofErr w:type="spellStart"/>
+      <w:r>
+        <w:rPr>
+          <w:rFonts w:ascii="Times New Roman" w:hAnsi="Times New Roman" w:cs="Times New Roman"/>
+          <w:color w:val="000000" w:themeColor="text1"/>
+        </w:rPr>
+        <w:t>Gerarg</w:t>
+      </w:r>
+      <w:proofErr w:type="spellEnd"/>
+      <w:r>
+        <w:rPr>
+          <w:rFonts w:ascii="Times New Roman" w:hAnsi="Times New Roman" w:cs="Times New Roman"/>
+          <w:color w:val="000000" w:themeColor="text1"/>
+        </w:rPr>
+        <w:t>, 1955; David &amp; Turner, 2001). Moreover, social impact theory (</w:t>
+      </w:r>
+      <w:proofErr w:type="spellStart"/>
+      <w:r>
+        <w:rPr>
+          <w:rFonts w:ascii="Times New Roman" w:hAnsi="Times New Roman" w:cs="Times New Roman"/>
+          <w:color w:val="000000" w:themeColor="text1"/>
+        </w:rPr>
+        <w:t>Latane</w:t>
+      </w:r>
+      <w:proofErr w:type="spellEnd"/>
+      <w:r>
+        <w:rPr>
+          <w:rFonts w:ascii="Times New Roman" w:hAnsi="Times New Roman" w:cs="Times New Roman"/>
+          <w:color w:val="000000" w:themeColor="text1"/>
+        </w:rPr>
+        <w:t xml:space="preserve">, 1981) suggests that people conform to the attitudes, beliefs, and behavioral propensities exhibited by </w:t>
+      </w:r>
+      <w:r>
+        <w:rPr>
+          <w:rFonts w:ascii="Times New Roman" w:hAnsi="Times New Roman" w:cs="Times New Roman"/>
+          <w:color w:val="000000" w:themeColor="text1"/>
+        </w:rPr>
+        <w:t xml:space="preserve">the </w:t>
+      </w:r>
+      <w:r>
+        <w:rPr>
+          <w:rFonts w:ascii="Times New Roman" w:hAnsi="Times New Roman" w:cs="Times New Roman"/>
+          <w:color w:val="000000" w:themeColor="text1"/>
+        </w:rPr>
+        <w:t xml:space="preserve">people in their surroundings (although not always: Nowak &amp; </w:t>
+      </w:r>
+      <w:proofErr w:type="spellStart"/>
+      <w:r>
+        <w:rPr>
+          <w:rFonts w:ascii="Times New Roman" w:hAnsi="Times New Roman" w:cs="Times New Roman"/>
+          <w:color w:val="000000" w:themeColor="text1"/>
+        </w:rPr>
+        <w:t>Vallacher</w:t>
+      </w:r>
+      <w:proofErr w:type="spellEnd"/>
+      <w:r>
+        <w:rPr>
+          <w:rFonts w:ascii="Times New Roman" w:hAnsi="Times New Roman" w:cs="Times New Roman"/>
+          <w:color w:val="000000" w:themeColor="text1"/>
+        </w:rPr>
+        <w:t>, 2001). Employees may therefore try to match</w:t>
+      </w:r>
+      <w:r>
+        <w:rPr>
+          <w:rFonts w:ascii="Times New Roman" w:hAnsi="Times New Roman" w:cs="Times New Roman"/>
+          <w:color w:val="000000" w:themeColor="text1"/>
+        </w:rPr>
+        <w:t xml:space="preserve"> their peers, </w:t>
+      </w:r>
+      <w:r>
+        <w:rPr>
+          <w:rFonts w:ascii="Times New Roman" w:hAnsi="Times New Roman" w:cs="Times New Roman"/>
+          <w:color w:val="000000" w:themeColor="text1"/>
+        </w:rPr>
+        <w:t xml:space="preserve">offering help in a similar way to what they witness among their colleagues. </w:t>
+      </w:r>
+      <w:r>
+        <w:rPr>
+          <w:rFonts w:ascii="Times New Roman" w:hAnsi="Times New Roman" w:cs="Times New Roman"/>
+          <w:color w:val="000000" w:themeColor="text1"/>
+        </w:rPr>
+        <w:t>Indeed, r</w:t>
+      </w:r>
+      <w:r>
+        <w:rPr>
+          <w:rFonts w:ascii="Times New Roman" w:hAnsi="Times New Roman" w:cs="Times New Roman"/>
+          <w:color w:val="000000" w:themeColor="text1"/>
+        </w:rPr>
+        <w:t xml:space="preserve">esearch </w:t>
+      </w:r>
+      <w:r>
+        <w:rPr>
+          <w:rFonts w:ascii="Times New Roman" w:hAnsi="Times New Roman" w:cs="Times New Roman"/>
+          <w:color w:val="000000" w:themeColor="text1"/>
+        </w:rPr>
+        <w:t xml:space="preserve">suggests that perceived norms and majority tendencies relate to one’s allocation of help (cites). </w:t>
+      </w:r>
+      <w:r>
+        <w:rPr>
+          <w:rFonts w:ascii="Times New Roman" w:hAnsi="Times New Roman" w:cs="Times New Roman"/>
+          <w:color w:val="000000" w:themeColor="text1"/>
+        </w:rPr>
+        <w:t>The hypothesized outcome</w:t>
+      </w:r>
+      <w:r>
+        <w:rPr>
+          <w:rFonts w:ascii="Times New Roman" w:hAnsi="Times New Roman" w:cs="Times New Roman"/>
+          <w:color w:val="000000" w:themeColor="text1"/>
+        </w:rPr>
+        <w:t xml:space="preserve"> under this response </w:t>
+      </w:r>
+      <w:r>
+        <w:rPr>
+          <w:rFonts w:ascii="Times New Roman" w:hAnsi="Times New Roman" w:cs="Times New Roman"/>
+          <w:color w:val="000000" w:themeColor="text1"/>
+        </w:rPr>
+        <w:t xml:space="preserve">is that extra milers/good soldiers would not emerge because employees look to others rather than requests to determine their allocation of citizenship. </w:t>
       </w:r>
     </w:p>
     <w:p>
@@ -4523,14 +5399,99 @@
           <w:iCs/>
           <w:color w:val="000000" w:themeColor="text1"/>
         </w:rPr>
-        <w:t>7</w:t>
-      </w:r>
-      <w:r>
-        <w:rPr>
-          <w:rFonts w:ascii="Times New Roman" w:hAnsi="Times New Roman" w:cs="Times New Roman"/>
-          <w:color w:val="000000" w:themeColor="text1"/>
-        </w:rPr>
-        <w:t xml:space="preserve">: If requests compile with randomness and inertia and employees offer greater help when they experience an outflow of requests then good soldiers do not emerge. </w:t>
+        <w:t>9</w:t>
+      </w:r>
+      <w:r>
+        <w:rPr>
+          <w:rFonts w:ascii="Times New Roman" w:hAnsi="Times New Roman" w:cs="Times New Roman"/>
+          <w:color w:val="000000" w:themeColor="text1"/>
+        </w:rPr>
+        <w:t>: If requests compile with randomness and inertia and employees match their colleagues in how much help they provide the</w:t>
+      </w:r>
+      <w:r>
+        <w:rPr>
+          <w:rFonts w:ascii="Times New Roman" w:hAnsi="Times New Roman" w:cs="Times New Roman"/>
+          <w:color w:val="000000" w:themeColor="text1"/>
+        </w:rPr>
+        <w:t>n</w:t>
+      </w:r>
+      <w:r>
+        <w:rPr>
+          <w:rFonts w:ascii="Times New Roman" w:hAnsi="Times New Roman" w:cs="Times New Roman"/>
+          <w:color w:val="000000" w:themeColor="text1"/>
+        </w:rPr>
+        <w:t xml:space="preserve"> good soldiers do not emerge. </w:t>
+      </w:r>
+    </w:p>
+    <w:p>
+      <w:pPr>
+        <w:rPr>
+          <w:rFonts w:ascii="Times New Roman" w:hAnsi="Times New Roman" w:cs="Times New Roman"/>
+          <w:color w:val="000000" w:themeColor="text1"/>
+        </w:rPr>
+      </w:pPr>
+      <w:r>
+        <w:rPr>
+          <w:rFonts w:ascii="Times New Roman" w:hAnsi="Times New Roman" w:cs="Times New Roman"/>
+          <w:i/>
+          <w:iCs/>
+          <w:color w:val="000000" w:themeColor="text1"/>
+        </w:rPr>
+        <w:t xml:space="preserve">Hypothesis </w:t>
+      </w:r>
+      <w:r>
+        <w:rPr>
+          <w:rFonts w:ascii="Times New Roman" w:hAnsi="Times New Roman" w:cs="Times New Roman"/>
+          <w:i/>
+          <w:iCs/>
+          <w:color w:val="000000" w:themeColor="text1"/>
+        </w:rPr>
+        <w:t>10</w:t>
+      </w:r>
+      <w:r>
+        <w:rPr>
+          <w:rFonts w:ascii="Times New Roman" w:hAnsi="Times New Roman" w:cs="Times New Roman"/>
+          <w:color w:val="000000" w:themeColor="text1"/>
+        </w:rPr>
+        <w:t>: If requests compile with randomness but not inertia and employees match their colleagues in how much help they provide the</w:t>
+      </w:r>
+      <w:r>
+        <w:rPr>
+          <w:rFonts w:ascii="Times New Roman" w:hAnsi="Times New Roman" w:cs="Times New Roman"/>
+          <w:color w:val="000000" w:themeColor="text1"/>
+        </w:rPr>
+        <w:t>n</w:t>
+      </w:r>
+      <w:r>
+        <w:rPr>
+          <w:rFonts w:ascii="Times New Roman" w:hAnsi="Times New Roman" w:cs="Times New Roman"/>
+          <w:color w:val="000000" w:themeColor="text1"/>
+        </w:rPr>
+        <w:t xml:space="preserve"> good soldiers do not emerge.</w:t>
+      </w:r>
+    </w:p>
+    <w:p>
+      <w:pPr>
+        <w:rPr>
+          <w:rFonts w:ascii="Times New Roman" w:hAnsi="Times New Roman" w:cs="Times New Roman"/>
+          <w:color w:val="000000" w:themeColor="text1"/>
+        </w:rPr>
+      </w:pPr>
+      <w:r>
+        <w:rPr>
+          <w:rFonts w:ascii="Times New Roman" w:hAnsi="Times New Roman" w:cs="Times New Roman"/>
+          <w:i/>
+          <w:iCs/>
+          <w:color w:val="000000" w:themeColor="text1"/>
+        </w:rPr>
+        <w:t xml:space="preserve">Prediction from the systematic school of thought: </w:t>
+      </w:r>
+      <w:r>
+        <w:rPr>
+          <w:rFonts w:ascii="Times New Roman" w:hAnsi="Times New Roman" w:cs="Times New Roman"/>
+          <w:color w:val="000000" w:themeColor="text1"/>
+        </w:rPr>
+        <w:t xml:space="preserve">identical to hypothesis 9. </w:t>
       </w:r>
     </w:p>
     <w:p>
@@ -4542,318 +5503,6 @@
           <w:color w:val="000000" w:themeColor="text1"/>
         </w:rPr>
       </w:pPr>
-      <w:r>
-        <w:rPr>
-          <w:rFonts w:ascii="Times New Roman" w:hAnsi="Times New Roman" w:cs="Times New Roman"/>
-          <w:i/>
-          <w:iCs/>
-          <w:color w:val="000000" w:themeColor="text1"/>
-        </w:rPr>
-        <w:t xml:space="preserve">Hypothesis </w:t>
-      </w:r>
-      <w:r>
-        <w:rPr>
-          <w:rFonts w:ascii="Times New Roman" w:hAnsi="Times New Roman" w:cs="Times New Roman"/>
-          <w:i/>
-          <w:iCs/>
-          <w:color w:val="000000" w:themeColor="text1"/>
-        </w:rPr>
-        <w:t>8</w:t>
-      </w:r>
-      <w:r>
-        <w:rPr>
-          <w:rFonts w:ascii="Times New Roman" w:hAnsi="Times New Roman" w:cs="Times New Roman"/>
-          <w:color w:val="000000" w:themeColor="text1"/>
-        </w:rPr>
-        <w:t>: If requests compile with randomness but not inertia and employees offer greater help when they experience an outflow of requests then good soldiers do not emerge.</w:t>
-      </w:r>
-    </w:p>
-    <w:p>
-      <w:pPr>
-        <w:rPr>
-          <w:rFonts w:ascii="Times New Roman" w:hAnsi="Times New Roman" w:cs="Times New Roman"/>
-          <w:color w:val="000000" w:themeColor="text1"/>
-        </w:rPr>
-      </w:pPr>
-      <w:r>
-        <w:rPr>
-          <w:rFonts w:ascii="Times New Roman" w:hAnsi="Times New Roman" w:cs="Times New Roman"/>
-          <w:b/>
-          <w:bCs/>
-          <w:color w:val="000000" w:themeColor="text1"/>
-        </w:rPr>
-        <w:t xml:space="preserve">Norm Conformity. </w:t>
-      </w:r>
-      <w:r>
-        <w:rPr>
-          <w:rFonts w:ascii="Times New Roman" w:hAnsi="Times New Roman" w:cs="Times New Roman"/>
-          <w:color w:val="000000" w:themeColor="text1"/>
-        </w:rPr>
-        <w:t>A final</w:t>
-      </w:r>
-      <w:r>
-        <w:rPr>
-          <w:rFonts w:ascii="Times New Roman" w:hAnsi="Times New Roman" w:cs="Times New Roman"/>
-          <w:color w:val="000000" w:themeColor="text1"/>
-        </w:rPr>
-        <w:t xml:space="preserve"> possibility is that employees </w:t>
-      </w:r>
-      <w:r>
-        <w:rPr>
-          <w:rFonts w:ascii="Times New Roman" w:hAnsi="Times New Roman" w:cs="Times New Roman"/>
-          <w:color w:val="000000" w:themeColor="text1"/>
-        </w:rPr>
-        <w:t xml:space="preserve">look to their colleagues to determine how much help to provide. </w:t>
-      </w:r>
-      <w:r>
-        <w:rPr>
-          <w:rFonts w:ascii="Times New Roman" w:hAnsi="Times New Roman" w:cs="Times New Roman"/>
-          <w:color w:val="000000" w:themeColor="text1"/>
-        </w:rPr>
-        <w:t xml:space="preserve">Research on conformity suggests that people often change their behavior to match the responses of others (Cialdini). They </w:t>
-      </w:r>
-      <w:r>
-        <w:rPr>
-          <w:rFonts w:ascii="Times New Roman" w:hAnsi="Times New Roman" w:cs="Times New Roman"/>
-          <w:color w:val="000000" w:themeColor="text1"/>
-        </w:rPr>
-        <w:t xml:space="preserve">do </w:t>
-      </w:r>
-      <w:r>
-        <w:rPr>
-          <w:rFonts w:ascii="Times New Roman" w:hAnsi="Times New Roman" w:cs="Times New Roman"/>
-          <w:color w:val="000000" w:themeColor="text1"/>
-        </w:rPr>
-        <w:t xml:space="preserve">so because they desire to form an accurate interpretation of reality and behave </w:t>
-      </w:r>
-      <w:r>
-        <w:rPr>
-          <w:rFonts w:ascii="Times New Roman" w:hAnsi="Times New Roman" w:cs="Times New Roman"/>
-          <w:color w:val="000000" w:themeColor="text1"/>
-        </w:rPr>
-        <w:t xml:space="preserve">accordingly () or </w:t>
-      </w:r>
-      <w:r>
-        <w:rPr>
-          <w:rFonts w:ascii="Times New Roman" w:hAnsi="Times New Roman" w:cs="Times New Roman"/>
-          <w:color w:val="000000" w:themeColor="text1"/>
-        </w:rPr>
-        <w:t xml:space="preserve">to obtain social approval (Deutsch &amp; </w:t>
-      </w:r>
-      <w:proofErr w:type="spellStart"/>
-      <w:r>
-        <w:rPr>
-          <w:rFonts w:ascii="Times New Roman" w:hAnsi="Times New Roman" w:cs="Times New Roman"/>
-          <w:color w:val="000000" w:themeColor="text1"/>
-        </w:rPr>
-        <w:t>Gerarg</w:t>
-      </w:r>
-      <w:proofErr w:type="spellEnd"/>
-      <w:r>
-        <w:rPr>
-          <w:rFonts w:ascii="Times New Roman" w:hAnsi="Times New Roman" w:cs="Times New Roman"/>
-          <w:color w:val="000000" w:themeColor="text1"/>
-        </w:rPr>
-        <w:t>, 1955; David &amp; Turner, 2001). Moreover, social impact theory (</w:t>
-      </w:r>
-      <w:proofErr w:type="spellStart"/>
-      <w:r>
-        <w:rPr>
-          <w:rFonts w:ascii="Times New Roman" w:hAnsi="Times New Roman" w:cs="Times New Roman"/>
-          <w:color w:val="000000" w:themeColor="text1"/>
-        </w:rPr>
-        <w:t>Latane</w:t>
-      </w:r>
-      <w:proofErr w:type="spellEnd"/>
-      <w:r>
-        <w:rPr>
-          <w:rFonts w:ascii="Times New Roman" w:hAnsi="Times New Roman" w:cs="Times New Roman"/>
-          <w:color w:val="000000" w:themeColor="text1"/>
-        </w:rPr>
-        <w:t xml:space="preserve">, 1981) suggests that people conform to the attitudes, beliefs, and behavioral propensities exhibited by </w:t>
-      </w:r>
-      <w:r>
-        <w:rPr>
-          <w:rFonts w:ascii="Times New Roman" w:hAnsi="Times New Roman" w:cs="Times New Roman"/>
-          <w:color w:val="000000" w:themeColor="text1"/>
-        </w:rPr>
-        <w:t xml:space="preserve">the </w:t>
-      </w:r>
-      <w:r>
-        <w:rPr>
-          <w:rFonts w:ascii="Times New Roman" w:hAnsi="Times New Roman" w:cs="Times New Roman"/>
-          <w:color w:val="000000" w:themeColor="text1"/>
-        </w:rPr>
-        <w:t xml:space="preserve">people in their surroundings (although not always: Nowak &amp; </w:t>
-      </w:r>
-      <w:proofErr w:type="spellStart"/>
-      <w:r>
-        <w:rPr>
-          <w:rFonts w:ascii="Times New Roman" w:hAnsi="Times New Roman" w:cs="Times New Roman"/>
-          <w:color w:val="000000" w:themeColor="text1"/>
-        </w:rPr>
-        <w:t>Vallacher</w:t>
-      </w:r>
-      <w:proofErr w:type="spellEnd"/>
-      <w:r>
-        <w:rPr>
-          <w:rFonts w:ascii="Times New Roman" w:hAnsi="Times New Roman" w:cs="Times New Roman"/>
-          <w:color w:val="000000" w:themeColor="text1"/>
-        </w:rPr>
-        <w:t>, 2001). Employees may therefore try to match</w:t>
-      </w:r>
-      <w:r>
-        <w:rPr>
-          <w:rFonts w:ascii="Times New Roman" w:hAnsi="Times New Roman" w:cs="Times New Roman"/>
-          <w:color w:val="000000" w:themeColor="text1"/>
-        </w:rPr>
-        <w:t xml:space="preserve"> their peers, </w:t>
-      </w:r>
-      <w:r>
-        <w:rPr>
-          <w:rFonts w:ascii="Times New Roman" w:hAnsi="Times New Roman" w:cs="Times New Roman"/>
-          <w:color w:val="000000" w:themeColor="text1"/>
-        </w:rPr>
-        <w:t xml:space="preserve">offering help in a similar way to what they witness among their colleagues. </w:t>
-      </w:r>
-      <w:r>
-        <w:rPr>
-          <w:rFonts w:ascii="Times New Roman" w:hAnsi="Times New Roman" w:cs="Times New Roman"/>
-          <w:color w:val="000000" w:themeColor="text1"/>
-        </w:rPr>
-        <w:t>Indeed, r</w:t>
-      </w:r>
-      <w:r>
-        <w:rPr>
-          <w:rFonts w:ascii="Times New Roman" w:hAnsi="Times New Roman" w:cs="Times New Roman"/>
-          <w:color w:val="000000" w:themeColor="text1"/>
-        </w:rPr>
-        <w:t xml:space="preserve">esearch </w:t>
-      </w:r>
-      <w:r>
-        <w:rPr>
-          <w:rFonts w:ascii="Times New Roman" w:hAnsi="Times New Roman" w:cs="Times New Roman"/>
-          <w:color w:val="000000" w:themeColor="text1"/>
-        </w:rPr>
-        <w:t xml:space="preserve">suggests that perceived norms and majority tendencies relate to one’s allocation of help (cites). </w:t>
-      </w:r>
-      <w:r>
-        <w:rPr>
-          <w:rFonts w:ascii="Times New Roman" w:hAnsi="Times New Roman" w:cs="Times New Roman"/>
-          <w:color w:val="000000" w:themeColor="text1"/>
-        </w:rPr>
-        <w:t>The hypothesized outcome</w:t>
-      </w:r>
-      <w:r>
-        <w:rPr>
-          <w:rFonts w:ascii="Times New Roman" w:hAnsi="Times New Roman" w:cs="Times New Roman"/>
-          <w:color w:val="000000" w:themeColor="text1"/>
-        </w:rPr>
-        <w:t xml:space="preserve"> under this response </w:t>
-      </w:r>
-      <w:r>
-        <w:rPr>
-          <w:rFonts w:ascii="Times New Roman" w:hAnsi="Times New Roman" w:cs="Times New Roman"/>
-          <w:color w:val="000000" w:themeColor="text1"/>
-        </w:rPr>
-        <w:t xml:space="preserve">is that extra milers/good soldiers would not emerge because employees look to others rather than requests to determine their allocation of citizenship. </w:t>
-      </w:r>
-    </w:p>
-    <w:p>
-      <w:pPr>
-        <w:rPr>
-          <w:rFonts w:ascii="Times New Roman" w:hAnsi="Times New Roman" w:cs="Times New Roman"/>
-          <w:color w:val="000000" w:themeColor="text1"/>
-        </w:rPr>
-      </w:pPr>
-      <w:r>
-        <w:rPr>
-          <w:rFonts w:ascii="Times New Roman" w:hAnsi="Times New Roman" w:cs="Times New Roman"/>
-          <w:i/>
-          <w:iCs/>
-          <w:color w:val="000000" w:themeColor="text1"/>
-        </w:rPr>
-        <w:t xml:space="preserve">Hypothesis </w:t>
-      </w:r>
-      <w:r>
-        <w:rPr>
-          <w:rFonts w:ascii="Times New Roman" w:hAnsi="Times New Roman" w:cs="Times New Roman"/>
-          <w:i/>
-          <w:iCs/>
-          <w:color w:val="000000" w:themeColor="text1"/>
-        </w:rPr>
-        <w:t>9</w:t>
-      </w:r>
-      <w:r>
-        <w:rPr>
-          <w:rFonts w:ascii="Times New Roman" w:hAnsi="Times New Roman" w:cs="Times New Roman"/>
-          <w:color w:val="000000" w:themeColor="text1"/>
-        </w:rPr>
-        <w:t>: If requests compile with randomness and inertia and employees match their colleagues in how much help they provide the</w:t>
-      </w:r>
-      <w:r>
-        <w:rPr>
-          <w:rFonts w:ascii="Times New Roman" w:hAnsi="Times New Roman" w:cs="Times New Roman"/>
-          <w:color w:val="000000" w:themeColor="text1"/>
-        </w:rPr>
-        <w:t>n</w:t>
-      </w:r>
-      <w:r>
-        <w:rPr>
-          <w:rFonts w:ascii="Times New Roman" w:hAnsi="Times New Roman" w:cs="Times New Roman"/>
-          <w:color w:val="000000" w:themeColor="text1"/>
-        </w:rPr>
-        <w:t xml:space="preserve"> good soldiers do not emerge. </w:t>
-      </w:r>
-    </w:p>
-    <w:p>
-      <w:pPr>
-        <w:rPr>
-          <w:rFonts w:ascii="Times New Roman" w:hAnsi="Times New Roman" w:cs="Times New Roman"/>
-          <w:b/>
-          <w:bCs/>
-          <w:color w:val="000000" w:themeColor="text1"/>
-        </w:rPr>
-      </w:pPr>
-      <w:r>
-        <w:rPr>
-          <w:rFonts w:ascii="Times New Roman" w:hAnsi="Times New Roman" w:cs="Times New Roman"/>
-          <w:i/>
-          <w:iCs/>
-          <w:color w:val="000000" w:themeColor="text1"/>
-        </w:rPr>
-        <w:t xml:space="preserve">Hypothesis </w:t>
-      </w:r>
-      <w:r>
-        <w:rPr>
-          <w:rFonts w:ascii="Times New Roman" w:hAnsi="Times New Roman" w:cs="Times New Roman"/>
-          <w:i/>
-          <w:iCs/>
-          <w:color w:val="000000" w:themeColor="text1"/>
-        </w:rPr>
-        <w:t>10</w:t>
-      </w:r>
-      <w:r>
-        <w:rPr>
-          <w:rFonts w:ascii="Times New Roman" w:hAnsi="Times New Roman" w:cs="Times New Roman"/>
-          <w:color w:val="000000" w:themeColor="text1"/>
-        </w:rPr>
-        <w:t>: If requests compile with randomness but not inertia and employees match their colleagues in how much help they provide the</w:t>
-      </w:r>
-      <w:r>
-        <w:rPr>
-          <w:rFonts w:ascii="Times New Roman" w:hAnsi="Times New Roman" w:cs="Times New Roman"/>
-          <w:color w:val="000000" w:themeColor="text1"/>
-        </w:rPr>
-        <w:t>n</w:t>
-      </w:r>
-      <w:r>
-        <w:rPr>
-          <w:rFonts w:ascii="Times New Roman" w:hAnsi="Times New Roman" w:cs="Times New Roman"/>
-          <w:color w:val="000000" w:themeColor="text1"/>
-        </w:rPr>
-        <w:t xml:space="preserve"> good soldiers do not emerge.</w:t>
-      </w:r>
     </w:p>
     <w:p>
       <w:pPr>

</xml_diff>

<commit_message>
random perspective framing good
</commit_message>
<xml_diff>
--- a/reports/paper/word/dishop_diss_proposal.docx
+++ b/reports/paper/word/dishop_diss_proposal.docx
@@ -279,7 +279,21 @@
           <w:rFonts w:ascii="Times New Roman" w:hAnsi="Times New Roman" w:cs="Times New Roman"/>
           <w:color w:val="000000" w:themeColor="text1"/>
         </w:rPr>
-        <w:t xml:space="preserve"> have been the focus of extensive scholarship among researchers and practitioners for more than 4 decades. Citizenship behaviors are actions conducted by employees that are discretionary and not necessarily associated with specific job requirements (Organ, 1988), and they include behaviors such helping colleagues after being asked for assistance or accommodating the work schedules of others when they request time off. </w:t>
+        <w:t xml:space="preserve"> have been the focus of extensive scholarship among researchers and practitioners for more than 4 decades. Citizenship behaviors are actions conducted by employees that are discretionary and not necessarily associated with specific job requirements (Organ, 1988), and they include behaviors such </w:t>
+      </w:r>
+      <w:r>
+        <w:rPr>
+          <w:rFonts w:ascii="Times New Roman" w:hAnsi="Times New Roman" w:cs="Times New Roman"/>
+          <w:color w:val="000000" w:themeColor="text1"/>
+        </w:rPr>
+        <w:t xml:space="preserve">as </w:t>
+      </w:r>
+      <w:r>
+        <w:rPr>
+          <w:rFonts w:ascii="Times New Roman" w:hAnsi="Times New Roman" w:cs="Times New Roman"/>
+          <w:color w:val="000000" w:themeColor="text1"/>
+        </w:rPr>
+        <w:t xml:space="preserve">helping colleagues after being asked for assistance or accommodating the work schedules of others when they request time off. </w:t>
       </w:r>
       <w:r>
         <w:rPr>
@@ -1112,7 +1126,21 @@
           <w:rFonts w:ascii="Times New Roman" w:hAnsi="Times New Roman" w:cs="Times New Roman"/>
           <w:color w:val="000000" w:themeColor="text1"/>
         </w:rPr>
-        <w:t xml:space="preserve">demonstrate that motives do show within-person variance and that they predict OCBs. What these authors imply is that </w:t>
+        <w:t xml:space="preserve">demonstrate that motives do show within-person variance and that they </w:t>
+      </w:r>
+      <w:r>
+        <w:rPr>
+          <w:rFonts w:ascii="Times New Roman" w:hAnsi="Times New Roman" w:cs="Times New Roman"/>
+          <w:color w:val="000000" w:themeColor="text1"/>
+        </w:rPr>
+        <w:t>correlate with</w:t>
+      </w:r>
+      <w:r>
+        <w:rPr>
+          <w:rFonts w:ascii="Times New Roman" w:hAnsi="Times New Roman" w:cs="Times New Roman"/>
+          <w:color w:val="000000" w:themeColor="text1"/>
+        </w:rPr>
+        <w:t xml:space="preserve"> OCBs. What these authors imply is that </w:t>
       </w:r>
       <w:r>
         <w:rPr>
@@ -2472,7 +2500,7 @@
           <w:rFonts w:ascii="Times New Roman" w:hAnsi="Times New Roman" w:cs="Times New Roman"/>
           <w:color w:val="000000" w:themeColor="text1"/>
         </w:rPr>
-        <w:t xml:space="preserve"> + 1, and </w:t>
+        <w:t xml:space="preserve"> + 1, </w:t>
       </w:r>
       <w:r>
         <w:rPr>
@@ -2614,7 +2642,7 @@
           <w:rFonts w:ascii="Times New Roman" w:hAnsi="Times New Roman" w:cs="Times New Roman"/>
           <w:color w:val="000000" w:themeColor="text1"/>
         </w:rPr>
-        <w:t xml:space="preserve">exhibit more </w:t>
+        <w:t xml:space="preserve">exhibit more citizenship </w:t>
       </w:r>
       <w:r>
         <w:rPr>
@@ -2622,7 +2650,7 @@
           <w:color w:val="000000" w:themeColor="text1"/>
         </w:rPr>
         <w:lastRenderedPageBreak/>
-        <w:t xml:space="preserve">citizenship than their colleagues. </w:t>
+        <w:t xml:space="preserve">than their colleagues. </w:t>
       </w:r>
       <w:r>
         <w:rPr>
@@ -2673,7 +2701,21 @@
           <w:rFonts w:ascii="Times New Roman" w:hAnsi="Times New Roman" w:cs="Times New Roman"/>
           <w:color w:val="000000" w:themeColor="text1"/>
         </w:rPr>
-        <w:t xml:space="preserve">There are two schools of thought on the mechanisms of sustained lead: the random and the systematic. </w:t>
+        <w:t xml:space="preserve">There are two schools of thought </w:t>
+      </w:r>
+      <w:r>
+        <w:rPr>
+          <w:rFonts w:ascii="Times New Roman" w:hAnsi="Times New Roman" w:cs="Times New Roman"/>
+          <w:color w:val="000000" w:themeColor="text1"/>
+        </w:rPr>
+        <w:t>regarding</w:t>
+      </w:r>
+      <w:r>
+        <w:rPr>
+          <w:rFonts w:ascii="Times New Roman" w:hAnsi="Times New Roman" w:cs="Times New Roman"/>
+          <w:color w:val="000000" w:themeColor="text1"/>
+        </w:rPr>
+        <w:t xml:space="preserve"> the mechanisms of sustained lead: the random and the systematic. </w:t>
       </w:r>
     </w:p>
     <w:p>
@@ -3286,7 +3328,21 @@
           <w:rFonts w:ascii="Times New Roman" w:hAnsi="Times New Roman" w:cs="Times New Roman"/>
           <w:color w:val="000000" w:themeColor="text1"/>
         </w:rPr>
-        <w:t xml:space="preserve">, 2001), path dependence (Arthur, 1989), first-mover-effects (Lieberman &amp; Montgomery, 1988), switch costs (Klemperer, 1995), resource development (Nelson &amp; Winter, 1982; </w:t>
+        <w:t>, 2001), path dependence (Arthur, 1989), first-mover-effects (Lieberman &amp; Montgomery, 1988), switch costs (Klemperer, 1995), resource development</w:t>
+      </w:r>
+      <w:r>
+        <w:rPr>
+          <w:rFonts w:ascii="Times New Roman" w:hAnsi="Times New Roman" w:cs="Times New Roman"/>
+          <w:color w:val="000000" w:themeColor="text1"/>
+        </w:rPr>
+        <w:t>s</w:t>
+      </w:r>
+      <w:r>
+        <w:rPr>
+          <w:rFonts w:ascii="Times New Roman" w:hAnsi="Times New Roman" w:cs="Times New Roman"/>
+          <w:color w:val="000000" w:themeColor="text1"/>
+        </w:rPr>
+        <w:t xml:space="preserve"> (Nelson &amp; Winter, 1982; </w:t>
       </w:r>
       <w:proofErr w:type="spellStart"/>
       <w:r>
@@ -3413,44 +3469,22 @@
           <w:rFonts w:ascii="Times New Roman" w:hAnsi="Times New Roman" w:cs="Times New Roman"/>
           <w:color w:val="000000" w:themeColor="text1"/>
         </w:rPr>
-        <w:t xml:space="preserve">employees that differ in social capital may experience </w:t>
-      </w:r>
-      <w:r>
-        <w:rPr>
-          <w:rFonts w:ascii="Times New Roman" w:hAnsi="Times New Roman" w:cs="Times New Roman"/>
-          <w:color w:val="000000" w:themeColor="text1"/>
-        </w:rPr>
-        <w:t xml:space="preserve">persistent differences in the requests </w:t>
-      </w:r>
-      <w:r>
-        <w:rPr>
-          <w:rFonts w:ascii="Times New Roman" w:hAnsi="Times New Roman" w:cs="Times New Roman"/>
-          <w:color w:val="000000" w:themeColor="text1"/>
-        </w:rPr>
-        <w:t xml:space="preserve">for help </w:t>
-      </w:r>
-      <w:r>
-        <w:rPr>
-          <w:rFonts w:ascii="Times New Roman" w:hAnsi="Times New Roman" w:cs="Times New Roman"/>
-          <w:color w:val="000000" w:themeColor="text1"/>
-        </w:rPr>
-        <w:t>they receive over time</w:t>
-      </w:r>
-      <w:r>
-        <w:rPr>
-          <w:rFonts w:ascii="Times New Roman" w:hAnsi="Times New Roman" w:cs="Times New Roman"/>
-          <w:color w:val="000000" w:themeColor="text1"/>
-        </w:rPr>
-        <w:t xml:space="preserve">. </w:t>
-      </w:r>
-    </w:p>
-    <w:p>
-      <w:pPr>
-        <w:rPr>
-          <w:rFonts w:ascii="Times New Roman" w:hAnsi="Times New Roman" w:cs="Times New Roman"/>
-          <w:color w:val="000000" w:themeColor="text1"/>
-        </w:rPr>
-      </w:pPr>
+        <w:t xml:space="preserve">employees </w:t>
+      </w:r>
+      <w:r>
+        <w:rPr>
+          <w:rFonts w:ascii="Times New Roman" w:hAnsi="Times New Roman" w:cs="Times New Roman"/>
+          <w:color w:val="000000" w:themeColor="text1"/>
+        </w:rPr>
+        <w:t>with greater social capital may</w:t>
+      </w:r>
+      <w:r>
+        <w:rPr>
+          <w:rFonts w:ascii="Times New Roman" w:hAnsi="Times New Roman" w:cs="Times New Roman"/>
+          <w:color w:val="000000" w:themeColor="text1"/>
+        </w:rPr>
+        <w:t xml:space="preserve"> persistently receive greater numbers of requests than others. </w:t>
+      </w:r>
     </w:p>
     <w:p>
       <w:pPr>
@@ -3622,7 +3656,7 @@
           <w:rFonts w:ascii="Times New Roman" w:hAnsi="Times New Roman" w:cs="Times New Roman"/>
           <w:color w:val="000000" w:themeColor="text1"/>
         </w:rPr>
-        <w:t>, even when a system is non-random,</w:t>
+        <w:t xml:space="preserve"> even when a system is non-random,</w:t>
       </w:r>
       <w:r>
         <w:rPr>
@@ -3722,7 +3756,21 @@
           <w:rFonts w:ascii="Times New Roman" w:hAnsi="Times New Roman" w:cs="Times New Roman"/>
           <w:color w:val="000000" w:themeColor="text1"/>
         </w:rPr>
-        <w:t xml:space="preserve"> draw attention to is that when </w:t>
+        <w:t xml:space="preserve"> </w:t>
+      </w:r>
+      <w:r>
+        <w:rPr>
+          <w:rFonts w:ascii="Times New Roman" w:hAnsi="Times New Roman" w:cs="Times New Roman"/>
+          <w:color w:val="000000" w:themeColor="text1"/>
+        </w:rPr>
+        <w:t>propose</w:t>
+      </w:r>
+      <w:r>
+        <w:rPr>
+          <w:rFonts w:ascii="Times New Roman" w:hAnsi="Times New Roman" w:cs="Times New Roman"/>
+          <w:color w:val="000000" w:themeColor="text1"/>
+        </w:rPr>
+        <w:t xml:space="preserve"> is that when </w:t>
       </w:r>
       <w:r>
         <w:rPr>
@@ -3801,7 +3849,35 @@
           <w:rFonts w:ascii="Times New Roman" w:hAnsi="Times New Roman" w:cs="Times New Roman"/>
           <w:color w:val="000000" w:themeColor="text1"/>
         </w:rPr>
-        <w:t>Most research on requests for help focus on a single plea. This research</w:t>
+        <w:t xml:space="preserve">Most research on </w:t>
+      </w:r>
+      <w:r>
+        <w:rPr>
+          <w:rFonts w:ascii="Times New Roman" w:hAnsi="Times New Roman" w:cs="Times New Roman"/>
+          <w:color w:val="000000" w:themeColor="text1"/>
+        </w:rPr>
+        <w:t>compliance</w:t>
+      </w:r>
+      <w:r>
+        <w:rPr>
+          <w:rFonts w:ascii="Times New Roman" w:hAnsi="Times New Roman" w:cs="Times New Roman"/>
+          <w:color w:val="000000" w:themeColor="text1"/>
+        </w:rPr>
+        <w:t xml:space="preserve"> </w:t>
+      </w:r>
+      <w:r>
+        <w:rPr>
+          <w:rFonts w:ascii="Times New Roman" w:hAnsi="Times New Roman" w:cs="Times New Roman"/>
+          <w:color w:val="000000" w:themeColor="text1"/>
+        </w:rPr>
+        <w:t>examines</w:t>
+      </w:r>
+      <w:r>
+        <w:rPr>
+          <w:rFonts w:ascii="Times New Roman" w:hAnsi="Times New Roman" w:cs="Times New Roman"/>
+          <w:color w:val="000000" w:themeColor="text1"/>
+        </w:rPr>
+        <w:t xml:space="preserve"> a single plea. This research</w:t>
       </w:r>
       <w:r>
         <w:rPr>
@@ -3853,84 +3929,176 @@
           <w:rFonts w:ascii="Times New Roman" w:hAnsi="Times New Roman" w:cs="Times New Roman"/>
           <w:color w:val="000000" w:themeColor="text1"/>
         </w:rPr>
-        <w:t xml:space="preserve">The last reason is perhaps the most important. </w:t>
-      </w:r>
-      <w:r>
-        <w:rPr>
-          <w:rFonts w:ascii="Times New Roman" w:hAnsi="Times New Roman" w:cs="Times New Roman"/>
-          <w:color w:val="000000" w:themeColor="text1"/>
-        </w:rPr>
-        <w:t xml:space="preserve">Although the random versus systematic schools of thought differ in what they attribute TO THE CAUSES OF SUSTAINED LEAD, they lead to </w:t>
-      </w:r>
-      <w:proofErr w:type="spellStart"/>
-      <w:r>
-        <w:rPr>
-          <w:rFonts w:ascii="Times New Roman" w:hAnsi="Times New Roman" w:cs="Times New Roman"/>
-          <w:color w:val="000000" w:themeColor="text1"/>
-        </w:rPr>
-        <w:t>identicial</w:t>
-      </w:r>
-      <w:proofErr w:type="spellEnd"/>
-      <w:r>
-        <w:rPr>
-          <w:rFonts w:ascii="Times New Roman" w:hAnsi="Times New Roman" w:cs="Times New Roman"/>
-          <w:color w:val="000000" w:themeColor="text1"/>
-        </w:rPr>
-        <w:t xml:space="preserve"> predictions. I’ll show this later. More than simply, “there’s more than one theory to suggest X.” It suggests that randomness must be ruled out in this kind of research. A theoretical </w:t>
-      </w:r>
-      <w:proofErr w:type="spellStart"/>
-      <w:r>
-        <w:rPr>
-          <w:rFonts w:ascii="Times New Roman" w:hAnsi="Times New Roman" w:cs="Times New Roman"/>
-          <w:color w:val="000000" w:themeColor="text1"/>
-        </w:rPr>
-        <w:t xml:space="preserve">implication. </w:t>
-      </w:r>
-      <w:proofErr w:type="spellEnd"/>
-      <w:r>
-        <w:rPr>
-          <w:rFonts w:ascii="Times New Roman" w:hAnsi="Times New Roman" w:cs="Times New Roman"/>
-          <w:color w:val="000000" w:themeColor="text1"/>
-        </w:rPr>
-        <w:t xml:space="preserve">essentially </w:t>
-      </w:r>
-      <w:proofErr w:type="spellStart"/>
-      <w:r>
-        <w:rPr>
-          <w:rFonts w:ascii="Times New Roman" w:hAnsi="Times New Roman" w:cs="Times New Roman"/>
-          <w:color w:val="000000" w:themeColor="text1"/>
-        </w:rPr>
-        <w:t>identicial</w:t>
-      </w:r>
-      <w:proofErr w:type="spellEnd"/>
-      <w:r>
-        <w:rPr>
-          <w:rFonts w:ascii="Times New Roman" w:hAnsi="Times New Roman" w:cs="Times New Roman"/>
-          <w:color w:val="000000" w:themeColor="text1"/>
-        </w:rPr>
-        <w:t xml:space="preserve"> predictions </w:t>
-      </w:r>
-      <w:r>
-        <w:rPr>
-          <w:rFonts w:ascii="Times New Roman" w:hAnsi="Times New Roman" w:cs="Times New Roman"/>
-          <w:color w:val="000000" w:themeColor="text1"/>
-        </w:rPr>
-        <w:t xml:space="preserve">THEY ARE CONSISTENT at a given level of analysis. </w:t>
-      </w:r>
-    </w:p>
-    <w:p>
-      <w:pPr>
-        <w:rPr>
-          <w:rFonts w:ascii="Times New Roman" w:hAnsi="Times New Roman" w:cs="Times New Roman"/>
-          <w:color w:val="000000" w:themeColor="text1"/>
-        </w:rPr>
-      </w:pPr>
+        <w:t>The last reason is the most important</w:t>
+      </w:r>
+      <w:r>
+        <w:rPr>
+          <w:rFonts w:ascii="Times New Roman" w:hAnsi="Times New Roman" w:cs="Times New Roman"/>
+          <w:color w:val="000000" w:themeColor="text1"/>
+        </w:rPr>
+        <w:t>: r</w:t>
+      </w:r>
+      <w:r>
+        <w:rPr>
+          <w:rFonts w:ascii="Times New Roman" w:hAnsi="Times New Roman" w:cs="Times New Roman"/>
+          <w:color w:val="000000" w:themeColor="text1"/>
+        </w:rPr>
+        <w:t xml:space="preserve">andomness can be an appropriate perspective at a given level of analysis. </w:t>
+      </w:r>
+      <w:r>
+        <w:rPr>
+          <w:rFonts w:ascii="Times New Roman" w:hAnsi="Times New Roman" w:cs="Times New Roman"/>
+          <w:color w:val="000000" w:themeColor="text1"/>
+        </w:rPr>
+        <w:t>One of the main ideas in this research is the concept of a help request trajectory</w:t>
+      </w:r>
+      <w:r>
+        <w:rPr>
+          <w:rFonts w:ascii="Times New Roman" w:hAnsi="Times New Roman" w:cs="Times New Roman"/>
+          <w:color w:val="000000" w:themeColor="text1"/>
+        </w:rPr>
+        <w:t xml:space="preserve">: a time-series representing one’s store of requests that can fluctuate up or down at each step. Although little research exists on </w:t>
+      </w:r>
+      <w:r>
+        <w:rPr>
+          <w:rFonts w:ascii="Times New Roman" w:hAnsi="Times New Roman" w:cs="Times New Roman"/>
+          <w:color w:val="000000" w:themeColor="text1"/>
+        </w:rPr>
+        <w:t xml:space="preserve">these </w:t>
+      </w:r>
+      <w:r>
+        <w:rPr>
+          <w:rFonts w:ascii="Times New Roman" w:hAnsi="Times New Roman" w:cs="Times New Roman"/>
+          <w:color w:val="000000" w:themeColor="text1"/>
+        </w:rPr>
+        <w:t xml:space="preserve">specific </w:t>
+      </w:r>
+      <w:r>
+        <w:rPr>
+          <w:rFonts w:ascii="Times New Roman" w:hAnsi="Times New Roman" w:cs="Times New Roman"/>
+          <w:color w:val="000000" w:themeColor="text1"/>
+        </w:rPr>
+        <w:t>trajectories,</w:t>
+      </w:r>
+      <w:r>
+        <w:rPr>
+          <w:rFonts w:ascii="Times New Roman" w:hAnsi="Times New Roman" w:cs="Times New Roman"/>
+          <w:color w:val="000000" w:themeColor="text1"/>
+        </w:rPr>
+        <w:t xml:space="preserve"> there is a massive literature showing that randomness may appear whenever </w:t>
+      </w:r>
+      <w:r>
+        <w:rPr>
+          <w:rFonts w:ascii="Times New Roman" w:hAnsi="Times New Roman" w:cs="Times New Roman"/>
+          <w:color w:val="000000" w:themeColor="text1"/>
+        </w:rPr>
+        <w:t xml:space="preserve">studies examine compiling trajectories. </w:t>
+      </w:r>
+      <w:r>
+        <w:rPr>
+          <w:rFonts w:ascii="Times New Roman" w:hAnsi="Times New Roman" w:cs="Times New Roman"/>
+          <w:color w:val="000000" w:themeColor="text1"/>
+        </w:rPr>
+        <w:t>In economics, financial and Z trajectories exhibit randomness. In biology, A and B trajectories exhibit randomness. In psychology, Z and Q trajectories exhibit randomness. Trajectories over time often manifest random patterns</w:t>
+      </w:r>
+      <w:r>
+        <w:rPr>
+          <w:rFonts w:ascii="Times New Roman" w:hAnsi="Times New Roman" w:cs="Times New Roman"/>
+          <w:color w:val="000000" w:themeColor="text1"/>
+        </w:rPr>
+        <w:t xml:space="preserve">, so something similar may occur </w:t>
+      </w:r>
+      <w:r>
+        <w:rPr>
+          <w:rFonts w:ascii="Times New Roman" w:hAnsi="Times New Roman" w:cs="Times New Roman"/>
+          <w:color w:val="000000" w:themeColor="text1"/>
+        </w:rPr>
+        <w:t xml:space="preserve">for help requests. </w:t>
+      </w:r>
+      <w:r>
+        <w:rPr>
+          <w:rFonts w:ascii="Times New Roman" w:hAnsi="Times New Roman" w:cs="Times New Roman"/>
+          <w:color w:val="000000" w:themeColor="text1"/>
+        </w:rPr>
+        <w:t xml:space="preserve">This does not mean that if we were to zoom-in on a lower level of analysis that the fundamentals of </w:t>
+      </w:r>
       <w:r>
         <w:rPr>
           <w:rFonts w:ascii="Times New Roman" w:hAnsi="Times New Roman" w:cs="Times New Roman"/>
           <w:color w:val="000000" w:themeColor="text1"/>
         </w:rPr>
         <w:lastRenderedPageBreak/>
+        <w:t xml:space="preserve">the system would be random. </w:t>
+      </w:r>
+      <w:r>
+        <w:rPr>
+          <w:rFonts w:ascii="Times New Roman" w:hAnsi="Times New Roman" w:cs="Times New Roman"/>
+          <w:color w:val="000000" w:themeColor="text1"/>
+        </w:rPr>
+        <w:t xml:space="preserve">They may not be. </w:t>
+      </w:r>
+      <w:r>
+        <w:rPr>
+          <w:rFonts w:ascii="Times New Roman" w:hAnsi="Times New Roman" w:cs="Times New Roman"/>
+          <w:color w:val="000000" w:themeColor="text1"/>
+        </w:rPr>
+        <w:t xml:space="preserve">Underneath help request trajectories everything may be non-random. </w:t>
+      </w:r>
+      <w:r>
+        <w:rPr>
+          <w:rFonts w:ascii="Times New Roman" w:hAnsi="Times New Roman" w:cs="Times New Roman"/>
+          <w:color w:val="000000" w:themeColor="text1"/>
+        </w:rPr>
+        <w:t>The point is that the current research is at a higher level of analysis</w:t>
+      </w:r>
+      <w:r>
+        <w:rPr>
+          <w:rFonts w:ascii="Times New Roman" w:hAnsi="Times New Roman" w:cs="Times New Roman"/>
+          <w:color w:val="000000" w:themeColor="text1"/>
+        </w:rPr>
+        <w:t xml:space="preserve"> focusing on the trajectory itself. At this zoomed-out level of analysis, trajectories </w:t>
+      </w:r>
+      <w:r>
+        <w:rPr>
+          <w:rFonts w:ascii="Times New Roman" w:hAnsi="Times New Roman" w:cs="Times New Roman"/>
+          <w:color w:val="000000" w:themeColor="text1"/>
+        </w:rPr>
+        <w:t>often</w:t>
+      </w:r>
+      <w:r>
+        <w:rPr>
+          <w:rFonts w:ascii="Times New Roman" w:hAnsi="Times New Roman" w:cs="Times New Roman"/>
+          <w:color w:val="000000" w:themeColor="text1"/>
+        </w:rPr>
+        <w:t xml:space="preserve"> exhibit randomness (Zaheer).</w:t>
+      </w:r>
+      <w:r>
+        <w:rPr>
+          <w:rFonts w:ascii="Times New Roman" w:hAnsi="Times New Roman" w:cs="Times New Roman"/>
+          <w:color w:val="000000" w:themeColor="text1"/>
+        </w:rPr>
+        <w:t xml:space="preserve"> </w:t>
+      </w:r>
+      <w:r>
+        <w:rPr>
+          <w:rFonts w:ascii="Times New Roman" w:hAnsi="Times New Roman" w:cs="Times New Roman"/>
+          <w:color w:val="000000" w:themeColor="text1"/>
+        </w:rPr>
+        <w:t xml:space="preserve">That is, despite non-random origins an observed trajectory at a higher level of analysis can present random features – a pool of help requests over time is one such “higher level” trajectory. For this reason, randomness isn’t something to be shunned but understood. Randomness commonly exists at the level of analysis captured in the current research so it is necessary to understand its implications. </w:t>
+      </w:r>
+    </w:p>
+    <w:p>
+      <w:pPr>
+        <w:rPr>
+          <w:rFonts w:ascii="Times New Roman" w:hAnsi="Times New Roman" w:cs="Times New Roman"/>
+          <w:color w:val="000000" w:themeColor="text1"/>
+        </w:rPr>
+      </w:pPr>
+      <w:r>
+        <w:rPr>
+          <w:rFonts w:ascii="Times New Roman" w:hAnsi="Times New Roman" w:cs="Times New Roman"/>
+          <w:color w:val="000000" w:themeColor="text1"/>
+        </w:rPr>
         <w:t>The notion that trajectories with inertia and randomness exhibit sustained lead was originally expressed using Paul Levy’s arcsine law</w:t>
       </w:r>
       <w:r>
@@ -4187,6 +4355,37 @@
       <w:r>
         <w:rPr>
           <w:rFonts w:ascii="Times New Roman" w:hAnsi="Times New Roman" w:cs="Times New Roman"/>
+          <w:color w:val="000000" w:themeColor="text1"/>
+        </w:rPr>
+        <w:t xml:space="preserve">“high cost helping scenario” – about people offering or omitting help in response to a request (single).  Paciello, </w:t>
+      </w:r>
+      <w:proofErr w:type="spellStart"/>
+      <w:r>
+        <w:rPr>
+          <w:rFonts w:ascii="Times New Roman" w:hAnsi="Times New Roman" w:cs="Times New Roman"/>
+          <w:color w:val="000000" w:themeColor="text1"/>
+        </w:rPr>
+        <w:t>fida</w:t>
+      </w:r>
+      <w:proofErr w:type="spellEnd"/>
+      <w:r>
+        <w:rPr>
+          <w:rFonts w:ascii="Times New Roman" w:hAnsi="Times New Roman" w:cs="Times New Roman"/>
+          <w:color w:val="000000" w:themeColor="text1"/>
+        </w:rPr>
+        <w:t>, 2013</w:t>
+      </w:r>
+    </w:p>
+    <w:p>
+      <w:pPr>
+        <w:rPr>
+          <w:rFonts w:ascii="Times New Roman" w:hAnsi="Times New Roman" w:cs="Times New Roman"/>
+          <w:color w:val="000000" w:themeColor="text1"/>
+        </w:rPr>
+      </w:pPr>
+      <w:r>
+        <w:rPr>
+          <w:rFonts w:ascii="Times New Roman" w:hAnsi="Times New Roman" w:cs="Times New Roman"/>
           <w:b/>
           <w:bCs/>
           <w:color w:val="000000" w:themeColor="text1"/>
@@ -4216,14 +4415,21 @@
           <w:rFonts w:ascii="Times New Roman" w:hAnsi="Times New Roman" w:cs="Times New Roman"/>
           <w:color w:val="000000" w:themeColor="text1"/>
         </w:rPr>
-        <w:t xml:space="preserve">One way employees might respond to requests is that they offer help when </w:t>
-      </w:r>
-      <w:r>
-        <w:rPr>
-          <w:rFonts w:ascii="Times New Roman" w:hAnsi="Times New Roman" w:cs="Times New Roman"/>
-          <w:color w:val="000000" w:themeColor="text1"/>
-        </w:rPr>
-        <w:t xml:space="preserve">they have many rather than few requests. Control theory suggests that people monitor discrepancies between current and desired states. At any fixed point in time, action is directed toward reducing a discrepancy </w:t>
+        <w:t xml:space="preserve">One way employees might respond is that they offer </w:t>
+      </w:r>
+      <w:r>
+        <w:rPr>
+          <w:rFonts w:ascii="Times New Roman" w:hAnsi="Times New Roman" w:cs="Times New Roman"/>
+          <w:color w:val="000000" w:themeColor="text1"/>
+        </w:rPr>
+        <w:t xml:space="preserve">greater help when request pools are large rather than small. </w:t>
+      </w:r>
+      <w:r>
+        <w:rPr>
+          <w:rFonts w:ascii="Times New Roman" w:hAnsi="Times New Roman" w:cs="Times New Roman"/>
+          <w:color w:val="000000" w:themeColor="text1"/>
+        </w:rPr>
+        <w:t xml:space="preserve">Control theory suggests that people monitor discrepancies between current and desired states. At any fixed point in time, action is directed toward reducing a discrepancy </w:t>
       </w:r>
       <w:r>
         <w:rPr>
@@ -4418,6 +4624,7 @@
           <w:iCs/>
           <w:color w:val="000000" w:themeColor="text1"/>
         </w:rPr>
+        <w:lastRenderedPageBreak/>
         <w:t>Hypothesis 2</w:t>
       </w:r>
       <w:r>
@@ -4449,7 +4656,28 @@
           <w:rFonts w:ascii="Times New Roman" w:hAnsi="Times New Roman" w:cs="Times New Roman"/>
           <w:color w:val="000000" w:themeColor="text1"/>
         </w:rPr>
-        <w:t xml:space="preserve">identical to hypothesis 1. </w:t>
+        <w:t xml:space="preserve">identical to </w:t>
+      </w:r>
+      <w:r>
+        <w:rPr>
+          <w:rFonts w:ascii="Times New Roman" w:hAnsi="Times New Roman" w:cs="Times New Roman"/>
+          <w:color w:val="000000" w:themeColor="text1"/>
+        </w:rPr>
+        <w:t>H</w:t>
+      </w:r>
+      <w:r>
+        <w:rPr>
+          <w:rFonts w:ascii="Times New Roman" w:hAnsi="Times New Roman" w:cs="Times New Roman"/>
+          <w:color w:val="000000" w:themeColor="text1"/>
+        </w:rPr>
+        <w:t xml:space="preserve">ypothesis 1. </w:t>
+      </w:r>
+      <w:r>
+        <w:rPr>
+          <w:rFonts w:ascii="Times New Roman" w:hAnsi="Times New Roman" w:cs="Times New Roman"/>
+          <w:color w:val="000000" w:themeColor="text1"/>
+        </w:rPr>
+        <w:t>If requests exhibit sustained lead and employees offer greater help when they have many rather than few requests then good soldiers emerge.</w:t>
       </w:r>
     </w:p>
     <w:p>
@@ -4589,15 +4817,7 @@
           <w:rFonts w:ascii="Times New Roman" w:hAnsi="Times New Roman" w:cs="Times New Roman"/>
           <w:color w:val="000000" w:themeColor="text1"/>
         </w:rPr>
-        <w:t xml:space="preserve"> which can </w:t>
-      </w:r>
-      <w:r>
-        <w:rPr>
-          <w:rFonts w:ascii="Times New Roman" w:hAnsi="Times New Roman" w:cs="Times New Roman"/>
-          <w:color w:val="000000" w:themeColor="text1"/>
-        </w:rPr>
-        <w:lastRenderedPageBreak/>
-        <w:t>prompt</w:t>
+        <w:t xml:space="preserve"> which can prompt</w:t>
       </w:r>
       <w:r>
         <w:rPr>
@@ -4715,7 +4935,28 @@
           <w:rFonts w:ascii="Times New Roman" w:hAnsi="Times New Roman" w:cs="Times New Roman"/>
           <w:color w:val="000000" w:themeColor="text1"/>
         </w:rPr>
-        <w:t xml:space="preserve">identical to hypothesis 3. </w:t>
+        <w:t xml:space="preserve">identical to </w:t>
+      </w:r>
+      <w:r>
+        <w:rPr>
+          <w:rFonts w:ascii="Times New Roman" w:hAnsi="Times New Roman" w:cs="Times New Roman"/>
+          <w:color w:val="000000" w:themeColor="text1"/>
+        </w:rPr>
+        <w:t>H</w:t>
+      </w:r>
+      <w:r>
+        <w:rPr>
+          <w:rFonts w:ascii="Times New Roman" w:hAnsi="Times New Roman" w:cs="Times New Roman"/>
+          <w:color w:val="000000" w:themeColor="text1"/>
+        </w:rPr>
+        <w:t xml:space="preserve">ypothesis 3. </w:t>
+      </w:r>
+      <w:r>
+        <w:rPr>
+          <w:rFonts w:ascii="Times New Roman" w:hAnsi="Times New Roman" w:cs="Times New Roman"/>
+          <w:color w:val="000000" w:themeColor="text1"/>
+        </w:rPr>
+        <w:t>If requests exhibit sustained lead and employees offer greater help when they have few rather than many requests then good soldiers emerge.</w:t>
       </w:r>
     </w:p>
     <w:p>
@@ -4925,6 +5166,7 @@
           <w:iCs/>
           <w:color w:val="000000" w:themeColor="text1"/>
         </w:rPr>
+        <w:lastRenderedPageBreak/>
         <w:t xml:space="preserve">Hypothesis </w:t>
       </w:r>
       <w:r>
@@ -4965,7 +5207,28 @@
           <w:rFonts w:ascii="Times New Roman" w:hAnsi="Times New Roman" w:cs="Times New Roman"/>
           <w:color w:val="000000" w:themeColor="text1"/>
         </w:rPr>
-        <w:t xml:space="preserve">identical to hypothesis 5. </w:t>
+        <w:t xml:space="preserve">identical to </w:t>
+      </w:r>
+      <w:r>
+        <w:rPr>
+          <w:rFonts w:ascii="Times New Roman" w:hAnsi="Times New Roman" w:cs="Times New Roman"/>
+          <w:color w:val="000000" w:themeColor="text1"/>
+        </w:rPr>
+        <w:t>H</w:t>
+      </w:r>
+      <w:r>
+        <w:rPr>
+          <w:rFonts w:ascii="Times New Roman" w:hAnsi="Times New Roman" w:cs="Times New Roman"/>
+          <w:color w:val="000000" w:themeColor="text1"/>
+        </w:rPr>
+        <w:t xml:space="preserve">ypothesis 5. </w:t>
+      </w:r>
+      <w:r>
+        <w:rPr>
+          <w:rFonts w:ascii="Times New Roman" w:hAnsi="Times New Roman" w:cs="Times New Roman"/>
+          <w:color w:val="000000" w:themeColor="text1"/>
+        </w:rPr>
+        <w:t xml:space="preserve">If requests exhibit sustained lead and employees offer greater help when they experience an influx of requests then good soldiers do not emerge. </w:t>
       </w:r>
     </w:p>
     <w:p>
@@ -5141,7 +5404,6 @@
           <w:iCs/>
           <w:color w:val="000000" w:themeColor="text1"/>
         </w:rPr>
-        <w:lastRenderedPageBreak/>
         <w:t xml:space="preserve">Hypothesis </w:t>
       </w:r>
       <w:r>
@@ -5182,7 +5444,28 @@
           <w:rFonts w:ascii="Times New Roman" w:hAnsi="Times New Roman" w:cs="Times New Roman"/>
           <w:color w:val="000000" w:themeColor="text1"/>
         </w:rPr>
-        <w:t xml:space="preserve">identical to hypothesis 7. </w:t>
+        <w:t xml:space="preserve">identical to </w:t>
+      </w:r>
+      <w:r>
+        <w:rPr>
+          <w:rFonts w:ascii="Times New Roman" w:hAnsi="Times New Roman" w:cs="Times New Roman"/>
+          <w:color w:val="000000" w:themeColor="text1"/>
+        </w:rPr>
+        <w:t>H</w:t>
+      </w:r>
+      <w:r>
+        <w:rPr>
+          <w:rFonts w:ascii="Times New Roman" w:hAnsi="Times New Roman" w:cs="Times New Roman"/>
+          <w:color w:val="000000" w:themeColor="text1"/>
+        </w:rPr>
+        <w:t xml:space="preserve">ypothesis 7. </w:t>
+      </w:r>
+      <w:r>
+        <w:rPr>
+          <w:rFonts w:ascii="Times New Roman" w:hAnsi="Times New Roman" w:cs="Times New Roman"/>
+          <w:color w:val="000000" w:themeColor="text1"/>
+        </w:rPr>
+        <w:t xml:space="preserve">If requests exhibit sustained lead and employees offer greater help when they experience an outflow of requests then good soldiers do not emerge. </w:t>
       </w:r>
     </w:p>
     <w:p>
@@ -5491,7 +5774,28 @@
           <w:rFonts w:ascii="Times New Roman" w:hAnsi="Times New Roman" w:cs="Times New Roman"/>
           <w:color w:val="000000" w:themeColor="text1"/>
         </w:rPr>
-        <w:t xml:space="preserve">identical to hypothesis 9. </w:t>
+        <w:t xml:space="preserve">identical to </w:t>
+      </w:r>
+      <w:r>
+        <w:rPr>
+          <w:rFonts w:ascii="Times New Roman" w:hAnsi="Times New Roman" w:cs="Times New Roman"/>
+          <w:color w:val="000000" w:themeColor="text1"/>
+        </w:rPr>
+        <w:t>H</w:t>
+      </w:r>
+      <w:r>
+        <w:rPr>
+          <w:rFonts w:ascii="Times New Roman" w:hAnsi="Times New Roman" w:cs="Times New Roman"/>
+          <w:color w:val="000000" w:themeColor="text1"/>
+        </w:rPr>
+        <w:t xml:space="preserve">ypothesis 9. </w:t>
+      </w:r>
+      <w:r>
+        <w:rPr>
+          <w:rFonts w:ascii="Times New Roman" w:hAnsi="Times New Roman" w:cs="Times New Roman"/>
+          <w:color w:val="000000" w:themeColor="text1"/>
+        </w:rPr>
+        <w:t xml:space="preserve">If requests exhibit sustained lead and employees match their colleagues in how much help they provide then good soldiers do not emerge. </w:t>
       </w:r>
     </w:p>
     <w:p>
@@ -5518,6 +5822,7 @@
           <w:bCs/>
           <w:color w:val="000000" w:themeColor="text1"/>
         </w:rPr>
+        <w:lastRenderedPageBreak/>
         <w:t>Research Overview</w:t>
       </w:r>
     </w:p>
@@ -24656,6 +24961,11 @@
         <w:docPartUnique/>
       </w:docPartObj>
     </w:sdtPr>
+    <w:sdtEndPr>
+      <w:rPr>
+        <w:rStyle w:val="PageNumber"/>
+      </w:rPr>
+    </w:sdtEndPr>
     <w:sdtContent>
       <w:p>
         <w:pPr>

</xml_diff>

<commit_message>
ready for research overview section
</commit_message>
<xml_diff>
--- a/reports/paper/word/dishop_diss_proposal.docx
+++ b/reports/paper/word/dishop_diss_proposal.docx
@@ -984,6 +984,28 @@
         </w:rPr>
         <w:t xml:space="preserve">a request to do so. </w:t>
       </w:r>
+      <w:r>
+        <w:rPr>
+          <w:rFonts w:ascii="Times New Roman" w:hAnsi="Times New Roman" w:cs="Times New Roman"/>
+          <w:color w:val="000000" w:themeColor="text1"/>
+        </w:rPr>
+        <w:t>In their review, giving up giving in nascent literature on requests but they have power. Need more research.</w:t>
+      </w:r>
+    </w:p>
+    <w:p>
+      <w:pPr>
+        <w:rPr>
+          <w:rFonts w:ascii="Times New Roman" w:hAnsi="Times New Roman" w:cs="Times New Roman"/>
+          <w:color w:val="000000" w:themeColor="text1"/>
+        </w:rPr>
+      </w:pPr>
+      <w:r>
+        <w:rPr>
+          <w:rFonts w:ascii="Times New Roman" w:hAnsi="Times New Roman" w:cs="Times New Roman"/>
+          <w:color w:val="000000" w:themeColor="text1"/>
+        </w:rPr>
+        <w:t>Also cite giving versus giving in paper. People underestimate the power of requests.</w:t>
+      </w:r>
     </w:p>
     <w:p>
       <w:pPr>
@@ -1390,6 +1412,7 @@
           <w:rFonts w:ascii="Times New Roman" w:hAnsi="Times New Roman" w:cs="Times New Roman"/>
           <w:color w:val="000000" w:themeColor="text1"/>
         </w:rPr>
+        <w:lastRenderedPageBreak/>
         <w:t>What do I do</w:t>
       </w:r>
     </w:p>
@@ -1410,7 +1433,6 @@
           <w:rFonts w:ascii="Times New Roman" w:hAnsi="Times New Roman" w:cs="Times New Roman"/>
           <w:color w:val="000000" w:themeColor="text1"/>
         </w:rPr>
-        <w:lastRenderedPageBreak/>
         <w:t xml:space="preserve">What generates extra milers. What are the causes of this behavior pattern? That is the core question. How can that behavior pattern manifest? </w:t>
       </w:r>
     </w:p>
@@ -2105,6 +2127,7 @@
           <w:rFonts w:ascii="Times New Roman" w:hAnsi="Times New Roman" w:cs="Times New Roman"/>
           <w:color w:val="000000" w:themeColor="text1"/>
         </w:rPr>
+        <w:lastRenderedPageBreak/>
         <w:t xml:space="preserve">In the sections below, I articulate situation effects and person effects. </w:t>
       </w:r>
     </w:p>
@@ -2122,7 +2145,6 @@
           <w:rFonts w:ascii="Times New Roman" w:hAnsi="Times New Roman" w:cs="Times New Roman"/>
           <w:color w:val="000000" w:themeColor="text1"/>
         </w:rPr>
-        <w:lastRenderedPageBreak/>
         <w:t>PRODUCING SUSTAINED LEAD IS THE SITUATION EFFECT. I DRAW FROM PROBABILIY THEORY TO ARTICULATE THIS ASPECT.</w:t>
       </w:r>
     </w:p>
@@ -2412,14 +2434,28 @@
           <w:rFonts w:ascii="Times New Roman" w:hAnsi="Times New Roman" w:cs="Times New Roman"/>
           <w:color w:val="000000" w:themeColor="text1"/>
         </w:rPr>
-        <w:t>. Instead, most examine how to appropriately phrase a single, one-time request</w:t>
-      </w:r>
-      <w:r>
-        <w:rPr>
-          <w:rFonts w:ascii="Times New Roman" w:hAnsi="Times New Roman" w:cs="Times New Roman"/>
-          <w:color w:val="000000" w:themeColor="text1"/>
-        </w:rPr>
-        <w:t xml:space="preserve"> (cites), leaving the idea of a request stockpile unspecified. </w:t>
+        <w:t>.</w:t>
+      </w:r>
+      <w:r>
+        <w:rPr>
+          <w:rFonts w:ascii="Times New Roman" w:hAnsi="Times New Roman" w:cs="Times New Roman"/>
+          <w:color w:val="000000" w:themeColor="text1"/>
+        </w:rPr>
+        <w:t xml:space="preserve"> Instead,</w:t>
+      </w:r>
+      <w:r>
+        <w:rPr>
+          <w:rFonts w:ascii="Times New Roman" w:hAnsi="Times New Roman" w:cs="Times New Roman"/>
+          <w:color w:val="000000" w:themeColor="text1"/>
+        </w:rPr>
+        <w:t xml:space="preserve"> most examine how to appropriately phrase a single, one-time request</w:t>
+      </w:r>
+      <w:r>
+        <w:rPr>
+          <w:rFonts w:ascii="Times New Roman" w:hAnsi="Times New Roman" w:cs="Times New Roman"/>
+          <w:color w:val="000000" w:themeColor="text1"/>
+        </w:rPr>
+        <w:t xml:space="preserve"> (cites), leaving the idea of a stockpile unspecified. </w:t>
       </w:r>
       <w:r>
         <w:rPr>
@@ -2628,7 +2664,15 @@
           <w:rFonts w:ascii="Times New Roman" w:hAnsi="Times New Roman" w:cs="Times New Roman"/>
           <w:color w:val="000000" w:themeColor="text1"/>
         </w:rPr>
-        <w:t>Recall that the core idea underlying extra milers/good soldiers is that</w:t>
+        <w:t xml:space="preserve">Recall that the core idea </w:t>
+      </w:r>
+      <w:r>
+        <w:rPr>
+          <w:rFonts w:ascii="Times New Roman" w:hAnsi="Times New Roman" w:cs="Times New Roman"/>
+          <w:color w:val="000000" w:themeColor="text1"/>
+        </w:rPr>
+        <w:lastRenderedPageBreak/>
+        <w:t>underlying extra milers/good soldiers is that</w:t>
       </w:r>
       <w:r>
         <w:rPr>
@@ -2642,15 +2686,7 @@
           <w:rFonts w:ascii="Times New Roman" w:hAnsi="Times New Roman" w:cs="Times New Roman"/>
           <w:color w:val="000000" w:themeColor="text1"/>
         </w:rPr>
-        <w:t xml:space="preserve">exhibit more citizenship </w:t>
-      </w:r>
-      <w:r>
-        <w:rPr>
-          <w:rFonts w:ascii="Times New Roman" w:hAnsi="Times New Roman" w:cs="Times New Roman"/>
-          <w:color w:val="000000" w:themeColor="text1"/>
-        </w:rPr>
-        <w:lastRenderedPageBreak/>
-        <w:t xml:space="preserve">than their colleagues. </w:t>
+        <w:t xml:space="preserve">exhibit more citizenship than their colleagues. </w:t>
       </w:r>
       <w:r>
         <w:rPr>
@@ -3276,7 +3312,15 @@
           <w:rFonts w:ascii="Times New Roman" w:hAnsi="Times New Roman" w:cs="Times New Roman"/>
           <w:color w:val="000000" w:themeColor="text1"/>
         </w:rPr>
-        <w:t xml:space="preserve">The mechanisms that create lasting </w:t>
+        <w:t xml:space="preserve">The mechanisms </w:t>
+      </w:r>
+      <w:r>
+        <w:rPr>
+          <w:rFonts w:ascii="Times New Roman" w:hAnsi="Times New Roman" w:cs="Times New Roman"/>
+          <w:color w:val="000000" w:themeColor="text1"/>
+        </w:rPr>
+        <w:lastRenderedPageBreak/>
+        <w:t xml:space="preserve">that create lasting </w:t>
       </w:r>
       <w:r>
         <w:rPr>
@@ -3304,7 +3348,715 @@
           <w:rFonts w:ascii="Times New Roman" w:hAnsi="Times New Roman" w:cs="Times New Roman"/>
           <w:color w:val="000000" w:themeColor="text1"/>
         </w:rPr>
-        <w:t xml:space="preserve"> (Saloner, </w:t>
+        <w:t xml:space="preserve"> (Saloner, Shepard, &amp; </w:t>
+      </w:r>
+      <w:proofErr w:type="spellStart"/>
+      <w:r>
+        <w:rPr>
+          <w:rFonts w:ascii="Times New Roman" w:hAnsi="Times New Roman" w:cs="Times New Roman"/>
+          <w:color w:val="000000" w:themeColor="text1"/>
+        </w:rPr>
+        <w:t>Podolny</w:t>
+      </w:r>
+      <w:proofErr w:type="spellEnd"/>
+      <w:r>
+        <w:rPr>
+          <w:rFonts w:ascii="Times New Roman" w:hAnsi="Times New Roman" w:cs="Times New Roman"/>
+          <w:color w:val="000000" w:themeColor="text1"/>
+        </w:rPr>
+        <w:t>, 2001), path dependence (Arthur, 1989), first-mover-effects (Lieberman &amp; Montgomery, 1988), switch costs (Klemperer, 1995), resource development</w:t>
+      </w:r>
+      <w:r>
+        <w:rPr>
+          <w:rFonts w:ascii="Times New Roman" w:hAnsi="Times New Roman" w:cs="Times New Roman"/>
+          <w:color w:val="000000" w:themeColor="text1"/>
+        </w:rPr>
+        <w:t>s</w:t>
+      </w:r>
+      <w:r>
+        <w:rPr>
+          <w:rFonts w:ascii="Times New Roman" w:hAnsi="Times New Roman" w:cs="Times New Roman"/>
+          <w:color w:val="000000" w:themeColor="text1"/>
+        </w:rPr>
+        <w:t xml:space="preserve"> (Nelson &amp; Winter, 1982; </w:t>
+      </w:r>
+      <w:proofErr w:type="spellStart"/>
+      <w:r>
+        <w:rPr>
+          <w:rFonts w:ascii="Times New Roman" w:hAnsi="Times New Roman" w:cs="Times New Roman"/>
+          <w:color w:val="000000" w:themeColor="text1"/>
+        </w:rPr>
+        <w:t>Dosi</w:t>
+      </w:r>
+      <w:proofErr w:type="spellEnd"/>
+      <w:r>
+        <w:rPr>
+          <w:rFonts w:ascii="Times New Roman" w:hAnsi="Times New Roman" w:cs="Times New Roman"/>
+          <w:color w:val="000000" w:themeColor="text1"/>
+        </w:rPr>
+        <w:t>, 1988), lucky early detections (Barney, 1986), productivity multiplicity and ceilings (</w:t>
+      </w:r>
+      <w:proofErr w:type="spellStart"/>
+      <w:r>
+        <w:rPr>
+          <w:rFonts w:ascii="Times New Roman" w:hAnsi="Times New Roman" w:cs="Times New Roman"/>
+          <w:color w:val="000000" w:themeColor="text1"/>
+        </w:rPr>
+        <w:t>Aguinis</w:t>
+      </w:r>
+      <w:proofErr w:type="spellEnd"/>
+      <w:r>
+        <w:rPr>
+          <w:rFonts w:ascii="Times New Roman" w:hAnsi="Times New Roman" w:cs="Times New Roman"/>
+          <w:color w:val="000000" w:themeColor="text1"/>
+        </w:rPr>
+        <w:t xml:space="preserve"> et al., 2016), network effects (</w:t>
+      </w:r>
+      <w:proofErr w:type="spellStart"/>
+      <w:r>
+        <w:rPr>
+          <w:rFonts w:ascii="Times New Roman" w:hAnsi="Times New Roman" w:cs="Times New Roman"/>
+          <w:color w:val="000000" w:themeColor="text1"/>
+        </w:rPr>
+        <w:t>Gnutzmann</w:t>
+      </w:r>
+      <w:proofErr w:type="spellEnd"/>
+      <w:r>
+        <w:rPr>
+          <w:rFonts w:ascii="Times New Roman" w:hAnsi="Times New Roman" w:cs="Times New Roman"/>
+          <w:color w:val="000000" w:themeColor="text1"/>
+        </w:rPr>
+        <w:t xml:space="preserve">, 2008), and Matthew effects (e.g., Vancouver, Li, </w:t>
+      </w:r>
+      <w:proofErr w:type="spellStart"/>
+      <w:r>
+        <w:rPr>
+          <w:rFonts w:ascii="Times New Roman" w:hAnsi="Times New Roman" w:cs="Times New Roman"/>
+          <w:color w:val="000000" w:themeColor="text1"/>
+        </w:rPr>
+        <w:t>Weinhardt</w:t>
+      </w:r>
+      <w:proofErr w:type="spellEnd"/>
+      <w:r>
+        <w:rPr>
+          <w:rFonts w:ascii="Times New Roman" w:hAnsi="Times New Roman" w:cs="Times New Roman"/>
+          <w:color w:val="000000" w:themeColor="text1"/>
+        </w:rPr>
+        <w:t>, Steel, &amp; Purl, 2016)</w:t>
+      </w:r>
+      <w:r>
+        <w:rPr>
+          <w:rFonts w:ascii="Times New Roman" w:hAnsi="Times New Roman" w:cs="Times New Roman"/>
+          <w:color w:val="000000" w:themeColor="text1"/>
+        </w:rPr>
+        <w:t xml:space="preserve">. Due to any combination of these features, </w:t>
+      </w:r>
+      <w:r>
+        <w:rPr>
+          <w:rFonts w:ascii="Times New Roman" w:hAnsi="Times New Roman" w:cs="Times New Roman"/>
+          <w:color w:val="000000" w:themeColor="text1"/>
+        </w:rPr>
+        <w:t xml:space="preserve">employees may exhibit sustained differences in their resource pools (such as request for help). </w:t>
+      </w:r>
+      <w:r>
+        <w:rPr>
+          <w:rFonts w:ascii="Times New Roman" w:hAnsi="Times New Roman" w:cs="Times New Roman"/>
+          <w:color w:val="000000" w:themeColor="text1"/>
+        </w:rPr>
+        <w:t>Social capital theory (cites) also captures the idea</w:t>
+      </w:r>
+      <w:r>
+        <w:rPr>
+          <w:rFonts w:ascii="Times New Roman" w:hAnsi="Times New Roman" w:cs="Times New Roman"/>
+          <w:color w:val="000000" w:themeColor="text1"/>
+        </w:rPr>
+        <w:t xml:space="preserve"> of preserved differences in pools</w:t>
+      </w:r>
+      <w:r>
+        <w:rPr>
+          <w:rFonts w:ascii="Times New Roman" w:hAnsi="Times New Roman" w:cs="Times New Roman"/>
+          <w:color w:val="000000" w:themeColor="text1"/>
+        </w:rPr>
+        <w:t xml:space="preserve">. </w:t>
+      </w:r>
+      <w:r>
+        <w:rPr>
+          <w:rFonts w:ascii="Times New Roman" w:hAnsi="Times New Roman" w:cs="Times New Roman"/>
+          <w:color w:val="000000" w:themeColor="text1"/>
+        </w:rPr>
+        <w:t>Some individuals accrue large stores of social capital and are therefore differentially exposed to</w:t>
+      </w:r>
+      <w:r>
+        <w:rPr>
+          <w:rFonts w:ascii="Times New Roman" w:hAnsi="Times New Roman" w:cs="Times New Roman"/>
+          <w:color w:val="000000" w:themeColor="text1"/>
+        </w:rPr>
+        <w:t xml:space="preserve"> a whole host of aspects, some of which include information, social support, direct and indirect contacts, cutting-edge technology, trust, diverse perspectives, and unique communities (cites). </w:t>
+      </w:r>
+      <w:r>
+        <w:rPr>
+          <w:rFonts w:ascii="Times New Roman" w:hAnsi="Times New Roman" w:cs="Times New Roman"/>
+          <w:color w:val="000000" w:themeColor="text1"/>
+        </w:rPr>
+        <w:t xml:space="preserve">Due to this exposure, then, </w:t>
+      </w:r>
+      <w:r>
+        <w:rPr>
+          <w:rFonts w:ascii="Times New Roman" w:hAnsi="Times New Roman" w:cs="Times New Roman"/>
+          <w:color w:val="000000" w:themeColor="text1"/>
+        </w:rPr>
+        <w:t xml:space="preserve">employees </w:t>
+      </w:r>
+      <w:r>
+        <w:rPr>
+          <w:rFonts w:ascii="Times New Roman" w:hAnsi="Times New Roman" w:cs="Times New Roman"/>
+          <w:color w:val="000000" w:themeColor="text1"/>
+        </w:rPr>
+        <w:t>with greater social capital may</w:t>
+      </w:r>
+      <w:r>
+        <w:rPr>
+          <w:rFonts w:ascii="Times New Roman" w:hAnsi="Times New Roman" w:cs="Times New Roman"/>
+          <w:color w:val="000000" w:themeColor="text1"/>
+        </w:rPr>
+        <w:t xml:space="preserve"> persistently receive greater numbers of requests than others. </w:t>
+      </w:r>
+    </w:p>
+    <w:p>
+      <w:pPr>
+        <w:rPr>
+          <w:rFonts w:ascii="Times New Roman" w:hAnsi="Times New Roman" w:cs="Times New Roman"/>
+          <w:color w:val="000000" w:themeColor="text1"/>
+        </w:rPr>
+      </w:pPr>
+      <w:r>
+        <w:rPr>
+          <w:rFonts w:ascii="Times New Roman" w:hAnsi="Times New Roman" w:cs="Times New Roman"/>
+          <w:color w:val="000000" w:themeColor="text1"/>
+        </w:rPr>
+        <w:t xml:space="preserve">Although I return to cumulative advantage and social capital in the </w:t>
+      </w:r>
+      <w:r>
+        <w:rPr>
+          <w:rFonts w:ascii="Times New Roman" w:hAnsi="Times New Roman" w:cs="Times New Roman"/>
+          <w:color w:val="000000" w:themeColor="text1"/>
+        </w:rPr>
+        <w:t>D</w:t>
+      </w:r>
+      <w:r>
+        <w:rPr>
+          <w:rFonts w:ascii="Times New Roman" w:hAnsi="Times New Roman" w:cs="Times New Roman"/>
+          <w:color w:val="000000" w:themeColor="text1"/>
+        </w:rPr>
+        <w:t xml:space="preserve">iscussion, this research focuses largely on the random perspective for the following reasons. </w:t>
+      </w:r>
+      <w:r>
+        <w:rPr>
+          <w:rFonts w:ascii="Times New Roman" w:hAnsi="Times New Roman" w:cs="Times New Roman"/>
+          <w:color w:val="000000" w:themeColor="text1"/>
+        </w:rPr>
+        <w:t xml:space="preserve">First, one core purpose of this </w:t>
+      </w:r>
+      <w:r>
+        <w:rPr>
+          <w:rFonts w:ascii="Times New Roman" w:hAnsi="Times New Roman" w:cs="Times New Roman"/>
+          <w:color w:val="000000" w:themeColor="text1"/>
+        </w:rPr>
+        <w:t>study</w:t>
+      </w:r>
+      <w:r>
+        <w:rPr>
+          <w:rFonts w:ascii="Times New Roman" w:hAnsi="Times New Roman" w:cs="Times New Roman"/>
+          <w:color w:val="000000" w:themeColor="text1"/>
+        </w:rPr>
+        <w:t xml:space="preserve"> is to counter the reasoning by </w:t>
+      </w:r>
+      <w:proofErr w:type="spellStart"/>
+      <w:r>
+        <w:rPr>
+          <w:rFonts w:ascii="Times New Roman" w:hAnsi="Times New Roman" w:cs="Times New Roman"/>
+          <w:color w:val="000000" w:themeColor="text1"/>
+        </w:rPr>
+        <w:t>Bolino</w:t>
+      </w:r>
+      <w:proofErr w:type="spellEnd"/>
+      <w:r>
+        <w:rPr>
+          <w:rFonts w:ascii="Times New Roman" w:hAnsi="Times New Roman" w:cs="Times New Roman"/>
+          <w:color w:val="000000" w:themeColor="text1"/>
+        </w:rPr>
+        <w:t xml:space="preserve"> et al. (2015) and demonstrate that </w:t>
+      </w:r>
+      <w:r>
+        <w:rPr>
+          <w:rFonts w:ascii="Times New Roman" w:hAnsi="Times New Roman" w:cs="Times New Roman"/>
+          <w:i/>
+          <w:iCs/>
+          <w:color w:val="000000" w:themeColor="text1"/>
+        </w:rPr>
+        <w:t>unsystematic</w:t>
+      </w:r>
+      <w:r>
+        <w:rPr>
+          <w:rFonts w:ascii="Times New Roman" w:hAnsi="Times New Roman" w:cs="Times New Roman"/>
+          <w:color w:val="000000" w:themeColor="text1"/>
+        </w:rPr>
+        <w:t xml:space="preserve"> factors can lead to systematic outcomes. </w:t>
+      </w:r>
+      <w:r>
+        <w:rPr>
+          <w:rFonts w:ascii="Times New Roman" w:hAnsi="Times New Roman" w:cs="Times New Roman"/>
+          <w:color w:val="000000" w:themeColor="text1"/>
+        </w:rPr>
+        <w:t xml:space="preserve">As stated, their research </w:t>
+      </w:r>
+      <w:r>
+        <w:rPr>
+          <w:rFonts w:ascii="Times New Roman" w:hAnsi="Times New Roman" w:cs="Times New Roman"/>
+          <w:color w:val="000000" w:themeColor="text1"/>
+        </w:rPr>
+        <w:t>takes</w:t>
+      </w:r>
+      <w:r>
+        <w:rPr>
+          <w:rFonts w:ascii="Times New Roman" w:hAnsi="Times New Roman" w:cs="Times New Roman"/>
+          <w:color w:val="000000" w:themeColor="text1"/>
+        </w:rPr>
+        <w:t xml:space="preserve"> the perspective that instability in the presumed causes of citizenship implies instability in citizenship itself. The current study suggests that even when an underlying cause of citizenship is unsystematic the observed behavior may still exhibit systematic patterns. </w:t>
+      </w:r>
+      <w:r>
+        <w:rPr>
+          <w:rFonts w:ascii="Times New Roman" w:hAnsi="Times New Roman" w:cs="Times New Roman"/>
+          <w:color w:val="000000" w:themeColor="text1"/>
+        </w:rPr>
+        <w:t>Randomness is the quintessential form of an unsystematic effect, making it necessary to include in order to demonstrate this point. Second, Bandura</w:t>
+      </w:r>
+      <w:r>
+        <w:rPr>
+          <w:rFonts w:ascii="Times New Roman" w:hAnsi="Times New Roman" w:cs="Times New Roman"/>
+          <w:color w:val="000000" w:themeColor="text1"/>
+        </w:rPr>
+        <w:t>’s theory of chance factors</w:t>
+      </w:r>
+      <w:r>
+        <w:rPr>
+          <w:rFonts w:ascii="Times New Roman" w:hAnsi="Times New Roman" w:cs="Times New Roman"/>
+          <w:color w:val="000000" w:themeColor="text1"/>
+        </w:rPr>
+        <w:t xml:space="preserve"> (cite) </w:t>
+      </w:r>
+      <w:r>
+        <w:rPr>
+          <w:rFonts w:ascii="Times New Roman" w:hAnsi="Times New Roman" w:cs="Times New Roman"/>
+          <w:color w:val="000000" w:themeColor="text1"/>
+        </w:rPr>
+        <w:t xml:space="preserve">suggests that randomly occurring events often </w:t>
+      </w:r>
+      <w:r>
+        <w:rPr>
+          <w:rFonts w:ascii="Times New Roman" w:hAnsi="Times New Roman" w:cs="Times New Roman"/>
+          <w:color w:val="000000" w:themeColor="text1"/>
+        </w:rPr>
+        <w:t>have</w:t>
+      </w:r>
+      <w:r>
+        <w:rPr>
+          <w:rFonts w:ascii="Times New Roman" w:hAnsi="Times New Roman" w:cs="Times New Roman"/>
+          <w:color w:val="000000" w:themeColor="text1"/>
+        </w:rPr>
+        <w:t xml:space="preserve"> a significant influence on behavior. </w:t>
+      </w:r>
+      <w:r>
+        <w:rPr>
+          <w:rFonts w:ascii="Times New Roman" w:hAnsi="Times New Roman" w:cs="Times New Roman"/>
+          <w:color w:val="000000" w:themeColor="text1"/>
+        </w:rPr>
+        <w:t xml:space="preserve">This sentiment is echoed in several discussions of stochastic processes (cite books). For at least some subset of employees, the requests they receive may </w:t>
+      </w:r>
+      <w:r>
+        <w:rPr>
+          <w:rFonts w:ascii="Times New Roman" w:hAnsi="Times New Roman" w:cs="Times New Roman"/>
+          <w:color w:val="000000" w:themeColor="text1"/>
+        </w:rPr>
+        <w:t xml:space="preserve">follow a random pattern. </w:t>
+      </w:r>
+      <w:r>
+        <w:rPr>
+          <w:rFonts w:ascii="Times New Roman" w:hAnsi="Times New Roman" w:cs="Times New Roman"/>
+          <w:color w:val="000000" w:themeColor="text1"/>
+        </w:rPr>
+        <w:t xml:space="preserve">From a different perspective, Lui </w:t>
+      </w:r>
+      <w:r>
+        <w:rPr>
+          <w:rFonts w:ascii="Times New Roman" w:hAnsi="Times New Roman" w:cs="Times New Roman"/>
+          <w:color w:val="000000" w:themeColor="text1"/>
+        </w:rPr>
+        <w:t>suggest</w:t>
+      </w:r>
+      <w:r>
+        <w:rPr>
+          <w:rFonts w:ascii="Times New Roman" w:hAnsi="Times New Roman" w:cs="Times New Roman"/>
+          <w:color w:val="000000" w:themeColor="text1"/>
+        </w:rPr>
+        <w:t xml:space="preserve"> that</w:t>
+      </w:r>
+      <w:r>
+        <w:rPr>
+          <w:rFonts w:ascii="Times New Roman" w:hAnsi="Times New Roman" w:cs="Times New Roman"/>
+          <w:color w:val="000000" w:themeColor="text1"/>
+        </w:rPr>
+        <w:t xml:space="preserve"> even when a system is non-random,</w:t>
+      </w:r>
+      <w:r>
+        <w:rPr>
+          <w:rFonts w:ascii="Times New Roman" w:hAnsi="Times New Roman" w:cs="Times New Roman"/>
+          <w:color w:val="000000" w:themeColor="text1"/>
+        </w:rPr>
+        <w:t xml:space="preserve"> embedding randomness as a first principle into one’s research is necessary</w:t>
+      </w:r>
+      <w:r>
+        <w:rPr>
+          <w:rFonts w:ascii="Times New Roman" w:hAnsi="Times New Roman" w:cs="Times New Roman"/>
+          <w:color w:val="000000" w:themeColor="text1"/>
+        </w:rPr>
+        <w:t xml:space="preserve"> </w:t>
+      </w:r>
+      <w:r>
+        <w:rPr>
+          <w:rFonts w:ascii="Times New Roman" w:hAnsi="Times New Roman" w:cs="Times New Roman"/>
+          <w:color w:val="000000" w:themeColor="text1"/>
+        </w:rPr>
+        <w:t>when the object of study – requests for help in this case – is influenced by many potentially uncontrollable forces</w:t>
+      </w:r>
+      <w:r>
+        <w:rPr>
+          <w:rFonts w:ascii="Times New Roman" w:hAnsi="Times New Roman" w:cs="Times New Roman"/>
+          <w:color w:val="000000" w:themeColor="text1"/>
+        </w:rPr>
+        <w:t>.</w:t>
+      </w:r>
+      <w:r>
+        <w:rPr>
+          <w:rFonts w:ascii="Times New Roman" w:hAnsi="Times New Roman" w:cs="Times New Roman"/>
+          <w:color w:val="000000" w:themeColor="text1"/>
+        </w:rPr>
+        <w:t xml:space="preserve"> </w:t>
+      </w:r>
+      <w:r>
+        <w:rPr>
+          <w:rFonts w:ascii="Times New Roman" w:hAnsi="Times New Roman" w:cs="Times New Roman"/>
+          <w:color w:val="000000" w:themeColor="text1"/>
+        </w:rPr>
+        <w:t xml:space="preserve">Help requests may come and go </w:t>
+      </w:r>
+      <w:r>
+        <w:rPr>
+          <w:rFonts w:ascii="Times New Roman" w:hAnsi="Times New Roman" w:cs="Times New Roman"/>
+          <w:color w:val="000000" w:themeColor="text1"/>
+        </w:rPr>
+        <w:t xml:space="preserve">because of serendipity, luck, or influences that </w:t>
+      </w:r>
+      <w:r>
+        <w:rPr>
+          <w:rFonts w:ascii="Times New Roman" w:hAnsi="Times New Roman" w:cs="Times New Roman"/>
+          <w:color w:val="000000" w:themeColor="text1"/>
+        </w:rPr>
+        <w:t>employees</w:t>
+      </w:r>
+      <w:r>
+        <w:rPr>
+          <w:rFonts w:ascii="Times New Roman" w:hAnsi="Times New Roman" w:cs="Times New Roman"/>
+          <w:color w:val="000000" w:themeColor="text1"/>
+        </w:rPr>
+        <w:t xml:space="preserve"> themselves </w:t>
+      </w:r>
+      <w:r>
+        <w:rPr>
+          <w:rFonts w:ascii="Times New Roman" w:hAnsi="Times New Roman" w:cs="Times New Roman"/>
+          <w:color w:val="000000" w:themeColor="text1"/>
+        </w:rPr>
+        <w:t>do</w:t>
+      </w:r>
+      <w:r>
+        <w:rPr>
+          <w:rFonts w:ascii="Times New Roman" w:hAnsi="Times New Roman" w:cs="Times New Roman"/>
+          <w:color w:val="000000" w:themeColor="text1"/>
+        </w:rPr>
+        <w:t xml:space="preserve"> not cause.</w:t>
+      </w:r>
+      <w:r>
+        <w:rPr>
+          <w:rFonts w:ascii="Times New Roman" w:hAnsi="Times New Roman" w:cs="Times New Roman"/>
+          <w:color w:val="000000" w:themeColor="text1"/>
+        </w:rPr>
+        <w:t xml:space="preserve"> Moreover, the true causes of arrivals and departures may not be random at all. What </w:t>
+      </w:r>
+      <w:proofErr w:type="spellStart"/>
+      <w:r>
+        <w:rPr>
+          <w:rFonts w:ascii="Times New Roman" w:hAnsi="Times New Roman" w:cs="Times New Roman"/>
+          <w:color w:val="000000" w:themeColor="text1"/>
+        </w:rPr>
+        <w:t>lui</w:t>
+      </w:r>
+      <w:proofErr w:type="spellEnd"/>
+      <w:r>
+        <w:rPr>
+          <w:rFonts w:ascii="Times New Roman" w:hAnsi="Times New Roman" w:cs="Times New Roman"/>
+          <w:color w:val="000000" w:themeColor="text1"/>
+        </w:rPr>
+        <w:t xml:space="preserve"> </w:t>
+      </w:r>
+      <w:r>
+        <w:rPr>
+          <w:rFonts w:ascii="Times New Roman" w:hAnsi="Times New Roman" w:cs="Times New Roman"/>
+          <w:color w:val="000000" w:themeColor="text1"/>
+        </w:rPr>
+        <w:t>propose</w:t>
+      </w:r>
+      <w:r>
+        <w:rPr>
+          <w:rFonts w:ascii="Times New Roman" w:hAnsi="Times New Roman" w:cs="Times New Roman"/>
+          <w:color w:val="000000" w:themeColor="text1"/>
+        </w:rPr>
+        <w:t xml:space="preserve"> is that when </w:t>
+      </w:r>
+      <w:r>
+        <w:rPr>
+          <w:rFonts w:ascii="Times New Roman" w:hAnsi="Times New Roman" w:cs="Times New Roman"/>
+          <w:color w:val="000000" w:themeColor="text1"/>
+        </w:rPr>
+        <w:t xml:space="preserve">many such </w:t>
+      </w:r>
+      <w:r>
+        <w:rPr>
+          <w:rFonts w:ascii="Times New Roman" w:hAnsi="Times New Roman" w:cs="Times New Roman"/>
+          <w:color w:val="000000" w:themeColor="text1"/>
+        </w:rPr>
+        <w:t xml:space="preserve">effects </w:t>
+      </w:r>
+      <w:r>
+        <w:rPr>
+          <w:rFonts w:ascii="Times New Roman" w:hAnsi="Times New Roman" w:cs="Times New Roman"/>
+          <w:color w:val="000000" w:themeColor="text1"/>
+        </w:rPr>
+        <w:t>operate</w:t>
+      </w:r>
+      <w:r>
+        <w:rPr>
+          <w:rFonts w:ascii="Times New Roman" w:hAnsi="Times New Roman" w:cs="Times New Roman"/>
+          <w:color w:val="000000" w:themeColor="text1"/>
+        </w:rPr>
+        <w:t xml:space="preserve"> on a stock then randomness </w:t>
+      </w:r>
+      <w:r>
+        <w:rPr>
+          <w:rFonts w:ascii="Times New Roman" w:hAnsi="Times New Roman" w:cs="Times New Roman"/>
+          <w:color w:val="000000" w:themeColor="text1"/>
+        </w:rPr>
+        <w:t xml:space="preserve">can be an appropriate perspective because observed data on the stock itself will appear random. </w:t>
+      </w:r>
+      <w:r>
+        <w:rPr>
+          <w:rFonts w:ascii="Times New Roman" w:hAnsi="Times New Roman" w:cs="Times New Roman"/>
+          <w:color w:val="000000" w:themeColor="text1"/>
+        </w:rPr>
+        <w:t>Fourth</w:t>
+      </w:r>
+      <w:r>
+        <w:rPr>
+          <w:rFonts w:ascii="Times New Roman" w:hAnsi="Times New Roman" w:cs="Times New Roman"/>
+          <w:color w:val="000000" w:themeColor="text1"/>
+        </w:rPr>
+        <w:t xml:space="preserve">, </w:t>
+      </w:r>
+      <w:proofErr w:type="spellStart"/>
+      <w:r>
+        <w:rPr>
+          <w:rFonts w:ascii="Times New Roman" w:hAnsi="Times New Roman" w:cs="Times New Roman"/>
+          <w:color w:val="000000" w:themeColor="text1"/>
+        </w:rPr>
+        <w:t>Denrell</w:t>
+      </w:r>
+      <w:proofErr w:type="spellEnd"/>
+      <w:r>
+        <w:rPr>
+          <w:rFonts w:ascii="Times New Roman" w:hAnsi="Times New Roman" w:cs="Times New Roman"/>
+          <w:color w:val="000000" w:themeColor="text1"/>
+        </w:rPr>
+        <w:t xml:space="preserve"> (cite) argue that randomness should be the theoretical starting point </w:t>
+      </w:r>
+      <w:r>
+        <w:rPr>
+          <w:rFonts w:ascii="Times New Roman" w:hAnsi="Times New Roman" w:cs="Times New Roman"/>
+          <w:color w:val="000000" w:themeColor="text1"/>
+        </w:rPr>
+        <w:t xml:space="preserve">whenever research examines compiling trajectories in a new domain. </w:t>
+      </w:r>
+      <w:r>
+        <w:rPr>
+          <w:rFonts w:ascii="Times New Roman" w:hAnsi="Times New Roman" w:cs="Times New Roman"/>
+          <w:color w:val="000000" w:themeColor="text1"/>
+        </w:rPr>
+        <w:t xml:space="preserve">Most research on </w:t>
+      </w:r>
+      <w:r>
+        <w:rPr>
+          <w:rFonts w:ascii="Times New Roman" w:hAnsi="Times New Roman" w:cs="Times New Roman"/>
+          <w:color w:val="000000" w:themeColor="text1"/>
+        </w:rPr>
+        <w:t>compliance</w:t>
+      </w:r>
+      <w:r>
+        <w:rPr>
+          <w:rFonts w:ascii="Times New Roman" w:hAnsi="Times New Roman" w:cs="Times New Roman"/>
+          <w:color w:val="000000" w:themeColor="text1"/>
+        </w:rPr>
+        <w:t xml:space="preserve"> </w:t>
+      </w:r>
+      <w:r>
+        <w:rPr>
+          <w:rFonts w:ascii="Times New Roman" w:hAnsi="Times New Roman" w:cs="Times New Roman"/>
+          <w:color w:val="000000" w:themeColor="text1"/>
+        </w:rPr>
+        <w:t>examines</w:t>
+      </w:r>
+      <w:r>
+        <w:rPr>
+          <w:rFonts w:ascii="Times New Roman" w:hAnsi="Times New Roman" w:cs="Times New Roman"/>
+          <w:color w:val="000000" w:themeColor="text1"/>
+        </w:rPr>
+        <w:t xml:space="preserve"> a single plea. This research</w:t>
+      </w:r>
+      <w:r>
+        <w:rPr>
+          <w:rFonts w:ascii="Times New Roman" w:hAnsi="Times New Roman" w:cs="Times New Roman"/>
+          <w:color w:val="000000" w:themeColor="text1"/>
+        </w:rPr>
+        <w:t xml:space="preserve">, instead, takes a small step in the direction toward considering requests that compile over time. </w:t>
+      </w:r>
+      <w:r>
+        <w:rPr>
+          <w:rFonts w:ascii="Times New Roman" w:hAnsi="Times New Roman" w:cs="Times New Roman"/>
+          <w:color w:val="000000" w:themeColor="text1"/>
+        </w:rPr>
+        <w:t xml:space="preserve">Following </w:t>
+      </w:r>
+      <w:proofErr w:type="spellStart"/>
+      <w:r>
+        <w:rPr>
+          <w:rFonts w:ascii="Times New Roman" w:hAnsi="Times New Roman" w:cs="Times New Roman"/>
+          <w:color w:val="000000" w:themeColor="text1"/>
+        </w:rPr>
+        <w:t>Denrell</w:t>
+      </w:r>
+      <w:proofErr w:type="spellEnd"/>
+      <w:r>
+        <w:rPr>
+          <w:rFonts w:ascii="Times New Roman" w:hAnsi="Times New Roman" w:cs="Times New Roman"/>
+          <w:color w:val="000000" w:themeColor="text1"/>
+        </w:rPr>
+        <w:t xml:space="preserve"> et al.’s (2015) recommendation, I start with </w:t>
+      </w:r>
+      <w:r>
+        <w:rPr>
+          <w:rFonts w:ascii="Times New Roman" w:hAnsi="Times New Roman" w:cs="Times New Roman"/>
+          <w:color w:val="000000" w:themeColor="text1"/>
+        </w:rPr>
+        <w:t xml:space="preserve">randomness because little research exists on request stockpiling over time. </w:t>
+      </w:r>
+    </w:p>
+    <w:p>
+      <w:pPr>
+        <w:rPr>
+          <w:rFonts w:ascii="Times New Roman" w:hAnsi="Times New Roman" w:cs="Times New Roman"/>
+          <w:color w:val="000000" w:themeColor="text1"/>
+        </w:rPr>
+      </w:pPr>
+      <w:r>
+        <w:rPr>
+          <w:rFonts w:ascii="Times New Roman" w:hAnsi="Times New Roman" w:cs="Times New Roman"/>
+          <w:color w:val="000000" w:themeColor="text1"/>
+        </w:rPr>
+        <w:t>The last reason is the most important</w:t>
+      </w:r>
+      <w:r>
+        <w:rPr>
+          <w:rFonts w:ascii="Times New Roman" w:hAnsi="Times New Roman" w:cs="Times New Roman"/>
+          <w:color w:val="000000" w:themeColor="text1"/>
+        </w:rPr>
+        <w:t>: r</w:t>
+      </w:r>
+      <w:r>
+        <w:rPr>
+          <w:rFonts w:ascii="Times New Roman" w:hAnsi="Times New Roman" w:cs="Times New Roman"/>
+          <w:color w:val="000000" w:themeColor="text1"/>
+        </w:rPr>
+        <w:t xml:space="preserve">andomness can be an appropriate perspective at a given level of analysis. </w:t>
+      </w:r>
+      <w:r>
+        <w:rPr>
+          <w:rFonts w:ascii="Times New Roman" w:hAnsi="Times New Roman" w:cs="Times New Roman"/>
+          <w:color w:val="000000" w:themeColor="text1"/>
+        </w:rPr>
+        <w:t>One of the main ideas in this research is the concept of a help request trajectory</w:t>
+      </w:r>
+      <w:r>
+        <w:rPr>
+          <w:rFonts w:ascii="Times New Roman" w:hAnsi="Times New Roman" w:cs="Times New Roman"/>
+          <w:color w:val="000000" w:themeColor="text1"/>
+        </w:rPr>
+        <w:t xml:space="preserve">: a time-series representing one’s store of requests that can fluctuate up or down at each step. Although little research exists on </w:t>
+      </w:r>
+      <w:r>
+        <w:rPr>
+          <w:rFonts w:ascii="Times New Roman" w:hAnsi="Times New Roman" w:cs="Times New Roman"/>
+          <w:color w:val="000000" w:themeColor="text1"/>
+        </w:rPr>
+        <w:t xml:space="preserve">these </w:t>
+      </w:r>
+      <w:r>
+        <w:rPr>
+          <w:rFonts w:ascii="Times New Roman" w:hAnsi="Times New Roman" w:cs="Times New Roman"/>
+          <w:color w:val="000000" w:themeColor="text1"/>
+        </w:rPr>
+        <w:t xml:space="preserve">specific </w:t>
+      </w:r>
+      <w:r>
+        <w:rPr>
+          <w:rFonts w:ascii="Times New Roman" w:hAnsi="Times New Roman" w:cs="Times New Roman"/>
+          <w:color w:val="000000" w:themeColor="text1"/>
+        </w:rPr>
+        <w:t>trajectories,</w:t>
+      </w:r>
+      <w:r>
+        <w:rPr>
+          <w:rFonts w:ascii="Times New Roman" w:hAnsi="Times New Roman" w:cs="Times New Roman"/>
+          <w:color w:val="000000" w:themeColor="text1"/>
+        </w:rPr>
+        <w:t xml:space="preserve"> there is a massive literature showing that randomness may appear whenever </w:t>
+      </w:r>
+      <w:r>
+        <w:rPr>
+          <w:rFonts w:ascii="Times New Roman" w:hAnsi="Times New Roman" w:cs="Times New Roman"/>
+          <w:color w:val="000000" w:themeColor="text1"/>
+        </w:rPr>
+        <w:t xml:space="preserve">studies examine compiling trajectories. </w:t>
+      </w:r>
+      <w:r>
+        <w:rPr>
+          <w:rFonts w:ascii="Times New Roman" w:hAnsi="Times New Roman" w:cs="Times New Roman"/>
+          <w:color w:val="000000" w:themeColor="text1"/>
+        </w:rPr>
+        <w:t xml:space="preserve">In economics, financial and Z trajectories exhibit randomness. In biology, A and B trajectories exhibit randomness. In psychology, Z and Q trajectories exhibit randomness. </w:t>
+      </w:r>
+      <w:r>
+        <w:rPr>
+          <w:rFonts w:ascii="Times New Roman" w:hAnsi="Times New Roman" w:cs="Times New Roman"/>
+          <w:color w:val="000000" w:themeColor="text1"/>
+        </w:rPr>
+        <w:t xml:space="preserve">None necessarily imply randomness at the fundamental level, only that random movements exist at the level of the </w:t>
       </w:r>
       <w:r>
         <w:rPr>
@@ -3312,358 +4064,105 @@
           <w:color w:val="000000" w:themeColor="text1"/>
         </w:rPr>
         <w:lastRenderedPageBreak/>
-        <w:t xml:space="preserve">Shepard, &amp; </w:t>
-      </w:r>
-      <w:proofErr w:type="spellStart"/>
-      <w:r>
-        <w:rPr>
-          <w:rFonts w:ascii="Times New Roman" w:hAnsi="Times New Roman" w:cs="Times New Roman"/>
-          <w:color w:val="000000" w:themeColor="text1"/>
-        </w:rPr>
-        <w:t>Podolny</w:t>
-      </w:r>
-      <w:proofErr w:type="spellEnd"/>
-      <w:r>
-        <w:rPr>
-          <w:rFonts w:ascii="Times New Roman" w:hAnsi="Times New Roman" w:cs="Times New Roman"/>
-          <w:color w:val="000000" w:themeColor="text1"/>
-        </w:rPr>
-        <w:t>, 2001), path dependence (Arthur, 1989), first-mover-effects (Lieberman &amp; Montgomery, 1988), switch costs (Klemperer, 1995), resource development</w:t>
-      </w:r>
-      <w:r>
-        <w:rPr>
-          <w:rFonts w:ascii="Times New Roman" w:hAnsi="Times New Roman" w:cs="Times New Roman"/>
-          <w:color w:val="000000" w:themeColor="text1"/>
-        </w:rPr>
-        <w:t>s</w:t>
-      </w:r>
-      <w:r>
-        <w:rPr>
-          <w:rFonts w:ascii="Times New Roman" w:hAnsi="Times New Roman" w:cs="Times New Roman"/>
-          <w:color w:val="000000" w:themeColor="text1"/>
-        </w:rPr>
-        <w:t xml:space="preserve"> (Nelson &amp; Winter, 1982; </w:t>
-      </w:r>
-      <w:proofErr w:type="spellStart"/>
-      <w:r>
-        <w:rPr>
-          <w:rFonts w:ascii="Times New Roman" w:hAnsi="Times New Roman" w:cs="Times New Roman"/>
-          <w:color w:val="000000" w:themeColor="text1"/>
-        </w:rPr>
-        <w:t>Dosi</w:t>
-      </w:r>
-      <w:proofErr w:type="spellEnd"/>
-      <w:r>
-        <w:rPr>
-          <w:rFonts w:ascii="Times New Roman" w:hAnsi="Times New Roman" w:cs="Times New Roman"/>
-          <w:color w:val="000000" w:themeColor="text1"/>
-        </w:rPr>
-        <w:t>, 1988), lucky early detections (Barney, 1986), productivity multiplicity and ceilings (</w:t>
-      </w:r>
-      <w:proofErr w:type="spellStart"/>
-      <w:r>
-        <w:rPr>
-          <w:rFonts w:ascii="Times New Roman" w:hAnsi="Times New Roman" w:cs="Times New Roman"/>
-          <w:color w:val="000000" w:themeColor="text1"/>
-        </w:rPr>
-        <w:t>Aguinis</w:t>
-      </w:r>
-      <w:proofErr w:type="spellEnd"/>
-      <w:r>
-        <w:rPr>
-          <w:rFonts w:ascii="Times New Roman" w:hAnsi="Times New Roman" w:cs="Times New Roman"/>
-          <w:color w:val="000000" w:themeColor="text1"/>
-        </w:rPr>
-        <w:t xml:space="preserve"> et al., 2016), network effects (</w:t>
-      </w:r>
-      <w:proofErr w:type="spellStart"/>
-      <w:r>
-        <w:rPr>
-          <w:rFonts w:ascii="Times New Roman" w:hAnsi="Times New Roman" w:cs="Times New Roman"/>
-          <w:color w:val="000000" w:themeColor="text1"/>
-        </w:rPr>
-        <w:t>Gnutzmann</w:t>
-      </w:r>
-      <w:proofErr w:type="spellEnd"/>
-      <w:r>
-        <w:rPr>
-          <w:rFonts w:ascii="Times New Roman" w:hAnsi="Times New Roman" w:cs="Times New Roman"/>
-          <w:color w:val="000000" w:themeColor="text1"/>
-        </w:rPr>
-        <w:t xml:space="preserve">, 2008), and Matthew effects (e.g., Vancouver, Li, </w:t>
-      </w:r>
-      <w:proofErr w:type="spellStart"/>
-      <w:r>
-        <w:rPr>
-          <w:rFonts w:ascii="Times New Roman" w:hAnsi="Times New Roman" w:cs="Times New Roman"/>
-          <w:color w:val="000000" w:themeColor="text1"/>
-        </w:rPr>
-        <w:t>Weinhardt</w:t>
-      </w:r>
-      <w:proofErr w:type="spellEnd"/>
-      <w:r>
-        <w:rPr>
-          <w:rFonts w:ascii="Times New Roman" w:hAnsi="Times New Roman" w:cs="Times New Roman"/>
-          <w:color w:val="000000" w:themeColor="text1"/>
-        </w:rPr>
-        <w:t>, Steel, &amp; Purl, 2016)</w:t>
-      </w:r>
-      <w:r>
-        <w:rPr>
-          <w:rFonts w:ascii="Times New Roman" w:hAnsi="Times New Roman" w:cs="Times New Roman"/>
-          <w:color w:val="000000" w:themeColor="text1"/>
-        </w:rPr>
-        <w:t xml:space="preserve">. Due to any combination of these features, </w:t>
-      </w:r>
-      <w:r>
-        <w:rPr>
-          <w:rFonts w:ascii="Times New Roman" w:hAnsi="Times New Roman" w:cs="Times New Roman"/>
-          <w:color w:val="000000" w:themeColor="text1"/>
-        </w:rPr>
-        <w:t xml:space="preserve">employees may exhibit sustained differences in their resource pools (such as request for help). </w:t>
-      </w:r>
-      <w:r>
-        <w:rPr>
-          <w:rFonts w:ascii="Times New Roman" w:hAnsi="Times New Roman" w:cs="Times New Roman"/>
-          <w:color w:val="000000" w:themeColor="text1"/>
-        </w:rPr>
-        <w:t>Social capital theory (cites) also captures the idea</w:t>
-      </w:r>
-      <w:r>
-        <w:rPr>
-          <w:rFonts w:ascii="Times New Roman" w:hAnsi="Times New Roman" w:cs="Times New Roman"/>
-          <w:color w:val="000000" w:themeColor="text1"/>
-        </w:rPr>
-        <w:t xml:space="preserve"> of preserved differences in pools</w:t>
-      </w:r>
-      <w:r>
-        <w:rPr>
-          <w:rFonts w:ascii="Times New Roman" w:hAnsi="Times New Roman" w:cs="Times New Roman"/>
-          <w:color w:val="000000" w:themeColor="text1"/>
-        </w:rPr>
-        <w:t xml:space="preserve">. </w:t>
-      </w:r>
-      <w:r>
-        <w:rPr>
-          <w:rFonts w:ascii="Times New Roman" w:hAnsi="Times New Roman" w:cs="Times New Roman"/>
-          <w:color w:val="000000" w:themeColor="text1"/>
-        </w:rPr>
-        <w:t>Some individuals accrue large stores of social capital and are therefore differentially exposed to</w:t>
-      </w:r>
-      <w:r>
-        <w:rPr>
-          <w:rFonts w:ascii="Times New Roman" w:hAnsi="Times New Roman" w:cs="Times New Roman"/>
-          <w:color w:val="000000" w:themeColor="text1"/>
-        </w:rPr>
-        <w:t xml:space="preserve"> a whole host of aspects, some of which include information, social support, direct and indirect contacts, cutting-edge technology, trust, diverse perspectives, and unique communities (cites). </w:t>
-      </w:r>
-      <w:r>
-        <w:rPr>
-          <w:rFonts w:ascii="Times New Roman" w:hAnsi="Times New Roman" w:cs="Times New Roman"/>
-          <w:color w:val="000000" w:themeColor="text1"/>
-        </w:rPr>
-        <w:t xml:space="preserve">Due to this exposure, then, </w:t>
-      </w:r>
-      <w:r>
-        <w:rPr>
-          <w:rFonts w:ascii="Times New Roman" w:hAnsi="Times New Roman" w:cs="Times New Roman"/>
-          <w:color w:val="000000" w:themeColor="text1"/>
-        </w:rPr>
-        <w:t xml:space="preserve">employees </w:t>
-      </w:r>
-      <w:r>
-        <w:rPr>
-          <w:rFonts w:ascii="Times New Roman" w:hAnsi="Times New Roman" w:cs="Times New Roman"/>
-          <w:color w:val="000000" w:themeColor="text1"/>
-        </w:rPr>
-        <w:t>with greater social capital may</w:t>
-      </w:r>
-      <w:r>
-        <w:rPr>
-          <w:rFonts w:ascii="Times New Roman" w:hAnsi="Times New Roman" w:cs="Times New Roman"/>
-          <w:color w:val="000000" w:themeColor="text1"/>
-        </w:rPr>
-        <w:t xml:space="preserve"> persistently receive greater numbers of requests than others. </w:t>
-      </w:r>
-    </w:p>
-    <w:p>
-      <w:pPr>
-        <w:rPr>
-          <w:rFonts w:ascii="Times New Roman" w:hAnsi="Times New Roman" w:cs="Times New Roman"/>
-          <w:color w:val="000000" w:themeColor="text1"/>
-        </w:rPr>
-      </w:pPr>
-      <w:r>
-        <w:rPr>
-          <w:rFonts w:ascii="Times New Roman" w:hAnsi="Times New Roman" w:cs="Times New Roman"/>
-          <w:color w:val="000000" w:themeColor="text1"/>
-        </w:rPr>
-        <w:t xml:space="preserve">Although I return to cumulative advantage and social capital in the discussion, this research focuses largely on the random perspective for the following reasons. </w:t>
-      </w:r>
-      <w:r>
-        <w:rPr>
-          <w:rFonts w:ascii="Times New Roman" w:hAnsi="Times New Roman" w:cs="Times New Roman"/>
-          <w:color w:val="000000" w:themeColor="text1"/>
-        </w:rPr>
-        <w:t xml:space="preserve">First, one core purpose of this </w:t>
-      </w:r>
-      <w:r>
-        <w:rPr>
-          <w:rFonts w:ascii="Times New Roman" w:hAnsi="Times New Roman" w:cs="Times New Roman"/>
-          <w:color w:val="000000" w:themeColor="text1"/>
-        </w:rPr>
-        <w:t>study</w:t>
-      </w:r>
-      <w:r>
-        <w:rPr>
-          <w:rFonts w:ascii="Times New Roman" w:hAnsi="Times New Roman" w:cs="Times New Roman"/>
-          <w:color w:val="000000" w:themeColor="text1"/>
-        </w:rPr>
-        <w:t xml:space="preserve"> is to counter the reasoning by </w:t>
-      </w:r>
-      <w:proofErr w:type="spellStart"/>
-      <w:r>
-        <w:rPr>
-          <w:rFonts w:ascii="Times New Roman" w:hAnsi="Times New Roman" w:cs="Times New Roman"/>
-          <w:color w:val="000000" w:themeColor="text1"/>
-        </w:rPr>
-        <w:t>Bolino</w:t>
-      </w:r>
-      <w:proofErr w:type="spellEnd"/>
-      <w:r>
-        <w:rPr>
-          <w:rFonts w:ascii="Times New Roman" w:hAnsi="Times New Roman" w:cs="Times New Roman"/>
-          <w:color w:val="000000" w:themeColor="text1"/>
-        </w:rPr>
-        <w:t xml:space="preserve"> et al. (2015) and demonstrate that </w:t>
-      </w:r>
-      <w:r>
-        <w:rPr>
-          <w:rFonts w:ascii="Times New Roman" w:hAnsi="Times New Roman" w:cs="Times New Roman"/>
-          <w:i/>
-          <w:iCs/>
-          <w:color w:val="000000" w:themeColor="text1"/>
-        </w:rPr>
-        <w:t>unsystematic</w:t>
-      </w:r>
-      <w:r>
-        <w:rPr>
-          <w:rFonts w:ascii="Times New Roman" w:hAnsi="Times New Roman" w:cs="Times New Roman"/>
-          <w:color w:val="000000" w:themeColor="text1"/>
-        </w:rPr>
-        <w:t xml:space="preserve"> factors can lead to systematic outcomes. </w:t>
-      </w:r>
-      <w:r>
-        <w:rPr>
-          <w:rFonts w:ascii="Times New Roman" w:hAnsi="Times New Roman" w:cs="Times New Roman"/>
-          <w:color w:val="000000" w:themeColor="text1"/>
-        </w:rPr>
-        <w:t xml:space="preserve">As stated, their research </w:t>
-      </w:r>
-      <w:r>
-        <w:rPr>
-          <w:rFonts w:ascii="Times New Roman" w:hAnsi="Times New Roman" w:cs="Times New Roman"/>
-          <w:color w:val="000000" w:themeColor="text1"/>
-        </w:rPr>
-        <w:t>takes</w:t>
-      </w:r>
-      <w:r>
-        <w:rPr>
-          <w:rFonts w:ascii="Times New Roman" w:hAnsi="Times New Roman" w:cs="Times New Roman"/>
-          <w:color w:val="000000" w:themeColor="text1"/>
-        </w:rPr>
-        <w:t xml:space="preserve"> the perspective that instability in the presumed causes of citizenship implies instability in citizenship itself. The current study suggests that even when an underlying cause of citizenship is unsystematic the observed behavior may still exhibit systematic patterns. </w:t>
-      </w:r>
-      <w:r>
-        <w:rPr>
-          <w:rFonts w:ascii="Times New Roman" w:hAnsi="Times New Roman" w:cs="Times New Roman"/>
-          <w:color w:val="000000" w:themeColor="text1"/>
-        </w:rPr>
-        <w:t>Randomness is the quintessential form of an unsystematic effect, making it necessary to include in order to demonstrate this point. Second, Bandura</w:t>
-      </w:r>
-      <w:r>
-        <w:rPr>
-          <w:rFonts w:ascii="Times New Roman" w:hAnsi="Times New Roman" w:cs="Times New Roman"/>
-          <w:color w:val="000000" w:themeColor="text1"/>
-        </w:rPr>
-        <w:t>’s theory of chance factors</w:t>
-      </w:r>
-      <w:r>
-        <w:rPr>
-          <w:rFonts w:ascii="Times New Roman" w:hAnsi="Times New Roman" w:cs="Times New Roman"/>
-          <w:color w:val="000000" w:themeColor="text1"/>
-        </w:rPr>
-        <w:t xml:space="preserve"> (cite) </w:t>
-      </w:r>
-      <w:r>
-        <w:rPr>
-          <w:rFonts w:ascii="Times New Roman" w:hAnsi="Times New Roman" w:cs="Times New Roman"/>
-          <w:color w:val="000000" w:themeColor="text1"/>
-        </w:rPr>
-        <w:t xml:space="preserve">suggests that randomly occurring events often </w:t>
-      </w:r>
-      <w:r>
-        <w:rPr>
-          <w:rFonts w:ascii="Times New Roman" w:hAnsi="Times New Roman" w:cs="Times New Roman"/>
-          <w:color w:val="000000" w:themeColor="text1"/>
-        </w:rPr>
-        <w:t>have</w:t>
-      </w:r>
-      <w:r>
-        <w:rPr>
-          <w:rFonts w:ascii="Times New Roman" w:hAnsi="Times New Roman" w:cs="Times New Roman"/>
-          <w:color w:val="000000" w:themeColor="text1"/>
-        </w:rPr>
-        <w:t xml:space="preserve"> a significant influence on behavior. </w:t>
-      </w:r>
-      <w:r>
-        <w:rPr>
-          <w:rFonts w:ascii="Times New Roman" w:hAnsi="Times New Roman" w:cs="Times New Roman"/>
-          <w:color w:val="000000" w:themeColor="text1"/>
-        </w:rPr>
-        <w:t xml:space="preserve">This sentiment is echoed in several discussions of stochastic processes (cite books). For at least some subset of employees, the requests they receive may </w:t>
-      </w:r>
-      <w:r>
-        <w:rPr>
-          <w:rFonts w:ascii="Times New Roman" w:hAnsi="Times New Roman" w:cs="Times New Roman"/>
-          <w:color w:val="000000" w:themeColor="text1"/>
-        </w:rPr>
-        <w:t xml:space="preserve">follow a random pattern. </w:t>
-      </w:r>
-      <w:r>
-        <w:rPr>
-          <w:rFonts w:ascii="Times New Roman" w:hAnsi="Times New Roman" w:cs="Times New Roman"/>
-          <w:color w:val="000000" w:themeColor="text1"/>
-        </w:rPr>
-        <w:t xml:space="preserve">From a different perspective, Lui </w:t>
-      </w:r>
-      <w:r>
-        <w:rPr>
-          <w:rFonts w:ascii="Times New Roman" w:hAnsi="Times New Roman" w:cs="Times New Roman"/>
-          <w:color w:val="000000" w:themeColor="text1"/>
-        </w:rPr>
-        <w:t>suggest</w:t>
-      </w:r>
-      <w:r>
-        <w:rPr>
-          <w:rFonts w:ascii="Times New Roman" w:hAnsi="Times New Roman" w:cs="Times New Roman"/>
-          <w:color w:val="000000" w:themeColor="text1"/>
-        </w:rPr>
-        <w:t xml:space="preserve"> that</w:t>
-      </w:r>
-      <w:r>
-        <w:rPr>
-          <w:rFonts w:ascii="Times New Roman" w:hAnsi="Times New Roman" w:cs="Times New Roman"/>
-          <w:color w:val="000000" w:themeColor="text1"/>
-        </w:rPr>
-        <w:t xml:space="preserve"> even when a system is non-random,</w:t>
-      </w:r>
-      <w:r>
-        <w:rPr>
-          <w:rFonts w:ascii="Times New Roman" w:hAnsi="Times New Roman" w:cs="Times New Roman"/>
-          <w:color w:val="000000" w:themeColor="text1"/>
-        </w:rPr>
-        <w:t xml:space="preserve"> embedding randomness as a first principle into one’s research is necessary</w:t>
+        <w:t>trajectory. Many t</w:t>
+      </w:r>
+      <w:r>
+        <w:rPr>
+          <w:rFonts w:ascii="Times New Roman" w:hAnsi="Times New Roman" w:cs="Times New Roman"/>
+          <w:color w:val="000000" w:themeColor="text1"/>
+        </w:rPr>
+        <w:t xml:space="preserve">rajectories </w:t>
+      </w:r>
+      <w:r>
+        <w:rPr>
+          <w:rFonts w:ascii="Times New Roman" w:hAnsi="Times New Roman" w:cs="Times New Roman"/>
+          <w:color w:val="000000" w:themeColor="text1"/>
+        </w:rPr>
+        <w:t xml:space="preserve">captured in time-series data </w:t>
+      </w:r>
+      <w:r>
+        <w:rPr>
+          <w:rFonts w:ascii="Times New Roman" w:hAnsi="Times New Roman" w:cs="Times New Roman"/>
+          <w:color w:val="000000" w:themeColor="text1"/>
+        </w:rPr>
+        <w:t>manifest random patterns</w:t>
+      </w:r>
+      <w:r>
+        <w:rPr>
+          <w:rFonts w:ascii="Times New Roman" w:hAnsi="Times New Roman" w:cs="Times New Roman"/>
+          <w:color w:val="000000" w:themeColor="text1"/>
+        </w:rPr>
+        <w:t xml:space="preserve"> – the same may occur for help requests. </w:t>
+      </w:r>
+      <w:r>
+        <w:rPr>
+          <w:rFonts w:ascii="Times New Roman" w:hAnsi="Times New Roman" w:cs="Times New Roman"/>
+          <w:color w:val="000000" w:themeColor="text1"/>
+        </w:rPr>
+        <w:t xml:space="preserve">This does not mean that if we were to zoom-in on a lower level of analysis that the fundamentals of the system would be random. </w:t>
+      </w:r>
+      <w:r>
+        <w:rPr>
+          <w:rFonts w:ascii="Times New Roman" w:hAnsi="Times New Roman" w:cs="Times New Roman"/>
+          <w:color w:val="000000" w:themeColor="text1"/>
+        </w:rPr>
+        <w:t xml:space="preserve">They may not be. </w:t>
+      </w:r>
+      <w:r>
+        <w:rPr>
+          <w:rFonts w:ascii="Times New Roman" w:hAnsi="Times New Roman" w:cs="Times New Roman"/>
+          <w:color w:val="000000" w:themeColor="text1"/>
+        </w:rPr>
+        <w:t>Everything underneath an observed trajectory may in fact be non-random. The</w:t>
+      </w:r>
+      <w:r>
+        <w:rPr>
+          <w:rFonts w:ascii="Times New Roman" w:hAnsi="Times New Roman" w:cs="Times New Roman"/>
+          <w:color w:val="000000" w:themeColor="text1"/>
+        </w:rPr>
+        <w:t xml:space="preserve"> current research</w:t>
+      </w:r>
+      <w:r>
+        <w:rPr>
+          <w:rFonts w:ascii="Times New Roman" w:hAnsi="Times New Roman" w:cs="Times New Roman"/>
+          <w:color w:val="000000" w:themeColor="text1"/>
+        </w:rPr>
+        <w:t>, though,</w:t>
+      </w:r>
+      <w:r>
+        <w:rPr>
+          <w:rFonts w:ascii="Times New Roman" w:hAnsi="Times New Roman" w:cs="Times New Roman"/>
+          <w:color w:val="000000" w:themeColor="text1"/>
+        </w:rPr>
+        <w:t xml:space="preserve"> is at a higher level of analysis</w:t>
+      </w:r>
+      <w:r>
+        <w:rPr>
+          <w:rFonts w:ascii="Times New Roman" w:hAnsi="Times New Roman" w:cs="Times New Roman"/>
+          <w:color w:val="000000" w:themeColor="text1"/>
+        </w:rPr>
+        <w:t xml:space="preserve"> focusing on the trajectory itself. At this zoomed-out level of analysis, trajectories </w:t>
+      </w:r>
+      <w:r>
+        <w:rPr>
+          <w:rFonts w:ascii="Times New Roman" w:hAnsi="Times New Roman" w:cs="Times New Roman"/>
+          <w:color w:val="000000" w:themeColor="text1"/>
+        </w:rPr>
+        <w:t>often</w:t>
+      </w:r>
+      <w:r>
+        <w:rPr>
+          <w:rFonts w:ascii="Times New Roman" w:hAnsi="Times New Roman" w:cs="Times New Roman"/>
+          <w:color w:val="000000" w:themeColor="text1"/>
+        </w:rPr>
+        <w:t xml:space="preserve"> express random movements</w:t>
+      </w:r>
+      <w:r>
+        <w:rPr>
+          <w:rFonts w:ascii="Times New Roman" w:hAnsi="Times New Roman" w:cs="Times New Roman"/>
+          <w:color w:val="000000" w:themeColor="text1"/>
+        </w:rPr>
+        <w:t xml:space="preserve"> (Zaheer).</w:t>
       </w:r>
       <w:r>
         <w:rPr>
@@ -3677,414 +4176,21 @@
           <w:rFonts w:ascii="Times New Roman" w:hAnsi="Times New Roman" w:cs="Times New Roman"/>
           <w:color w:val="000000" w:themeColor="text1"/>
         </w:rPr>
-        <w:t>when the object of study – requests for help in this case – is influenced by many potentially uncontrollable forces</w:t>
-      </w:r>
-      <w:r>
-        <w:rPr>
-          <w:rFonts w:ascii="Times New Roman" w:hAnsi="Times New Roman" w:cs="Times New Roman"/>
-          <w:color w:val="000000" w:themeColor="text1"/>
-        </w:rPr>
-        <w:t>.</w:t>
-      </w:r>
-      <w:r>
-        <w:rPr>
-          <w:rFonts w:ascii="Times New Roman" w:hAnsi="Times New Roman" w:cs="Times New Roman"/>
-          <w:color w:val="000000" w:themeColor="text1"/>
-        </w:rPr>
-        <w:t xml:space="preserve"> </w:t>
-      </w:r>
-      <w:r>
-        <w:rPr>
-          <w:rFonts w:ascii="Times New Roman" w:hAnsi="Times New Roman" w:cs="Times New Roman"/>
-          <w:color w:val="000000" w:themeColor="text1"/>
-        </w:rPr>
-        <w:t xml:space="preserve">Help requests may come and go </w:t>
-      </w:r>
-      <w:r>
-        <w:rPr>
-          <w:rFonts w:ascii="Times New Roman" w:hAnsi="Times New Roman" w:cs="Times New Roman"/>
-          <w:color w:val="000000" w:themeColor="text1"/>
-        </w:rPr>
-        <w:t xml:space="preserve">because of serendipity, luck, or influences that </w:t>
-      </w:r>
-      <w:r>
-        <w:rPr>
-          <w:rFonts w:ascii="Times New Roman" w:hAnsi="Times New Roman" w:cs="Times New Roman"/>
-          <w:color w:val="000000" w:themeColor="text1"/>
-        </w:rPr>
-        <w:t>employees</w:t>
-      </w:r>
-      <w:r>
-        <w:rPr>
-          <w:rFonts w:ascii="Times New Roman" w:hAnsi="Times New Roman" w:cs="Times New Roman"/>
-          <w:color w:val="000000" w:themeColor="text1"/>
-        </w:rPr>
-        <w:t xml:space="preserve"> themselves </w:t>
-      </w:r>
-      <w:r>
-        <w:rPr>
-          <w:rFonts w:ascii="Times New Roman" w:hAnsi="Times New Roman" w:cs="Times New Roman"/>
-          <w:color w:val="000000" w:themeColor="text1"/>
-        </w:rPr>
-        <w:t>do</w:t>
-      </w:r>
-      <w:r>
-        <w:rPr>
-          <w:rFonts w:ascii="Times New Roman" w:hAnsi="Times New Roman" w:cs="Times New Roman"/>
-          <w:color w:val="000000" w:themeColor="text1"/>
-        </w:rPr>
-        <w:t xml:space="preserve"> not cause.</w:t>
-      </w:r>
-      <w:r>
-        <w:rPr>
-          <w:rFonts w:ascii="Times New Roman" w:hAnsi="Times New Roman" w:cs="Times New Roman"/>
-          <w:color w:val="000000" w:themeColor="text1"/>
-        </w:rPr>
-        <w:t xml:space="preserve"> Moreover, the true causes of arrivals and departures may not be random at all. What </w:t>
-      </w:r>
-      <w:proofErr w:type="spellStart"/>
-      <w:r>
-        <w:rPr>
-          <w:rFonts w:ascii="Times New Roman" w:hAnsi="Times New Roman" w:cs="Times New Roman"/>
-          <w:color w:val="000000" w:themeColor="text1"/>
-        </w:rPr>
-        <w:t>lui</w:t>
-      </w:r>
-      <w:proofErr w:type="spellEnd"/>
-      <w:r>
-        <w:rPr>
-          <w:rFonts w:ascii="Times New Roman" w:hAnsi="Times New Roman" w:cs="Times New Roman"/>
-          <w:color w:val="000000" w:themeColor="text1"/>
-        </w:rPr>
-        <w:t xml:space="preserve"> </w:t>
-      </w:r>
-      <w:r>
-        <w:rPr>
-          <w:rFonts w:ascii="Times New Roman" w:hAnsi="Times New Roman" w:cs="Times New Roman"/>
-          <w:color w:val="000000" w:themeColor="text1"/>
-        </w:rPr>
-        <w:t>propose</w:t>
-      </w:r>
-      <w:r>
-        <w:rPr>
-          <w:rFonts w:ascii="Times New Roman" w:hAnsi="Times New Roman" w:cs="Times New Roman"/>
-          <w:color w:val="000000" w:themeColor="text1"/>
-        </w:rPr>
-        <w:t xml:space="preserve"> is that when </w:t>
-      </w:r>
-      <w:r>
-        <w:rPr>
-          <w:rFonts w:ascii="Times New Roman" w:hAnsi="Times New Roman" w:cs="Times New Roman"/>
-          <w:color w:val="000000" w:themeColor="text1"/>
-        </w:rPr>
-        <w:t xml:space="preserve">many such </w:t>
-      </w:r>
-      <w:r>
-        <w:rPr>
-          <w:rFonts w:ascii="Times New Roman" w:hAnsi="Times New Roman" w:cs="Times New Roman"/>
-          <w:color w:val="000000" w:themeColor="text1"/>
-        </w:rPr>
-        <w:t xml:space="preserve">effects </w:t>
-      </w:r>
-      <w:r>
-        <w:rPr>
-          <w:rFonts w:ascii="Times New Roman" w:hAnsi="Times New Roman" w:cs="Times New Roman"/>
-          <w:color w:val="000000" w:themeColor="text1"/>
-        </w:rPr>
-        <w:t>operate</w:t>
-      </w:r>
-      <w:r>
-        <w:rPr>
-          <w:rFonts w:ascii="Times New Roman" w:hAnsi="Times New Roman" w:cs="Times New Roman"/>
-          <w:color w:val="000000" w:themeColor="text1"/>
-        </w:rPr>
-        <w:t xml:space="preserve"> on a stock then randomness </w:t>
-      </w:r>
-      <w:r>
-        <w:rPr>
-          <w:rFonts w:ascii="Times New Roman" w:hAnsi="Times New Roman" w:cs="Times New Roman"/>
-          <w:color w:val="000000" w:themeColor="text1"/>
-        </w:rPr>
-        <w:t xml:space="preserve">can be an appropriate perspective because observed data on the stock itself will appear random. </w:t>
-      </w:r>
-      <w:r>
-        <w:rPr>
-          <w:rFonts w:ascii="Times New Roman" w:hAnsi="Times New Roman" w:cs="Times New Roman"/>
-          <w:color w:val="000000" w:themeColor="text1"/>
-        </w:rPr>
-        <w:t>Fourth</w:t>
-      </w:r>
-      <w:r>
-        <w:rPr>
-          <w:rFonts w:ascii="Times New Roman" w:hAnsi="Times New Roman" w:cs="Times New Roman"/>
-          <w:color w:val="000000" w:themeColor="text1"/>
-        </w:rPr>
-        <w:t xml:space="preserve">, </w:t>
-      </w:r>
-      <w:proofErr w:type="spellStart"/>
-      <w:r>
-        <w:rPr>
-          <w:rFonts w:ascii="Times New Roman" w:hAnsi="Times New Roman" w:cs="Times New Roman"/>
-          <w:color w:val="000000" w:themeColor="text1"/>
-        </w:rPr>
-        <w:t>Denrell</w:t>
-      </w:r>
-      <w:proofErr w:type="spellEnd"/>
-      <w:r>
-        <w:rPr>
-          <w:rFonts w:ascii="Times New Roman" w:hAnsi="Times New Roman" w:cs="Times New Roman"/>
-          <w:color w:val="000000" w:themeColor="text1"/>
-        </w:rPr>
-        <w:t xml:space="preserve"> (cite) argue that randomness should be the theoretical starting point </w:t>
-      </w:r>
-      <w:r>
-        <w:rPr>
-          <w:rFonts w:ascii="Times New Roman" w:hAnsi="Times New Roman" w:cs="Times New Roman"/>
-          <w:color w:val="000000" w:themeColor="text1"/>
-        </w:rPr>
-        <w:t xml:space="preserve">whenever research examines compiling trajectories in a new domain. </w:t>
-      </w:r>
-      <w:r>
-        <w:rPr>
-          <w:rFonts w:ascii="Times New Roman" w:hAnsi="Times New Roman" w:cs="Times New Roman"/>
-          <w:color w:val="000000" w:themeColor="text1"/>
-        </w:rPr>
-        <w:t xml:space="preserve">Most research on </w:t>
-      </w:r>
-      <w:r>
-        <w:rPr>
-          <w:rFonts w:ascii="Times New Roman" w:hAnsi="Times New Roman" w:cs="Times New Roman"/>
-          <w:color w:val="000000" w:themeColor="text1"/>
-        </w:rPr>
-        <w:t>compliance</w:t>
-      </w:r>
-      <w:r>
-        <w:rPr>
-          <w:rFonts w:ascii="Times New Roman" w:hAnsi="Times New Roman" w:cs="Times New Roman"/>
-          <w:color w:val="000000" w:themeColor="text1"/>
-        </w:rPr>
-        <w:t xml:space="preserve"> </w:t>
-      </w:r>
-      <w:r>
-        <w:rPr>
-          <w:rFonts w:ascii="Times New Roman" w:hAnsi="Times New Roman" w:cs="Times New Roman"/>
-          <w:color w:val="000000" w:themeColor="text1"/>
-        </w:rPr>
-        <w:t>examines</w:t>
-      </w:r>
-      <w:r>
-        <w:rPr>
-          <w:rFonts w:ascii="Times New Roman" w:hAnsi="Times New Roman" w:cs="Times New Roman"/>
-          <w:color w:val="000000" w:themeColor="text1"/>
-        </w:rPr>
-        <w:t xml:space="preserve"> a single plea. This research</w:t>
-      </w:r>
-      <w:r>
-        <w:rPr>
-          <w:rFonts w:ascii="Times New Roman" w:hAnsi="Times New Roman" w:cs="Times New Roman"/>
-          <w:color w:val="000000" w:themeColor="text1"/>
-        </w:rPr>
-        <w:t xml:space="preserve">, instead, takes a small step in the direction toward considering requests that compile over time. </w:t>
-      </w:r>
-      <w:r>
-        <w:rPr>
-          <w:rFonts w:ascii="Times New Roman" w:hAnsi="Times New Roman" w:cs="Times New Roman"/>
-          <w:color w:val="000000" w:themeColor="text1"/>
-        </w:rPr>
-        <w:t xml:space="preserve">Following </w:t>
-      </w:r>
-      <w:proofErr w:type="spellStart"/>
-      <w:r>
-        <w:rPr>
-          <w:rFonts w:ascii="Times New Roman" w:hAnsi="Times New Roman" w:cs="Times New Roman"/>
-          <w:color w:val="000000" w:themeColor="text1"/>
-        </w:rPr>
-        <w:t>Denrell</w:t>
-      </w:r>
-      <w:proofErr w:type="spellEnd"/>
-      <w:r>
-        <w:rPr>
-          <w:rFonts w:ascii="Times New Roman" w:hAnsi="Times New Roman" w:cs="Times New Roman"/>
-          <w:color w:val="000000" w:themeColor="text1"/>
-        </w:rPr>
-        <w:t xml:space="preserve"> et al.’s (2015) recommendation, I start with </w:t>
-      </w:r>
-      <w:r>
-        <w:rPr>
-          <w:rFonts w:ascii="Times New Roman" w:hAnsi="Times New Roman" w:cs="Times New Roman"/>
-          <w:color w:val="000000" w:themeColor="text1"/>
-        </w:rPr>
-        <w:t xml:space="preserve">randomness because little research exists on request stockpiling over time. </w:t>
-      </w:r>
-    </w:p>
-    <w:p>
-      <w:pPr>
-        <w:rPr>
-          <w:rFonts w:ascii="Times New Roman" w:hAnsi="Times New Roman" w:cs="Times New Roman"/>
-          <w:color w:val="000000" w:themeColor="text1"/>
-        </w:rPr>
-      </w:pPr>
-      <w:r>
-        <w:rPr>
-          <w:rFonts w:ascii="Times New Roman" w:hAnsi="Times New Roman" w:cs="Times New Roman"/>
-          <w:color w:val="000000" w:themeColor="text1"/>
-        </w:rPr>
-        <w:t>The last reason is the most important</w:t>
-      </w:r>
-      <w:r>
-        <w:rPr>
-          <w:rFonts w:ascii="Times New Roman" w:hAnsi="Times New Roman" w:cs="Times New Roman"/>
-          <w:color w:val="000000" w:themeColor="text1"/>
-        </w:rPr>
-        <w:t>: r</w:t>
-      </w:r>
-      <w:r>
-        <w:rPr>
-          <w:rFonts w:ascii="Times New Roman" w:hAnsi="Times New Roman" w:cs="Times New Roman"/>
-          <w:color w:val="000000" w:themeColor="text1"/>
-        </w:rPr>
-        <w:t xml:space="preserve">andomness can be an appropriate perspective at a given level of analysis. </w:t>
-      </w:r>
-      <w:r>
-        <w:rPr>
-          <w:rFonts w:ascii="Times New Roman" w:hAnsi="Times New Roman" w:cs="Times New Roman"/>
-          <w:color w:val="000000" w:themeColor="text1"/>
-        </w:rPr>
-        <w:t>One of the main ideas in this research is the concept of a help request trajectory</w:t>
-      </w:r>
-      <w:r>
-        <w:rPr>
-          <w:rFonts w:ascii="Times New Roman" w:hAnsi="Times New Roman" w:cs="Times New Roman"/>
-          <w:color w:val="000000" w:themeColor="text1"/>
-        </w:rPr>
-        <w:t xml:space="preserve">: a time-series representing one’s store of requests that can fluctuate up or down at each step. Although little research exists on </w:t>
-      </w:r>
-      <w:r>
-        <w:rPr>
-          <w:rFonts w:ascii="Times New Roman" w:hAnsi="Times New Roman" w:cs="Times New Roman"/>
-          <w:color w:val="000000" w:themeColor="text1"/>
-        </w:rPr>
-        <w:t xml:space="preserve">these </w:t>
-      </w:r>
-      <w:r>
-        <w:rPr>
-          <w:rFonts w:ascii="Times New Roman" w:hAnsi="Times New Roman" w:cs="Times New Roman"/>
-          <w:color w:val="000000" w:themeColor="text1"/>
-        </w:rPr>
-        <w:t xml:space="preserve">specific </w:t>
-      </w:r>
-      <w:r>
-        <w:rPr>
-          <w:rFonts w:ascii="Times New Roman" w:hAnsi="Times New Roman" w:cs="Times New Roman"/>
-          <w:color w:val="000000" w:themeColor="text1"/>
-        </w:rPr>
-        <w:t>trajectories,</w:t>
-      </w:r>
-      <w:r>
-        <w:rPr>
-          <w:rFonts w:ascii="Times New Roman" w:hAnsi="Times New Roman" w:cs="Times New Roman"/>
-          <w:color w:val="000000" w:themeColor="text1"/>
-        </w:rPr>
-        <w:t xml:space="preserve"> there is a massive literature showing that randomness may appear whenever </w:t>
-      </w:r>
-      <w:r>
-        <w:rPr>
-          <w:rFonts w:ascii="Times New Roman" w:hAnsi="Times New Roman" w:cs="Times New Roman"/>
-          <w:color w:val="000000" w:themeColor="text1"/>
-        </w:rPr>
-        <w:t xml:space="preserve">studies examine compiling trajectories. </w:t>
-      </w:r>
-      <w:r>
-        <w:rPr>
-          <w:rFonts w:ascii="Times New Roman" w:hAnsi="Times New Roman" w:cs="Times New Roman"/>
-          <w:color w:val="000000" w:themeColor="text1"/>
-        </w:rPr>
-        <w:t>In economics, financial and Z trajectories exhibit randomness. In biology, A and B trajectories exhibit randomness. In psychology, Z and Q trajectories exhibit randomness. Trajectories over time often manifest random patterns</w:t>
-      </w:r>
-      <w:r>
-        <w:rPr>
-          <w:rFonts w:ascii="Times New Roman" w:hAnsi="Times New Roman" w:cs="Times New Roman"/>
-          <w:color w:val="000000" w:themeColor="text1"/>
-        </w:rPr>
-        <w:t xml:space="preserve">, so something similar may occur </w:t>
-      </w:r>
-      <w:r>
-        <w:rPr>
-          <w:rFonts w:ascii="Times New Roman" w:hAnsi="Times New Roman" w:cs="Times New Roman"/>
-          <w:color w:val="000000" w:themeColor="text1"/>
-        </w:rPr>
-        <w:t xml:space="preserve">for help requests. </w:t>
-      </w:r>
-      <w:r>
-        <w:rPr>
-          <w:rFonts w:ascii="Times New Roman" w:hAnsi="Times New Roman" w:cs="Times New Roman"/>
-          <w:color w:val="000000" w:themeColor="text1"/>
-        </w:rPr>
-        <w:t xml:space="preserve">This does not mean that if we were to zoom-in on a lower level of analysis that the fundamentals of </w:t>
-      </w:r>
-      <w:r>
-        <w:rPr>
-          <w:rFonts w:ascii="Times New Roman" w:hAnsi="Times New Roman" w:cs="Times New Roman"/>
-          <w:color w:val="000000" w:themeColor="text1"/>
-        </w:rPr>
-        <w:lastRenderedPageBreak/>
-        <w:t xml:space="preserve">the system would be random. </w:t>
-      </w:r>
-      <w:r>
-        <w:rPr>
-          <w:rFonts w:ascii="Times New Roman" w:hAnsi="Times New Roman" w:cs="Times New Roman"/>
-          <w:color w:val="000000" w:themeColor="text1"/>
-        </w:rPr>
-        <w:t xml:space="preserve">They may not be. </w:t>
-      </w:r>
-      <w:r>
-        <w:rPr>
-          <w:rFonts w:ascii="Times New Roman" w:hAnsi="Times New Roman" w:cs="Times New Roman"/>
-          <w:color w:val="000000" w:themeColor="text1"/>
-        </w:rPr>
-        <w:t xml:space="preserve">Underneath help request trajectories everything may be non-random. </w:t>
-      </w:r>
-      <w:r>
-        <w:rPr>
-          <w:rFonts w:ascii="Times New Roman" w:hAnsi="Times New Roman" w:cs="Times New Roman"/>
-          <w:color w:val="000000" w:themeColor="text1"/>
-        </w:rPr>
-        <w:t>The point is that the current research is at a higher level of analysis</w:t>
-      </w:r>
-      <w:r>
-        <w:rPr>
-          <w:rFonts w:ascii="Times New Roman" w:hAnsi="Times New Roman" w:cs="Times New Roman"/>
-          <w:color w:val="000000" w:themeColor="text1"/>
-        </w:rPr>
-        <w:t xml:space="preserve"> focusing on the trajectory itself. At this zoomed-out level of analysis, trajectories </w:t>
-      </w:r>
-      <w:r>
-        <w:rPr>
-          <w:rFonts w:ascii="Times New Roman" w:hAnsi="Times New Roman" w:cs="Times New Roman"/>
-          <w:color w:val="000000" w:themeColor="text1"/>
-        </w:rPr>
-        <w:t>often</w:t>
-      </w:r>
-      <w:r>
-        <w:rPr>
-          <w:rFonts w:ascii="Times New Roman" w:hAnsi="Times New Roman" w:cs="Times New Roman"/>
-          <w:color w:val="000000" w:themeColor="text1"/>
-        </w:rPr>
-        <w:t xml:space="preserve"> exhibit randomness (Zaheer).</w:t>
-      </w:r>
-      <w:r>
-        <w:rPr>
-          <w:rFonts w:ascii="Times New Roman" w:hAnsi="Times New Roman" w:cs="Times New Roman"/>
-          <w:color w:val="000000" w:themeColor="text1"/>
-        </w:rPr>
-        <w:t xml:space="preserve"> </w:t>
-      </w:r>
-      <w:r>
-        <w:rPr>
-          <w:rFonts w:ascii="Times New Roman" w:hAnsi="Times New Roman" w:cs="Times New Roman"/>
-          <w:color w:val="000000" w:themeColor="text1"/>
-        </w:rPr>
-        <w:t xml:space="preserve">That is, despite non-random origins an observed trajectory at a higher level of analysis can present random features – a pool of help requests over time is one such “higher level” trajectory. For this reason, randomness isn’t something to be shunned but understood. Randomness commonly exists at the level of analysis captured in the current research so it is necessary to understand its implications. </w:t>
+        <w:t>That is, despite non-random origins an observed trajectory at a higher level of analysis can</w:t>
+      </w:r>
+      <w:r>
+        <w:rPr>
+          <w:rFonts w:ascii="Times New Roman" w:hAnsi="Times New Roman" w:cs="Times New Roman"/>
+          <w:color w:val="000000" w:themeColor="text1"/>
+        </w:rPr>
+        <w:t xml:space="preserve"> fluctuate randomly from one time point to the next. A</w:t>
+      </w:r>
+      <w:r>
+        <w:rPr>
+          <w:rFonts w:ascii="Times New Roman" w:hAnsi="Times New Roman" w:cs="Times New Roman"/>
+          <w:color w:val="000000" w:themeColor="text1"/>
+        </w:rPr>
+        <w:t xml:space="preserve"> pool of help requests is one such “higher level” trajectory. For this reason, randomness isn’t something to be shunned but understood. </w:t>
       </w:r>
     </w:p>
     <w:p>
@@ -4120,21 +4226,28 @@
           <w:rFonts w:ascii="Times New Roman" w:hAnsi="Times New Roman" w:cs="Times New Roman"/>
           <w:color w:val="000000" w:themeColor="text1"/>
         </w:rPr>
-        <w:t xml:space="preserve">The implications of sustained lead </w:t>
-      </w:r>
-      <w:r>
-        <w:rPr>
-          <w:rFonts w:ascii="Times New Roman" w:hAnsi="Times New Roman" w:cs="Times New Roman"/>
-          <w:color w:val="000000" w:themeColor="text1"/>
-        </w:rPr>
-        <w:t>are</w:t>
-      </w:r>
-      <w:r>
-        <w:rPr>
-          <w:rFonts w:ascii="Times New Roman" w:hAnsi="Times New Roman" w:cs="Times New Roman"/>
-          <w:color w:val="000000" w:themeColor="text1"/>
-        </w:rPr>
-        <w:t xml:space="preserve"> examined in studies on organizational age (cite), resource accumulation (cite), and firm performance (cite). The current article continues this research by considering requests for help as stocks that</w:t>
+        <w:t>S</w:t>
+      </w:r>
+      <w:r>
+        <w:rPr>
+          <w:rFonts w:ascii="Times New Roman" w:hAnsi="Times New Roman" w:cs="Times New Roman"/>
+          <w:color w:val="000000" w:themeColor="text1"/>
+        </w:rPr>
+        <w:t>ustained lead</w:t>
+      </w:r>
+      <w:r>
+        <w:rPr>
+          <w:rFonts w:ascii="Times New Roman" w:hAnsi="Times New Roman" w:cs="Times New Roman"/>
+          <w:color w:val="000000" w:themeColor="text1"/>
+        </w:rPr>
+        <w:t xml:space="preserve">s have been </w:t>
+      </w:r>
+      <w:r>
+        <w:rPr>
+          <w:rFonts w:ascii="Times New Roman" w:hAnsi="Times New Roman" w:cs="Times New Roman"/>
+          <w:color w:val="000000" w:themeColor="text1"/>
+        </w:rPr>
+        <w:t>examined in studies on organizational age (cite), resource accumulation (cite), and firm performance (cite). The current article continues this research by considering requests for help as stocks that</w:t>
       </w:r>
       <w:r>
         <w:rPr>
@@ -4607,7 +4720,23 @@
           <w:rFonts w:ascii="Times New Roman" w:hAnsi="Times New Roman" w:cs="Times New Roman"/>
           <w:color w:val="000000" w:themeColor="text1"/>
         </w:rPr>
-        <w:t xml:space="preserve">: If requests compile with randomness and inertia and employees offer greater help when they have many rather than few requests then good soldiers emerge. </w:t>
+        <w:t xml:space="preserve">: If requests compile with randomness and inertia and employees offer greater help when they have many rather than few requests then </w:t>
+      </w:r>
+      <w:r>
+        <w:rPr>
+          <w:rFonts w:ascii="Times New Roman" w:hAnsi="Times New Roman" w:cs="Times New Roman"/>
+          <w:i/>
+          <w:iCs/>
+          <w:color w:val="000000" w:themeColor="text1"/>
+        </w:rPr>
+        <w:t>good soldiers emerge</w:t>
+      </w:r>
+      <w:r>
+        <w:rPr>
+          <w:rFonts w:ascii="Times New Roman" w:hAnsi="Times New Roman" w:cs="Times New Roman"/>
+          <w:color w:val="000000" w:themeColor="text1"/>
+        </w:rPr>
+        <w:t xml:space="preserve">. </w:t>
       </w:r>
     </w:p>
     <w:p>
@@ -4632,7 +4761,23 @@
           <w:rFonts w:ascii="Times New Roman" w:hAnsi="Times New Roman" w:cs="Times New Roman"/>
           <w:color w:val="000000" w:themeColor="text1"/>
         </w:rPr>
-        <w:t>: If requests compile with randomness but not inertia and employees offer greater help when they have many rather than few requests then good soldiers do not emerge.</w:t>
+        <w:t xml:space="preserve">: If requests compile with randomness but not inertia and employees offer greater help when they have many rather than few requests then </w:t>
+      </w:r>
+      <w:r>
+        <w:rPr>
+          <w:rFonts w:ascii="Times New Roman" w:hAnsi="Times New Roman" w:cs="Times New Roman"/>
+          <w:i/>
+          <w:iCs/>
+          <w:color w:val="000000" w:themeColor="text1"/>
+        </w:rPr>
+        <w:t>good soldiers do not emerge</w:t>
+      </w:r>
+      <w:r>
+        <w:rPr>
+          <w:rFonts w:ascii="Times New Roman" w:hAnsi="Times New Roman" w:cs="Times New Roman"/>
+          <w:color w:val="000000" w:themeColor="text1"/>
+        </w:rPr>
+        <w:t>.</w:t>
       </w:r>
     </w:p>
     <w:p>
@@ -4878,16 +5023,8 @@
           <w:rFonts w:ascii="Times New Roman" w:hAnsi="Times New Roman" w:cs="Times New Roman"/>
           <w:color w:val="000000" w:themeColor="text1"/>
         </w:rPr>
-        <w:t xml:space="preserve">: If requests compile with randomness and inertia and employees offer greater help when they have few rather than many requests then good soldiers emerge. </w:t>
-      </w:r>
-    </w:p>
-    <w:p>
-      <w:pPr>
-        <w:rPr>
-          <w:rFonts w:ascii="Times New Roman" w:hAnsi="Times New Roman" w:cs="Times New Roman"/>
-          <w:color w:val="000000" w:themeColor="text1"/>
-        </w:rPr>
-      </w:pPr>
+        <w:t xml:space="preserve">: If requests compile with randomness and inertia and employees offer greater help when they have few rather than many requests then </w:t>
+      </w:r>
       <w:r>
         <w:rPr>
           <w:rFonts w:ascii="Times New Roman" w:hAnsi="Times New Roman" w:cs="Times New Roman"/>
@@ -4895,6 +5032,30 @@
           <w:iCs/>
           <w:color w:val="000000" w:themeColor="text1"/>
         </w:rPr>
+        <w:t>good soldiers emerge</w:t>
+      </w:r>
+      <w:r>
+        <w:rPr>
+          <w:rFonts w:ascii="Times New Roman" w:hAnsi="Times New Roman" w:cs="Times New Roman"/>
+          <w:color w:val="000000" w:themeColor="text1"/>
+        </w:rPr>
+        <w:t xml:space="preserve">. </w:t>
+      </w:r>
+    </w:p>
+    <w:p>
+      <w:pPr>
+        <w:rPr>
+          <w:rFonts w:ascii="Times New Roman" w:hAnsi="Times New Roman" w:cs="Times New Roman"/>
+          <w:color w:val="000000" w:themeColor="text1"/>
+        </w:rPr>
+      </w:pPr>
+      <w:r>
+        <w:rPr>
+          <w:rFonts w:ascii="Times New Roman" w:hAnsi="Times New Roman" w:cs="Times New Roman"/>
+          <w:i/>
+          <w:iCs/>
+          <w:color w:val="000000" w:themeColor="text1"/>
+        </w:rPr>
         <w:t xml:space="preserve">Hypothesis </w:t>
       </w:r>
       <w:r>
@@ -4911,7 +5072,23 @@
           <w:rFonts w:ascii="Times New Roman" w:hAnsi="Times New Roman" w:cs="Times New Roman"/>
           <w:color w:val="000000" w:themeColor="text1"/>
         </w:rPr>
-        <w:t>: If requests compile with randomness but not inertia and employees offer greater help when they have few rather than many requests then good soldiers do not emerge.</w:t>
+        <w:t xml:space="preserve">: If requests compile with randomness but not inertia and employees offer greater help when they have few rather than many requests then </w:t>
+      </w:r>
+      <w:r>
+        <w:rPr>
+          <w:rFonts w:ascii="Times New Roman" w:hAnsi="Times New Roman" w:cs="Times New Roman"/>
+          <w:i/>
+          <w:iCs/>
+          <w:color w:val="000000" w:themeColor="text1"/>
+        </w:rPr>
+        <w:t>good soldiers do not emerge</w:t>
+      </w:r>
+      <w:r>
+        <w:rPr>
+          <w:rFonts w:ascii="Times New Roman" w:hAnsi="Times New Roman" w:cs="Times New Roman"/>
+          <w:color w:val="000000" w:themeColor="text1"/>
+        </w:rPr>
+        <w:t>.</w:t>
       </w:r>
     </w:p>
     <w:p>
@@ -5149,7 +5326,23 @@
           <w:rFonts w:ascii="Times New Roman" w:hAnsi="Times New Roman" w:cs="Times New Roman"/>
           <w:color w:val="000000" w:themeColor="text1"/>
         </w:rPr>
-        <w:t xml:space="preserve">: If requests compile with randomness and inertia and employees offer greater help when they experience an influx of requests then good soldiers do not emerge. </w:t>
+        <w:t xml:space="preserve">: If requests compile with randomness and inertia and employees offer greater help when they experience an influx of requests then </w:t>
+      </w:r>
+      <w:r>
+        <w:rPr>
+          <w:rFonts w:ascii="Times New Roman" w:hAnsi="Times New Roman" w:cs="Times New Roman"/>
+          <w:i/>
+          <w:iCs/>
+          <w:color w:val="000000" w:themeColor="text1"/>
+        </w:rPr>
+        <w:t>good soldiers do not emerge</w:t>
+      </w:r>
+      <w:r>
+        <w:rPr>
+          <w:rFonts w:ascii="Times New Roman" w:hAnsi="Times New Roman" w:cs="Times New Roman"/>
+          <w:color w:val="000000" w:themeColor="text1"/>
+        </w:rPr>
+        <w:t xml:space="preserve">. </w:t>
       </w:r>
     </w:p>
     <w:p>
@@ -5183,7 +5376,23 @@
           <w:rFonts w:ascii="Times New Roman" w:hAnsi="Times New Roman" w:cs="Times New Roman"/>
           <w:color w:val="000000" w:themeColor="text1"/>
         </w:rPr>
-        <w:t>: If requests compile with randomness but not inertia and employees offer greater help when they experience an influx of requests then good soldiers do not emerge.</w:t>
+        <w:t xml:space="preserve">: If requests compile with randomness but not inertia and employees offer greater help when they experience an influx of requests then </w:t>
+      </w:r>
+      <w:r>
+        <w:rPr>
+          <w:rFonts w:ascii="Times New Roman" w:hAnsi="Times New Roman" w:cs="Times New Roman"/>
+          <w:i/>
+          <w:iCs/>
+          <w:color w:val="000000" w:themeColor="text1"/>
+        </w:rPr>
+        <w:t>good soldiers do not emerge</w:t>
+      </w:r>
+      <w:r>
+        <w:rPr>
+          <w:rFonts w:ascii="Times New Roman" w:hAnsi="Times New Roman" w:cs="Times New Roman"/>
+          <w:color w:val="000000" w:themeColor="text1"/>
+        </w:rPr>
+        <w:t>.</w:t>
       </w:r>
     </w:p>
     <w:p>
@@ -5387,16 +5596,8 @@
           <w:rFonts w:ascii="Times New Roman" w:hAnsi="Times New Roman" w:cs="Times New Roman"/>
           <w:color w:val="000000" w:themeColor="text1"/>
         </w:rPr>
-        <w:t xml:space="preserve">: If requests compile with randomness and inertia and employees offer greater help when they experience an outflow of requests then good soldiers do not emerge. </w:t>
-      </w:r>
-    </w:p>
-    <w:p>
-      <w:pPr>
-        <w:rPr>
-          <w:rFonts w:ascii="Times New Roman" w:hAnsi="Times New Roman" w:cs="Times New Roman"/>
-          <w:color w:val="000000" w:themeColor="text1"/>
-        </w:rPr>
-      </w:pPr>
+        <w:t xml:space="preserve">: If requests compile with randomness and inertia and employees offer greater help when they experience an outflow of requests then </w:t>
+      </w:r>
       <w:r>
         <w:rPr>
           <w:rFonts w:ascii="Times New Roman" w:hAnsi="Times New Roman" w:cs="Times New Roman"/>
@@ -5404,6 +5605,30 @@
           <w:iCs/>
           <w:color w:val="000000" w:themeColor="text1"/>
         </w:rPr>
+        <w:t>good soldiers do not emerge</w:t>
+      </w:r>
+      <w:r>
+        <w:rPr>
+          <w:rFonts w:ascii="Times New Roman" w:hAnsi="Times New Roman" w:cs="Times New Roman"/>
+          <w:color w:val="000000" w:themeColor="text1"/>
+        </w:rPr>
+        <w:t xml:space="preserve">. </w:t>
+      </w:r>
+    </w:p>
+    <w:p>
+      <w:pPr>
+        <w:rPr>
+          <w:rFonts w:ascii="Times New Roman" w:hAnsi="Times New Roman" w:cs="Times New Roman"/>
+          <w:color w:val="000000" w:themeColor="text1"/>
+        </w:rPr>
+      </w:pPr>
+      <w:r>
+        <w:rPr>
+          <w:rFonts w:ascii="Times New Roman" w:hAnsi="Times New Roman" w:cs="Times New Roman"/>
+          <w:i/>
+          <w:iCs/>
+          <w:color w:val="000000" w:themeColor="text1"/>
+        </w:rPr>
         <w:t xml:space="preserve">Hypothesis </w:t>
       </w:r>
       <w:r>
@@ -5465,7 +5690,23 @@
           <w:rFonts w:ascii="Times New Roman" w:hAnsi="Times New Roman" w:cs="Times New Roman"/>
           <w:color w:val="000000" w:themeColor="text1"/>
         </w:rPr>
-        <w:t xml:space="preserve">If requests exhibit sustained lead and employees offer greater help when they experience an outflow of requests then good soldiers do not emerge. </w:t>
+        <w:t xml:space="preserve">If requests exhibit sustained lead and employees offer greater help when they experience an outflow of requests then </w:t>
+      </w:r>
+      <w:r>
+        <w:rPr>
+          <w:rFonts w:ascii="Times New Roman" w:hAnsi="Times New Roman" w:cs="Times New Roman"/>
+          <w:i/>
+          <w:iCs/>
+          <w:color w:val="000000" w:themeColor="text1"/>
+        </w:rPr>
+        <w:t>good soldiers do not emerge</w:t>
+      </w:r>
+      <w:r>
+        <w:rPr>
+          <w:rFonts w:ascii="Times New Roman" w:hAnsi="Times New Roman" w:cs="Times New Roman"/>
+          <w:color w:val="000000" w:themeColor="text1"/>
+        </w:rPr>
+        <w:t xml:space="preserve">. </w:t>
       </w:r>
     </w:p>
     <w:p>
@@ -5703,16 +5944,8 @@
           <w:rFonts w:ascii="Times New Roman" w:hAnsi="Times New Roman" w:cs="Times New Roman"/>
           <w:color w:val="000000" w:themeColor="text1"/>
         </w:rPr>
-        <w:t xml:space="preserve"> good soldiers do not emerge. </w:t>
-      </w:r>
-    </w:p>
-    <w:p>
-      <w:pPr>
-        <w:rPr>
-          <w:rFonts w:ascii="Times New Roman" w:hAnsi="Times New Roman" w:cs="Times New Roman"/>
-          <w:color w:val="000000" w:themeColor="text1"/>
-        </w:rPr>
-      </w:pPr>
+        <w:t xml:space="preserve"> </w:t>
+      </w:r>
       <w:r>
         <w:rPr>
           <w:rFonts w:ascii="Times New Roman" w:hAnsi="Times New Roman" w:cs="Times New Roman"/>
@@ -5720,6 +5953,30 @@
           <w:iCs/>
           <w:color w:val="000000" w:themeColor="text1"/>
         </w:rPr>
+        <w:t>good soldiers do not emerge</w:t>
+      </w:r>
+      <w:r>
+        <w:rPr>
+          <w:rFonts w:ascii="Times New Roman" w:hAnsi="Times New Roman" w:cs="Times New Roman"/>
+          <w:color w:val="000000" w:themeColor="text1"/>
+        </w:rPr>
+        <w:t xml:space="preserve">. </w:t>
+      </w:r>
+    </w:p>
+    <w:p>
+      <w:pPr>
+        <w:rPr>
+          <w:rFonts w:ascii="Times New Roman" w:hAnsi="Times New Roman" w:cs="Times New Roman"/>
+          <w:color w:val="000000" w:themeColor="text1"/>
+        </w:rPr>
+      </w:pPr>
+      <w:r>
+        <w:rPr>
+          <w:rFonts w:ascii="Times New Roman" w:hAnsi="Times New Roman" w:cs="Times New Roman"/>
+          <w:i/>
+          <w:iCs/>
+          <w:color w:val="000000" w:themeColor="text1"/>
+        </w:rPr>
         <w:t xml:space="preserve">Hypothesis </w:t>
       </w:r>
       <w:r>
@@ -5750,16 +6007,8 @@
           <w:rFonts w:ascii="Times New Roman" w:hAnsi="Times New Roman" w:cs="Times New Roman"/>
           <w:color w:val="000000" w:themeColor="text1"/>
         </w:rPr>
-        <w:t xml:space="preserve"> good soldiers do not emerge.</w:t>
-      </w:r>
-    </w:p>
-    <w:p>
-      <w:pPr>
-        <w:rPr>
-          <w:rFonts w:ascii="Times New Roman" w:hAnsi="Times New Roman" w:cs="Times New Roman"/>
-          <w:color w:val="000000" w:themeColor="text1"/>
-        </w:rPr>
-      </w:pPr>
+        <w:t xml:space="preserve"> </w:t>
+      </w:r>
       <w:r>
         <w:rPr>
           <w:rFonts w:ascii="Times New Roman" w:hAnsi="Times New Roman" w:cs="Times New Roman"/>
@@ -5767,6 +6016,30 @@
           <w:iCs/>
           <w:color w:val="000000" w:themeColor="text1"/>
         </w:rPr>
+        <w:t>good soldiers do not emerge</w:t>
+      </w:r>
+      <w:r>
+        <w:rPr>
+          <w:rFonts w:ascii="Times New Roman" w:hAnsi="Times New Roman" w:cs="Times New Roman"/>
+          <w:color w:val="000000" w:themeColor="text1"/>
+        </w:rPr>
+        <w:t>.</w:t>
+      </w:r>
+    </w:p>
+    <w:p>
+      <w:pPr>
+        <w:rPr>
+          <w:rFonts w:ascii="Times New Roman" w:hAnsi="Times New Roman" w:cs="Times New Roman"/>
+          <w:color w:val="000000" w:themeColor="text1"/>
+        </w:rPr>
+      </w:pPr>
+      <w:r>
+        <w:rPr>
+          <w:rFonts w:ascii="Times New Roman" w:hAnsi="Times New Roman" w:cs="Times New Roman"/>
+          <w:i/>
+          <w:iCs/>
+          <w:color w:val="000000" w:themeColor="text1"/>
+        </w:rPr>
         <w:t xml:space="preserve">Prediction from the systematic school of thought: </w:t>
       </w:r>
       <w:r>
@@ -5795,7 +6068,14 @@
           <w:rFonts w:ascii="Times New Roman" w:hAnsi="Times New Roman" w:cs="Times New Roman"/>
           <w:color w:val="000000" w:themeColor="text1"/>
         </w:rPr>
-        <w:t xml:space="preserve">If requests exhibit sustained lead and employees match their colleagues in how much help they provide then good soldiers do not emerge. </w:t>
+        <w:t xml:space="preserve">If requests exhibit sustained lead and employees match their colleagues in how much help they provide then </w:t>
+      </w:r>
+      <w:r>
+        <w:rPr>
+          <w:rFonts w:ascii="Times New Roman" w:hAnsi="Times New Roman" w:cs="Times New Roman"/>
+          <w:color w:val="000000" w:themeColor="text1"/>
+        </w:rPr>
+        <w:t xml:space="preserve">good soldiers do not emerge. </w:t>
       </w:r>
     </w:p>
     <w:p>
@@ -5841,6 +6121,28 @@
           <w:color w:val="000000" w:themeColor="text1"/>
         </w:rPr>
       </w:pPr>
+      <w:r>
+        <w:rPr>
+          <w:rFonts w:ascii="Times New Roman" w:hAnsi="Times New Roman" w:cs="Times New Roman"/>
+          <w:color w:val="000000" w:themeColor="text1"/>
+        </w:rPr>
+        <w:t xml:space="preserve">Pilot. Just find evidence that help request trajectories exhibit random movements. </w:t>
+      </w:r>
+    </w:p>
+    <w:p>
+      <w:pPr>
+        <w:rPr>
+          <w:rFonts w:ascii="Times New Roman" w:hAnsi="Times New Roman" w:cs="Times New Roman"/>
+          <w:color w:val="000000" w:themeColor="text1"/>
+        </w:rPr>
+      </w:pPr>
+      <w:r>
+        <w:rPr>
+          <w:rFonts w:ascii="Times New Roman" w:hAnsi="Times New Roman" w:cs="Times New Roman"/>
+          <w:color w:val="000000" w:themeColor="text1"/>
+        </w:rPr>
+        <w:t xml:space="preserve">Study: agent-based model: extent to which extra milers emerge under the conditions specified in Hypotheses 1-10. </w:t>
+      </w:r>
     </w:p>
     <w:p>
       <w:pPr>
@@ -24961,11 +25263,6 @@
         <w:docPartUnique/>
       </w:docPartObj>
     </w:sdtPr>
-    <w:sdtEndPr>
-      <w:rPr>
-        <w:rStyle w:val="PageNumber"/>
-      </w:rPr>
-    </w:sdtEndPr>
     <w:sdtContent>
       <w:p>
         <w:pPr>

</xml_diff>